<commit_message>
added more details from hullman, added birhane
</commit_message>
<xml_diff>
--- a/docs/index.docx
+++ b/docs/index.docx
@@ -56,7 +56,16 @@
         <w:t xml:space="preserve"> </w:t>
       </w:r>
       <w:r>
-        <w:t xml:space="preserve">compare claims that ML is facing a reproducibility crisis to the crisis in psychology. Among the issues they note relate to reference datasets.</w:t>
+        <w:t xml:space="preserve">compare claims that ML is facing a reproducibility crisis to the crisis in psychology. Among the issues they note relate to benchmark datasets, which researchers often re-use as they publish on standardized benchmarks, and because they are cost prohibitive to collect. It may also be the case that ML researchers broadly prefer to work on building and evaluating performance, rather than executing ground-truthing projects</w:t>
+      </w:r>
+      <w:r>
+        <w:t xml:space="preserve"> </w:t>
+      </w:r>
+      <w:r>
+        <w:t xml:space="preserve">Sambasivan et al. (2021)</w:t>
+      </w:r>
+      <w:r>
+        <w:t xml:space="preserve">.</w:t>
       </w:r>
     </w:p>
     <w:p>
@@ -64,16 +73,7 @@
         <w:pStyle w:val="BodyText"/>
       </w:pPr>
       <w:r>
-        <w:t xml:space="preserve">They note that researchers often re-use datasets as they publish on standardized benchmarks, and because they are cost prohibitive to collect. It may also be the case that ML researchers broadly prefer to work on building and evaluating performance, rather than executing ground-truthing projects</w:t>
-      </w:r>
-      <w:r>
-        <w:t xml:space="preserve"> </w:t>
-      </w:r>
-      <w:r>
-        <w:t xml:space="preserve">Sambasivan et al. (2021)</w:t>
-      </w:r>
-      <w:r>
-        <w:t xml:space="preserve">.</w:t>
+        <w:t xml:space="preserve">With regards to reference data:</w:t>
       </w:r>
     </w:p>
     <w:p>
@@ -85,7 +85,7 @@
         </w:numPr>
       </w:pPr>
       <w:r>
-        <w:t xml:space="preserve">use of non-representative samples</w:t>
+        <w:t xml:space="preserve">representation bias / non-representative samples</w:t>
       </w:r>
     </w:p>
     <w:p>
@@ -97,7 +97,7 @@
         </w:numPr>
       </w:pPr>
       <w:r>
-        <w:t xml:space="preserve">measurement bias</w:t>
+        <w:t xml:space="preserve">measurement bias / unvalidated measurement instruments</w:t>
       </w:r>
     </w:p>
     <w:p>
@@ -109,7 +109,7 @@
         </w:numPr>
       </w:pPr>
       <w:r>
-        <w:t xml:space="preserve">underspecification of the population captured in data</w:t>
+        <w:t xml:space="preserve">underspecification of portions of input space in training data</w:t>
       </w:r>
     </w:p>
     <w:p>
@@ -132,10 +132,34 @@
     </w:p>
     <w:p>
       <w:pPr>
+        <w:pStyle w:val="Compact"/>
+        <w:numPr>
+          <w:ilvl w:val="0"/>
+          <w:numId w:val="1001"/>
+        </w:numPr>
+      </w:pPr>
+      <w:r>
+        <w:t xml:space="preserve">lack of or poor dataset documentation</w:t>
+      </w:r>
+    </w:p>
+    <w:p>
+      <w:pPr>
         <w:pStyle w:val="FirstParagraph"/>
       </w:pPr>
       <w:r>
-        <w:t xml:space="preserve">With caveats, they note that there are lessons to be learned from social science, and their replication crisis.</w:t>
+        <w:t xml:space="preserve">In other words, optimizing for predictive accuracy using very large datasets does not</w:t>
+      </w:r>
+      <w:r>
+        <w:t xml:space="preserve"> </w:t>
+      </w:r>
+      <w:r>
+        <w:t xml:space="preserve">‘absolve’</w:t>
+      </w:r>
+      <w:r>
+        <w:t xml:space="preserve"> </w:t>
+      </w:r>
+      <w:r>
+        <w:t xml:space="preserve">researchers from having to consider the data generating process. They note benefits that both machine learning and psychology could gain by borrowing methods from each other, but note the danger if these are misused. For the benefit of machine learning, there are lessons to be learned from social science, and the replication crisis. Among them are 1) collecting samples whose test/evaluation set distributions are drawn from the same deployment distribution, and 2) using valid measurement instruments.</w:t>
       </w:r>
     </w:p>
     <w:bookmarkStart w:id="27" w:name="Xbfbd82659500b35984ccb573d092454a00e9300"/>
@@ -263,13 +287,16 @@
         <w:pStyle w:val="BodyText"/>
       </w:pPr>
       <w:r>
-        <w:t xml:space="preserve">thus, positive yet unrealized interdisciplinary potentia, but also strong negative potential when disciplines ignore fundamental scientific issues in their research pipelines i.e. the</w:t>
-      </w:r>
-      <w:r>
-        <w:t xml:space="preserve"> </w:t>
-      </w:r>
-      <w:r>
-        <w:t xml:space="preserve">“worst of both worlds”</w:t>
+        <w:t xml:space="preserve">Recent trends—especially in deep learning—prioritize empirical performance over theoretical assumptions about the data generating process. A systematic analysis of highly cited ML works shows that Performance, Generalization, Quantitative evidence, Efficiency, Building on past work, and Novelty</w:t>
+      </w:r>
+      <w:r>
+        <w:t xml:space="preserve"> </w:t>
+      </w:r>
+      <w:r>
+        <w:t xml:space="preserve">Birhane et al. (2022)</w:t>
+      </w:r>
+      <w:r>
+        <w:t xml:space="preserve">. Unlike the social sciences (e.g. psychology), ML work ignores attempts to model the process that gives rise to the data, assuming it cannot be learned, and aims instead at predictors that will within estimable error bounds</w:t>
       </w:r>
       <w:r>
         <w:t xml:space="preserve"> </w:t>
@@ -277,6 +304,9 @@
       <w:r>
         <w:t xml:space="preserve">Hullman et al. (2022)</w:t>
       </w:r>
+      <w:r>
+        <w:t xml:space="preserve">.</w:t>
+      </w:r>
     </w:p>
     <w:bookmarkStart w:id="26" w:name="X79fa36f702dcf6bc2aa10a97b43cc7fdbb800f3"/>
     <w:p>
@@ -317,6 +347,18 @@
       </w:pPr>
       <w:r>
         <w:t xml:space="preserve">BUT no validation of instrument, or ecologically valid media data</w:t>
+      </w:r>
+    </w:p>
+    <w:p>
+      <w:pPr>
+        <w:pStyle w:val="Compact"/>
+        <w:numPr>
+          <w:ilvl w:val="0"/>
+          <w:numId w:val="1004"/>
+        </w:numPr>
+      </w:pPr>
+      <w:r>
+        <w:t xml:space="preserve">distribution of training /eval data don’t come from the target distribution</w:t>
       </w:r>
     </w:p>
     <w:p>
@@ -553,7 +595,16 @@
         <w:pStyle w:val="BodyText"/>
       </w:pPr>
       <w:r>
-        <w:t xml:space="preserve">without details of ground truth, we cannot know what the resulting model represents</w:t>
+        <w:t xml:space="preserve">without details of ground truth, we cannot know what data generating process the resulting model represents</w:t>
+      </w:r>
+      <w:r>
+        <w:t xml:space="preserve"> </w:t>
+      </w:r>
+      <w:r>
+        <w:t xml:space="preserve">Hullman et al. (2022)</w:t>
+      </w:r>
+      <w:r>
+        <w:t xml:space="preserve">.</w:t>
       </w:r>
       <w:r>
         <w:t xml:space="preserve"> </w:t>
@@ -1021,7 +1072,7 @@
       </w:r>
     </w:p>
     <w:bookmarkEnd w:id="38"/>
-    <w:bookmarkStart w:id="49" w:name="references"/>
+    <w:bookmarkStart w:id="50" w:name="references"/>
     <w:p>
       <w:pPr>
         <w:pStyle w:val="Heading2"/>
@@ -1030,7 +1081,7 @@
         <w:t xml:space="preserve">References</w:t>
       </w:r>
     </w:p>
-    <w:bookmarkStart w:id="48" w:name="refs"/>
+    <w:bookmarkStart w:id="49" w:name="refs"/>
     <w:bookmarkStart w:id="39" w:name="ref-beck2022improving"/>
     <w:p>
       <w:pPr>
@@ -1054,7 +1105,30 @@
       </w:r>
     </w:p>
     <w:bookmarkEnd w:id="39"/>
-    <w:bookmarkStart w:id="40" w:name="ref-geiger2021garbage"/>
+    <w:bookmarkStart w:id="40" w:name="ref-birhane2022values"/>
+    <w:p>
+      <w:pPr>
+        <w:pStyle w:val="Bibliography"/>
+      </w:pPr>
+      <w:r>
+        <w:t xml:space="preserve">Birhane, A., Kalluri, P., Card, D., Agnew, W., Dotan, R., &amp; Bao, M. (2022). The values encoded in machine learning research.</w:t>
+      </w:r>
+      <w:r>
+        <w:t xml:space="preserve"> </w:t>
+      </w:r>
+      <w:r>
+        <w:rPr>
+          <w:i/>
+          <w:iCs/>
+        </w:rPr>
+        <w:t xml:space="preserve">Proceedings of the 2022 ACM Conference on Fairness, Accountability, and Transparency</w:t>
+      </w:r>
+      <w:r>
+        <w:t xml:space="preserve">, 173–184.</w:t>
+      </w:r>
+    </w:p>
+    <w:bookmarkEnd w:id="40"/>
+    <w:bookmarkStart w:id="41" w:name="ref-geiger2021garbage"/>
     <w:p>
       <w:pPr>
         <w:pStyle w:val="Bibliography"/>
@@ -1076,8 +1150,8 @@
         <w:t xml:space="preserve">.</w:t>
       </w:r>
     </w:p>
-    <w:bookmarkEnd w:id="40"/>
-    <w:bookmarkStart w:id="41" w:name="ref-griffin2004perspectives"/>
+    <w:bookmarkEnd w:id="41"/>
+    <w:bookmarkStart w:id="42" w:name="ref-griffin2004perspectives"/>
     <w:p>
       <w:pPr>
         <w:pStyle w:val="Bibliography"/>
@@ -1112,8 +1186,8 @@
         <w:t xml:space="preserve">, 158–177.</w:t>
       </w:r>
     </w:p>
-    <w:bookmarkEnd w:id="41"/>
-    <w:bookmarkStart w:id="42" w:name="ref-groves2009survey"/>
+    <w:bookmarkEnd w:id="42"/>
+    <w:bookmarkStart w:id="43" w:name="ref-groves2009survey"/>
     <w:p>
       <w:pPr>
         <w:pStyle w:val="Bibliography"/>
@@ -1138,8 +1212,8 @@
         <w:t xml:space="preserve">(Vol. 561). John Wiley &amp; Sons.</w:t>
       </w:r>
     </w:p>
-    <w:bookmarkEnd w:id="42"/>
-    <w:bookmarkStart w:id="43" w:name="ref-hullman2022worst"/>
+    <w:bookmarkEnd w:id="43"/>
+    <w:bookmarkStart w:id="44" w:name="ref-hullman2022worst"/>
     <w:p>
       <w:pPr>
         <w:pStyle w:val="Bibliography"/>
@@ -1161,8 +1235,8 @@
         <w:t xml:space="preserve">, 335–348.</w:t>
       </w:r>
     </w:p>
-    <w:bookmarkEnd w:id="43"/>
-    <w:bookmarkStart w:id="44" w:name="ref-koutsoumpis2024beyond"/>
+    <w:bookmarkEnd w:id="44"/>
+    <w:bookmarkStart w:id="45" w:name="ref-koutsoumpis2024beyond"/>
     <w:p>
       <w:pPr>
         <w:pStyle w:val="Bibliography"/>
@@ -1197,8 +1271,8 @@
         <w:t xml:space="preserve">, 108128.</w:t>
       </w:r>
     </w:p>
-    <w:bookmarkEnd w:id="44"/>
-    <w:bookmarkStart w:id="45" w:name="ref-liem2018psychology"/>
+    <w:bookmarkEnd w:id="45"/>
+    <w:bookmarkStart w:id="46" w:name="ref-liem2018psychology"/>
     <w:p>
       <w:pPr>
         <w:pStyle w:val="Bibliography"/>
@@ -1220,8 +1294,8 @@
         <w:t xml:space="preserve">, 197–253.</w:t>
       </w:r>
     </w:p>
-    <w:bookmarkEnd w:id="45"/>
-    <w:bookmarkStart w:id="46" w:name="ref-ponce2016chalearn"/>
+    <w:bookmarkEnd w:id="46"/>
+    <w:bookmarkStart w:id="47" w:name="ref-ponce2016chalearn"/>
     <w:p>
       <w:pPr>
         <w:pStyle w:val="Bibliography"/>
@@ -1243,8 +1317,8 @@
         <w:t xml:space="preserve">, 400–418.</w:t>
       </w:r>
     </w:p>
-    <w:bookmarkEnd w:id="46"/>
-    <w:bookmarkStart w:id="47" w:name="ref-sambasivan2021everyone"/>
+    <w:bookmarkEnd w:id="47"/>
+    <w:bookmarkStart w:id="48" w:name="ref-sambasivan2021everyone"/>
     <w:p>
       <w:pPr>
         <w:pStyle w:val="Bibliography"/>
@@ -1275,9 +1349,9 @@
         <w:t xml:space="preserve">, 1–15.</w:t>
       </w:r>
     </w:p>
-    <w:bookmarkEnd w:id="47"/>
     <w:bookmarkEnd w:id="48"/>
     <w:bookmarkEnd w:id="49"/>
+    <w:bookmarkEnd w:id="50"/>
     <w:sectPr/>
   </w:body>
 </w:document>

</xml_diff>

<commit_message>
a tale of two instruments now comes at the end of section 2
</commit_message>
<xml_diff>
--- a/docs/index.docx
+++ b/docs/index.docx
@@ -36,13 +36,13 @@
         </w:p>
       </w:sdtContent>
     </w:sdt>
-    <w:bookmarkStart w:id="34" w:name="Xe376da2094a1ab5ab095712f7beddf322eb58fc"/>
-    <w:p>
-      <w:pPr>
-        <w:pStyle w:val="Heading2"/>
-      </w:pPr>
-      <w:r>
-        <w:t xml:space="preserve">Poor reproducibility/replicability in ML research</w:t>
+    <w:bookmarkStart w:id="25" w:name="mlai-relies-on-reference-data"/>
+    <w:p>
+      <w:pPr>
+        <w:pStyle w:val="Heading1"/>
+      </w:pPr>
+      <w:r>
+        <w:t xml:space="preserve">ML/AI relies on reference data</w:t>
       </w:r>
     </w:p>
     <w:p>
@@ -50,9 +50,323 @@
         <w:pStyle w:val="FirstParagraph"/>
       </w:pPr>
       <w:r>
+        <w:t xml:space="preserve">Aroyo &amp; Welty (2015)</w:t>
+      </w:r>
+    </w:p>
+    <w:p>
+      <w:pPr>
+        <w:pStyle w:val="Compact"/>
+        <w:numPr>
+          <w:ilvl w:val="0"/>
+          <w:numId w:val="1001"/>
+        </w:numPr>
+      </w:pPr>
+      <w:r>
+        <w:t xml:space="preserve">In order to evaluate ML / AI systems, we compare the output of these systems to reference data.</w:t>
+      </w:r>
+    </w:p>
+    <w:p>
+      <w:pPr>
+        <w:pStyle w:val="Compact"/>
+        <w:numPr>
+          <w:ilvl w:val="0"/>
+          <w:numId w:val="1001"/>
+        </w:numPr>
+      </w:pPr>
+      <w:r>
+        <w:t xml:space="preserve">One method for creating reference data is the collection of human annotations.</w:t>
+      </w:r>
+    </w:p>
+    <w:p>
+      <w:pPr>
+        <w:pStyle w:val="Compact"/>
+        <w:numPr>
+          <w:ilvl w:val="0"/>
+          <w:numId w:val="1001"/>
+        </w:numPr>
+      </w:pPr>
+      <w:r>
+        <w:t xml:space="preserve">This method typically assumes that, for every piece of content being annotated, there is a single canonical truth</w:t>
+      </w:r>
+    </w:p>
+    <w:p>
+      <w:pPr>
+        <w:pStyle w:val="Compact"/>
+        <w:numPr>
+          <w:ilvl w:val="0"/>
+          <w:numId w:val="1001"/>
+        </w:numPr>
+      </w:pPr>
+      <w:r>
+        <w:t xml:space="preserve">quality of annotations is assessed using inter-annotator agreement, where more agreement = better annotations</w:t>
+      </w:r>
+    </w:p>
+    <w:bookmarkStart w:id="20" w:name="ml-uses-human-annotations-very-often"/>
+    <w:p>
+      <w:pPr>
+        <w:pStyle w:val="Heading3"/>
+      </w:pPr>
+      <w:r>
+        <w:t xml:space="preserve">ML uses human annotations very often</w:t>
+      </w:r>
+    </w:p>
+    <w:p>
+      <w:pPr>
+        <w:pStyle w:val="FirstParagraph"/>
+      </w:pPr>
+      <w:r>
+        <w:t xml:space="preserve">Geiger et al. (2021)</w:t>
+      </w:r>
+    </w:p>
+    <w:p>
+      <w:pPr>
+        <w:pStyle w:val="Compact"/>
+        <w:numPr>
+          <w:ilvl w:val="0"/>
+          <w:numId w:val="1002"/>
+        </w:numPr>
+      </w:pPr>
+      <w:r>
+        <w:t xml:space="preserve">200 randomly sampled ML papers from 3 domains:</w:t>
+      </w:r>
+    </w:p>
+    <w:p>
+      <w:pPr>
+        <w:pStyle w:val="Compact"/>
+        <w:numPr>
+          <w:ilvl w:val="1"/>
+          <w:numId w:val="1003"/>
+        </w:numPr>
+      </w:pPr>
+      <w:r>
+        <w:t xml:space="preserve">Social Sciences &amp; Humanities</w:t>
+      </w:r>
+    </w:p>
+    <w:p>
+      <w:pPr>
+        <w:pStyle w:val="Compact"/>
+        <w:numPr>
+          <w:ilvl w:val="1"/>
+          <w:numId w:val="1003"/>
+        </w:numPr>
+      </w:pPr>
+      <w:r>
+        <w:t xml:space="preserve">Life &amp; Biomedical Sciences</w:t>
+      </w:r>
+    </w:p>
+    <w:p>
+      <w:pPr>
+        <w:pStyle w:val="Compact"/>
+        <w:numPr>
+          <w:ilvl w:val="1"/>
+          <w:numId w:val="1003"/>
+        </w:numPr>
+      </w:pPr>
+      <w:r>
+        <w:t xml:space="preserve">Physical &amp; Environmental Sciences</w:t>
+      </w:r>
+    </w:p>
+    <w:p>
+      <w:pPr>
+        <w:pStyle w:val="Compact"/>
+        <w:numPr>
+          <w:ilvl w:val="0"/>
+          <w:numId w:val="1002"/>
+        </w:numPr>
+      </w:pPr>
+      <w:r>
+        <w:t xml:space="preserve">Out of 141 classification tasks, 103 (73.05%) used human labels</w:t>
+      </w:r>
+    </w:p>
+    <w:p>
+      <w:pPr>
+        <w:pStyle w:val="Compact"/>
+        <w:numPr>
+          <w:ilvl w:val="0"/>
+          <w:numId w:val="1002"/>
+        </w:numPr>
+      </w:pPr>
+      <w:r>
+        <w:t xml:space="preserve">Out of 103 human labels, 58 (56.31%) used only external labels</w:t>
+      </w:r>
+    </w:p>
+    <w:p>
+      <w:pPr>
+        <w:pStyle w:val="FirstParagraph"/>
+      </w:pPr>
+      <w:r>
+        <w:t xml:space="preserve">i.e. ML re-uses external labels, and inadequately reports</w:t>
+      </w:r>
+      <w:r>
+        <w:t xml:space="preserve"> </w:t>
+      </w:r>
+      <w:r>
+        <w:t xml:space="preserve">‘ground truth’</w:t>
+      </w:r>
+    </w:p>
+    <w:p>
+      <w:pPr>
+        <w:pStyle w:val="BodyText"/>
+      </w:pPr>
+      <w:r>
+        <w:t xml:space="preserve">without details of ground truth, we cannot know what data generating process the resulting model represents</w:t>
+      </w:r>
+      <w:r>
+        <w:t xml:space="preserve"> </w:t>
+      </w:r>
+      <w:r>
         <w:t xml:space="preserve">Hullman et al. (2022)</w:t>
       </w:r>
       <w:r>
+        <w:t xml:space="preserve">.</w:t>
+      </w:r>
+      <w:r>
+        <w:t xml:space="preserve"> </w:t>
+      </w:r>
+      <w:r>
+        <w:t xml:space="preserve">[perhaps cat image parable here?]</w:t>
+      </w:r>
+    </w:p>
+    <w:bookmarkEnd w:id="20"/>
+    <w:bookmarkStart w:id="22" w:name="human-annotations-arent-always-accurate"/>
+    <w:p>
+      <w:pPr>
+        <w:pStyle w:val="Heading3"/>
+      </w:pPr>
+      <w:r>
+        <w:t xml:space="preserve">Human annotations aren’t always accurate</w:t>
+      </w:r>
+    </w:p>
+    <w:p>
+      <w:pPr>
+        <w:pStyle w:val="FirstParagraph"/>
+      </w:pPr>
+      <w:r>
+        <w:t xml:space="preserve">Griffin &amp; Brenner (2004)</w:t>
+      </w:r>
+      <w:r>
+        <w:t xml:space="preserve"> </w:t>
+      </w:r>
+      <w:r>
+        <w:t xml:space="preserve">review errors and biases in human judgements</w:t>
+      </w:r>
+      <w:r>
+        <w:rPr>
+          <w:rStyle w:val="FootnoteReference"/>
+        </w:rPr>
+        <w:footnoteReference w:id="21"/>
+      </w:r>
+    </w:p>
+    <w:p>
+      <w:pPr>
+        <w:pStyle w:val="Compact"/>
+        <w:numPr>
+          <w:ilvl w:val="0"/>
+          <w:numId w:val="1004"/>
+        </w:numPr>
+      </w:pPr>
+      <w:r>
+        <w:t xml:space="preserve">over/under prediction: confidence score is higher/lower than accuracy</w:t>
+      </w:r>
+    </w:p>
+    <w:p>
+      <w:pPr>
+        <w:pStyle w:val="Compact"/>
+        <w:numPr>
+          <w:ilvl w:val="0"/>
+          <w:numId w:val="1004"/>
+        </w:numPr>
+      </w:pPr>
+      <w:r>
+        <w:t xml:space="preserve">over/under extremity: confidence is more extreme at ends</w:t>
+      </w:r>
+    </w:p>
+    <w:p>
+      <w:pPr>
+        <w:pStyle w:val="FirstParagraph"/>
+      </w:pPr>
+      <w:r>
+        <w:t xml:space="preserve">also reviews possible reasons:</w:t>
+      </w:r>
+    </w:p>
+    <w:p>
+      <w:pPr>
+        <w:pStyle w:val="Compact"/>
+        <w:numPr>
+          <w:ilvl w:val="0"/>
+          <w:numId w:val="1005"/>
+        </w:numPr>
+      </w:pPr>
+      <w:r>
+        <w:t xml:space="preserve">optimistic overconfidence</w:t>
+      </w:r>
+    </w:p>
+    <w:p>
+      <w:pPr>
+        <w:pStyle w:val="Compact"/>
+        <w:numPr>
+          <w:ilvl w:val="0"/>
+          <w:numId w:val="1005"/>
+        </w:numPr>
+      </w:pPr>
+      <w:r>
+        <w:t xml:space="preserve">confirmation bias</w:t>
+      </w:r>
+    </w:p>
+    <w:p>
+      <w:pPr>
+        <w:pStyle w:val="Compact"/>
+        <w:numPr>
+          <w:ilvl w:val="0"/>
+          <w:numId w:val="1005"/>
+        </w:numPr>
+      </w:pPr>
+      <w:r>
+        <w:t xml:space="preserve">case-based judgment</w:t>
+      </w:r>
+    </w:p>
+    <w:p>
+      <w:pPr>
+        <w:pStyle w:val="Compact"/>
+        <w:numPr>
+          <w:ilvl w:val="0"/>
+          <w:numId w:val="1005"/>
+        </w:numPr>
+      </w:pPr>
+      <w:r>
+        <w:t xml:space="preserve">ecological probability</w:t>
+      </w:r>
+    </w:p>
+    <w:p>
+      <w:pPr>
+        <w:pStyle w:val="Compact"/>
+        <w:numPr>
+          <w:ilvl w:val="0"/>
+          <w:numId w:val="1005"/>
+        </w:numPr>
+      </w:pPr>
+      <w:r>
+        <w:t xml:space="preserve">error model (psychometric model)</w:t>
+      </w:r>
+    </w:p>
+    <w:bookmarkEnd w:id="22"/>
+    <w:bookmarkStart w:id="23" w:name="X7bdd2c52b1c55653b23ce6400f46687551ae4b4"/>
+    <w:p>
+      <w:pPr>
+        <w:pStyle w:val="Heading3"/>
+      </w:pPr>
+      <w:r>
+        <w:t xml:space="preserve">sampling and measurement biases in ML research</w:t>
+      </w:r>
+    </w:p>
+    <w:p>
+      <w:pPr>
+        <w:pStyle w:val="FirstParagraph"/>
+      </w:pPr>
+      <w:r>
+        <w:t xml:space="preserve">Hullman et al. (2022)</w:t>
+      </w:r>
+      <w:r>
         <w:t xml:space="preserve"> </w:t>
       </w:r>
       <w:r>
@@ -81,7 +395,7 @@
         <w:pStyle w:val="Compact"/>
         <w:numPr>
           <w:ilvl w:val="0"/>
-          <w:numId w:val="1001"/>
+          <w:numId w:val="1006"/>
         </w:numPr>
       </w:pPr>
       <w:r>
@@ -93,7 +407,7 @@
         <w:pStyle w:val="Compact"/>
         <w:numPr>
           <w:ilvl w:val="0"/>
-          <w:numId w:val="1001"/>
+          <w:numId w:val="1006"/>
         </w:numPr>
       </w:pPr>
       <w:r>
@@ -105,7 +419,7 @@
         <w:pStyle w:val="Compact"/>
         <w:numPr>
           <w:ilvl w:val="0"/>
-          <w:numId w:val="1001"/>
+          <w:numId w:val="1006"/>
         </w:numPr>
       </w:pPr>
       <w:r>
@@ -117,7 +431,7 @@
         <w:pStyle w:val="Compact"/>
         <w:numPr>
           <w:ilvl w:val="0"/>
-          <w:numId w:val="1001"/>
+          <w:numId w:val="1006"/>
         </w:numPr>
       </w:pPr>
       <w:r>
@@ -135,7 +449,7 @@
         <w:pStyle w:val="Compact"/>
         <w:numPr>
           <w:ilvl w:val="0"/>
-          <w:numId w:val="1001"/>
+          <w:numId w:val="1006"/>
         </w:numPr>
       </w:pPr>
       <w:r>
@@ -162,12 +476,351 @@
         <w:t xml:space="preserve">researchers from having to consider the data generating process. They note benefits that both machine learning and psychology could gain by borrowing methods from each other, but note the danger if these are misused. For the benefit of machine learning, there are lessons to be learned from social science, and the replication crisis. Among them are 1) collecting samples whose test/evaluation set distributions are drawn from the same deployment distribution, and 2) using valid measurement instruments.</w:t>
       </w:r>
     </w:p>
-    <w:bookmarkStart w:id="27" w:name="Xbfbd82659500b35984ccb573d092454a00e9300"/>
+    <w:bookmarkEnd w:id="23"/>
+    <w:bookmarkStart w:id="24" w:name="ml-ignores-perspectives-of-annotators"/>
     <w:p>
       <w:pPr>
         <w:pStyle w:val="Heading3"/>
       </w:pPr>
       <w:r>
+        <w:t xml:space="preserve">ML ignores perspectives of annotators</w:t>
+      </w:r>
+    </w:p>
+    <w:p>
+      <w:pPr>
+        <w:pStyle w:val="FirstParagraph"/>
+      </w:pPr>
+      <w:r>
+        <w:t xml:space="preserve">Beyond errors in judgment are questions about the target for the annotations. For at least some phenomena, the assumption that there is a single ground-truth to approximate with annotations doesn’t hold.</w:t>
+      </w:r>
+    </w:p>
+    <w:p>
+      <w:pPr>
+        <w:pStyle w:val="BodyText"/>
+      </w:pPr>
+      <w:r>
+        <w:t xml:space="preserve">Aroyo &amp; Welty (2015)</w:t>
+      </w:r>
+    </w:p>
+    <w:p>
+      <w:pPr>
+        <w:pStyle w:val="BodyText"/>
+      </w:pPr>
+      <w:r>
+        <w:t xml:space="preserve">7</w:t>
+      </w:r>
+      <w:r>
+        <w:t xml:space="preserve"> </w:t>
+      </w:r>
+      <w:r>
+        <w:t xml:space="preserve">‘myths’</w:t>
+      </w:r>
+      <w:r>
+        <w:t xml:space="preserve"> </w:t>
+      </w:r>
+      <w:r>
+        <w:t xml:space="preserve">of human annotation:</w:t>
+      </w:r>
+    </w:p>
+    <w:p>
+      <w:pPr>
+        <w:pStyle w:val="Compact"/>
+        <w:numPr>
+          <w:ilvl w:val="0"/>
+          <w:numId w:val="1007"/>
+        </w:numPr>
+      </w:pPr>
+      <w:r>
+        <w:t xml:space="preserve">there is one truth</w:t>
+      </w:r>
+    </w:p>
+    <w:p>
+      <w:pPr>
+        <w:pStyle w:val="Compact"/>
+        <w:numPr>
+          <w:ilvl w:val="0"/>
+          <w:numId w:val="1007"/>
+        </w:numPr>
+      </w:pPr>
+      <w:r>
+        <w:t xml:space="preserve">disagreement is bad</w:t>
+      </w:r>
+    </w:p>
+    <w:p>
+      <w:pPr>
+        <w:pStyle w:val="Compact"/>
+        <w:numPr>
+          <w:ilvl w:val="0"/>
+          <w:numId w:val="1007"/>
+        </w:numPr>
+      </w:pPr>
+      <w:r>
+        <w:t xml:space="preserve">detailed guidelines help</w:t>
+      </w:r>
+    </w:p>
+    <w:p>
+      <w:pPr>
+        <w:pStyle w:val="Compact"/>
+        <w:numPr>
+          <w:ilvl w:val="0"/>
+          <w:numId w:val="1007"/>
+        </w:numPr>
+      </w:pPr>
+      <w:r>
+        <w:t xml:space="preserve">experts are better</w:t>
+      </w:r>
+    </w:p>
+    <w:p>
+      <w:pPr>
+        <w:pStyle w:val="Compact"/>
+        <w:numPr>
+          <w:ilvl w:val="0"/>
+          <w:numId w:val="1007"/>
+        </w:numPr>
+      </w:pPr>
+      <w:r>
+        <w:t xml:space="preserve">one annotator is enough</w:t>
+      </w:r>
+    </w:p>
+    <w:p>
+      <w:pPr>
+        <w:pStyle w:val="Compact"/>
+        <w:numPr>
+          <w:ilvl w:val="0"/>
+          <w:numId w:val="1007"/>
+        </w:numPr>
+      </w:pPr>
+      <w:r>
+        <w:t xml:space="preserve">all items are created equal</w:t>
+      </w:r>
+    </w:p>
+    <w:p>
+      <w:pPr>
+        <w:pStyle w:val="Compact"/>
+        <w:numPr>
+          <w:ilvl w:val="0"/>
+          <w:numId w:val="1007"/>
+        </w:numPr>
+      </w:pPr>
+      <w:r>
+        <w:t xml:space="preserve">once done, forever valid</w:t>
+      </w:r>
+    </w:p>
+    <w:p>
+      <w:pPr>
+        <w:pStyle w:val="FirstParagraph"/>
+      </w:pPr>
+      <w:r>
+        <w:t xml:space="preserve">For myths 1 and 2:</w:t>
+      </w:r>
+    </w:p>
+    <w:p>
+      <w:pPr>
+        <w:pStyle w:val="Compact"/>
+        <w:numPr>
+          <w:ilvl w:val="0"/>
+          <w:numId w:val="1008"/>
+        </w:numPr>
+      </w:pPr>
+      <w:r>
+        <w:t xml:space="preserve">list examples from NLP where the disagreement from annotators is sensible</w:t>
+      </w:r>
+    </w:p>
+    <w:p>
+      <w:pPr>
+        <w:pStyle w:val="Compact"/>
+        <w:numPr>
+          <w:ilvl w:val="0"/>
+          <w:numId w:val="1008"/>
+        </w:numPr>
+      </w:pPr>
+      <w:r>
+        <w:t xml:space="preserve">they argue that the assumptions of a single ground truth, and that disagreement is indicative of poor annotations are both false.</w:t>
+      </w:r>
+    </w:p>
+    <w:p>
+      <w:pPr>
+        <w:pStyle w:val="FirstParagraph"/>
+      </w:pPr>
+      <w:r>
+        <w:t xml:space="preserve">While it can be indicative of annotation quality, e.g. the annotator is annotating incorrectly, in other cases disagreement indicates that the media being rated is ambiguous.</w:t>
+      </w:r>
+    </w:p>
+    <w:p>
+      <w:pPr>
+        <w:pStyle w:val="BodyText"/>
+      </w:pPr>
+      <w:r>
+        <w:t xml:space="preserve">Beck et al. (2022)</w:t>
+      </w:r>
+      <w:r>
+        <w:t xml:space="preserve">: we should expect more variance to the degree that tasks measure opinion</w:t>
+      </w:r>
+    </w:p>
+    <w:p>
+      <w:pPr>
+        <w:pStyle w:val="Compact"/>
+        <w:numPr>
+          <w:ilvl w:val="0"/>
+          <w:numId w:val="1009"/>
+        </w:numPr>
+      </w:pPr>
+      <w:r>
+        <w:t xml:space="preserve">show work on an intuitively perspective-based use-case: hate speech</w:t>
+      </w:r>
+    </w:p>
+    <w:p>
+      <w:pPr>
+        <w:pStyle w:val="FirstParagraph"/>
+      </w:pPr>
+      <w:r>
+        <w:t xml:space="preserve">Aroyo &amp; Welty (2015)</w:t>
+      </w:r>
+      <w:r>
+        <w:t xml:space="preserve"> </w:t>
+      </w:r>
+      <w:r>
+        <w:t xml:space="preserve">operationalize</w:t>
+      </w:r>
+      <w:r>
+        <w:t xml:space="preserve"> </w:t>
+      </w:r>
+      <w:r>
+        <w:t xml:space="preserve">‘crowd truth’</w:t>
+      </w:r>
+      <w:r>
+        <w:t xml:space="preserve"> </w:t>
+      </w:r>
+      <w:r>
+        <w:t xml:space="preserve">with an illustration where the</w:t>
+      </w:r>
+      <w:r>
+        <w:t xml:space="preserve"> </w:t>
+      </w:r>
+      <w:r>
+        <w:t xml:space="preserve">‘gold standard’</w:t>
+      </w:r>
+      <w:r>
+        <w:t xml:space="preserve"> </w:t>
+      </w:r>
+      <w:r>
+        <w:t xml:space="preserve">is the probability that a sentence contains an element, based on the probability that an annotator annotated that sentence with that element.</w:t>
+      </w:r>
+    </w:p>
+    <w:p>
+      <w:pPr>
+        <w:pStyle w:val="Compact"/>
+        <w:numPr>
+          <w:ilvl w:val="0"/>
+          <w:numId w:val="1010"/>
+        </w:numPr>
+      </w:pPr>
+      <w:r>
+        <w:t xml:space="preserve">i.e. the label isn’t represented as</w:t>
+      </w:r>
+      <w:r>
+        <w:t xml:space="preserve"> </w:t>
+      </w:r>
+      <w:r>
+        <w:t xml:space="preserve">‘present’</w:t>
+      </w:r>
+      <w:r>
+        <w:t xml:space="preserve"> </w:t>
+      </w:r>
+      <w:r>
+        <w:t xml:space="preserve">or</w:t>
+      </w:r>
+      <w:r>
+        <w:t xml:space="preserve"> </w:t>
+      </w:r>
+      <w:r>
+        <w:t xml:space="preserve">‘not present’</w:t>
+      </w:r>
+      <w:r>
+        <w:t xml:space="preserve">, but as a probablility</w:t>
+      </w:r>
+    </w:p>
+    <w:p>
+      <w:pPr>
+        <w:pStyle w:val="Compact"/>
+        <w:numPr>
+          <w:ilvl w:val="0"/>
+          <w:numId w:val="1010"/>
+        </w:numPr>
+      </w:pPr>
+      <w:r>
+        <w:t xml:space="preserve">thus the</w:t>
+      </w:r>
+      <w:r>
+        <w:t xml:space="preserve"> </w:t>
+      </w:r>
+      <w:r>
+        <w:t xml:space="preserve">‘crowd truth’</w:t>
+      </w:r>
+      <w:r>
+        <w:t xml:space="preserve"> </w:t>
+      </w:r>
+      <w:r>
+        <w:t xml:space="preserve">attempts to capture the</w:t>
+      </w:r>
+      <w:r>
+        <w:t xml:space="preserve"> </w:t>
+      </w:r>
+      <w:r>
+        <w:t xml:space="preserve">‘range of reasonable interpretations’</w:t>
+      </w:r>
+    </w:p>
+    <w:bookmarkEnd w:id="24"/>
+    <w:bookmarkEnd w:id="25"/>
+    <w:bookmarkStart w:id="36" w:name="tools-from-social-science-can-help"/>
+    <w:p>
+      <w:pPr>
+        <w:pStyle w:val="Heading1"/>
+      </w:pPr>
+      <w:r>
+        <w:t xml:space="preserve">Tools from Social Science can help</w:t>
+      </w:r>
+    </w:p>
+    <w:p>
+      <w:pPr>
+        <w:pStyle w:val="FirstParagraph"/>
+      </w:pPr>
+      <w:r>
+        <w:t xml:space="preserve">Recent trends—especially in deep learning—prioritize empirical performance over theoretical assumptions about the data generating process. A systematic analysis of highly cited ML works shows that Performance, Generalization, Quantitative evidence, Efficiency, Building on past work, and Novelty are the primary values in ML work</w:t>
+      </w:r>
+      <w:r>
+        <w:t xml:space="preserve"> </w:t>
+      </w:r>
+      <w:r>
+        <w:t xml:space="preserve">Birhane et al. (2022)</w:t>
+      </w:r>
+      <w:r>
+        <w:t xml:space="preserve">.</w:t>
+      </w:r>
+    </w:p>
+    <w:p>
+      <w:pPr>
+        <w:pStyle w:val="BodyText"/>
+      </w:pPr>
+      <w:r>
+        <w:t xml:space="preserve">Unlike the social sciences (e.g. psychology), ML work ignores attempts to model the process that gives rise to the data, assuming it cannot be learned, and aims instead at predictors that will within estimable error bounds</w:t>
+      </w:r>
+      <w:r>
+        <w:t xml:space="preserve"> </w:t>
+      </w:r>
+      <w:r>
+        <w:t xml:space="preserve">Hullman et al. (2022)</w:t>
+      </w:r>
+      <w:r>
+        <w:t xml:space="preserve">. This is problematic as this kind of optimization doesn’t resemble real world deployment.</w:t>
+      </w:r>
+    </w:p>
+    <w:bookmarkStart w:id="29" w:name="Xbfbd82659500b35984ccb573d092454a00e9300"/>
+    <w:p>
+      <w:pPr>
+        <w:pStyle w:val="Heading3"/>
+      </w:pPr>
+      <w:r>
         <w:t xml:space="preserve">Social and computational sciences have different focci</w:t>
       </w:r>
     </w:p>
@@ -184,7 +837,7 @@
         <w:pStyle w:val="Compact"/>
         <w:numPr>
           <w:ilvl w:val="0"/>
-          <w:numId w:val="1002"/>
+          <w:numId w:val="1011"/>
         </w:numPr>
       </w:pPr>
       <w:r>
@@ -196,7 +849,7 @@
         <w:pStyle w:val="Compact"/>
         <w:numPr>
           <w:ilvl w:val="0"/>
-          <w:numId w:val="1002"/>
+          <w:numId w:val="1011"/>
         </w:numPr>
       </w:pPr>
       <w:r>
@@ -216,7 +869,7 @@
         <w:pStyle w:val="Compact"/>
         <w:numPr>
           <w:ilvl w:val="0"/>
-          <w:numId w:val="1003"/>
+          <w:numId w:val="1012"/>
         </w:numPr>
       </w:pPr>
       <w:r>
@@ -232,18 +885,18 @@
           <wp:inline>
             <wp:extent cx="5334000" cy="6484841"/>
             <wp:effectExtent b="0" l="0" r="0" t="0"/>
-            <wp:docPr descr="" title="" id="21" name="Picture"/>
+            <wp:docPr descr="" title="" id="27" name="Picture"/>
             <a:graphic>
               <a:graphicData uri="http://schemas.openxmlformats.org/drawingml/2006/picture">
                 <pic:pic>
                   <pic:nvPicPr>
-                    <pic:cNvPr descr="images/Liem_2018_figure_1.png" id="22" name="Picture"/>
+                    <pic:cNvPr descr="images/Liem_2018_figure_1.png" id="28" name="Picture"/>
                     <pic:cNvPicPr>
                       <a:picLocks noChangeArrowheads="1" noChangeAspect="1"/>
                     </pic:cNvPicPr>
                   </pic:nvPicPr>
                   <pic:blipFill>
-                    <a:blip r:embed="rId20"/>
+                    <a:blip r:embed="rId26"/>
                     <a:stretch>
                       <a:fillRect/>
                     </a:stretch>
@@ -282,36 +935,185 @@
         <w:t xml:space="preserve">Liem et al. (2018)</w:t>
       </w:r>
     </w:p>
+    <w:bookmarkEnd w:id="29"/>
+    <w:bookmarkStart w:id="30" w:name="issues-with-sampling"/>
+    <w:p>
+      <w:pPr>
+        <w:pStyle w:val="Heading3"/>
+      </w:pPr>
+      <w:r>
+        <w:t xml:space="preserve">Issues with sampling</w:t>
+      </w:r>
+    </w:p>
+    <w:p>
+      <w:pPr>
+        <w:pStyle w:val="FirstParagraph"/>
+      </w:pPr>
+      <w:r>
+        <w:t xml:space="preserve">Solutions to sampling problems can come from sampling theory:</w:t>
+      </w:r>
+      <w:r>
+        <w:t xml:space="preserve"> </w:t>
+      </w:r>
+      <w:r>
+        <w:t xml:space="preserve">Groves et al. (2009)</w:t>
+      </w:r>
+    </w:p>
     <w:p>
       <w:pPr>
         <w:pStyle w:val="BodyText"/>
       </w:pPr>
       <w:r>
-        <w:t xml:space="preserve">Recent trends—especially in deep learning—prioritize empirical performance over theoretical assumptions about the data generating process. A systematic analysis of highly cited ML works shows that Performance, Generalization, Quantitative evidence, Efficiency, Building on past work, and Novelty</w:t>
-      </w:r>
-      <w:r>
-        <w:t xml:space="preserve"> </w:t>
-      </w:r>
-      <w:r>
-        <w:t xml:space="preserve">Birhane et al. (2022)</w:t>
-      </w:r>
-      <w:r>
-        <w:t xml:space="preserve">. Unlike the social sciences (e.g. psychology), ML work ignores attempts to model the process that gives rise to the data, assuming it cannot be learned, and aims instead at predictors that will within estimable error bounds</w:t>
-      </w:r>
-      <w:r>
-        <w:t xml:space="preserve"> </w:t>
-      </w:r>
-      <w:r>
-        <w:t xml:space="preserve">Hullman et al. (2022)</w:t>
-      </w:r>
-      <w:r>
-        <w:t xml:space="preserve">.</w:t>
-      </w:r>
-    </w:p>
-    <w:bookmarkStart w:id="26" w:name="X79fa36f702dcf6bc2aa10a97b43cc7fdbb800f3"/>
-    <w:p>
-      <w:pPr>
-        <w:pStyle w:val="Heading4"/>
+        <w:t xml:space="preserve">considerations:</w:t>
+      </w:r>
+    </w:p>
+    <w:p>
+      <w:pPr>
+        <w:pStyle w:val="Compact"/>
+        <w:numPr>
+          <w:ilvl w:val="0"/>
+          <w:numId w:val="1013"/>
+        </w:numPr>
+      </w:pPr>
+      <w:r>
+        <w:t xml:space="preserve">sampling frame: the elements in from populations that you have access to</w:t>
+      </w:r>
+    </w:p>
+    <w:p>
+      <w:pPr>
+        <w:pStyle w:val="Compact"/>
+        <w:numPr>
+          <w:ilvl w:val="0"/>
+          <w:numId w:val="1013"/>
+        </w:numPr>
+      </w:pPr>
+      <w:r>
+        <w:t xml:space="preserve">ineligible units: elements in the sampling frame that are not your target</w:t>
+      </w:r>
+    </w:p>
+    <w:p>
+      <w:pPr>
+        <w:pStyle w:val="Compact"/>
+        <w:numPr>
+          <w:ilvl w:val="0"/>
+          <w:numId w:val="1013"/>
+        </w:numPr>
+      </w:pPr>
+      <w:r>
+        <w:t xml:space="preserve">undercoverage: elements from target population that are not in the frame</w:t>
+      </w:r>
+    </w:p>
+    <w:p>
+      <w:pPr>
+        <w:pStyle w:val="FirstParagraph"/>
+      </w:pPr>
+      <w:r>
+        <w:t xml:space="preserve">solutions:</w:t>
+      </w:r>
+    </w:p>
+    <w:p>
+      <w:pPr>
+        <w:pStyle w:val="Compact"/>
+        <w:numPr>
+          <w:ilvl w:val="0"/>
+          <w:numId w:val="1014"/>
+        </w:numPr>
+      </w:pPr>
+      <w:r>
+        <w:t xml:space="preserve">stratified sampling</w:t>
+      </w:r>
+    </w:p>
+    <w:bookmarkEnd w:id="30"/>
+    <w:bookmarkStart w:id="31" w:name="issues-with-instruments"/>
+    <w:p>
+      <w:pPr>
+        <w:pStyle w:val="Heading3"/>
+      </w:pPr>
+      <w:r>
+        <w:t xml:space="preserve">Issues with instruments</w:t>
+      </w:r>
+    </w:p>
+    <w:p>
+      <w:pPr>
+        <w:pStyle w:val="FirstParagraph"/>
+      </w:pPr>
+      <w:r>
+        <w:t xml:space="preserve">Beck et al. (2022)</w:t>
+      </w:r>
+    </w:p>
+    <w:p>
+      <w:pPr>
+        <w:pStyle w:val="Compact"/>
+        <w:numPr>
+          <w:ilvl w:val="0"/>
+          <w:numId w:val="1015"/>
+        </w:numPr>
+      </w:pPr>
+      <w:r>
+        <w:t xml:space="preserve">annotation collection requires design thinking</w:t>
+      </w:r>
+    </w:p>
+    <w:p>
+      <w:pPr>
+        <w:pStyle w:val="Compact"/>
+        <w:numPr>
+          <w:ilvl w:val="1"/>
+          <w:numId w:val="1016"/>
+        </w:numPr>
+      </w:pPr>
+      <w:r>
+        <w:t xml:space="preserve">Task Structure: specific wording and response options, including debates over the inclusion of</w:t>
+      </w:r>
+      <w:r>
+        <w:t xml:space="preserve"> </w:t>
+      </w:r>
+      <w:r>
+        <w:t xml:space="preserve">“I don’t Know”</w:t>
+      </w:r>
+      <w:r>
+        <w:t xml:space="preserve"> </w:t>
+      </w:r>
+      <w:r>
+        <w:t xml:space="preserve">option</w:t>
+      </w:r>
+    </w:p>
+    <w:p>
+      <w:pPr>
+        <w:pStyle w:val="Compact"/>
+        <w:numPr>
+          <w:ilvl w:val="1"/>
+          <w:numId w:val="1016"/>
+        </w:numPr>
+      </w:pPr>
+      <w:r>
+        <w:t xml:space="preserve">Order Effects: specific judgements are affected by previous perceptions</w:t>
+      </w:r>
+    </w:p>
+    <w:p>
+      <w:pPr>
+        <w:pStyle w:val="Compact"/>
+        <w:numPr>
+          <w:ilvl w:val="1"/>
+          <w:numId w:val="1016"/>
+        </w:numPr>
+      </w:pPr>
+      <w:r>
+        <w:t xml:space="preserve">Annotator Effects: backgrounds, opinions, experiences of respondents affect responses</w:t>
+      </w:r>
+    </w:p>
+    <w:p>
+      <w:pPr>
+        <w:pStyle w:val="FirstParagraph"/>
+      </w:pPr>
+      <w:r>
+        <w:t xml:space="preserve">[another ref that describes the target as a latent variable]</w:t>
+      </w:r>
+    </w:p>
+    <w:bookmarkEnd w:id="31"/>
+    <w:bookmarkStart w:id="35" w:name="X79fa36f702dcf6bc2aa10a97b43cc7fdbb800f3"/>
+    <w:p>
+      <w:pPr>
+        <w:pStyle w:val="Heading3"/>
       </w:pPr>
       <w:r>
         <w:t xml:space="preserve">A tale of two studies: the case of personnel selection</w:t>
@@ -330,7 +1132,7 @@
         <w:pStyle w:val="Compact"/>
         <w:numPr>
           <w:ilvl w:val="0"/>
-          <w:numId w:val="1004"/>
+          <w:numId w:val="1017"/>
         </w:numPr>
       </w:pPr>
       <w:r>
@@ -342,7 +1144,7 @@
         <w:pStyle w:val="Compact"/>
         <w:numPr>
           <w:ilvl w:val="0"/>
-          <w:numId w:val="1004"/>
+          <w:numId w:val="1017"/>
         </w:numPr>
       </w:pPr>
       <w:r>
@@ -354,7 +1156,7 @@
         <w:pStyle w:val="Compact"/>
         <w:numPr>
           <w:ilvl w:val="0"/>
-          <w:numId w:val="1004"/>
+          <w:numId w:val="1017"/>
         </w:numPr>
       </w:pPr>
       <w:r>
@@ -370,18 +1172,18 @@
           <wp:inline>
             <wp:extent cx="5334000" cy="4494550"/>
             <wp:effectExtent b="0" l="0" r="0" t="0"/>
-            <wp:docPr descr="" title="" id="24" name="Picture"/>
+            <wp:docPr descr="" title="" id="33" name="Picture"/>
             <a:graphic>
               <a:graphicData uri="http://schemas.openxmlformats.org/drawingml/2006/picture">
                 <pic:pic>
                   <pic:nvPicPr>
-                    <pic:cNvPr descr="images/Ponce_Lopez_2016_figure_2.png" id="25" name="Picture"/>
+                    <pic:cNvPr descr="images/Ponce_Lopez_2016_figure_2.png" id="34" name="Picture"/>
                     <pic:cNvPicPr>
                       <a:picLocks noChangeArrowheads="1" noChangeAspect="1"/>
                     </pic:cNvPicPr>
                   </pic:nvPicPr>
                   <pic:blipFill>
-                    <a:blip r:embed="rId23"/>
+                    <a:blip r:embed="rId32"/>
                     <a:stretch>
                       <a:fillRect/>
                     </a:stretch>
@@ -442,7 +1244,7 @@
         <w:pStyle w:val="Compact"/>
         <w:numPr>
           <w:ilvl w:val="0"/>
-          <w:numId w:val="1005"/>
+          <w:numId w:val="1018"/>
         </w:numPr>
       </w:pPr>
       <w:r>
@@ -454,7 +1256,7 @@
         <w:pStyle w:val="Compact"/>
         <w:numPr>
           <w:ilvl w:val="0"/>
-          <w:numId w:val="1005"/>
+          <w:numId w:val="1018"/>
         </w:numPr>
       </w:pPr>
       <w:r>
@@ -466,7 +1268,7 @@
         <w:pStyle w:val="Compact"/>
         <w:numPr>
           <w:ilvl w:val="0"/>
-          <w:numId w:val="1005"/>
+          <w:numId w:val="1018"/>
         </w:numPr>
       </w:pPr>
       <w:r>
@@ -478,22 +1280,22 @@
         <w:pStyle w:val="Compact"/>
         <w:numPr>
           <w:ilvl w:val="0"/>
-          <w:numId w:val="1005"/>
+          <w:numId w:val="1018"/>
         </w:numPr>
       </w:pPr>
       <w:r>
         <w:t xml:space="preserve">perspectives: self &amp; observer ratings</w:t>
       </w:r>
     </w:p>
-    <w:bookmarkEnd w:id="26"/>
-    <w:bookmarkEnd w:id="27"/>
-    <w:bookmarkStart w:id="28" w:name="ml-uses-human-annotations-very-often"/>
-    <w:p>
-      <w:pPr>
-        <w:pStyle w:val="Heading3"/>
-      </w:pPr>
-      <w:r>
-        <w:t xml:space="preserve">ML uses human annotations very often</w:t>
+    <w:bookmarkEnd w:id="35"/>
+    <w:bookmarkEnd w:id="36"/>
+    <w:bookmarkStart w:id="53" w:name="present-work"/>
+    <w:p>
+      <w:pPr>
+        <w:pStyle w:val="Heading1"/>
+      </w:pPr>
+      <w:r>
+        <w:t xml:space="preserve">Present Work</w:t>
       </w:r>
     </w:p>
     <w:p>
@@ -501,448 +1303,6 @@
         <w:pStyle w:val="FirstParagraph"/>
       </w:pPr>
       <w:r>
-        <w:t xml:space="preserve">Geiger et al. (2021)</w:t>
-      </w:r>
-    </w:p>
-    <w:p>
-      <w:pPr>
-        <w:pStyle w:val="Compact"/>
-        <w:numPr>
-          <w:ilvl w:val="0"/>
-          <w:numId w:val="1006"/>
-        </w:numPr>
-      </w:pPr>
-      <w:r>
-        <w:t xml:space="preserve">200 randomly sampled ML papers from 3 domains:</w:t>
-      </w:r>
-    </w:p>
-    <w:p>
-      <w:pPr>
-        <w:pStyle w:val="Compact"/>
-        <w:numPr>
-          <w:ilvl w:val="1"/>
-          <w:numId w:val="1007"/>
-        </w:numPr>
-      </w:pPr>
-      <w:r>
-        <w:t xml:space="preserve">Social Sciences &amp; Humanities</w:t>
-      </w:r>
-    </w:p>
-    <w:p>
-      <w:pPr>
-        <w:pStyle w:val="Compact"/>
-        <w:numPr>
-          <w:ilvl w:val="1"/>
-          <w:numId w:val="1007"/>
-        </w:numPr>
-      </w:pPr>
-      <w:r>
-        <w:t xml:space="preserve">Life &amp; Biomedical Sciences</w:t>
-      </w:r>
-    </w:p>
-    <w:p>
-      <w:pPr>
-        <w:pStyle w:val="Compact"/>
-        <w:numPr>
-          <w:ilvl w:val="1"/>
-          <w:numId w:val="1007"/>
-        </w:numPr>
-      </w:pPr>
-      <w:r>
-        <w:t xml:space="preserve">Physical &amp; Environmental Sciences</w:t>
-      </w:r>
-    </w:p>
-    <w:p>
-      <w:pPr>
-        <w:pStyle w:val="Compact"/>
-        <w:numPr>
-          <w:ilvl w:val="0"/>
-          <w:numId w:val="1006"/>
-        </w:numPr>
-      </w:pPr>
-      <w:r>
-        <w:t xml:space="preserve">Out of 141 classification tasks, 103 (73.05%) used human labels</w:t>
-      </w:r>
-    </w:p>
-    <w:p>
-      <w:pPr>
-        <w:pStyle w:val="Compact"/>
-        <w:numPr>
-          <w:ilvl w:val="0"/>
-          <w:numId w:val="1006"/>
-        </w:numPr>
-      </w:pPr>
-      <w:r>
-        <w:t xml:space="preserve">Out of 103 human labels, 58 (56.31%) used only external labels</w:t>
-      </w:r>
-    </w:p>
-    <w:p>
-      <w:pPr>
-        <w:pStyle w:val="FirstParagraph"/>
-      </w:pPr>
-      <w:r>
-        <w:t xml:space="preserve">i.e. ML re-uses external labels, and inadequately reports</w:t>
-      </w:r>
-      <w:r>
-        <w:t xml:space="preserve"> </w:t>
-      </w:r>
-      <w:r>
-        <w:t xml:space="preserve">‘ground truth’</w:t>
-      </w:r>
-    </w:p>
-    <w:p>
-      <w:pPr>
-        <w:pStyle w:val="BodyText"/>
-      </w:pPr>
-      <w:r>
-        <w:t xml:space="preserve">without details of ground truth, we cannot know what data generating process the resulting model represents</w:t>
-      </w:r>
-      <w:r>
-        <w:t xml:space="preserve"> </w:t>
-      </w:r>
-      <w:r>
-        <w:t xml:space="preserve">Hullman et al. (2022)</w:t>
-      </w:r>
-      <w:r>
-        <w:t xml:space="preserve">.</w:t>
-      </w:r>
-      <w:r>
-        <w:t xml:space="preserve"> </w:t>
-      </w:r>
-      <w:r>
-        <w:t xml:space="preserve">[perhaps cat image parable here?]</w:t>
-      </w:r>
-    </w:p>
-    <w:bookmarkEnd w:id="28"/>
-    <w:bookmarkStart w:id="30" w:name="human-annotations-arent-always-accurate"/>
-    <w:p>
-      <w:pPr>
-        <w:pStyle w:val="Heading3"/>
-      </w:pPr>
-      <w:r>
-        <w:t xml:space="preserve">Human annotations aren’t always accurate</w:t>
-      </w:r>
-    </w:p>
-    <w:p>
-      <w:pPr>
-        <w:pStyle w:val="FirstParagraph"/>
-      </w:pPr>
-      <w:r>
-        <w:t xml:space="preserve">Griffin &amp; Brenner (2004)</w:t>
-      </w:r>
-      <w:r>
-        <w:t xml:space="preserve"> </w:t>
-      </w:r>
-      <w:r>
-        <w:t xml:space="preserve">review errors and biases in human judgements</w:t>
-      </w:r>
-      <w:r>
-        <w:rPr>
-          <w:rStyle w:val="FootnoteReference"/>
-        </w:rPr>
-        <w:footnoteReference w:id="29"/>
-      </w:r>
-    </w:p>
-    <w:p>
-      <w:pPr>
-        <w:pStyle w:val="Compact"/>
-        <w:numPr>
-          <w:ilvl w:val="0"/>
-          <w:numId w:val="1008"/>
-        </w:numPr>
-      </w:pPr>
-      <w:r>
-        <w:t xml:space="preserve">over/under prediction: confidence score is higher/lower than accuracy</w:t>
-      </w:r>
-    </w:p>
-    <w:p>
-      <w:pPr>
-        <w:pStyle w:val="Compact"/>
-        <w:numPr>
-          <w:ilvl w:val="0"/>
-          <w:numId w:val="1008"/>
-        </w:numPr>
-      </w:pPr>
-      <w:r>
-        <w:t xml:space="preserve">over/under extremity: confidence is more extreme at ends</w:t>
-      </w:r>
-    </w:p>
-    <w:p>
-      <w:pPr>
-        <w:pStyle w:val="FirstParagraph"/>
-      </w:pPr>
-      <w:r>
-        <w:t xml:space="preserve">also reviews possible reasons:</w:t>
-      </w:r>
-    </w:p>
-    <w:p>
-      <w:pPr>
-        <w:pStyle w:val="Compact"/>
-        <w:numPr>
-          <w:ilvl w:val="0"/>
-          <w:numId w:val="1009"/>
-        </w:numPr>
-      </w:pPr>
-      <w:r>
-        <w:t xml:space="preserve">optimistic overconfidence</w:t>
-      </w:r>
-    </w:p>
-    <w:p>
-      <w:pPr>
-        <w:pStyle w:val="Compact"/>
-        <w:numPr>
-          <w:ilvl w:val="0"/>
-          <w:numId w:val="1009"/>
-        </w:numPr>
-      </w:pPr>
-      <w:r>
-        <w:t xml:space="preserve">confirmation bias</w:t>
-      </w:r>
-    </w:p>
-    <w:p>
-      <w:pPr>
-        <w:pStyle w:val="Compact"/>
-        <w:numPr>
-          <w:ilvl w:val="0"/>
-          <w:numId w:val="1009"/>
-        </w:numPr>
-      </w:pPr>
-      <w:r>
-        <w:t xml:space="preserve">case-based judgment</w:t>
-      </w:r>
-    </w:p>
-    <w:p>
-      <w:pPr>
-        <w:pStyle w:val="Compact"/>
-        <w:numPr>
-          <w:ilvl w:val="0"/>
-          <w:numId w:val="1009"/>
-        </w:numPr>
-      </w:pPr>
-      <w:r>
-        <w:t xml:space="preserve">ecological probability</w:t>
-      </w:r>
-    </w:p>
-    <w:p>
-      <w:pPr>
-        <w:pStyle w:val="Compact"/>
-        <w:numPr>
-          <w:ilvl w:val="0"/>
-          <w:numId w:val="1009"/>
-        </w:numPr>
-      </w:pPr>
-      <w:r>
-        <w:t xml:space="preserve">error model (psychometric model)</w:t>
-      </w:r>
-    </w:p>
-    <w:bookmarkEnd w:id="30"/>
-    <w:bookmarkStart w:id="33" w:name="X9123bb7d47f68230c7d0c5444dbb22f323d7edc"/>
-    <w:p>
-      <w:pPr>
-        <w:pStyle w:val="Heading3"/>
-      </w:pPr>
-      <w:r>
-        <w:t xml:space="preserve">ML often ignores perspectives of annotators</w:t>
-      </w:r>
-    </w:p>
-    <w:p>
-      <w:pPr>
-        <w:pStyle w:val="FirstParagraph"/>
-      </w:pPr>
-      <w:r>
-        <w:t xml:space="preserve">[crowd truth; perspectivist approach here]</w:t>
-      </w:r>
-    </w:p>
-    <w:bookmarkStart w:id="31" w:name="issues-with-sampling"/>
-    <w:p>
-      <w:pPr>
-        <w:pStyle w:val="Heading4"/>
-      </w:pPr>
-      <w:r>
-        <w:t xml:space="preserve">Issues with sampling</w:t>
-      </w:r>
-    </w:p>
-    <w:p>
-      <w:pPr>
-        <w:pStyle w:val="FirstParagraph"/>
-      </w:pPr>
-      <w:r>
-        <w:t xml:space="preserve">Solutions to sampling problems can come from sampling theory:</w:t>
-      </w:r>
-      <w:r>
-        <w:t xml:space="preserve"> </w:t>
-      </w:r>
-      <w:r>
-        <w:t xml:space="preserve">Groves et al. (2009)</w:t>
-      </w:r>
-    </w:p>
-    <w:p>
-      <w:pPr>
-        <w:pStyle w:val="BodyText"/>
-      </w:pPr>
-      <w:r>
-        <w:t xml:space="preserve">considerations:</w:t>
-      </w:r>
-    </w:p>
-    <w:p>
-      <w:pPr>
-        <w:pStyle w:val="Compact"/>
-        <w:numPr>
-          <w:ilvl w:val="0"/>
-          <w:numId w:val="1010"/>
-        </w:numPr>
-      </w:pPr>
-      <w:r>
-        <w:t xml:space="preserve">sampling frame: the elements in from populations that you have access to</w:t>
-      </w:r>
-    </w:p>
-    <w:p>
-      <w:pPr>
-        <w:pStyle w:val="Compact"/>
-        <w:numPr>
-          <w:ilvl w:val="0"/>
-          <w:numId w:val="1010"/>
-        </w:numPr>
-      </w:pPr>
-      <w:r>
-        <w:t xml:space="preserve">ineligible units: elements in the sampling frame that are not your target</w:t>
-      </w:r>
-    </w:p>
-    <w:p>
-      <w:pPr>
-        <w:pStyle w:val="Compact"/>
-        <w:numPr>
-          <w:ilvl w:val="0"/>
-          <w:numId w:val="1010"/>
-        </w:numPr>
-      </w:pPr>
-      <w:r>
-        <w:t xml:space="preserve">undercoverage: elements from target population that are not in the frame</w:t>
-      </w:r>
-    </w:p>
-    <w:p>
-      <w:pPr>
-        <w:pStyle w:val="FirstParagraph"/>
-      </w:pPr>
-      <w:r>
-        <w:t xml:space="preserve">solutions:</w:t>
-      </w:r>
-    </w:p>
-    <w:p>
-      <w:pPr>
-        <w:pStyle w:val="Compact"/>
-        <w:numPr>
-          <w:ilvl w:val="0"/>
-          <w:numId w:val="1011"/>
-        </w:numPr>
-      </w:pPr>
-      <w:r>
-        <w:t xml:space="preserve">stratified sampling</w:t>
-      </w:r>
-    </w:p>
-    <w:bookmarkEnd w:id="31"/>
-    <w:bookmarkStart w:id="32" w:name="issues-with-instruments"/>
-    <w:p>
-      <w:pPr>
-        <w:pStyle w:val="Heading4"/>
-      </w:pPr>
-      <w:r>
-        <w:t xml:space="preserve">Issues with instruments</w:t>
-      </w:r>
-    </w:p>
-    <w:p>
-      <w:pPr>
-        <w:pStyle w:val="FirstParagraph"/>
-      </w:pPr>
-      <w:r>
-        <w:t xml:space="preserve">Beck et al. (2022)</w:t>
-      </w:r>
-    </w:p>
-    <w:p>
-      <w:pPr>
-        <w:pStyle w:val="Compact"/>
-        <w:numPr>
-          <w:ilvl w:val="0"/>
-          <w:numId w:val="1012"/>
-        </w:numPr>
-      </w:pPr>
-      <w:r>
-        <w:t xml:space="preserve">annotation collection requires design thinking</w:t>
-      </w:r>
-    </w:p>
-    <w:p>
-      <w:pPr>
-        <w:pStyle w:val="Compact"/>
-        <w:numPr>
-          <w:ilvl w:val="1"/>
-          <w:numId w:val="1013"/>
-        </w:numPr>
-      </w:pPr>
-      <w:r>
-        <w:t xml:space="preserve">Task Structure: specific wording and response options, including debates over the inclusion of</w:t>
-      </w:r>
-      <w:r>
-        <w:t xml:space="preserve"> </w:t>
-      </w:r>
-      <w:r>
-        <w:t xml:space="preserve">“I don’t Know”</w:t>
-      </w:r>
-      <w:r>
-        <w:t xml:space="preserve"> </w:t>
-      </w:r>
-      <w:r>
-        <w:t xml:space="preserve">option</w:t>
-      </w:r>
-    </w:p>
-    <w:p>
-      <w:pPr>
-        <w:pStyle w:val="Compact"/>
-        <w:numPr>
-          <w:ilvl w:val="1"/>
-          <w:numId w:val="1013"/>
-        </w:numPr>
-      </w:pPr>
-      <w:r>
-        <w:t xml:space="preserve">Order Effects: specific judgements are affected by previous perceptions</w:t>
-      </w:r>
-    </w:p>
-    <w:p>
-      <w:pPr>
-        <w:pStyle w:val="Compact"/>
-        <w:numPr>
-          <w:ilvl w:val="1"/>
-          <w:numId w:val="1013"/>
-        </w:numPr>
-      </w:pPr>
-      <w:r>
-        <w:t xml:space="preserve">Annotator Effects: backgrounds, opinions, experiences of respondents affect responses</w:t>
-      </w:r>
-    </w:p>
-    <w:p>
-      <w:pPr>
-        <w:pStyle w:val="FirstParagraph"/>
-      </w:pPr>
-      <w:r>
-        <w:t xml:space="preserve">[another ref that describes the target as a latent variable]</w:t>
-      </w:r>
-    </w:p>
-    <w:bookmarkEnd w:id="32"/>
-    <w:bookmarkEnd w:id="33"/>
-    <w:bookmarkEnd w:id="34"/>
-    <w:bookmarkStart w:id="38" w:name="present-work"/>
-    <w:p>
-      <w:pPr>
-        <w:pStyle w:val="Heading2"/>
-      </w:pPr>
-      <w:r>
-        <w:t xml:space="preserve">Present Work</w:t>
-      </w:r>
-    </w:p>
-    <w:p>
-      <w:pPr>
-        <w:pStyle w:val="FirstParagraph"/>
-      </w:pPr>
-      <w:r>
         <w:t xml:space="preserve">We incorporate these considerations in the design of our study, and attempt to further the field in the following ways:</w:t>
       </w:r>
     </w:p>
@@ -951,7 +1311,7 @@
         <w:pStyle w:val="Compact"/>
         <w:numPr>
           <w:ilvl w:val="0"/>
-          <w:numId w:val="1014"/>
+          <w:numId w:val="1019"/>
         </w:numPr>
       </w:pPr>
       <w:r>
@@ -963,7 +1323,7 @@
         <w:pStyle w:val="Compact"/>
         <w:numPr>
           <w:ilvl w:val="0"/>
-          <w:numId w:val="1014"/>
+          <w:numId w:val="1019"/>
         </w:numPr>
       </w:pPr>
       <w:r>
@@ -975,7 +1335,7 @@
         <w:pStyle w:val="Compact"/>
         <w:numPr>
           <w:ilvl w:val="0"/>
-          <w:numId w:val="1014"/>
+          <w:numId w:val="1019"/>
         </w:numPr>
       </w:pPr>
       <w:r>
@@ -987,7 +1347,7 @@
         <w:pStyle w:val="Compact"/>
         <w:numPr>
           <w:ilvl w:val="0"/>
-          <w:numId w:val="1014"/>
+          <w:numId w:val="1019"/>
         </w:numPr>
       </w:pPr>
       <w:r>
@@ -999,7 +1359,7 @@
         <w:pStyle w:val="Compact"/>
         <w:numPr>
           <w:ilvl w:val="0"/>
-          <w:numId w:val="1014"/>
+          <w:numId w:val="1019"/>
         </w:numPr>
       </w:pPr>
       <w:r>
@@ -1033,18 +1393,18 @@
           <wp:inline>
             <wp:extent cx="5334000" cy="4508040"/>
             <wp:effectExtent b="0" l="0" r="0" t="0"/>
-            <wp:docPr descr="" title="" id="36" name="Picture"/>
+            <wp:docPr descr="" title="" id="38" name="Picture"/>
             <a:graphic>
               <a:graphicData uri="http://schemas.openxmlformats.org/drawingml/2006/picture">
                 <pic:pic>
                   <pic:nvPicPr>
-                    <pic:cNvPr descr="images/Liem_2018_figure_2.png" id="37" name="Picture"/>
+                    <pic:cNvPr descr="images/Liem_2018_figure_2.png" id="39" name="Picture"/>
                     <pic:cNvPicPr>
                       <a:picLocks noChangeArrowheads="1" noChangeAspect="1"/>
                     </pic:cNvPicPr>
                   </pic:nvPicPr>
                   <pic:blipFill>
-                    <a:blip r:embed="rId35"/>
+                    <a:blip r:embed="rId37"/>
                     <a:stretch>
                       <a:fillRect/>
                     </a:stretch>
@@ -1071,8 +1431,7 @@
         </w:drawing>
       </w:r>
     </w:p>
-    <w:bookmarkEnd w:id="38"/>
-    <w:bookmarkStart w:id="50" w:name="references"/>
+    <w:bookmarkStart w:id="52" w:name="references"/>
     <w:p>
       <w:pPr>
         <w:pStyle w:val="Heading2"/>
@@ -1081,8 +1440,44 @@
         <w:t xml:space="preserve">References</w:t>
       </w:r>
     </w:p>
-    <w:bookmarkStart w:id="49" w:name="refs"/>
-    <w:bookmarkStart w:id="39" w:name="ref-beck2022improving"/>
+    <w:bookmarkStart w:id="51" w:name="refs"/>
+    <w:bookmarkStart w:id="40" w:name="ref-aroyo2015truth"/>
+    <w:p>
+      <w:pPr>
+        <w:pStyle w:val="Bibliography"/>
+      </w:pPr>
+      <w:r>
+        <w:t xml:space="preserve">Aroyo, L., &amp; Welty, C. (2015). Truth is a lie: Crowd truth and the seven myths of human annotation.</w:t>
+      </w:r>
+      <w:r>
+        <w:t xml:space="preserve"> </w:t>
+      </w:r>
+      <w:r>
+        <w:rPr>
+          <w:i/>
+          <w:iCs/>
+        </w:rPr>
+        <w:t xml:space="preserve">AI Magazine</w:t>
+      </w:r>
+      <w:r>
+        <w:t xml:space="preserve">,</w:t>
+      </w:r>
+      <w:r>
+        <w:t xml:space="preserve"> </w:t>
+      </w:r>
+      <w:r>
+        <w:rPr>
+          <w:i/>
+          <w:iCs/>
+        </w:rPr>
+        <w:t xml:space="preserve">36</w:t>
+      </w:r>
+      <w:r>
+        <w:t xml:space="preserve">(1), 15–24.</w:t>
+      </w:r>
+    </w:p>
+    <w:bookmarkEnd w:id="40"/>
+    <w:bookmarkStart w:id="41" w:name="ref-beck2022improving"/>
     <w:p>
       <w:pPr>
         <w:pStyle w:val="Bibliography"/>
@@ -1104,8 +1499,8 @@
         <w:t xml:space="preserve">, 245–261.</w:t>
       </w:r>
     </w:p>
-    <w:bookmarkEnd w:id="39"/>
-    <w:bookmarkStart w:id="40" w:name="ref-birhane2022values"/>
+    <w:bookmarkEnd w:id="41"/>
+    <w:bookmarkStart w:id="42" w:name="ref-birhane2022values"/>
     <w:p>
       <w:pPr>
         <w:pStyle w:val="Bibliography"/>
@@ -1127,8 +1522,8 @@
         <w:t xml:space="preserve">, 173–184.</w:t>
       </w:r>
     </w:p>
-    <w:bookmarkEnd w:id="40"/>
-    <w:bookmarkStart w:id="41" w:name="ref-geiger2021garbage"/>
+    <w:bookmarkEnd w:id="42"/>
+    <w:bookmarkStart w:id="43" w:name="ref-geiger2021garbage"/>
     <w:p>
       <w:pPr>
         <w:pStyle w:val="Bibliography"/>
@@ -1150,8 +1545,8 @@
         <w:t xml:space="preserve">.</w:t>
       </w:r>
     </w:p>
-    <w:bookmarkEnd w:id="41"/>
-    <w:bookmarkStart w:id="42" w:name="ref-griffin2004perspectives"/>
+    <w:bookmarkEnd w:id="43"/>
+    <w:bookmarkStart w:id="44" w:name="ref-griffin2004perspectives"/>
     <w:p>
       <w:pPr>
         <w:pStyle w:val="Bibliography"/>
@@ -1186,8 +1581,8 @@
         <w:t xml:space="preserve">, 158–177.</w:t>
       </w:r>
     </w:p>
-    <w:bookmarkEnd w:id="42"/>
-    <w:bookmarkStart w:id="43" w:name="ref-groves2009survey"/>
+    <w:bookmarkEnd w:id="44"/>
+    <w:bookmarkStart w:id="45" w:name="ref-groves2009survey"/>
     <w:p>
       <w:pPr>
         <w:pStyle w:val="Bibliography"/>
@@ -1212,8 +1607,8 @@
         <w:t xml:space="preserve">(Vol. 561). John Wiley &amp; Sons.</w:t>
       </w:r>
     </w:p>
-    <w:bookmarkEnd w:id="43"/>
-    <w:bookmarkStart w:id="44" w:name="ref-hullman2022worst"/>
+    <w:bookmarkEnd w:id="45"/>
+    <w:bookmarkStart w:id="46" w:name="ref-hullman2022worst"/>
     <w:p>
       <w:pPr>
         <w:pStyle w:val="Bibliography"/>
@@ -1235,8 +1630,8 @@
         <w:t xml:space="preserve">, 335–348.</w:t>
       </w:r>
     </w:p>
-    <w:bookmarkEnd w:id="44"/>
-    <w:bookmarkStart w:id="45" w:name="ref-koutsoumpis2024beyond"/>
+    <w:bookmarkEnd w:id="46"/>
+    <w:bookmarkStart w:id="47" w:name="ref-koutsoumpis2024beyond"/>
     <w:p>
       <w:pPr>
         <w:pStyle w:val="Bibliography"/>
@@ -1271,8 +1666,8 @@
         <w:t xml:space="preserve">, 108128.</w:t>
       </w:r>
     </w:p>
-    <w:bookmarkEnd w:id="45"/>
-    <w:bookmarkStart w:id="46" w:name="ref-liem2018psychology"/>
+    <w:bookmarkEnd w:id="47"/>
+    <w:bookmarkStart w:id="48" w:name="ref-liem2018psychology"/>
     <w:p>
       <w:pPr>
         <w:pStyle w:val="Bibliography"/>
@@ -1294,8 +1689,8 @@
         <w:t xml:space="preserve">, 197–253.</w:t>
       </w:r>
     </w:p>
-    <w:bookmarkEnd w:id="46"/>
-    <w:bookmarkStart w:id="47" w:name="ref-ponce2016chalearn"/>
+    <w:bookmarkEnd w:id="48"/>
+    <w:bookmarkStart w:id="49" w:name="ref-ponce2016chalearn"/>
     <w:p>
       <w:pPr>
         <w:pStyle w:val="Bibliography"/>
@@ -1317,8 +1712,8 @@
         <w:t xml:space="preserve">, 400–418.</w:t>
       </w:r>
     </w:p>
-    <w:bookmarkEnd w:id="47"/>
-    <w:bookmarkStart w:id="48" w:name="ref-sambasivan2021everyone"/>
+    <w:bookmarkEnd w:id="49"/>
+    <w:bookmarkStart w:id="50" w:name="ref-sambasivan2021everyone"/>
     <w:p>
       <w:pPr>
         <w:pStyle w:val="Bibliography"/>
@@ -1349,9 +1744,10 @@
         <w:t xml:space="preserve">, 1–15.</w:t>
       </w:r>
     </w:p>
-    <w:bookmarkEnd w:id="48"/>
-    <w:bookmarkEnd w:id="49"/>
     <w:bookmarkEnd w:id="50"/>
+    <w:bookmarkEnd w:id="51"/>
+    <w:bookmarkEnd w:id="52"/>
+    <w:bookmarkEnd w:id="53"/>
     <w:sectPr/>
   </w:body>
 </w:document>
@@ -1377,7 +1773,7 @@
       </w:r>
     </w:p>
   </w:footnote>
-  <w:footnote w:id="29">
+  <w:footnote w:id="21">
     <w:p>
       <w:pPr>
         <w:pStyle w:val="FootnoteText"/>
@@ -1629,6 +2025,21 @@
     <w:abstractNumId w:val="991"/>
   </w:num>
   <w:num w:numId="1014">
+    <w:abstractNumId w:val="991"/>
+  </w:num>
+  <w:num w:numId="1015">
+    <w:abstractNumId w:val="991"/>
+  </w:num>
+  <w:num w:numId="1016">
+    <w:abstractNumId w:val="991"/>
+  </w:num>
+  <w:num w:numId="1017">
+    <w:abstractNumId w:val="991"/>
+  </w:num>
+  <w:num w:numId="1018">
+    <w:abstractNumId w:val="991"/>
+  </w:num>
+  <w:num w:numId="1019">
     <w:abstractNumId w:val="991"/>
   </w:num>
 </w:numbering>

</xml_diff>

<commit_message>
added Jacobs and Wallach
</commit_message>
<xml_diff>
--- a/docs/index.docx
+++ b/docs/index.docx
@@ -36,7 +36,7 @@
         </w:p>
       </w:sdtContent>
     </w:sdt>
-    <w:bookmarkStart w:id="25" w:name="mlai-relies-on-reference-data"/>
+    <w:bookmarkStart w:id="26" w:name="mlai-relies-on-reference-data"/>
     <w:p>
       <w:pPr>
         <w:pStyle w:val="Heading1"/>
@@ -104,7 +104,7 @@
     <w:bookmarkStart w:id="20" w:name="ml-uses-human-annotations-very-often"/>
     <w:p>
       <w:pPr>
-        <w:pStyle w:val="Heading3"/>
+        <w:pStyle w:val="Heading2"/>
       </w:pPr>
       <w:r>
         <w:t xml:space="preserve">ML uses human annotations very often</w:t>
@@ -195,7 +195,31 @@
         <w:pStyle w:val="FirstParagraph"/>
       </w:pPr>
       <w:r>
-        <w:t xml:space="preserve">i.e. ML re-uses external labels, and inadequately reports</w:t>
+        <w:t xml:space="preserve">i.e. ML re-uses external labels</w:t>
+      </w:r>
+    </w:p>
+    <w:bookmarkEnd w:id="20"/>
+    <w:bookmarkStart w:id="25" w:name="issues-using-human-annotations-in-ml"/>
+    <w:p>
+      <w:pPr>
+        <w:pStyle w:val="Heading2"/>
+      </w:pPr>
+      <w:r>
+        <w:t xml:space="preserve">Issues using human annotations in ML</w:t>
+      </w:r>
+    </w:p>
+    <w:p>
+      <w:pPr>
+        <w:pStyle w:val="FirstParagraph"/>
+      </w:pPr>
+      <w:r>
+        <w:t xml:space="preserve">Geiger et al. (2021)</w:t>
+      </w:r>
+      <w:r>
+        <w:t xml:space="preserve"> </w:t>
+      </w:r>
+      <w:r>
+        <w:t xml:space="preserve">ML science studies inadequately report</w:t>
       </w:r>
       <w:r>
         <w:t xml:space="preserve"> </w:t>
@@ -209,25 +233,23 @@
         <w:pStyle w:val="BodyText"/>
       </w:pPr>
       <w:r>
-        <w:t xml:space="preserve">without details of ground truth, we cannot know what data generating process the resulting model represents</w:t>
-      </w:r>
-      <w:r>
-        <w:t xml:space="preserve"> </w:t>
-      </w:r>
-      <w:r>
         <w:t xml:space="preserve">Hullman et al. (2022)</w:t>
       </w:r>
       <w:r>
-        <w:t xml:space="preserve">.</w:t>
-      </w:r>
-      <w:r>
-        <w:t xml:space="preserve"> </w:t>
-      </w:r>
+        <w:t xml:space="preserve"> </w:t>
+      </w:r>
+      <w:r>
+        <w:t xml:space="preserve">thus we cannot know what data generating process the resulting model represents</w:t>
+      </w:r>
+    </w:p>
+    <w:p>
+      <w:pPr>
+        <w:pStyle w:val="BodyText"/>
+      </w:pPr>
       <w:r>
         <w:t xml:space="preserve">[perhaps cat image parable here?]</w:t>
       </w:r>
     </w:p>
-    <w:bookmarkEnd w:id="20"/>
     <w:bookmarkStart w:id="22" w:name="human-annotations-arent-always-accurate"/>
     <w:p>
       <w:pPr>
@@ -772,7 +794,8 @@
     </w:p>
     <w:bookmarkEnd w:id="24"/>
     <w:bookmarkEnd w:id="25"/>
-    <w:bookmarkStart w:id="36" w:name="tools-from-social-science-can-help"/>
+    <w:bookmarkEnd w:id="26"/>
+    <w:bookmarkStart w:id="37" w:name="tools-from-social-science-can-help"/>
     <w:p>
       <w:pPr>
         <w:pStyle w:val="Heading1"/>
@@ -815,7 +838,7 @@
         <w:t xml:space="preserve">. This is problematic as this kind of optimization doesn’t resemble real world deployment.</w:t>
       </w:r>
     </w:p>
-    <w:bookmarkStart w:id="29" w:name="Xbfbd82659500b35984ccb573d092454a00e9300"/>
+    <w:bookmarkStart w:id="30" w:name="Xbfbd82659500b35984ccb573d092454a00e9300"/>
     <w:p>
       <w:pPr>
         <w:pStyle w:val="Heading3"/>
@@ -885,18 +908,18 @@
           <wp:inline>
             <wp:extent cx="5334000" cy="6484841"/>
             <wp:effectExtent b="0" l="0" r="0" t="0"/>
-            <wp:docPr descr="" title="" id="27" name="Picture"/>
+            <wp:docPr descr="" title="" id="28" name="Picture"/>
             <a:graphic>
               <a:graphicData uri="http://schemas.openxmlformats.org/drawingml/2006/picture">
                 <pic:pic>
                   <pic:nvPicPr>
-                    <pic:cNvPr descr="images/Liem_2018_figure_1.png" id="28" name="Picture"/>
+                    <pic:cNvPr descr="images/Liem_2018_figure_1.png" id="29" name="Picture"/>
                     <pic:cNvPicPr>
                       <a:picLocks noChangeArrowheads="1" noChangeAspect="1"/>
                     </pic:cNvPicPr>
                   </pic:nvPicPr>
                   <pic:blipFill>
-                    <a:blip r:embed="rId26"/>
+                    <a:blip r:embed="rId27"/>
                     <a:stretch>
                       <a:fillRect/>
                     </a:stretch>
@@ -935,8 +958,8 @@
         <w:t xml:space="preserve">Liem et al. (2018)</w:t>
       </w:r>
     </w:p>
-    <w:bookmarkEnd w:id="29"/>
-    <w:bookmarkStart w:id="30" w:name="issues-with-sampling"/>
+    <w:bookmarkEnd w:id="30"/>
+    <w:bookmarkStart w:id="31" w:name="issues-with-sampling"/>
     <w:p>
       <w:pPr>
         <w:pStyle w:val="Heading3"/>
@@ -1023,8 +1046,8 @@
         <w:t xml:space="preserve">stratified sampling</w:t>
       </w:r>
     </w:p>
-    <w:bookmarkEnd w:id="30"/>
-    <w:bookmarkStart w:id="31" w:name="issues-with-instruments"/>
+    <w:bookmarkEnd w:id="31"/>
+    <w:bookmarkStart w:id="32" w:name="issues-with-instruments"/>
     <w:p>
       <w:pPr>
         <w:pStyle w:val="Heading3"/>
@@ -1109,8 +1132,8 @@
         <w:t xml:space="preserve">[another ref that describes the target as a latent variable]</w:t>
       </w:r>
     </w:p>
-    <w:bookmarkEnd w:id="31"/>
-    <w:bookmarkStart w:id="35" w:name="X79fa36f702dcf6bc2aa10a97b43cc7fdbb800f3"/>
+    <w:bookmarkEnd w:id="32"/>
+    <w:bookmarkStart w:id="36" w:name="X79fa36f702dcf6bc2aa10a97b43cc7fdbb800f3"/>
     <w:p>
       <w:pPr>
         <w:pStyle w:val="Heading3"/>
@@ -1172,18 +1195,18 @@
           <wp:inline>
             <wp:extent cx="5334000" cy="4494550"/>
             <wp:effectExtent b="0" l="0" r="0" t="0"/>
-            <wp:docPr descr="" title="" id="33" name="Picture"/>
+            <wp:docPr descr="" title="" id="34" name="Picture"/>
             <a:graphic>
               <a:graphicData uri="http://schemas.openxmlformats.org/drawingml/2006/picture">
                 <pic:pic>
                   <pic:nvPicPr>
-                    <pic:cNvPr descr="images/Ponce_Lopez_2016_figure_2.png" id="34" name="Picture"/>
+                    <pic:cNvPr descr="images/Ponce_Lopez_2016_figure_2.png" id="35" name="Picture"/>
                     <pic:cNvPicPr>
                       <a:picLocks noChangeArrowheads="1" noChangeAspect="1"/>
                     </pic:cNvPicPr>
                   </pic:nvPicPr>
                   <pic:blipFill>
-                    <a:blip r:embed="rId32"/>
+                    <a:blip r:embed="rId33"/>
                     <a:stretch>
                       <a:fillRect/>
                     </a:stretch>
@@ -1287,9 +1310,9 @@
         <w:t xml:space="preserve">perspectives: self &amp; observer ratings</w:t>
       </w:r>
     </w:p>
-    <w:bookmarkEnd w:id="35"/>
     <w:bookmarkEnd w:id="36"/>
-    <w:bookmarkStart w:id="53" w:name="present-work"/>
+    <w:bookmarkEnd w:id="37"/>
+    <w:bookmarkStart w:id="54" w:name="present-work"/>
     <w:p>
       <w:pPr>
         <w:pStyle w:val="Heading1"/>
@@ -1393,18 +1416,18 @@
           <wp:inline>
             <wp:extent cx="5334000" cy="4508040"/>
             <wp:effectExtent b="0" l="0" r="0" t="0"/>
-            <wp:docPr descr="" title="" id="38" name="Picture"/>
+            <wp:docPr descr="" title="" id="39" name="Picture"/>
             <a:graphic>
               <a:graphicData uri="http://schemas.openxmlformats.org/drawingml/2006/picture">
                 <pic:pic>
                   <pic:nvPicPr>
-                    <pic:cNvPr descr="images/Liem_2018_figure_2.png" id="39" name="Picture"/>
+                    <pic:cNvPr descr="images/Liem_2018_figure_2.png" id="40" name="Picture"/>
                     <pic:cNvPicPr>
                       <a:picLocks noChangeArrowheads="1" noChangeAspect="1"/>
                     </pic:cNvPicPr>
                   </pic:nvPicPr>
                   <pic:blipFill>
-                    <a:blip r:embed="rId37"/>
+                    <a:blip r:embed="rId38"/>
                     <a:stretch>
                       <a:fillRect/>
                     </a:stretch>
@@ -1431,7 +1454,7 @@
         </w:drawing>
       </w:r>
     </w:p>
-    <w:bookmarkStart w:id="52" w:name="references"/>
+    <w:bookmarkStart w:id="53" w:name="references"/>
     <w:p>
       <w:pPr>
         <w:pStyle w:val="Heading2"/>
@@ -1440,8 +1463,8 @@
         <w:t xml:space="preserve">References</w:t>
       </w:r>
     </w:p>
-    <w:bookmarkStart w:id="51" w:name="refs"/>
-    <w:bookmarkStart w:id="40" w:name="ref-aroyo2015truth"/>
+    <w:bookmarkStart w:id="52" w:name="refs"/>
+    <w:bookmarkStart w:id="41" w:name="ref-aroyo2015truth"/>
     <w:p>
       <w:pPr>
         <w:pStyle w:val="Bibliography"/>
@@ -1476,8 +1499,8 @@
         <w:t xml:space="preserve">(1), 15–24.</w:t>
       </w:r>
     </w:p>
-    <w:bookmarkEnd w:id="40"/>
-    <w:bookmarkStart w:id="41" w:name="ref-beck2022improving"/>
+    <w:bookmarkEnd w:id="41"/>
+    <w:bookmarkStart w:id="42" w:name="ref-beck2022improving"/>
     <w:p>
       <w:pPr>
         <w:pStyle w:val="Bibliography"/>
@@ -1499,8 +1522,8 @@
         <w:t xml:space="preserve">, 245–261.</w:t>
       </w:r>
     </w:p>
-    <w:bookmarkEnd w:id="41"/>
-    <w:bookmarkStart w:id="42" w:name="ref-birhane2022values"/>
+    <w:bookmarkEnd w:id="42"/>
+    <w:bookmarkStart w:id="43" w:name="ref-birhane2022values"/>
     <w:p>
       <w:pPr>
         <w:pStyle w:val="Bibliography"/>
@@ -1522,8 +1545,8 @@
         <w:t xml:space="preserve">, 173–184.</w:t>
       </w:r>
     </w:p>
-    <w:bookmarkEnd w:id="42"/>
-    <w:bookmarkStart w:id="43" w:name="ref-geiger2021garbage"/>
+    <w:bookmarkEnd w:id="43"/>
+    <w:bookmarkStart w:id="44" w:name="ref-geiger2021garbage"/>
     <w:p>
       <w:pPr>
         <w:pStyle w:val="Bibliography"/>
@@ -1545,8 +1568,8 @@
         <w:t xml:space="preserve">.</w:t>
       </w:r>
     </w:p>
-    <w:bookmarkEnd w:id="43"/>
-    <w:bookmarkStart w:id="44" w:name="ref-griffin2004perspectives"/>
+    <w:bookmarkEnd w:id="44"/>
+    <w:bookmarkStart w:id="45" w:name="ref-griffin2004perspectives"/>
     <w:p>
       <w:pPr>
         <w:pStyle w:val="Bibliography"/>
@@ -1581,8 +1604,8 @@
         <w:t xml:space="preserve">, 158–177.</w:t>
       </w:r>
     </w:p>
-    <w:bookmarkEnd w:id="44"/>
-    <w:bookmarkStart w:id="45" w:name="ref-groves2009survey"/>
+    <w:bookmarkEnd w:id="45"/>
+    <w:bookmarkStart w:id="46" w:name="ref-groves2009survey"/>
     <w:p>
       <w:pPr>
         <w:pStyle w:val="Bibliography"/>
@@ -1607,8 +1630,8 @@
         <w:t xml:space="preserve">(Vol. 561). John Wiley &amp; Sons.</w:t>
       </w:r>
     </w:p>
-    <w:bookmarkEnd w:id="45"/>
-    <w:bookmarkStart w:id="46" w:name="ref-hullman2022worst"/>
+    <w:bookmarkEnd w:id="46"/>
+    <w:bookmarkStart w:id="47" w:name="ref-hullman2022worst"/>
     <w:p>
       <w:pPr>
         <w:pStyle w:val="Bibliography"/>
@@ -1630,8 +1653,8 @@
         <w:t xml:space="preserve">, 335–348.</w:t>
       </w:r>
     </w:p>
-    <w:bookmarkEnd w:id="46"/>
-    <w:bookmarkStart w:id="47" w:name="ref-koutsoumpis2024beyond"/>
+    <w:bookmarkEnd w:id="47"/>
+    <w:bookmarkStart w:id="48" w:name="ref-koutsoumpis2024beyond"/>
     <w:p>
       <w:pPr>
         <w:pStyle w:val="Bibliography"/>
@@ -1666,8 +1689,8 @@
         <w:t xml:space="preserve">, 108128.</w:t>
       </w:r>
     </w:p>
-    <w:bookmarkEnd w:id="47"/>
-    <w:bookmarkStart w:id="48" w:name="ref-liem2018psychology"/>
+    <w:bookmarkEnd w:id="48"/>
+    <w:bookmarkStart w:id="49" w:name="ref-liem2018psychology"/>
     <w:p>
       <w:pPr>
         <w:pStyle w:val="Bibliography"/>
@@ -1689,8 +1712,8 @@
         <w:t xml:space="preserve">, 197–253.</w:t>
       </w:r>
     </w:p>
-    <w:bookmarkEnd w:id="48"/>
-    <w:bookmarkStart w:id="49" w:name="ref-ponce2016chalearn"/>
+    <w:bookmarkEnd w:id="49"/>
+    <w:bookmarkStart w:id="50" w:name="ref-ponce2016chalearn"/>
     <w:p>
       <w:pPr>
         <w:pStyle w:val="Bibliography"/>
@@ -1712,8 +1735,8 @@
         <w:t xml:space="preserve">, 400–418.</w:t>
       </w:r>
     </w:p>
-    <w:bookmarkEnd w:id="49"/>
-    <w:bookmarkStart w:id="50" w:name="ref-sambasivan2021everyone"/>
+    <w:bookmarkEnd w:id="50"/>
+    <w:bookmarkStart w:id="51" w:name="ref-sambasivan2021everyone"/>
     <w:p>
       <w:pPr>
         <w:pStyle w:val="Bibliography"/>
@@ -1744,10 +1767,10 @@
         <w:t xml:space="preserve">, 1–15.</w:t>
       </w:r>
     </w:p>
-    <w:bookmarkEnd w:id="50"/>
     <w:bookmarkEnd w:id="51"/>
     <w:bookmarkEnd w:id="52"/>
     <w:bookmarkEnd w:id="53"/>
+    <w:bookmarkEnd w:id="54"/>
     <w:sectPr/>
   </w:body>
 </w:document>

</xml_diff>

<commit_message>
began wording intro to intro
</commit_message>
<xml_diff>
--- a/docs/index.docx
+++ b/docs/index.docx
@@ -36,13 +36,13 @@
         </w:p>
       </w:sdtContent>
     </w:sdt>
-    <w:bookmarkStart w:id="30" w:name="mlai-relies-on-reference-data"/>
+    <w:bookmarkStart w:id="22" w:name="introduction"/>
     <w:p>
       <w:pPr>
         <w:pStyle w:val="Heading1"/>
       </w:pPr>
       <w:r>
-        <w:t xml:space="preserve">ML/AI relies on reference data</w:t>
+        <w:t xml:space="preserve">Introduction</w:t>
       </w:r>
     </w:p>
     <w:p>
@@ -50,170 +50,94 @@
         <w:pStyle w:val="FirstParagraph"/>
       </w:pPr>
       <w:r>
-        <w:t xml:space="preserve">Aroyo &amp; Welty (2015)</w:t>
-      </w:r>
-    </w:p>
-    <w:p>
-      <w:pPr>
-        <w:pStyle w:val="Compact"/>
-        <w:numPr>
-          <w:ilvl w:val="0"/>
-          <w:numId w:val="1001"/>
-        </w:numPr>
-      </w:pPr>
-      <w:r>
-        <w:t xml:space="preserve">In order to evaluate ML / AI systems, we compare the output of these systems to reference data.</w:t>
-      </w:r>
-    </w:p>
-    <w:p>
-      <w:pPr>
-        <w:pStyle w:val="Compact"/>
-        <w:numPr>
-          <w:ilvl w:val="0"/>
-          <w:numId w:val="1001"/>
-        </w:numPr>
-      </w:pPr>
-      <w:r>
-        <w:t xml:space="preserve">One method for creating reference data is the collection of human annotations.</w:t>
-      </w:r>
-    </w:p>
-    <w:p>
-      <w:pPr>
-        <w:pStyle w:val="Compact"/>
-        <w:numPr>
-          <w:ilvl w:val="0"/>
-          <w:numId w:val="1001"/>
-        </w:numPr>
-      </w:pPr>
-      <w:r>
-        <w:t xml:space="preserve">This method typically assumes that, for every piece of content being annotated, there is a single canonical truth</w:t>
-      </w:r>
-    </w:p>
-    <w:p>
-      <w:pPr>
-        <w:pStyle w:val="Compact"/>
-        <w:numPr>
-          <w:ilvl w:val="0"/>
-          <w:numId w:val="1001"/>
-        </w:numPr>
-      </w:pPr>
-      <w:r>
-        <w:t xml:space="preserve">quality of annotations is assessed using inter-annotator agreement, where more agreement = better annotations</w:t>
-      </w:r>
-    </w:p>
-    <w:bookmarkStart w:id="20" w:name="ml-uses-human-annotations-very-often"/>
-    <w:p>
-      <w:pPr>
-        <w:pStyle w:val="Heading2"/>
-      </w:pPr>
-      <w:r>
-        <w:t xml:space="preserve">ML uses human annotations very often</w:t>
-      </w:r>
-    </w:p>
-    <w:p>
-      <w:pPr>
-        <w:pStyle w:val="FirstParagraph"/>
-      </w:pPr>
-      <w:r>
-        <w:t xml:space="preserve">Geiger et al. (2021)</w:t>
-      </w:r>
-    </w:p>
-    <w:p>
-      <w:pPr>
-        <w:pStyle w:val="Compact"/>
-        <w:numPr>
-          <w:ilvl w:val="0"/>
-          <w:numId w:val="1002"/>
-        </w:numPr>
-      </w:pPr>
-      <w:r>
-        <w:t xml:space="preserve">200 randomly sampled ML papers from 3 domains:</w:t>
-      </w:r>
-    </w:p>
-    <w:p>
-      <w:pPr>
-        <w:pStyle w:val="Compact"/>
-        <w:numPr>
-          <w:ilvl w:val="1"/>
-          <w:numId w:val="1003"/>
-        </w:numPr>
-      </w:pPr>
-      <w:r>
-        <w:t xml:space="preserve">Social Sciences &amp; Humanities</w:t>
-      </w:r>
-    </w:p>
-    <w:p>
-      <w:pPr>
-        <w:pStyle w:val="Compact"/>
-        <w:numPr>
-          <w:ilvl w:val="1"/>
-          <w:numId w:val="1003"/>
-        </w:numPr>
-      </w:pPr>
-      <w:r>
-        <w:t xml:space="preserve">Life &amp; Biomedical Sciences</w:t>
-      </w:r>
-    </w:p>
-    <w:p>
-      <w:pPr>
-        <w:pStyle w:val="Compact"/>
-        <w:numPr>
-          <w:ilvl w:val="1"/>
-          <w:numId w:val="1003"/>
-        </w:numPr>
-      </w:pPr>
-      <w:r>
-        <w:t xml:space="preserve">Physical &amp; Environmental Sciences</w:t>
-      </w:r>
-    </w:p>
-    <w:p>
-      <w:pPr>
-        <w:pStyle w:val="Compact"/>
-        <w:numPr>
-          <w:ilvl w:val="0"/>
-          <w:numId w:val="1002"/>
-        </w:numPr>
-      </w:pPr>
-      <w:r>
-        <w:t xml:space="preserve">Out of 141 classification tasks, 103 (73.05%) used human labels</w:t>
-      </w:r>
-    </w:p>
-    <w:p>
-      <w:pPr>
-        <w:pStyle w:val="Compact"/>
-        <w:numPr>
-          <w:ilvl w:val="0"/>
-          <w:numId w:val="1002"/>
-        </w:numPr>
-      </w:pPr>
-      <w:r>
-        <w:t xml:space="preserve">Out of 103 human labels, 58 (56.31%) used only external labels</w:t>
-      </w:r>
-    </w:p>
-    <w:p>
-      <w:pPr>
-        <w:pStyle w:val="FirstParagraph"/>
-      </w:pPr>
-      <w:r>
-        <w:t xml:space="preserve">i.e. ML re-uses external labels</w:t>
-      </w:r>
-    </w:p>
-    <w:bookmarkEnd w:id="20"/>
-    <w:bookmarkStart w:id="29" w:name="issues-using-human-annotations-in-ml"/>
-    <w:p>
-      <w:pPr>
-        <w:pStyle w:val="Heading2"/>
-      </w:pPr>
-      <w:r>
-        <w:t xml:space="preserve">Issues using human annotations in ML</w:t>
-      </w:r>
-    </w:p>
-    <w:p>
-      <w:pPr>
-        <w:pStyle w:val="FirstParagraph"/>
-      </w:pPr>
-      <w:r>
-        <w:t xml:space="preserve">A number of works have shown issues with annotations in ML</w:t>
+        <w:t xml:space="preserve">AI systems run on data. Data are used to</w:t>
+      </w:r>
+      <w:r>
+        <w:t xml:space="preserve"> </w:t>
+      </w:r>
+      <w:r>
+        <w:t xml:space="preserve">‘train’</w:t>
+      </w:r>
+      <w:r>
+        <w:t xml:space="preserve"> </w:t>
+      </w:r>
+      <w:r>
+        <w:t xml:space="preserve">systems, whereby</w:t>
+      </w:r>
+      <w:r>
+        <w:t xml:space="preserve"> </w:t>
+      </w:r>
+      <w:r>
+        <w:t xml:space="preserve">algorithms - step by step instructions, executed in order - are used to</w:t>
+      </w:r>
+      <w:r>
+        <w:t xml:space="preserve"> </w:t>
+      </w:r>
+      <w:r>
+        <w:t xml:space="preserve">estimate parameters from the data that form the models that lie at the</w:t>
+      </w:r>
+      <w:r>
+        <w:t xml:space="preserve"> </w:t>
+      </w:r>
+      <w:r>
+        <w:t xml:space="preserve">center of these automated systems. Because these systems are too complex</w:t>
+      </w:r>
+      <w:r>
+        <w:t xml:space="preserve"> </w:t>
+      </w:r>
+      <w:r>
+        <w:t xml:space="preserve">to directly interpret their model parameters, the systems are evaluated</w:t>
+      </w:r>
+      <w:r>
+        <w:t xml:space="preserve"> </w:t>
+      </w:r>
+      <w:r>
+        <w:t xml:space="preserve">empirically by comparing their outputs to a reference. This reference is</w:t>
+      </w:r>
+      <w:r>
+        <w:t xml:space="preserve"> </w:t>
+      </w:r>
+      <w:r>
+        <w:t xml:space="preserve">often a second form of data, referred to as the</w:t>
+      </w:r>
+      <w:r>
+        <w:t xml:space="preserve"> </w:t>
+      </w:r>
+      <w:r>
+        <w:t xml:space="preserve">‘ground truth’</w:t>
+      </w:r>
+      <w:r>
+        <w:t xml:space="preserve">,</w:t>
+      </w:r>
+      <w:r>
+        <w:t xml:space="preserve"> </w:t>
+      </w:r>
+      <w:r>
+        <w:t xml:space="preserve">‘gold</w:t>
+      </w:r>
+      <w:r>
+        <w:t xml:space="preserve"> </w:t>
+      </w:r>
+      <w:r>
+        <w:t xml:space="preserve">standard’</w:t>
+      </w:r>
+      <w:r>
+        <w:t xml:space="preserve">, or simply</w:t>
+      </w:r>
+      <w:r>
+        <w:t xml:space="preserve"> </w:t>
+      </w:r>
+      <w:r>
+        <w:t xml:space="preserve">‘annotations’</w:t>
+      </w:r>
+      <w:r>
+        <w:t xml:space="preserve">, which represents the ideal output of</w:t>
+      </w:r>
+      <w:r>
+        <w:t xml:space="preserve"> </w:t>
+      </w:r>
+      <w:r>
+        <w:t xml:space="preserve">the system.</w:t>
       </w:r>
     </w:p>
     <w:p>
@@ -221,13 +145,91 @@
         <w:pStyle w:val="BodyText"/>
       </w:pPr>
       <w:r>
-        <w:t xml:space="preserve">Sambasivan et al. (2021)</w:t>
-      </w:r>
-      <w:r>
-        <w:t xml:space="preserve"> </w:t>
-      </w:r>
-      <w:r>
-        <w:t xml:space="preserve">ML researchers broadly prefer to work on building and evaluating performance, rather than executing ground-truthing projects.</w:t>
+        <w:t xml:space="preserve">Whether used as part of the development of the system, or to evaluate</w:t>
+      </w:r>
+      <w:r>
+        <w:t xml:space="preserve"> </w:t>
+      </w:r>
+      <w:r>
+        <w:t xml:space="preserve">it, the quality of these datasets determines the quality of the system.</w:t>
+      </w:r>
+      <w:r>
+        <w:t xml:space="preserve"> </w:t>
+      </w:r>
+      <w:r>
+        <w:t xml:space="preserve">As parameters are estimated from the training data, imperfections,</w:t>
+      </w:r>
+      <w:r>
+        <w:t xml:space="preserve"> </w:t>
+      </w:r>
+      <w:r>
+        <w:t xml:space="preserve">inaccuracies, biases etc. are reflected in the parameters of the</w:t>
+      </w:r>
+      <w:r>
+        <w:t xml:space="preserve"> </w:t>
+      </w:r>
+      <w:r>
+        <w:t xml:space="preserve">resulting model. As models are evaluated by comparing their outputs to</w:t>
+      </w:r>
+      <w:r>
+        <w:t xml:space="preserve"> </w:t>
+      </w:r>
+      <w:r>
+        <w:t xml:space="preserve">reference data, such that the</w:t>
+      </w:r>
+      <w:r>
+        <w:t xml:space="preserve"> </w:t>
+      </w:r>
+      <w:r>
+        <w:t xml:space="preserve">‘best’</w:t>
+      </w:r>
+      <w:r>
+        <w:t xml:space="preserve"> </w:t>
+      </w:r>
+      <w:r>
+        <w:t xml:space="preserve">models are those whose outputs most</w:t>
+      </w:r>
+      <w:r>
+        <w:t xml:space="preserve"> </w:t>
+      </w:r>
+      <w:r>
+        <w:t xml:space="preserve">closely resemble the reference data, imperfections in the reference are</w:t>
+      </w:r>
+      <w:r>
+        <w:t xml:space="preserve"> </w:t>
+      </w:r>
+      <w:r>
+        <w:t xml:space="preserve">reflected in the models as well. Thus, the quality of the data used in</w:t>
+      </w:r>
+      <w:r>
+        <w:t xml:space="preserve"> </w:t>
+      </w:r>
+      <w:r>
+        <w:t xml:space="preserve">training and reference represent an upper boundary of real-world</w:t>
+      </w:r>
+      <w:r>
+        <w:t xml:space="preserve"> </w:t>
+      </w:r>
+      <w:r>
+        <w:t xml:space="preserve">‘accuracy’</w:t>
+      </w:r>
+      <w:r>
+        <w:t xml:space="preserve"> </w:t>
+      </w:r>
+      <w:r>
+        <w:t xml:space="preserve">of automated systems, where the best possible performance</w:t>
+      </w:r>
+      <w:r>
+        <w:t xml:space="preserve"> </w:t>
+      </w:r>
+      <w:r>
+        <w:t xml:space="preserve">directly corresponds to the degree to which the reference resembles the</w:t>
+      </w:r>
+      <w:r>
+        <w:t xml:space="preserve"> </w:t>
+      </w:r>
+      <w:r>
+        <w:t xml:space="preserve">real-world.</w:t>
       </w:r>
     </w:p>
     <w:p>
@@ -235,7 +237,73 @@
         <w:pStyle w:val="BodyText"/>
       </w:pPr>
       <w:r>
-        <w:t xml:space="preserve">[geiger, first paper, show lack of reporting in ML textbooks on ground truthing]</w:t>
+        <w:t xml:space="preserve">Training data takes various forms but is often a form of media - text,</w:t>
+      </w:r>
+      <w:r>
+        <w:t xml:space="preserve"> </w:t>
+      </w:r>
+      <w:r>
+        <w:t xml:space="preserve">audio, images, or video - whereas reference data very often contains</w:t>
+      </w:r>
+      <w:r>
+        <w:t xml:space="preserve"> </w:t>
+      </w:r>
+      <w:r>
+        <w:t xml:space="preserve">aggregated input from humans. Common scenarios include human judges</w:t>
+      </w:r>
+      <w:r>
+        <w:t xml:space="preserve"> </w:t>
+      </w:r>
+      <w:r>
+        <w:t xml:space="preserve">annotating, labeling, or rating a) individual pieces of content of the</w:t>
+      </w:r>
+      <w:r>
+        <w:t xml:space="preserve"> </w:t>
+      </w:r>
+      <w:r>
+        <w:t xml:space="preserve">same form as the training data, or b) generated system outputs. Multiple</w:t>
+      </w:r>
+      <w:r>
+        <w:t xml:space="preserve"> </w:t>
+      </w:r>
+      <w:r>
+        <w:t xml:space="preserve">ratings per piece of content are collected and aggregated, forming a</w:t>
+      </w:r>
+      <w:r>
+        <w:t xml:space="preserve"> </w:t>
+      </w:r>
+      <w:r>
+        <w:t xml:space="preserve">singular</w:t>
+      </w:r>
+      <w:r>
+        <w:t xml:space="preserve"> </w:t>
+      </w:r>
+      <w:r>
+        <w:t xml:space="preserve">‘ground truth’</w:t>
+      </w:r>
+      <w:r>
+        <w:t xml:space="preserve"> </w:t>
+      </w:r>
+      <w:r>
+        <w:t xml:space="preserve">for the aspect of the content being labelled or</w:t>
+      </w:r>
+      <w:r>
+        <w:t xml:space="preserve"> </w:t>
+      </w:r>
+      <w:r>
+        <w:t xml:space="preserve">rated. Thus, it is assumed that there is a singular canonical truth for</w:t>
+      </w:r>
+      <w:r>
+        <w:t xml:space="preserve"> </w:t>
+      </w:r>
+      <w:r>
+        <w:t xml:space="preserve">each aspect / content pair, comprised of aggregated human responses,</w:t>
+      </w:r>
+      <w:r>
+        <w:t xml:space="preserve"> </w:t>
+      </w:r>
+      <w:r>
+        <w:t xml:space="preserve">which forms a target to which we align our automated systems.</w:t>
       </w:r>
     </w:p>
     <w:p>
@@ -243,50 +311,943 @@
         <w:pStyle w:val="BodyText"/>
       </w:pPr>
       <w:r>
-        <w:t xml:space="preserve">Works have also argued how human annotations would benefit from social science</w:t>
-      </w:r>
-    </w:p>
-    <w:p>
-      <w:pPr>
-        <w:pStyle w:val="BodyText"/>
-      </w:pPr>
-      <w:r>
-        <w:t xml:space="preserve">Hullman et al. (2022)</w:t>
-      </w:r>
-      <w:r>
-        <w:t xml:space="preserve"> </w:t>
-      </w:r>
-      <w:r>
-        <w:t xml:space="preserve">compare claims that ML is facing a reproducibility crisis to the crisis in psychology. Among the issues they note relate to benchmark datasets, which researchers often re-use as they publish on standardized benchmarks, and because they are cost prohibitive to collect.</w:t>
-      </w:r>
-    </w:p>
-    <w:bookmarkStart w:id="22" w:name="human-annotations-arent-always-accurate"/>
-    <w:p>
-      <w:pPr>
-        <w:pStyle w:val="Heading3"/>
-      </w:pPr>
-      <w:r>
-        <w:t xml:space="preserve">Human annotations aren’t always accurate</w:t>
-      </w:r>
-    </w:p>
-    <w:p>
-      <w:pPr>
-        <w:pStyle w:val="FirstParagraph"/>
-      </w:pPr>
-      <w:r>
-        <w:t xml:space="preserve">Griffin &amp; Brenner (2004)</w:t>
-      </w:r>
-      <w:r>
-        <w:t xml:space="preserve"> </w:t>
-      </w:r>
-      <w:r>
-        <w:t xml:space="preserve">review errors and biases in human judgements</w:t>
+        <w:t xml:space="preserve">Although far more emphasis is placed on whether models achieve state of</w:t>
+      </w:r>
+      <w:r>
+        <w:t xml:space="preserve"> </w:t>
+      </w:r>
+      <w:r>
+        <w:t xml:space="preserve">the art</w:t>
+      </w:r>
+      <w:r>
+        <w:t xml:space="preserve"> </w:t>
+      </w:r>
+      <w:r>
+        <w:t xml:space="preserve">‘performance’</w:t>
+      </w:r>
+      <w:r>
+        <w:t xml:space="preserve"> </w:t>
+      </w:r>
+      <w:r>
+        <w:t xml:space="preserve">or efficiency</w:t>
+      </w:r>
+      <w:r>
+        <w:t xml:space="preserve"> </w:t>
+      </w:r>
+      <w:r>
+        <w:t xml:space="preserve">(Birhane et al., 2022; Sambasivan et al., 2021)</w:t>
+      </w:r>
+      <w:r>
+        <w:t xml:space="preserve">, scholars over the past decade have attempted</w:t>
+      </w:r>
+      <w:r>
+        <w:t xml:space="preserve"> </w:t>
+      </w:r>
+      <w:r>
+        <w:t xml:space="preserve">to draw attention to a lack of sophistication in how training and</w:t>
+      </w:r>
+      <w:r>
+        <w:t xml:space="preserve"> </w:t>
+      </w:r>
+      <w:r>
+        <w:t xml:space="preserve">reference data are collected and evaluated. It has further been argued</w:t>
+      </w:r>
+      <w:r>
+        <w:t xml:space="preserve"> </w:t>
+      </w:r>
+      <w:r>
+        <w:t xml:space="preserve">that a focus on improving the data, will result in bigger gains than a</w:t>
+      </w:r>
+      <w:r>
+        <w:t xml:space="preserve"> </w:t>
+      </w:r>
+      <w:r>
+        <w:t xml:space="preserve">focus on improving the model</w:t>
       </w:r>
       <w:r>
         <w:rPr>
           <w:rStyle w:val="FootnoteReference"/>
         </w:rPr>
-        <w:footnoteReference w:id="21"/>
+        <w:footnoteReference w:id="20"/>
+      </w:r>
+      <w:r>
+        <w:t xml:space="preserve">, and that dataset size can not</w:t>
+      </w:r>
+      <w:r>
+        <w:t xml:space="preserve"> </w:t>
+      </w:r>
+      <w:r>
+        <w:t xml:space="preserve">compensate for the shortcomings in dataset quality</w:t>
+      </w:r>
+      <w:r>
+        <w:t xml:space="preserve"> </w:t>
+      </w:r>
+      <w:r>
+        <w:t xml:space="preserve">(Hullman et al., 2022)</w:t>
+      </w:r>
+      <w:r>
+        <w:t xml:space="preserve">.</w:t>
+      </w:r>
+      <w:r>
+        <w:t xml:space="preserve"> </w:t>
+      </w:r>
+      <w:r>
+        <w:t xml:space="preserve">Issues include 1) representational biases in the content sampled for</w:t>
+      </w:r>
+      <w:r>
+        <w:t xml:space="preserve"> </w:t>
+      </w:r>
+      <w:r>
+        <w:t xml:space="preserve">inclusion in training/evaluation datasets</w:t>
+      </w:r>
+      <w:r>
+        <w:t xml:space="preserve"> </w:t>
+      </w:r>
+      <w:r>
+        <w:t xml:space="preserve">(Hullman et al., 2022)</w:t>
+      </w:r>
+      <w:r>
+        <w:t xml:space="preserve">, 2)</w:t>
+      </w:r>
+      <w:r>
+        <w:t xml:space="preserve"> </w:t>
+      </w:r>
+      <w:r>
+        <w:t xml:space="preserve">measurement biases in the annotations collected</w:t>
+      </w:r>
+      <w:r>
+        <w:t xml:space="preserve"> </w:t>
+      </w:r>
+      <w:r>
+        <w:t xml:space="preserve">(Beck et al., 2022; Hullman et al., 2022; Jacobs &amp; Wallach, 2021)</w:t>
+      </w:r>
+      <w:r>
+        <w:t xml:space="preserve">, 3) a fallacious assumption of a</w:t>
+      </w:r>
+      <w:r>
+        <w:t xml:space="preserve"> </w:t>
+      </w:r>
+      <w:r>
+        <w:t xml:space="preserve">single canonical</w:t>
+      </w:r>
+      <w:r>
+        <w:t xml:space="preserve"> </w:t>
+      </w:r>
+      <w:r>
+        <w:t xml:space="preserve">‘ground-truth’</w:t>
+      </w:r>
+      <w:r>
+        <w:t xml:space="preserve"> </w:t>
+      </w:r>
+      <w:r>
+        <w:t xml:space="preserve">(Aroyo &amp; Welty, 2015; Cabitza et al., 2023)</w:t>
+      </w:r>
+      <w:r>
+        <w:t xml:space="preserve">,</w:t>
+      </w:r>
+      <w:r>
+        <w:t xml:space="preserve"> </w:t>
+      </w:r>
+      <w:r>
+        <w:t xml:space="preserve">and 4) poor reporting of necessary information regarding the</w:t>
+      </w:r>
+      <w:r>
+        <w:t xml:space="preserve"> </w:t>
+      </w:r>
+      <w:r>
+        <w:t xml:space="preserve">annotation-collection process</w:t>
+      </w:r>
+      <w:r>
+        <w:t xml:space="preserve"> </w:t>
+      </w:r>
+      <w:r>
+        <w:t xml:space="preserve">(Geiger et al., 2021; Hullman et al., 2022)</w:t>
+      </w:r>
+      <w:r>
+        <w:t xml:space="preserve">.</w:t>
+      </w:r>
+    </w:p>
+    <w:p>
+      <w:pPr>
+        <w:pStyle w:val="BodyText"/>
+      </w:pPr>
+      <w:r>
+        <w:t xml:space="preserve">An additional consideration that receives little attention is the number</w:t>
+      </w:r>
+      <w:r>
+        <w:t xml:space="preserve"> </w:t>
+      </w:r>
+      <w:r>
+        <w:t xml:space="preserve">of annotations to gather, where fields that focus on gathering data from</w:t>
+      </w:r>
+      <w:r>
+        <w:t xml:space="preserve"> </w:t>
+      </w:r>
+      <w:r>
+        <w:t xml:space="preserve">humans also have a strong emphasis on</w:t>
+      </w:r>
+      <w:r>
+        <w:t xml:space="preserve"> </w:t>
+      </w:r>
+      <w:r>
+        <w:rPr>
+          <w:i/>
+          <w:iCs/>
+        </w:rPr>
+        <w:t xml:space="preserve">a-priori</w:t>
+      </w:r>
+      <w:r>
+        <w:t xml:space="preserve"> </w:t>
+      </w:r>
+      <w:r>
+        <w:t xml:space="preserve">calculations of target</w:t>
+      </w:r>
+      <w:r>
+        <w:t xml:space="preserve"> </w:t>
+      </w:r>
+      <w:r>
+        <w:t xml:space="preserve">sample sizes. These considerations are absent in computational fields</w:t>
+      </w:r>
+      <w:r>
+        <w:t xml:space="preserve"> </w:t>
+      </w:r>
+      <w:r>
+        <w:t xml:space="preserve">which favor rules of thumb: e.g. in a well-cited textbook,</w:t>
+      </w:r>
+      <w:r>
+        <w:t xml:space="preserve"> </w:t>
+      </w:r>
+      <w:r>
+        <w:t xml:space="preserve">Pustejovsky &amp; Stubbs (2013)</w:t>
+      </w:r>
+      <w:r>
+        <w:t xml:space="preserve"> </w:t>
+      </w:r>
+      <w:r>
+        <w:t xml:space="preserve">suggest to</w:t>
+      </w:r>
+      <w:r>
+        <w:t xml:space="preserve"> </w:t>
+      </w:r>
+      <w:r>
+        <w:t xml:space="preserve">“have your corpus annotated by</w:t>
+      </w:r>
+      <w:r>
+        <w:t xml:space="preserve"> </w:t>
+      </w:r>
+      <w:r>
+        <w:t xml:space="preserve">at least two people (more is preferable, but not always practical)”</w:t>
+      </w:r>
+      <w:r>
+        <w:t xml:space="preserve">. On</w:t>
+      </w:r>
+      <w:r>
+        <w:t xml:space="preserve"> </w:t>
+      </w:r>
+      <w:r>
+        <w:t xml:space="preserve">the one hand, corpora tend to be very large, and resources are finite.</w:t>
+      </w:r>
+      <w:r>
+        <w:t xml:space="preserve"> </w:t>
+      </w:r>
+      <w:r>
+        <w:t xml:space="preserve">However, rules of thumb lack clear substantiation, in light of the both</w:t>
+      </w:r>
+      <w:r>
+        <w:t xml:space="preserve"> </w:t>
+      </w:r>
+      <w:r>
+        <w:t xml:space="preserve">the phenomenon being grounded and the nature of the media in which it is</w:t>
+      </w:r>
+      <w:r>
+        <w:t xml:space="preserve"> </w:t>
+      </w:r>
+      <w:r>
+        <w:t xml:space="preserve">grounded. For example, annotation targets like whether or not a piece of</w:t>
+      </w:r>
+      <w:r>
+        <w:t xml:space="preserve"> </w:t>
+      </w:r>
+      <w:r>
+        <w:t xml:space="preserve">text represents hate speech are likely to be at least partially</w:t>
+      </w:r>
+      <w:r>
+        <w:t xml:space="preserve"> </w:t>
+      </w:r>
+      <w:r>
+        <w:t xml:space="preserve">influenced by opinion</w:t>
+      </w:r>
+      <w:r>
+        <w:t xml:space="preserve"> </w:t>
+      </w:r>
+      <w:r>
+        <w:t xml:space="preserve">(Beck et al., 2022)</w:t>
+      </w:r>
+      <w:r>
+        <w:t xml:space="preserve">, whereas some forms of text are</w:t>
+      </w:r>
+      <w:r>
+        <w:t xml:space="preserve"> </w:t>
+      </w:r>
+      <w:r>
+        <w:t xml:space="preserve">more ambiguous than others</w:t>
+      </w:r>
+      <w:r>
+        <w:t xml:space="preserve"> </w:t>
+      </w:r>
+      <w:r>
+        <w:t xml:space="preserve">(Sandri et al., 2023)</w:t>
+      </w:r>
+      <w:r>
+        <w:t xml:space="preserve">.</w:t>
+      </w:r>
+    </w:p>
+    <w:p>
+      <w:pPr>
+        <w:pStyle w:val="BodyText"/>
+      </w:pPr>
+      <w:r>
+        <w:t xml:space="preserve">explain that the required number of ratings needed is likely to vary</w:t>
+      </w:r>
+      <w:r>
+        <w:t xml:space="preserve"> </w:t>
+      </w:r>
+      <w:r>
+        <w:t xml:space="preserve">based on the phenomenon, particularly when the phenomenon is ambiguous</w:t>
+      </w:r>
+      <w:r>
+        <w:t xml:space="preserve"> </w:t>
+      </w:r>
+      <w:r>
+        <w:t xml:space="preserve">Cabitza et al. (2023)</w:t>
+      </w:r>
+      <w:r>
+        <w:t xml:space="preserve"> </w:t>
+      </w:r>
+      <w:r>
+        <w:t xml:space="preserve">rating is likely to be influenced by opinion</w:t>
+      </w:r>
+      <w:r>
+        <w:t xml:space="preserve"> </w:t>
+      </w:r>
+      <w:r>
+        <w:t xml:space="preserve">Beck et al. (2022)</w:t>
+      </w:r>
+      <w:r>
+        <w:t xml:space="preserve">.</w:t>
+      </w:r>
+    </w:p>
+    <w:p>
+      <w:pPr>
+        <w:pStyle w:val="BodyText"/>
+      </w:pPr>
+      <w:r>
+        <w:t xml:space="preserve">Scholars further note a gap between practices in Machine Learning</w:t>
+      </w:r>
+      <w:r>
+        <w:t xml:space="preserve"> </w:t>
+      </w:r>
+      <w:r>
+        <w:t xml:space="preserve">fields, and knowledge from the social sciences which could address these</w:t>
+      </w:r>
+      <w:r>
+        <w:t xml:space="preserve"> </w:t>
+      </w:r>
+      <w:r>
+        <w:t xml:space="preserve">issues, but has yet to be broadly applied. One reason for this gap may</w:t>
+      </w:r>
+      <w:r>
+        <w:t xml:space="preserve"> </w:t>
+      </w:r>
+      <w:r>
+        <w:t xml:space="preserve">be ML researchers prefer to work on building systems and evaluating</w:t>
+      </w:r>
+      <w:r>
+        <w:t xml:space="preserve"> </w:t>
+      </w:r>
+      <w:r>
+        <w:t xml:space="preserve">their performance rather than executing ground-truthing projects</w:t>
+      </w:r>
+      <w:r>
+        <w:t xml:space="preserve"> </w:t>
+      </w:r>
+      <w:r>
+        <w:t xml:space="preserve">(Sambasivan et al., 2021)</w:t>
+      </w:r>
+      <w:r>
+        <w:t xml:space="preserve">. Another may be a lack of focus on these</w:t>
+      </w:r>
+      <w:r>
+        <w:t xml:space="preserve"> </w:t>
+      </w:r>
+      <w:r>
+        <w:t xml:space="preserve">topics in textbooks, and thus in education more broadly (first geiger</w:t>
+      </w:r>
+      <w:r>
+        <w:t xml:space="preserve"> </w:t>
+      </w:r>
+      <w:r>
+        <w:t xml:space="preserve">paper I think). A third may be that the social and computational</w:t>
+      </w:r>
+      <w:r>
+        <w:t xml:space="preserve"> </w:t>
+      </w:r>
+      <w:r>
+        <w:t xml:space="preserve">sciences have conceptually different focci: the computational sciences</w:t>
+      </w:r>
+      <w:r>
+        <w:t xml:space="preserve"> </w:t>
+      </w:r>
+      <w:r>
+        <w:t xml:space="preserve">focus on the statistical model the system with substantially less</w:t>
+      </w:r>
+      <w:r>
+        <w:t xml:space="preserve"> </w:t>
+      </w:r>
+      <w:r>
+        <w:t xml:space="preserve">emphasis on the content, whereas the social sciences treat the</w:t>
+      </w:r>
+      <w:r>
+        <w:t xml:space="preserve"> </w:t>
+      </w:r>
+      <w:r>
+        <w:t xml:space="preserve">statistical model as a means to better understanding the relationships</w:t>
+      </w:r>
+      <w:r>
+        <w:t xml:space="preserve"> </w:t>
+      </w:r>
+      <w:r>
+        <w:t xml:space="preserve">in the content</w:t>
+      </w:r>
+      <w:r>
+        <w:t xml:space="preserve"> </w:t>
+      </w:r>
+      <w:r>
+        <w:t xml:space="preserve">(Liem et al., 2018)</w:t>
+      </w:r>
+      <w:r>
+        <w:t xml:space="preserve">. A further more practical</w:t>
+      </w:r>
+      <w:r>
+        <w:t xml:space="preserve"> </w:t>
+      </w:r>
+      <w:r>
+        <w:t xml:space="preserve">complication is that work on these topics and potential solutions lacks</w:t>
+      </w:r>
+      <w:r>
+        <w:t xml:space="preserve"> </w:t>
+      </w:r>
+      <w:r>
+        <w:t xml:space="preserve">a central academic</w:t>
+      </w:r>
+      <w:r>
+        <w:t xml:space="preserve"> </w:t>
+      </w:r>
+      <w:r>
+        <w:t xml:space="preserve">‘home’</w:t>
+      </w:r>
+      <w:r>
+        <w:t xml:space="preserve">: where psychology and economics have</w:t>
+      </w:r>
+      <w:r>
+        <w:t xml:space="preserve"> </w:t>
+      </w:r>
+      <w:r>
+        <w:t xml:space="preserve">psychometrics and econometrics respectively, and where software</w:t>
+      </w:r>
+      <w:r>
+        <w:t xml:space="preserve"> </w:t>
+      </w:r>
+      <w:r>
+        <w:t xml:space="preserve">engineering has software testing, the study of ground-truthing lacks a</w:t>
+      </w:r>
+      <w:r>
+        <w:t xml:space="preserve"> </w:t>
+      </w:r>
+      <w:r>
+        <w:t xml:space="preserve">central banner under which academic work can accumulate.</w:t>
+      </w:r>
+    </w:p>
+    <w:bookmarkStart w:id="21" w:name="present-work"/>
+    <w:p>
+      <w:pPr>
+        <w:pStyle w:val="Heading2"/>
+      </w:pPr>
+      <w:r>
+        <w:t xml:space="preserve">Present Work</w:t>
+      </w:r>
+    </w:p>
+    <w:p>
+      <w:pPr>
+        <w:pStyle w:val="FirstParagraph"/>
+      </w:pPr>
+      <w:r>
+        <w:t xml:space="preserve">This thesis incorporates the aforementioned shortcomings into a singular</w:t>
+      </w:r>
+      <w:r>
+        <w:t xml:space="preserve"> </w:t>
+      </w:r>
+      <w:r>
+        <w:t xml:space="preserve">framework, guided by best practices in the social sciences. Thus our</w:t>
+      </w:r>
+      <w:r>
+        <w:t xml:space="preserve"> </w:t>
+      </w:r>
+      <w:r>
+        <w:t xml:space="preserve">primary contribution is a worked example of a ground-truthing project</w:t>
+      </w:r>
+      <w:r>
+        <w:t xml:space="preserve"> </w:t>
+      </w:r>
+      <w:r>
+        <w:t xml:space="preserve">which involves the collection of human annotations, and that attempts</w:t>
+      </w:r>
+      <w:r>
+        <w:t xml:space="preserve"> </w:t>
+      </w:r>
+      <w:r>
+        <w:t xml:space="preserve">the application of practices from the social science for each of the</w:t>
+      </w:r>
+      <w:r>
+        <w:t xml:space="preserve"> </w:t>
+      </w:r>
+      <w:r>
+        <w:t xml:space="preserve">issues above.</w:t>
+      </w:r>
+    </w:p>
+    <w:p>
+      <w:pPr>
+        <w:pStyle w:val="BodyText"/>
+      </w:pPr>
+      <w:r>
+        <w:t xml:space="preserve">Specifically:</w:t>
+      </w:r>
+    </w:p>
+    <w:p>
+      <w:pPr>
+        <w:pStyle w:val="Compact"/>
+        <w:numPr>
+          <w:ilvl w:val="0"/>
+          <w:numId w:val="1001"/>
+        </w:numPr>
+      </w:pPr>
+      <w:r>
+        <w:t xml:space="preserve">We attempt to mitigate representation biases in the content we</w:t>
+      </w:r>
+      <w:r>
+        <w:t xml:space="preserve"> </w:t>
+      </w:r>
+      <w:r>
+        <w:t xml:space="preserve">select for annotation by using a stratified sampling strategy.</w:t>
+      </w:r>
+    </w:p>
+    <w:p>
+      <w:pPr>
+        <w:pStyle w:val="Compact"/>
+        <w:numPr>
+          <w:ilvl w:val="0"/>
+          <w:numId w:val="1001"/>
+        </w:numPr>
+      </w:pPr>
+      <w:r>
+        <w:t xml:space="preserve">We attempt to mitigate measurement biases by treating the target</w:t>
+      </w:r>
+      <w:r>
+        <w:t xml:space="preserve"> </w:t>
+      </w:r>
+      <w:r>
+        <w:t xml:space="preserve">measurement as a latent variable, and the survey we used to gather</w:t>
+      </w:r>
+      <w:r>
+        <w:t xml:space="preserve"> </w:t>
+      </w:r>
+      <w:r>
+        <w:t xml:space="preserve">annotations as an instrument. We build on work that validated a</w:t>
+      </w:r>
+      <w:r>
+        <w:t xml:space="preserve"> </w:t>
+      </w:r>
+      <w:r>
+        <w:t xml:space="preserve">questionnaire for measuring constructs, and estimating its</w:t>
+      </w:r>
+      <w:r>
+        <w:t xml:space="preserve"> </w:t>
+      </w:r>
+      <w:r>
+        <w:t xml:space="preserve">reliability and structural validity when used for annotations.</w:t>
+      </w:r>
+    </w:p>
+    <w:p>
+      <w:pPr>
+        <w:pStyle w:val="Compact"/>
+        <w:numPr>
+          <w:ilvl w:val="0"/>
+          <w:numId w:val="1001"/>
+        </w:numPr>
+      </w:pPr>
+      <w:r>
+        <w:t xml:space="preserve">We account for the potential of multiple perspectives in our dataset</w:t>
+      </w:r>
+      <w:r>
+        <w:t xml:space="preserve"> </w:t>
+      </w:r>
+      <w:r>
+        <w:t xml:space="preserve">by recruiting participants from relevant subgroups in a single</w:t>
+      </w:r>
+      <w:r>
+        <w:t xml:space="preserve"> </w:t>
+      </w:r>
+      <w:r>
+        <w:t xml:space="preserve">target population.</w:t>
+      </w:r>
+    </w:p>
+    <w:p>
+      <w:pPr>
+        <w:pStyle w:val="Compact"/>
+        <w:numPr>
+          <w:ilvl w:val="0"/>
+          <w:numId w:val="1001"/>
+        </w:numPr>
+      </w:pPr>
+      <w:r>
+        <w:t xml:space="preserve">We report the details of the annotation collection process, and</w:t>
+      </w:r>
+      <w:r>
+        <w:t xml:space="preserve"> </w:t>
+      </w:r>
+      <w:r>
+        <w:t xml:space="preserve">share the disaggregated dataset of the annotations</w:t>
+      </w:r>
+    </w:p>
+    <w:p>
+      <w:pPr>
+        <w:pStyle w:val="Compact"/>
+        <w:numPr>
+          <w:ilvl w:val="0"/>
+          <w:numId w:val="1001"/>
+        </w:numPr>
+      </w:pPr>
+      <w:r>
+        <w:t xml:space="preserve">We further show how to estimate the number of annotators</w:t>
+      </w:r>
+      <w:r>
+        <w:br/>
+      </w:r>
+    </w:p>
+    <w:p>
+      <w:pPr>
+        <w:pStyle w:val="FirstParagraph"/>
+      </w:pPr>
+      <w:r>
+        <w:t xml:space="preserve">We demonstrate the potential of this framework by grounding a complex</w:t>
+      </w:r>
+      <w:r>
+        <w:t xml:space="preserve"> </w:t>
+      </w:r>
+      <w:r>
+        <w:t xml:space="preserve">phenomenon (a 10-dimensional construct, Personal Values) in ambiguous</w:t>
+      </w:r>
+      <w:r>
+        <w:t xml:space="preserve"> </w:t>
+      </w:r>
+      <w:r>
+        <w:t xml:space="preserve">text (song lyrics). We further show an</w:t>
+      </w:r>
+    </w:p>
+    <w:p>
+      <w:pPr>
+        <w:pStyle w:val="BodyText"/>
+      </w:pPr>
+      <w:r>
+        <w:t xml:space="preserve">When sampling content to include in training/test datasets, samples for</w:t>
+      </w:r>
+      <w:r>
+        <w:t xml:space="preserve"> </w:t>
+      </w:r>
+      <w:r>
+        <w:t xml:space="preserve">the training/test sets will ideally be drawn from the same distribution</w:t>
+      </w:r>
+      <w:r>
+        <w:t xml:space="preserve"> </w:t>
+      </w:r>
+      <w:r>
+        <w:t xml:space="preserve">as the content in which they will eventually be deployed.</w:t>
+      </w:r>
+      <w:r>
+        <w:t xml:space="preserve"> </w:t>
+      </w:r>
+      <w:r>
+        <w:rPr>
+          <w:i/>
+          <w:iCs/>
+        </w:rPr>
+        <w:t xml:space="preserve">Representation bias</w:t>
+      </w:r>
+      <w:r>
+        <w:t xml:space="preserve"> </w:t>
+      </w:r>
+      <w:r>
+        <w:t xml:space="preserve">in content selected for training and/or evaluation</w:t>
+      </w:r>
+      <w:r>
+        <w:t xml:space="preserve"> </w:t>
+      </w:r>
+      <w:r>
+        <w:t xml:space="preserve">datasets refers to the degree to which relevant distributions in data</w:t>
+      </w:r>
+      <w:r>
+        <w:t xml:space="preserve"> </w:t>
+      </w:r>
+      <w:r>
+        <w:t xml:space="preserve">used to train and/or evaluate systems resembles the distribution in the</w:t>
+      </w:r>
+      <w:r>
+        <w:t xml:space="preserve"> </w:t>
+      </w:r>
+      <w:r>
+        <w:t xml:space="preserve">environment to which it will be deployed</w:t>
+      </w:r>
+      <w:r>
+        <w:t xml:space="preserve"> </w:t>
+      </w:r>
+      <w:r>
+        <w:t xml:space="preserve">(Hullman et al., 2022)</w:t>
+      </w:r>
+      <w:r>
+        <w:t xml:space="preserve">.</w:t>
+      </w:r>
+    </w:p>
+    <w:p>
+      <w:pPr>
+        <w:pStyle w:val="BodyText"/>
+      </w:pPr>
+      <w:r>
+        <w:t xml:space="preserve">Measurement bias in the annotations collected from humans may also bias</w:t>
+      </w:r>
+    </w:p>
+    <w:p>
+      <w:pPr>
+        <w:pStyle w:val="BodyText"/>
+      </w:pPr>
+      <w:r>
+        <w:t xml:space="preserve">Perspectivism</w:t>
+      </w:r>
+    </w:p>
+    <w:p>
+      <w:pPr>
+        <w:pStyle w:val="BodyText"/>
+      </w:pPr>
+      <w:r>
+        <w:t xml:space="preserve">Reporting</w:t>
+      </w:r>
+    </w:p>
+    <w:p>
+      <w:pPr>
+        <w:pStyle w:val="BodyText"/>
+      </w:pPr>
+      <w:r>
+        <w:t xml:space="preserve">We add: a priori rating number estimation</w:t>
+      </w:r>
+    </w:p>
+    <w:p>
+      <w:pPr>
+        <w:pStyle w:val="BodyText"/>
+      </w:pPr>
+      <w:r>
+        <w:t xml:space="preserve">And although imperfect as leaderboard scores can be gamed, and do not</w:t>
+      </w:r>
+      <w:r>
+        <w:t xml:space="preserve"> </w:t>
+      </w:r>
+      <w:r>
+        <w:t xml:space="preserve">perfectly represent the deployment environment, the typical leaderboard</w:t>
+      </w:r>
+      <w:r>
+        <w:t xml:space="preserve"> </w:t>
+      </w:r>
+      <w:r>
+        <w:t xml:space="preserve">approach has shown evidence that progress can be made towards a target.</w:t>
+      </w:r>
+      <w:r>
+        <w:t xml:space="preserve"> </w:t>
+      </w:r>
+      <w:r>
+        <w:t xml:space="preserve">This thesis thus represents an attempt to define the target better.</w:t>
+      </w:r>
+    </w:p>
+    <w:bookmarkEnd w:id="21"/>
+    <w:bookmarkEnd w:id="22"/>
+    <w:bookmarkStart w:id="32" w:name="X0301826d715b0da77632a07b6858a91a8c80c41"/>
+    <w:p>
+      <w:pPr>
+        <w:pStyle w:val="Heading1"/>
+      </w:pPr>
+      <w:r>
+        <w:t xml:space="preserve">ML/AI relies on reference data from human annotations</w:t>
+      </w:r>
+    </w:p>
+    <w:p>
+      <w:pPr>
+        <w:pStyle w:val="FirstParagraph"/>
+      </w:pPr>
+      <w:r>
+        <w:t xml:space="preserve">Aroyo &amp; Welty (2015)</w:t>
+      </w:r>
+    </w:p>
+    <w:p>
+      <w:pPr>
+        <w:pStyle w:val="Compact"/>
+        <w:numPr>
+          <w:ilvl w:val="0"/>
+          <w:numId w:val="1002"/>
+        </w:numPr>
+      </w:pPr>
+      <w:r>
+        <w:t xml:space="preserve">In order to evaluate ML / AI systems, we compare the output of these</w:t>
+      </w:r>
+      <w:r>
+        <w:t xml:space="preserve"> </w:t>
+      </w:r>
+      <w:r>
+        <w:t xml:space="preserve">systems to reference data.</w:t>
+      </w:r>
+    </w:p>
+    <w:p>
+      <w:pPr>
+        <w:pStyle w:val="Compact"/>
+        <w:numPr>
+          <w:ilvl w:val="0"/>
+          <w:numId w:val="1002"/>
+        </w:numPr>
+      </w:pPr>
+      <w:r>
+        <w:t xml:space="preserve">One method for creating reference data is the collection of human</w:t>
+      </w:r>
+      <w:r>
+        <w:t xml:space="preserve"> </w:t>
+      </w:r>
+      <w:r>
+        <w:t xml:space="preserve">annotations.</w:t>
+      </w:r>
+    </w:p>
+    <w:p>
+      <w:pPr>
+        <w:pStyle w:val="Compact"/>
+        <w:numPr>
+          <w:ilvl w:val="0"/>
+          <w:numId w:val="1002"/>
+        </w:numPr>
+      </w:pPr>
+      <w:r>
+        <w:t xml:space="preserve">This method typically assumes that, for every piece of content being</w:t>
+      </w:r>
+      <w:r>
+        <w:t xml:space="preserve"> </w:t>
+      </w:r>
+      <w:r>
+        <w:t xml:space="preserve">annotated, there is a single canonical truth</w:t>
+      </w:r>
+    </w:p>
+    <w:p>
+      <w:pPr>
+        <w:pStyle w:val="Compact"/>
+        <w:numPr>
+          <w:ilvl w:val="0"/>
+          <w:numId w:val="1002"/>
+        </w:numPr>
+      </w:pPr>
+      <w:r>
+        <w:t xml:space="preserve">quality of annotations is assessed using inter-annotator agreement,</w:t>
+      </w:r>
+      <w:r>
+        <w:t xml:space="preserve"> </w:t>
+      </w:r>
+      <w:r>
+        <w:t xml:space="preserve">where more agreement = better annotations</w:t>
+      </w:r>
+    </w:p>
+    <w:p>
+      <w:pPr>
+        <w:pStyle w:val="FirstParagraph"/>
+      </w:pPr>
+      <w:r>
+        <w:t xml:space="preserve">Cabitza et al. (2023)</w:t>
+      </w:r>
+      <w:r>
+        <w:t xml:space="preserve">:</w:t>
+      </w:r>
+      <w:r>
+        <w:t xml:space="preserve"> </w:t>
+      </w:r>
+      <w:r>
+        <w:t xml:space="preserve">“data annotation is the practice of labeling a set</w:t>
+      </w:r>
+      <w:r>
+        <w:t xml:space="preserve"> </w:t>
+      </w:r>
+      <w:r>
+        <w:t xml:space="preserve">of digital representations of objects.”</w:t>
+      </w:r>
+    </w:p>
+    <w:p>
+      <w:pPr>
+        <w:pStyle w:val="BodyText"/>
+      </w:pPr>
+      <w:r>
+        <w:t xml:space="preserve">according to Muller et al., 2012 it has three components</w:t>
+      </w:r>
+    </w:p>
+    <w:p>
+      <w:pPr>
+        <w:pStyle w:val="Compact"/>
+        <w:numPr>
+          <w:ilvl w:val="0"/>
+          <w:numId w:val="1003"/>
+        </w:numPr>
+      </w:pPr>
+      <w:r>
+        <w:t xml:space="preserve">data collection: the labeling scheme</w:t>
+      </w:r>
+    </w:p>
+    <w:p>
+      <w:pPr>
+        <w:pStyle w:val="Compact"/>
+        <w:numPr>
+          <w:ilvl w:val="0"/>
+          <w:numId w:val="1003"/>
+        </w:numPr>
+      </w:pPr>
+      <w:r>
+        <w:t xml:space="preserve">data annotation: the actual labeling by experts or crowd workers</w:t>
+      </w:r>
+    </w:p>
+    <w:p>
+      <w:pPr>
+        <w:pStyle w:val="Compact"/>
+        <w:numPr>
+          <w:ilvl w:val="0"/>
+          <w:numId w:val="1003"/>
+        </w:numPr>
+      </w:pPr>
+      <w:r>
+        <w:t xml:space="preserve">data aggregation: producing a single or a single set of labels from</w:t>
+      </w:r>
+      <w:r>
+        <w:t xml:space="preserve"> </w:t>
+      </w:r>
+      <w:r>
+        <w:t xml:space="preserve">the multiple labels collected</w:t>
+      </w:r>
+    </w:p>
+    <w:p>
+      <w:pPr>
+        <w:pStyle w:val="FirstParagraph"/>
+      </w:pPr>
+      <w:r>
+        <w:t xml:space="preserve">Geiger et al. (2021)</w:t>
+      </w:r>
+      <w:r>
+        <w:t xml:space="preserve">: ML uses human annotations very often</w:t>
       </w:r>
     </w:p>
     <w:p>
@@ -298,7 +1259,43 @@
         </w:numPr>
       </w:pPr>
       <w:r>
-        <w:t xml:space="preserve">over/under prediction: confidence score is higher/lower than accuracy</w:t>
+        <w:t xml:space="preserve">200 randomly sampled ML papers from 3 domains:</w:t>
+      </w:r>
+    </w:p>
+    <w:p>
+      <w:pPr>
+        <w:pStyle w:val="Compact"/>
+        <w:numPr>
+          <w:ilvl w:val="1"/>
+          <w:numId w:val="1005"/>
+        </w:numPr>
+      </w:pPr>
+      <w:r>
+        <w:t xml:space="preserve">Social Sciences &amp; Humanities</w:t>
+      </w:r>
+    </w:p>
+    <w:p>
+      <w:pPr>
+        <w:pStyle w:val="Compact"/>
+        <w:numPr>
+          <w:ilvl w:val="1"/>
+          <w:numId w:val="1005"/>
+        </w:numPr>
+      </w:pPr>
+      <w:r>
+        <w:t xml:space="preserve">Life &amp; Biomedical Sciences</w:t>
+      </w:r>
+    </w:p>
+    <w:p>
+      <w:pPr>
+        <w:pStyle w:val="Compact"/>
+        <w:numPr>
+          <w:ilvl w:val="1"/>
+          <w:numId w:val="1005"/>
+        </w:numPr>
+      </w:pPr>
+      <w:r>
+        <w:t xml:space="preserve">Physical &amp; Environmental Sciences</w:t>
       </w:r>
     </w:p>
     <w:p>
@@ -310,6 +1307,695 @@
         </w:numPr>
       </w:pPr>
       <w:r>
+        <w:t xml:space="preserve">Out of 141 classification tasks, 103 (73.05%) used human labels</w:t>
+      </w:r>
+    </w:p>
+    <w:p>
+      <w:pPr>
+        <w:pStyle w:val="Compact"/>
+        <w:numPr>
+          <w:ilvl w:val="0"/>
+          <w:numId w:val="1004"/>
+        </w:numPr>
+      </w:pPr>
+      <w:r>
+        <w:t xml:space="preserve">Out of 103 human labels, 58 (56.31%) used only external labels</w:t>
+      </w:r>
+    </w:p>
+    <w:p>
+      <w:pPr>
+        <w:pStyle w:val="FirstParagraph"/>
+      </w:pPr>
+      <w:r>
+        <w:t xml:space="preserve">i.e. ML re-uses external labels</w:t>
+      </w:r>
+    </w:p>
+    <w:bookmarkStart w:id="31" w:name="issues-using-human-annotations-in-ml"/>
+    <w:p>
+      <w:pPr>
+        <w:pStyle w:val="Heading2"/>
+      </w:pPr>
+      <w:r>
+        <w:t xml:space="preserve">Issues using human annotations in ML</w:t>
+      </w:r>
+    </w:p>
+    <w:p>
+      <w:pPr>
+        <w:pStyle w:val="FirstParagraph"/>
+      </w:pPr>
+      <w:r>
+        <w:t xml:space="preserve">A number of works have shown issues with annotations in ML</w:t>
+      </w:r>
+    </w:p>
+    <w:p>
+      <w:pPr>
+        <w:pStyle w:val="BodyText"/>
+      </w:pPr>
+      <w:r>
+        <w:t xml:space="preserve">Hullman et al. (2022)</w:t>
+      </w:r>
+      <w:r>
+        <w:t xml:space="preserve"> </w:t>
+      </w:r>
+      <w:r>
+        <w:t xml:space="preserve">compare claims that ML is facing a reproducibility</w:t>
+      </w:r>
+      <w:r>
+        <w:t xml:space="preserve"> </w:t>
+      </w:r>
+      <w:r>
+        <w:t xml:space="preserve">crisis to the crisis in psychology. Among the issues they note relate to</w:t>
+      </w:r>
+      <w:r>
+        <w:t xml:space="preserve"> </w:t>
+      </w:r>
+      <w:r>
+        <w:t xml:space="preserve">benchmark datasets, which researchers often re-use as they publish on</w:t>
+      </w:r>
+      <w:r>
+        <w:t xml:space="preserve"> </w:t>
+      </w:r>
+      <w:r>
+        <w:t xml:space="preserve">standardized benchmarks, and because they are cost prohibitive to</w:t>
+      </w:r>
+      <w:r>
+        <w:t xml:space="preserve"> </w:t>
+      </w:r>
+      <w:r>
+        <w:t xml:space="preserve">collect.</w:t>
+      </w:r>
+    </w:p>
+    <w:p>
+      <w:pPr>
+        <w:pStyle w:val="BodyText"/>
+      </w:pPr>
+      <w:r>
+        <w:t xml:space="preserve">Another may be that the skills are not being taught: [geiger, first</w:t>
+      </w:r>
+      <w:r>
+        <w:t xml:space="preserve"> </w:t>
+      </w:r>
+      <w:r>
+        <w:t xml:space="preserve">paper, show lack of reporting in ML textbooks on ground truthing]</w:t>
+      </w:r>
+    </w:p>
+    <w:p>
+      <w:pPr>
+        <w:pStyle w:val="BodyText"/>
+      </w:pPr>
+      <w:r>
+        <w:t xml:space="preserve">A number of papers have drawn from the social sciences to synthesize</w:t>
+      </w:r>
+      <w:r>
+        <w:t xml:space="preserve"> </w:t>
+      </w:r>
+      <w:r>
+        <w:t xml:space="preserve">knowledge on how best to gather annotations.</w:t>
+      </w:r>
+    </w:p>
+    <w:bookmarkStart w:id="24" w:name="X259177ba7071f0a919e4311f4c0ffb9c3a08791"/>
+    <w:p>
+      <w:pPr>
+        <w:pStyle w:val="Heading3"/>
+      </w:pPr>
+      <w:r>
+        <w:t xml:space="preserve">ML treats all annotation variance as noise rather than signal</w:t>
+      </w:r>
+    </w:p>
+    <w:p>
+      <w:pPr>
+        <w:pStyle w:val="FirstParagraph"/>
+      </w:pPr>
+      <w:r>
+        <w:t xml:space="preserve">disagreement is common</w:t>
+      </w:r>
+    </w:p>
+    <w:p>
+      <w:pPr>
+        <w:pStyle w:val="BodyText"/>
+      </w:pPr>
+      <w:r>
+        <w:t xml:space="preserve">reviewed in</w:t>
+      </w:r>
+      <w:r>
+        <w:t xml:space="preserve"> </w:t>
+      </w:r>
+      <w:r>
+        <w:t xml:space="preserve">Cabitza et al. (2023)</w:t>
+      </w:r>
+      <w:r>
+        <w:t xml:space="preserve">: -social media content: Chandrasekharan</w:t>
+      </w:r>
+      <w:r>
+        <w:t xml:space="preserve"> </w:t>
+      </w:r>
+      <w:r>
+        <w:t xml:space="preserve">2017 -medical cases: Cabitza 2019 -various NLP tasks</w:t>
+      </w:r>
+      <w:r>
+        <w:t xml:space="preserve"> </w:t>
+      </w:r>
+      <w:r>
+        <w:t xml:space="preserve">Aroyo &amp; Welty (2015)</w:t>
+      </w:r>
+    </w:p>
+    <w:p>
+      <w:pPr>
+        <w:pStyle w:val="BodyText"/>
+      </w:pPr>
+      <w:r>
+        <w:t xml:space="preserve">disagreement is often removed</w:t>
+      </w:r>
+    </w:p>
+    <w:p>
+      <w:pPr>
+        <w:pStyle w:val="Compact"/>
+        <w:numPr>
+          <w:ilvl w:val="0"/>
+          <w:numId w:val="1006"/>
+        </w:numPr>
+      </w:pPr>
+      <w:r>
+        <w:t xml:space="preserve">adjusting annotator training and instruction</w:t>
+      </w:r>
+    </w:p>
+    <w:p>
+      <w:pPr>
+        <w:pStyle w:val="Compact"/>
+        <w:numPr>
+          <w:ilvl w:val="0"/>
+          <w:numId w:val="1006"/>
+        </w:numPr>
+      </w:pPr>
+      <w:r>
+        <w:t xml:space="preserve">adjusting annotations via discussion post-collection</w:t>
+      </w:r>
+    </w:p>
+    <w:p>
+      <w:pPr>
+        <w:pStyle w:val="Compact"/>
+        <w:numPr>
+          <w:ilvl w:val="0"/>
+          <w:numId w:val="1006"/>
+        </w:numPr>
+      </w:pPr>
+      <w:r>
+        <w:t xml:space="preserve">majority voting, post-hoc without annotators</w:t>
+      </w:r>
+    </w:p>
+    <w:p>
+      <w:pPr>
+        <w:pStyle w:val="FirstParagraph"/>
+      </w:pPr>
+      <w:r>
+        <w:t xml:space="preserve">Beyond errors in judgment are questions about the target for the</w:t>
+      </w:r>
+      <w:r>
+        <w:t xml:space="preserve"> </w:t>
+      </w:r>
+      <w:r>
+        <w:t xml:space="preserve">annotations. For at least some phenomena, the assumption that there is a</w:t>
+      </w:r>
+      <w:r>
+        <w:t xml:space="preserve"> </w:t>
+      </w:r>
+      <w:r>
+        <w:t xml:space="preserve">single ground-truth to approximate with annotations doesn’t hold.</w:t>
+      </w:r>
+    </w:p>
+    <w:p>
+      <w:pPr>
+        <w:pStyle w:val="BodyText"/>
+      </w:pPr>
+      <w:r>
+        <w:t xml:space="preserve">Aroyo &amp; Welty (2015)</w:t>
+      </w:r>
+    </w:p>
+    <w:p>
+      <w:pPr>
+        <w:pStyle w:val="BodyText"/>
+      </w:pPr>
+      <w:r>
+        <w:t xml:space="preserve">7</w:t>
+      </w:r>
+      <w:r>
+        <w:t xml:space="preserve"> </w:t>
+      </w:r>
+      <w:r>
+        <w:t xml:space="preserve">‘myths’</w:t>
+      </w:r>
+      <w:r>
+        <w:t xml:space="preserve"> </w:t>
+      </w:r>
+      <w:r>
+        <w:t xml:space="preserve">of human annotation:</w:t>
+      </w:r>
+    </w:p>
+    <w:p>
+      <w:pPr>
+        <w:pStyle w:val="Compact"/>
+        <w:numPr>
+          <w:ilvl w:val="0"/>
+          <w:numId w:val="1007"/>
+        </w:numPr>
+      </w:pPr>
+      <w:r>
+        <w:t xml:space="preserve">there is one truth</w:t>
+      </w:r>
+    </w:p>
+    <w:p>
+      <w:pPr>
+        <w:pStyle w:val="Compact"/>
+        <w:numPr>
+          <w:ilvl w:val="0"/>
+          <w:numId w:val="1007"/>
+        </w:numPr>
+      </w:pPr>
+      <w:r>
+        <w:t xml:space="preserve">disagreement is bad</w:t>
+      </w:r>
+    </w:p>
+    <w:p>
+      <w:pPr>
+        <w:pStyle w:val="Compact"/>
+        <w:numPr>
+          <w:ilvl w:val="0"/>
+          <w:numId w:val="1007"/>
+        </w:numPr>
+      </w:pPr>
+      <w:r>
+        <w:t xml:space="preserve">detailed guidelines help</w:t>
+      </w:r>
+    </w:p>
+    <w:p>
+      <w:pPr>
+        <w:pStyle w:val="Compact"/>
+        <w:numPr>
+          <w:ilvl w:val="0"/>
+          <w:numId w:val="1007"/>
+        </w:numPr>
+      </w:pPr>
+      <w:r>
+        <w:t xml:space="preserve">experts are better</w:t>
+      </w:r>
+    </w:p>
+    <w:p>
+      <w:pPr>
+        <w:pStyle w:val="Compact"/>
+        <w:numPr>
+          <w:ilvl w:val="0"/>
+          <w:numId w:val="1007"/>
+        </w:numPr>
+      </w:pPr>
+      <w:r>
+        <w:t xml:space="preserve">one annotator is enough</w:t>
+      </w:r>
+    </w:p>
+    <w:p>
+      <w:pPr>
+        <w:pStyle w:val="Compact"/>
+        <w:numPr>
+          <w:ilvl w:val="0"/>
+          <w:numId w:val="1007"/>
+        </w:numPr>
+      </w:pPr>
+      <w:r>
+        <w:t xml:space="preserve">all items are created equal</w:t>
+      </w:r>
+    </w:p>
+    <w:p>
+      <w:pPr>
+        <w:pStyle w:val="Compact"/>
+        <w:numPr>
+          <w:ilvl w:val="0"/>
+          <w:numId w:val="1007"/>
+        </w:numPr>
+      </w:pPr>
+      <w:r>
+        <w:t xml:space="preserve">once done, forever valid</w:t>
+      </w:r>
+    </w:p>
+    <w:p>
+      <w:pPr>
+        <w:pStyle w:val="FirstParagraph"/>
+      </w:pPr>
+      <w:r>
+        <w:t xml:space="preserve">For myths 1 and 2:</w:t>
+      </w:r>
+    </w:p>
+    <w:p>
+      <w:pPr>
+        <w:pStyle w:val="Compact"/>
+        <w:numPr>
+          <w:ilvl w:val="0"/>
+          <w:numId w:val="1008"/>
+        </w:numPr>
+      </w:pPr>
+      <w:r>
+        <w:t xml:space="preserve">list examples from NLP where the disagreement from annotators is</w:t>
+      </w:r>
+      <w:r>
+        <w:t xml:space="preserve"> </w:t>
+      </w:r>
+      <w:r>
+        <w:t xml:space="preserve">sensible</w:t>
+      </w:r>
+    </w:p>
+    <w:p>
+      <w:pPr>
+        <w:pStyle w:val="Compact"/>
+        <w:numPr>
+          <w:ilvl w:val="0"/>
+          <w:numId w:val="1008"/>
+        </w:numPr>
+      </w:pPr>
+      <w:r>
+        <w:t xml:space="preserve">they argue that the assumptions of a single ground truth, and that</w:t>
+      </w:r>
+      <w:r>
+        <w:t xml:space="preserve"> </w:t>
+      </w:r>
+      <w:r>
+        <w:t xml:space="preserve">disagreement is indicative of poor annotations are both false.</w:t>
+      </w:r>
+    </w:p>
+    <w:p>
+      <w:pPr>
+        <w:pStyle w:val="FirstParagraph"/>
+      </w:pPr>
+      <w:r>
+        <w:t xml:space="preserve">for myth 6: disagreement indicates that the media being rated is</w:t>
+      </w:r>
+      <w:r>
+        <w:t xml:space="preserve"> </w:t>
+      </w:r>
+      <w:r>
+        <w:t xml:space="preserve">ambiguous.</w:t>
+      </w:r>
+    </w:p>
+    <w:bookmarkStart w:id="23" w:name="Xc3a3ef217f85309ce2807f71182267d84c4891b"/>
+    <w:p>
+      <w:pPr>
+        <w:pStyle w:val="Heading4"/>
+      </w:pPr>
+      <w:r>
+        <w:t xml:space="preserve">annotations aim to measure a latent variable</w:t>
+      </w:r>
+    </w:p>
+    <w:p>
+      <w:pPr>
+        <w:pStyle w:val="FirstParagraph"/>
+      </w:pPr>
+      <w:r>
+        <w:t xml:space="preserve">Jacobs &amp; Wallach (2021)</w:t>
+      </w:r>
+      <w:r>
+        <w:t xml:space="preserve"> </w:t>
+      </w:r>
+      <w:r>
+        <w:t xml:space="preserve">there is a</w:t>
+      </w:r>
+      <w:r>
+        <w:t xml:space="preserve"> </w:t>
+      </w:r>
+      <w:r>
+        <w:t xml:space="preserve">‘measurement error model’</w:t>
+      </w:r>
+      <w:r>
+        <w:t xml:space="preserve"> </w:t>
+      </w:r>
+      <w:r>
+        <w:t xml:space="preserve">(taken from</w:t>
+      </w:r>
+      <w:r>
+        <w:t xml:space="preserve"> </w:t>
+      </w:r>
+      <w:r>
+        <w:t xml:space="preserve">econ) that links the unobservable latent variable, and observable</w:t>
+      </w:r>
+      <w:r>
+        <w:t xml:space="preserve"> </w:t>
+      </w:r>
+      <w:r>
+        <w:t xml:space="preserve">properties. in annotations this is via individual observations</w:t>
+      </w:r>
+    </w:p>
+    <w:p>
+      <w:pPr>
+        <w:pStyle w:val="BodyText"/>
+      </w:pPr>
+      <w:r>
+        <w:t xml:space="preserve">although paper focuses on attempts at measuring constructs (risk of</w:t>
+      </w:r>
+      <w:r>
+        <w:t xml:space="preserve"> </w:t>
+      </w:r>
+      <w:r>
+        <w:t xml:space="preserve">recidivism, teacher effectiveness, patient benefit) they also show that</w:t>
+      </w:r>
+      <w:r>
+        <w:t xml:space="preserve"> </w:t>
+      </w:r>
+      <w:r>
+        <w:t xml:space="preserve">even</w:t>
+      </w:r>
+      <w:r>
+        <w:t xml:space="preserve"> </w:t>
+      </w:r>
+      <w:r>
+        <w:t xml:space="preserve">‘representational measurements’</w:t>
+      </w:r>
+      <w:r>
+        <w:t xml:space="preserve"> </w:t>
+      </w:r>
+      <w:r>
+        <w:t xml:space="preserve">like height, are essentially a</w:t>
+      </w:r>
+      <w:r>
+        <w:t xml:space="preserve"> </w:t>
+      </w:r>
+      <w:r>
+        <w:t xml:space="preserve">latent variable</w:t>
+      </w:r>
+    </w:p>
+    <w:p>
+      <w:pPr>
+        <w:pStyle w:val="BodyText"/>
+      </w:pPr>
+      <w:r>
+        <w:t xml:space="preserve">Aroyo &amp; Welty (2015)</w:t>
+      </w:r>
+      <w:r>
+        <w:t xml:space="preserve"> </w:t>
+      </w:r>
+      <w:r>
+        <w:t xml:space="preserve">operationalize</w:t>
+      </w:r>
+      <w:r>
+        <w:t xml:space="preserve"> </w:t>
+      </w:r>
+      <w:r>
+        <w:t xml:space="preserve">‘crowd truth’</w:t>
+      </w:r>
+      <w:r>
+        <w:t xml:space="preserve"> </w:t>
+      </w:r>
+      <w:r>
+        <w:t xml:space="preserve">with an illustration where</w:t>
+      </w:r>
+      <w:r>
+        <w:t xml:space="preserve"> </w:t>
+      </w:r>
+      <w:r>
+        <w:t xml:space="preserve">the</w:t>
+      </w:r>
+      <w:r>
+        <w:t xml:space="preserve"> </w:t>
+      </w:r>
+      <w:r>
+        <w:t xml:space="preserve">‘gold standard’</w:t>
+      </w:r>
+      <w:r>
+        <w:t xml:space="preserve"> </w:t>
+      </w:r>
+      <w:r>
+        <w:t xml:space="preserve">is the probability that a sentence contains an</w:t>
+      </w:r>
+      <w:r>
+        <w:t xml:space="preserve"> </w:t>
+      </w:r>
+      <w:r>
+        <w:t xml:space="preserve">element, based on the probability that an annotator annotated that</w:t>
+      </w:r>
+      <w:r>
+        <w:t xml:space="preserve"> </w:t>
+      </w:r>
+      <w:r>
+        <w:t xml:space="preserve">sentence with that element.</w:t>
+      </w:r>
+    </w:p>
+    <w:p>
+      <w:pPr>
+        <w:pStyle w:val="Compact"/>
+        <w:numPr>
+          <w:ilvl w:val="0"/>
+          <w:numId w:val="1009"/>
+        </w:numPr>
+      </w:pPr>
+      <w:r>
+        <w:t xml:space="preserve">i.e. the label isn’t represented as</w:t>
+      </w:r>
+      <w:r>
+        <w:t xml:space="preserve"> </w:t>
+      </w:r>
+      <w:r>
+        <w:t xml:space="preserve">‘present’</w:t>
+      </w:r>
+      <w:r>
+        <w:t xml:space="preserve"> </w:t>
+      </w:r>
+      <w:r>
+        <w:t xml:space="preserve">or</w:t>
+      </w:r>
+      <w:r>
+        <w:t xml:space="preserve"> </w:t>
+      </w:r>
+      <w:r>
+        <w:t xml:space="preserve">‘not present’</w:t>
+      </w:r>
+      <w:r>
+        <w:t xml:space="preserve">, but</w:t>
+      </w:r>
+      <w:r>
+        <w:t xml:space="preserve"> </w:t>
+      </w:r>
+      <w:r>
+        <w:t xml:space="preserve">as a probablility</w:t>
+      </w:r>
+    </w:p>
+    <w:p>
+      <w:pPr>
+        <w:pStyle w:val="Compact"/>
+        <w:numPr>
+          <w:ilvl w:val="0"/>
+          <w:numId w:val="1009"/>
+        </w:numPr>
+      </w:pPr>
+      <w:r>
+        <w:t xml:space="preserve">thus the</w:t>
+      </w:r>
+      <w:r>
+        <w:t xml:space="preserve"> </w:t>
+      </w:r>
+      <w:r>
+        <w:t xml:space="preserve">‘crowd truth’</w:t>
+      </w:r>
+      <w:r>
+        <w:t xml:space="preserve"> </w:t>
+      </w:r>
+      <w:r>
+        <w:t xml:space="preserve">attempts to capture the</w:t>
+      </w:r>
+      <w:r>
+        <w:t xml:space="preserve"> </w:t>
+      </w:r>
+      <w:r>
+        <w:t xml:space="preserve">‘range of reasonable</w:t>
+      </w:r>
+      <w:r>
+        <w:t xml:space="preserve"> </w:t>
+      </w:r>
+      <w:r>
+        <w:t xml:space="preserve">interpretations’</w:t>
+      </w:r>
+    </w:p>
+    <w:p>
+      <w:pPr>
+        <w:pStyle w:val="FirstParagraph"/>
+      </w:pPr>
+      <w:r>
+        <w:t xml:space="preserve">Beck et al. (2022)</w:t>
+      </w:r>
+      <w:r>
+        <w:t xml:space="preserve">: we should expect more variance to the degree that</w:t>
+      </w:r>
+      <w:r>
+        <w:t xml:space="preserve"> </w:t>
+      </w:r>
+      <w:r>
+        <w:t xml:space="preserve">tasks measure opinion show work on an intuitively perspective-based</w:t>
+      </w:r>
+      <w:r>
+        <w:t xml:space="preserve"> </w:t>
+      </w:r>
+      <w:r>
+        <w:t xml:space="preserve">use-case: hate speech</w:t>
+      </w:r>
+    </w:p>
+    <w:bookmarkEnd w:id="23"/>
+    <w:bookmarkEnd w:id="24"/>
+    <w:bookmarkStart w:id="26" w:name="human-annotations-arent-always-accurate"/>
+    <w:p>
+      <w:pPr>
+        <w:pStyle w:val="Heading3"/>
+      </w:pPr>
+      <w:r>
+        <w:t xml:space="preserve">Human annotations aren’t always accurate</w:t>
+      </w:r>
+    </w:p>
+    <w:p>
+      <w:pPr>
+        <w:pStyle w:val="FirstParagraph"/>
+      </w:pPr>
+      <w:r>
+        <w:t xml:space="preserve">Griffin &amp; Brenner (2004)</w:t>
+      </w:r>
+      <w:r>
+        <w:t xml:space="preserve"> </w:t>
+      </w:r>
+      <w:r>
+        <w:t xml:space="preserve">review errors and biases in human</w:t>
+      </w:r>
+      <w:r>
+        <w:t xml:space="preserve"> </w:t>
+      </w:r>
+      <w:r>
+        <w:t xml:space="preserve">judgements</w:t>
+      </w:r>
+      <w:r>
+        <w:rPr>
+          <w:rStyle w:val="FootnoteReference"/>
+        </w:rPr>
+        <w:footnoteReference w:id="25"/>
+      </w:r>
+    </w:p>
+    <w:p>
+      <w:pPr>
+        <w:pStyle w:val="Compact"/>
+        <w:numPr>
+          <w:ilvl w:val="0"/>
+          <w:numId w:val="1010"/>
+        </w:numPr>
+      </w:pPr>
+      <w:r>
+        <w:t xml:space="preserve">over/under prediction: confidence score is higher/lower than</w:t>
+      </w:r>
+      <w:r>
+        <w:t xml:space="preserve"> </w:t>
+      </w:r>
+      <w:r>
+        <w:t xml:space="preserve">accuracy</w:t>
+      </w:r>
+    </w:p>
+    <w:p>
+      <w:pPr>
+        <w:pStyle w:val="Compact"/>
+        <w:numPr>
+          <w:ilvl w:val="0"/>
+          <w:numId w:val="1010"/>
+        </w:numPr>
+      </w:pPr>
+      <w:r>
         <w:t xml:space="preserve">over/under extremity: confidence is more extreme at ends</w:t>
       </w:r>
     </w:p>
@@ -326,7 +2012,7 @@
         <w:pStyle w:val="Compact"/>
         <w:numPr>
           <w:ilvl w:val="0"/>
-          <w:numId w:val="1005"/>
+          <w:numId w:val="1011"/>
         </w:numPr>
       </w:pPr>
       <w:r>
@@ -338,7 +2024,7 @@
         <w:pStyle w:val="Compact"/>
         <w:numPr>
           <w:ilvl w:val="0"/>
-          <w:numId w:val="1005"/>
+          <w:numId w:val="1011"/>
         </w:numPr>
       </w:pPr>
       <w:r>
@@ -350,7 +2036,7 @@
         <w:pStyle w:val="Compact"/>
         <w:numPr>
           <w:ilvl w:val="0"/>
-          <w:numId w:val="1005"/>
+          <w:numId w:val="1011"/>
         </w:numPr>
       </w:pPr>
       <w:r>
@@ -362,7 +2048,7 @@
         <w:pStyle w:val="Compact"/>
         <w:numPr>
           <w:ilvl w:val="0"/>
-          <w:numId w:val="1005"/>
+          <w:numId w:val="1011"/>
         </w:numPr>
       </w:pPr>
       <w:r>
@@ -374,15 +2060,15 @@
         <w:pStyle w:val="Compact"/>
         <w:numPr>
           <w:ilvl w:val="0"/>
-          <w:numId w:val="1005"/>
+          <w:numId w:val="1011"/>
         </w:numPr>
       </w:pPr>
       <w:r>
         <w:t xml:space="preserve">error model (psychometric model)</w:t>
       </w:r>
     </w:p>
-    <w:bookmarkEnd w:id="22"/>
-    <w:bookmarkStart w:id="23" w:name="inadequate-reporting"/>
+    <w:bookmarkEnd w:id="26"/>
+    <w:bookmarkStart w:id="27" w:name="inadequate-reporting"/>
     <w:p>
       <w:pPr>
         <w:pStyle w:val="Heading3"/>
@@ -422,7 +2108,13 @@
         <w:t xml:space="preserve"> </w:t>
       </w:r>
       <w:r>
-        <w:t xml:space="preserve">thus we cannot know what data generating process the resulting model represents</w:t>
+        <w:t xml:space="preserve">thus we cannot know what data generating process the</w:t>
+      </w:r>
+      <w:r>
+        <w:t xml:space="preserve"> </w:t>
+      </w:r>
+      <w:r>
+        <w:t xml:space="preserve">resulting model represents</w:t>
       </w:r>
     </w:p>
     <w:p>
@@ -433,8 +2125,8 @@
         <w:t xml:space="preserve">[perhaps cat image parable here?]</w:t>
       </w:r>
     </w:p>
-    <w:bookmarkEnd w:id="23"/>
-    <w:bookmarkStart w:id="24" w:name="sampling-and-measurement-biases"/>
+    <w:bookmarkEnd w:id="27"/>
+    <w:bookmarkStart w:id="28" w:name="sampling-and-measurement-biases"/>
     <w:p>
       <w:pPr>
         <w:pStyle w:val="Heading3"/>
@@ -464,7 +2156,7 @@
         <w:pStyle w:val="Compact"/>
         <w:numPr>
           <w:ilvl w:val="0"/>
-          <w:numId w:val="1006"/>
+          <w:numId w:val="1012"/>
         </w:numPr>
       </w:pPr>
       <w:r>
@@ -476,7 +2168,7 @@
         <w:pStyle w:val="Compact"/>
         <w:numPr>
           <w:ilvl w:val="0"/>
-          <w:numId w:val="1006"/>
+          <w:numId w:val="1012"/>
         </w:numPr>
       </w:pPr>
       <w:r>
@@ -488,7 +2180,7 @@
         <w:pStyle w:val="Compact"/>
         <w:numPr>
           <w:ilvl w:val="0"/>
-          <w:numId w:val="1006"/>
+          <w:numId w:val="1012"/>
         </w:numPr>
       </w:pPr>
       <w:r>
@@ -500,7 +2192,7 @@
         <w:pStyle w:val="Compact"/>
         <w:numPr>
           <w:ilvl w:val="0"/>
-          <w:numId w:val="1006"/>
+          <w:numId w:val="1012"/>
         </w:numPr>
       </w:pPr>
       <w:r>
@@ -518,7 +2210,7 @@
         <w:pStyle w:val="Compact"/>
         <w:numPr>
           <w:ilvl w:val="0"/>
-          <w:numId w:val="1006"/>
+          <w:numId w:val="1012"/>
         </w:numPr>
       </w:pPr>
       <w:r>
@@ -530,7 +2222,13 @@
         <w:pStyle w:val="FirstParagraph"/>
       </w:pPr>
       <w:r>
-        <w:t xml:space="preserve">In other words, optimizing for predictive accuracy using very large datasets does not</w:t>
+        <w:t xml:space="preserve">In other words, optimizing for predictive accuracy using very large</w:t>
+      </w:r>
+      <w:r>
+        <w:t xml:space="preserve"> </w:t>
+      </w:r>
+      <w:r>
+        <w:t xml:space="preserve">datasets does not</w:t>
       </w:r>
       <w:r>
         <w:t xml:space="preserve"> </w:t>
@@ -542,17 +2240,59 @@
         <w:t xml:space="preserve"> </w:t>
       </w:r>
       <w:r>
-        <w:t xml:space="preserve">researchers from having to consider the data generating process. They note benefits that both machine learning and psychology could gain by borrowing methods from each other, but note the danger if these are misused. For the benefit of machine learning, there are lessons to be learned from social science, and the replication crisis. Among them are 1) collecting samples whose test/evaluation set distributions are drawn from the same deployment distribution, and 2) using valid measurement instruments.</w:t>
-      </w:r>
-    </w:p>
-    <w:bookmarkEnd w:id="24"/>
-    <w:bookmarkStart w:id="26" w:name="X259177ba7071f0a919e4311f4c0ffb9c3a08791"/>
+        <w:t xml:space="preserve">researchers from having to consider the data</w:t>
+      </w:r>
+      <w:r>
+        <w:t xml:space="preserve"> </w:t>
+      </w:r>
+      <w:r>
+        <w:t xml:space="preserve">generating process. They note benefits that both machine learning and</w:t>
+      </w:r>
+      <w:r>
+        <w:t xml:space="preserve"> </w:t>
+      </w:r>
+      <w:r>
+        <w:t xml:space="preserve">psychology could gain by borrowing methods from each other, but note the</w:t>
+      </w:r>
+      <w:r>
+        <w:t xml:space="preserve"> </w:t>
+      </w:r>
+      <w:r>
+        <w:t xml:space="preserve">danger if these are misused. For the benefit of machine learning, there</w:t>
+      </w:r>
+      <w:r>
+        <w:t xml:space="preserve"> </w:t>
+      </w:r>
+      <w:r>
+        <w:t xml:space="preserve">are lessons to be learned from social science, and the replication</w:t>
+      </w:r>
+      <w:r>
+        <w:t xml:space="preserve"> </w:t>
+      </w:r>
+      <w:r>
+        <w:t xml:space="preserve">crisis. Among them are 1) collecting samples whose test/evaluation set</w:t>
+      </w:r>
+      <w:r>
+        <w:t xml:space="preserve"> </w:t>
+      </w:r>
+      <w:r>
+        <w:t xml:space="preserve">distributions are drawn from the same deployment distribution, and 2)</w:t>
+      </w:r>
+      <w:r>
+        <w:t xml:space="preserve"> </w:t>
+      </w:r>
+      <w:r>
+        <w:t xml:space="preserve">using valid measurement instruments.</w:t>
+      </w:r>
+    </w:p>
+    <w:bookmarkEnd w:id="28"/>
+    <w:bookmarkStart w:id="29" w:name="X188de4166ff301542691aba33b811f3b56b5fe2"/>
     <w:p>
       <w:pPr>
         <w:pStyle w:val="Heading3"/>
       </w:pPr>
       <w:r>
-        <w:t xml:space="preserve">ML treats all annotation variance as noise rather than signal</w:t>
+        <w:t xml:space="preserve">ML doesn’t treat annotation generating process as an instrument</w:t>
       </w:r>
     </w:p>
     <w:p>
@@ -560,7 +2300,370 @@
         <w:pStyle w:val="FirstParagraph"/>
       </w:pPr>
       <w:r>
-        <w:t xml:space="preserve">Beyond errors in judgment are questions about the target for the annotations. For at least some phenomena, the assumption that there is a single ground-truth to approximate with annotations doesn’t hold.</w:t>
+        <w:t xml:space="preserve">Beck et al. (2022)</w:t>
+      </w:r>
+    </w:p>
+    <w:p>
+      <w:pPr>
+        <w:pStyle w:val="Compact"/>
+        <w:numPr>
+          <w:ilvl w:val="0"/>
+          <w:numId w:val="1013"/>
+        </w:numPr>
+      </w:pPr>
+      <w:r>
+        <w:t xml:space="preserve">annotation collection requires design thinking</w:t>
+      </w:r>
+    </w:p>
+    <w:p>
+      <w:pPr>
+        <w:pStyle w:val="Compact"/>
+        <w:numPr>
+          <w:ilvl w:val="1"/>
+          <w:numId w:val="1014"/>
+        </w:numPr>
+      </w:pPr>
+      <w:r>
+        <w:t xml:space="preserve">Task Structure: specific wording and response options, including</w:t>
+      </w:r>
+      <w:r>
+        <w:t xml:space="preserve"> </w:t>
+      </w:r>
+      <w:r>
+        <w:t xml:space="preserve">debates over the inclusion of</w:t>
+      </w:r>
+      <w:r>
+        <w:t xml:space="preserve"> </w:t>
+      </w:r>
+      <w:r>
+        <w:t xml:space="preserve">“I don’t Know”</w:t>
+      </w:r>
+      <w:r>
+        <w:t xml:space="preserve"> </w:t>
+      </w:r>
+      <w:r>
+        <w:t xml:space="preserve">option</w:t>
+      </w:r>
+    </w:p>
+    <w:p>
+      <w:pPr>
+        <w:pStyle w:val="Compact"/>
+        <w:numPr>
+          <w:ilvl w:val="1"/>
+          <w:numId w:val="1014"/>
+        </w:numPr>
+      </w:pPr>
+      <w:r>
+        <w:t xml:space="preserve">Order Effects: specific judgements are affected by previous</w:t>
+      </w:r>
+      <w:r>
+        <w:t xml:space="preserve"> </w:t>
+      </w:r>
+      <w:r>
+        <w:t xml:space="preserve">perceptions</w:t>
+      </w:r>
+    </w:p>
+    <w:p>
+      <w:pPr>
+        <w:pStyle w:val="Compact"/>
+        <w:numPr>
+          <w:ilvl w:val="1"/>
+          <w:numId w:val="1014"/>
+        </w:numPr>
+      </w:pPr>
+      <w:r>
+        <w:t xml:space="preserve">Annotator Effects: backgrounds, opinions, experiences of</w:t>
+      </w:r>
+      <w:r>
+        <w:t xml:space="preserve"> </w:t>
+      </w:r>
+      <w:r>
+        <w:t xml:space="preserve">respondents affect responses</w:t>
+      </w:r>
+    </w:p>
+    <w:p>
+      <w:pPr>
+        <w:pStyle w:val="FirstParagraph"/>
+      </w:pPr>
+      <w:r>
+        <w:t xml:space="preserve">Jacobs &amp; Wallach (2021)</w:t>
+      </w:r>
+    </w:p>
+    <w:p>
+      <w:pPr>
+        <w:pStyle w:val="Compact"/>
+        <w:numPr>
+          <w:ilvl w:val="0"/>
+          <w:numId w:val="1015"/>
+        </w:numPr>
+      </w:pPr>
+      <w:r>
+        <w:t xml:space="preserve">reliability: do similar inputs to a measurement model present</w:t>
+      </w:r>
+      <w:r>
+        <w:t xml:space="preserve"> </w:t>
+      </w:r>
+      <w:r>
+        <w:t xml:space="preserve">similar outputs?</w:t>
+      </w:r>
+    </w:p>
+    <w:p>
+      <w:pPr>
+        <w:pStyle w:val="FirstParagraph"/>
+      </w:pPr>
+      <w:r>
+        <w:t xml:space="preserve">test-retest: are measurements of an unobservable latent construct taken</w:t>
+      </w:r>
+      <w:r>
+        <w:t xml:space="preserve"> </w:t>
+      </w:r>
+      <w:r>
+        <w:t xml:space="preserve">at different times via a measurement model similar, assuming the</w:t>
+      </w:r>
+      <w:r>
+        <w:t xml:space="preserve"> </w:t>
+      </w:r>
+      <w:r>
+        <w:t xml:space="preserve">construct hasn’t changed?</w:t>
+      </w:r>
+    </w:p>
+    <w:p>
+      <w:pPr>
+        <w:pStyle w:val="Compact"/>
+        <w:numPr>
+          <w:ilvl w:val="0"/>
+          <w:numId w:val="1016"/>
+        </w:numPr>
+      </w:pPr>
+      <w:r>
+        <w:t xml:space="preserve">validity: is it</w:t>
+      </w:r>
+      <w:r>
+        <w:t xml:space="preserve"> </w:t>
+      </w:r>
+      <w:r>
+        <w:t xml:space="preserve">‘right’</w:t>
+      </w:r>
+      <w:r>
+        <w:t xml:space="preserve">?</w:t>
+      </w:r>
+    </w:p>
+    <w:p>
+      <w:pPr>
+        <w:pStyle w:val="FirstParagraph"/>
+      </w:pPr>
+      <w:r>
+        <w:t xml:space="preserve">no single test for validity on purpose, because it requires thinking. do</w:t>
+      </w:r>
+      <w:r>
+        <w:t xml:space="preserve"> </w:t>
+      </w:r>
+      <w:r>
+        <w:t xml:space="preserve">our measurements:</w:t>
+      </w:r>
+    </w:p>
+    <w:p>
+      <w:pPr>
+        <w:pStyle w:val="Compact"/>
+        <w:numPr>
+          <w:ilvl w:val="0"/>
+          <w:numId w:val="1017"/>
+        </w:numPr>
+      </w:pPr>
+      <w:r>
+        <w:t xml:space="preserve">face validity: look plausible/ sensible?</w:t>
+      </w:r>
+    </w:p>
+    <w:p>
+      <w:pPr>
+        <w:pStyle w:val="Compact"/>
+        <w:numPr>
+          <w:ilvl w:val="0"/>
+          <w:numId w:val="1017"/>
+        </w:numPr>
+      </w:pPr>
+      <w:r>
+        <w:t xml:space="preserve">content validity: capture the construct?</w:t>
+      </w:r>
+    </w:p>
+    <w:p>
+      <w:pPr>
+        <w:pStyle w:val="Compact"/>
+        <w:numPr>
+          <w:ilvl w:val="1"/>
+          <w:numId w:val="1018"/>
+        </w:numPr>
+      </w:pPr>
+      <w:r>
+        <w:t xml:space="preserve">structural validity: show the inter-correlations we expect?</w:t>
+      </w:r>
+    </w:p>
+    <w:p>
+      <w:pPr>
+        <w:pStyle w:val="Compact"/>
+        <w:numPr>
+          <w:ilvl w:val="1"/>
+          <w:numId w:val="1018"/>
+        </w:numPr>
+      </w:pPr>
+      <w:r>
+        <w:t xml:space="preserve">substantive validity: capture only observable properties thought</w:t>
+      </w:r>
+      <w:r>
+        <w:t xml:space="preserve"> </w:t>
+      </w:r>
+      <w:r>
+        <w:t xml:space="preserve">to be related to the construct?</w:t>
+      </w:r>
+    </w:p>
+    <w:p>
+      <w:pPr>
+        <w:pStyle w:val="Compact"/>
+        <w:numPr>
+          <w:ilvl w:val="0"/>
+          <w:numId w:val="1017"/>
+        </w:numPr>
+      </w:pPr>
+      <w:r>
+        <w:t xml:space="preserve">convergent validity: show correlations with other validated methods?</w:t>
+      </w:r>
+    </w:p>
+    <w:p>
+      <w:pPr>
+        <w:pStyle w:val="Compact"/>
+        <w:numPr>
+          <w:ilvl w:val="0"/>
+          <w:numId w:val="1017"/>
+        </w:numPr>
+      </w:pPr>
+      <w:r>
+        <w:t xml:space="preserve">discriminant validity: show correlations with other</w:t>
+      </w:r>
+      <w:r>
+        <w:t xml:space="preserve"> </w:t>
+      </w:r>
+      <w:r>
+        <w:t xml:space="preserve">construct/properties thought not to be related to the construct?</w:t>
+      </w:r>
+    </w:p>
+    <w:p>
+      <w:pPr>
+        <w:pStyle w:val="Compact"/>
+        <w:numPr>
+          <w:ilvl w:val="0"/>
+          <w:numId w:val="1017"/>
+        </w:numPr>
+      </w:pPr>
+      <w:r>
+        <w:t xml:space="preserve">predictive validity: show correlations with constructs/properties</w:t>
+      </w:r>
+      <w:r>
+        <w:t xml:space="preserve"> </w:t>
+      </w:r>
+      <w:r>
+        <w:t xml:space="preserve">thought to be related, but not in the operationalization?</w:t>
+      </w:r>
+    </w:p>
+    <w:p>
+      <w:pPr>
+        <w:pStyle w:val="Compact"/>
+        <w:numPr>
+          <w:ilvl w:val="0"/>
+          <w:numId w:val="1017"/>
+        </w:numPr>
+      </w:pPr>
+      <w:r>
+        <w:t xml:space="preserve">hypothesis validity: shed light on relevant hypotheses about the</w:t>
+      </w:r>
+      <w:r>
+        <w:t xml:space="preserve"> </w:t>
+      </w:r>
+      <w:r>
+        <w:t xml:space="preserve">construct being measured?</w:t>
+      </w:r>
+    </w:p>
+    <w:p>
+      <w:pPr>
+        <w:pStyle w:val="Compact"/>
+        <w:numPr>
+          <w:ilvl w:val="0"/>
+          <w:numId w:val="1017"/>
+        </w:numPr>
+      </w:pPr>
+      <w:r>
+        <w:t xml:space="preserve">consequential validity: allow for the consequences obtained from the</w:t>
+      </w:r>
+      <w:r>
+        <w:t xml:space="preserve"> </w:t>
+      </w:r>
+      <w:r>
+        <w:t xml:space="preserve">measurement model to be assessed?</w:t>
+      </w:r>
+    </w:p>
+    <w:bookmarkEnd w:id="29"/>
+    <w:bookmarkStart w:id="30" w:name="ml-ignores-perspectives-of-annotators"/>
+    <w:p>
+      <w:pPr>
+        <w:pStyle w:val="Heading3"/>
+      </w:pPr>
+      <w:r>
+        <w:t xml:space="preserve">ML ignores perspectives of annotators</w:t>
+      </w:r>
+    </w:p>
+    <w:p>
+      <w:pPr>
+        <w:pStyle w:val="FirstParagraph"/>
+      </w:pPr>
+      <w:r>
+        <w:t xml:space="preserve">Cabitza et al. (2023)</w:t>
+      </w:r>
+      <w:r>
+        <w:t xml:space="preserve">: whether the target of the annotation is a subjective</w:t>
+      </w:r>
+      <w:r>
+        <w:t xml:space="preserve"> </w:t>
+      </w:r>
+      <w:r>
+        <w:t xml:space="preserve">phenomenon or not, disagreement is always irreducible. Yet ML typically</w:t>
+      </w:r>
+      <w:r>
+        <w:t xml:space="preserve"> </w:t>
+      </w:r>
+      <w:r>
+        <w:t xml:space="preserve">assumes there is a single</w:t>
+      </w:r>
+      <w:r>
+        <w:t xml:space="preserve"> </w:t>
+      </w:r>
+      <w:r>
+        <w:t xml:space="preserve">‘ground truth’</w:t>
+      </w:r>
+      <w:r>
+        <w:t xml:space="preserve">, and its best indicator is</w:t>
+      </w:r>
+      <w:r>
+        <w:t xml:space="preserve"> </w:t>
+      </w:r>
+      <w:r>
+        <w:t xml:space="preserve">inter-annotator agreement. But taking the perspectives of the annotators</w:t>
+      </w:r>
+      <w:r>
+        <w:t xml:space="preserve"> </w:t>
+      </w:r>
+      <w:r>
+        <w:t xml:space="preserve">into account, both in the data annotation but also the modelling phase</w:t>
+      </w:r>
+      <w:r>
+        <w:t xml:space="preserve"> </w:t>
+      </w:r>
+      <w:r>
+        <w:t xml:space="preserve">of ML projects has recently been shown to benefit ML modelling in a</w:t>
+      </w:r>
+      <w:r>
+        <w:t xml:space="preserve"> </w:t>
+      </w:r>
+      <w:r>
+        <w:t xml:space="preserve">number of contexts.</w:t>
       </w:r>
     </w:p>
     <w:p>
@@ -568,7 +2671,19 @@
         <w:pStyle w:val="BodyText"/>
       </w:pPr>
       <w:r>
-        <w:t xml:space="preserve">Aroyo &amp; Welty (2015)</w:t>
+        <w:t xml:space="preserve">weak perspectivist approach: taking perspectives into account while</w:t>
+      </w:r>
+      <w:r>
+        <w:t xml:space="preserve"> </w:t>
+      </w:r>
+      <w:r>
+        <w:t xml:space="preserve">designing and collecting annotations, but ultimately reducing</w:t>
+      </w:r>
+      <w:r>
+        <w:t xml:space="preserve"> </w:t>
+      </w:r>
+      <w:r>
+        <w:t xml:space="preserve">annotations to a single label or rating.</w:t>
       </w:r>
     </w:p>
     <w:p>
@@ -576,103 +2691,99 @@
         <w:pStyle w:val="BodyText"/>
       </w:pPr>
       <w:r>
-        <w:t xml:space="preserve">7</w:t>
-      </w:r>
-      <w:r>
-        <w:t xml:space="preserve"> </w:t>
-      </w:r>
-      <w:r>
-        <w:t xml:space="preserve">‘myths’</w:t>
-      </w:r>
-      <w:r>
-        <w:t xml:space="preserve"> </w:t>
-      </w:r>
-      <w:r>
-        <w:t xml:space="preserve">of human annotation:</w:t>
-      </w:r>
-    </w:p>
-    <w:p>
-      <w:pPr>
-        <w:pStyle w:val="Compact"/>
-        <w:numPr>
-          <w:ilvl w:val="0"/>
-          <w:numId w:val="1007"/>
-        </w:numPr>
-      </w:pPr>
-      <w:r>
-        <w:t xml:space="preserve">there is one truth</w:t>
-      </w:r>
-    </w:p>
-    <w:p>
-      <w:pPr>
-        <w:pStyle w:val="Compact"/>
-        <w:numPr>
-          <w:ilvl w:val="0"/>
-          <w:numId w:val="1007"/>
-        </w:numPr>
-      </w:pPr>
-      <w:r>
-        <w:t xml:space="preserve">disagreement is bad</w:t>
-      </w:r>
-    </w:p>
-    <w:p>
-      <w:pPr>
-        <w:pStyle w:val="Compact"/>
-        <w:numPr>
-          <w:ilvl w:val="0"/>
-          <w:numId w:val="1007"/>
-        </w:numPr>
-      </w:pPr>
-      <w:r>
-        <w:t xml:space="preserve">detailed guidelines help</w:t>
-      </w:r>
-    </w:p>
-    <w:p>
-      <w:pPr>
-        <w:pStyle w:val="Compact"/>
-        <w:numPr>
-          <w:ilvl w:val="0"/>
-          <w:numId w:val="1007"/>
-        </w:numPr>
-      </w:pPr>
-      <w:r>
-        <w:t xml:space="preserve">experts are better</w:t>
-      </w:r>
-    </w:p>
-    <w:p>
-      <w:pPr>
-        <w:pStyle w:val="Compact"/>
-        <w:numPr>
-          <w:ilvl w:val="0"/>
-          <w:numId w:val="1007"/>
-        </w:numPr>
-      </w:pPr>
-      <w:r>
-        <w:t xml:space="preserve">one annotator is enough</w:t>
-      </w:r>
-    </w:p>
-    <w:p>
-      <w:pPr>
-        <w:pStyle w:val="Compact"/>
-        <w:numPr>
-          <w:ilvl w:val="0"/>
-          <w:numId w:val="1007"/>
-        </w:numPr>
-      </w:pPr>
-      <w:r>
-        <w:t xml:space="preserve">all items are created equal</w:t>
-      </w:r>
-    </w:p>
-    <w:p>
-      <w:pPr>
-        <w:pStyle w:val="Compact"/>
-        <w:numPr>
-          <w:ilvl w:val="0"/>
-          <w:numId w:val="1007"/>
-        </w:numPr>
-      </w:pPr>
-      <w:r>
-        <w:t xml:space="preserve">once done, forever valid</w:t>
+        <w:t xml:space="preserve">strong perspectivist approach: taking perspectives into account for</w:t>
+      </w:r>
+      <w:r>
+        <w:t xml:space="preserve"> </w:t>
+      </w:r>
+      <w:r>
+        <w:t xml:space="preserve">ground truthing and modelling phases.</w:t>
+      </w:r>
+    </w:p>
+    <w:p>
+      <w:pPr>
+        <w:pStyle w:val="BodyText"/>
+      </w:pPr>
+      <w:r>
+        <w:t xml:space="preserve">benefits of this approach:</w:t>
+      </w:r>
+    </w:p>
+    <w:p>
+      <w:pPr>
+        <w:numPr>
+          <w:ilvl w:val="0"/>
+          <w:numId w:val="1019"/>
+        </w:numPr>
+      </w:pPr>
+      <w:r>
+        <w:t xml:space="preserve">is congruent with the reality of collecting annotations</w:t>
+      </w:r>
+    </w:p>
+    <w:p>
+      <w:pPr>
+        <w:numPr>
+          <w:ilvl w:val="0"/>
+          <w:numId w:val="1019"/>
+        </w:numPr>
+      </w:pPr>
+      <w:r>
+        <w:t xml:space="preserve">includes the signal in the variance of labels or ratings</w:t>
+      </w:r>
+    </w:p>
+    <w:p>
+      <w:pPr>
+        <w:numPr>
+          <w:ilvl w:val="0"/>
+          <w:numId w:val="1019"/>
+        </w:numPr>
+      </w:pPr>
+      <w:r>
+        <w:t xml:space="preserve">avoids majority group perspective appearing to be</w:t>
+      </w:r>
+      <w:r>
+        <w:t xml:space="preserve"> </w:t>
+      </w:r>
+      <w:r>
+        <w:t xml:space="preserve">‘objective’</w:t>
+      </w:r>
+    </w:p>
+    <w:p>
+      <w:pPr>
+        <w:numPr>
+          <w:ilvl w:val="0"/>
+          <w:numId w:val="1019"/>
+        </w:numPr>
+      </w:pPr>
+      <w:r>
+        <w:t xml:space="preserve">allows for the modelling of human errors and variances</w:t>
+      </w:r>
+    </w:p>
+    <w:p>
+      <w:pPr>
+        <w:numPr>
+          <w:ilvl w:val="0"/>
+          <w:numId w:val="1019"/>
+        </w:numPr>
+      </w:pPr>
+      <w:r>
+        <w:t xml:space="preserve">allows for uncertain, fuzzy, or soft model development</w:t>
+      </w:r>
+    </w:p>
+    <w:p>
+      <w:pPr>
+        <w:numPr>
+          <w:ilvl w:val="0"/>
+          <w:numId w:val="1019"/>
+        </w:numPr>
+      </w:pPr>
+      <w:r>
+        <w:t xml:space="preserve">more complete report of the data generating process, as it also</w:t>
+      </w:r>
+      <w:r>
+        <w:t xml:space="preserve"> </w:t>
+      </w:r>
+      <w:r>
+        <w:t xml:space="preserve">reports uncertainty</w:t>
       </w:r>
     </w:p>
     <w:p>
@@ -680,31 +2791,46 @@
         <w:pStyle w:val="FirstParagraph"/>
       </w:pPr>
       <w:r>
-        <w:t xml:space="preserve">For myths 1 and 2:</w:t>
-      </w:r>
-    </w:p>
-    <w:p>
-      <w:pPr>
-        <w:pStyle w:val="Compact"/>
-        <w:numPr>
-          <w:ilvl w:val="0"/>
-          <w:numId w:val="1008"/>
-        </w:numPr>
-      </w:pPr>
-      <w:r>
-        <w:t xml:space="preserve">list examples from NLP where the disagreement from annotators is sensible</w:t>
-      </w:r>
-    </w:p>
-    <w:p>
-      <w:pPr>
-        <w:pStyle w:val="Compact"/>
-        <w:numPr>
-          <w:ilvl w:val="0"/>
-          <w:numId w:val="1008"/>
-        </w:numPr>
-      </w:pPr>
-      <w:r>
-        <w:t xml:space="preserve">they argue that the assumptions of a single ground truth, and that disagreement is indicative of poor annotations are both false.</w:t>
+        <w:t xml:space="preserve">downsides:</w:t>
+      </w:r>
+    </w:p>
+    <w:p>
+      <w:pPr>
+        <w:numPr>
+          <w:ilvl w:val="0"/>
+          <w:numId w:val="1020"/>
+        </w:numPr>
+      </w:pPr>
+      <w:r>
+        <w:t xml:space="preserve">multiple raters, and therefore costs/time/rater availability are</w:t>
+      </w:r>
+      <w:r>
+        <w:t xml:space="preserve"> </w:t>
+      </w:r>
+      <w:r>
+        <w:t xml:space="preserve">issues</w:t>
+      </w:r>
+    </w:p>
+    <w:p>
+      <w:pPr>
+        <w:numPr>
+          <w:ilvl w:val="0"/>
+          <w:numId w:val="1020"/>
+        </w:numPr>
+      </w:pPr>
+      <w:r>
+        <w:t xml:space="preserve">need for perspectivist ML approaches</w:t>
+      </w:r>
+    </w:p>
+    <w:p>
+      <w:pPr>
+        <w:numPr>
+          <w:ilvl w:val="0"/>
+          <w:numId w:val="1020"/>
+        </w:numPr>
+      </w:pPr>
+      <w:r>
+        <w:t xml:space="preserve">validation becomes more challenging</w:t>
       </w:r>
     </w:p>
     <w:p>
@@ -712,16 +2838,172 @@
         <w:pStyle w:val="FirstParagraph"/>
       </w:pPr>
       <w:r>
-        <w:t xml:space="preserve">for myth 6: disagreement indicates that the media being rated is ambiguous.</w:t>
-      </w:r>
-    </w:p>
-    <w:bookmarkStart w:id="25" w:name="Xc3a3ef217f85309ce2807f71182267d84c4891b"/>
-    <w:p>
-      <w:pPr>
-        <w:pStyle w:val="Heading4"/>
-      </w:pPr>
-      <w:r>
-        <w:t xml:space="preserve">annotations aim to measure a latent variable</w:t>
+        <w:t xml:space="preserve">recommendations:</w:t>
+      </w:r>
+    </w:p>
+    <w:p>
+      <w:pPr>
+        <w:numPr>
+          <w:ilvl w:val="0"/>
+          <w:numId w:val="1021"/>
+        </w:numPr>
+      </w:pPr>
+      <w:r>
+        <w:t xml:space="preserve">complete labeling schemes, including</w:t>
+      </w:r>
+      <w:r>
+        <w:t xml:space="preserve"> </w:t>
+      </w:r>
+      <w:r>
+        <w:t xml:space="preserve">‘i don’t know’</w:t>
+      </w:r>
+      <w:r>
+        <w:t xml:space="preserve">,</w:t>
+      </w:r>
+      <w:r>
+        <w:t xml:space="preserve"> </w:t>
+      </w:r>
+      <w:r>
+        <w:t xml:space="preserve">‘none of these’</w:t>
+      </w:r>
+      <w:r>
+        <w:t xml:space="preserve"> </w:t>
+      </w:r>
+      <w:r>
+        <w:t xml:space="preserve">etc. categories, and the ability to express issues with label set</w:t>
+      </w:r>
+    </w:p>
+    <w:p>
+      <w:pPr>
+        <w:numPr>
+          <w:ilvl w:val="0"/>
+          <w:numId w:val="1021"/>
+        </w:numPr>
+      </w:pPr>
+      <w:r>
+        <w:t xml:space="preserve">enough raters</w:t>
+      </w:r>
+    </w:p>
+    <w:p>
+      <w:pPr>
+        <w:numPr>
+          <w:ilvl w:val="0"/>
+          <w:numId w:val="1021"/>
+        </w:numPr>
+      </w:pPr>
+      <w:r>
+        <w:t xml:space="preserve">heterogenous raters</w:t>
+      </w:r>
+    </w:p>
+    <w:p>
+      <w:pPr>
+        <w:numPr>
+          <w:ilvl w:val="0"/>
+          <w:numId w:val="1021"/>
+        </w:numPr>
+      </w:pPr>
+      <w:r>
+        <w:t xml:space="preserve">adequate reporting:</w:t>
+      </w:r>
+    </w:p>
+    <w:p>
+      <w:pPr>
+        <w:numPr>
+          <w:ilvl w:val="1"/>
+          <w:numId w:val="1022"/>
+        </w:numPr>
+      </w:pPr>
+      <w:r>
+        <w:t xml:space="preserve">number of raters,</w:t>
+      </w:r>
+    </w:p>
+    <w:p>
+      <w:pPr>
+        <w:numPr>
+          <w:ilvl w:val="1"/>
+          <w:numId w:val="1022"/>
+        </w:numPr>
+      </w:pPr>
+      <w:r>
+        <w:t xml:space="preserve">rater expertise</w:t>
+      </w:r>
+    </w:p>
+    <w:p>
+      <w:pPr>
+        <w:numPr>
+          <w:ilvl w:val="1"/>
+          <w:numId w:val="1022"/>
+        </w:numPr>
+      </w:pPr>
+      <w:r>
+        <w:t xml:space="preserve">incentive</w:t>
+      </w:r>
+    </w:p>
+    <w:p>
+      <w:pPr>
+        <w:numPr>
+          <w:ilvl w:val="1"/>
+          <w:numId w:val="1022"/>
+        </w:numPr>
+      </w:pPr>
+      <w:r>
+        <w:t xml:space="preserve">instructions</w:t>
+      </w:r>
+    </w:p>
+    <w:p>
+      <w:pPr>
+        <w:numPr>
+          <w:ilvl w:val="1"/>
+          <w:numId w:val="1022"/>
+        </w:numPr>
+      </w:pPr>
+      <w:r>
+        <w:t xml:space="preserve">length of time for labelling</w:t>
+      </w:r>
+    </w:p>
+    <w:p>
+      <w:pPr>
+        <w:numPr>
+          <w:ilvl w:val="1"/>
+          <w:numId w:val="1022"/>
+        </w:numPr>
+      </w:pPr>
+      <w:r>
+        <w:t xml:space="preserve">inter rater agreement</w:t>
+      </w:r>
+    </w:p>
+    <w:p>
+      <w:pPr>
+        <w:numPr>
+          <w:ilvl w:val="1"/>
+          <w:numId w:val="1022"/>
+        </w:numPr>
+      </w:pPr>
+      <w:r>
+        <w:t xml:space="preserve">aggregation method</w:t>
+      </w:r>
+    </w:p>
+    <w:p>
+      <w:pPr>
+        <w:numPr>
+          <w:ilvl w:val="1"/>
+          <w:numId w:val="1022"/>
+        </w:numPr>
+      </w:pPr>
+      <w:r>
+        <w:t xml:space="preserve">confidence</w:t>
+      </w:r>
+    </w:p>
+    <w:bookmarkEnd w:id="30"/>
+    <w:bookmarkEnd w:id="31"/>
+    <w:bookmarkEnd w:id="32"/>
+    <w:bookmarkStart w:id="43" w:name="tools-from-social-science-can-help"/>
+    <w:p>
+      <w:pPr>
+        <w:pStyle w:val="Heading1"/>
+      </w:pPr>
+      <w:r>
+        <w:t xml:space="preserve">Tools from Social Science can help</w:t>
       </w:r>
     </w:p>
     <w:p>
@@ -729,25 +3011,40 @@
         <w:pStyle w:val="FirstParagraph"/>
       </w:pPr>
       <w:r>
-        <w:t xml:space="preserve">Jacobs &amp; Wallach (2021)</w:t>
-      </w:r>
-      <w:r>
-        <w:t xml:space="preserve"> </w:t>
-      </w:r>
-      <w:r>
-        <w:t xml:space="preserve">there is a</w:t>
-      </w:r>
-      <w:r>
-        <w:t xml:space="preserve"> </w:t>
-      </w:r>
-      <w:r>
-        <w:t xml:space="preserve">‘measurement error model’</w:t>
-      </w:r>
-      <w:r>
-        <w:t xml:space="preserve"> </w:t>
-      </w:r>
-      <w:r>
-        <w:t xml:space="preserve">(taken from econ) that links the unobservable latent variable, and observable properties. in annotations this is via individual observations</w:t>
+        <w:t xml:space="preserve">Recent trends—especially in deep learning—prioritize empirical</w:t>
+      </w:r>
+      <w:r>
+        <w:t xml:space="preserve"> </w:t>
+      </w:r>
+      <w:r>
+        <w:t xml:space="preserve">performance over theoretical assumptions about the data generating</w:t>
+      </w:r>
+      <w:r>
+        <w:t xml:space="preserve"> </w:t>
+      </w:r>
+      <w:r>
+        <w:t xml:space="preserve">process. A systematic analysis of highly cited ML works shows that</w:t>
+      </w:r>
+      <w:r>
+        <w:t xml:space="preserve"> </w:t>
+      </w:r>
+      <w:r>
+        <w:t xml:space="preserve">Performance, Generalization, Quantitative evidence, Efficiency, Building</w:t>
+      </w:r>
+      <w:r>
+        <w:t xml:space="preserve"> </w:t>
+      </w:r>
+      <w:r>
+        <w:t xml:space="preserve">on past work, and Novelty are the primary values in ML work</w:t>
+      </w:r>
+      <w:r>
+        <w:t xml:space="preserve"> </w:t>
+      </w:r>
+      <w:r>
+        <w:t xml:space="preserve">Birhane et al. (2022)</w:t>
+      </w:r>
+      <w:r>
+        <w:t xml:space="preserve">.</w:t>
       </w:r>
     </w:p>
     <w:p>
@@ -755,120 +3052,49 @@
         <w:pStyle w:val="BodyText"/>
       </w:pPr>
       <w:r>
-        <w:t xml:space="preserve">although focuses on attempts at measuring constructs (risk of recidivism, teacher effectiveness, patient benefit) they also show that even</w:t>
-      </w:r>
-      <w:r>
-        <w:t xml:space="preserve"> </w:t>
-      </w:r>
-      <w:r>
-        <w:t xml:space="preserve">‘representational measurements’</w:t>
-      </w:r>
-      <w:r>
-        <w:t xml:space="preserve"> </w:t>
-      </w:r>
-      <w:r>
-        <w:t xml:space="preserve">like height, are essentially a latent variable</w:t>
-      </w:r>
-    </w:p>
-    <w:p>
-      <w:pPr>
-        <w:pStyle w:val="BodyText"/>
-      </w:pPr>
-      <w:r>
-        <w:t xml:space="preserve">Aroyo &amp; Welty (2015)</w:t>
-      </w:r>
-      <w:r>
-        <w:t xml:space="preserve"> </w:t>
-      </w:r>
-      <w:r>
-        <w:t xml:space="preserve">operationalize</w:t>
-      </w:r>
-      <w:r>
-        <w:t xml:space="preserve"> </w:t>
-      </w:r>
-      <w:r>
-        <w:t xml:space="preserve">‘crowd truth’</w:t>
-      </w:r>
-      <w:r>
-        <w:t xml:space="preserve"> </w:t>
-      </w:r>
-      <w:r>
-        <w:t xml:space="preserve">with an illustration where the</w:t>
-      </w:r>
-      <w:r>
-        <w:t xml:space="preserve"> </w:t>
-      </w:r>
-      <w:r>
-        <w:t xml:space="preserve">‘gold standard’</w:t>
-      </w:r>
-      <w:r>
-        <w:t xml:space="preserve"> </w:t>
-      </w:r>
-      <w:r>
-        <w:t xml:space="preserve">is the probability that a sentence contains an element, based on the probability that an annotator annotated that sentence with that element.</w:t>
-      </w:r>
-    </w:p>
-    <w:p>
-      <w:pPr>
-        <w:pStyle w:val="Compact"/>
-        <w:numPr>
-          <w:ilvl w:val="0"/>
-          <w:numId w:val="1009"/>
-        </w:numPr>
-      </w:pPr>
-      <w:r>
-        <w:t xml:space="preserve">i.e. the label isn’t represented as</w:t>
-      </w:r>
-      <w:r>
-        <w:t xml:space="preserve"> </w:t>
-      </w:r>
-      <w:r>
-        <w:t xml:space="preserve">‘present’</w:t>
-      </w:r>
-      <w:r>
-        <w:t xml:space="preserve"> </w:t>
-      </w:r>
-      <w:r>
-        <w:t xml:space="preserve">or</w:t>
-      </w:r>
-      <w:r>
-        <w:t xml:space="preserve"> </w:t>
-      </w:r>
-      <w:r>
-        <w:t xml:space="preserve">‘not present’</w:t>
-      </w:r>
-      <w:r>
-        <w:t xml:space="preserve">, but as a probablility</w:t>
-      </w:r>
-    </w:p>
-    <w:p>
-      <w:pPr>
-        <w:pStyle w:val="Compact"/>
-        <w:numPr>
-          <w:ilvl w:val="0"/>
-          <w:numId w:val="1009"/>
-        </w:numPr>
-      </w:pPr>
-      <w:r>
-        <w:t xml:space="preserve">thus the</w:t>
-      </w:r>
-      <w:r>
-        <w:t xml:space="preserve"> </w:t>
-      </w:r>
-      <w:r>
-        <w:t xml:space="preserve">‘crowd truth’</w:t>
-      </w:r>
-      <w:r>
-        <w:t xml:space="preserve"> </w:t>
-      </w:r>
-      <w:r>
-        <w:t xml:space="preserve">attempts to capture the</w:t>
-      </w:r>
-      <w:r>
-        <w:t xml:space="preserve"> </w:t>
-      </w:r>
-      <w:r>
-        <w:t xml:space="preserve">‘range of reasonable interpretations’</w:t>
+        <w:t xml:space="preserve">Unlike the social sciences (e.g. psychology), ML work ignores attempts</w:t>
+      </w:r>
+      <w:r>
+        <w:t xml:space="preserve"> </w:t>
+      </w:r>
+      <w:r>
+        <w:t xml:space="preserve">to model the process that gives rise to the data, assuming it cannot be</w:t>
+      </w:r>
+      <w:r>
+        <w:t xml:space="preserve"> </w:t>
+      </w:r>
+      <w:r>
+        <w:t xml:space="preserve">learned, and aims instead at predictors that will within estimable error</w:t>
+      </w:r>
+      <w:r>
+        <w:t xml:space="preserve"> </w:t>
+      </w:r>
+      <w:r>
+        <w:t xml:space="preserve">bounds</w:t>
+      </w:r>
+      <w:r>
+        <w:t xml:space="preserve"> </w:t>
+      </w:r>
+      <w:r>
+        <w:t xml:space="preserve">Hullman et al. (2022)</w:t>
+      </w:r>
+      <w:r>
+        <w:t xml:space="preserve">. This is problematic as this kind of</w:t>
+      </w:r>
+      <w:r>
+        <w:t xml:space="preserve"> </w:t>
+      </w:r>
+      <w:r>
+        <w:t xml:space="preserve">optimization doesn’t resemble real world deployment.</w:t>
+      </w:r>
+    </w:p>
+    <w:bookmarkStart w:id="36" w:name="Xbfbd82659500b35984ccb573d092454a00e9300"/>
+    <w:p>
+      <w:pPr>
+        <w:pStyle w:val="Heading3"/>
+      </w:pPr>
+      <w:r>
+        <w:t xml:space="preserve">Social and computational sciences have different focci</w:t>
       </w:r>
     </w:p>
     <w:p>
@@ -876,27 +3102,31 @@
         <w:pStyle w:val="FirstParagraph"/>
       </w:pPr>
       <w:r>
-        <w:t xml:space="preserve">Beck et al. (2022)</w:t>
-      </w:r>
-      <w:r>
-        <w:t xml:space="preserve">: we should expect more variance to the degree that tasks measure opinion</w:t>
-      </w:r>
-      <w:r>
-        <w:t xml:space="preserve"> </w:t>
-      </w:r>
-      <w:r>
-        <w:t xml:space="preserve">show work on an intuitively perspective-based use-case: hate speech</w:t>
-      </w:r>
-    </w:p>
-    <w:bookmarkEnd w:id="25"/>
-    <w:bookmarkEnd w:id="26"/>
-    <w:bookmarkStart w:id="27" w:name="X188de4166ff301542691aba33b811f3b56b5fe2"/>
-    <w:p>
-      <w:pPr>
-        <w:pStyle w:val="Heading3"/>
-      </w:pPr>
-      <w:r>
-        <w:t xml:space="preserve">ML doesn’t treat annotation generating process as an instrument</w:t>
+        <w:t xml:space="preserve">social sciences:</w:t>
+      </w:r>
+    </w:p>
+    <w:p>
+      <w:pPr>
+        <w:pStyle w:val="Compact"/>
+        <w:numPr>
+          <w:ilvl w:val="0"/>
+          <w:numId w:val="1023"/>
+        </w:numPr>
+      </w:pPr>
+      <w:r>
+        <w:t xml:space="preserve">interpretable meaning of x and y</w:t>
+      </w:r>
+    </w:p>
+    <w:p>
+      <w:pPr>
+        <w:pStyle w:val="Compact"/>
+        <w:numPr>
+          <w:ilvl w:val="0"/>
+          <w:numId w:val="1023"/>
+        </w:numPr>
+      </w:pPr>
+      <w:r>
+        <w:t xml:space="preserve">design is informed by theory</w:t>
       </w:r>
     </w:p>
     <w:p>
@@ -904,350 +3134,6 @@
         <w:pStyle w:val="FirstParagraph"/>
       </w:pPr>
       <w:r>
-        <w:t xml:space="preserve">Beck et al. (2022)</w:t>
-      </w:r>
-    </w:p>
-    <w:p>
-      <w:pPr>
-        <w:pStyle w:val="Compact"/>
-        <w:numPr>
-          <w:ilvl w:val="0"/>
-          <w:numId w:val="1010"/>
-        </w:numPr>
-      </w:pPr>
-      <w:r>
-        <w:t xml:space="preserve">annotation collection requires design thinking</w:t>
-      </w:r>
-    </w:p>
-    <w:p>
-      <w:pPr>
-        <w:pStyle w:val="Compact"/>
-        <w:numPr>
-          <w:ilvl w:val="1"/>
-          <w:numId w:val="1011"/>
-        </w:numPr>
-      </w:pPr>
-      <w:r>
-        <w:t xml:space="preserve">Task Structure: specific wording and response options, including debates over the inclusion of</w:t>
-      </w:r>
-      <w:r>
-        <w:t xml:space="preserve"> </w:t>
-      </w:r>
-      <w:r>
-        <w:t xml:space="preserve">“I don’t Know”</w:t>
-      </w:r>
-      <w:r>
-        <w:t xml:space="preserve"> </w:t>
-      </w:r>
-      <w:r>
-        <w:t xml:space="preserve">option</w:t>
-      </w:r>
-    </w:p>
-    <w:p>
-      <w:pPr>
-        <w:pStyle w:val="Compact"/>
-        <w:numPr>
-          <w:ilvl w:val="1"/>
-          <w:numId w:val="1011"/>
-        </w:numPr>
-      </w:pPr>
-      <w:r>
-        <w:t xml:space="preserve">Order Effects: specific judgements are affected by previous perceptions</w:t>
-      </w:r>
-    </w:p>
-    <w:p>
-      <w:pPr>
-        <w:pStyle w:val="Compact"/>
-        <w:numPr>
-          <w:ilvl w:val="1"/>
-          <w:numId w:val="1011"/>
-        </w:numPr>
-      </w:pPr>
-      <w:r>
-        <w:t xml:space="preserve">Annotator Effects: backgrounds, opinions, experiences of respondents affect responses</w:t>
-      </w:r>
-    </w:p>
-    <w:p>
-      <w:pPr>
-        <w:pStyle w:val="FirstParagraph"/>
-      </w:pPr>
-      <w:r>
-        <w:t xml:space="preserve">Jacobs &amp; Wallach (2021)</w:t>
-      </w:r>
-    </w:p>
-    <w:p>
-      <w:pPr>
-        <w:pStyle w:val="Compact"/>
-        <w:numPr>
-          <w:ilvl w:val="0"/>
-          <w:numId w:val="1012"/>
-        </w:numPr>
-      </w:pPr>
-      <w:r>
-        <w:t xml:space="preserve">reliability: do similar inputs to a measurement model present similar outputs?</w:t>
-      </w:r>
-    </w:p>
-    <w:p>
-      <w:pPr>
-        <w:pStyle w:val="FirstParagraph"/>
-      </w:pPr>
-      <w:r>
-        <w:t xml:space="preserve">test-retest: are measurements of an unobservable latent construct taken at different times via a measurement model similar, assuming the construct hasn’t changed?</w:t>
-      </w:r>
-    </w:p>
-    <w:p>
-      <w:pPr>
-        <w:pStyle w:val="Compact"/>
-        <w:numPr>
-          <w:ilvl w:val="0"/>
-          <w:numId w:val="1013"/>
-        </w:numPr>
-      </w:pPr>
-      <w:r>
-        <w:t xml:space="preserve">validity: is it</w:t>
-      </w:r>
-      <w:r>
-        <w:t xml:space="preserve"> </w:t>
-      </w:r>
-      <w:r>
-        <w:t xml:space="preserve">‘right’</w:t>
-      </w:r>
-      <w:r>
-        <w:t xml:space="preserve">?</w:t>
-      </w:r>
-    </w:p>
-    <w:p>
-      <w:pPr>
-        <w:pStyle w:val="FirstParagraph"/>
-      </w:pPr>
-      <w:r>
-        <w:t xml:space="preserve">no single test for validity on purpose, because it requires thinking.</w:t>
-      </w:r>
-      <w:r>
-        <w:t xml:space="preserve"> </w:t>
-      </w:r>
-      <w:r>
-        <w:t xml:space="preserve">do our measurements:</w:t>
-      </w:r>
-    </w:p>
-    <w:p>
-      <w:pPr>
-        <w:pStyle w:val="Compact"/>
-        <w:numPr>
-          <w:ilvl w:val="0"/>
-          <w:numId w:val="1014"/>
-        </w:numPr>
-      </w:pPr>
-      <w:r>
-        <w:t xml:space="preserve">face validity: look plausible/ sensible?</w:t>
-      </w:r>
-    </w:p>
-    <w:p>
-      <w:pPr>
-        <w:pStyle w:val="Compact"/>
-        <w:numPr>
-          <w:ilvl w:val="0"/>
-          <w:numId w:val="1014"/>
-        </w:numPr>
-      </w:pPr>
-      <w:r>
-        <w:t xml:space="preserve">content validity: capture the construct?</w:t>
-      </w:r>
-    </w:p>
-    <w:p>
-      <w:pPr>
-        <w:pStyle w:val="Compact"/>
-        <w:numPr>
-          <w:ilvl w:val="1"/>
-          <w:numId w:val="1015"/>
-        </w:numPr>
-      </w:pPr>
-      <w:r>
-        <w:t xml:space="preserve">structural validity: show the inter-correlations we expect?</w:t>
-      </w:r>
-    </w:p>
-    <w:p>
-      <w:pPr>
-        <w:pStyle w:val="Compact"/>
-        <w:numPr>
-          <w:ilvl w:val="1"/>
-          <w:numId w:val="1015"/>
-        </w:numPr>
-      </w:pPr>
-      <w:r>
-        <w:t xml:space="preserve">substantive validity: capture only observable properties thought to be related to the construct?</w:t>
-      </w:r>
-    </w:p>
-    <w:p>
-      <w:pPr>
-        <w:pStyle w:val="Compact"/>
-        <w:numPr>
-          <w:ilvl w:val="0"/>
-          <w:numId w:val="1014"/>
-        </w:numPr>
-      </w:pPr>
-      <w:r>
-        <w:t xml:space="preserve">convergent validity: show correlations with other validated methods?</w:t>
-      </w:r>
-    </w:p>
-    <w:p>
-      <w:pPr>
-        <w:pStyle w:val="Compact"/>
-        <w:numPr>
-          <w:ilvl w:val="0"/>
-          <w:numId w:val="1014"/>
-        </w:numPr>
-      </w:pPr>
-      <w:r>
-        <w:t xml:space="preserve">discriminant validity: show correlations with other construct/properties thought not to be related to the construct?</w:t>
-      </w:r>
-    </w:p>
-    <w:p>
-      <w:pPr>
-        <w:pStyle w:val="Compact"/>
-        <w:numPr>
-          <w:ilvl w:val="0"/>
-          <w:numId w:val="1014"/>
-        </w:numPr>
-      </w:pPr>
-      <w:r>
-        <w:t xml:space="preserve">predictive validity: show correlations with constructs/properties thought to be related, but not in the operationalization?</w:t>
-      </w:r>
-    </w:p>
-    <w:p>
-      <w:pPr>
-        <w:pStyle w:val="Compact"/>
-        <w:numPr>
-          <w:ilvl w:val="0"/>
-          <w:numId w:val="1014"/>
-        </w:numPr>
-      </w:pPr>
-      <w:r>
-        <w:t xml:space="preserve">hypothesis validity: shed light on relevant hypotheses about the construct being measured?</w:t>
-      </w:r>
-    </w:p>
-    <w:p>
-      <w:pPr>
-        <w:pStyle w:val="Compact"/>
-        <w:numPr>
-          <w:ilvl w:val="0"/>
-          <w:numId w:val="1014"/>
-        </w:numPr>
-      </w:pPr>
-      <w:r>
-        <w:t xml:space="preserve">consequential validity: allow for the consequences obtained from the measurement model to be assessed?</w:t>
-      </w:r>
-    </w:p>
-    <w:bookmarkEnd w:id="27"/>
-    <w:bookmarkStart w:id="28" w:name="ml-ignores-perspectives-of-annotators"/>
-    <w:p>
-      <w:pPr>
-        <w:pStyle w:val="Heading3"/>
-      </w:pPr>
-      <w:r>
-        <w:t xml:space="preserve">ML ignores perspectives of annotators</w:t>
-      </w:r>
-    </w:p>
-    <w:p>
-      <w:pPr>
-        <w:pStyle w:val="FirstParagraph"/>
-      </w:pPr>
-      <w:r>
-        <w:t xml:space="preserve">cabitza</w:t>
-      </w:r>
-    </w:p>
-    <w:bookmarkEnd w:id="28"/>
-    <w:bookmarkEnd w:id="29"/>
-    <w:bookmarkEnd w:id="30"/>
-    <w:bookmarkStart w:id="41" w:name="tools-from-social-science-can-help"/>
-    <w:p>
-      <w:pPr>
-        <w:pStyle w:val="Heading1"/>
-      </w:pPr>
-      <w:r>
-        <w:t xml:space="preserve">Tools from Social Science can help</w:t>
-      </w:r>
-    </w:p>
-    <w:p>
-      <w:pPr>
-        <w:pStyle w:val="FirstParagraph"/>
-      </w:pPr>
-      <w:r>
-        <w:t xml:space="preserve">Recent trends—especially in deep learning—prioritize empirical performance over theoretical assumptions about the data generating process. A systematic analysis of highly cited ML works shows that Performance, Generalization, Quantitative evidence, Efficiency, Building on past work, and Novelty are the primary values in ML work</w:t>
-      </w:r>
-      <w:r>
-        <w:t xml:space="preserve"> </w:t>
-      </w:r>
-      <w:r>
-        <w:t xml:space="preserve">Birhane et al. (2022)</w:t>
-      </w:r>
-      <w:r>
-        <w:t xml:space="preserve">.</w:t>
-      </w:r>
-    </w:p>
-    <w:p>
-      <w:pPr>
-        <w:pStyle w:val="BodyText"/>
-      </w:pPr>
-      <w:r>
-        <w:t xml:space="preserve">Unlike the social sciences (e.g. psychology), ML work ignores attempts to model the process that gives rise to the data, assuming it cannot be learned, and aims instead at predictors that will within estimable error bounds</w:t>
-      </w:r>
-      <w:r>
-        <w:t xml:space="preserve"> </w:t>
-      </w:r>
-      <w:r>
-        <w:t xml:space="preserve">Hullman et al. (2022)</w:t>
-      </w:r>
-      <w:r>
-        <w:t xml:space="preserve">. This is problematic as this kind of optimization doesn’t resemble real world deployment.</w:t>
-      </w:r>
-    </w:p>
-    <w:bookmarkStart w:id="34" w:name="Xbfbd82659500b35984ccb573d092454a00e9300"/>
-    <w:p>
-      <w:pPr>
-        <w:pStyle w:val="Heading3"/>
-      </w:pPr>
-      <w:r>
-        <w:t xml:space="preserve">Social and computational sciences have different focci</w:t>
-      </w:r>
-    </w:p>
-    <w:p>
-      <w:pPr>
-        <w:pStyle w:val="FirstParagraph"/>
-      </w:pPr>
-      <w:r>
-        <w:t xml:space="preserve">social sciences:</w:t>
-      </w:r>
-    </w:p>
-    <w:p>
-      <w:pPr>
-        <w:pStyle w:val="Compact"/>
-        <w:numPr>
-          <w:ilvl w:val="0"/>
-          <w:numId w:val="1016"/>
-        </w:numPr>
-      </w:pPr>
-      <w:r>
-        <w:t xml:space="preserve">interpretable meaning of x and y</w:t>
-      </w:r>
-    </w:p>
-    <w:p>
-      <w:pPr>
-        <w:pStyle w:val="Compact"/>
-        <w:numPr>
-          <w:ilvl w:val="0"/>
-          <w:numId w:val="1016"/>
-        </w:numPr>
-      </w:pPr>
-      <w:r>
-        <w:t xml:space="preserve">design is informed by theory</w:t>
-      </w:r>
-    </w:p>
-    <w:p>
-      <w:pPr>
-        <w:pStyle w:val="FirstParagraph"/>
-      </w:pPr>
-      <w:r>
         <w:t xml:space="preserve">computational sciences:</w:t>
       </w:r>
     </w:p>
@@ -1256,7 +3142,7 @@
         <w:pStyle w:val="Compact"/>
         <w:numPr>
           <w:ilvl w:val="0"/>
-          <w:numId w:val="1017"/>
+          <w:numId w:val="1024"/>
         </w:numPr>
       </w:pPr>
       <w:r>
@@ -1272,18 +3158,18 @@
           <wp:inline>
             <wp:extent cx="5334000" cy="6484841"/>
             <wp:effectExtent b="0" l="0" r="0" t="0"/>
-            <wp:docPr descr="" title="" id="32" name="Picture"/>
+            <wp:docPr descr="" title="" id="34" name="Picture"/>
             <a:graphic>
               <a:graphicData uri="http://schemas.openxmlformats.org/drawingml/2006/picture">
                 <pic:pic>
                   <pic:nvPicPr>
-                    <pic:cNvPr descr="images/Liem_2018_figure_1.png" id="33" name="Picture"/>
+                    <pic:cNvPr descr="images/Liem_2018_figure_1.png" id="35" name="Picture"/>
                     <pic:cNvPicPr>
                       <a:picLocks noChangeArrowheads="1" noChangeAspect="1"/>
                     </pic:cNvPicPr>
                   </pic:nvPicPr>
                   <pic:blipFill>
-                    <a:blip r:embed="rId31"/>
+                    <a:blip r:embed="rId33"/>
                     <a:stretch>
                       <a:fillRect/>
                     </a:stretch>
@@ -1322,8 +3208,8 @@
         <w:t xml:space="preserve">Liem et al. (2018)</w:t>
       </w:r>
     </w:p>
-    <w:bookmarkEnd w:id="34"/>
-    <w:bookmarkStart w:id="35" w:name="issues-with-sampling"/>
+    <w:bookmarkEnd w:id="36"/>
+    <w:bookmarkStart w:id="37" w:name="issues-with-sampling"/>
     <w:p>
       <w:pPr>
         <w:pStyle w:val="Heading3"/>
@@ -1359,35 +3245,53 @@
         <w:pStyle w:val="Compact"/>
         <w:numPr>
           <w:ilvl w:val="0"/>
-          <w:numId w:val="1018"/>
-        </w:numPr>
-      </w:pPr>
-      <w:r>
-        <w:t xml:space="preserve">sampling frame: the elements in from populations that you have access to</w:t>
-      </w:r>
-    </w:p>
-    <w:p>
-      <w:pPr>
-        <w:pStyle w:val="Compact"/>
-        <w:numPr>
-          <w:ilvl w:val="0"/>
-          <w:numId w:val="1018"/>
-        </w:numPr>
-      </w:pPr>
-      <w:r>
-        <w:t xml:space="preserve">ineligible units: elements in the sampling frame that are not your target</w:t>
-      </w:r>
-    </w:p>
-    <w:p>
-      <w:pPr>
-        <w:pStyle w:val="Compact"/>
-        <w:numPr>
-          <w:ilvl w:val="0"/>
-          <w:numId w:val="1018"/>
-        </w:numPr>
-      </w:pPr>
-      <w:r>
-        <w:t xml:space="preserve">undercoverage: elements from target population that are not in the frame</w:t>
+          <w:numId w:val="1025"/>
+        </w:numPr>
+      </w:pPr>
+      <w:r>
+        <w:t xml:space="preserve">sampling frame: the elements in from populations that you have</w:t>
+      </w:r>
+      <w:r>
+        <w:t xml:space="preserve"> </w:t>
+      </w:r>
+      <w:r>
+        <w:t xml:space="preserve">access to</w:t>
+      </w:r>
+    </w:p>
+    <w:p>
+      <w:pPr>
+        <w:pStyle w:val="Compact"/>
+        <w:numPr>
+          <w:ilvl w:val="0"/>
+          <w:numId w:val="1025"/>
+        </w:numPr>
+      </w:pPr>
+      <w:r>
+        <w:t xml:space="preserve">ineligible units: elements in the sampling frame that are not your</w:t>
+      </w:r>
+      <w:r>
+        <w:t xml:space="preserve"> </w:t>
+      </w:r>
+      <w:r>
+        <w:t xml:space="preserve">target</w:t>
+      </w:r>
+    </w:p>
+    <w:p>
+      <w:pPr>
+        <w:pStyle w:val="Compact"/>
+        <w:numPr>
+          <w:ilvl w:val="0"/>
+          <w:numId w:val="1025"/>
+        </w:numPr>
+      </w:pPr>
+      <w:r>
+        <w:t xml:space="preserve">undercoverage: elements from target population that are not in the</w:t>
+      </w:r>
+      <w:r>
+        <w:t xml:space="preserve"> </w:t>
+      </w:r>
+      <w:r>
+        <w:t xml:space="preserve">frame</w:t>
       </w:r>
     </w:p>
     <w:p>
@@ -1403,15 +3307,15 @@
         <w:pStyle w:val="Compact"/>
         <w:numPr>
           <w:ilvl w:val="0"/>
-          <w:numId w:val="1019"/>
+          <w:numId w:val="1026"/>
         </w:numPr>
       </w:pPr>
       <w:r>
         <w:t xml:space="preserve">stratified sampling</w:t>
       </w:r>
     </w:p>
-    <w:bookmarkEnd w:id="35"/>
-    <w:bookmarkStart w:id="36" w:name="issues-with-instruments"/>
+    <w:bookmarkEnd w:id="37"/>
+    <w:bookmarkStart w:id="38" w:name="issues-with-instruments"/>
     <w:p>
       <w:pPr>
         <w:pStyle w:val="Heading3"/>
@@ -1433,7 +3337,7 @@
         <w:pStyle w:val="Compact"/>
         <w:numPr>
           <w:ilvl w:val="0"/>
-          <w:numId w:val="1020"/>
+          <w:numId w:val="1027"/>
         </w:numPr>
       </w:pPr>
       <w:r>
@@ -1445,11 +3349,17 @@
         <w:pStyle w:val="Compact"/>
         <w:numPr>
           <w:ilvl w:val="1"/>
-          <w:numId w:val="1021"/>
-        </w:numPr>
-      </w:pPr>
-      <w:r>
-        <w:t xml:space="preserve">Task Structure: specific wording and response options, including debates over the inclusion of</w:t>
+          <w:numId w:val="1028"/>
+        </w:numPr>
+      </w:pPr>
+      <w:r>
+        <w:t xml:space="preserve">Task Structure: specific wording and response options, including</w:t>
+      </w:r>
+      <w:r>
+        <w:t xml:space="preserve"> </w:t>
+      </w:r>
+      <w:r>
+        <w:t xml:space="preserve">debates over the inclusion of</w:t>
       </w:r>
       <w:r>
         <w:t xml:space="preserve"> </w:t>
@@ -1469,11 +3379,17 @@
         <w:pStyle w:val="Compact"/>
         <w:numPr>
           <w:ilvl w:val="1"/>
-          <w:numId w:val="1021"/>
-        </w:numPr>
-      </w:pPr>
-      <w:r>
-        <w:t xml:space="preserve">Order Effects: specific judgements are affected by previous perceptions</w:t>
+          <w:numId w:val="1028"/>
+        </w:numPr>
+      </w:pPr>
+      <w:r>
+        <w:t xml:space="preserve">Order Effects: specific judgements are affected by previous</w:t>
+      </w:r>
+      <w:r>
+        <w:t xml:space="preserve"> </w:t>
+      </w:r>
+      <w:r>
+        <w:t xml:space="preserve">perceptions</w:t>
       </w:r>
     </w:p>
     <w:p>
@@ -1481,11 +3397,17 @@
         <w:pStyle w:val="Compact"/>
         <w:numPr>
           <w:ilvl w:val="1"/>
-          <w:numId w:val="1021"/>
-        </w:numPr>
-      </w:pPr>
-      <w:r>
-        <w:t xml:space="preserve">Annotator Effects: backgrounds, opinions, experiences of respondents affect responses</w:t>
+          <w:numId w:val="1028"/>
+        </w:numPr>
+      </w:pPr>
+      <w:r>
+        <w:t xml:space="preserve">Annotator Effects: backgrounds, opinions, experiences of</w:t>
+      </w:r>
+      <w:r>
+        <w:t xml:space="preserve"> </w:t>
+      </w:r>
+      <w:r>
+        <w:t xml:space="preserve">respondents affect responses</w:t>
       </w:r>
     </w:p>
     <w:p>
@@ -1496,8 +3418,8 @@
         <w:t xml:space="preserve">[another ref that describes the target as a latent variable]</w:t>
       </w:r>
     </w:p>
-    <w:bookmarkEnd w:id="36"/>
-    <w:bookmarkStart w:id="40" w:name="X79fa36f702dcf6bc2aa10a97b43cc7fdbb800f3"/>
+    <w:bookmarkEnd w:id="38"/>
+    <w:bookmarkStart w:id="42" w:name="X79fa36f702dcf6bc2aa10a97b43cc7fdbb800f3"/>
     <w:p>
       <w:pPr>
         <w:pStyle w:val="Heading3"/>
@@ -1519,7 +3441,7 @@
         <w:pStyle w:val="Compact"/>
         <w:numPr>
           <w:ilvl w:val="0"/>
-          <w:numId w:val="1022"/>
+          <w:numId w:val="1029"/>
         </w:numPr>
       </w:pPr>
       <w:r>
@@ -1531,7 +3453,7 @@
         <w:pStyle w:val="Compact"/>
         <w:numPr>
           <w:ilvl w:val="0"/>
-          <w:numId w:val="1022"/>
+          <w:numId w:val="1029"/>
         </w:numPr>
       </w:pPr>
       <w:r>
@@ -1543,11 +3465,17 @@
         <w:pStyle w:val="Compact"/>
         <w:numPr>
           <w:ilvl w:val="0"/>
-          <w:numId w:val="1022"/>
-        </w:numPr>
-      </w:pPr>
-      <w:r>
-        <w:t xml:space="preserve">distribution of training /eval data don’t come from the target distribution</w:t>
+          <w:numId w:val="1029"/>
+        </w:numPr>
+      </w:pPr>
+      <w:r>
+        <w:t xml:space="preserve">distribution of training /eval data don’t come from the target</w:t>
+      </w:r>
+      <w:r>
+        <w:t xml:space="preserve"> </w:t>
+      </w:r>
+      <w:r>
+        <w:t xml:space="preserve">distribution</w:t>
       </w:r>
     </w:p>
     <w:p>
@@ -1559,18 +3487,18 @@
           <wp:inline>
             <wp:extent cx="5334000" cy="4494550"/>
             <wp:effectExtent b="0" l="0" r="0" t="0"/>
-            <wp:docPr descr="" title="" id="38" name="Picture"/>
+            <wp:docPr descr="" title="" id="40" name="Picture"/>
             <a:graphic>
               <a:graphicData uri="http://schemas.openxmlformats.org/drawingml/2006/picture">
                 <pic:pic>
                   <pic:nvPicPr>
-                    <pic:cNvPr descr="images/Ponce_Lopez_2016_figure_2.png" id="39" name="Picture"/>
+                    <pic:cNvPr descr="images/Ponce_Lopez_2016_figure_2.png" id="41" name="Picture"/>
                     <pic:cNvPicPr>
                       <a:picLocks noChangeArrowheads="1" noChangeAspect="1"/>
                     </pic:cNvPicPr>
                   </pic:nvPicPr>
                   <pic:blipFill>
-                    <a:blip r:embed="rId37"/>
+                    <a:blip r:embed="rId39"/>
                     <a:stretch>
                       <a:fillRect/>
                     </a:stretch>
@@ -1631,31 +3559,43 @@
         <w:pStyle w:val="Compact"/>
         <w:numPr>
           <w:ilvl w:val="0"/>
-          <w:numId w:val="1023"/>
-        </w:numPr>
-      </w:pPr>
-      <w:r>
-        <w:t xml:space="preserve">ecological validity: media data was mock asynchronous video interviews</w:t>
-      </w:r>
-    </w:p>
-    <w:p>
-      <w:pPr>
-        <w:pStyle w:val="Compact"/>
-        <w:numPr>
-          <w:ilvl w:val="0"/>
-          <w:numId w:val="1023"/>
-        </w:numPr>
-      </w:pPr>
-      <w:r>
-        <w:t xml:space="preserve">ecological validity: interview questions designed to activate personality facets</w:t>
-      </w:r>
-    </w:p>
-    <w:p>
-      <w:pPr>
-        <w:pStyle w:val="Compact"/>
-        <w:numPr>
-          <w:ilvl w:val="0"/>
-          <w:numId w:val="1023"/>
+          <w:numId w:val="1030"/>
+        </w:numPr>
+      </w:pPr>
+      <w:r>
+        <w:t xml:space="preserve">ecological validity: media data was mock asynchronous video</w:t>
+      </w:r>
+      <w:r>
+        <w:t xml:space="preserve"> </w:t>
+      </w:r>
+      <w:r>
+        <w:t xml:space="preserve">interviews</w:t>
+      </w:r>
+    </w:p>
+    <w:p>
+      <w:pPr>
+        <w:pStyle w:val="Compact"/>
+        <w:numPr>
+          <w:ilvl w:val="0"/>
+          <w:numId w:val="1030"/>
+        </w:numPr>
+      </w:pPr>
+      <w:r>
+        <w:t xml:space="preserve">ecological validity: interview questions designed to activate</w:t>
+      </w:r>
+      <w:r>
+        <w:t xml:space="preserve"> </w:t>
+      </w:r>
+      <w:r>
+        <w:t xml:space="preserve">personality facets</w:t>
+      </w:r>
+    </w:p>
+    <w:p>
+      <w:pPr>
+        <w:pStyle w:val="Compact"/>
+        <w:numPr>
+          <w:ilvl w:val="0"/>
+          <w:numId w:val="1030"/>
         </w:numPr>
       </w:pPr>
       <w:r>
@@ -1667,16 +3607,16 @@
         <w:pStyle w:val="Compact"/>
         <w:numPr>
           <w:ilvl w:val="0"/>
-          <w:numId w:val="1023"/>
+          <w:numId w:val="1030"/>
         </w:numPr>
       </w:pPr>
       <w:r>
         <w:t xml:space="preserve">perspectives: self &amp; observer ratings</w:t>
       </w:r>
     </w:p>
-    <w:bookmarkEnd w:id="40"/>
-    <w:bookmarkEnd w:id="41"/>
-    <w:bookmarkStart w:id="59" w:name="present-work"/>
+    <w:bookmarkEnd w:id="42"/>
+    <w:bookmarkEnd w:id="43"/>
+    <w:bookmarkStart w:id="64" w:name="present-work-1"/>
     <w:p>
       <w:pPr>
         <w:pStyle w:val="Heading1"/>
@@ -1690,15 +3630,21 @@
         <w:pStyle w:val="FirstParagraph"/>
       </w:pPr>
       <w:r>
-        <w:t xml:space="preserve">We incorporate these considerations in the design of our study, and attempt to further the field in the following ways:</w:t>
-      </w:r>
-    </w:p>
-    <w:p>
-      <w:pPr>
-        <w:pStyle w:val="Compact"/>
-        <w:numPr>
-          <w:ilvl w:val="0"/>
-          <w:numId w:val="1024"/>
+        <w:t xml:space="preserve">We incorporate these considerations in the design of our study, and</w:t>
+      </w:r>
+      <w:r>
+        <w:t xml:space="preserve"> </w:t>
+      </w:r>
+      <w:r>
+        <w:t xml:space="preserve">attempt to further the field in the following ways:</w:t>
+      </w:r>
+    </w:p>
+    <w:p>
+      <w:pPr>
+        <w:pStyle w:val="Compact"/>
+        <w:numPr>
+          <w:ilvl w:val="0"/>
+          <w:numId w:val="1031"/>
         </w:numPr>
       </w:pPr>
       <w:r>
@@ -1710,7 +3656,7 @@
         <w:pStyle w:val="Compact"/>
         <w:numPr>
           <w:ilvl w:val="0"/>
-          <w:numId w:val="1024"/>
+          <w:numId w:val="1031"/>
         </w:numPr>
       </w:pPr>
       <w:r>
@@ -1722,31 +3668,49 @@
         <w:pStyle w:val="Compact"/>
         <w:numPr>
           <w:ilvl w:val="0"/>
-          <w:numId w:val="1024"/>
-        </w:numPr>
-      </w:pPr>
-      <w:r>
-        <w:t xml:space="preserve">we select media that is ambiguous (i.e. that will result in subjectivity in the ratings) as well as media that we expect not to be ambiguous for comparison</w:t>
-      </w:r>
-    </w:p>
-    <w:p>
-      <w:pPr>
-        <w:pStyle w:val="Compact"/>
-        <w:numPr>
-          <w:ilvl w:val="0"/>
-          <w:numId w:val="1024"/>
-        </w:numPr>
-      </w:pPr>
-      <w:r>
-        <w:t xml:space="preserve">we estimate a-priori the number of ratings necessary rather than assuming</w:t>
-      </w:r>
-    </w:p>
-    <w:p>
-      <w:pPr>
-        <w:pStyle w:val="Compact"/>
-        <w:numPr>
-          <w:ilvl w:val="0"/>
-          <w:numId w:val="1024"/>
+          <w:numId w:val="1031"/>
+        </w:numPr>
+      </w:pPr>
+      <w:r>
+        <w:t xml:space="preserve">we select media that is ambiguous (i.e. that will result in</w:t>
+      </w:r>
+      <w:r>
+        <w:t xml:space="preserve"> </w:t>
+      </w:r>
+      <w:r>
+        <w:t xml:space="preserve">subjectivity in the ratings) as well as media that we expect not to</w:t>
+      </w:r>
+      <w:r>
+        <w:t xml:space="preserve"> </w:t>
+      </w:r>
+      <w:r>
+        <w:t xml:space="preserve">be ambiguous for comparison</w:t>
+      </w:r>
+    </w:p>
+    <w:p>
+      <w:pPr>
+        <w:pStyle w:val="Compact"/>
+        <w:numPr>
+          <w:ilvl w:val="0"/>
+          <w:numId w:val="1031"/>
+        </w:numPr>
+      </w:pPr>
+      <w:r>
+        <w:t xml:space="preserve">we estimate a-priori the number of ratings necessary rather than</w:t>
+      </w:r>
+      <w:r>
+        <w:t xml:space="preserve"> </w:t>
+      </w:r>
+      <w:r>
+        <w:t xml:space="preserve">assuming</w:t>
+      </w:r>
+    </w:p>
+    <w:p>
+      <w:pPr>
+        <w:pStyle w:val="Compact"/>
+        <w:numPr>
+          <w:ilvl w:val="0"/>
+          <w:numId w:val="1031"/>
         </w:numPr>
       </w:pPr>
       <w:r>
@@ -1780,18 +3744,18 @@
           <wp:inline>
             <wp:extent cx="5334000" cy="4508040"/>
             <wp:effectExtent b="0" l="0" r="0" t="0"/>
-            <wp:docPr descr="" title="" id="43" name="Picture"/>
+            <wp:docPr descr="" title="" id="45" name="Picture"/>
             <a:graphic>
               <a:graphicData uri="http://schemas.openxmlformats.org/drawingml/2006/picture">
                 <pic:pic>
                   <pic:nvPicPr>
-                    <pic:cNvPr descr="images/Liem_2018_figure_2.png" id="44" name="Picture"/>
+                    <pic:cNvPr descr="images/Liem_2018_figure_2.png" id="46" name="Picture"/>
                     <pic:cNvPicPr>
                       <a:picLocks noChangeArrowheads="1" noChangeAspect="1"/>
                     </pic:cNvPicPr>
                   </pic:nvPicPr>
                   <pic:blipFill>
-                    <a:blip r:embed="rId42"/>
+                    <a:blip r:embed="rId44"/>
                     <a:stretch>
                       <a:fillRect/>
                     </a:stretch>
@@ -1818,7 +3782,7 @@
         </w:drawing>
       </w:r>
     </w:p>
-    <w:bookmarkStart w:id="58" w:name="references"/>
+    <w:bookmarkStart w:id="63" w:name="references"/>
     <w:p>
       <w:pPr>
         <w:pStyle w:val="Heading2"/>
@@ -1827,8 +3791,8 @@
         <w:t xml:space="preserve">References</w:t>
       </w:r>
     </w:p>
-    <w:bookmarkStart w:id="57" w:name="refs"/>
-    <w:bookmarkStart w:id="45" w:name="ref-aroyo2015truth"/>
+    <w:bookmarkStart w:id="62" w:name="refs"/>
+    <w:bookmarkStart w:id="47" w:name="ref-aroyo2015truth"/>
     <w:p>
       <w:pPr>
         <w:pStyle w:val="Bibliography"/>
@@ -1863,8 +3827,8 @@
         <w:t xml:space="preserve">(1), 15–24.</w:t>
       </w:r>
     </w:p>
-    <w:bookmarkEnd w:id="45"/>
-    <w:bookmarkStart w:id="46" w:name="ref-beck2022improving"/>
+    <w:bookmarkEnd w:id="47"/>
+    <w:bookmarkStart w:id="48" w:name="ref-beck2022improving"/>
     <w:p>
       <w:pPr>
         <w:pStyle w:val="Bibliography"/>
@@ -1886,8 +3850,8 @@
         <w:t xml:space="preserve">, 245–261.</w:t>
       </w:r>
     </w:p>
-    <w:bookmarkEnd w:id="46"/>
-    <w:bookmarkStart w:id="47" w:name="ref-birhane2022values"/>
+    <w:bookmarkEnd w:id="48"/>
+    <w:bookmarkStart w:id="49" w:name="ref-birhane2022values"/>
     <w:p>
       <w:pPr>
         <w:pStyle w:val="Bibliography"/>
@@ -1909,8 +3873,44 @@
         <w:t xml:space="preserve">, 173–184.</w:t>
       </w:r>
     </w:p>
-    <w:bookmarkEnd w:id="47"/>
-    <w:bookmarkStart w:id="48" w:name="ref-geiger2021garbage"/>
+    <w:bookmarkEnd w:id="49"/>
+    <w:bookmarkStart w:id="50" w:name="ref-cabitza2023toward"/>
+    <w:p>
+      <w:pPr>
+        <w:pStyle w:val="Bibliography"/>
+      </w:pPr>
+      <w:r>
+        <w:t xml:space="preserve">Cabitza, F., Campagner, A., &amp; Basile, V. (2023). Toward a perspectivist turn in ground truthing for predictive computing.</w:t>
+      </w:r>
+      <w:r>
+        <w:t xml:space="preserve"> </w:t>
+      </w:r>
+      <w:r>
+        <w:rPr>
+          <w:i/>
+          <w:iCs/>
+        </w:rPr>
+        <w:t xml:space="preserve">Proceedings of the AAAI Conference on Artificial Intelligence</w:t>
+      </w:r>
+      <w:r>
+        <w:t xml:space="preserve">,</w:t>
+      </w:r>
+      <w:r>
+        <w:t xml:space="preserve"> </w:t>
+      </w:r>
+      <w:r>
+        <w:rPr>
+          <w:i/>
+          <w:iCs/>
+        </w:rPr>
+        <w:t xml:space="preserve">37</w:t>
+      </w:r>
+      <w:r>
+        <w:t xml:space="preserve">, 6860–6868.</w:t>
+      </w:r>
+    </w:p>
+    <w:bookmarkEnd w:id="50"/>
+    <w:bookmarkStart w:id="51" w:name="ref-geiger2021garbage"/>
     <w:p>
       <w:pPr>
         <w:pStyle w:val="Bibliography"/>
@@ -1932,8 +3932,8 @@
         <w:t xml:space="preserve">.</w:t>
       </w:r>
     </w:p>
-    <w:bookmarkEnd w:id="48"/>
-    <w:bookmarkStart w:id="49" w:name="ref-griffin2004perspectives"/>
+    <w:bookmarkEnd w:id="51"/>
+    <w:bookmarkStart w:id="52" w:name="ref-griffin2004perspectives"/>
     <w:p>
       <w:pPr>
         <w:pStyle w:val="Bibliography"/>
@@ -1968,8 +3968,8 @@
         <w:t xml:space="preserve">, 158–177.</w:t>
       </w:r>
     </w:p>
-    <w:bookmarkEnd w:id="49"/>
-    <w:bookmarkStart w:id="50" w:name="ref-groves2009survey"/>
+    <w:bookmarkEnd w:id="52"/>
+    <w:bookmarkStart w:id="53" w:name="ref-groves2009survey"/>
     <w:p>
       <w:pPr>
         <w:pStyle w:val="Bibliography"/>
@@ -1994,8 +3994,8 @@
         <w:t xml:space="preserve">(Vol. 561). John Wiley &amp; Sons.</w:t>
       </w:r>
     </w:p>
-    <w:bookmarkEnd w:id="50"/>
-    <w:bookmarkStart w:id="51" w:name="ref-hullman2022worst"/>
+    <w:bookmarkEnd w:id="53"/>
+    <w:bookmarkStart w:id="54" w:name="ref-hullman2022worst"/>
     <w:p>
       <w:pPr>
         <w:pStyle w:val="Bibliography"/>
@@ -2017,8 +4017,8 @@
         <w:t xml:space="preserve">, 335–348.</w:t>
       </w:r>
     </w:p>
-    <w:bookmarkEnd w:id="51"/>
-    <w:bookmarkStart w:id="52" w:name="ref-jacobs2021measurement"/>
+    <w:bookmarkEnd w:id="54"/>
+    <w:bookmarkStart w:id="55" w:name="ref-jacobs2021measurement"/>
     <w:p>
       <w:pPr>
         <w:pStyle w:val="Bibliography"/>
@@ -2040,8 +4040,8 @@
         <w:t xml:space="preserve">, 375–385.</w:t>
       </w:r>
     </w:p>
-    <w:bookmarkEnd w:id="52"/>
-    <w:bookmarkStart w:id="53" w:name="ref-koutsoumpis2024beyond"/>
+    <w:bookmarkEnd w:id="55"/>
+    <w:bookmarkStart w:id="56" w:name="ref-koutsoumpis2024beyond"/>
     <w:p>
       <w:pPr>
         <w:pStyle w:val="Bibliography"/>
@@ -2076,8 +4076,8 @@
         <w:t xml:space="preserve">, 108128.</w:t>
       </w:r>
     </w:p>
-    <w:bookmarkEnd w:id="53"/>
-    <w:bookmarkStart w:id="54" w:name="ref-liem2018psychology"/>
+    <w:bookmarkEnd w:id="56"/>
+    <w:bookmarkStart w:id="57" w:name="ref-liem2018psychology"/>
     <w:p>
       <w:pPr>
         <w:pStyle w:val="Bibliography"/>
@@ -2099,8 +4099,8 @@
         <w:t xml:space="preserve">, 197–253.</w:t>
       </w:r>
     </w:p>
-    <w:bookmarkEnd w:id="54"/>
-    <w:bookmarkStart w:id="55" w:name="ref-ponce2016chalearn"/>
+    <w:bookmarkEnd w:id="57"/>
+    <w:bookmarkStart w:id="58" w:name="ref-ponce2016chalearn"/>
     <w:p>
       <w:pPr>
         <w:pStyle w:val="Bibliography"/>
@@ -2122,8 +4122,41 @@
         <w:t xml:space="preserve">, 400–418.</w:t>
       </w:r>
     </w:p>
-    <w:bookmarkEnd w:id="55"/>
-    <w:bookmarkStart w:id="56" w:name="ref-sambasivan2021everyone"/>
+    <w:bookmarkEnd w:id="58"/>
+    <w:bookmarkStart w:id="59" w:name="ref-PustejovskyStubbsNLannotation"/>
+    <w:p>
+      <w:pPr>
+        <w:pStyle w:val="Bibliography"/>
+      </w:pPr>
+      <w:r>
+        <w:t xml:space="preserve">Pustejovsky, J., &amp; Stubbs, A. (2013).</w:t>
+      </w:r>
+      <w:r>
+        <w:t xml:space="preserve"> </w:t>
+      </w:r>
+      <w:r>
+        <w:rPr>
+          <w:i/>
+          <w:iCs/>
+        </w:rPr>
+        <w:t xml:space="preserve">Natural language annotation for machine learning</w:t>
+      </w:r>
+      <w:r>
+        <w:rPr>
+          <w:i/>
+          <w:iCs/>
+        </w:rPr>
+        <w:t xml:space="preserve"> </w:t>
+      </w:r>
+      <w:r>
+        <w:t xml:space="preserve"> </w:t>
+      </w:r>
+      <w:r>
+        <w:t xml:space="preserve">(First Edition). O’Reilly Media.</w:t>
+      </w:r>
+    </w:p>
+    <w:bookmarkEnd w:id="59"/>
+    <w:bookmarkStart w:id="60" w:name="ref-sambasivan2021everyone"/>
     <w:p>
       <w:pPr>
         <w:pStyle w:val="Bibliography"/>
@@ -2154,10 +4187,33 @@
         <w:t xml:space="preserve">, 1–15.</w:t>
       </w:r>
     </w:p>
-    <w:bookmarkEnd w:id="56"/>
-    <w:bookmarkEnd w:id="57"/>
-    <w:bookmarkEnd w:id="58"/>
-    <w:bookmarkEnd w:id="59"/>
+    <w:bookmarkEnd w:id="60"/>
+    <w:bookmarkStart w:id="61" w:name="ref-sandri2023don"/>
+    <w:p>
+      <w:pPr>
+        <w:pStyle w:val="Bibliography"/>
+      </w:pPr>
+      <w:r>
+        <w:t xml:space="preserve">Sandri, M., Leonardelli, E., Tonelli, S., &amp; Ježek, E. (2023). Why don’t you do it right? Analysing annotators’ disagreement in subjective tasks.</w:t>
+      </w:r>
+      <w:r>
+        <w:t xml:space="preserve"> </w:t>
+      </w:r>
+      <w:r>
+        <w:rPr>
+          <w:i/>
+          <w:iCs/>
+        </w:rPr>
+        <w:t xml:space="preserve">Proceedings of the 17th Conference of the European Chapter of the Association for Computational Linguistics</w:t>
+      </w:r>
+      <w:r>
+        <w:t xml:space="preserve">, 2428–2441.</w:t>
+      </w:r>
+    </w:p>
+    <w:bookmarkEnd w:id="61"/>
+    <w:bookmarkEnd w:id="62"/>
+    <w:bookmarkEnd w:id="63"/>
+    <w:bookmarkEnd w:id="64"/>
     <w:sectPr/>
   </w:body>
 </w:document>
@@ -2183,7 +4239,7 @@
       </w:r>
     </w:p>
   </w:footnote>
-  <w:footnote w:id="21">
+  <w:footnote w:id="20">
     <w:p>
       <w:pPr>
         <w:pStyle w:val="FootnoteText"/>
@@ -2204,7 +4260,56 @@
         <w:t xml:space="preserve"> </w:t>
       </w:r>
       <w:r>
-        <w:t xml:space="preserve">note that much of this work was about people guessing knowledge from an almanac, and then guessing how accurate they were</w:t>
+        <w:t xml:space="preserve">note that much of this work was about</w:t>
+      </w:r>
+      <w:r>
+        <w:t xml:space="preserve"> </w:t>
+      </w:r>
+      <w:r>
+        <w:t xml:space="preserve">people guessing knowledge from an almanac, and then guessing how</w:t>
+      </w:r>
+      <w:r>
+        <w:t xml:space="preserve"> </w:t>
+      </w:r>
+      <w:r>
+        <w:t xml:space="preserve">accurate they were</w:t>
+      </w:r>
+    </w:p>
+  </w:footnote>
+  <w:footnote w:id="25">
+    <w:p>
+      <w:pPr>
+        <w:pStyle w:val="FootnoteText"/>
+      </w:pPr>
+      <w:r>
+        <w:rPr>
+          <w:rStyle w:val="FootnoteReference"/>
+        </w:rPr>
+        <w:footnoteRef/>
+      </w:r>
+      <w:r>
+        <w:t xml:space="preserve"> </w:t>
+      </w:r>
+      <w:r>
+        <w:t xml:space="preserve">Griffin &amp; Brenner (2004)</w:t>
+      </w:r>
+      <w:r>
+        <w:t xml:space="preserve"> </w:t>
+      </w:r>
+      <w:r>
+        <w:t xml:space="preserve">note that much of this work was about</w:t>
+      </w:r>
+      <w:r>
+        <w:t xml:space="preserve"> </w:t>
+      </w:r>
+      <w:r>
+        <w:t xml:space="preserve">people guessing knowledge from an almanac, and then guessing how</w:t>
+      </w:r>
+      <w:r>
+        <w:t xml:space="preserve"> </w:t>
+      </w:r>
+      <w:r>
+        <w:t xml:space="preserve">accurate they were</w:t>
       </w:r>
     </w:p>
   </w:footnote>
@@ -2465,6 +4570,27 @@
     <w:abstractNumId w:val="991"/>
   </w:num>
   <w:num w:numId="1024">
+    <w:abstractNumId w:val="991"/>
+  </w:num>
+  <w:num w:numId="1025">
+    <w:abstractNumId w:val="991"/>
+  </w:num>
+  <w:num w:numId="1026">
+    <w:abstractNumId w:val="991"/>
+  </w:num>
+  <w:num w:numId="1027">
+    <w:abstractNumId w:val="991"/>
+  </w:num>
+  <w:num w:numId="1028">
+    <w:abstractNumId w:val="991"/>
+  </w:num>
+  <w:num w:numId="1029">
+    <w:abstractNumId w:val="991"/>
+  </w:num>
+  <w:num w:numId="1030">
+    <w:abstractNumId w:val="991"/>
+  </w:num>
+  <w:num w:numId="1031">
     <w:abstractNumId w:val="991"/>
   </w:num>
 </w:numbering>

</xml_diff>

<commit_message>
Added more to the intro and restructured it into two sections, with the second dedicated to the claim that ground-truthing is design work
</commit_message>
<xml_diff>
--- a/docs/index.docx
+++ b/docs/index.docx
@@ -36,7 +36,7 @@
         </w:p>
       </w:sdtContent>
     </w:sdt>
-    <w:bookmarkStart w:id="22" w:name="introduction"/>
+    <w:bookmarkStart w:id="23" w:name="introduction"/>
     <w:p>
       <w:pPr>
         <w:pStyle w:val="Heading1"/>
@@ -62,307 +62,22 @@
         <w:t xml:space="preserve"> </w:t>
       </w:r>
       <w:r>
-        <w:t xml:space="preserve">systems, whereby</w:t>
-      </w:r>
-      <w:r>
-        <w:t xml:space="preserve"> </w:t>
-      </w:r>
-      <w:r>
-        <w:t xml:space="preserve">algorithms - step by step instructions, executed in order - are used to</w:t>
-      </w:r>
-      <w:r>
-        <w:t xml:space="preserve"> </w:t>
-      </w:r>
-      <w:r>
-        <w:t xml:space="preserve">estimate parameters from the data that form the models that lie at the</w:t>
-      </w:r>
-      <w:r>
-        <w:t xml:space="preserve"> </w:t>
-      </w:r>
-      <w:r>
-        <w:t xml:space="preserve">center of these automated systems. Because these systems are too complex</w:t>
-      </w:r>
-      <w:r>
-        <w:t xml:space="preserve"> </w:t>
-      </w:r>
-      <w:r>
-        <w:t xml:space="preserve">to directly interpret their model parameters, the systems are evaluated</w:t>
-      </w:r>
-      <w:r>
-        <w:t xml:space="preserve"> </w:t>
-      </w:r>
-      <w:r>
-        <w:t xml:space="preserve">empirically by comparing their outputs to a reference. This reference is</w:t>
-      </w:r>
-      <w:r>
-        <w:t xml:space="preserve"> </w:t>
-      </w:r>
-      <w:r>
-        <w:t xml:space="preserve">often a second form of data, referred to as the</w:t>
-      </w:r>
-      <w:r>
-        <w:t xml:space="preserve"> </w:t>
-      </w:r>
-      <w:r>
-        <w:t xml:space="preserve">‘ground truth’</w:t>
-      </w:r>
-      <w:r>
-        <w:t xml:space="preserve">,</w:t>
-      </w:r>
-      <w:r>
-        <w:t xml:space="preserve"> </w:t>
-      </w:r>
-      <w:r>
-        <w:t xml:space="preserve">‘gold</w:t>
-      </w:r>
-      <w:r>
-        <w:t xml:space="preserve"> </w:t>
-      </w:r>
-      <w:r>
-        <w:t xml:space="preserve">standard’</w:t>
-      </w:r>
-      <w:r>
-        <w:t xml:space="preserve">, or simply</w:t>
-      </w:r>
-      <w:r>
-        <w:t xml:space="preserve"> </w:t>
-      </w:r>
-      <w:r>
-        <w:t xml:space="preserve">‘annotations’</w:t>
-      </w:r>
-      <w:r>
-        <w:t xml:space="preserve">, which represents the ideal output of</w:t>
-      </w:r>
-      <w:r>
-        <w:t xml:space="preserve"> </w:t>
-      </w:r>
-      <w:r>
-        <w:t xml:space="preserve">the system.</w:t>
-      </w:r>
-    </w:p>
-    <w:p>
-      <w:pPr>
-        <w:pStyle w:val="BodyText"/>
-      </w:pPr>
-      <w:r>
-        <w:t xml:space="preserve">Whether used as part of the development of the system, or to evaluate</w:t>
-      </w:r>
-      <w:r>
-        <w:t xml:space="preserve"> </w:t>
-      </w:r>
-      <w:r>
-        <w:t xml:space="preserve">it, the quality of these datasets determines the quality of the system.</w:t>
-      </w:r>
-      <w:r>
-        <w:t xml:space="preserve"> </w:t>
-      </w:r>
-      <w:r>
-        <w:t xml:space="preserve">As parameters are estimated from the training data, imperfections,</w:t>
-      </w:r>
-      <w:r>
-        <w:t xml:space="preserve"> </w:t>
-      </w:r>
-      <w:r>
-        <w:t xml:space="preserve">inaccuracies, biases etc. are reflected in the parameters of the</w:t>
-      </w:r>
-      <w:r>
-        <w:t xml:space="preserve"> </w:t>
-      </w:r>
-      <w:r>
-        <w:t xml:space="preserve">resulting model. As models are evaluated by comparing their outputs to</w:t>
-      </w:r>
-      <w:r>
-        <w:t xml:space="preserve"> </w:t>
-      </w:r>
-      <w:r>
-        <w:t xml:space="preserve">reference data, such that the</w:t>
-      </w:r>
-      <w:r>
-        <w:t xml:space="preserve"> </w:t>
-      </w:r>
-      <w:r>
-        <w:t xml:space="preserve">‘best’</w:t>
-      </w:r>
-      <w:r>
-        <w:t xml:space="preserve"> </w:t>
-      </w:r>
-      <w:r>
-        <w:t xml:space="preserve">models are those whose outputs most</w:t>
-      </w:r>
-      <w:r>
-        <w:t xml:space="preserve"> </w:t>
-      </w:r>
-      <w:r>
-        <w:t xml:space="preserve">closely resemble the reference data, imperfections in the reference are</w:t>
-      </w:r>
-      <w:r>
-        <w:t xml:space="preserve"> </w:t>
-      </w:r>
-      <w:r>
-        <w:t xml:space="preserve">reflected in the models as well. Thus, the quality of the data used in</w:t>
-      </w:r>
-      <w:r>
-        <w:t xml:space="preserve"> </w:t>
-      </w:r>
-      <w:r>
-        <w:t xml:space="preserve">training and reference represent an upper boundary of real-world</w:t>
-      </w:r>
-      <w:r>
-        <w:t xml:space="preserve"> </w:t>
-      </w:r>
-      <w:r>
-        <w:t xml:space="preserve">‘accuracy’</w:t>
-      </w:r>
-      <w:r>
-        <w:t xml:space="preserve"> </w:t>
-      </w:r>
-      <w:r>
-        <w:t xml:space="preserve">of automated systems, where the best possible performance</w:t>
-      </w:r>
-      <w:r>
-        <w:t xml:space="preserve"> </w:t>
-      </w:r>
-      <w:r>
-        <w:t xml:space="preserve">directly corresponds to the degree to which the reference resembles the</w:t>
-      </w:r>
-      <w:r>
-        <w:t xml:space="preserve"> </w:t>
-      </w:r>
-      <w:r>
-        <w:t xml:space="preserve">real-world.</w:t>
-      </w:r>
-    </w:p>
-    <w:p>
-      <w:pPr>
-        <w:pStyle w:val="BodyText"/>
-      </w:pPr>
-      <w:r>
-        <w:t xml:space="preserve">Training data takes various forms but is often a form of media - text,</w:t>
-      </w:r>
-      <w:r>
-        <w:t xml:space="preserve"> </w:t>
-      </w:r>
-      <w:r>
-        <w:t xml:space="preserve">audio, images, or video - whereas reference data very often contains</w:t>
-      </w:r>
-      <w:r>
-        <w:t xml:space="preserve"> </w:t>
-      </w:r>
-      <w:r>
-        <w:t xml:space="preserve">aggregated input from humans. Common scenarios include human judges</w:t>
-      </w:r>
-      <w:r>
-        <w:t xml:space="preserve"> </w:t>
-      </w:r>
-      <w:r>
-        <w:t xml:space="preserve">annotating, labeling, or rating a) individual pieces of content of the</w:t>
-      </w:r>
-      <w:r>
-        <w:t xml:space="preserve"> </w:t>
-      </w:r>
-      <w:r>
-        <w:t xml:space="preserve">same form as the training data, or b) generated system outputs. Multiple</w:t>
-      </w:r>
-      <w:r>
-        <w:t xml:space="preserve"> </w:t>
-      </w:r>
-      <w:r>
-        <w:t xml:space="preserve">ratings per piece of content are collected and aggregated, forming a</w:t>
-      </w:r>
-      <w:r>
-        <w:t xml:space="preserve"> </w:t>
-      </w:r>
-      <w:r>
-        <w:t xml:space="preserve">singular</w:t>
-      </w:r>
-      <w:r>
-        <w:t xml:space="preserve"> </w:t>
-      </w:r>
-      <w:r>
-        <w:t xml:space="preserve">‘ground truth’</w:t>
-      </w:r>
-      <w:r>
-        <w:t xml:space="preserve"> </w:t>
-      </w:r>
-      <w:r>
-        <w:t xml:space="preserve">for the aspect of the content being labelled or</w:t>
-      </w:r>
-      <w:r>
-        <w:t xml:space="preserve"> </w:t>
-      </w:r>
-      <w:r>
-        <w:t xml:space="preserve">rated. Thus, it is assumed that there is a singular canonical truth for</w:t>
-      </w:r>
-      <w:r>
-        <w:t xml:space="preserve"> </w:t>
-      </w:r>
-      <w:r>
-        <w:t xml:space="preserve">each aspect / content pair, comprised of aggregated human responses,</w:t>
-      </w:r>
-      <w:r>
-        <w:t xml:space="preserve"> </w:t>
-      </w:r>
-      <w:r>
-        <w:t xml:space="preserve">which forms a target to which we align our automated systems.</w:t>
-      </w:r>
-    </w:p>
-    <w:p>
-      <w:pPr>
-        <w:pStyle w:val="BodyText"/>
-      </w:pPr>
-      <w:r>
-        <w:t xml:space="preserve">Although far more emphasis is placed on whether models achieve state of</w:t>
-      </w:r>
-      <w:r>
-        <w:t xml:space="preserve"> </w:t>
-      </w:r>
-      <w:r>
-        <w:t xml:space="preserve">the art</w:t>
-      </w:r>
-      <w:r>
-        <w:t xml:space="preserve"> </w:t>
-      </w:r>
-      <w:r>
-        <w:t xml:space="preserve">‘performance’</w:t>
-      </w:r>
-      <w:r>
-        <w:t xml:space="preserve"> </w:t>
-      </w:r>
-      <w:r>
-        <w:t xml:space="preserve">or efficiency</w:t>
-      </w:r>
-      <w:r>
-        <w:t xml:space="preserve"> </w:t>
-      </w:r>
-      <w:r>
-        <w:t xml:space="preserve">(Birhane et al., 2022; Sambasivan et al., 2021)</w:t>
-      </w:r>
-      <w:r>
-        <w:t xml:space="preserve">, scholars over the past decade have attempted</w:t>
-      </w:r>
-      <w:r>
-        <w:t xml:space="preserve"> </w:t>
-      </w:r>
-      <w:r>
-        <w:t xml:space="preserve">to draw attention to a lack of sophistication in how training and</w:t>
-      </w:r>
-      <w:r>
-        <w:t xml:space="preserve"> </w:t>
-      </w:r>
-      <w:r>
-        <w:t xml:space="preserve">reference data are collected and evaluated. It has further been argued</w:t>
-      </w:r>
-      <w:r>
-        <w:t xml:space="preserve"> </w:t>
-      </w:r>
-      <w:r>
-        <w:t xml:space="preserve">that a focus on improving the data, will result in bigger gains than a</w:t>
-      </w:r>
-      <w:r>
-        <w:t xml:space="preserve"> </w:t>
-      </w:r>
-      <w:r>
-        <w:t xml:space="preserve">focus on improving the model</w:t>
+        <w:t xml:space="preserve">models - imperfect,</w:t>
+      </w:r>
+      <w:r>
+        <w:t xml:space="preserve"> </w:t>
+      </w:r>
+      <w:r>
+        <w:t xml:space="preserve">simplified mathematical or computational representations of a phenomenon</w:t>
+      </w:r>
+      <w:r>
+        <w:t xml:space="preserve"> </w:t>
+      </w:r>
+      <w:r>
+        <w:t xml:space="preserve">or process in the real world</w:t>
+      </w:r>
+      <w:r>
+        <w:t xml:space="preserve"> </w:t>
       </w:r>
       <w:r>
         <w:rPr>
@@ -371,13 +86,370 @@
         <w:footnoteReference w:id="20"/>
       </w:r>
       <w:r>
-        <w:t xml:space="preserve">, and that dataset size can not</w:t>
-      </w:r>
-      <w:r>
-        <w:t xml:space="preserve"> </w:t>
-      </w:r>
-      <w:r>
-        <w:t xml:space="preserve">compensate for the shortcomings in dataset quality</w:t>
+        <w:t xml:space="preserve">. Where an AI system is a complete</w:t>
+      </w:r>
+      <w:r>
+        <w:t xml:space="preserve"> </w:t>
+      </w:r>
+      <w:r>
+        <w:t xml:space="preserve">application with integrated components e.g. an interface, programmatic</w:t>
+      </w:r>
+      <w:r>
+        <w:t xml:space="preserve"> </w:t>
+      </w:r>
+      <w:r>
+        <w:t xml:space="preserve">logic, and one or more models aimed at performing tasks typically</w:t>
+      </w:r>
+      <w:r>
+        <w:t xml:space="preserve"> </w:t>
+      </w:r>
+      <w:r>
+        <w:t xml:space="preserve">requiring human intelligence, the models themselves are embedded</w:t>
+      </w:r>
+      <w:r>
+        <w:t xml:space="preserve"> </w:t>
+      </w:r>
+      <w:r>
+        <w:t xml:space="preserve">components that take inputs (e.g. media like text, images, audio, or</w:t>
+      </w:r>
+      <w:r>
+        <w:t xml:space="preserve"> </w:t>
+      </w:r>
+      <w:r>
+        <w:t xml:space="preserve">data) and produce outputs (e.g. classifications, predictions or some</w:t>
+      </w:r>
+      <w:r>
+        <w:t xml:space="preserve"> </w:t>
+      </w:r>
+      <w:r>
+        <w:t xml:space="preserve">form of decision). The behavior of models, i.e. how they respond to a</w:t>
+      </w:r>
+      <w:r>
+        <w:t xml:space="preserve"> </w:t>
+      </w:r>
+      <w:r>
+        <w:t xml:space="preserve">given input, is determined by their parameters - internal settings or</w:t>
+      </w:r>
+      <w:r>
+        <w:t xml:space="preserve"> </w:t>
+      </w:r>
+      <w:r>
+        <w:t xml:space="preserve">values. Algorithms - step by step instructions, executed in order - are</w:t>
+      </w:r>
+      <w:r>
+        <w:t xml:space="preserve"> </w:t>
+      </w:r>
+      <w:r>
+        <w:t xml:space="preserve">used to estimate model parameters from the</w:t>
+      </w:r>
+      <w:r>
+        <w:t xml:space="preserve"> </w:t>
+      </w:r>
+      <w:r>
+        <w:t xml:space="preserve">‘training’</w:t>
+      </w:r>
+      <w:r>
+        <w:t xml:space="preserve"> </w:t>
+      </w:r>
+      <w:r>
+        <w:t xml:space="preserve">data. As models</w:t>
+      </w:r>
+      <w:r>
+        <w:t xml:space="preserve"> </w:t>
+      </w:r>
+      <w:r>
+        <w:t xml:space="preserve">used in AI systems are designed to perform tasks, their performance is</w:t>
+      </w:r>
+      <w:r>
+        <w:t xml:space="preserve"> </w:t>
+      </w:r>
+      <w:r>
+        <w:t xml:space="preserve">evaluated empirically by comparing their outputs to a reference. This</w:t>
+      </w:r>
+      <w:r>
+        <w:t xml:space="preserve"> </w:t>
+      </w:r>
+      <w:r>
+        <w:t xml:space="preserve">reference is often a second form of data, referred to as the</w:t>
+      </w:r>
+      <w:r>
+        <w:t xml:space="preserve"> </w:t>
+      </w:r>
+      <w:r>
+        <w:t xml:space="preserve">‘ground</w:t>
+      </w:r>
+      <w:r>
+        <w:t xml:space="preserve"> </w:t>
+      </w:r>
+      <w:r>
+        <w:t xml:space="preserve">truth’</w:t>
+      </w:r>
+      <w:r>
+        <w:t xml:space="preserve">,</w:t>
+      </w:r>
+      <w:r>
+        <w:t xml:space="preserve"> </w:t>
+      </w:r>
+      <w:r>
+        <w:t xml:space="preserve">‘gold standard’</w:t>
+      </w:r>
+      <w:r>
+        <w:t xml:space="preserve">, or simply</w:t>
+      </w:r>
+      <w:r>
+        <w:t xml:space="preserve"> </w:t>
+      </w:r>
+      <w:r>
+        <w:t xml:space="preserve">‘annotations’</w:t>
+      </w:r>
+      <w:r>
+        <w:t xml:space="preserve">, which represents the</w:t>
+      </w:r>
+      <w:r>
+        <w:t xml:space="preserve"> </w:t>
+      </w:r>
+      <w:r>
+        <w:t xml:space="preserve">ideal output of the system.</w:t>
+      </w:r>
+    </w:p>
+    <w:p>
+      <w:pPr>
+        <w:pStyle w:val="BodyText"/>
+      </w:pPr>
+      <w:r>
+        <w:t xml:space="preserve">Whether used as part of the development of an AI system, or to evaluate</w:t>
+      </w:r>
+      <w:r>
+        <w:t xml:space="preserve"> </w:t>
+      </w:r>
+      <w:r>
+        <w:t xml:space="preserve">it, the quality of these two forms of data determines the quality of the</w:t>
+      </w:r>
+      <w:r>
+        <w:t xml:space="preserve"> </w:t>
+      </w:r>
+      <w:r>
+        <w:t xml:space="preserve">system. As parameters are estimated from the training data, such that</w:t>
+      </w:r>
+      <w:r>
+        <w:t xml:space="preserve"> </w:t>
+      </w:r>
+      <w:r>
+        <w:t xml:space="preserve">observable patterns recognized in the data affect internal model values</w:t>
+      </w:r>
+      <w:r>
+        <w:t xml:space="preserve"> </w:t>
+      </w:r>
+      <w:r>
+        <w:t xml:space="preserve">or settings, imperfections, inaccuracies, biases etc. in the data are</w:t>
+      </w:r>
+      <w:r>
+        <w:t xml:space="preserve"> </w:t>
+      </w:r>
+      <w:r>
+        <w:t xml:space="preserve">reflected in the parameters of the resulting model. As models are</w:t>
+      </w:r>
+      <w:r>
+        <w:t xml:space="preserve"> </w:t>
+      </w:r>
+      <w:r>
+        <w:t xml:space="preserve">evaluated by comparing their outputs to reference data, such that</w:t>
+      </w:r>
+      <w:r>
+        <w:t xml:space="preserve"> </w:t>
+      </w:r>
+      <w:r>
+        <w:t xml:space="preserve">‘better’</w:t>
+      </w:r>
+      <w:r>
+        <w:t xml:space="preserve"> </w:t>
+      </w:r>
+      <w:r>
+        <w:t xml:space="preserve">models are those whose outputs most closely resemble the</w:t>
+      </w:r>
+      <w:r>
+        <w:t xml:space="preserve"> </w:t>
+      </w:r>
+      <w:r>
+        <w:t xml:space="preserve">reference data, imperfections in the reference are reflected in the</w:t>
+      </w:r>
+      <w:r>
+        <w:t xml:space="preserve"> </w:t>
+      </w:r>
+      <w:r>
+        <w:t xml:space="preserve">models preferred. Thus, the quality of the data used for training and</w:t>
+      </w:r>
+      <w:r>
+        <w:t xml:space="preserve"> </w:t>
+      </w:r>
+      <w:r>
+        <w:t xml:space="preserve">reference represents the upper boundary of potential performance of AI</w:t>
+      </w:r>
+      <w:r>
+        <w:t xml:space="preserve"> </w:t>
+      </w:r>
+      <w:r>
+        <w:t xml:space="preserve">systems when deployed: the best possible performance directly</w:t>
+      </w:r>
+      <w:r>
+        <w:t xml:space="preserve"> </w:t>
+      </w:r>
+      <w:r>
+        <w:t xml:space="preserve">corresponds to the degree to which training and reference data represent</w:t>
+      </w:r>
+      <w:r>
+        <w:t xml:space="preserve"> </w:t>
+      </w:r>
+      <w:r>
+        <w:t xml:space="preserve">the phenomenon of interest to the system when deployed.</w:t>
+      </w:r>
+    </w:p>
+    <w:p>
+      <w:pPr>
+        <w:pStyle w:val="BodyText"/>
+      </w:pPr>
+      <w:r>
+        <w:t xml:space="preserve">Training data is often a form of media - text, audio, images, or video -</w:t>
+      </w:r>
+      <w:r>
+        <w:t xml:space="preserve"> </w:t>
+      </w:r>
+      <w:r>
+        <w:t xml:space="preserve">whereas reference data very often contains aggregated input from humans.</w:t>
+      </w:r>
+      <w:r>
+        <w:t xml:space="preserve"> </w:t>
+      </w:r>
+      <w:r>
+        <w:t xml:space="preserve">This implies that a phenomenon of interest is set as a target, and human</w:t>
+      </w:r>
+      <w:r>
+        <w:t xml:space="preserve"> </w:t>
+      </w:r>
+      <w:r>
+        <w:t xml:space="preserve">judges are given a task that produces data from their input. Common</w:t>
+      </w:r>
+      <w:r>
+        <w:t xml:space="preserve"> </w:t>
+      </w:r>
+      <w:r>
+        <w:t xml:space="preserve">scenarios include human judges annotating, labeling, or rating a)</w:t>
+      </w:r>
+      <w:r>
+        <w:t xml:space="preserve"> </w:t>
+      </w:r>
+      <w:r>
+        <w:t xml:space="preserve">individual pieces of content of the same form as the training data, or</w:t>
+      </w:r>
+      <w:r>
+        <w:t xml:space="preserve"> </w:t>
+      </w:r>
+      <w:r>
+        <w:t xml:space="preserve">b) generated system outputs. Multiple ratings per piece of content are</w:t>
+      </w:r>
+      <w:r>
+        <w:t xml:space="preserve"> </w:t>
+      </w:r>
+      <w:r>
+        <w:t xml:space="preserve">collected and usually aggregated, forming a singular</w:t>
+      </w:r>
+      <w:r>
+        <w:t xml:space="preserve"> </w:t>
+      </w:r>
+      <w:r>
+        <w:t xml:space="preserve">‘ground truth’</w:t>
+      </w:r>
+      <w:r>
+        <w:t xml:space="preserve"> </w:t>
+      </w:r>
+      <w:r>
+        <w:t xml:space="preserve">for</w:t>
+      </w:r>
+      <w:r>
+        <w:t xml:space="preserve"> </w:t>
+      </w:r>
+      <w:r>
+        <w:t xml:space="preserve">the aspect of the content being labelled or rated.</w:t>
+      </w:r>
+    </w:p>
+    <w:p>
+      <w:pPr>
+        <w:pStyle w:val="BodyText"/>
+      </w:pPr>
+      <w:r>
+        <w:t xml:space="preserve">Although far more emphasis is placed on whether models achieve state of</w:t>
+      </w:r>
+      <w:r>
+        <w:t xml:space="preserve"> </w:t>
+      </w:r>
+      <w:r>
+        <w:t xml:space="preserve">the art</w:t>
+      </w:r>
+      <w:r>
+        <w:t xml:space="preserve"> </w:t>
+      </w:r>
+      <w:r>
+        <w:t xml:space="preserve">‘performance’</w:t>
+      </w:r>
+      <w:r>
+        <w:t xml:space="preserve"> </w:t>
+      </w:r>
+      <w:r>
+        <w:t xml:space="preserve">or efficiency</w:t>
+      </w:r>
+      <w:r>
+        <w:t xml:space="preserve"> </w:t>
+      </w:r>
+      <w:r>
+        <w:t xml:space="preserve">(Birhane et al., 2022)</w:t>
+      </w:r>
+      <w:r>
+        <w:t xml:space="preserve">, scholars over</w:t>
+      </w:r>
+      <w:r>
+        <w:t xml:space="preserve"> </w:t>
+      </w:r>
+      <w:r>
+        <w:t xml:space="preserve">the past decade have attempted to draw attention to a lack of</w:t>
+      </w:r>
+      <w:r>
+        <w:t xml:space="preserve"> </w:t>
+      </w:r>
+      <w:r>
+        <w:t xml:space="preserve">sophistication in how training and reference data are selected and</w:t>
+      </w:r>
+      <w:r>
+        <w:t xml:space="preserve"> </w:t>
+      </w:r>
+      <w:r>
+        <w:t xml:space="preserve">evaluated. It has further been argued that a focus on improving the</w:t>
+      </w:r>
+      <w:r>
+        <w:t xml:space="preserve"> </w:t>
+      </w:r>
+      <w:r>
+        <w:t xml:space="preserve">data, will result in bigger gains than a focus on improving the</w:t>
+      </w:r>
+      <w:r>
+        <w:t xml:space="preserve"> </w:t>
+      </w:r>
+      <w:r>
+        <w:t xml:space="preserve">model</w:t>
+      </w:r>
+      <w:r>
+        <w:rPr>
+          <w:rStyle w:val="FootnoteReference"/>
+        </w:rPr>
+        <w:footnoteReference w:id="21"/>
+      </w:r>
+      <w:r>
+        <w:t xml:space="preserve">, and that data set size can not compensate for the</w:t>
+      </w:r>
+      <w:r>
+        <w:t xml:space="preserve"> </w:t>
+      </w:r>
+      <w:r>
+        <w:t xml:space="preserve">shortcomings in data set quality</w:t>
       </w:r>
       <w:r>
         <w:t xml:space="preserve"> </w:t>
@@ -386,19 +458,19 @@
         <w:t xml:space="preserve">(Hullman et al., 2022)</w:t>
       </w:r>
       <w:r>
-        <w:t xml:space="preserve">.</w:t>
-      </w:r>
-      <w:r>
-        <w:t xml:space="preserve"> </w:t>
-      </w:r>
-      <w:r>
-        <w:t xml:space="preserve">Issues include 1) representational biases in the content sampled for</w:t>
-      </w:r>
-      <w:r>
-        <w:t xml:space="preserve"> </w:t>
-      </w:r>
-      <w:r>
-        <w:t xml:space="preserve">inclusion in training/evaluation datasets</w:t>
+        <w:t xml:space="preserve">. Issues include 1)</w:t>
+      </w:r>
+      <w:r>
+        <w:t xml:space="preserve"> </w:t>
+      </w:r>
+      <w:r>
+        <w:t xml:space="preserve">representational biases in the content sampled for inclusion in</w:t>
+      </w:r>
+      <w:r>
+        <w:t xml:space="preserve"> </w:t>
+      </w:r>
+      <w:r>
+        <w:t xml:space="preserve">training/evaluation datasets</w:t>
       </w:r>
       <w:r>
         <w:t xml:space="preserve"> </w:t>
@@ -407,13 +479,13 @@
         <w:t xml:space="preserve">(Hullman et al., 2022)</w:t>
       </w:r>
       <w:r>
-        <w:t xml:space="preserve">, 2)</w:t>
-      </w:r>
-      <w:r>
-        <w:t xml:space="preserve"> </w:t>
-      </w:r>
-      <w:r>
-        <w:t xml:space="preserve">measurement biases in the annotations collected</w:t>
+        <w:t xml:space="preserve">, 2) measurement biases</w:t>
+      </w:r>
+      <w:r>
+        <w:t xml:space="preserve"> </w:t>
+      </w:r>
+      <w:r>
+        <w:t xml:space="preserve">in the annotations collected</w:t>
       </w:r>
       <w:r>
         <w:t xml:space="preserve"> </w:t>
@@ -422,13 +494,7 @@
         <w:t xml:space="preserve">(Beck et al., 2022; Hullman et al., 2022; Jacobs &amp; Wallach, 2021)</w:t>
       </w:r>
       <w:r>
-        <w:t xml:space="preserve">, 3) a fallacious assumption of a</w:t>
-      </w:r>
-      <w:r>
-        <w:t xml:space="preserve"> </w:t>
-      </w:r>
-      <w:r>
-        <w:t xml:space="preserve">single canonical</w:t>
+        <w:t xml:space="preserve">, 3) a fallacious assumption of a single canonical</w:t>
       </w:r>
       <w:r>
         <w:t xml:space="preserve"> </w:t>
@@ -443,19 +509,19 @@
         <w:t xml:space="preserve">(Aroyo &amp; Welty, 2015; Cabitza et al., 2023)</w:t>
       </w:r>
       <w:r>
-        <w:t xml:space="preserve">,</w:t>
-      </w:r>
-      <w:r>
-        <w:t xml:space="preserve"> </w:t>
-      </w:r>
-      <w:r>
-        <w:t xml:space="preserve">and 4) poor reporting of necessary information regarding the</w:t>
-      </w:r>
-      <w:r>
-        <w:t xml:space="preserve"> </w:t>
-      </w:r>
-      <w:r>
-        <w:t xml:space="preserve">annotation-collection process</w:t>
+        <w:t xml:space="preserve">, and 4) poor</w:t>
+      </w:r>
+      <w:r>
+        <w:t xml:space="preserve"> </w:t>
+      </w:r>
+      <w:r>
+        <w:t xml:space="preserve">reporting of necessary information regarding the annotation-collection</w:t>
+      </w:r>
+      <w:r>
+        <w:t xml:space="preserve"> </w:t>
+      </w:r>
+      <w:r>
+        <w:t xml:space="preserve">process</w:t>
       </w:r>
       <w:r>
         <w:t xml:space="preserve"> </w:t>
@@ -512,7 +578,13 @@
         <w:t xml:space="preserve"> </w:t>
       </w:r>
       <w:r>
-        <w:t xml:space="preserve">which favor rules of thumb: e.g. in a well-cited textbook,</w:t>
+        <w:t xml:space="preserve">which appear to favor differing rules of thumb: e.g. in a well-cited</w:t>
+      </w:r>
+      <w:r>
+        <w:t xml:space="preserve"> </w:t>
+      </w:r>
+      <w:r>
+        <w:t xml:space="preserve">textbook,</w:t>
       </w:r>
       <w:r>
         <w:t xml:space="preserve"> </w:t>
@@ -530,52 +602,85 @@
         <w:t xml:space="preserve"> </w:t>
       </w:r>
       <w:r>
-        <w:t xml:space="preserve">“have your corpus annotated by</w:t>
-      </w:r>
-      <w:r>
-        <w:t xml:space="preserve"> </w:t>
-      </w:r>
-      <w:r>
-        <w:t xml:space="preserve">at least two people (more is preferable, but not always practical)”</w:t>
-      </w:r>
-      <w:r>
-        <w:t xml:space="preserve">. On</w:t>
-      </w:r>
-      <w:r>
-        <w:t xml:space="preserve"> </w:t>
-      </w:r>
-      <w:r>
-        <w:t xml:space="preserve">the one hand, corpora tend to be very large, and resources are finite.</w:t>
-      </w:r>
-      <w:r>
-        <w:t xml:space="preserve"> </w:t>
-      </w:r>
-      <w:r>
-        <w:t xml:space="preserve">However, rules of thumb lack clear substantiation, in light of the both</w:t>
-      </w:r>
-      <w:r>
-        <w:t xml:space="preserve"> </w:t>
-      </w:r>
-      <w:r>
-        <w:t xml:space="preserve">the phenomenon being grounded and the nature of the media in which it is</w:t>
-      </w:r>
-      <w:r>
-        <w:t xml:space="preserve"> </w:t>
-      </w:r>
-      <w:r>
-        <w:t xml:space="preserve">grounded. For example, annotation targets like whether or not a piece of</w:t>
-      </w:r>
-      <w:r>
-        <w:t xml:space="preserve"> </w:t>
-      </w:r>
-      <w:r>
-        <w:t xml:space="preserve">text represents hate speech are likely to be at least partially</w:t>
-      </w:r>
-      <w:r>
-        <w:t xml:space="preserve"> </w:t>
-      </w:r>
-      <w:r>
-        <w:t xml:space="preserve">influenced by opinion</w:t>
+        <w:t xml:space="preserve">“have your corpus</w:t>
+      </w:r>
+      <w:r>
+        <w:t xml:space="preserve"> </w:t>
+      </w:r>
+      <w:r>
+        <w:t xml:space="preserve">annotated by at least two people (more is preferable, but not always</w:t>
+      </w:r>
+      <w:r>
+        <w:t xml:space="preserve"> </w:t>
+      </w:r>
+      <w:r>
+        <w:t xml:space="preserve">practical)”</w:t>
+      </w:r>
+      <w:r>
+        <w:t xml:space="preserve">, whereas</w:t>
+      </w:r>
+      <w:r>
+        <w:t xml:space="preserve"> </w:t>
+      </w:r>
+      <w:r>
+        <w:t xml:space="preserve">Artstein &amp; Poesio (2008)</w:t>
+      </w:r>
+      <w:r>
+        <w:t xml:space="preserve"> </w:t>
+      </w:r>
+      <w:r>
+        <w:t xml:space="preserve">suggest that</w:t>
+      </w:r>
+      <w:r>
+        <w:t xml:space="preserve"> </w:t>
+      </w:r>
+      <w:r>
+        <w:t xml:space="preserve">“measuring</w:t>
+      </w:r>
+      <w:r>
+        <w:t xml:space="preserve"> </w:t>
+      </w:r>
+      <w:r>
+        <w:t xml:space="preserve">reliability with only two coders is seldom enough, except for</w:t>
+      </w:r>
+      <w:r>
+        <w:t xml:space="preserve"> </w:t>
+      </w:r>
+      <w:r>
+        <w:t xml:space="preserve">small-scale studies”</w:t>
+      </w:r>
+      <w:r>
+        <w:t xml:space="preserve">. On the one hand, corpora tend to be very large,</w:t>
+      </w:r>
+      <w:r>
+        <w:t xml:space="preserve"> </w:t>
+      </w:r>
+      <w:r>
+        <w:t xml:space="preserve">and resources are finite. However, rules of thumb lack clear</w:t>
+      </w:r>
+      <w:r>
+        <w:t xml:space="preserve"> </w:t>
+      </w:r>
+      <w:r>
+        <w:t xml:space="preserve">substantiation, in light of the both the phenomenon being grounded and</w:t>
+      </w:r>
+      <w:r>
+        <w:t xml:space="preserve"> </w:t>
+      </w:r>
+      <w:r>
+        <w:t xml:space="preserve">the nature of the media in which it is grounded. In other words, more</w:t>
+      </w:r>
+      <w:r>
+        <w:t xml:space="preserve"> </w:t>
+      </w:r>
+      <w:r>
+        <w:t xml:space="preserve">variance is expected in annotation targets to the degree they are</w:t>
+      </w:r>
+      <w:r>
+        <w:t xml:space="preserve"> </w:t>
+      </w:r>
+      <w:r>
+        <w:t xml:space="preserve">subjective e.g. whether or not a piece of text represents hate speech</w:t>
       </w:r>
       <w:r>
         <w:t xml:space="preserve"> </w:t>
@@ -584,13 +689,13 @@
         <w:t xml:space="preserve">(Beck et al., 2022)</w:t>
       </w:r>
       <w:r>
-        <w:t xml:space="preserve">, whereas some forms of text are</w:t>
-      </w:r>
-      <w:r>
-        <w:t xml:space="preserve"> </w:t>
-      </w:r>
-      <w:r>
-        <w:t xml:space="preserve">more ambiguous than others</w:t>
+        <w:t xml:space="preserve">, and more variance is expected in content to the</w:t>
+      </w:r>
+      <w:r>
+        <w:t xml:space="preserve"> </w:t>
+      </w:r>
+      <w:r>
+        <w:t xml:space="preserve">degree to which it is ambiguous</w:t>
       </w:r>
       <w:r>
         <w:t xml:space="preserve"> </w:t>
@@ -607,41 +712,6 @@
         <w:pStyle w:val="BodyText"/>
       </w:pPr>
       <w:r>
-        <w:t xml:space="preserve">explain that the required number of ratings needed is likely to vary</w:t>
-      </w:r>
-      <w:r>
-        <w:t xml:space="preserve"> </w:t>
-      </w:r>
-      <w:r>
-        <w:t xml:space="preserve">based on the phenomenon, particularly when the phenomenon is ambiguous</w:t>
-      </w:r>
-      <w:r>
-        <w:t xml:space="preserve"> </w:t>
-      </w:r>
-      <w:r>
-        <w:t xml:space="preserve">Cabitza et al. (2023)</w:t>
-      </w:r>
-      <w:r>
-        <w:t xml:space="preserve"> </w:t>
-      </w:r>
-      <w:r>
-        <w:t xml:space="preserve">rating is likely to be influenced by opinion</w:t>
-      </w:r>
-      <w:r>
-        <w:t xml:space="preserve"> </w:t>
-      </w:r>
-      <w:r>
-        <w:t xml:space="preserve">Beck et al. (2022)</w:t>
-      </w:r>
-      <w:r>
-        <w:t xml:space="preserve">.</w:t>
-      </w:r>
-    </w:p>
-    <w:p>
-      <w:pPr>
-        <w:pStyle w:val="BodyText"/>
-      </w:pPr>
-      <w:r>
         <w:t xml:space="preserve">Scholars further note a gap between practices in Machine Learning</w:t>
       </w:r>
       <w:r>
@@ -768,7 +838,7 @@
         <w:t xml:space="preserve">central banner under which academic work can accumulate.</w:t>
       </w:r>
     </w:p>
-    <w:bookmarkStart w:id="21" w:name="present-work"/>
+    <w:bookmarkStart w:id="22" w:name="present-work"/>
     <w:p>
       <w:pPr>
         <w:pStyle w:val="Heading2"/>
@@ -1075,9 +1145,9 @@
         <w:t xml:space="preserve">This thesis thus represents an attempt to define the target better.</w:t>
       </w:r>
     </w:p>
-    <w:bookmarkEnd w:id="21"/>
     <w:bookmarkEnd w:id="22"/>
-    <w:bookmarkStart w:id="32" w:name="X0301826d715b0da77632a07b6858a91a8c80c41"/>
+    <w:bookmarkEnd w:id="23"/>
+    <w:bookmarkStart w:id="33" w:name="X0301826d715b0da77632a07b6858a91a8c80c41"/>
     <w:p>
       <w:pPr>
         <w:pStyle w:val="Heading1"/>
@@ -1330,7 +1400,7 @@
         <w:t xml:space="preserve">i.e. ML re-uses external labels</w:t>
       </w:r>
     </w:p>
-    <w:bookmarkStart w:id="31" w:name="issues-using-human-annotations-in-ml"/>
+    <w:bookmarkStart w:id="32" w:name="issues-using-human-annotations-in-ml"/>
     <w:p>
       <w:pPr>
         <w:pStyle w:val="Heading2"/>
@@ -1413,7 +1483,7 @@
         <w:t xml:space="preserve">knowledge on how best to gather annotations.</w:t>
       </w:r>
     </w:p>
-    <w:bookmarkStart w:id="24" w:name="X259177ba7071f0a919e4311f4c0ffb9c3a08791"/>
+    <w:bookmarkStart w:id="25" w:name="X259177ba7071f0a919e4311f4c0ffb9c3a08791"/>
     <w:p>
       <w:pPr>
         <w:pStyle w:val="Heading3"/>
@@ -1693,7 +1763,7 @@
         <w:t xml:space="preserve">ambiguous.</w:t>
       </w:r>
     </w:p>
-    <w:bookmarkStart w:id="23" w:name="Xc3a3ef217f85309ce2807f71182267d84c4891b"/>
+    <w:bookmarkStart w:id="24" w:name="Xc3a3ef217f85309ce2807f71182267d84c4891b"/>
     <w:p>
       <w:pPr>
         <w:pStyle w:val="Heading4"/>
@@ -1932,9 +2002,9 @@
         <w:t xml:space="preserve">use-case: hate speech</w:t>
       </w:r>
     </w:p>
-    <w:bookmarkEnd w:id="23"/>
     <w:bookmarkEnd w:id="24"/>
-    <w:bookmarkStart w:id="26" w:name="human-annotations-arent-always-accurate"/>
+    <w:bookmarkEnd w:id="25"/>
+    <w:bookmarkStart w:id="27" w:name="human-annotations-arent-always-accurate"/>
     <w:p>
       <w:pPr>
         <w:pStyle w:val="Heading3"/>
@@ -1966,7 +2036,7 @@
         <w:rPr>
           <w:rStyle w:val="FootnoteReference"/>
         </w:rPr>
-        <w:footnoteReference w:id="25"/>
+        <w:footnoteReference w:id="26"/>
       </w:r>
     </w:p>
     <w:p>
@@ -2067,8 +2137,8 @@
         <w:t xml:space="preserve">error model (psychometric model)</w:t>
       </w:r>
     </w:p>
-    <w:bookmarkEnd w:id="26"/>
-    <w:bookmarkStart w:id="27" w:name="inadequate-reporting"/>
+    <w:bookmarkEnd w:id="27"/>
+    <w:bookmarkStart w:id="28" w:name="inadequate-reporting"/>
     <w:p>
       <w:pPr>
         <w:pStyle w:val="Heading3"/>
@@ -2125,8 +2195,8 @@
         <w:t xml:space="preserve">[perhaps cat image parable here?]</w:t>
       </w:r>
     </w:p>
-    <w:bookmarkEnd w:id="27"/>
-    <w:bookmarkStart w:id="28" w:name="sampling-and-measurement-biases"/>
+    <w:bookmarkEnd w:id="28"/>
+    <w:bookmarkStart w:id="29" w:name="sampling-and-measurement-biases"/>
     <w:p>
       <w:pPr>
         <w:pStyle w:val="Heading3"/>
@@ -2285,8 +2355,8 @@
         <w:t xml:space="preserve">using valid measurement instruments.</w:t>
       </w:r>
     </w:p>
-    <w:bookmarkEnd w:id="28"/>
-    <w:bookmarkStart w:id="29" w:name="X188de4166ff301542691aba33b811f3b56b5fe2"/>
+    <w:bookmarkEnd w:id="29"/>
+    <w:bookmarkStart w:id="30" w:name="X188de4166ff301542691aba33b811f3b56b5fe2"/>
     <w:p>
       <w:pPr>
         <w:pStyle w:val="Heading3"/>
@@ -2600,8 +2670,8 @@
         <w:t xml:space="preserve">measurement model to be assessed?</w:t>
       </w:r>
     </w:p>
-    <w:bookmarkEnd w:id="29"/>
-    <w:bookmarkStart w:id="30" w:name="ml-ignores-perspectives-of-annotators"/>
+    <w:bookmarkEnd w:id="30"/>
+    <w:bookmarkStart w:id="31" w:name="ml-ignores-perspectives-of-annotators"/>
     <w:p>
       <w:pPr>
         <w:pStyle w:val="Heading3"/>
@@ -2994,10 +3064,10 @@
         <w:t xml:space="preserve">confidence</w:t>
       </w:r>
     </w:p>
-    <w:bookmarkEnd w:id="30"/>
     <w:bookmarkEnd w:id="31"/>
     <w:bookmarkEnd w:id="32"/>
-    <w:bookmarkStart w:id="43" w:name="tools-from-social-science-can-help"/>
+    <w:bookmarkEnd w:id="33"/>
+    <w:bookmarkStart w:id="44" w:name="tools-from-social-science-can-help"/>
     <w:p>
       <w:pPr>
         <w:pStyle w:val="Heading1"/>
@@ -3088,7 +3158,7 @@
         <w:t xml:space="preserve">optimization doesn’t resemble real world deployment.</w:t>
       </w:r>
     </w:p>
-    <w:bookmarkStart w:id="36" w:name="Xbfbd82659500b35984ccb573d092454a00e9300"/>
+    <w:bookmarkStart w:id="37" w:name="Xbfbd82659500b35984ccb573d092454a00e9300"/>
     <w:p>
       <w:pPr>
         <w:pStyle w:val="Heading3"/>
@@ -3158,18 +3228,18 @@
           <wp:inline>
             <wp:extent cx="5334000" cy="6484841"/>
             <wp:effectExtent b="0" l="0" r="0" t="0"/>
-            <wp:docPr descr="" title="" id="34" name="Picture"/>
+            <wp:docPr descr="" title="" id="35" name="Picture"/>
             <a:graphic>
               <a:graphicData uri="http://schemas.openxmlformats.org/drawingml/2006/picture">
                 <pic:pic>
                   <pic:nvPicPr>
-                    <pic:cNvPr descr="images/Liem_2018_figure_1.png" id="35" name="Picture"/>
+                    <pic:cNvPr descr="images/Liem_2018_figure_1.png" id="36" name="Picture"/>
                     <pic:cNvPicPr>
                       <a:picLocks noChangeArrowheads="1" noChangeAspect="1"/>
                     </pic:cNvPicPr>
                   </pic:nvPicPr>
                   <pic:blipFill>
-                    <a:blip r:embed="rId33"/>
+                    <a:blip r:embed="rId34"/>
                     <a:stretch>
                       <a:fillRect/>
                     </a:stretch>
@@ -3208,8 +3278,8 @@
         <w:t xml:space="preserve">Liem et al. (2018)</w:t>
       </w:r>
     </w:p>
-    <w:bookmarkEnd w:id="36"/>
-    <w:bookmarkStart w:id="37" w:name="issues-with-sampling"/>
+    <w:bookmarkEnd w:id="37"/>
+    <w:bookmarkStart w:id="38" w:name="issues-with-sampling"/>
     <w:p>
       <w:pPr>
         <w:pStyle w:val="Heading3"/>
@@ -3314,8 +3384,8 @@
         <w:t xml:space="preserve">stratified sampling</w:t>
       </w:r>
     </w:p>
-    <w:bookmarkEnd w:id="37"/>
-    <w:bookmarkStart w:id="38" w:name="issues-with-instruments"/>
+    <w:bookmarkEnd w:id="38"/>
+    <w:bookmarkStart w:id="39" w:name="issues-with-instruments"/>
     <w:p>
       <w:pPr>
         <w:pStyle w:val="Heading3"/>
@@ -3418,8 +3488,8 @@
         <w:t xml:space="preserve">[another ref that describes the target as a latent variable]</w:t>
       </w:r>
     </w:p>
-    <w:bookmarkEnd w:id="38"/>
-    <w:bookmarkStart w:id="42" w:name="X79fa36f702dcf6bc2aa10a97b43cc7fdbb800f3"/>
+    <w:bookmarkEnd w:id="39"/>
+    <w:bookmarkStart w:id="43" w:name="X79fa36f702dcf6bc2aa10a97b43cc7fdbb800f3"/>
     <w:p>
       <w:pPr>
         <w:pStyle w:val="Heading3"/>
@@ -3487,18 +3557,18 @@
           <wp:inline>
             <wp:extent cx="5334000" cy="4494550"/>
             <wp:effectExtent b="0" l="0" r="0" t="0"/>
-            <wp:docPr descr="" title="" id="40" name="Picture"/>
+            <wp:docPr descr="" title="" id="41" name="Picture"/>
             <a:graphic>
               <a:graphicData uri="http://schemas.openxmlformats.org/drawingml/2006/picture">
                 <pic:pic>
                   <pic:nvPicPr>
-                    <pic:cNvPr descr="images/Ponce_Lopez_2016_figure_2.png" id="41" name="Picture"/>
+                    <pic:cNvPr descr="images/Ponce_Lopez_2016_figure_2.png" id="42" name="Picture"/>
                     <pic:cNvPicPr>
                       <a:picLocks noChangeArrowheads="1" noChangeAspect="1"/>
                     </pic:cNvPicPr>
                   </pic:nvPicPr>
                   <pic:blipFill>
-                    <a:blip r:embed="rId39"/>
+                    <a:blip r:embed="rId40"/>
                     <a:stretch>
                       <a:fillRect/>
                     </a:stretch>
@@ -3614,9 +3684,9 @@
         <w:t xml:space="preserve">perspectives: self &amp; observer ratings</w:t>
       </w:r>
     </w:p>
-    <w:bookmarkEnd w:id="42"/>
     <w:bookmarkEnd w:id="43"/>
-    <w:bookmarkStart w:id="64" w:name="present-work-1"/>
+    <w:bookmarkEnd w:id="44"/>
+    <w:bookmarkStart w:id="66" w:name="present-work-1"/>
     <w:p>
       <w:pPr>
         <w:pStyle w:val="Heading1"/>
@@ -3744,18 +3814,18 @@
           <wp:inline>
             <wp:extent cx="5334000" cy="4508040"/>
             <wp:effectExtent b="0" l="0" r="0" t="0"/>
-            <wp:docPr descr="" title="" id="45" name="Picture"/>
+            <wp:docPr descr="" title="" id="46" name="Picture"/>
             <a:graphic>
               <a:graphicData uri="http://schemas.openxmlformats.org/drawingml/2006/picture">
                 <pic:pic>
                   <pic:nvPicPr>
-                    <pic:cNvPr descr="images/Liem_2018_figure_2.png" id="46" name="Picture"/>
+                    <pic:cNvPr descr="images/Liem_2018_figure_2.png" id="47" name="Picture"/>
                     <pic:cNvPicPr>
                       <a:picLocks noChangeArrowheads="1" noChangeAspect="1"/>
                     </pic:cNvPicPr>
                   </pic:nvPicPr>
                   <pic:blipFill>
-                    <a:blip r:embed="rId44"/>
+                    <a:blip r:embed="rId45"/>
                     <a:stretch>
                       <a:fillRect/>
                     </a:stretch>
@@ -3782,7 +3852,7 @@
         </w:drawing>
       </w:r>
     </w:p>
-    <w:bookmarkStart w:id="63" w:name="references"/>
+    <w:bookmarkStart w:id="65" w:name="references"/>
     <w:p>
       <w:pPr>
         <w:pStyle w:val="Heading2"/>
@@ -3791,8 +3861,8 @@
         <w:t xml:space="preserve">References</w:t>
       </w:r>
     </w:p>
-    <w:bookmarkStart w:id="62" w:name="refs"/>
-    <w:bookmarkStart w:id="47" w:name="ref-aroyo2015truth"/>
+    <w:bookmarkStart w:id="64" w:name="refs"/>
+    <w:bookmarkStart w:id="48" w:name="ref-aroyo2015truth"/>
     <w:p>
       <w:pPr>
         <w:pStyle w:val="Bibliography"/>
@@ -3827,8 +3897,44 @@
         <w:t xml:space="preserve">(1), 15–24.</w:t>
       </w:r>
     </w:p>
-    <w:bookmarkEnd w:id="47"/>
-    <w:bookmarkStart w:id="48" w:name="ref-beck2022improving"/>
+    <w:bookmarkEnd w:id="48"/>
+    <w:bookmarkStart w:id="49" w:name="ref-artstein2008inter"/>
+    <w:p>
+      <w:pPr>
+        <w:pStyle w:val="Bibliography"/>
+      </w:pPr>
+      <w:r>
+        <w:t xml:space="preserve">Artstein, R., &amp; Poesio, M. (2008). Inter-coder agreement for computational linguistics.</w:t>
+      </w:r>
+      <w:r>
+        <w:t xml:space="preserve"> </w:t>
+      </w:r>
+      <w:r>
+        <w:rPr>
+          <w:i/>
+          <w:iCs/>
+        </w:rPr>
+        <w:t xml:space="preserve">Computational Linguistics</w:t>
+      </w:r>
+      <w:r>
+        <w:t xml:space="preserve">,</w:t>
+      </w:r>
+      <w:r>
+        <w:t xml:space="preserve"> </w:t>
+      </w:r>
+      <w:r>
+        <w:rPr>
+          <w:i/>
+          <w:iCs/>
+        </w:rPr>
+        <w:t xml:space="preserve">34</w:t>
+      </w:r>
+      <w:r>
+        <w:t xml:space="preserve">(4), 555–596.</w:t>
+      </w:r>
+    </w:p>
+    <w:bookmarkEnd w:id="49"/>
+    <w:bookmarkStart w:id="50" w:name="ref-beck2022improving"/>
     <w:p>
       <w:pPr>
         <w:pStyle w:val="Bibliography"/>
@@ -3850,8 +3956,8 @@
         <w:t xml:space="preserve">, 245–261.</w:t>
       </w:r>
     </w:p>
-    <w:bookmarkEnd w:id="48"/>
-    <w:bookmarkStart w:id="49" w:name="ref-birhane2022values"/>
+    <w:bookmarkEnd w:id="50"/>
+    <w:bookmarkStart w:id="51" w:name="ref-birhane2022values"/>
     <w:p>
       <w:pPr>
         <w:pStyle w:val="Bibliography"/>
@@ -3873,8 +3979,8 @@
         <w:t xml:space="preserve">, 173–184.</w:t>
       </w:r>
     </w:p>
-    <w:bookmarkEnd w:id="49"/>
-    <w:bookmarkStart w:id="50" w:name="ref-cabitza2023toward"/>
+    <w:bookmarkEnd w:id="51"/>
+    <w:bookmarkStart w:id="52" w:name="ref-cabitza2023toward"/>
     <w:p>
       <w:pPr>
         <w:pStyle w:val="Bibliography"/>
@@ -3909,8 +4015,8 @@
         <w:t xml:space="preserve">, 6860–6868.</w:t>
       </w:r>
     </w:p>
-    <w:bookmarkEnd w:id="50"/>
-    <w:bookmarkStart w:id="51" w:name="ref-geiger2021garbage"/>
+    <w:bookmarkEnd w:id="52"/>
+    <w:bookmarkStart w:id="53" w:name="ref-geiger2021garbage"/>
     <w:p>
       <w:pPr>
         <w:pStyle w:val="Bibliography"/>
@@ -3932,8 +4038,8 @@
         <w:t xml:space="preserve">.</w:t>
       </w:r>
     </w:p>
-    <w:bookmarkEnd w:id="51"/>
-    <w:bookmarkStart w:id="52" w:name="ref-griffin2004perspectives"/>
+    <w:bookmarkEnd w:id="53"/>
+    <w:bookmarkStart w:id="54" w:name="ref-griffin2004perspectives"/>
     <w:p>
       <w:pPr>
         <w:pStyle w:val="Bibliography"/>
@@ -3968,8 +4074,8 @@
         <w:t xml:space="preserve">, 158–177.</w:t>
       </w:r>
     </w:p>
-    <w:bookmarkEnd w:id="52"/>
-    <w:bookmarkStart w:id="53" w:name="ref-groves2009survey"/>
+    <w:bookmarkEnd w:id="54"/>
+    <w:bookmarkStart w:id="55" w:name="ref-groves2009survey"/>
     <w:p>
       <w:pPr>
         <w:pStyle w:val="Bibliography"/>
@@ -3994,8 +4100,8 @@
         <w:t xml:space="preserve">(Vol. 561). John Wiley &amp; Sons.</w:t>
       </w:r>
     </w:p>
-    <w:bookmarkEnd w:id="53"/>
-    <w:bookmarkStart w:id="54" w:name="ref-hullman2022worst"/>
+    <w:bookmarkEnd w:id="55"/>
+    <w:bookmarkStart w:id="56" w:name="ref-hullman2022worst"/>
     <w:p>
       <w:pPr>
         <w:pStyle w:val="Bibliography"/>
@@ -4017,8 +4123,8 @@
         <w:t xml:space="preserve">, 335–348.</w:t>
       </w:r>
     </w:p>
-    <w:bookmarkEnd w:id="54"/>
-    <w:bookmarkStart w:id="55" w:name="ref-jacobs2021measurement"/>
+    <w:bookmarkEnd w:id="56"/>
+    <w:bookmarkStart w:id="57" w:name="ref-jacobs2021measurement"/>
     <w:p>
       <w:pPr>
         <w:pStyle w:val="Bibliography"/>
@@ -4040,8 +4146,8 @@
         <w:t xml:space="preserve">, 375–385.</w:t>
       </w:r>
     </w:p>
-    <w:bookmarkEnd w:id="55"/>
-    <w:bookmarkStart w:id="56" w:name="ref-koutsoumpis2024beyond"/>
+    <w:bookmarkEnd w:id="57"/>
+    <w:bookmarkStart w:id="58" w:name="ref-koutsoumpis2024beyond"/>
     <w:p>
       <w:pPr>
         <w:pStyle w:val="Bibliography"/>
@@ -4076,8 +4182,8 @@
         <w:t xml:space="preserve">, 108128.</w:t>
       </w:r>
     </w:p>
-    <w:bookmarkEnd w:id="56"/>
-    <w:bookmarkStart w:id="57" w:name="ref-liem2018psychology"/>
+    <w:bookmarkEnd w:id="58"/>
+    <w:bookmarkStart w:id="59" w:name="ref-liem2018psychology"/>
     <w:p>
       <w:pPr>
         <w:pStyle w:val="Bibliography"/>
@@ -4099,8 +4205,8 @@
         <w:t xml:space="preserve">, 197–253.</w:t>
       </w:r>
     </w:p>
-    <w:bookmarkEnd w:id="57"/>
-    <w:bookmarkStart w:id="58" w:name="ref-ponce2016chalearn"/>
+    <w:bookmarkEnd w:id="59"/>
+    <w:bookmarkStart w:id="60" w:name="ref-ponce2016chalearn"/>
     <w:p>
       <w:pPr>
         <w:pStyle w:val="Bibliography"/>
@@ -4122,8 +4228,8 @@
         <w:t xml:space="preserve">, 400–418.</w:t>
       </w:r>
     </w:p>
-    <w:bookmarkEnd w:id="58"/>
-    <w:bookmarkStart w:id="59" w:name="ref-PustejovskyStubbsNLannotation"/>
+    <w:bookmarkEnd w:id="60"/>
+    <w:bookmarkStart w:id="61" w:name="ref-PustejovskyStubbsNLannotation"/>
     <w:p>
       <w:pPr>
         <w:pStyle w:val="Bibliography"/>
@@ -4155,8 +4261,8 @@
         <w:t xml:space="preserve">(First Edition). O’Reilly Media.</w:t>
       </w:r>
     </w:p>
-    <w:bookmarkEnd w:id="59"/>
-    <w:bookmarkStart w:id="60" w:name="ref-sambasivan2021everyone"/>
+    <w:bookmarkEnd w:id="61"/>
+    <w:bookmarkStart w:id="62" w:name="ref-sambasivan2021everyone"/>
     <w:p>
       <w:pPr>
         <w:pStyle w:val="Bibliography"/>
@@ -4187,8 +4293,8 @@
         <w:t xml:space="preserve">, 1–15.</w:t>
       </w:r>
     </w:p>
-    <w:bookmarkEnd w:id="60"/>
-    <w:bookmarkStart w:id="61" w:name="ref-sandri2023don"/>
+    <w:bookmarkEnd w:id="62"/>
+    <w:bookmarkStart w:id="63" w:name="ref-sandri2023don"/>
     <w:p>
       <w:pPr>
         <w:pStyle w:val="Bibliography"/>
@@ -4210,10 +4316,10 @@
         <w:t xml:space="preserve">, 2428–2441.</w:t>
       </w:r>
     </w:p>
-    <w:bookmarkEnd w:id="61"/>
-    <w:bookmarkEnd w:id="62"/>
     <w:bookmarkEnd w:id="63"/>
     <w:bookmarkEnd w:id="64"/>
+    <w:bookmarkEnd w:id="65"/>
+    <w:bookmarkEnd w:id="66"/>
     <w:sectPr/>
   </w:body>
 </w:document>
@@ -4276,7 +4382,44 @@
       </w:r>
     </w:p>
   </w:footnote>
-  <w:footnote w:id="25">
+  <w:footnote w:id="21">
+    <w:p>
+      <w:pPr>
+        <w:pStyle w:val="FootnoteText"/>
+      </w:pPr>
+      <w:r>
+        <w:rPr>
+          <w:rStyle w:val="FootnoteReference"/>
+        </w:rPr>
+        <w:footnoteRef/>
+      </w:r>
+      <w:r>
+        <w:t xml:space="preserve"> </w:t>
+      </w:r>
+      <w:r>
+        <w:t xml:space="preserve">Griffin &amp; Brenner (2004)</w:t>
+      </w:r>
+      <w:r>
+        <w:t xml:space="preserve"> </w:t>
+      </w:r>
+      <w:r>
+        <w:t xml:space="preserve">note that much of this work was about</w:t>
+      </w:r>
+      <w:r>
+        <w:t xml:space="preserve"> </w:t>
+      </w:r>
+      <w:r>
+        <w:t xml:space="preserve">people guessing knowledge from an almanac, and then guessing how</w:t>
+      </w:r>
+      <w:r>
+        <w:t xml:space="preserve"> </w:t>
+      </w:r>
+      <w:r>
+        <w:t xml:space="preserve">accurate they were</w:t>
+      </w:r>
+    </w:p>
+  </w:footnote>
+  <w:footnote w:id="26">
     <w:p>
       <w:pPr>
         <w:pStyle w:val="FootnoteText"/>

</xml_diff>

<commit_message>
restructured introduction and following sections from bullets to text
</commit_message>
<xml_diff>
--- a/docs/index.docx
+++ b/docs/index.docx
@@ -36,7 +36,7 @@
         </w:p>
       </w:sdtContent>
     </w:sdt>
-    <w:bookmarkStart w:id="23" w:name="introduction"/>
+    <w:bookmarkStart w:id="21" w:name="introduction"/>
     <w:p>
       <w:pPr>
         <w:pStyle w:val="Heading1"/>
@@ -217,6 +217,74 @@
         <w:pStyle w:val="BodyText"/>
       </w:pPr>
       <w:r>
+        <w:t xml:space="preserve">Training data may be tabular data, but is often a form of media - text, audio, images, or video -</w:t>
+      </w:r>
+      <w:r>
+        <w:t xml:space="preserve"> </w:t>
+      </w:r>
+      <w:r>
+        <w:t xml:space="preserve">whereas reference data very often contains aggregated input from humans.</w:t>
+      </w:r>
+      <w:r>
+        <w:t xml:space="preserve"> </w:t>
+      </w:r>
+      <w:r>
+        <w:t xml:space="preserve">This implies that a phenomenon of interest is set as a target, and human</w:t>
+      </w:r>
+      <w:r>
+        <w:t xml:space="preserve"> </w:t>
+      </w:r>
+      <w:r>
+        <w:t xml:space="preserve">judges are given a task that produces data relevant to the target from their input. Commonscenarios include human judges annotating, labeling, or rating a) individual pieces of content of the same form as the training data, or</w:t>
+      </w:r>
+      <w:r>
+        <w:t xml:space="preserve"> </w:t>
+      </w:r>
+      <w:r>
+        <w:t xml:space="preserve">b) generated system outputs. Multiple ratings per piece of content are</w:t>
+      </w:r>
+      <w:r>
+        <w:t xml:space="preserve"> </w:t>
+      </w:r>
+      <w:r>
+        <w:t xml:space="preserve">collected and usually aggregated, forming a singular</w:t>
+      </w:r>
+      <w:r>
+        <w:t xml:space="preserve"> </w:t>
+      </w:r>
+      <w:r>
+        <w:t xml:space="preserve">‘ground truth’</w:t>
+      </w:r>
+      <w:r>
+        <w:t xml:space="preserve"> </w:t>
+      </w:r>
+      <w:r>
+        <w:t xml:space="preserve">for</w:t>
+      </w:r>
+      <w:r>
+        <w:t xml:space="preserve"> </w:t>
+      </w:r>
+      <w:r>
+        <w:t xml:space="preserve">the aspect of the content being labelled or rated. Thus, it is assumed that there is a singular canonical truth for each</w:t>
+      </w:r>
+      <w:r>
+        <w:t xml:space="preserve"> </w:t>
+      </w:r>
+      <w:r>
+        <w:t xml:space="preserve">aspect / content pair, comprised of aggregated human responses, which</w:t>
+      </w:r>
+      <w:r>
+        <w:t xml:space="preserve"> </w:t>
+      </w:r>
+      <w:r>
+        <w:t xml:space="preserve">forms a target to which we align our automated systems.</w:t>
+      </w:r>
+    </w:p>
+    <w:p>
+      <w:pPr>
+        <w:pStyle w:val="BodyText"/>
+      </w:pPr>
+      <w:r>
         <w:t xml:space="preserve">Whether used as part of the development of an AI system, or to evaluate</w:t>
       </w:r>
       <w:r>
@@ -304,77 +372,19 @@
         <w:t xml:space="preserve">the phenomenon of interest to the system when deployed.</w:t>
       </w:r>
     </w:p>
-    <w:p>
-      <w:pPr>
-        <w:pStyle w:val="BodyText"/>
-      </w:pPr>
-      <w:r>
-        <w:t xml:space="preserve">Training data is often a form of media - text, audio, images, or video -</w:t>
-      </w:r>
-      <w:r>
-        <w:t xml:space="preserve"> </w:t>
-      </w:r>
-      <w:r>
-        <w:t xml:space="preserve">whereas reference data very often contains aggregated input from humans.</w:t>
-      </w:r>
-      <w:r>
-        <w:t xml:space="preserve"> </w:t>
-      </w:r>
-      <w:r>
-        <w:t xml:space="preserve">This implies that a phenomenon of interest is set as a target, and human</w:t>
-      </w:r>
-      <w:r>
-        <w:t xml:space="preserve"> </w:t>
-      </w:r>
-      <w:r>
-        <w:t xml:space="preserve">judges are given a task that produces data from their input. Common</w:t>
-      </w:r>
-      <w:r>
-        <w:t xml:space="preserve"> </w:t>
-      </w:r>
-      <w:r>
-        <w:t xml:space="preserve">scenarios include human judges annotating, labeling, or rating a)</w:t>
-      </w:r>
-      <w:r>
-        <w:t xml:space="preserve"> </w:t>
-      </w:r>
-      <w:r>
-        <w:t xml:space="preserve">individual pieces of content of the same form as the training data, or</w:t>
-      </w:r>
-      <w:r>
-        <w:t xml:space="preserve"> </w:t>
-      </w:r>
-      <w:r>
-        <w:t xml:space="preserve">b) generated system outputs. Multiple ratings per piece of content are</w:t>
-      </w:r>
-      <w:r>
-        <w:t xml:space="preserve"> </w:t>
-      </w:r>
-      <w:r>
-        <w:t xml:space="preserve">collected and usually aggregated, forming a singular</w:t>
-      </w:r>
-      <w:r>
-        <w:t xml:space="preserve"> </w:t>
-      </w:r>
-      <w:r>
-        <w:t xml:space="preserve">‘ground truth’</w:t>
-      </w:r>
-      <w:r>
-        <w:t xml:space="preserve"> </w:t>
-      </w:r>
-      <w:r>
-        <w:t xml:space="preserve">for</w:t>
-      </w:r>
-      <w:r>
-        <w:t xml:space="preserve"> </w:t>
-      </w:r>
-      <w:r>
-        <w:t xml:space="preserve">the aspect of the content being labelled or rated.</w:t>
-      </w:r>
-    </w:p>
-    <w:p>
-      <w:pPr>
-        <w:pStyle w:val="BodyText"/>
+    <w:bookmarkEnd w:id="21"/>
+    <w:bookmarkStart w:id="23" w:name="the-data-work-is-design-work"/>
+    <w:p>
+      <w:pPr>
+        <w:pStyle w:val="Heading1"/>
+      </w:pPr>
+      <w:r>
+        <w:t xml:space="preserve">The Data Work is Design Work</w:t>
+      </w:r>
+    </w:p>
+    <w:p>
+      <w:pPr>
+        <w:pStyle w:val="FirstParagraph"/>
       </w:pPr>
       <w:r>
         <w:t xml:space="preserve">Although far more emphasis is placed on whether models achieve state of</w:t>
@@ -422,34 +432,22 @@
         <w:t xml:space="preserve"> </w:t>
       </w:r>
       <w:r>
-        <w:t xml:space="preserve">evaluated. It has further been argued that a focus on improving the</w:t>
-      </w:r>
-      <w:r>
-        <w:t xml:space="preserve"> </w:t>
-      </w:r>
-      <w:r>
-        <w:t xml:space="preserve">data, will result in bigger gains than a focus on improving the</w:t>
-      </w:r>
-      <w:r>
-        <w:t xml:space="preserve"> </w:t>
-      </w:r>
-      <w:r>
-        <w:t xml:space="preserve">model</w:t>
+        <w:t xml:space="preserve">evaluated. It has been argued that a focus on improving the data, will</w:t>
+      </w:r>
+      <w:r>
+        <w:t xml:space="preserve"> </w:t>
+      </w:r>
+      <w:r>
+        <w:t xml:space="preserve">result in bigger gains than a focus on improving the model</w:t>
       </w:r>
       <w:r>
         <w:rPr>
           <w:rStyle w:val="FootnoteReference"/>
         </w:rPr>
-        <w:footnoteReference w:id="21"/>
-      </w:r>
-      <w:r>
-        <w:t xml:space="preserve">, and that data set size can not compensate for the</w:t>
-      </w:r>
-      <w:r>
-        <w:t xml:space="preserve"> </w:t>
-      </w:r>
-      <w:r>
-        <w:t xml:space="preserve">shortcomings in data set quality</w:t>
+        <w:footnoteReference w:id="22"/>
+      </w:r>
+      <w:r>
+        <w:t xml:space="preserve">. Further, simply collecting a large data set can not compensate for the shortcomings in data set quality</w:t>
       </w:r>
       <w:r>
         <w:t xml:space="preserve"> </w:t>
@@ -458,19 +456,146 @@
         <w:t xml:space="preserve">(Hullman et al., 2022)</w:t>
       </w:r>
       <w:r>
-        <w:t xml:space="preserve">. Issues include 1)</w:t>
-      </w:r>
-      <w:r>
-        <w:t xml:space="preserve"> </w:t>
-      </w:r>
-      <w:r>
-        <w:t xml:space="preserve">representational biases in the content sampled for inclusion in</w:t>
-      </w:r>
-      <w:r>
-        <w:t xml:space="preserve"> </w:t>
-      </w:r>
-      <w:r>
-        <w:t xml:space="preserve">training/evaluation datasets</w:t>
+        <w:t xml:space="preserve">.</w:t>
+      </w:r>
+    </w:p>
+    <w:p>
+      <w:pPr>
+        <w:pStyle w:val="BodyText"/>
+      </w:pPr>
+      <w:r>
+        <w:t xml:space="preserve">Best practices, considerations, and frameworks from the social sciences could inform designs, but have yet to be broadly applied in the computational sciences</w:t>
+      </w:r>
+      <w:r>
+        <w:t xml:space="preserve"> </w:t>
+      </w:r>
+      <w:r>
+        <w:t xml:space="preserve">(Beck et al., 2022; Jacobs &amp; Wallach, 2021)</w:t>
+      </w:r>
+      <w:r>
+        <w:t xml:space="preserve">. One reason for this gap may be ML researchers prefer to work on building systems and evaluating their performance</w:t>
+      </w:r>
+      <w:r>
+        <w:t xml:space="preserve"> </w:t>
+      </w:r>
+      <w:r>
+        <w:t xml:space="preserve">rather than researching, designing and executing ground-truthing projects</w:t>
+      </w:r>
+      <w:r>
+        <w:t xml:space="preserve"> </w:t>
+      </w:r>
+      <w:r>
+        <w:t xml:space="preserve">(Sambasivan et al., 2021)</w:t>
+      </w:r>
+      <w:r>
+        <w:t xml:space="preserve">. Another may be a lack of focus on these</w:t>
+      </w:r>
+      <w:r>
+        <w:t xml:space="preserve"> </w:t>
+      </w:r>
+      <w:r>
+        <w:t xml:space="preserve">topics in textbooks, and thus in education more broadly (first geiger</w:t>
+      </w:r>
+      <w:r>
+        <w:t xml:space="preserve"> </w:t>
+      </w:r>
+      <w:r>
+        <w:t xml:space="preserve">paper I think). A third may be that the social and computational</w:t>
+      </w:r>
+      <w:r>
+        <w:t xml:space="preserve"> </w:t>
+      </w:r>
+      <w:r>
+        <w:t xml:space="preserve">sciences have conceptually different focci: the computational sciences</w:t>
+      </w:r>
+      <w:r>
+        <w:t xml:space="preserve"> </w:t>
+      </w:r>
+      <w:r>
+        <w:t xml:space="preserve">focus on the statistical model the system with substantially less</w:t>
+      </w:r>
+      <w:r>
+        <w:t xml:space="preserve"> </w:t>
+      </w:r>
+      <w:r>
+        <w:t xml:space="preserve">emphasis on the content, whereas the social sciences treat the</w:t>
+      </w:r>
+      <w:r>
+        <w:t xml:space="preserve"> </w:t>
+      </w:r>
+      <w:r>
+        <w:t xml:space="preserve">statistical model as a means to better understanding the relationships</w:t>
+      </w:r>
+      <w:r>
+        <w:t xml:space="preserve"> </w:t>
+      </w:r>
+      <w:r>
+        <w:t xml:space="preserve">in the content</w:t>
+      </w:r>
+      <w:r>
+        <w:t xml:space="preserve"> </w:t>
+      </w:r>
+      <w:r>
+        <w:t xml:space="preserve">(Liem et al., 2018)</w:t>
+      </w:r>
+      <w:r>
+        <w:t xml:space="preserve">. Psychology research thus contains many more research projects in which datasets are collected using responses from people, whereas datasets tend to be re-used extensively in machine learning work</w:t>
+      </w:r>
+      <w:r>
+        <w:t xml:space="preserve"> </w:t>
+      </w:r>
+      <w:r>
+        <w:t xml:space="preserve">(Geiger et al., 2021)</w:t>
+      </w:r>
+      <w:r>
+        <w:t xml:space="preserve">. A further more practical</w:t>
+      </w:r>
+      <w:r>
+        <w:t xml:space="preserve"> </w:t>
+      </w:r>
+      <w:r>
+        <w:t xml:space="preserve">complication is that work on these topics and potential solutions lacks</w:t>
+      </w:r>
+      <w:r>
+        <w:t xml:space="preserve"> </w:t>
+      </w:r>
+      <w:r>
+        <w:t xml:space="preserve">a central academic</w:t>
+      </w:r>
+      <w:r>
+        <w:t xml:space="preserve"> </w:t>
+      </w:r>
+      <w:r>
+        <w:t xml:space="preserve">‘home’</w:t>
+      </w:r>
+      <w:r>
+        <w:t xml:space="preserve">: where psychology and economics have</w:t>
+      </w:r>
+      <w:r>
+        <w:t xml:space="preserve"> </w:t>
+      </w:r>
+      <w:r>
+        <w:t xml:space="preserve">psychometrics and econometrics respectively, and where software</w:t>
+      </w:r>
+      <w:r>
+        <w:t xml:space="preserve"> </w:t>
+      </w:r>
+      <w:r>
+        <w:t xml:space="preserve">engineering has software testing, the study of ground-truthing lacks a</w:t>
+      </w:r>
+      <w:r>
+        <w:t xml:space="preserve"> </w:t>
+      </w:r>
+      <w:r>
+        <w:t xml:space="preserve">central banner under which academic work can accumulate and disseminate.</w:t>
+      </w:r>
+    </w:p>
+    <w:p>
+      <w:pPr>
+        <w:pStyle w:val="BodyText"/>
+      </w:pPr>
+      <w:r>
+        <w:t xml:space="preserve">Commonly observed shortcomings include 1) representational biases in the content sampled for inclusion in training/evaluation datasets</w:t>
       </w:r>
       <w:r>
         <w:t xml:space="preserve"> </w:t>
@@ -479,13 +604,7 @@
         <w:t xml:space="preserve">(Hullman et al., 2022)</w:t>
       </w:r>
       <w:r>
-        <w:t xml:space="preserve">, 2) measurement biases</w:t>
-      </w:r>
-      <w:r>
-        <w:t xml:space="preserve"> </w:t>
-      </w:r>
-      <w:r>
-        <w:t xml:space="preserve">in the annotations collected</w:t>
+        <w:t xml:space="preserve">, 2) measurement biases in the annotations collected</w:t>
       </w:r>
       <w:r>
         <w:t xml:space="preserve"> </w:t>
@@ -509,19 +628,7 @@
         <w:t xml:space="preserve">(Aroyo &amp; Welty, 2015; Cabitza et al., 2023)</w:t>
       </w:r>
       <w:r>
-        <w:t xml:space="preserve">, and 4) poor</w:t>
-      </w:r>
-      <w:r>
-        <w:t xml:space="preserve"> </w:t>
-      </w:r>
-      <w:r>
-        <w:t xml:space="preserve">reporting of necessary information regarding the annotation-collection</w:t>
-      </w:r>
-      <w:r>
-        <w:t xml:space="preserve"> </w:t>
-      </w:r>
-      <w:r>
-        <w:t xml:space="preserve">process</w:t>
+        <w:t xml:space="preserve">, and 4) poor reporting of necessary information regarding the annotation-collection process</w:t>
       </w:r>
       <w:r>
         <w:t xml:space="preserve"> </w:t>
@@ -530,15 +637,7 @@
         <w:t xml:space="preserve">(Geiger et al., 2021; Hullman et al., 2022)</w:t>
       </w:r>
       <w:r>
-        <w:t xml:space="preserve">.</w:t>
-      </w:r>
-    </w:p>
-    <w:p>
-      <w:pPr>
-        <w:pStyle w:val="BodyText"/>
-      </w:pPr>
-      <w:r>
-        <w:t xml:space="preserve">An additional consideration that receives little attention is the number</w:t>
+        <w:t xml:space="preserve">. An additional consideration that receives little attention is the number</w:t>
       </w:r>
       <w:r>
         <w:t xml:space="preserve"> </w:t>
@@ -566,7 +665,7 @@
         <w:t xml:space="preserve"> </w:t>
       </w:r>
       <w:r>
-        <w:t xml:space="preserve">calculations of target</w:t>
+        <w:t xml:space="preserve">decisions to mitigate bias, such as the pre-registration of calculated of target</w:t>
       </w:r>
       <w:r>
         <w:t xml:space="preserve"> </w:t>
@@ -650,37 +749,24 @@
         <w:t xml:space="preserve">small-scale studies”</w:t>
       </w:r>
       <w:r>
-        <w:t xml:space="preserve">. On the one hand, corpora tend to be very large,</w:t>
-      </w:r>
-      <w:r>
-        <w:t xml:space="preserve"> </w:t>
-      </w:r>
-      <w:r>
-        <w:t xml:space="preserve">and resources are finite. However, rules of thumb lack clear</w:t>
-      </w:r>
-      <w:r>
-        <w:t xml:space="preserve"> </w:t>
-      </w:r>
-      <w:r>
-        <w:t xml:space="preserve">substantiation, in light of the both the phenomenon being grounded and</w:t>
-      </w:r>
-      <w:r>
-        <w:t xml:space="preserve"> </w:t>
-      </w:r>
-      <w:r>
-        <w:t xml:space="preserve">the nature of the media in which it is grounded. In other words, more</w:t>
-      </w:r>
-      <w:r>
-        <w:t xml:space="preserve"> </w:t>
-      </w:r>
-      <w:r>
-        <w:t xml:space="preserve">variance is expected in annotation targets to the degree they are</w:t>
-      </w:r>
-      <w:r>
-        <w:t xml:space="preserve"> </w:t>
-      </w:r>
-      <w:r>
-        <w:t xml:space="preserve">subjective e.g. whether or not a piece of text represents hate speech</w:t>
+        <w:t xml:space="preserve">.</w:t>
+      </w:r>
+    </w:p>
+    <w:p>
+      <w:pPr>
+        <w:pStyle w:val="BodyText"/>
+      </w:pPr>
+      <w:r>
+        <w:t xml:space="preserve">Decisions such as the selection of items for training data</w:t>
+      </w:r>
+      <w:r>
+        <w:t xml:space="preserve"> </w:t>
+      </w:r>
+      <w:r>
+        <w:t xml:space="preserve">(Hullman et al., 2022)</w:t>
+      </w:r>
+      <w:r>
+        <w:t xml:space="preserve">, and the collection of human responses for reference data</w:t>
       </w:r>
       <w:r>
         <w:t xml:space="preserve"> </w:t>
@@ -689,13 +775,16 @@
         <w:t xml:space="preserve">(Beck et al., 2022)</w:t>
       </w:r>
       <w:r>
-        <w:t xml:space="preserve">, and more variance is expected in content to the</w:t>
-      </w:r>
-      <w:r>
-        <w:t xml:space="preserve"> </w:t>
-      </w:r>
-      <w:r>
-        <w:t xml:space="preserve">degree to which it is ambiguous</w:t>
+        <w:t xml:space="preserve">, are part of a design of a process that results in data. On the one hand, corpora tend to be very large, and resources are finite. On the other hand, rules of thumb lack clear substantiation in light of the both 1) the phenomenon being grounded and 2) the ambiguity of the media in which it is grounded. In other words, more variance is expected in annotation targets to the degree they are subjective or based on opinion</w:t>
+      </w:r>
+      <w:r>
+        <w:t xml:space="preserve"> </w:t>
+      </w:r>
+      <w:r>
+        <w:t xml:space="preserve">(Beck et al., 2022)</w:t>
+      </w:r>
+      <w:r>
+        <w:t xml:space="preserve">, and more variance is expected in content to the degree to which it is ambiguous - i.e. can be interpreted in multiple ways - such as figurative language</w:t>
       </w:r>
       <w:r>
         <w:t xml:space="preserve"> </w:t>
@@ -704,448 +793,47 @@
         <w:t xml:space="preserve">(Sandri et al., 2023)</w:t>
       </w:r>
       <w:r>
+        <w:t xml:space="preserve">. Further some degree of variance will always be present when there are multiple annotations or ratings for a given piece of media independent of the target</w:t>
+      </w:r>
+      <w:r>
+        <w:t xml:space="preserve"> </w:t>
+      </w:r>
+      <w:r>
+        <w:t xml:space="preserve">(</w:t>
+      </w:r>
+      <w:r>
+        <w:rPr>
+          <w:b/>
+          <w:bCs/>
+        </w:rPr>
+        <w:t xml:space="preserve">cabitza?</w:t>
+      </w:r>
+      <w:r>
+        <w:t xml:space="preserve">)</w:t>
+      </w:r>
+      <w:r>
+        <w:t xml:space="preserve">, based on the range of reasonable interpretations of that target in that media</w:t>
+      </w:r>
+      <w:r>
+        <w:t xml:space="preserve"> </w:t>
+      </w:r>
+      <w:r>
+        <w:t xml:space="preserve">(</w:t>
+      </w:r>
+      <w:r>
+        <w:rPr>
+          <w:b/>
+          <w:bCs/>
+        </w:rPr>
+        <w:t xml:space="preserve">arroyo?</w:t>
+      </w:r>
+      <w:r>
+        <w:t xml:space="preserve">)</w:t>
+      </w:r>
+      <w:r>
         <w:t xml:space="preserve">.</w:t>
       </w:r>
     </w:p>
-    <w:p>
-      <w:pPr>
-        <w:pStyle w:val="BodyText"/>
-      </w:pPr>
-      <w:r>
-        <w:t xml:space="preserve">Scholars further note a gap between practices in Machine Learning</w:t>
-      </w:r>
-      <w:r>
-        <w:t xml:space="preserve"> </w:t>
-      </w:r>
-      <w:r>
-        <w:t xml:space="preserve">fields, and knowledge from the social sciences which could address these</w:t>
-      </w:r>
-      <w:r>
-        <w:t xml:space="preserve"> </w:t>
-      </w:r>
-      <w:r>
-        <w:t xml:space="preserve">issues, but has yet to be broadly applied. One reason for this gap may</w:t>
-      </w:r>
-      <w:r>
-        <w:t xml:space="preserve"> </w:t>
-      </w:r>
-      <w:r>
-        <w:t xml:space="preserve">be ML researchers prefer to work on building systems and evaluating</w:t>
-      </w:r>
-      <w:r>
-        <w:t xml:space="preserve"> </w:t>
-      </w:r>
-      <w:r>
-        <w:t xml:space="preserve">their performance rather than executing ground-truthing projects</w:t>
-      </w:r>
-      <w:r>
-        <w:t xml:space="preserve"> </w:t>
-      </w:r>
-      <w:r>
-        <w:t xml:space="preserve">(Sambasivan et al., 2021)</w:t>
-      </w:r>
-      <w:r>
-        <w:t xml:space="preserve">. Another may be a lack of focus on these</w:t>
-      </w:r>
-      <w:r>
-        <w:t xml:space="preserve"> </w:t>
-      </w:r>
-      <w:r>
-        <w:t xml:space="preserve">topics in textbooks, and thus in education more broadly (first geiger</w:t>
-      </w:r>
-      <w:r>
-        <w:t xml:space="preserve"> </w:t>
-      </w:r>
-      <w:r>
-        <w:t xml:space="preserve">paper I think). A third may be that the social and computational</w:t>
-      </w:r>
-      <w:r>
-        <w:t xml:space="preserve"> </w:t>
-      </w:r>
-      <w:r>
-        <w:t xml:space="preserve">sciences have conceptually different focci: the computational sciences</w:t>
-      </w:r>
-      <w:r>
-        <w:t xml:space="preserve"> </w:t>
-      </w:r>
-      <w:r>
-        <w:t xml:space="preserve">focus on the statistical model the system with substantially less</w:t>
-      </w:r>
-      <w:r>
-        <w:t xml:space="preserve"> </w:t>
-      </w:r>
-      <w:r>
-        <w:t xml:space="preserve">emphasis on the content, whereas the social sciences treat the</w:t>
-      </w:r>
-      <w:r>
-        <w:t xml:space="preserve"> </w:t>
-      </w:r>
-      <w:r>
-        <w:t xml:space="preserve">statistical model as a means to better understanding the relationships</w:t>
-      </w:r>
-      <w:r>
-        <w:t xml:space="preserve"> </w:t>
-      </w:r>
-      <w:r>
-        <w:t xml:space="preserve">in the content</w:t>
-      </w:r>
-      <w:r>
-        <w:t xml:space="preserve"> </w:t>
-      </w:r>
-      <w:r>
-        <w:t xml:space="preserve">(Liem et al., 2018)</w:t>
-      </w:r>
-      <w:r>
-        <w:t xml:space="preserve">. A further more practical</w:t>
-      </w:r>
-      <w:r>
-        <w:t xml:space="preserve"> </w:t>
-      </w:r>
-      <w:r>
-        <w:t xml:space="preserve">complication is that work on these topics and potential solutions lacks</w:t>
-      </w:r>
-      <w:r>
-        <w:t xml:space="preserve"> </w:t>
-      </w:r>
-      <w:r>
-        <w:t xml:space="preserve">a central academic</w:t>
-      </w:r>
-      <w:r>
-        <w:t xml:space="preserve"> </w:t>
-      </w:r>
-      <w:r>
-        <w:t xml:space="preserve">‘home’</w:t>
-      </w:r>
-      <w:r>
-        <w:t xml:space="preserve">: where psychology and economics have</w:t>
-      </w:r>
-      <w:r>
-        <w:t xml:space="preserve"> </w:t>
-      </w:r>
-      <w:r>
-        <w:t xml:space="preserve">psychometrics and econometrics respectively, and where software</w:t>
-      </w:r>
-      <w:r>
-        <w:t xml:space="preserve"> </w:t>
-      </w:r>
-      <w:r>
-        <w:t xml:space="preserve">engineering has software testing, the study of ground-truthing lacks a</w:t>
-      </w:r>
-      <w:r>
-        <w:t xml:space="preserve"> </w:t>
-      </w:r>
-      <w:r>
-        <w:t xml:space="preserve">central banner under which academic work can accumulate.</w:t>
-      </w:r>
-    </w:p>
-    <w:bookmarkStart w:id="22" w:name="present-work"/>
-    <w:p>
-      <w:pPr>
-        <w:pStyle w:val="Heading2"/>
-      </w:pPr>
-      <w:r>
-        <w:t xml:space="preserve">Present Work</w:t>
-      </w:r>
-    </w:p>
-    <w:p>
-      <w:pPr>
-        <w:pStyle w:val="FirstParagraph"/>
-      </w:pPr>
-      <w:r>
-        <w:t xml:space="preserve">This thesis incorporates the aforementioned shortcomings into a singular</w:t>
-      </w:r>
-      <w:r>
-        <w:t xml:space="preserve"> </w:t>
-      </w:r>
-      <w:r>
-        <w:t xml:space="preserve">framework, guided by best practices in the social sciences. Thus our</w:t>
-      </w:r>
-      <w:r>
-        <w:t xml:space="preserve"> </w:t>
-      </w:r>
-      <w:r>
-        <w:t xml:space="preserve">primary contribution is a worked example of a ground-truthing project</w:t>
-      </w:r>
-      <w:r>
-        <w:t xml:space="preserve"> </w:t>
-      </w:r>
-      <w:r>
-        <w:t xml:space="preserve">which involves the collection of human annotations, and that attempts</w:t>
-      </w:r>
-      <w:r>
-        <w:t xml:space="preserve"> </w:t>
-      </w:r>
-      <w:r>
-        <w:t xml:space="preserve">the application of practices from the social science for each of the</w:t>
-      </w:r>
-      <w:r>
-        <w:t xml:space="preserve"> </w:t>
-      </w:r>
-      <w:r>
-        <w:t xml:space="preserve">issues above.</w:t>
-      </w:r>
-    </w:p>
-    <w:p>
-      <w:pPr>
-        <w:pStyle w:val="BodyText"/>
-      </w:pPr>
-      <w:r>
-        <w:t xml:space="preserve">Specifically:</w:t>
-      </w:r>
-    </w:p>
-    <w:p>
-      <w:pPr>
-        <w:pStyle w:val="Compact"/>
-        <w:numPr>
-          <w:ilvl w:val="0"/>
-          <w:numId w:val="1001"/>
-        </w:numPr>
-      </w:pPr>
-      <w:r>
-        <w:t xml:space="preserve">We attempt to mitigate representation biases in the content we</w:t>
-      </w:r>
-      <w:r>
-        <w:t xml:space="preserve"> </w:t>
-      </w:r>
-      <w:r>
-        <w:t xml:space="preserve">select for annotation by using a stratified sampling strategy.</w:t>
-      </w:r>
-    </w:p>
-    <w:p>
-      <w:pPr>
-        <w:pStyle w:val="Compact"/>
-        <w:numPr>
-          <w:ilvl w:val="0"/>
-          <w:numId w:val="1001"/>
-        </w:numPr>
-      </w:pPr>
-      <w:r>
-        <w:t xml:space="preserve">We attempt to mitigate measurement biases by treating the target</w:t>
-      </w:r>
-      <w:r>
-        <w:t xml:space="preserve"> </w:t>
-      </w:r>
-      <w:r>
-        <w:t xml:space="preserve">measurement as a latent variable, and the survey we used to gather</w:t>
-      </w:r>
-      <w:r>
-        <w:t xml:space="preserve"> </w:t>
-      </w:r>
-      <w:r>
-        <w:t xml:space="preserve">annotations as an instrument. We build on work that validated a</w:t>
-      </w:r>
-      <w:r>
-        <w:t xml:space="preserve"> </w:t>
-      </w:r>
-      <w:r>
-        <w:t xml:space="preserve">questionnaire for measuring constructs, and estimating its</w:t>
-      </w:r>
-      <w:r>
-        <w:t xml:space="preserve"> </w:t>
-      </w:r>
-      <w:r>
-        <w:t xml:space="preserve">reliability and structural validity when used for annotations.</w:t>
-      </w:r>
-    </w:p>
-    <w:p>
-      <w:pPr>
-        <w:pStyle w:val="Compact"/>
-        <w:numPr>
-          <w:ilvl w:val="0"/>
-          <w:numId w:val="1001"/>
-        </w:numPr>
-      </w:pPr>
-      <w:r>
-        <w:t xml:space="preserve">We account for the potential of multiple perspectives in our dataset</w:t>
-      </w:r>
-      <w:r>
-        <w:t xml:space="preserve"> </w:t>
-      </w:r>
-      <w:r>
-        <w:t xml:space="preserve">by recruiting participants from relevant subgroups in a single</w:t>
-      </w:r>
-      <w:r>
-        <w:t xml:space="preserve"> </w:t>
-      </w:r>
-      <w:r>
-        <w:t xml:space="preserve">target population.</w:t>
-      </w:r>
-    </w:p>
-    <w:p>
-      <w:pPr>
-        <w:pStyle w:val="Compact"/>
-        <w:numPr>
-          <w:ilvl w:val="0"/>
-          <w:numId w:val="1001"/>
-        </w:numPr>
-      </w:pPr>
-      <w:r>
-        <w:t xml:space="preserve">We report the details of the annotation collection process, and</w:t>
-      </w:r>
-      <w:r>
-        <w:t xml:space="preserve"> </w:t>
-      </w:r>
-      <w:r>
-        <w:t xml:space="preserve">share the disaggregated dataset of the annotations</w:t>
-      </w:r>
-    </w:p>
-    <w:p>
-      <w:pPr>
-        <w:pStyle w:val="Compact"/>
-        <w:numPr>
-          <w:ilvl w:val="0"/>
-          <w:numId w:val="1001"/>
-        </w:numPr>
-      </w:pPr>
-      <w:r>
-        <w:t xml:space="preserve">We further show how to estimate the number of annotators</w:t>
-      </w:r>
-      <w:r>
-        <w:br/>
-      </w:r>
-    </w:p>
-    <w:p>
-      <w:pPr>
-        <w:pStyle w:val="FirstParagraph"/>
-      </w:pPr>
-      <w:r>
-        <w:t xml:space="preserve">We demonstrate the potential of this framework by grounding a complex</w:t>
-      </w:r>
-      <w:r>
-        <w:t xml:space="preserve"> </w:t>
-      </w:r>
-      <w:r>
-        <w:t xml:space="preserve">phenomenon (a 10-dimensional construct, Personal Values) in ambiguous</w:t>
-      </w:r>
-      <w:r>
-        <w:t xml:space="preserve"> </w:t>
-      </w:r>
-      <w:r>
-        <w:t xml:space="preserve">text (song lyrics). We further show an</w:t>
-      </w:r>
-    </w:p>
-    <w:p>
-      <w:pPr>
-        <w:pStyle w:val="BodyText"/>
-      </w:pPr>
-      <w:r>
-        <w:t xml:space="preserve">When sampling content to include in training/test datasets, samples for</w:t>
-      </w:r>
-      <w:r>
-        <w:t xml:space="preserve"> </w:t>
-      </w:r>
-      <w:r>
-        <w:t xml:space="preserve">the training/test sets will ideally be drawn from the same distribution</w:t>
-      </w:r>
-      <w:r>
-        <w:t xml:space="preserve"> </w:t>
-      </w:r>
-      <w:r>
-        <w:t xml:space="preserve">as the content in which they will eventually be deployed.</w:t>
-      </w:r>
-      <w:r>
-        <w:t xml:space="preserve"> </w:t>
-      </w:r>
-      <w:r>
-        <w:rPr>
-          <w:i/>
-          <w:iCs/>
-        </w:rPr>
-        <w:t xml:space="preserve">Representation bias</w:t>
-      </w:r>
-      <w:r>
-        <w:t xml:space="preserve"> </w:t>
-      </w:r>
-      <w:r>
-        <w:t xml:space="preserve">in content selected for training and/or evaluation</w:t>
-      </w:r>
-      <w:r>
-        <w:t xml:space="preserve"> </w:t>
-      </w:r>
-      <w:r>
-        <w:t xml:space="preserve">datasets refers to the degree to which relevant distributions in data</w:t>
-      </w:r>
-      <w:r>
-        <w:t xml:space="preserve"> </w:t>
-      </w:r>
-      <w:r>
-        <w:t xml:space="preserve">used to train and/or evaluate systems resembles the distribution in the</w:t>
-      </w:r>
-      <w:r>
-        <w:t xml:space="preserve"> </w:t>
-      </w:r>
-      <w:r>
-        <w:t xml:space="preserve">environment to which it will be deployed</w:t>
-      </w:r>
-      <w:r>
-        <w:t xml:space="preserve"> </w:t>
-      </w:r>
-      <w:r>
-        <w:t xml:space="preserve">(Hullman et al., 2022)</w:t>
-      </w:r>
-      <w:r>
-        <w:t xml:space="preserve">.</w:t>
-      </w:r>
-    </w:p>
-    <w:p>
-      <w:pPr>
-        <w:pStyle w:val="BodyText"/>
-      </w:pPr>
-      <w:r>
-        <w:t xml:space="preserve">Measurement bias in the annotations collected from humans may also bias</w:t>
-      </w:r>
-    </w:p>
-    <w:p>
-      <w:pPr>
-        <w:pStyle w:val="BodyText"/>
-      </w:pPr>
-      <w:r>
-        <w:t xml:space="preserve">Perspectivism</w:t>
-      </w:r>
-    </w:p>
-    <w:p>
-      <w:pPr>
-        <w:pStyle w:val="BodyText"/>
-      </w:pPr>
-      <w:r>
-        <w:t xml:space="preserve">Reporting</w:t>
-      </w:r>
-    </w:p>
-    <w:p>
-      <w:pPr>
-        <w:pStyle w:val="BodyText"/>
-      </w:pPr>
-      <w:r>
-        <w:t xml:space="preserve">We add: a priori rating number estimation</w:t>
-      </w:r>
-    </w:p>
-    <w:p>
-      <w:pPr>
-        <w:pStyle w:val="BodyText"/>
-      </w:pPr>
-      <w:r>
-        <w:t xml:space="preserve">And although imperfect as leaderboard scores can be gamed, and do not</w:t>
-      </w:r>
-      <w:r>
-        <w:t xml:space="preserve"> </w:t>
-      </w:r>
-      <w:r>
-        <w:t xml:space="preserve">perfectly represent the deployment environment, the typical leaderboard</w:t>
-      </w:r>
-      <w:r>
-        <w:t xml:space="preserve"> </w:t>
-      </w:r>
-      <w:r>
-        <w:t xml:space="preserve">approach has shown evidence that progress can be made towards a target.</w:t>
-      </w:r>
-      <w:r>
-        <w:t xml:space="preserve"> </w:t>
-      </w:r>
-      <w:r>
-        <w:t xml:space="preserve">This thesis thus represents an attempt to define the target better.</w:t>
-      </w:r>
-    </w:p>
-    <w:bookmarkEnd w:id="22"/>
     <w:bookmarkEnd w:id="23"/>
     <w:bookmarkStart w:id="33" w:name="X0301826d715b0da77632a07b6858a91a8c80c41"/>
     <w:p>
@@ -1169,17 +857,114 @@
         <w:pStyle w:val="Compact"/>
         <w:numPr>
           <w:ilvl w:val="0"/>
+          <w:numId w:val="1001"/>
+        </w:numPr>
+      </w:pPr>
+      <w:r>
+        <w:t xml:space="preserve">In order to evaluate ML / AI systems, we compare the output of these</w:t>
+      </w:r>
+      <w:r>
+        <w:t xml:space="preserve"> </w:t>
+      </w:r>
+      <w:r>
+        <w:t xml:space="preserve">systems to reference data.</w:t>
+      </w:r>
+    </w:p>
+    <w:p>
+      <w:pPr>
+        <w:pStyle w:val="Compact"/>
+        <w:numPr>
+          <w:ilvl w:val="0"/>
+          <w:numId w:val="1001"/>
+        </w:numPr>
+      </w:pPr>
+      <w:r>
+        <w:t xml:space="preserve">One method for creating reference data is the collection of human</w:t>
+      </w:r>
+      <w:r>
+        <w:t xml:space="preserve"> </w:t>
+      </w:r>
+      <w:r>
+        <w:t xml:space="preserve">annotations.</w:t>
+      </w:r>
+    </w:p>
+    <w:p>
+      <w:pPr>
+        <w:pStyle w:val="Compact"/>
+        <w:numPr>
+          <w:ilvl w:val="0"/>
+          <w:numId w:val="1001"/>
+        </w:numPr>
+      </w:pPr>
+      <w:r>
+        <w:t xml:space="preserve">This method typically assumes that, for every piece of content being</w:t>
+      </w:r>
+      <w:r>
+        <w:t xml:space="preserve"> </w:t>
+      </w:r>
+      <w:r>
+        <w:t xml:space="preserve">annotated, there is a single canonical truth</w:t>
+      </w:r>
+    </w:p>
+    <w:p>
+      <w:pPr>
+        <w:pStyle w:val="Compact"/>
+        <w:numPr>
+          <w:ilvl w:val="0"/>
+          <w:numId w:val="1001"/>
+        </w:numPr>
+      </w:pPr>
+      <w:r>
+        <w:t xml:space="preserve">quality of annotations is assessed using inter-annotator agreement,</w:t>
+      </w:r>
+      <w:r>
+        <w:t xml:space="preserve"> </w:t>
+      </w:r>
+      <w:r>
+        <w:t xml:space="preserve">where more agreement = better annotations</w:t>
+      </w:r>
+    </w:p>
+    <w:p>
+      <w:pPr>
+        <w:pStyle w:val="FirstParagraph"/>
+      </w:pPr>
+      <w:r>
+        <w:t xml:space="preserve">Cabitza et al. (2023)</w:t>
+      </w:r>
+      <w:r>
+        <w:t xml:space="preserve">:</w:t>
+      </w:r>
+      <w:r>
+        <w:t xml:space="preserve"> </w:t>
+      </w:r>
+      <w:r>
+        <w:t xml:space="preserve">“data annotation is the practice of labeling a set</w:t>
+      </w:r>
+      <w:r>
+        <w:t xml:space="preserve"> </w:t>
+      </w:r>
+      <w:r>
+        <w:t xml:space="preserve">of digital representations of objects.”</w:t>
+      </w:r>
+    </w:p>
+    <w:p>
+      <w:pPr>
+        <w:pStyle w:val="BodyText"/>
+      </w:pPr>
+      <w:r>
+        <w:t xml:space="preserve">according to Muller et al., 2012 it has three components</w:t>
+      </w:r>
+    </w:p>
+    <w:p>
+      <w:pPr>
+        <w:pStyle w:val="Compact"/>
+        <w:numPr>
+          <w:ilvl w:val="0"/>
           <w:numId w:val="1002"/>
         </w:numPr>
       </w:pPr>
       <w:r>
-        <w:t xml:space="preserve">In order to evaluate ML / AI systems, we compare the output of these</w:t>
-      </w:r>
-      <w:r>
-        <w:t xml:space="preserve"> </w:t>
-      </w:r>
-      <w:r>
-        <w:t xml:space="preserve">systems to reference data.</w:t>
+        <w:t xml:space="preserve">data collection: the labeling scheme</w:t>
       </w:r>
     </w:p>
     <w:p>
@@ -1191,13 +976,7 @@
         </w:numPr>
       </w:pPr>
       <w:r>
-        <w:t xml:space="preserve">One method for creating reference data is the collection of human</w:t>
-      </w:r>
-      <w:r>
-        <w:t xml:space="preserve"> </w:t>
-      </w:r>
-      <w:r>
-        <w:t xml:space="preserve">annotations.</w:t>
+        <w:t xml:space="preserve">data annotation: the actual labeling by experts or crowd workers</w:t>
       </w:r>
     </w:p>
     <w:p>
@@ -1209,31 +988,13 @@
         </w:numPr>
       </w:pPr>
       <w:r>
-        <w:t xml:space="preserve">This method typically assumes that, for every piece of content being</w:t>
-      </w:r>
-      <w:r>
-        <w:t xml:space="preserve"> </w:t>
-      </w:r>
-      <w:r>
-        <w:t xml:space="preserve">annotated, there is a single canonical truth</w:t>
-      </w:r>
-    </w:p>
-    <w:p>
-      <w:pPr>
-        <w:pStyle w:val="Compact"/>
-        <w:numPr>
-          <w:ilvl w:val="0"/>
-          <w:numId w:val="1002"/>
-        </w:numPr>
-      </w:pPr>
-      <w:r>
-        <w:t xml:space="preserve">quality of annotations is assessed using inter-annotator agreement,</w:t>
-      </w:r>
-      <w:r>
-        <w:t xml:space="preserve"> </w:t>
-      </w:r>
-      <w:r>
-        <w:t xml:space="preserve">where more agreement = better annotations</w:t>
+        <w:t xml:space="preserve">data aggregation: producing a single or a single set of labels from</w:t>
+      </w:r>
+      <w:r>
+        <w:t xml:space="preserve"> </w:t>
+      </w:r>
+      <w:r>
+        <w:t xml:space="preserve">the multiple labels collected</w:t>
       </w:r>
     </w:p>
     <w:p>
@@ -1241,22 +1002,219 @@
         <w:pStyle w:val="FirstParagraph"/>
       </w:pPr>
       <w:r>
+        <w:t xml:space="preserve">Geiger et al. (2021)</w:t>
+      </w:r>
+      <w:r>
+        <w:t xml:space="preserve">: ML uses human annotations very often</w:t>
+      </w:r>
+    </w:p>
+    <w:p>
+      <w:pPr>
+        <w:pStyle w:val="Compact"/>
+        <w:numPr>
+          <w:ilvl w:val="0"/>
+          <w:numId w:val="1003"/>
+        </w:numPr>
+      </w:pPr>
+      <w:r>
+        <w:t xml:space="preserve">200 randomly sampled ML papers from 3 domains:</w:t>
+      </w:r>
+    </w:p>
+    <w:p>
+      <w:pPr>
+        <w:pStyle w:val="Compact"/>
+        <w:numPr>
+          <w:ilvl w:val="1"/>
+          <w:numId w:val="1004"/>
+        </w:numPr>
+      </w:pPr>
+      <w:r>
+        <w:t xml:space="preserve">Social Sciences &amp; Humanities</w:t>
+      </w:r>
+    </w:p>
+    <w:p>
+      <w:pPr>
+        <w:pStyle w:val="Compact"/>
+        <w:numPr>
+          <w:ilvl w:val="1"/>
+          <w:numId w:val="1004"/>
+        </w:numPr>
+      </w:pPr>
+      <w:r>
+        <w:t xml:space="preserve">Life &amp; Biomedical Sciences</w:t>
+      </w:r>
+    </w:p>
+    <w:p>
+      <w:pPr>
+        <w:pStyle w:val="Compact"/>
+        <w:numPr>
+          <w:ilvl w:val="1"/>
+          <w:numId w:val="1004"/>
+        </w:numPr>
+      </w:pPr>
+      <w:r>
+        <w:t xml:space="preserve">Physical &amp; Environmental Sciences</w:t>
+      </w:r>
+    </w:p>
+    <w:p>
+      <w:pPr>
+        <w:pStyle w:val="Compact"/>
+        <w:numPr>
+          <w:ilvl w:val="0"/>
+          <w:numId w:val="1003"/>
+        </w:numPr>
+      </w:pPr>
+      <w:r>
+        <w:t xml:space="preserve">Out of 141 classification tasks, 103 (73.05%) used human labels</w:t>
+      </w:r>
+    </w:p>
+    <w:p>
+      <w:pPr>
+        <w:pStyle w:val="Compact"/>
+        <w:numPr>
+          <w:ilvl w:val="0"/>
+          <w:numId w:val="1003"/>
+        </w:numPr>
+      </w:pPr>
+      <w:r>
+        <w:t xml:space="preserve">Out of 103 human labels, 58 (56.31%) used only external labels</w:t>
+      </w:r>
+    </w:p>
+    <w:p>
+      <w:pPr>
+        <w:pStyle w:val="FirstParagraph"/>
+      </w:pPr>
+      <w:r>
+        <w:t xml:space="preserve">i.e. ML re-uses external labels</w:t>
+      </w:r>
+    </w:p>
+    <w:bookmarkStart w:id="32" w:name="issues-using-human-annotations-in-ml"/>
+    <w:p>
+      <w:pPr>
+        <w:pStyle w:val="Heading2"/>
+      </w:pPr>
+      <w:r>
+        <w:t xml:space="preserve">Issues using human annotations in ML</w:t>
+      </w:r>
+    </w:p>
+    <w:p>
+      <w:pPr>
+        <w:pStyle w:val="FirstParagraph"/>
+      </w:pPr>
+      <w:r>
+        <w:t xml:space="preserve">A number of works have shown issues with annotations in ML</w:t>
+      </w:r>
+    </w:p>
+    <w:p>
+      <w:pPr>
+        <w:pStyle w:val="BodyText"/>
+      </w:pPr>
+      <w:r>
+        <w:t xml:space="preserve">Hullman et al. (2022)</w:t>
+      </w:r>
+      <w:r>
+        <w:t xml:space="preserve"> </w:t>
+      </w:r>
+      <w:r>
+        <w:t xml:space="preserve">compare claims that ML is facing a reproducibility</w:t>
+      </w:r>
+      <w:r>
+        <w:t xml:space="preserve"> </w:t>
+      </w:r>
+      <w:r>
+        <w:t xml:space="preserve">crisis to the crisis in psychology. Among the issues they note relate to</w:t>
+      </w:r>
+      <w:r>
+        <w:t xml:space="preserve"> </w:t>
+      </w:r>
+      <w:r>
+        <w:t xml:space="preserve">benchmark datasets, which researchers often re-use as they publish on</w:t>
+      </w:r>
+      <w:r>
+        <w:t xml:space="preserve"> </w:t>
+      </w:r>
+      <w:r>
+        <w:t xml:space="preserve">standardized benchmarks, and because they are cost prohibitive to</w:t>
+      </w:r>
+      <w:r>
+        <w:t xml:space="preserve"> </w:t>
+      </w:r>
+      <w:r>
+        <w:t xml:space="preserve">collect.</w:t>
+      </w:r>
+    </w:p>
+    <w:p>
+      <w:pPr>
+        <w:pStyle w:val="BodyText"/>
+      </w:pPr>
+      <w:r>
+        <w:t xml:space="preserve">Another may be that the skills are not being taught: [geiger, first</w:t>
+      </w:r>
+      <w:r>
+        <w:t xml:space="preserve"> </w:t>
+      </w:r>
+      <w:r>
+        <w:t xml:space="preserve">paper, show lack of reporting in ML textbooks on ground truthing]</w:t>
+      </w:r>
+    </w:p>
+    <w:p>
+      <w:pPr>
+        <w:pStyle w:val="BodyText"/>
+      </w:pPr>
+      <w:r>
+        <w:t xml:space="preserve">A number of papers have drawn from the social sciences to synthesize</w:t>
+      </w:r>
+      <w:r>
+        <w:t xml:space="preserve"> </w:t>
+      </w:r>
+      <w:r>
+        <w:t xml:space="preserve">knowledge on how best to gather annotations.</w:t>
+      </w:r>
+    </w:p>
+    <w:bookmarkStart w:id="25" w:name="X259177ba7071f0a919e4311f4c0ffb9c3a08791"/>
+    <w:p>
+      <w:pPr>
+        <w:pStyle w:val="Heading3"/>
+      </w:pPr>
+      <w:r>
+        <w:t xml:space="preserve">ML treats all annotation variance as noise rather than signal</w:t>
+      </w:r>
+    </w:p>
+    <w:p>
+      <w:pPr>
+        <w:pStyle w:val="FirstParagraph"/>
+      </w:pPr>
+      <w:r>
+        <w:t xml:space="preserve">disagreement is common</w:t>
+      </w:r>
+    </w:p>
+    <w:p>
+      <w:pPr>
+        <w:pStyle w:val="BodyText"/>
+      </w:pPr>
+      <w:r>
+        <w:t xml:space="preserve">reviewed in</w:t>
+      </w:r>
+      <w:r>
+        <w:t xml:space="preserve"> </w:t>
+      </w:r>
+      <w:r>
         <w:t xml:space="preserve">Cabitza et al. (2023)</w:t>
       </w:r>
       <w:r>
-        <w:t xml:space="preserve">:</w:t>
-      </w:r>
-      <w:r>
-        <w:t xml:space="preserve"> </w:t>
-      </w:r>
-      <w:r>
-        <w:t xml:space="preserve">“data annotation is the practice of labeling a set</w:t>
-      </w:r>
-      <w:r>
-        <w:t xml:space="preserve"> </w:t>
-      </w:r>
-      <w:r>
-        <w:t xml:space="preserve">of digital representations of objects.”</w:t>
+        <w:t xml:space="preserve">: -social media content: Chandrasekharan</w:t>
+      </w:r>
+      <w:r>
+        <w:t xml:space="preserve"> </w:t>
+      </w:r>
+      <w:r>
+        <w:t xml:space="preserve">2017 -medical cases: Cabitza 2019 -various NLP tasks</w:t>
+      </w:r>
+      <w:r>
+        <w:t xml:space="preserve"> </w:t>
+      </w:r>
+      <w:r>
+        <w:t xml:space="preserve">Aroyo &amp; Welty (2015)</w:t>
       </w:r>
     </w:p>
     <w:p>
@@ -1264,49 +1222,43 @@
         <w:pStyle w:val="BodyText"/>
       </w:pPr>
       <w:r>
-        <w:t xml:space="preserve">according to Muller et al., 2012 it has three components</w:t>
-      </w:r>
-    </w:p>
-    <w:p>
-      <w:pPr>
-        <w:pStyle w:val="Compact"/>
-        <w:numPr>
-          <w:ilvl w:val="0"/>
-          <w:numId w:val="1003"/>
-        </w:numPr>
-      </w:pPr>
-      <w:r>
-        <w:t xml:space="preserve">data collection: the labeling scheme</w:t>
-      </w:r>
-    </w:p>
-    <w:p>
-      <w:pPr>
-        <w:pStyle w:val="Compact"/>
-        <w:numPr>
-          <w:ilvl w:val="0"/>
-          <w:numId w:val="1003"/>
-        </w:numPr>
-      </w:pPr>
-      <w:r>
-        <w:t xml:space="preserve">data annotation: the actual labeling by experts or crowd workers</w:t>
-      </w:r>
-    </w:p>
-    <w:p>
-      <w:pPr>
-        <w:pStyle w:val="Compact"/>
-        <w:numPr>
-          <w:ilvl w:val="0"/>
-          <w:numId w:val="1003"/>
-        </w:numPr>
-      </w:pPr>
-      <w:r>
-        <w:t xml:space="preserve">data aggregation: producing a single or a single set of labels from</w:t>
-      </w:r>
-      <w:r>
-        <w:t xml:space="preserve"> </w:t>
-      </w:r>
-      <w:r>
-        <w:t xml:space="preserve">the multiple labels collected</w:t>
+        <w:t xml:space="preserve">disagreement is often removed</w:t>
+      </w:r>
+    </w:p>
+    <w:p>
+      <w:pPr>
+        <w:pStyle w:val="Compact"/>
+        <w:numPr>
+          <w:ilvl w:val="0"/>
+          <w:numId w:val="1005"/>
+        </w:numPr>
+      </w:pPr>
+      <w:r>
+        <w:t xml:space="preserve">adjusting annotator training and instruction</w:t>
+      </w:r>
+    </w:p>
+    <w:p>
+      <w:pPr>
+        <w:pStyle w:val="Compact"/>
+        <w:numPr>
+          <w:ilvl w:val="0"/>
+          <w:numId w:val="1005"/>
+        </w:numPr>
+      </w:pPr>
+      <w:r>
+        <w:t xml:space="preserve">adjusting annotations via discussion post-collection</w:t>
+      </w:r>
+    </w:p>
+    <w:p>
+      <w:pPr>
+        <w:pStyle w:val="Compact"/>
+        <w:numPr>
+          <w:ilvl w:val="0"/>
+          <w:numId w:val="1005"/>
+        </w:numPr>
+      </w:pPr>
+      <w:r>
+        <w:t xml:space="preserve">majority voting, post-hoc without annotators</w:t>
       </w:r>
     </w:p>
     <w:p>
@@ -1314,82 +1266,131 @@
         <w:pStyle w:val="FirstParagraph"/>
       </w:pPr>
       <w:r>
-        <w:t xml:space="preserve">Geiger et al. (2021)</w:t>
-      </w:r>
-      <w:r>
-        <w:t xml:space="preserve">: ML uses human annotations very often</w:t>
-      </w:r>
-    </w:p>
-    <w:p>
-      <w:pPr>
-        <w:pStyle w:val="Compact"/>
-        <w:numPr>
-          <w:ilvl w:val="0"/>
-          <w:numId w:val="1004"/>
-        </w:numPr>
-      </w:pPr>
-      <w:r>
-        <w:t xml:space="preserve">200 randomly sampled ML papers from 3 domains:</w:t>
-      </w:r>
-    </w:p>
-    <w:p>
-      <w:pPr>
-        <w:pStyle w:val="Compact"/>
-        <w:numPr>
-          <w:ilvl w:val="1"/>
-          <w:numId w:val="1005"/>
-        </w:numPr>
-      </w:pPr>
-      <w:r>
-        <w:t xml:space="preserve">Social Sciences &amp; Humanities</w:t>
-      </w:r>
-    </w:p>
-    <w:p>
-      <w:pPr>
-        <w:pStyle w:val="Compact"/>
-        <w:numPr>
-          <w:ilvl w:val="1"/>
-          <w:numId w:val="1005"/>
-        </w:numPr>
-      </w:pPr>
-      <w:r>
-        <w:t xml:space="preserve">Life &amp; Biomedical Sciences</w:t>
-      </w:r>
-    </w:p>
-    <w:p>
-      <w:pPr>
-        <w:pStyle w:val="Compact"/>
-        <w:numPr>
-          <w:ilvl w:val="1"/>
-          <w:numId w:val="1005"/>
-        </w:numPr>
-      </w:pPr>
-      <w:r>
-        <w:t xml:space="preserve">Physical &amp; Environmental Sciences</w:t>
-      </w:r>
-    </w:p>
-    <w:p>
-      <w:pPr>
-        <w:pStyle w:val="Compact"/>
-        <w:numPr>
-          <w:ilvl w:val="0"/>
-          <w:numId w:val="1004"/>
-        </w:numPr>
-      </w:pPr>
-      <w:r>
-        <w:t xml:space="preserve">Out of 141 classification tasks, 103 (73.05%) used human labels</w:t>
-      </w:r>
-    </w:p>
-    <w:p>
-      <w:pPr>
-        <w:pStyle w:val="Compact"/>
-        <w:numPr>
-          <w:ilvl w:val="0"/>
-          <w:numId w:val="1004"/>
-        </w:numPr>
-      </w:pPr>
-      <w:r>
-        <w:t xml:space="preserve">Out of 103 human labels, 58 (56.31%) used only external labels</w:t>
+        <w:t xml:space="preserve">Beyond errors in judgment are questions about the target for the</w:t>
+      </w:r>
+      <w:r>
+        <w:t xml:space="preserve"> </w:t>
+      </w:r>
+      <w:r>
+        <w:t xml:space="preserve">annotations. For at least some phenomena, the assumption that there is a</w:t>
+      </w:r>
+      <w:r>
+        <w:t xml:space="preserve"> </w:t>
+      </w:r>
+      <w:r>
+        <w:t xml:space="preserve">single ground-truth to approximate with annotations doesn’t hold.</w:t>
+      </w:r>
+    </w:p>
+    <w:p>
+      <w:pPr>
+        <w:pStyle w:val="BodyText"/>
+      </w:pPr>
+      <w:r>
+        <w:t xml:space="preserve">Aroyo &amp; Welty (2015)</w:t>
+      </w:r>
+    </w:p>
+    <w:p>
+      <w:pPr>
+        <w:pStyle w:val="BodyText"/>
+      </w:pPr>
+      <w:r>
+        <w:t xml:space="preserve">7</w:t>
+      </w:r>
+      <w:r>
+        <w:t xml:space="preserve"> </w:t>
+      </w:r>
+      <w:r>
+        <w:t xml:space="preserve">‘myths’</w:t>
+      </w:r>
+      <w:r>
+        <w:t xml:space="preserve"> </w:t>
+      </w:r>
+      <w:r>
+        <w:t xml:space="preserve">of human annotation:</w:t>
+      </w:r>
+    </w:p>
+    <w:p>
+      <w:pPr>
+        <w:pStyle w:val="Compact"/>
+        <w:numPr>
+          <w:ilvl w:val="0"/>
+          <w:numId w:val="1006"/>
+        </w:numPr>
+      </w:pPr>
+      <w:r>
+        <w:t xml:space="preserve">there is one truth</w:t>
+      </w:r>
+    </w:p>
+    <w:p>
+      <w:pPr>
+        <w:pStyle w:val="Compact"/>
+        <w:numPr>
+          <w:ilvl w:val="0"/>
+          <w:numId w:val="1006"/>
+        </w:numPr>
+      </w:pPr>
+      <w:r>
+        <w:t xml:space="preserve">disagreement is bad</w:t>
+      </w:r>
+    </w:p>
+    <w:p>
+      <w:pPr>
+        <w:pStyle w:val="Compact"/>
+        <w:numPr>
+          <w:ilvl w:val="0"/>
+          <w:numId w:val="1006"/>
+        </w:numPr>
+      </w:pPr>
+      <w:r>
+        <w:t xml:space="preserve">detailed guidelines help</w:t>
+      </w:r>
+    </w:p>
+    <w:p>
+      <w:pPr>
+        <w:pStyle w:val="Compact"/>
+        <w:numPr>
+          <w:ilvl w:val="0"/>
+          <w:numId w:val="1006"/>
+        </w:numPr>
+      </w:pPr>
+      <w:r>
+        <w:t xml:space="preserve">experts are better</w:t>
+      </w:r>
+    </w:p>
+    <w:p>
+      <w:pPr>
+        <w:pStyle w:val="Compact"/>
+        <w:numPr>
+          <w:ilvl w:val="0"/>
+          <w:numId w:val="1006"/>
+        </w:numPr>
+      </w:pPr>
+      <w:r>
+        <w:t xml:space="preserve">one annotator is enough</w:t>
+      </w:r>
+    </w:p>
+    <w:p>
+      <w:pPr>
+        <w:pStyle w:val="Compact"/>
+        <w:numPr>
+          <w:ilvl w:val="0"/>
+          <w:numId w:val="1006"/>
+        </w:numPr>
+      </w:pPr>
+      <w:r>
+        <w:t xml:space="preserve">all items are created equal</w:t>
+      </w:r>
+    </w:p>
+    <w:p>
+      <w:pPr>
+        <w:pStyle w:val="Compact"/>
+        <w:numPr>
+          <w:ilvl w:val="0"/>
+          <w:numId w:val="1006"/>
+        </w:numPr>
+      </w:pPr>
+      <w:r>
+        <w:t xml:space="preserve">once done, forever valid</w:t>
       </w:r>
     </w:p>
     <w:p>
@@ -1397,16 +1398,43 @@
         <w:pStyle w:val="FirstParagraph"/>
       </w:pPr>
       <w:r>
-        <w:t xml:space="preserve">i.e. ML re-uses external labels</w:t>
-      </w:r>
-    </w:p>
-    <w:bookmarkStart w:id="32" w:name="issues-using-human-annotations-in-ml"/>
-    <w:p>
-      <w:pPr>
-        <w:pStyle w:val="Heading2"/>
-      </w:pPr>
-      <w:r>
-        <w:t xml:space="preserve">Issues using human annotations in ML</w:t>
+        <w:t xml:space="preserve">For myths 1 and 2:</w:t>
+      </w:r>
+    </w:p>
+    <w:p>
+      <w:pPr>
+        <w:pStyle w:val="Compact"/>
+        <w:numPr>
+          <w:ilvl w:val="0"/>
+          <w:numId w:val="1007"/>
+        </w:numPr>
+      </w:pPr>
+      <w:r>
+        <w:t xml:space="preserve">list examples from NLP where the disagreement from annotators is</w:t>
+      </w:r>
+      <w:r>
+        <w:t xml:space="preserve"> </w:t>
+      </w:r>
+      <w:r>
+        <w:t xml:space="preserve">sensible</w:t>
+      </w:r>
+    </w:p>
+    <w:p>
+      <w:pPr>
+        <w:pStyle w:val="Compact"/>
+        <w:numPr>
+          <w:ilvl w:val="0"/>
+          <w:numId w:val="1007"/>
+        </w:numPr>
+      </w:pPr>
+      <w:r>
+        <w:t xml:space="preserve">they argue that the assumptions of a single ground truth, and that</w:t>
+      </w:r>
+      <w:r>
+        <w:t xml:space="preserve"> </w:t>
+      </w:r>
+      <w:r>
+        <w:t xml:space="preserve">disagreement is indicative of poor annotations are both false.</w:t>
       </w:r>
     </w:p>
     <w:p>
@@ -1414,7 +1442,60 @@
         <w:pStyle w:val="FirstParagraph"/>
       </w:pPr>
       <w:r>
-        <w:t xml:space="preserve">A number of works have shown issues with annotations in ML</w:t>
+        <w:t xml:space="preserve">for myth 6: disagreement indicates that the media being rated is</w:t>
+      </w:r>
+      <w:r>
+        <w:t xml:space="preserve"> </w:t>
+      </w:r>
+      <w:r>
+        <w:t xml:space="preserve">ambiguous.</w:t>
+      </w:r>
+    </w:p>
+    <w:bookmarkStart w:id="24" w:name="Xc3a3ef217f85309ce2807f71182267d84c4891b"/>
+    <w:p>
+      <w:pPr>
+        <w:pStyle w:val="Heading4"/>
+      </w:pPr>
+      <w:r>
+        <w:t xml:space="preserve">annotations aim to measure a latent variable</w:t>
+      </w:r>
+    </w:p>
+    <w:p>
+      <w:pPr>
+        <w:pStyle w:val="FirstParagraph"/>
+      </w:pPr>
+      <w:r>
+        <w:t xml:space="preserve">Jacobs &amp; Wallach (2021)</w:t>
+      </w:r>
+      <w:r>
+        <w:t xml:space="preserve"> </w:t>
+      </w:r>
+      <w:r>
+        <w:t xml:space="preserve">there is a</w:t>
+      </w:r>
+      <w:r>
+        <w:t xml:space="preserve"> </w:t>
+      </w:r>
+      <w:r>
+        <w:t xml:space="preserve">‘measurement error model’</w:t>
+      </w:r>
+      <w:r>
+        <w:t xml:space="preserve"> </w:t>
+      </w:r>
+      <w:r>
+        <w:t xml:space="preserve">(taken from</w:t>
+      </w:r>
+      <w:r>
+        <w:t xml:space="preserve"> </w:t>
+      </w:r>
+      <w:r>
+        <w:t xml:space="preserve">econ) that links the unobservable latent variable, and observable</w:t>
+      </w:r>
+      <w:r>
+        <w:t xml:space="preserve"> </w:t>
+      </w:r>
+      <w:r>
+        <w:t xml:space="preserve">properties. in annotations this is via individual observations</w:t>
       </w:r>
     </w:p>
     <w:p>
@@ -1422,37 +1503,37 @@
         <w:pStyle w:val="BodyText"/>
       </w:pPr>
       <w:r>
-        <w:t xml:space="preserve">Hullman et al. (2022)</w:t>
-      </w:r>
-      <w:r>
-        <w:t xml:space="preserve"> </w:t>
-      </w:r>
-      <w:r>
-        <w:t xml:space="preserve">compare claims that ML is facing a reproducibility</w:t>
-      </w:r>
-      <w:r>
-        <w:t xml:space="preserve"> </w:t>
-      </w:r>
-      <w:r>
-        <w:t xml:space="preserve">crisis to the crisis in psychology. Among the issues they note relate to</w:t>
-      </w:r>
-      <w:r>
-        <w:t xml:space="preserve"> </w:t>
-      </w:r>
-      <w:r>
-        <w:t xml:space="preserve">benchmark datasets, which researchers often re-use as they publish on</w:t>
-      </w:r>
-      <w:r>
-        <w:t xml:space="preserve"> </w:t>
-      </w:r>
-      <w:r>
-        <w:t xml:space="preserve">standardized benchmarks, and because they are cost prohibitive to</w:t>
-      </w:r>
-      <w:r>
-        <w:t xml:space="preserve"> </w:t>
-      </w:r>
-      <w:r>
-        <w:t xml:space="preserve">collect.</w:t>
+        <w:t xml:space="preserve">although paper focuses on attempts at measuring constructs (risk of</w:t>
+      </w:r>
+      <w:r>
+        <w:t xml:space="preserve"> </w:t>
+      </w:r>
+      <w:r>
+        <w:t xml:space="preserve">recidivism, teacher effectiveness, patient benefit) they also show that</w:t>
+      </w:r>
+      <w:r>
+        <w:t xml:space="preserve"> </w:t>
+      </w:r>
+      <w:r>
+        <w:t xml:space="preserve">even</w:t>
+      </w:r>
+      <w:r>
+        <w:t xml:space="preserve"> </w:t>
+      </w:r>
+      <w:r>
+        <w:t xml:space="preserve">‘representational measurements’</w:t>
+      </w:r>
+      <w:r>
+        <w:t xml:space="preserve"> </w:t>
+      </w:r>
+      <w:r>
+        <w:t xml:space="preserve">like height, are essentially a</w:t>
+      </w:r>
+      <w:r>
+        <w:t xml:space="preserve"> </w:t>
+      </w:r>
+      <w:r>
+        <w:t xml:space="preserve">latent variable</w:t>
       </w:r>
     </w:p>
     <w:p>
@@ -1460,257 +1541,55 @@
         <w:pStyle w:val="BodyText"/>
       </w:pPr>
       <w:r>
-        <w:t xml:space="preserve">Another may be that the skills are not being taught: [geiger, first</w:t>
-      </w:r>
-      <w:r>
-        <w:t xml:space="preserve"> </w:t>
-      </w:r>
-      <w:r>
-        <w:t xml:space="preserve">paper, show lack of reporting in ML textbooks on ground truthing]</w:t>
-      </w:r>
-    </w:p>
-    <w:p>
-      <w:pPr>
-        <w:pStyle w:val="BodyText"/>
-      </w:pPr>
-      <w:r>
-        <w:t xml:space="preserve">A number of papers have drawn from the social sciences to synthesize</w:t>
-      </w:r>
-      <w:r>
-        <w:t xml:space="preserve"> </w:t>
-      </w:r>
-      <w:r>
-        <w:t xml:space="preserve">knowledge on how best to gather annotations.</w:t>
-      </w:r>
-    </w:p>
-    <w:bookmarkStart w:id="25" w:name="X259177ba7071f0a919e4311f4c0ffb9c3a08791"/>
-    <w:p>
-      <w:pPr>
-        <w:pStyle w:val="Heading3"/>
-      </w:pPr>
-      <w:r>
-        <w:t xml:space="preserve">ML treats all annotation variance as noise rather than signal</w:t>
-      </w:r>
-    </w:p>
-    <w:p>
-      <w:pPr>
-        <w:pStyle w:val="FirstParagraph"/>
-      </w:pPr>
-      <w:r>
-        <w:t xml:space="preserve">disagreement is common</w:t>
-      </w:r>
-    </w:p>
-    <w:p>
-      <w:pPr>
-        <w:pStyle w:val="BodyText"/>
-      </w:pPr>
-      <w:r>
-        <w:t xml:space="preserve">reviewed in</w:t>
-      </w:r>
-      <w:r>
-        <w:t xml:space="preserve"> </w:t>
-      </w:r>
-      <w:r>
-        <w:t xml:space="preserve">Cabitza et al. (2023)</w:t>
-      </w:r>
-      <w:r>
-        <w:t xml:space="preserve">: -social media content: Chandrasekharan</w:t>
-      </w:r>
-      <w:r>
-        <w:t xml:space="preserve"> </w:t>
-      </w:r>
-      <w:r>
-        <w:t xml:space="preserve">2017 -medical cases: Cabitza 2019 -various NLP tasks</w:t>
-      </w:r>
-      <w:r>
-        <w:t xml:space="preserve"> </w:t>
-      </w:r>
-      <w:r>
         <w:t xml:space="preserve">Aroyo &amp; Welty (2015)</w:t>
       </w:r>
-    </w:p>
-    <w:p>
-      <w:pPr>
-        <w:pStyle w:val="BodyText"/>
-      </w:pPr>
-      <w:r>
-        <w:t xml:space="preserve">disagreement is often removed</w:t>
-      </w:r>
-    </w:p>
-    <w:p>
-      <w:pPr>
-        <w:pStyle w:val="Compact"/>
-        <w:numPr>
-          <w:ilvl w:val="0"/>
-          <w:numId w:val="1006"/>
-        </w:numPr>
-      </w:pPr>
-      <w:r>
-        <w:t xml:space="preserve">adjusting annotator training and instruction</w:t>
-      </w:r>
-    </w:p>
-    <w:p>
-      <w:pPr>
-        <w:pStyle w:val="Compact"/>
-        <w:numPr>
-          <w:ilvl w:val="0"/>
-          <w:numId w:val="1006"/>
-        </w:numPr>
-      </w:pPr>
-      <w:r>
-        <w:t xml:space="preserve">adjusting annotations via discussion post-collection</w:t>
-      </w:r>
-    </w:p>
-    <w:p>
-      <w:pPr>
-        <w:pStyle w:val="Compact"/>
-        <w:numPr>
-          <w:ilvl w:val="0"/>
-          <w:numId w:val="1006"/>
-        </w:numPr>
-      </w:pPr>
-      <w:r>
-        <w:t xml:space="preserve">majority voting, post-hoc without annotators</w:t>
-      </w:r>
-    </w:p>
-    <w:p>
-      <w:pPr>
-        <w:pStyle w:val="FirstParagraph"/>
-      </w:pPr>
-      <w:r>
-        <w:t xml:space="preserve">Beyond errors in judgment are questions about the target for the</w:t>
-      </w:r>
-      <w:r>
-        <w:t xml:space="preserve"> </w:t>
-      </w:r>
-      <w:r>
-        <w:t xml:space="preserve">annotations. For at least some phenomena, the assumption that there is a</w:t>
-      </w:r>
-      <w:r>
-        <w:t xml:space="preserve"> </w:t>
-      </w:r>
-      <w:r>
-        <w:t xml:space="preserve">single ground-truth to approximate with annotations doesn’t hold.</w:t>
-      </w:r>
-    </w:p>
-    <w:p>
-      <w:pPr>
-        <w:pStyle w:val="BodyText"/>
-      </w:pPr>
-      <w:r>
-        <w:t xml:space="preserve">Aroyo &amp; Welty (2015)</w:t>
-      </w:r>
-    </w:p>
-    <w:p>
-      <w:pPr>
-        <w:pStyle w:val="BodyText"/>
-      </w:pPr>
-      <w:r>
-        <w:t xml:space="preserve">7</w:t>
-      </w:r>
-      <w:r>
-        <w:t xml:space="preserve"> </w:t>
-      </w:r>
-      <w:r>
-        <w:t xml:space="preserve">‘myths’</w:t>
-      </w:r>
-      <w:r>
-        <w:t xml:space="preserve"> </w:t>
-      </w:r>
-      <w:r>
-        <w:t xml:space="preserve">of human annotation:</w:t>
-      </w:r>
-    </w:p>
-    <w:p>
-      <w:pPr>
-        <w:pStyle w:val="Compact"/>
-        <w:numPr>
-          <w:ilvl w:val="0"/>
-          <w:numId w:val="1007"/>
-        </w:numPr>
-      </w:pPr>
-      <w:r>
-        <w:t xml:space="preserve">there is one truth</w:t>
-      </w:r>
-    </w:p>
-    <w:p>
-      <w:pPr>
-        <w:pStyle w:val="Compact"/>
-        <w:numPr>
-          <w:ilvl w:val="0"/>
-          <w:numId w:val="1007"/>
-        </w:numPr>
-      </w:pPr>
-      <w:r>
-        <w:t xml:space="preserve">disagreement is bad</w:t>
-      </w:r>
-    </w:p>
-    <w:p>
-      <w:pPr>
-        <w:pStyle w:val="Compact"/>
-        <w:numPr>
-          <w:ilvl w:val="0"/>
-          <w:numId w:val="1007"/>
-        </w:numPr>
-      </w:pPr>
-      <w:r>
-        <w:t xml:space="preserve">detailed guidelines help</w:t>
-      </w:r>
-    </w:p>
-    <w:p>
-      <w:pPr>
-        <w:pStyle w:val="Compact"/>
-        <w:numPr>
-          <w:ilvl w:val="0"/>
-          <w:numId w:val="1007"/>
-        </w:numPr>
-      </w:pPr>
-      <w:r>
-        <w:t xml:space="preserve">experts are better</w:t>
-      </w:r>
-    </w:p>
-    <w:p>
-      <w:pPr>
-        <w:pStyle w:val="Compact"/>
-        <w:numPr>
-          <w:ilvl w:val="0"/>
-          <w:numId w:val="1007"/>
-        </w:numPr>
-      </w:pPr>
-      <w:r>
-        <w:t xml:space="preserve">one annotator is enough</w:t>
-      </w:r>
-    </w:p>
-    <w:p>
-      <w:pPr>
-        <w:pStyle w:val="Compact"/>
-        <w:numPr>
-          <w:ilvl w:val="0"/>
-          <w:numId w:val="1007"/>
-        </w:numPr>
-      </w:pPr>
-      <w:r>
-        <w:t xml:space="preserve">all items are created equal</w:t>
-      </w:r>
-    </w:p>
-    <w:p>
-      <w:pPr>
-        <w:pStyle w:val="Compact"/>
-        <w:numPr>
-          <w:ilvl w:val="0"/>
-          <w:numId w:val="1007"/>
-        </w:numPr>
-      </w:pPr>
-      <w:r>
-        <w:t xml:space="preserve">once done, forever valid</w:t>
-      </w:r>
-    </w:p>
-    <w:p>
-      <w:pPr>
-        <w:pStyle w:val="FirstParagraph"/>
-      </w:pPr>
-      <w:r>
-        <w:t xml:space="preserve">For myths 1 and 2:</w:t>
+      <w:r>
+        <w:t xml:space="preserve"> </w:t>
+      </w:r>
+      <w:r>
+        <w:t xml:space="preserve">operationalize</w:t>
+      </w:r>
+      <w:r>
+        <w:t xml:space="preserve"> </w:t>
+      </w:r>
+      <w:r>
+        <w:t xml:space="preserve">‘crowd truth’</w:t>
+      </w:r>
+      <w:r>
+        <w:t xml:space="preserve"> </w:t>
+      </w:r>
+      <w:r>
+        <w:t xml:space="preserve">with an illustration where</w:t>
+      </w:r>
+      <w:r>
+        <w:t xml:space="preserve"> </w:t>
+      </w:r>
+      <w:r>
+        <w:t xml:space="preserve">the</w:t>
+      </w:r>
+      <w:r>
+        <w:t xml:space="preserve"> </w:t>
+      </w:r>
+      <w:r>
+        <w:t xml:space="preserve">‘gold standard’</w:t>
+      </w:r>
+      <w:r>
+        <w:t xml:space="preserve"> </w:t>
+      </w:r>
+      <w:r>
+        <w:t xml:space="preserve">is the probability that a sentence contains an</w:t>
+      </w:r>
+      <w:r>
+        <w:t xml:space="preserve"> </w:t>
+      </w:r>
+      <w:r>
+        <w:t xml:space="preserve">element, based on the probability that an annotator annotated that</w:t>
+      </w:r>
+      <w:r>
+        <w:t xml:space="preserve"> </w:t>
+      </w:r>
+      <w:r>
+        <w:t xml:space="preserve">sentence with that element.</w:t>
       </w:r>
     </w:p>
     <w:p>
@@ -1722,13 +1601,34 @@
         </w:numPr>
       </w:pPr>
       <w:r>
-        <w:t xml:space="preserve">list examples from NLP where the disagreement from annotators is</w:t>
-      </w:r>
-      <w:r>
-        <w:t xml:space="preserve"> </w:t>
-      </w:r>
-      <w:r>
-        <w:t xml:space="preserve">sensible</w:t>
+        <w:t xml:space="preserve">i.e. the label isn’t represented as</w:t>
+      </w:r>
+      <w:r>
+        <w:t xml:space="preserve"> </w:t>
+      </w:r>
+      <w:r>
+        <w:t xml:space="preserve">‘present’</w:t>
+      </w:r>
+      <w:r>
+        <w:t xml:space="preserve"> </w:t>
+      </w:r>
+      <w:r>
+        <w:t xml:space="preserve">or</w:t>
+      </w:r>
+      <w:r>
+        <w:t xml:space="preserve"> </w:t>
+      </w:r>
+      <w:r>
+        <w:t xml:space="preserve">‘not present’</w:t>
+      </w:r>
+      <w:r>
+        <w:t xml:space="preserve">, but</w:t>
+      </w:r>
+      <w:r>
+        <w:t xml:space="preserve"> </w:t>
+      </w:r>
+      <w:r>
+        <w:t xml:space="preserve">as a probablility</w:t>
       </w:r>
     </w:p>
     <w:p>
@@ -1737,218 +1637,6 @@
         <w:numPr>
           <w:ilvl w:val="0"/>
           <w:numId w:val="1008"/>
-        </w:numPr>
-      </w:pPr>
-      <w:r>
-        <w:t xml:space="preserve">they argue that the assumptions of a single ground truth, and that</w:t>
-      </w:r>
-      <w:r>
-        <w:t xml:space="preserve"> </w:t>
-      </w:r>
-      <w:r>
-        <w:t xml:space="preserve">disagreement is indicative of poor annotations are both false.</w:t>
-      </w:r>
-    </w:p>
-    <w:p>
-      <w:pPr>
-        <w:pStyle w:val="FirstParagraph"/>
-      </w:pPr>
-      <w:r>
-        <w:t xml:space="preserve">for myth 6: disagreement indicates that the media being rated is</w:t>
-      </w:r>
-      <w:r>
-        <w:t xml:space="preserve"> </w:t>
-      </w:r>
-      <w:r>
-        <w:t xml:space="preserve">ambiguous.</w:t>
-      </w:r>
-    </w:p>
-    <w:bookmarkStart w:id="24" w:name="Xc3a3ef217f85309ce2807f71182267d84c4891b"/>
-    <w:p>
-      <w:pPr>
-        <w:pStyle w:val="Heading4"/>
-      </w:pPr>
-      <w:r>
-        <w:t xml:space="preserve">annotations aim to measure a latent variable</w:t>
-      </w:r>
-    </w:p>
-    <w:p>
-      <w:pPr>
-        <w:pStyle w:val="FirstParagraph"/>
-      </w:pPr>
-      <w:r>
-        <w:t xml:space="preserve">Jacobs &amp; Wallach (2021)</w:t>
-      </w:r>
-      <w:r>
-        <w:t xml:space="preserve"> </w:t>
-      </w:r>
-      <w:r>
-        <w:t xml:space="preserve">there is a</w:t>
-      </w:r>
-      <w:r>
-        <w:t xml:space="preserve"> </w:t>
-      </w:r>
-      <w:r>
-        <w:t xml:space="preserve">‘measurement error model’</w:t>
-      </w:r>
-      <w:r>
-        <w:t xml:space="preserve"> </w:t>
-      </w:r>
-      <w:r>
-        <w:t xml:space="preserve">(taken from</w:t>
-      </w:r>
-      <w:r>
-        <w:t xml:space="preserve"> </w:t>
-      </w:r>
-      <w:r>
-        <w:t xml:space="preserve">econ) that links the unobservable latent variable, and observable</w:t>
-      </w:r>
-      <w:r>
-        <w:t xml:space="preserve"> </w:t>
-      </w:r>
-      <w:r>
-        <w:t xml:space="preserve">properties. in annotations this is via individual observations</w:t>
-      </w:r>
-    </w:p>
-    <w:p>
-      <w:pPr>
-        <w:pStyle w:val="BodyText"/>
-      </w:pPr>
-      <w:r>
-        <w:t xml:space="preserve">although paper focuses on attempts at measuring constructs (risk of</w:t>
-      </w:r>
-      <w:r>
-        <w:t xml:space="preserve"> </w:t>
-      </w:r>
-      <w:r>
-        <w:t xml:space="preserve">recidivism, teacher effectiveness, patient benefit) they also show that</w:t>
-      </w:r>
-      <w:r>
-        <w:t xml:space="preserve"> </w:t>
-      </w:r>
-      <w:r>
-        <w:t xml:space="preserve">even</w:t>
-      </w:r>
-      <w:r>
-        <w:t xml:space="preserve"> </w:t>
-      </w:r>
-      <w:r>
-        <w:t xml:space="preserve">‘representational measurements’</w:t>
-      </w:r>
-      <w:r>
-        <w:t xml:space="preserve"> </w:t>
-      </w:r>
-      <w:r>
-        <w:t xml:space="preserve">like height, are essentially a</w:t>
-      </w:r>
-      <w:r>
-        <w:t xml:space="preserve"> </w:t>
-      </w:r>
-      <w:r>
-        <w:t xml:space="preserve">latent variable</w:t>
-      </w:r>
-    </w:p>
-    <w:p>
-      <w:pPr>
-        <w:pStyle w:val="BodyText"/>
-      </w:pPr>
-      <w:r>
-        <w:t xml:space="preserve">Aroyo &amp; Welty (2015)</w:t>
-      </w:r>
-      <w:r>
-        <w:t xml:space="preserve"> </w:t>
-      </w:r>
-      <w:r>
-        <w:t xml:space="preserve">operationalize</w:t>
-      </w:r>
-      <w:r>
-        <w:t xml:space="preserve"> </w:t>
-      </w:r>
-      <w:r>
-        <w:t xml:space="preserve">‘crowd truth’</w:t>
-      </w:r>
-      <w:r>
-        <w:t xml:space="preserve"> </w:t>
-      </w:r>
-      <w:r>
-        <w:t xml:space="preserve">with an illustration where</w:t>
-      </w:r>
-      <w:r>
-        <w:t xml:space="preserve"> </w:t>
-      </w:r>
-      <w:r>
-        <w:t xml:space="preserve">the</w:t>
-      </w:r>
-      <w:r>
-        <w:t xml:space="preserve"> </w:t>
-      </w:r>
-      <w:r>
-        <w:t xml:space="preserve">‘gold standard’</w:t>
-      </w:r>
-      <w:r>
-        <w:t xml:space="preserve"> </w:t>
-      </w:r>
-      <w:r>
-        <w:t xml:space="preserve">is the probability that a sentence contains an</w:t>
-      </w:r>
-      <w:r>
-        <w:t xml:space="preserve"> </w:t>
-      </w:r>
-      <w:r>
-        <w:t xml:space="preserve">element, based on the probability that an annotator annotated that</w:t>
-      </w:r>
-      <w:r>
-        <w:t xml:space="preserve"> </w:t>
-      </w:r>
-      <w:r>
-        <w:t xml:space="preserve">sentence with that element.</w:t>
-      </w:r>
-    </w:p>
-    <w:p>
-      <w:pPr>
-        <w:pStyle w:val="Compact"/>
-        <w:numPr>
-          <w:ilvl w:val="0"/>
-          <w:numId w:val="1009"/>
-        </w:numPr>
-      </w:pPr>
-      <w:r>
-        <w:t xml:space="preserve">i.e. the label isn’t represented as</w:t>
-      </w:r>
-      <w:r>
-        <w:t xml:space="preserve"> </w:t>
-      </w:r>
-      <w:r>
-        <w:t xml:space="preserve">‘present’</w:t>
-      </w:r>
-      <w:r>
-        <w:t xml:space="preserve"> </w:t>
-      </w:r>
-      <w:r>
-        <w:t xml:space="preserve">or</w:t>
-      </w:r>
-      <w:r>
-        <w:t xml:space="preserve"> </w:t>
-      </w:r>
-      <w:r>
-        <w:t xml:space="preserve">‘not present’</w:t>
-      </w:r>
-      <w:r>
-        <w:t xml:space="preserve">, but</w:t>
-      </w:r>
-      <w:r>
-        <w:t xml:space="preserve"> </w:t>
-      </w:r>
-      <w:r>
-        <w:t xml:space="preserve">as a probablility</w:t>
-      </w:r>
-    </w:p>
-    <w:p>
-      <w:pPr>
-        <w:pStyle w:val="Compact"/>
-        <w:numPr>
-          <w:ilvl w:val="0"/>
-          <w:numId w:val="1009"/>
         </w:numPr>
       </w:pPr>
       <w:r>
@@ -2044,17 +1732,49 @@
         <w:pStyle w:val="Compact"/>
         <w:numPr>
           <w:ilvl w:val="0"/>
+          <w:numId w:val="1009"/>
+        </w:numPr>
+      </w:pPr>
+      <w:r>
+        <w:t xml:space="preserve">over/under prediction: confidence score is higher/lower than</w:t>
+      </w:r>
+      <w:r>
+        <w:t xml:space="preserve"> </w:t>
+      </w:r>
+      <w:r>
+        <w:t xml:space="preserve">accuracy</w:t>
+      </w:r>
+    </w:p>
+    <w:p>
+      <w:pPr>
+        <w:pStyle w:val="Compact"/>
+        <w:numPr>
+          <w:ilvl w:val="0"/>
+          <w:numId w:val="1009"/>
+        </w:numPr>
+      </w:pPr>
+      <w:r>
+        <w:t xml:space="preserve">over/under extremity: confidence is more extreme at ends</w:t>
+      </w:r>
+    </w:p>
+    <w:p>
+      <w:pPr>
+        <w:pStyle w:val="FirstParagraph"/>
+      </w:pPr>
+      <w:r>
+        <w:t xml:space="preserve">also reviews possible reasons:</w:t>
+      </w:r>
+    </w:p>
+    <w:p>
+      <w:pPr>
+        <w:pStyle w:val="Compact"/>
+        <w:numPr>
+          <w:ilvl w:val="0"/>
           <w:numId w:val="1010"/>
         </w:numPr>
       </w:pPr>
       <w:r>
-        <w:t xml:space="preserve">over/under prediction: confidence score is higher/lower than</w:t>
-      </w:r>
-      <w:r>
-        <w:t xml:space="preserve"> </w:t>
-      </w:r>
-      <w:r>
-        <w:t xml:space="preserve">accuracy</w:t>
+        <w:t xml:space="preserve">optimistic overconfidence</w:t>
       </w:r>
     </w:p>
     <w:p>
@@ -2066,38 +1786,6 @@
         </w:numPr>
       </w:pPr>
       <w:r>
-        <w:t xml:space="preserve">over/under extremity: confidence is more extreme at ends</w:t>
-      </w:r>
-    </w:p>
-    <w:p>
-      <w:pPr>
-        <w:pStyle w:val="FirstParagraph"/>
-      </w:pPr>
-      <w:r>
-        <w:t xml:space="preserve">also reviews possible reasons:</w:t>
-      </w:r>
-    </w:p>
-    <w:p>
-      <w:pPr>
-        <w:pStyle w:val="Compact"/>
-        <w:numPr>
-          <w:ilvl w:val="0"/>
-          <w:numId w:val="1011"/>
-        </w:numPr>
-      </w:pPr>
-      <w:r>
-        <w:t xml:space="preserve">optimistic overconfidence</w:t>
-      </w:r>
-    </w:p>
-    <w:p>
-      <w:pPr>
-        <w:pStyle w:val="Compact"/>
-        <w:numPr>
-          <w:ilvl w:val="0"/>
-          <w:numId w:val="1011"/>
-        </w:numPr>
-      </w:pPr>
-      <w:r>
         <w:t xml:space="preserve">confirmation bias</w:t>
       </w:r>
     </w:p>
@@ -2106,7 +1794,7 @@
         <w:pStyle w:val="Compact"/>
         <w:numPr>
           <w:ilvl w:val="0"/>
-          <w:numId w:val="1011"/>
+          <w:numId w:val="1010"/>
         </w:numPr>
       </w:pPr>
       <w:r>
@@ -2118,7 +1806,7 @@
         <w:pStyle w:val="Compact"/>
         <w:numPr>
           <w:ilvl w:val="0"/>
-          <w:numId w:val="1011"/>
+          <w:numId w:val="1010"/>
         </w:numPr>
       </w:pPr>
       <w:r>
@@ -2130,7 +1818,7 @@
         <w:pStyle w:val="Compact"/>
         <w:numPr>
           <w:ilvl w:val="0"/>
-          <w:numId w:val="1011"/>
+          <w:numId w:val="1010"/>
         </w:numPr>
       </w:pPr>
       <w:r>
@@ -2226,7 +1914,7 @@
         <w:pStyle w:val="Compact"/>
         <w:numPr>
           <w:ilvl w:val="0"/>
-          <w:numId w:val="1012"/>
+          <w:numId w:val="1011"/>
         </w:numPr>
       </w:pPr>
       <w:r>
@@ -2238,7 +1926,7 @@
         <w:pStyle w:val="Compact"/>
         <w:numPr>
           <w:ilvl w:val="0"/>
-          <w:numId w:val="1012"/>
+          <w:numId w:val="1011"/>
         </w:numPr>
       </w:pPr>
       <w:r>
@@ -2250,7 +1938,7 @@
         <w:pStyle w:val="Compact"/>
         <w:numPr>
           <w:ilvl w:val="0"/>
-          <w:numId w:val="1012"/>
+          <w:numId w:val="1011"/>
         </w:numPr>
       </w:pPr>
       <w:r>
@@ -2262,7 +1950,7 @@
         <w:pStyle w:val="Compact"/>
         <w:numPr>
           <w:ilvl w:val="0"/>
-          <w:numId w:val="1012"/>
+          <w:numId w:val="1011"/>
         </w:numPr>
       </w:pPr>
       <w:r>
@@ -2280,7 +1968,7 @@
         <w:pStyle w:val="Compact"/>
         <w:numPr>
           <w:ilvl w:val="0"/>
-          <w:numId w:val="1012"/>
+          <w:numId w:val="1011"/>
         </w:numPr>
       </w:pPr>
       <w:r>
@@ -2378,11 +2066,41 @@
         <w:pStyle w:val="Compact"/>
         <w:numPr>
           <w:ilvl w:val="0"/>
+          <w:numId w:val="1012"/>
+        </w:numPr>
+      </w:pPr>
+      <w:r>
+        <w:t xml:space="preserve">annotation collection requires design thinking</w:t>
+      </w:r>
+    </w:p>
+    <w:p>
+      <w:pPr>
+        <w:pStyle w:val="Compact"/>
+        <w:numPr>
+          <w:ilvl w:val="1"/>
           <w:numId w:val="1013"/>
         </w:numPr>
       </w:pPr>
       <w:r>
-        <w:t xml:space="preserve">annotation collection requires design thinking</w:t>
+        <w:t xml:space="preserve">Task Structure: specific wording and response options, including</w:t>
+      </w:r>
+      <w:r>
+        <w:t xml:space="preserve"> </w:t>
+      </w:r>
+      <w:r>
+        <w:t xml:space="preserve">debates over the inclusion of</w:t>
+      </w:r>
+      <w:r>
+        <w:t xml:space="preserve"> </w:t>
+      </w:r>
+      <w:r>
+        <w:t xml:space="preserve">“I don’t Know”</w:t>
+      </w:r>
+      <w:r>
+        <w:t xml:space="preserve"> </w:t>
+      </w:r>
+      <w:r>
+        <w:t xml:space="preserve">option</w:t>
       </w:r>
     </w:p>
     <w:p>
@@ -2390,29 +2108,140 @@
         <w:pStyle w:val="Compact"/>
         <w:numPr>
           <w:ilvl w:val="1"/>
+          <w:numId w:val="1013"/>
+        </w:numPr>
+      </w:pPr>
+      <w:r>
+        <w:t xml:space="preserve">Order Effects: specific judgements are affected by previous</w:t>
+      </w:r>
+      <w:r>
+        <w:t xml:space="preserve"> </w:t>
+      </w:r>
+      <w:r>
+        <w:t xml:space="preserve">perceptions</w:t>
+      </w:r>
+    </w:p>
+    <w:p>
+      <w:pPr>
+        <w:pStyle w:val="Compact"/>
+        <w:numPr>
+          <w:ilvl w:val="1"/>
+          <w:numId w:val="1013"/>
+        </w:numPr>
+      </w:pPr>
+      <w:r>
+        <w:t xml:space="preserve">Annotator Effects: backgrounds, opinions, experiences of</w:t>
+      </w:r>
+      <w:r>
+        <w:t xml:space="preserve"> </w:t>
+      </w:r>
+      <w:r>
+        <w:t xml:space="preserve">respondents affect responses</w:t>
+      </w:r>
+    </w:p>
+    <w:p>
+      <w:pPr>
+        <w:pStyle w:val="FirstParagraph"/>
+      </w:pPr>
+      <w:r>
+        <w:t xml:space="preserve">Jacobs &amp; Wallach (2021)</w:t>
+      </w:r>
+    </w:p>
+    <w:p>
+      <w:pPr>
+        <w:pStyle w:val="Compact"/>
+        <w:numPr>
+          <w:ilvl w:val="0"/>
           <w:numId w:val="1014"/>
         </w:numPr>
       </w:pPr>
       <w:r>
-        <w:t xml:space="preserve">Task Structure: specific wording and response options, including</w:t>
-      </w:r>
-      <w:r>
-        <w:t xml:space="preserve"> </w:t>
-      </w:r>
-      <w:r>
-        <w:t xml:space="preserve">debates over the inclusion of</w:t>
-      </w:r>
-      <w:r>
-        <w:t xml:space="preserve"> </w:t>
-      </w:r>
-      <w:r>
-        <w:t xml:space="preserve">“I don’t Know”</w:t>
-      </w:r>
-      <w:r>
-        <w:t xml:space="preserve"> </w:t>
-      </w:r>
-      <w:r>
-        <w:t xml:space="preserve">option</w:t>
+        <w:t xml:space="preserve">reliability: do similar inputs to a measurement model present</w:t>
+      </w:r>
+      <w:r>
+        <w:t xml:space="preserve"> </w:t>
+      </w:r>
+      <w:r>
+        <w:t xml:space="preserve">similar outputs?</w:t>
+      </w:r>
+    </w:p>
+    <w:p>
+      <w:pPr>
+        <w:pStyle w:val="FirstParagraph"/>
+      </w:pPr>
+      <w:r>
+        <w:t xml:space="preserve">test-retest: are measurements of an unobservable latent construct taken</w:t>
+      </w:r>
+      <w:r>
+        <w:t xml:space="preserve"> </w:t>
+      </w:r>
+      <w:r>
+        <w:t xml:space="preserve">at different times via a measurement model similar, assuming the</w:t>
+      </w:r>
+      <w:r>
+        <w:t xml:space="preserve"> </w:t>
+      </w:r>
+      <w:r>
+        <w:t xml:space="preserve">construct hasn’t changed?</w:t>
+      </w:r>
+    </w:p>
+    <w:p>
+      <w:pPr>
+        <w:pStyle w:val="Compact"/>
+        <w:numPr>
+          <w:ilvl w:val="0"/>
+          <w:numId w:val="1015"/>
+        </w:numPr>
+      </w:pPr>
+      <w:r>
+        <w:t xml:space="preserve">validity: is it</w:t>
+      </w:r>
+      <w:r>
+        <w:t xml:space="preserve"> </w:t>
+      </w:r>
+      <w:r>
+        <w:t xml:space="preserve">‘right’</w:t>
+      </w:r>
+      <w:r>
+        <w:t xml:space="preserve">?</w:t>
+      </w:r>
+    </w:p>
+    <w:p>
+      <w:pPr>
+        <w:pStyle w:val="FirstParagraph"/>
+      </w:pPr>
+      <w:r>
+        <w:t xml:space="preserve">no single test for validity on purpose, because it requires thinking. do</w:t>
+      </w:r>
+      <w:r>
+        <w:t xml:space="preserve"> </w:t>
+      </w:r>
+      <w:r>
+        <w:t xml:space="preserve">our measurements:</w:t>
+      </w:r>
+    </w:p>
+    <w:p>
+      <w:pPr>
+        <w:pStyle w:val="Compact"/>
+        <w:numPr>
+          <w:ilvl w:val="0"/>
+          <w:numId w:val="1016"/>
+        </w:numPr>
+      </w:pPr>
+      <w:r>
+        <w:t xml:space="preserve">face validity: look plausible/ sensible?</w:t>
+      </w:r>
+    </w:p>
+    <w:p>
+      <w:pPr>
+        <w:pStyle w:val="Compact"/>
+        <w:numPr>
+          <w:ilvl w:val="0"/>
+          <w:numId w:val="1016"/>
+        </w:numPr>
+      </w:pPr>
+      <w:r>
+        <w:t xml:space="preserve">content validity: capture the construct?</w:t>
       </w:r>
     </w:p>
     <w:p>
@@ -2420,17 +2249,11 @@
         <w:pStyle w:val="Compact"/>
         <w:numPr>
           <w:ilvl w:val="1"/>
-          <w:numId w:val="1014"/>
-        </w:numPr>
-      </w:pPr>
-      <w:r>
-        <w:t xml:space="preserve">Order Effects: specific judgements are affected by previous</w:t>
-      </w:r>
-      <w:r>
-        <w:t xml:space="preserve"> </w:t>
-      </w:r>
-      <w:r>
-        <w:t xml:space="preserve">perceptions</w:t>
+          <w:numId w:val="1017"/>
+        </w:numPr>
+      </w:pPr>
+      <w:r>
+        <w:t xml:space="preserve">structural validity: show the inter-correlations we expect?</w:t>
       </w:r>
     </w:p>
     <w:p>
@@ -2438,63 +2261,17 @@
         <w:pStyle w:val="Compact"/>
         <w:numPr>
           <w:ilvl w:val="1"/>
-          <w:numId w:val="1014"/>
-        </w:numPr>
-      </w:pPr>
-      <w:r>
-        <w:t xml:space="preserve">Annotator Effects: backgrounds, opinions, experiences of</w:t>
-      </w:r>
-      <w:r>
-        <w:t xml:space="preserve"> </w:t>
-      </w:r>
-      <w:r>
-        <w:t xml:space="preserve">respondents affect responses</w:t>
-      </w:r>
-    </w:p>
-    <w:p>
-      <w:pPr>
-        <w:pStyle w:val="FirstParagraph"/>
-      </w:pPr>
-      <w:r>
-        <w:t xml:space="preserve">Jacobs &amp; Wallach (2021)</w:t>
-      </w:r>
-    </w:p>
-    <w:p>
-      <w:pPr>
-        <w:pStyle w:val="Compact"/>
-        <w:numPr>
-          <w:ilvl w:val="0"/>
-          <w:numId w:val="1015"/>
-        </w:numPr>
-      </w:pPr>
-      <w:r>
-        <w:t xml:space="preserve">reliability: do similar inputs to a measurement model present</w:t>
-      </w:r>
-      <w:r>
-        <w:t xml:space="preserve"> </w:t>
-      </w:r>
-      <w:r>
-        <w:t xml:space="preserve">similar outputs?</w:t>
-      </w:r>
-    </w:p>
-    <w:p>
-      <w:pPr>
-        <w:pStyle w:val="FirstParagraph"/>
-      </w:pPr>
-      <w:r>
-        <w:t xml:space="preserve">test-retest: are measurements of an unobservable latent construct taken</w:t>
-      </w:r>
-      <w:r>
-        <w:t xml:space="preserve"> </w:t>
-      </w:r>
-      <w:r>
-        <w:t xml:space="preserve">at different times via a measurement model similar, assuming the</w:t>
-      </w:r>
-      <w:r>
-        <w:t xml:space="preserve"> </w:t>
-      </w:r>
-      <w:r>
-        <w:t xml:space="preserve">construct hasn’t changed?</w:t>
+          <w:numId w:val="1017"/>
+        </w:numPr>
+      </w:pPr>
+      <w:r>
+        <w:t xml:space="preserve">substantive validity: capture only observable properties thought</w:t>
+      </w:r>
+      <w:r>
+        <w:t xml:space="preserve"> </w:t>
+      </w:r>
+      <w:r>
+        <w:t xml:space="preserve">to be related to the construct?</w:t>
       </w:r>
     </w:p>
     <w:p>
@@ -2506,95 +2283,6 @@
         </w:numPr>
       </w:pPr>
       <w:r>
-        <w:t xml:space="preserve">validity: is it</w:t>
-      </w:r>
-      <w:r>
-        <w:t xml:space="preserve"> </w:t>
-      </w:r>
-      <w:r>
-        <w:t xml:space="preserve">‘right’</w:t>
-      </w:r>
-      <w:r>
-        <w:t xml:space="preserve">?</w:t>
-      </w:r>
-    </w:p>
-    <w:p>
-      <w:pPr>
-        <w:pStyle w:val="FirstParagraph"/>
-      </w:pPr>
-      <w:r>
-        <w:t xml:space="preserve">no single test for validity on purpose, because it requires thinking. do</w:t>
-      </w:r>
-      <w:r>
-        <w:t xml:space="preserve"> </w:t>
-      </w:r>
-      <w:r>
-        <w:t xml:space="preserve">our measurements:</w:t>
-      </w:r>
-    </w:p>
-    <w:p>
-      <w:pPr>
-        <w:pStyle w:val="Compact"/>
-        <w:numPr>
-          <w:ilvl w:val="0"/>
-          <w:numId w:val="1017"/>
-        </w:numPr>
-      </w:pPr>
-      <w:r>
-        <w:t xml:space="preserve">face validity: look plausible/ sensible?</w:t>
-      </w:r>
-    </w:p>
-    <w:p>
-      <w:pPr>
-        <w:pStyle w:val="Compact"/>
-        <w:numPr>
-          <w:ilvl w:val="0"/>
-          <w:numId w:val="1017"/>
-        </w:numPr>
-      </w:pPr>
-      <w:r>
-        <w:t xml:space="preserve">content validity: capture the construct?</w:t>
-      </w:r>
-    </w:p>
-    <w:p>
-      <w:pPr>
-        <w:pStyle w:val="Compact"/>
-        <w:numPr>
-          <w:ilvl w:val="1"/>
-          <w:numId w:val="1018"/>
-        </w:numPr>
-      </w:pPr>
-      <w:r>
-        <w:t xml:space="preserve">structural validity: show the inter-correlations we expect?</w:t>
-      </w:r>
-    </w:p>
-    <w:p>
-      <w:pPr>
-        <w:pStyle w:val="Compact"/>
-        <w:numPr>
-          <w:ilvl w:val="1"/>
-          <w:numId w:val="1018"/>
-        </w:numPr>
-      </w:pPr>
-      <w:r>
-        <w:t xml:space="preserve">substantive validity: capture only observable properties thought</w:t>
-      </w:r>
-      <w:r>
-        <w:t xml:space="preserve"> </w:t>
-      </w:r>
-      <w:r>
-        <w:t xml:space="preserve">to be related to the construct?</w:t>
-      </w:r>
-    </w:p>
-    <w:p>
-      <w:pPr>
-        <w:pStyle w:val="Compact"/>
-        <w:numPr>
-          <w:ilvl w:val="0"/>
-          <w:numId w:val="1017"/>
-        </w:numPr>
-      </w:pPr>
-      <w:r>
         <w:t xml:space="preserve">convergent validity: show correlations with other validated methods?</w:t>
       </w:r>
     </w:p>
@@ -2603,7 +2291,7 @@
         <w:pStyle w:val="Compact"/>
         <w:numPr>
           <w:ilvl w:val="0"/>
-          <w:numId w:val="1017"/>
+          <w:numId w:val="1016"/>
         </w:numPr>
       </w:pPr>
       <w:r>
@@ -2621,7 +2309,7 @@
         <w:pStyle w:val="Compact"/>
         <w:numPr>
           <w:ilvl w:val="0"/>
-          <w:numId w:val="1017"/>
+          <w:numId w:val="1016"/>
         </w:numPr>
       </w:pPr>
       <w:r>
@@ -2639,7 +2327,7 @@
         <w:pStyle w:val="Compact"/>
         <w:numPr>
           <w:ilvl w:val="0"/>
-          <w:numId w:val="1017"/>
+          <w:numId w:val="1016"/>
         </w:numPr>
       </w:pPr>
       <w:r>
@@ -2657,7 +2345,7 @@
         <w:pStyle w:val="Compact"/>
         <w:numPr>
           <w:ilvl w:val="0"/>
-          <w:numId w:val="1017"/>
+          <w:numId w:val="1016"/>
         </w:numPr>
       </w:pPr>
       <w:r>
@@ -2782,11 +2470,103 @@
       <w:pPr>
         <w:numPr>
           <w:ilvl w:val="0"/>
+          <w:numId w:val="1018"/>
+        </w:numPr>
+      </w:pPr>
+      <w:r>
+        <w:t xml:space="preserve">is congruent with the reality of collecting annotations</w:t>
+      </w:r>
+    </w:p>
+    <w:p>
+      <w:pPr>
+        <w:numPr>
+          <w:ilvl w:val="0"/>
+          <w:numId w:val="1018"/>
+        </w:numPr>
+      </w:pPr>
+      <w:r>
+        <w:t xml:space="preserve">includes the signal in the variance of labels or ratings</w:t>
+      </w:r>
+    </w:p>
+    <w:p>
+      <w:pPr>
+        <w:numPr>
+          <w:ilvl w:val="0"/>
+          <w:numId w:val="1018"/>
+        </w:numPr>
+      </w:pPr>
+      <w:r>
+        <w:t xml:space="preserve">avoids majority group perspective appearing to be</w:t>
+      </w:r>
+      <w:r>
+        <w:t xml:space="preserve"> </w:t>
+      </w:r>
+      <w:r>
+        <w:t xml:space="preserve">‘objective’</w:t>
+      </w:r>
+    </w:p>
+    <w:p>
+      <w:pPr>
+        <w:numPr>
+          <w:ilvl w:val="0"/>
+          <w:numId w:val="1018"/>
+        </w:numPr>
+      </w:pPr>
+      <w:r>
+        <w:t xml:space="preserve">allows for the modelling of human errors and variances</w:t>
+      </w:r>
+    </w:p>
+    <w:p>
+      <w:pPr>
+        <w:numPr>
+          <w:ilvl w:val="0"/>
+          <w:numId w:val="1018"/>
+        </w:numPr>
+      </w:pPr>
+      <w:r>
+        <w:t xml:space="preserve">allows for uncertain, fuzzy, or soft model development</w:t>
+      </w:r>
+    </w:p>
+    <w:p>
+      <w:pPr>
+        <w:numPr>
+          <w:ilvl w:val="0"/>
+          <w:numId w:val="1018"/>
+        </w:numPr>
+      </w:pPr>
+      <w:r>
+        <w:t xml:space="preserve">more complete report of the data generating process, as it also</w:t>
+      </w:r>
+      <w:r>
+        <w:t xml:space="preserve"> </w:t>
+      </w:r>
+      <w:r>
+        <w:t xml:space="preserve">reports uncertainty</w:t>
+      </w:r>
+    </w:p>
+    <w:p>
+      <w:pPr>
+        <w:pStyle w:val="FirstParagraph"/>
+      </w:pPr>
+      <w:r>
+        <w:t xml:space="preserve">downsides:</w:t>
+      </w:r>
+    </w:p>
+    <w:p>
+      <w:pPr>
+        <w:numPr>
+          <w:ilvl w:val="0"/>
           <w:numId w:val="1019"/>
         </w:numPr>
       </w:pPr>
       <w:r>
-        <w:t xml:space="preserve">is congruent with the reality of collecting annotations</w:t>
+        <w:t xml:space="preserve">multiple raters, and therefore costs/time/rater availability are</w:t>
+      </w:r>
+      <w:r>
+        <w:t xml:space="preserve"> </w:t>
+      </w:r>
+      <w:r>
+        <w:t xml:space="preserve">issues</w:t>
       </w:r>
     </w:p>
     <w:p>
@@ -2797,7 +2577,7 @@
         </w:numPr>
       </w:pPr>
       <w:r>
-        <w:t xml:space="preserve">includes the signal in the variance of labels or ratings</w:t>
+        <w:t xml:space="preserve">need for perspectivist ML approaches</w:t>
       </w:r>
     </w:p>
     <w:p>
@@ -2808,52 +2588,7 @@
         </w:numPr>
       </w:pPr>
       <w:r>
-        <w:t xml:space="preserve">avoids majority group perspective appearing to be</w:t>
-      </w:r>
-      <w:r>
-        <w:t xml:space="preserve"> </w:t>
-      </w:r>
-      <w:r>
-        <w:t xml:space="preserve">‘objective’</w:t>
-      </w:r>
-    </w:p>
-    <w:p>
-      <w:pPr>
-        <w:numPr>
-          <w:ilvl w:val="0"/>
-          <w:numId w:val="1019"/>
-        </w:numPr>
-      </w:pPr>
-      <w:r>
-        <w:t xml:space="preserve">allows for the modelling of human errors and variances</w:t>
-      </w:r>
-    </w:p>
-    <w:p>
-      <w:pPr>
-        <w:numPr>
-          <w:ilvl w:val="0"/>
-          <w:numId w:val="1019"/>
-        </w:numPr>
-      </w:pPr>
-      <w:r>
-        <w:t xml:space="preserve">allows for uncertain, fuzzy, or soft model development</w:t>
-      </w:r>
-    </w:p>
-    <w:p>
-      <w:pPr>
-        <w:numPr>
-          <w:ilvl w:val="0"/>
-          <w:numId w:val="1019"/>
-        </w:numPr>
-      </w:pPr>
-      <w:r>
-        <w:t xml:space="preserve">more complete report of the data generating process, as it also</w:t>
-      </w:r>
-      <w:r>
-        <w:t xml:space="preserve"> </w:t>
-      </w:r>
-      <w:r>
-        <w:t xml:space="preserve">reports uncertainty</w:t>
+        <w:t xml:space="preserve">validation becomes more challenging</w:t>
       </w:r>
     </w:p>
     <w:p>
@@ -2861,7 +2596,7 @@
         <w:pStyle w:val="FirstParagraph"/>
       </w:pPr>
       <w:r>
-        <w:t xml:space="preserve">downsides:</w:t>
+        <w:t xml:space="preserve">recommendations:</w:t>
       </w:r>
     </w:p>
     <w:p>
@@ -2872,13 +2607,28 @@
         </w:numPr>
       </w:pPr>
       <w:r>
-        <w:t xml:space="preserve">multiple raters, and therefore costs/time/rater availability are</w:t>
-      </w:r>
-      <w:r>
-        <w:t xml:space="preserve"> </w:t>
-      </w:r>
-      <w:r>
-        <w:t xml:space="preserve">issues</w:t>
+        <w:t xml:space="preserve">complete labeling schemes, including</w:t>
+      </w:r>
+      <w:r>
+        <w:t xml:space="preserve"> </w:t>
+      </w:r>
+      <w:r>
+        <w:t xml:space="preserve">‘i don’t know’</w:t>
+      </w:r>
+      <w:r>
+        <w:t xml:space="preserve">,</w:t>
+      </w:r>
+      <w:r>
+        <w:t xml:space="preserve"> </w:t>
+      </w:r>
+      <w:r>
+        <w:t xml:space="preserve">‘none of these’</w:t>
+      </w:r>
+      <w:r>
+        <w:t xml:space="preserve"> </w:t>
+      </w:r>
+      <w:r>
+        <w:t xml:space="preserve">etc. categories, and the ability to express issues with label set</w:t>
       </w:r>
     </w:p>
     <w:p>
@@ -2889,7 +2639,7 @@
         </w:numPr>
       </w:pPr>
       <w:r>
-        <w:t xml:space="preserve">need for perspectivist ML approaches</w:t>
+        <w:t xml:space="preserve">enough raters</w:t>
       </w:r>
     </w:p>
     <w:p>
@@ -2900,164 +2650,102 @@
         </w:numPr>
       </w:pPr>
       <w:r>
-        <w:t xml:space="preserve">validation becomes more challenging</w:t>
-      </w:r>
-    </w:p>
-    <w:p>
-      <w:pPr>
-        <w:pStyle w:val="FirstParagraph"/>
-      </w:pPr>
-      <w:r>
-        <w:t xml:space="preserve">recommendations:</w:t>
-      </w:r>
-    </w:p>
-    <w:p>
-      <w:pPr>
-        <w:numPr>
-          <w:ilvl w:val="0"/>
+        <w:t xml:space="preserve">heterogenous raters</w:t>
+      </w:r>
+    </w:p>
+    <w:p>
+      <w:pPr>
+        <w:numPr>
+          <w:ilvl w:val="0"/>
+          <w:numId w:val="1020"/>
+        </w:numPr>
+      </w:pPr>
+      <w:r>
+        <w:t xml:space="preserve">adequate reporting:</w:t>
+      </w:r>
+    </w:p>
+    <w:p>
+      <w:pPr>
+        <w:numPr>
+          <w:ilvl w:val="1"/>
           <w:numId w:val="1021"/>
         </w:numPr>
       </w:pPr>
       <w:r>
-        <w:t xml:space="preserve">complete labeling schemes, including</w:t>
-      </w:r>
-      <w:r>
-        <w:t xml:space="preserve"> </w:t>
-      </w:r>
-      <w:r>
-        <w:t xml:space="preserve">‘i don’t know’</w:t>
-      </w:r>
-      <w:r>
-        <w:t xml:space="preserve">,</w:t>
-      </w:r>
-      <w:r>
-        <w:t xml:space="preserve"> </w:t>
-      </w:r>
-      <w:r>
-        <w:t xml:space="preserve">‘none of these’</w:t>
-      </w:r>
-      <w:r>
-        <w:t xml:space="preserve"> </w:t>
-      </w:r>
-      <w:r>
-        <w:t xml:space="preserve">etc. categories, and the ability to express issues with label set</w:t>
-      </w:r>
-    </w:p>
-    <w:p>
-      <w:pPr>
-        <w:numPr>
-          <w:ilvl w:val="0"/>
+        <w:t xml:space="preserve">number of raters,</w:t>
+      </w:r>
+    </w:p>
+    <w:p>
+      <w:pPr>
+        <w:numPr>
+          <w:ilvl w:val="1"/>
           <w:numId w:val="1021"/>
         </w:numPr>
       </w:pPr>
       <w:r>
-        <w:t xml:space="preserve">enough raters</w:t>
-      </w:r>
-    </w:p>
-    <w:p>
-      <w:pPr>
-        <w:numPr>
-          <w:ilvl w:val="0"/>
+        <w:t xml:space="preserve">rater expertise</w:t>
+      </w:r>
+    </w:p>
+    <w:p>
+      <w:pPr>
+        <w:numPr>
+          <w:ilvl w:val="1"/>
           <w:numId w:val="1021"/>
         </w:numPr>
       </w:pPr>
       <w:r>
-        <w:t xml:space="preserve">heterogenous raters</w:t>
-      </w:r>
-    </w:p>
-    <w:p>
-      <w:pPr>
-        <w:numPr>
-          <w:ilvl w:val="0"/>
+        <w:t xml:space="preserve">incentive</w:t>
+      </w:r>
+    </w:p>
+    <w:p>
+      <w:pPr>
+        <w:numPr>
+          <w:ilvl w:val="1"/>
           <w:numId w:val="1021"/>
         </w:numPr>
       </w:pPr>
       <w:r>
-        <w:t xml:space="preserve">adequate reporting:</w:t>
+        <w:t xml:space="preserve">instructions</w:t>
       </w:r>
     </w:p>
     <w:p>
       <w:pPr>
         <w:numPr>
           <w:ilvl w:val="1"/>
-          <w:numId w:val="1022"/>
-        </w:numPr>
-      </w:pPr>
-      <w:r>
-        <w:t xml:space="preserve">number of raters,</w:t>
+          <w:numId w:val="1021"/>
+        </w:numPr>
+      </w:pPr>
+      <w:r>
+        <w:t xml:space="preserve">length of time for labelling</w:t>
       </w:r>
     </w:p>
     <w:p>
       <w:pPr>
         <w:numPr>
           <w:ilvl w:val="1"/>
-          <w:numId w:val="1022"/>
-        </w:numPr>
-      </w:pPr>
-      <w:r>
-        <w:t xml:space="preserve">rater expertise</w:t>
+          <w:numId w:val="1021"/>
+        </w:numPr>
+      </w:pPr>
+      <w:r>
+        <w:t xml:space="preserve">inter rater agreement</w:t>
       </w:r>
     </w:p>
     <w:p>
       <w:pPr>
         <w:numPr>
           <w:ilvl w:val="1"/>
-          <w:numId w:val="1022"/>
-        </w:numPr>
-      </w:pPr>
-      <w:r>
-        <w:t xml:space="preserve">incentive</w:t>
+          <w:numId w:val="1021"/>
+        </w:numPr>
+      </w:pPr>
+      <w:r>
+        <w:t xml:space="preserve">aggregation method</w:t>
       </w:r>
     </w:p>
     <w:p>
       <w:pPr>
         <w:numPr>
           <w:ilvl w:val="1"/>
-          <w:numId w:val="1022"/>
-        </w:numPr>
-      </w:pPr>
-      <w:r>
-        <w:t xml:space="preserve">instructions</w:t>
-      </w:r>
-    </w:p>
-    <w:p>
-      <w:pPr>
-        <w:numPr>
-          <w:ilvl w:val="1"/>
-          <w:numId w:val="1022"/>
-        </w:numPr>
-      </w:pPr>
-      <w:r>
-        <w:t xml:space="preserve">length of time for labelling</w:t>
-      </w:r>
-    </w:p>
-    <w:p>
-      <w:pPr>
-        <w:numPr>
-          <w:ilvl w:val="1"/>
-          <w:numId w:val="1022"/>
-        </w:numPr>
-      </w:pPr>
-      <w:r>
-        <w:t xml:space="preserve">inter rater agreement</w:t>
-      </w:r>
-    </w:p>
-    <w:p>
-      <w:pPr>
-        <w:numPr>
-          <w:ilvl w:val="1"/>
-          <w:numId w:val="1022"/>
-        </w:numPr>
-      </w:pPr>
-      <w:r>
-        <w:t xml:space="preserve">aggregation method</w:t>
-      </w:r>
-    </w:p>
-    <w:p>
-      <w:pPr>
-        <w:numPr>
-          <w:ilvl w:val="1"/>
-          <w:numId w:val="1022"/>
+          <w:numId w:val="1021"/>
         </w:numPr>
       </w:pPr>
       <w:r>
@@ -3180,39 +2868,39 @@
         <w:pStyle w:val="Compact"/>
         <w:numPr>
           <w:ilvl w:val="0"/>
+          <w:numId w:val="1022"/>
+        </w:numPr>
+      </w:pPr>
+      <w:r>
+        <w:t xml:space="preserve">interpretable meaning of x and y</w:t>
+      </w:r>
+    </w:p>
+    <w:p>
+      <w:pPr>
+        <w:pStyle w:val="Compact"/>
+        <w:numPr>
+          <w:ilvl w:val="0"/>
+          <w:numId w:val="1022"/>
+        </w:numPr>
+      </w:pPr>
+      <w:r>
+        <w:t xml:space="preserve">design is informed by theory</w:t>
+      </w:r>
+    </w:p>
+    <w:p>
+      <w:pPr>
+        <w:pStyle w:val="FirstParagraph"/>
+      </w:pPr>
+      <w:r>
+        <w:t xml:space="preserve">computational sciences:</w:t>
+      </w:r>
+    </w:p>
+    <w:p>
+      <w:pPr>
+        <w:pStyle w:val="Compact"/>
+        <w:numPr>
+          <w:ilvl w:val="0"/>
           <w:numId w:val="1023"/>
-        </w:numPr>
-      </w:pPr>
-      <w:r>
-        <w:t xml:space="preserve">interpretable meaning of x and y</w:t>
-      </w:r>
-    </w:p>
-    <w:p>
-      <w:pPr>
-        <w:pStyle w:val="Compact"/>
-        <w:numPr>
-          <w:ilvl w:val="0"/>
-          <w:numId w:val="1023"/>
-        </w:numPr>
-      </w:pPr>
-      <w:r>
-        <w:t xml:space="preserve">design is informed by theory</w:t>
-      </w:r>
-    </w:p>
-    <w:p>
-      <w:pPr>
-        <w:pStyle w:val="FirstParagraph"/>
-      </w:pPr>
-      <w:r>
-        <w:t xml:space="preserve">computational sciences:</w:t>
-      </w:r>
-    </w:p>
-    <w:p>
-      <w:pPr>
-        <w:pStyle w:val="Compact"/>
-        <w:numPr>
-          <w:ilvl w:val="0"/>
-          <w:numId w:val="1024"/>
         </w:numPr>
       </w:pPr>
       <w:r>
@@ -3315,69 +3003,69 @@
         <w:pStyle w:val="Compact"/>
         <w:numPr>
           <w:ilvl w:val="0"/>
+          <w:numId w:val="1024"/>
+        </w:numPr>
+      </w:pPr>
+      <w:r>
+        <w:t xml:space="preserve">sampling frame: the elements in from populations that you have</w:t>
+      </w:r>
+      <w:r>
+        <w:t xml:space="preserve"> </w:t>
+      </w:r>
+      <w:r>
+        <w:t xml:space="preserve">access to</w:t>
+      </w:r>
+    </w:p>
+    <w:p>
+      <w:pPr>
+        <w:pStyle w:val="Compact"/>
+        <w:numPr>
+          <w:ilvl w:val="0"/>
+          <w:numId w:val="1024"/>
+        </w:numPr>
+      </w:pPr>
+      <w:r>
+        <w:t xml:space="preserve">ineligible units: elements in the sampling frame that are not your</w:t>
+      </w:r>
+      <w:r>
+        <w:t xml:space="preserve"> </w:t>
+      </w:r>
+      <w:r>
+        <w:t xml:space="preserve">target</w:t>
+      </w:r>
+    </w:p>
+    <w:p>
+      <w:pPr>
+        <w:pStyle w:val="Compact"/>
+        <w:numPr>
+          <w:ilvl w:val="0"/>
+          <w:numId w:val="1024"/>
+        </w:numPr>
+      </w:pPr>
+      <w:r>
+        <w:t xml:space="preserve">undercoverage: elements from target population that are not in the</w:t>
+      </w:r>
+      <w:r>
+        <w:t xml:space="preserve"> </w:t>
+      </w:r>
+      <w:r>
+        <w:t xml:space="preserve">frame</w:t>
+      </w:r>
+    </w:p>
+    <w:p>
+      <w:pPr>
+        <w:pStyle w:val="FirstParagraph"/>
+      </w:pPr>
+      <w:r>
+        <w:t xml:space="preserve">solutions:</w:t>
+      </w:r>
+    </w:p>
+    <w:p>
+      <w:pPr>
+        <w:pStyle w:val="Compact"/>
+        <w:numPr>
+          <w:ilvl w:val="0"/>
           <w:numId w:val="1025"/>
-        </w:numPr>
-      </w:pPr>
-      <w:r>
-        <w:t xml:space="preserve">sampling frame: the elements in from populations that you have</w:t>
-      </w:r>
-      <w:r>
-        <w:t xml:space="preserve"> </w:t>
-      </w:r>
-      <w:r>
-        <w:t xml:space="preserve">access to</w:t>
-      </w:r>
-    </w:p>
-    <w:p>
-      <w:pPr>
-        <w:pStyle w:val="Compact"/>
-        <w:numPr>
-          <w:ilvl w:val="0"/>
-          <w:numId w:val="1025"/>
-        </w:numPr>
-      </w:pPr>
-      <w:r>
-        <w:t xml:space="preserve">ineligible units: elements in the sampling frame that are not your</w:t>
-      </w:r>
-      <w:r>
-        <w:t xml:space="preserve"> </w:t>
-      </w:r>
-      <w:r>
-        <w:t xml:space="preserve">target</w:t>
-      </w:r>
-    </w:p>
-    <w:p>
-      <w:pPr>
-        <w:pStyle w:val="Compact"/>
-        <w:numPr>
-          <w:ilvl w:val="0"/>
-          <w:numId w:val="1025"/>
-        </w:numPr>
-      </w:pPr>
-      <w:r>
-        <w:t xml:space="preserve">undercoverage: elements from target population that are not in the</w:t>
-      </w:r>
-      <w:r>
-        <w:t xml:space="preserve"> </w:t>
-      </w:r>
-      <w:r>
-        <w:t xml:space="preserve">frame</w:t>
-      </w:r>
-    </w:p>
-    <w:p>
-      <w:pPr>
-        <w:pStyle w:val="FirstParagraph"/>
-      </w:pPr>
-      <w:r>
-        <w:t xml:space="preserve">solutions:</w:t>
-      </w:r>
-    </w:p>
-    <w:p>
-      <w:pPr>
-        <w:pStyle w:val="Compact"/>
-        <w:numPr>
-          <w:ilvl w:val="0"/>
-          <w:numId w:val="1026"/>
         </w:numPr>
       </w:pPr>
       <w:r>
@@ -3407,11 +3095,41 @@
         <w:pStyle w:val="Compact"/>
         <w:numPr>
           <w:ilvl w:val="0"/>
+          <w:numId w:val="1026"/>
+        </w:numPr>
+      </w:pPr>
+      <w:r>
+        <w:t xml:space="preserve">annotation collection requires design thinking</w:t>
+      </w:r>
+    </w:p>
+    <w:p>
+      <w:pPr>
+        <w:pStyle w:val="Compact"/>
+        <w:numPr>
+          <w:ilvl w:val="1"/>
           <w:numId w:val="1027"/>
         </w:numPr>
       </w:pPr>
       <w:r>
-        <w:t xml:space="preserve">annotation collection requires design thinking</w:t>
+        <w:t xml:space="preserve">Task Structure: specific wording and response options, including</w:t>
+      </w:r>
+      <w:r>
+        <w:t xml:space="preserve"> </w:t>
+      </w:r>
+      <w:r>
+        <w:t xml:space="preserve">debates over the inclusion of</w:t>
+      </w:r>
+      <w:r>
+        <w:t xml:space="preserve"> </w:t>
+      </w:r>
+      <w:r>
+        <w:t xml:space="preserve">“I don’t Know”</w:t>
+      </w:r>
+      <w:r>
+        <w:t xml:space="preserve"> </w:t>
+      </w:r>
+      <w:r>
+        <w:t xml:space="preserve">option</w:t>
       </w:r>
     </w:p>
     <w:p>
@@ -3419,29 +3137,17 @@
         <w:pStyle w:val="Compact"/>
         <w:numPr>
           <w:ilvl w:val="1"/>
-          <w:numId w:val="1028"/>
-        </w:numPr>
-      </w:pPr>
-      <w:r>
-        <w:t xml:space="preserve">Task Structure: specific wording and response options, including</w:t>
-      </w:r>
-      <w:r>
-        <w:t xml:space="preserve"> </w:t>
-      </w:r>
-      <w:r>
-        <w:t xml:space="preserve">debates over the inclusion of</w:t>
-      </w:r>
-      <w:r>
-        <w:t xml:space="preserve"> </w:t>
-      </w:r>
-      <w:r>
-        <w:t xml:space="preserve">“I don’t Know”</w:t>
-      </w:r>
-      <w:r>
-        <w:t xml:space="preserve"> </w:t>
-      </w:r>
-      <w:r>
-        <w:t xml:space="preserve">option</w:t>
+          <w:numId w:val="1027"/>
+        </w:numPr>
+      </w:pPr>
+      <w:r>
+        <w:t xml:space="preserve">Order Effects: specific judgements are affected by previous</w:t>
+      </w:r>
+      <w:r>
+        <w:t xml:space="preserve"> </w:t>
+      </w:r>
+      <w:r>
+        <w:t xml:space="preserve">perceptions</w:t>
       </w:r>
     </w:p>
     <w:p>
@@ -3449,25 +3155,7 @@
         <w:pStyle w:val="Compact"/>
         <w:numPr>
           <w:ilvl w:val="1"/>
-          <w:numId w:val="1028"/>
-        </w:numPr>
-      </w:pPr>
-      <w:r>
-        <w:t xml:space="preserve">Order Effects: specific judgements are affected by previous</w:t>
-      </w:r>
-      <w:r>
-        <w:t xml:space="preserve"> </w:t>
-      </w:r>
-      <w:r>
-        <w:t xml:space="preserve">perceptions</w:t>
-      </w:r>
-    </w:p>
-    <w:p>
-      <w:pPr>
-        <w:pStyle w:val="Compact"/>
-        <w:numPr>
-          <w:ilvl w:val="1"/>
-          <w:numId w:val="1028"/>
+          <w:numId w:val="1027"/>
         </w:numPr>
       </w:pPr>
       <w:r>
@@ -3511,7 +3199,7 @@
         <w:pStyle w:val="Compact"/>
         <w:numPr>
           <w:ilvl w:val="0"/>
-          <w:numId w:val="1029"/>
+          <w:numId w:val="1028"/>
         </w:numPr>
       </w:pPr>
       <w:r>
@@ -3523,7 +3211,7 @@
         <w:pStyle w:val="Compact"/>
         <w:numPr>
           <w:ilvl w:val="0"/>
-          <w:numId w:val="1029"/>
+          <w:numId w:val="1028"/>
         </w:numPr>
       </w:pPr>
       <w:r>
@@ -3535,7 +3223,7 @@
         <w:pStyle w:val="Compact"/>
         <w:numPr>
           <w:ilvl w:val="0"/>
-          <w:numId w:val="1029"/>
+          <w:numId w:val="1028"/>
         </w:numPr>
       </w:pPr>
       <w:r>
@@ -3629,7 +3317,7 @@
         <w:pStyle w:val="Compact"/>
         <w:numPr>
           <w:ilvl w:val="0"/>
-          <w:numId w:val="1030"/>
+          <w:numId w:val="1029"/>
         </w:numPr>
       </w:pPr>
       <w:r>
@@ -3647,7 +3335,7 @@
         <w:pStyle w:val="Compact"/>
         <w:numPr>
           <w:ilvl w:val="0"/>
-          <w:numId w:val="1030"/>
+          <w:numId w:val="1029"/>
         </w:numPr>
       </w:pPr>
       <w:r>
@@ -3665,7 +3353,7 @@
         <w:pStyle w:val="Compact"/>
         <w:numPr>
           <w:ilvl w:val="0"/>
-          <w:numId w:val="1030"/>
+          <w:numId w:val="1029"/>
         </w:numPr>
       </w:pPr>
       <w:r>
@@ -3677,7 +3365,7 @@
         <w:pStyle w:val="Compact"/>
         <w:numPr>
           <w:ilvl w:val="0"/>
-          <w:numId w:val="1030"/>
+          <w:numId w:val="1029"/>
         </w:numPr>
       </w:pPr>
       <w:r>
@@ -3686,7 +3374,7 @@
     </w:p>
     <w:bookmarkEnd w:id="43"/>
     <w:bookmarkEnd w:id="44"/>
-    <w:bookmarkStart w:id="66" w:name="present-work-1"/>
+    <w:bookmarkStart w:id="67" w:name="present-work"/>
     <w:p>
       <w:pPr>
         <w:pStyle w:val="Heading1"/>
@@ -3714,7 +3402,7 @@
         <w:pStyle w:val="Compact"/>
         <w:numPr>
           <w:ilvl w:val="0"/>
-          <w:numId w:val="1031"/>
+          <w:numId w:val="1030"/>
         </w:numPr>
       </w:pPr>
       <w:r>
@@ -3726,7 +3414,7 @@
         <w:pStyle w:val="Compact"/>
         <w:numPr>
           <w:ilvl w:val="0"/>
-          <w:numId w:val="1031"/>
+          <w:numId w:val="1030"/>
         </w:numPr>
       </w:pPr>
       <w:r>
@@ -3738,7 +3426,7 @@
         <w:pStyle w:val="Compact"/>
         <w:numPr>
           <w:ilvl w:val="0"/>
-          <w:numId w:val="1031"/>
+          <w:numId w:val="1030"/>
         </w:numPr>
       </w:pPr>
       <w:r>
@@ -3762,7 +3450,7 @@
         <w:pStyle w:val="Compact"/>
         <w:numPr>
           <w:ilvl w:val="0"/>
-          <w:numId w:val="1031"/>
+          <w:numId w:val="1030"/>
         </w:numPr>
       </w:pPr>
       <w:r>
@@ -3780,7 +3468,7 @@
         <w:pStyle w:val="Compact"/>
         <w:numPr>
           <w:ilvl w:val="0"/>
-          <w:numId w:val="1031"/>
+          <w:numId w:val="1030"/>
         </w:numPr>
       </w:pPr>
       <w:r>
@@ -3852,17 +3540,303 @@
         </w:drawing>
       </w:r>
     </w:p>
-    <w:bookmarkStart w:id="65" w:name="references"/>
+    <w:bookmarkStart w:id="48" w:name="present-work-1"/>
     <w:p>
       <w:pPr>
         <w:pStyle w:val="Heading2"/>
       </w:pPr>
       <w:r>
+        <w:t xml:space="preserve">Present Work</w:t>
+      </w:r>
+    </w:p>
+    <w:p>
+      <w:pPr>
+        <w:pStyle w:val="FirstParagraph"/>
+      </w:pPr>
+      <w:r>
+        <w:t xml:space="preserve">This thesis incorporates techniques and considerations from the social sciences to address the aforementioned shortcomings.</w:t>
+      </w:r>
+    </w:p>
+    <w:p>
+      <w:pPr>
+        <w:pStyle w:val="BodyText"/>
+      </w:pPr>
+      <w:r>
+        <w:t xml:space="preserve">showcases a design for a challenging ground-truthing project, in terms of the complexity of the phenomenon of interest, ambiguity in the media that selected and annotated. It incorporates design choices to address the aforementioned shortcomings into a singular framework, guided by best practices in the social sciences, which it then extends. It focuses unambiguously on the aspect most relevant to the</w:t>
+      </w:r>
+    </w:p>
+    <w:p>
+      <w:pPr>
+        <w:pStyle w:val="BodyText"/>
+      </w:pPr>
+      <w:r>
+        <w:t xml:space="preserve">Specifically:</w:t>
+      </w:r>
+    </w:p>
+    <w:p>
+      <w:pPr>
+        <w:pStyle w:val="Compact"/>
+        <w:numPr>
+          <w:ilvl w:val="0"/>
+          <w:numId w:val="1031"/>
+        </w:numPr>
+      </w:pPr>
+      <w:r>
+        <w:t xml:space="preserve">We attempt to mitigate representation biases in the content we</w:t>
+      </w:r>
+      <w:r>
+        <w:t xml:space="preserve"> </w:t>
+      </w:r>
+      <w:r>
+        <w:t xml:space="preserve">select for annotation by using a stratified sampling strategy.</w:t>
+      </w:r>
+    </w:p>
+    <w:p>
+      <w:pPr>
+        <w:pStyle w:val="Compact"/>
+        <w:numPr>
+          <w:ilvl w:val="0"/>
+          <w:numId w:val="1031"/>
+        </w:numPr>
+      </w:pPr>
+      <w:r>
+        <w:t xml:space="preserve">We attempt to mitigate measurement biases by treating the target</w:t>
+      </w:r>
+      <w:r>
+        <w:t xml:space="preserve"> </w:t>
+      </w:r>
+      <w:r>
+        <w:t xml:space="preserve">measurement as a latent variable, and the survey we used to gather</w:t>
+      </w:r>
+      <w:r>
+        <w:t xml:space="preserve"> </w:t>
+      </w:r>
+      <w:r>
+        <w:t xml:space="preserve">annotations as an instrument. We build on work that validated a</w:t>
+      </w:r>
+      <w:r>
+        <w:t xml:space="preserve"> </w:t>
+      </w:r>
+      <w:r>
+        <w:t xml:space="preserve">questionnaire for measuring constructs, and estimating its</w:t>
+      </w:r>
+      <w:r>
+        <w:t xml:space="preserve"> </w:t>
+      </w:r>
+      <w:r>
+        <w:t xml:space="preserve">reliability and structural validity when used for annotations.</w:t>
+      </w:r>
+    </w:p>
+    <w:p>
+      <w:pPr>
+        <w:pStyle w:val="Compact"/>
+        <w:numPr>
+          <w:ilvl w:val="0"/>
+          <w:numId w:val="1031"/>
+        </w:numPr>
+      </w:pPr>
+      <w:r>
+        <w:t xml:space="preserve">We account for the potential of multiple perspectives in our dataset</w:t>
+      </w:r>
+      <w:r>
+        <w:t xml:space="preserve"> </w:t>
+      </w:r>
+      <w:r>
+        <w:t xml:space="preserve">by recruiting participants from relevant subgroups in a single</w:t>
+      </w:r>
+      <w:r>
+        <w:t xml:space="preserve"> </w:t>
+      </w:r>
+      <w:r>
+        <w:t xml:space="preserve">target population.</w:t>
+      </w:r>
+    </w:p>
+    <w:p>
+      <w:pPr>
+        <w:pStyle w:val="Compact"/>
+        <w:numPr>
+          <w:ilvl w:val="0"/>
+          <w:numId w:val="1031"/>
+        </w:numPr>
+      </w:pPr>
+      <w:r>
+        <w:t xml:space="preserve">We report the details of the annotation collection process, and</w:t>
+      </w:r>
+      <w:r>
+        <w:t xml:space="preserve"> </w:t>
+      </w:r>
+      <w:r>
+        <w:t xml:space="preserve">share the disaggregated dataset of the annotations</w:t>
+      </w:r>
+    </w:p>
+    <w:p>
+      <w:pPr>
+        <w:pStyle w:val="Compact"/>
+        <w:numPr>
+          <w:ilvl w:val="0"/>
+          <w:numId w:val="1031"/>
+        </w:numPr>
+      </w:pPr>
+      <w:r>
+        <w:t xml:space="preserve">We further show how to estimate the number of annotators</w:t>
+      </w:r>
+      <w:r>
+        <w:br/>
+      </w:r>
+    </w:p>
+    <w:p>
+      <w:pPr>
+        <w:pStyle w:val="FirstParagraph"/>
+      </w:pPr>
+      <w:r>
+        <w:t xml:space="preserve">We demonstrate the potential of this framework by grounding a complex</w:t>
+      </w:r>
+      <w:r>
+        <w:t xml:space="preserve"> </w:t>
+      </w:r>
+      <w:r>
+        <w:t xml:space="preserve">phenomenon (a 10-dimensional construct, Personal Values) in ambiguous</w:t>
+      </w:r>
+      <w:r>
+        <w:t xml:space="preserve"> </w:t>
+      </w:r>
+      <w:r>
+        <w:t xml:space="preserve">text (song lyrics). We further show an</w:t>
+      </w:r>
+    </w:p>
+    <w:p>
+      <w:pPr>
+        <w:pStyle w:val="BodyText"/>
+      </w:pPr>
+      <w:r>
+        <w:t xml:space="preserve">When sampling content to include in training/test datasets, samples for</w:t>
+      </w:r>
+      <w:r>
+        <w:t xml:space="preserve"> </w:t>
+      </w:r>
+      <w:r>
+        <w:t xml:space="preserve">the training/test sets will ideally be drawn from the same distribution</w:t>
+      </w:r>
+      <w:r>
+        <w:t xml:space="preserve"> </w:t>
+      </w:r>
+      <w:r>
+        <w:t xml:space="preserve">as the content in which they will eventually be deployed.</w:t>
+      </w:r>
+      <w:r>
+        <w:t xml:space="preserve"> </w:t>
+      </w:r>
+      <w:r>
+        <w:rPr>
+          <w:i/>
+          <w:iCs/>
+        </w:rPr>
+        <w:t xml:space="preserve">Representation bias</w:t>
+      </w:r>
+      <w:r>
+        <w:t xml:space="preserve"> </w:t>
+      </w:r>
+      <w:r>
+        <w:t xml:space="preserve">in content selected for training and/or evaluation</w:t>
+      </w:r>
+      <w:r>
+        <w:t xml:space="preserve"> </w:t>
+      </w:r>
+      <w:r>
+        <w:t xml:space="preserve">datasets refers to the degree to which relevant distributions in data</w:t>
+      </w:r>
+      <w:r>
+        <w:t xml:space="preserve"> </w:t>
+      </w:r>
+      <w:r>
+        <w:t xml:space="preserve">used to train and/or evaluate systems resembles the distribution in the</w:t>
+      </w:r>
+      <w:r>
+        <w:t xml:space="preserve"> </w:t>
+      </w:r>
+      <w:r>
+        <w:t xml:space="preserve">environment to which it will be deployed</w:t>
+      </w:r>
+      <w:r>
+        <w:t xml:space="preserve"> </w:t>
+      </w:r>
+      <w:r>
+        <w:t xml:space="preserve">(Hullman et al., 2022)</w:t>
+      </w:r>
+      <w:r>
+        <w:t xml:space="preserve">.</w:t>
+      </w:r>
+    </w:p>
+    <w:p>
+      <w:pPr>
+        <w:pStyle w:val="BodyText"/>
+      </w:pPr>
+      <w:r>
+        <w:t xml:space="preserve">Measurement bias in the annotations collected from humans may also bias</w:t>
+      </w:r>
+    </w:p>
+    <w:p>
+      <w:pPr>
+        <w:pStyle w:val="BodyText"/>
+      </w:pPr>
+      <w:r>
+        <w:t xml:space="preserve">Perspectivism</w:t>
+      </w:r>
+    </w:p>
+    <w:p>
+      <w:pPr>
+        <w:pStyle w:val="BodyText"/>
+      </w:pPr>
+      <w:r>
+        <w:t xml:space="preserve">Reporting</w:t>
+      </w:r>
+    </w:p>
+    <w:p>
+      <w:pPr>
+        <w:pStyle w:val="BodyText"/>
+      </w:pPr>
+      <w:r>
+        <w:t xml:space="preserve">We add: a priori rating number estimation</w:t>
+      </w:r>
+    </w:p>
+    <w:p>
+      <w:pPr>
+        <w:pStyle w:val="BodyText"/>
+      </w:pPr>
+      <w:r>
+        <w:t xml:space="preserve">And although imperfect as leaderboard scores can be gamed, and do not</w:t>
+      </w:r>
+      <w:r>
+        <w:t xml:space="preserve"> </w:t>
+      </w:r>
+      <w:r>
+        <w:t xml:space="preserve">perfectly represent the deployment environment, the typical leaderboard</w:t>
+      </w:r>
+      <w:r>
+        <w:t xml:space="preserve"> </w:t>
+      </w:r>
+      <w:r>
+        <w:t xml:space="preserve">approach has shown evidence that progress can be made towards a target.</w:t>
+      </w:r>
+      <w:r>
+        <w:t xml:space="preserve"> </w:t>
+      </w:r>
+      <w:r>
+        <w:t xml:space="preserve">This thesis thus represents an attempt to define the target better.</w:t>
+      </w:r>
+    </w:p>
+    <w:bookmarkEnd w:id="48"/>
+    <w:bookmarkStart w:id="66" w:name="references"/>
+    <w:p>
+      <w:pPr>
+        <w:pStyle w:val="Heading2"/>
+      </w:pPr>
+      <w:r>
         <w:t xml:space="preserve">References</w:t>
       </w:r>
     </w:p>
-    <w:bookmarkStart w:id="64" w:name="refs"/>
-    <w:bookmarkStart w:id="48" w:name="ref-aroyo2015truth"/>
+    <w:bookmarkStart w:id="65" w:name="refs"/>
+    <w:bookmarkStart w:id="49" w:name="ref-aroyo2015truth"/>
     <w:p>
       <w:pPr>
         <w:pStyle w:val="Bibliography"/>
@@ -3897,8 +3871,8 @@
         <w:t xml:space="preserve">(1), 15–24.</w:t>
       </w:r>
     </w:p>
-    <w:bookmarkEnd w:id="48"/>
-    <w:bookmarkStart w:id="49" w:name="ref-artstein2008inter"/>
+    <w:bookmarkEnd w:id="49"/>
+    <w:bookmarkStart w:id="50" w:name="ref-artstein2008inter"/>
     <w:p>
       <w:pPr>
         <w:pStyle w:val="Bibliography"/>
@@ -3933,8 +3907,8 @@
         <w:t xml:space="preserve">(4), 555–596.</w:t>
       </w:r>
     </w:p>
-    <w:bookmarkEnd w:id="49"/>
-    <w:bookmarkStart w:id="50" w:name="ref-beck2022improving"/>
+    <w:bookmarkEnd w:id="50"/>
+    <w:bookmarkStart w:id="51" w:name="ref-beck2022improving"/>
     <w:p>
       <w:pPr>
         <w:pStyle w:val="Bibliography"/>
@@ -3956,8 +3930,8 @@
         <w:t xml:space="preserve">, 245–261.</w:t>
       </w:r>
     </w:p>
-    <w:bookmarkEnd w:id="50"/>
-    <w:bookmarkStart w:id="51" w:name="ref-birhane2022values"/>
+    <w:bookmarkEnd w:id="51"/>
+    <w:bookmarkStart w:id="52" w:name="ref-birhane2022values"/>
     <w:p>
       <w:pPr>
         <w:pStyle w:val="Bibliography"/>
@@ -3979,8 +3953,8 @@
         <w:t xml:space="preserve">, 173–184.</w:t>
       </w:r>
     </w:p>
-    <w:bookmarkEnd w:id="51"/>
-    <w:bookmarkStart w:id="52" w:name="ref-cabitza2023toward"/>
+    <w:bookmarkEnd w:id="52"/>
+    <w:bookmarkStart w:id="53" w:name="ref-cabitza2023toward"/>
     <w:p>
       <w:pPr>
         <w:pStyle w:val="Bibliography"/>
@@ -4015,8 +3989,8 @@
         <w:t xml:space="preserve">, 6860–6868.</w:t>
       </w:r>
     </w:p>
-    <w:bookmarkEnd w:id="52"/>
-    <w:bookmarkStart w:id="53" w:name="ref-geiger2021garbage"/>
+    <w:bookmarkEnd w:id="53"/>
+    <w:bookmarkStart w:id="54" w:name="ref-geiger2021garbage"/>
     <w:p>
       <w:pPr>
         <w:pStyle w:val="Bibliography"/>
@@ -4038,8 +4012,8 @@
         <w:t xml:space="preserve">.</w:t>
       </w:r>
     </w:p>
-    <w:bookmarkEnd w:id="53"/>
-    <w:bookmarkStart w:id="54" w:name="ref-griffin2004perspectives"/>
+    <w:bookmarkEnd w:id="54"/>
+    <w:bookmarkStart w:id="55" w:name="ref-griffin2004perspectives"/>
     <w:p>
       <w:pPr>
         <w:pStyle w:val="Bibliography"/>
@@ -4074,8 +4048,8 @@
         <w:t xml:space="preserve">, 158–177.</w:t>
       </w:r>
     </w:p>
-    <w:bookmarkEnd w:id="54"/>
-    <w:bookmarkStart w:id="55" w:name="ref-groves2009survey"/>
+    <w:bookmarkEnd w:id="55"/>
+    <w:bookmarkStart w:id="56" w:name="ref-groves2009survey"/>
     <w:p>
       <w:pPr>
         <w:pStyle w:val="Bibliography"/>
@@ -4100,8 +4074,8 @@
         <w:t xml:space="preserve">(Vol. 561). John Wiley &amp; Sons.</w:t>
       </w:r>
     </w:p>
-    <w:bookmarkEnd w:id="55"/>
-    <w:bookmarkStart w:id="56" w:name="ref-hullman2022worst"/>
+    <w:bookmarkEnd w:id="56"/>
+    <w:bookmarkStart w:id="57" w:name="ref-hullman2022worst"/>
     <w:p>
       <w:pPr>
         <w:pStyle w:val="Bibliography"/>
@@ -4123,8 +4097,8 @@
         <w:t xml:space="preserve">, 335–348.</w:t>
       </w:r>
     </w:p>
-    <w:bookmarkEnd w:id="56"/>
-    <w:bookmarkStart w:id="57" w:name="ref-jacobs2021measurement"/>
+    <w:bookmarkEnd w:id="57"/>
+    <w:bookmarkStart w:id="58" w:name="ref-jacobs2021measurement"/>
     <w:p>
       <w:pPr>
         <w:pStyle w:val="Bibliography"/>
@@ -4146,8 +4120,8 @@
         <w:t xml:space="preserve">, 375–385.</w:t>
       </w:r>
     </w:p>
-    <w:bookmarkEnd w:id="57"/>
-    <w:bookmarkStart w:id="58" w:name="ref-koutsoumpis2024beyond"/>
+    <w:bookmarkEnd w:id="58"/>
+    <w:bookmarkStart w:id="59" w:name="ref-koutsoumpis2024beyond"/>
     <w:p>
       <w:pPr>
         <w:pStyle w:val="Bibliography"/>
@@ -4182,8 +4156,8 @@
         <w:t xml:space="preserve">, 108128.</w:t>
       </w:r>
     </w:p>
-    <w:bookmarkEnd w:id="58"/>
-    <w:bookmarkStart w:id="59" w:name="ref-liem2018psychology"/>
+    <w:bookmarkEnd w:id="59"/>
+    <w:bookmarkStart w:id="60" w:name="ref-liem2018psychology"/>
     <w:p>
       <w:pPr>
         <w:pStyle w:val="Bibliography"/>
@@ -4205,8 +4179,8 @@
         <w:t xml:space="preserve">, 197–253.</w:t>
       </w:r>
     </w:p>
-    <w:bookmarkEnd w:id="59"/>
-    <w:bookmarkStart w:id="60" w:name="ref-ponce2016chalearn"/>
+    <w:bookmarkEnd w:id="60"/>
+    <w:bookmarkStart w:id="61" w:name="ref-ponce2016chalearn"/>
     <w:p>
       <w:pPr>
         <w:pStyle w:val="Bibliography"/>
@@ -4228,8 +4202,8 @@
         <w:t xml:space="preserve">, 400–418.</w:t>
       </w:r>
     </w:p>
-    <w:bookmarkEnd w:id="60"/>
-    <w:bookmarkStart w:id="61" w:name="ref-PustejovskyStubbsNLannotation"/>
+    <w:bookmarkEnd w:id="61"/>
+    <w:bookmarkStart w:id="62" w:name="ref-PustejovskyStubbsNLannotation"/>
     <w:p>
       <w:pPr>
         <w:pStyle w:val="Bibliography"/>
@@ -4261,8 +4235,8 @@
         <w:t xml:space="preserve">(First Edition). O’Reilly Media.</w:t>
       </w:r>
     </w:p>
-    <w:bookmarkEnd w:id="61"/>
-    <w:bookmarkStart w:id="62" w:name="ref-sambasivan2021everyone"/>
+    <w:bookmarkEnd w:id="62"/>
+    <w:bookmarkStart w:id="63" w:name="ref-sambasivan2021everyone"/>
     <w:p>
       <w:pPr>
         <w:pStyle w:val="Bibliography"/>
@@ -4293,8 +4267,8 @@
         <w:t xml:space="preserve">, 1–15.</w:t>
       </w:r>
     </w:p>
-    <w:bookmarkEnd w:id="62"/>
-    <w:bookmarkStart w:id="63" w:name="ref-sandri2023don"/>
+    <w:bookmarkEnd w:id="63"/>
+    <w:bookmarkStart w:id="64" w:name="ref-sandri2023don"/>
     <w:p>
       <w:pPr>
         <w:pStyle w:val="Bibliography"/>
@@ -4316,10 +4290,10 @@
         <w:t xml:space="preserve">, 2428–2441.</w:t>
       </w:r>
     </w:p>
-    <w:bookmarkEnd w:id="63"/>
     <w:bookmarkEnd w:id="64"/>
     <w:bookmarkEnd w:id="65"/>
     <w:bookmarkEnd w:id="66"/>
+    <w:bookmarkEnd w:id="67"/>
     <w:sectPr/>
   </w:body>
 </w:document>
@@ -4360,29 +4334,11 @@
         <w:t xml:space="preserve"> </w:t>
       </w:r>
       <w:r>
-        <w:t xml:space="preserve">Griffin &amp; Brenner (2004)</w:t>
-      </w:r>
-      <w:r>
-        <w:t xml:space="preserve"> </w:t>
-      </w:r>
-      <w:r>
-        <w:t xml:space="preserve">note that much of this work was about</w:t>
-      </w:r>
-      <w:r>
-        <w:t xml:space="preserve"> </w:t>
-      </w:r>
-      <w:r>
-        <w:t xml:space="preserve">people guessing knowledge from an almanac, and then guessing how</w:t>
-      </w:r>
-      <w:r>
-        <w:t xml:space="preserve"> </w:t>
-      </w:r>
-      <w:r>
-        <w:t xml:space="preserve">accurate they were</w:t>
+        <w:t xml:space="preserve">https://en.wikipedia.org/wiki/Scientific_modelling</w:t>
       </w:r>
     </w:p>
   </w:footnote>
-  <w:footnote w:id="21">
+  <w:footnote w:id="22">
     <w:p>
       <w:pPr>
         <w:pStyle w:val="FootnoteText"/>
@@ -4397,25 +4353,7 @@
         <w:t xml:space="preserve"> </w:t>
       </w:r>
       <w:r>
-        <w:t xml:space="preserve">Griffin &amp; Brenner (2004)</w:t>
-      </w:r>
-      <w:r>
-        <w:t xml:space="preserve"> </w:t>
-      </w:r>
-      <w:r>
-        <w:t xml:space="preserve">note that much of this work was about</w:t>
-      </w:r>
-      <w:r>
-        <w:t xml:space="preserve"> </w:t>
-      </w:r>
-      <w:r>
-        <w:t xml:space="preserve">people guessing knowledge from an almanac, and then guessing how</w:t>
-      </w:r>
-      <w:r>
-        <w:t xml:space="preserve"> </w:t>
-      </w:r>
-      <w:r>
-        <w:t xml:space="preserve">accurate they were</w:t>
+        <w:t xml:space="preserve">https://www.youtube.com/watch?v=06-AZXmwHjo</w:t>
       </w:r>
     </w:p>
   </w:footnote>

</xml_diff>

<commit_message>
some more restructuring, began work on model data gen process section
</commit_message>
<xml_diff>
--- a/docs/index.docx
+++ b/docs/index.docx
@@ -244,15 +244,7 @@
         <w:t xml:space="preserve">(Birhane et al., 2022)</w:t>
       </w:r>
       <w:r>
-        <w:t xml:space="preserve">, imperfections in the reference are reflected in the models preferred.</w:t>
-      </w:r>
-    </w:p>
-    <w:p>
-      <w:pPr>
-        <w:pStyle w:val="BodyText"/>
-      </w:pPr>
-      <w:r>
-        <w:t xml:space="preserve">Thus, the best possible performance in the real world directly corresponds to the degree to which training and reference data represent the phenomenon of interest, in the environment to which it is to be deployed. Thus, evaluating a model in an AI system involves two measurement problems: 1) measuring the phenomenon of interest in the media selected for inclusion in the reference and/or training data, and 2) measuring the similarity of the output of a model to the reference</w:t>
+        <w:t xml:space="preserve">, imperfections in the reference are reflected in the models preferred. Thus, the best possible performance in the real world directly corresponds to the degree to which training and reference data represent the phenomenon of interest, in the environment to which it is to be deployed. Thus, evaluating a model in an AI system involves two measurement problems: 1) measuring the phenomenon of interest in the media selected for inclusion in the reference and/or training data, and 2) measuring the similarity of the output of a model to the reference</w:t>
       </w:r>
       <w:r>
         <w:t xml:space="preserve"> </w:t>
@@ -460,7 +452,7 @@
     </w:p>
     <w:bookmarkEnd w:id="24"/>
     <w:bookmarkEnd w:id="25"/>
-    <w:bookmarkStart w:id="41" w:name="background"/>
+    <w:bookmarkStart w:id="39" w:name="background"/>
     <w:p>
       <w:pPr>
         <w:pStyle w:val="Heading1"/>
@@ -695,7 +687,7 @@
       </w:r>
     </w:p>
     <w:bookmarkEnd w:id="27"/>
-    <w:bookmarkStart w:id="40" w:name="Xef9155cd8e68d0489de91672a4758b0f3cfd053"/>
+    <w:bookmarkStart w:id="38" w:name="Xef9155cd8e68d0489de91672a4758b0f3cfd053"/>
     <w:p>
       <w:pPr>
         <w:pStyle w:val="Heading2"/>
@@ -946,7 +938,7 @@
           <w:b/>
           <w:bCs/>
         </w:rPr>
-        <w:t xml:space="preserve">cabitza?</w:t>
+        <w:t xml:space="preserve">cabitza2023?</w:t>
       </w:r>
       <w:r>
         <w:t xml:space="preserve">)</w:t>
@@ -965,7 +957,7 @@
           <w:b/>
           <w:bCs/>
         </w:rPr>
-        <w:t xml:space="preserve">arroyo?</w:t>
+        <w:t xml:space="preserve">arroyo2015truth?</w:t>
       </w:r>
       <w:r>
         <w:t xml:space="preserve">)</w:t>
@@ -1004,7 +996,7 @@
         <w:t xml:space="preserve"> </w:t>
       </w:r>
       <w:r>
-        <w:t xml:space="preserve">in content selected for training and/or evaluation datasets refers to the degree to which relevant distributions in data used to evaluate and possibly train systems resembles the distribution in the environment to which it will be deployed</w:t>
+        <w:t xml:space="preserve">in content selected for training and/or evaluation datasets refers to the degree to which relevant distributions in data used as reference and/or training data resemble distributions in the environment to which a system is deployed</w:t>
       </w:r>
       <w:r>
         <w:t xml:space="preserve"> </w:t>
@@ -1013,7 +1005,7 @@
         <w:t xml:space="preserve">(Hullman et al., 2022)</w:t>
       </w:r>
       <w:r>
-        <w:t xml:space="preserve">. If data used for training under-represents parts of the input space of an algorithm, that then estimates parameters from that input space, the model resulting will have higher error rates for those under-represented parts of the input space when deployed. In other words, optimizing for predictive accuracy using very large datasets does not</w:t>
+        <w:t xml:space="preserve">. If data used for training under-represents parts of the input space of an algorithm that then estimates parameters from that input space, the model resulting will have higher error rates for those under-represented parts of the input space when deployed. If content is selected without appropriate design aimed at representing the population from which samples are drawn, the overall distribution will not represent the population it was drawn from. Thus, optimizing for predictive accuracy using very large datasets does not</w:t>
       </w:r>
       <w:r>
         <w:t xml:space="preserve"> </w:t>
@@ -1025,11 +1017,65 @@
         <w:t xml:space="preserve"> </w:t>
       </w:r>
       <w:r>
-        <w:t xml:space="preserve">researchers from having to consider the data generating process.</w:t>
+        <w:t xml:space="preserve">researchers from having to consider the data generating process, and this includes sampling pieces of content to be annotated.</w:t>
+      </w:r>
+    </w:p>
+    <w:p>
+      <w:pPr>
+        <w:pStyle w:val="BodyText"/>
+      </w:pPr>
+      <w:r>
+        <w:t xml:space="preserve">Approaches to representation problems can come from Sampling Theory, which frames the problem as one of selecting elements of a population, from which a sample must be drawn, and where the aim is that measurements of interest in the sample resemble measurements of interest in the population</w:t>
+      </w:r>
+      <w:r>
+        <w:t xml:space="preserve"> </w:t>
+      </w:r>
+      <w:r>
+        <w:t xml:space="preserve">(Groves et al., 2009)</w:t>
+      </w:r>
+      <w:r>
+        <w:t xml:space="preserve">. This framework is typically applied to selecting people for inclusion in survey studies, whereby their responses to questions lend themselves to inference about a target population. Although there is no</w:t>
+      </w:r>
+      <w:r>
+        <w:t xml:space="preserve"> </w:t>
+      </w:r>
+      <w:r>
+        <w:t xml:space="preserve">‘one-size-fits-all’</w:t>
+      </w:r>
+      <w:r>
+        <w:t xml:space="preserve"> </w:t>
+      </w:r>
+      <w:r>
+        <w:t xml:space="preserve">solution to sampling, this thesis makes use of</w:t>
+      </w:r>
+      <w:r>
+        <w:t xml:space="preserve"> </w:t>
+      </w:r>
+      <w:r>
+        <w:rPr>
+          <w:i/>
+          <w:iCs/>
+        </w:rPr>
+        <w:t xml:space="preserve">stratified random sampling</w:t>
+      </w:r>
+      <w:r>
+        <w:t xml:space="preserve"> </w:t>
+      </w:r>
+      <w:r>
+        <w:t xml:space="preserve">as a general strategy: namely, the identification of groups of elements within a population that may affect the measurements in question, and the random sampling of elements within the groups, with approximately equal observations. In principle, this allows for the representation of the groups in population, on the measurement of interest, with some margin of error</w:t>
+      </w:r>
+      <w:r>
+        <w:t xml:space="preserve"> </w:t>
+      </w:r>
+      <w:r>
+        <w:t xml:space="preserve">(Groves et al., 2009)</w:t>
+      </w:r>
+      <w:r>
+        <w:t xml:space="preserve">.</w:t>
       </w:r>
     </w:p>
     <w:bookmarkEnd w:id="28"/>
-    <w:bookmarkStart w:id="39" w:name="measurement-bias"/>
+    <w:bookmarkStart w:id="37" w:name="measurement-bias"/>
     <w:p>
       <w:pPr>
         <w:pStyle w:val="Heading3"/>
@@ -1145,7 +1191,19 @@
         <w:pStyle w:val="FirstParagraph"/>
       </w:pPr>
       <w:r>
-        <w:t xml:space="preserve">Social and computational sciences traditionally have different focci. Where the social sciences emphasize an interpretable meaning of x and y, and where design design is informed by theory, the computational sciences focus on the learning procedure itself.</w:t>
+        <w:t xml:space="preserve">Gathering useful data from people is non-trivial, as human judgments are imperfect. One illustration involves their own knowledge.</w:t>
+      </w:r>
+      <w:r>
+        <w:t xml:space="preserve"> </w:t>
+      </w:r>
+      <w:r>
+        <w:t xml:space="preserve">Griffin &amp; Brenner (2004)</w:t>
+      </w:r>
+      <w:r>
+        <w:t xml:space="preserve"> </w:t>
+      </w:r>
+      <w:r>
+        <w:t xml:space="preserve">review errors and biases in people’s confidence in their judgements, based on answered questions from an almanac, and confidence in the correctness of the responses. They identify a number of patterns, e.g. over/under prediction whereby the confidence score is consistently higher/lower than accuracy, and review a number of reasons, e.g. confirmation bias whereby there is an increases tendency to favor interpretations that fit one’s understanding.</w:t>
       </w:r>
     </w:p>
     <w:p>
@@ -1212,7 +1270,23 @@
         <w:pStyle w:val="BodyText"/>
       </w:pPr>
       <w:r>
-        <w:t xml:space="preserve">annotations aim to measure a latent variable.</w:t>
+        <w:t xml:space="preserve">Social and computational sciences traditionally have different focci. Where the social sciences emphasize an interpretable meaning of x and y, and where research design is informed by theory, the computational sciences instead focus on the learning procedure itself (see Fig 1.). A key difference in the way measurements are treated, is that the social sciences treat data from people as observations of an unknowable latent variable called a</w:t>
+      </w:r>
+      <w:r>
+        <w:t xml:space="preserve"> </w:t>
+      </w:r>
+      <w:r>
+        <w:rPr>
+          <w:i/>
+          <w:iCs/>
+        </w:rPr>
+        <w:t xml:space="preserve">construct</w:t>
+      </w:r>
+      <w:r>
+        <w:t xml:space="preserve"> </w:t>
+      </w:r>
+      <w:r>
+        <w:t xml:space="preserve">- among the more well-known are Personality from the field of Psychology. Applicable to the gathering of annotations:</w:t>
       </w:r>
       <w:r>
         <w:t xml:space="preserve"> </w:t>
@@ -1224,7 +1298,7 @@
         <w:t xml:space="preserve"> </w:t>
       </w:r>
       <w:r>
-        <w:t xml:space="preserve">there is a</w:t>
+        <w:t xml:space="preserve">suggest there is an</w:t>
       </w:r>
       <w:r>
         <w:t xml:space="preserve"> </w:t>
@@ -1236,19 +1310,94 @@
         <w:t xml:space="preserve"> </w:t>
       </w:r>
       <w:r>
-        <w:t xml:space="preserve">(taken from econ) that links the unobservable latent variable, and observable properties. in annotations this is via individual observations. although paper focuses on attempts at measuring constructs (risk of recidivism, teacher effectiveness, patient benefit) they also show that even</w:t>
-      </w:r>
-      <w:r>
-        <w:t xml:space="preserve"> </w:t>
-      </w:r>
-      <w:r>
-        <w:t xml:space="preserve">‘representational measurements’</w:t>
-      </w:r>
-      <w:r>
-        <w:t xml:space="preserve"> </w:t>
-      </w:r>
-      <w:r>
-        <w:t xml:space="preserve">like height, are essentially a latent variable</w:t>
+        <w:t xml:space="preserve">(a term they borrow from the field of Economics), that links the unobservable latent variable, and properties that we can observe - in our case, the data produced when people label or annotate. Thus, the annotations we observe can not be the</w:t>
+      </w:r>
+      <w:r>
+        <w:t xml:space="preserve"> </w:t>
+      </w:r>
+      <w:r>
+        <w:t xml:space="preserve">‘ground truth’</w:t>
+      </w:r>
+      <w:r>
+        <w:t xml:space="preserve">, and instead are imperfect indications that can be used to estimate the ground truth. For example:</w:t>
+      </w:r>
+      <w:r>
+        <w:t xml:space="preserve"> </w:t>
+      </w:r>
+      <w:r>
+        <w:t xml:space="preserve">Aroyo &amp; Welty (2015)</w:t>
+      </w:r>
+      <w:r>
+        <w:t xml:space="preserve"> </w:t>
+      </w:r>
+      <w:r>
+        <w:t xml:space="preserve">operationalize their term</w:t>
+      </w:r>
+      <w:r>
+        <w:t xml:space="preserve"> </w:t>
+      </w:r>
+      <w:r>
+        <w:t xml:space="preserve">‘crowd truth’</w:t>
+      </w:r>
+      <w:r>
+        <w:t xml:space="preserve"> </w:t>
+      </w:r>
+      <w:r>
+        <w:t xml:space="preserve">as the</w:t>
+      </w:r>
+      <w:r>
+        <w:t xml:space="preserve"> </w:t>
+      </w:r>
+      <w:r>
+        <w:t xml:space="preserve">‘gold standard’</w:t>
+      </w:r>
+      <w:r>
+        <w:t xml:space="preserve"> </w:t>
+      </w:r>
+      <w:r>
+        <w:t xml:space="preserve">being the probability that a sentence contains an element, based on the probability that an annotator annotated that sentence with that element i.e. the label isn’t represented as</w:t>
+      </w:r>
+      <w:r>
+        <w:t xml:space="preserve"> </w:t>
+      </w:r>
+      <w:r>
+        <w:t xml:space="preserve">‘present’</w:t>
+      </w:r>
+      <w:r>
+        <w:t xml:space="preserve"> </w:t>
+      </w:r>
+      <w:r>
+        <w:t xml:space="preserve">or</w:t>
+      </w:r>
+      <w:r>
+        <w:t xml:space="preserve"> </w:t>
+      </w:r>
+      <w:r>
+        <w:t xml:space="preserve">‘not present’</w:t>
+      </w:r>
+      <w:r>
+        <w:t xml:space="preserve">, but as a probablility. Thus the</w:t>
+      </w:r>
+      <w:r>
+        <w:t xml:space="preserve"> </w:t>
+      </w:r>
+      <w:r>
+        <w:t xml:space="preserve">‘crowd truth’</w:t>
+      </w:r>
+      <w:r>
+        <w:t xml:space="preserve"> </w:t>
+      </w:r>
+      <w:r>
+        <w:t xml:space="preserve">attempts to capture the</w:t>
+      </w:r>
+      <w:r>
+        <w:t xml:space="preserve"> </w:t>
+      </w:r>
+      <w:r>
+        <w:t xml:space="preserve">‘range of reasonable interpretations’</w:t>
+      </w:r>
+      <w:r>
+        <w:t xml:space="preserve">.</w:t>
       </w:r>
     </w:p>
     <w:p>
@@ -1256,55 +1405,89 @@
         <w:pStyle w:val="BodyText"/>
       </w:pPr>
       <w:r>
+        <w:t xml:space="preserve">Beck et al. (2022)</w:t>
+      </w:r>
+      <w:r>
+        <w:t xml:space="preserve">: we should expect more variance to the degree that</w:t>
+      </w:r>
+      <w:r>
+        <w:t xml:space="preserve"> </w:t>
+      </w:r>
+      <w:r>
+        <w:t xml:space="preserve">tasks measure opinion show work on an intuitively perspective-based</w:t>
+      </w:r>
+      <w:r>
+        <w:t xml:space="preserve"> </w:t>
+      </w:r>
+      <w:r>
+        <w:t xml:space="preserve">use-case: hate speech</w:t>
+      </w:r>
+    </w:p>
+    <w:p>
+      <w:pPr>
+        <w:pStyle w:val="BodyText"/>
+      </w:pPr>
+      <w:r>
         <w:t xml:space="preserve">Aroyo &amp; Welty (2015)</w:t>
       </w:r>
       <w:r>
         <w:t xml:space="preserve"> </w:t>
       </w:r>
       <w:r>
-        <w:t xml:space="preserve">operationalize</w:t>
-      </w:r>
-      <w:r>
-        <w:t xml:space="preserve"> </w:t>
-      </w:r>
-      <w:r>
-        <w:t xml:space="preserve">‘crowd truth’</w:t>
-      </w:r>
-      <w:r>
-        <w:t xml:space="preserve"> </w:t>
-      </w:r>
-      <w:r>
-        <w:t xml:space="preserve">with an illustration where</w:t>
-      </w:r>
-      <w:r>
-        <w:t xml:space="preserve"> </w:t>
-      </w:r>
-      <w:r>
-        <w:t xml:space="preserve">the</w:t>
-      </w:r>
-      <w:r>
-        <w:t xml:space="preserve"> </w:t>
-      </w:r>
-      <w:r>
-        <w:t xml:space="preserve">‘gold standard’</w:t>
-      </w:r>
-      <w:r>
-        <w:t xml:space="preserve"> </w:t>
-      </w:r>
-      <w:r>
-        <w:t xml:space="preserve">is the probability that a sentence contains an</w:t>
-      </w:r>
-      <w:r>
-        <w:t xml:space="preserve"> </w:t>
-      </w:r>
-      <w:r>
-        <w:t xml:space="preserve">element, based on the probability that an annotator annotated that</w:t>
-      </w:r>
-      <w:r>
-        <w:t xml:space="preserve"> </w:t>
-      </w:r>
-      <w:r>
-        <w:t xml:space="preserve">sentence with that element.</w:t>
+        <w:t xml:space="preserve">for myth 6: disagreement indicates that the media being rated is</w:t>
+      </w:r>
+      <w:r>
+        <w:t xml:space="preserve"> </w:t>
+      </w:r>
+      <w:r>
+        <w:t xml:space="preserve">ambiguous.</w:t>
+      </w:r>
+    </w:p>
+    <w:bookmarkEnd w:id="32"/>
+    <w:bookmarkStart w:id="36" w:name="X2df7c4c2993a693a086bd013952fd634c6c3e23"/>
+    <w:p>
+      <w:pPr>
+        <w:pStyle w:val="Heading4"/>
+      </w:pPr>
+      <w:r>
+        <w:t xml:space="preserve">Treat annotation generating process as an instrument</w:t>
+      </w:r>
+    </w:p>
+    <w:p>
+      <w:pPr>
+        <w:pStyle w:val="FirstParagraph"/>
+      </w:pPr>
+      <w:r>
+        <w:t xml:space="preserve">To measure constructs, the social sciences create instruments, often in the form of surveys to measure variables defined as latent, or indirectly observable, like the effectiveness of a teacher, or recidivism, the risk that someone will repeat a crime. As one may measure one’s height with a ruler, one may acknowledge that no measurement is perfect, but estimate one’s latent</w:t>
+      </w:r>
+      <w:r>
+        <w:t xml:space="preserve"> </w:t>
+      </w:r>
+      <w:r>
+        <w:t xml:space="preserve">‘height’</w:t>
+      </w:r>
+      <w:r>
+        <w:t xml:space="preserve"> </w:t>
+      </w:r>
+      <w:r>
+        <w:t xml:space="preserve">via multiple measurements</w:t>
+      </w:r>
+      <w:r>
+        <w:t xml:space="preserve"> </w:t>
+      </w:r>
+      <w:r>
+        <w:t xml:space="preserve">Jacobs &amp; Wallach (2021)</w:t>
+      </w:r>
+      <w:r>
+        <w:t xml:space="preserve">.</w:t>
+      </w:r>
+    </w:p>
+    <w:p>
+      <w:pPr>
+        <w:pStyle w:val="BodyText"/>
+      </w:pPr>
+      <w:r>
+        <w:t xml:space="preserve">Beck et al. (2022)</w:t>
       </w:r>
     </w:p>
     <w:p>
@@ -1316,71 +1499,85 @@
         </w:numPr>
       </w:pPr>
       <w:r>
-        <w:t xml:space="preserve">i.e. the label isn’t represented as</w:t>
-      </w:r>
-      <w:r>
-        <w:t xml:space="preserve"> </w:t>
-      </w:r>
-      <w:r>
-        <w:t xml:space="preserve">‘present’</w:t>
-      </w:r>
-      <w:r>
-        <w:t xml:space="preserve"> </w:t>
-      </w:r>
-      <w:r>
-        <w:t xml:space="preserve">or</w:t>
-      </w:r>
-      <w:r>
-        <w:t xml:space="preserve"> </w:t>
-      </w:r>
-      <w:r>
-        <w:t xml:space="preserve">‘not present’</w:t>
-      </w:r>
-      <w:r>
-        <w:t xml:space="preserve">, but</w:t>
-      </w:r>
-      <w:r>
-        <w:t xml:space="preserve"> </w:t>
-      </w:r>
-      <w:r>
-        <w:t xml:space="preserve">as a probablility</w:t>
-      </w:r>
-    </w:p>
-    <w:p>
-      <w:pPr>
-        <w:pStyle w:val="Compact"/>
-        <w:numPr>
-          <w:ilvl w:val="0"/>
-          <w:numId w:val="1001"/>
-        </w:numPr>
-      </w:pPr>
-      <w:r>
-        <w:t xml:space="preserve">thus the</w:t>
-      </w:r>
-      <w:r>
-        <w:t xml:space="preserve"> </w:t>
-      </w:r>
-      <w:r>
-        <w:t xml:space="preserve">‘crowd truth’</w:t>
-      </w:r>
-      <w:r>
-        <w:t xml:space="preserve"> </w:t>
-      </w:r>
-      <w:r>
-        <w:t xml:space="preserve">attempts to capture the</w:t>
-      </w:r>
-      <w:r>
-        <w:t xml:space="preserve"> </w:t>
-      </w:r>
-      <w:r>
-        <w:t xml:space="preserve">‘range of reasonable</w:t>
-      </w:r>
-      <w:r>
-        <w:t xml:space="preserve"> </w:t>
-      </w:r>
-      <w:r>
-        <w:t xml:space="preserve">interpretations’</w:t>
-      </w:r>
+        <w:t xml:space="preserve">annotation collection requires design thinking</w:t>
+      </w:r>
+    </w:p>
+    <w:p>
+      <w:pPr>
+        <w:numPr>
+          <w:ilvl w:val="1"/>
+          <w:numId w:val="1002"/>
+        </w:numPr>
+      </w:pPr>
+      <w:r>
+        <w:t xml:space="preserve">Task Structure: specific wording and response options, including</w:t>
+      </w:r>
+      <w:r>
+        <w:t xml:space="preserve"> </w:t>
+      </w:r>
+      <w:r>
+        <w:t xml:space="preserve">debates over the inclusion of</w:t>
+      </w:r>
+      <w:r>
+        <w:t xml:space="preserve"> </w:t>
+      </w:r>
+      <w:r>
+        <w:t xml:space="preserve">“I don’t Know”</w:t>
+      </w:r>
+      <w:r>
+        <w:t xml:space="preserve"> </w:t>
+      </w:r>
+      <w:r>
+        <w:t xml:space="preserve">option</w:t>
+      </w:r>
+    </w:p>
+    <w:p>
+      <w:pPr>
+        <w:numPr>
+          <w:ilvl w:val="1"/>
+          <w:numId w:val="1002"/>
+        </w:numPr>
+      </w:pPr>
+      <w:r>
+        <w:t xml:space="preserve">Order Effects: specific judgements are affected by previous</w:t>
+      </w:r>
+      <w:r>
+        <w:t xml:space="preserve"> </w:t>
+      </w:r>
+      <w:r>
+        <w:t xml:space="preserve">perceptions</w:t>
+      </w:r>
+    </w:p>
+    <w:p>
+      <w:pPr>
+        <w:numPr>
+          <w:ilvl w:val="1"/>
+          <w:numId w:val="1002"/>
+        </w:numPr>
+      </w:pPr>
+      <w:r>
+        <w:t xml:space="preserve">Annotator Effects: backgrounds, opinions, experiences of</w:t>
+      </w:r>
+      <w:r>
+        <w:t xml:space="preserve"> </w:t>
+      </w:r>
+      <w:r>
+        <w:t xml:space="preserve">respondents affect responses</w:t>
+      </w:r>
+    </w:p>
+    <w:p>
+      <w:pPr>
+        <w:pStyle w:val="Heading3"/>
+        <w:numPr>
+          <w:ilvl w:val="1"/>
+          <w:numId w:val="1000"/>
+        </w:numPr>
+      </w:pPr>
+      <w:bookmarkStart w:id="33" w:name="issues-with-instruments"/>
+      <w:r>
+        <w:t xml:space="preserve">Issues with instruments</w:t>
+      </w:r>
+      <w:bookmarkEnd w:id="33"/>
     </w:p>
     <w:p>
       <w:pPr>
@@ -1388,141 +1585,6 @@
       </w:pPr>
       <w:r>
         <w:t xml:space="preserve">Beck et al. (2022)</w:t>
-      </w:r>
-      <w:r>
-        <w:t xml:space="preserve">: we should expect more variance to the degree that</w:t>
-      </w:r>
-      <w:r>
-        <w:t xml:space="preserve"> </w:t>
-      </w:r>
-      <w:r>
-        <w:t xml:space="preserve">tasks measure opinion show work on an intuitively perspective-based</w:t>
-      </w:r>
-      <w:r>
-        <w:t xml:space="preserve"> </w:t>
-      </w:r>
-      <w:r>
-        <w:t xml:space="preserve">use-case: hate speech</w:t>
-      </w:r>
-    </w:p>
-    <w:p>
-      <w:pPr>
-        <w:pStyle w:val="BodyText"/>
-      </w:pPr>
-      <w:r>
-        <w:t xml:space="preserve">Aroyo &amp; Welty (2015)</w:t>
-      </w:r>
-      <w:r>
-        <w:t xml:space="preserve"> </w:t>
-      </w:r>
-      <w:r>
-        <w:t xml:space="preserve">for myth 6: disagreement indicates that the media being rated is</w:t>
-      </w:r>
-      <w:r>
-        <w:t xml:space="preserve"> </w:t>
-      </w:r>
-      <w:r>
-        <w:t xml:space="preserve">ambiguous.</w:t>
-      </w:r>
-    </w:p>
-    <w:bookmarkEnd w:id="32"/>
-    <w:bookmarkStart w:id="35" w:name="human-judgments-are-imperfect"/>
-    <w:p>
-      <w:pPr>
-        <w:pStyle w:val="Heading4"/>
-      </w:pPr>
-      <w:r>
-        <w:t xml:space="preserve">Human judgments are imperfect</w:t>
-      </w:r>
-    </w:p>
-    <w:p>
-      <w:pPr>
-        <w:pStyle w:val="FirstParagraph"/>
-      </w:pPr>
-      <w:r>
-        <w:t xml:space="preserve">Griffin &amp; Brenner (2004)</w:t>
-      </w:r>
-      <w:r>
-        <w:t xml:space="preserve"> </w:t>
-      </w:r>
-      <w:r>
-        <w:t xml:space="preserve">review errors and biases in human</w:t>
-      </w:r>
-      <w:r>
-        <w:t xml:space="preserve"> </w:t>
-      </w:r>
-      <w:r>
-        <w:t xml:space="preserve">judgements</w:t>
-      </w:r>
-      <w:r>
-        <w:rPr>
-          <w:rStyle w:val="FootnoteReference"/>
-        </w:rPr>
-        <w:footnoteReference w:id="33"/>
-      </w:r>
-    </w:p>
-    <w:p>
-      <w:pPr>
-        <w:pStyle w:val="BodyText"/>
-      </w:pPr>
-      <w:r>
-        <w:t xml:space="preserve">Griffin &amp; Brenner (2004)</w:t>
-      </w:r>
-      <w:r>
-        <w:t xml:space="preserve"> </w:t>
-      </w:r>
-      <w:r>
-        <w:t xml:space="preserve">review errors and biases in human</w:t>
-      </w:r>
-      <w:r>
-        <w:t xml:space="preserve"> </w:t>
-      </w:r>
-      <w:r>
-        <w:t xml:space="preserve">judgements</w:t>
-      </w:r>
-      <w:r>
-        <w:rPr>
-          <w:rStyle w:val="FootnoteReference"/>
-        </w:rPr>
-        <w:footnoteReference w:id="34"/>
-      </w:r>
-    </w:p>
-    <w:p>
-      <w:pPr>
-        <w:pStyle w:val="Compact"/>
-        <w:numPr>
-          <w:ilvl w:val="0"/>
-          <w:numId w:val="1002"/>
-        </w:numPr>
-      </w:pPr>
-      <w:r>
-        <w:t xml:space="preserve">over/under prediction: confidence score is higher/lower than</w:t>
-      </w:r>
-      <w:r>
-        <w:t xml:space="preserve"> </w:t>
-      </w:r>
-      <w:r>
-        <w:t xml:space="preserve">accuracy</w:t>
-      </w:r>
-    </w:p>
-    <w:p>
-      <w:pPr>
-        <w:pStyle w:val="Compact"/>
-        <w:numPr>
-          <w:ilvl w:val="0"/>
-          <w:numId w:val="1002"/>
-        </w:numPr>
-      </w:pPr>
-      <w:r>
-        <w:t xml:space="preserve">over/under extremity: confidence is more extreme at ends</w:t>
-      </w:r>
-    </w:p>
-    <w:p>
-      <w:pPr>
-        <w:pStyle w:val="FirstParagraph"/>
-      </w:pPr>
-      <w:r>
-        <w:t xml:space="preserve">also reviews possible reasons:</w:t>
       </w:r>
     </w:p>
     <w:p>
@@ -1534,65 +1596,107 @@
         </w:numPr>
       </w:pPr>
       <w:r>
-        <w:t xml:space="preserve">optimistic overconfidence</w:t>
+        <w:t xml:space="preserve">annotation collection requires design thinking</w:t>
       </w:r>
     </w:p>
     <w:p>
       <w:pPr>
         <w:pStyle w:val="Compact"/>
         <w:numPr>
+          <w:ilvl w:val="1"/>
+          <w:numId w:val="1004"/>
+        </w:numPr>
+      </w:pPr>
+      <w:r>
+        <w:t xml:space="preserve">Task Structure: specific wording and response options, including</w:t>
+      </w:r>
+      <w:r>
+        <w:t xml:space="preserve"> </w:t>
+      </w:r>
+      <w:r>
+        <w:t xml:space="preserve">debates over the inclusion of</w:t>
+      </w:r>
+      <w:r>
+        <w:t xml:space="preserve"> </w:t>
+      </w:r>
+      <w:r>
+        <w:t xml:space="preserve">“I don’t Know”</w:t>
+      </w:r>
+      <w:r>
+        <w:t xml:space="preserve"> </w:t>
+      </w:r>
+      <w:r>
+        <w:t xml:space="preserve">option</w:t>
+      </w:r>
+    </w:p>
+    <w:p>
+      <w:pPr>
+        <w:pStyle w:val="Compact"/>
+        <w:numPr>
+          <w:ilvl w:val="1"/>
+          <w:numId w:val="1004"/>
+        </w:numPr>
+      </w:pPr>
+      <w:r>
+        <w:t xml:space="preserve">Order Effects: specific judgements are affected by previous</w:t>
+      </w:r>
+      <w:r>
+        <w:t xml:space="preserve"> </w:t>
+      </w:r>
+      <w:r>
+        <w:t xml:space="preserve">perceptions</w:t>
+      </w:r>
+    </w:p>
+    <w:p>
+      <w:pPr>
+        <w:pStyle w:val="Compact"/>
+        <w:numPr>
+          <w:ilvl w:val="1"/>
+          <w:numId w:val="1004"/>
+        </w:numPr>
+      </w:pPr>
+      <w:r>
+        <w:t xml:space="preserve">Annotator Effects: backgrounds, opinions, experiences of</w:t>
+      </w:r>
+      <w:r>
+        <w:t xml:space="preserve"> </w:t>
+      </w:r>
+      <w:r>
+        <w:t xml:space="preserve">respondents affect responses</w:t>
+      </w:r>
+    </w:p>
+    <w:p>
+      <w:pPr>
+        <w:pStyle w:val="FirstParagraph"/>
+      </w:pPr>
+      <w:r>
+        <w:t xml:space="preserve">[another ref that describes the target as a latent variable]</w:t>
+      </w:r>
+    </w:p>
+    <w:p>
+      <w:pPr>
+        <w:pStyle w:val="BodyText"/>
+      </w:pPr>
+      <w:r>
+        <w:t xml:space="preserve">Jacobs &amp; Wallach (2021)</w:t>
+      </w:r>
+    </w:p>
+    <w:p>
+      <w:pPr>
+        <w:pStyle w:val="Compact"/>
+        <w:numPr>
           <w:ilvl w:val="0"/>
-          <w:numId w:val="1003"/>
-        </w:numPr>
-      </w:pPr>
-      <w:r>
-        <w:t xml:space="preserve">confirmation bias</w:t>
-      </w:r>
-    </w:p>
-    <w:p>
-      <w:pPr>
-        <w:pStyle w:val="Compact"/>
-        <w:numPr>
-          <w:ilvl w:val="0"/>
-          <w:numId w:val="1003"/>
-        </w:numPr>
-      </w:pPr>
-      <w:r>
-        <w:t xml:space="preserve">case-based judgment</w:t>
-      </w:r>
-    </w:p>
-    <w:p>
-      <w:pPr>
-        <w:pStyle w:val="Compact"/>
-        <w:numPr>
-          <w:ilvl w:val="0"/>
-          <w:numId w:val="1003"/>
-        </w:numPr>
-      </w:pPr>
-      <w:r>
-        <w:t xml:space="preserve">ecological probability</w:t>
-      </w:r>
-    </w:p>
-    <w:p>
-      <w:pPr>
-        <w:pStyle w:val="Compact"/>
-        <w:numPr>
-          <w:ilvl w:val="0"/>
-          <w:numId w:val="1003"/>
-        </w:numPr>
-      </w:pPr>
-      <w:r>
-        <w:t xml:space="preserve">error model (psychometric model)</w:t>
-      </w:r>
-    </w:p>
-    <w:bookmarkEnd w:id="35"/>
-    <w:bookmarkStart w:id="38" w:name="X2df7c4c2993a693a086bd013952fd634c6c3e23"/>
-    <w:p>
-      <w:pPr>
-        <w:pStyle w:val="Heading4"/>
-      </w:pPr>
-      <w:r>
-        <w:t xml:space="preserve">Treat annotation generating process as an instrument</w:t>
+          <w:numId w:val="1005"/>
+        </w:numPr>
+      </w:pPr>
+      <w:r>
+        <w:t xml:space="preserve">reliability: do similar inputs to a measurement model present</w:t>
+      </w:r>
+      <w:r>
+        <w:t xml:space="preserve"> </w:t>
+      </w:r>
+      <w:r>
+        <w:t xml:space="preserve">similar outputs?</w:t>
       </w:r>
     </w:p>
     <w:p>
@@ -1600,93 +1704,19 @@
         <w:pStyle w:val="FirstParagraph"/>
       </w:pPr>
       <w:r>
-        <w:t xml:space="preserve">Beck et al. (2022)</w:t>
-      </w:r>
-    </w:p>
-    <w:p>
-      <w:pPr>
-        <w:pStyle w:val="Compact"/>
-        <w:numPr>
-          <w:ilvl w:val="0"/>
-          <w:numId w:val="1004"/>
-        </w:numPr>
-      </w:pPr>
-      <w:r>
-        <w:t xml:space="preserve">annotation collection requires design thinking</w:t>
-      </w:r>
-    </w:p>
-    <w:p>
-      <w:pPr>
-        <w:pStyle w:val="Compact"/>
-        <w:numPr>
-          <w:ilvl w:val="1"/>
-          <w:numId w:val="1005"/>
-        </w:numPr>
-      </w:pPr>
-      <w:r>
-        <w:t xml:space="preserve">Task Structure: specific wording and response options, including</w:t>
-      </w:r>
-      <w:r>
-        <w:t xml:space="preserve"> </w:t>
-      </w:r>
-      <w:r>
-        <w:t xml:space="preserve">debates over the inclusion of</w:t>
-      </w:r>
-      <w:r>
-        <w:t xml:space="preserve"> </w:t>
-      </w:r>
-      <w:r>
-        <w:t xml:space="preserve">“I don’t Know”</w:t>
-      </w:r>
-      <w:r>
-        <w:t xml:space="preserve"> </w:t>
-      </w:r>
-      <w:r>
-        <w:t xml:space="preserve">option</w:t>
-      </w:r>
-    </w:p>
-    <w:p>
-      <w:pPr>
-        <w:pStyle w:val="Compact"/>
-        <w:numPr>
-          <w:ilvl w:val="1"/>
-          <w:numId w:val="1005"/>
-        </w:numPr>
-      </w:pPr>
-      <w:r>
-        <w:t xml:space="preserve">Order Effects: specific judgements are affected by previous</w:t>
-      </w:r>
-      <w:r>
-        <w:t xml:space="preserve"> </w:t>
-      </w:r>
-      <w:r>
-        <w:t xml:space="preserve">perceptions</w:t>
-      </w:r>
-    </w:p>
-    <w:p>
-      <w:pPr>
-        <w:pStyle w:val="Compact"/>
-        <w:numPr>
-          <w:ilvl w:val="1"/>
-          <w:numId w:val="1005"/>
-        </w:numPr>
-      </w:pPr>
-      <w:r>
-        <w:t xml:space="preserve">Annotator Effects: backgrounds, opinions, experiences of</w:t>
-      </w:r>
-      <w:r>
-        <w:t xml:space="preserve"> </w:t>
-      </w:r>
-      <w:r>
-        <w:t xml:space="preserve">respondents affect responses</w:t>
-      </w:r>
-    </w:p>
-    <w:p>
-      <w:pPr>
-        <w:pStyle w:val="FirstParagraph"/>
-      </w:pPr>
-      <w:r>
-        <w:t xml:space="preserve">Jacobs &amp; Wallach (2021)</w:t>
+        <w:t xml:space="preserve">test-retest: are measurements of an unobservable latent construct taken</w:t>
+      </w:r>
+      <w:r>
+        <w:t xml:space="preserve"> </w:t>
+      </w:r>
+      <w:r>
+        <w:t xml:space="preserve">at different times via a measurement model similar, assuming the</w:t>
+      </w:r>
+      <w:r>
+        <w:t xml:space="preserve"> </w:t>
+      </w:r>
+      <w:r>
+        <w:t xml:space="preserve">construct hasn’t changed?</w:t>
       </w:r>
     </w:p>
     <w:p>
@@ -1698,13 +1728,16 @@
         </w:numPr>
       </w:pPr>
       <w:r>
-        <w:t xml:space="preserve">reliability: do similar inputs to a measurement model present</w:t>
-      </w:r>
-      <w:r>
-        <w:t xml:space="preserve"> </w:t>
-      </w:r>
-      <w:r>
-        <w:t xml:space="preserve">similar outputs?</w:t>
+        <w:t xml:space="preserve">validity: is it</w:t>
+      </w:r>
+      <w:r>
+        <w:t xml:space="preserve"> </w:t>
+      </w:r>
+      <w:r>
+        <w:t xml:space="preserve">‘right’</w:t>
+      </w:r>
+      <w:r>
+        <w:t xml:space="preserve">?</w:t>
       </w:r>
     </w:p>
     <w:p>
@@ -1712,19 +1745,13 @@
         <w:pStyle w:val="FirstParagraph"/>
       </w:pPr>
       <w:r>
-        <w:t xml:space="preserve">test-retest: are measurements of an unobservable latent construct taken</w:t>
-      </w:r>
-      <w:r>
-        <w:t xml:space="preserve"> </w:t>
-      </w:r>
-      <w:r>
-        <w:t xml:space="preserve">at different times via a measurement model similar, assuming the</w:t>
-      </w:r>
-      <w:r>
-        <w:t xml:space="preserve"> </w:t>
-      </w:r>
-      <w:r>
-        <w:t xml:space="preserve">construct hasn’t changed?</w:t>
+        <w:t xml:space="preserve">no single test for validity on purpose, because it requires thinking. do</w:t>
+      </w:r>
+      <w:r>
+        <w:t xml:space="preserve"> </w:t>
+      </w:r>
+      <w:r>
+        <w:t xml:space="preserve">our measurements:</w:t>
       </w:r>
     </w:p>
     <w:p>
@@ -1736,16 +1763,133 @@
         </w:numPr>
       </w:pPr>
       <w:r>
-        <w:t xml:space="preserve">validity: is it</w:t>
-      </w:r>
-      <w:r>
-        <w:t xml:space="preserve"> </w:t>
-      </w:r>
-      <w:r>
-        <w:t xml:space="preserve">‘right’</w:t>
-      </w:r>
-      <w:r>
-        <w:t xml:space="preserve">?</w:t>
+        <w:t xml:space="preserve">face validity: look plausible/ sensible?</w:t>
+      </w:r>
+    </w:p>
+    <w:p>
+      <w:pPr>
+        <w:pStyle w:val="Compact"/>
+        <w:numPr>
+          <w:ilvl w:val="0"/>
+          <w:numId w:val="1007"/>
+        </w:numPr>
+      </w:pPr>
+      <w:r>
+        <w:t xml:space="preserve">content validity: capture the construct?</w:t>
+      </w:r>
+    </w:p>
+    <w:p>
+      <w:pPr>
+        <w:pStyle w:val="Compact"/>
+        <w:numPr>
+          <w:ilvl w:val="1"/>
+          <w:numId w:val="1008"/>
+        </w:numPr>
+      </w:pPr>
+      <w:r>
+        <w:t xml:space="preserve">structural validity: show the inter-correlations we expect?</w:t>
+      </w:r>
+    </w:p>
+    <w:p>
+      <w:pPr>
+        <w:pStyle w:val="Compact"/>
+        <w:numPr>
+          <w:ilvl w:val="1"/>
+          <w:numId w:val="1008"/>
+        </w:numPr>
+      </w:pPr>
+      <w:r>
+        <w:t xml:space="preserve">substantive validity: capture only observable properties thought</w:t>
+      </w:r>
+      <w:r>
+        <w:t xml:space="preserve"> </w:t>
+      </w:r>
+      <w:r>
+        <w:t xml:space="preserve">to be related to the construct?</w:t>
+      </w:r>
+    </w:p>
+    <w:p>
+      <w:pPr>
+        <w:pStyle w:val="Compact"/>
+        <w:numPr>
+          <w:ilvl w:val="0"/>
+          <w:numId w:val="1007"/>
+        </w:numPr>
+      </w:pPr>
+      <w:r>
+        <w:t xml:space="preserve">convergent validity: show correlations with other validated methods?</w:t>
+      </w:r>
+    </w:p>
+    <w:p>
+      <w:pPr>
+        <w:pStyle w:val="Compact"/>
+        <w:numPr>
+          <w:ilvl w:val="0"/>
+          <w:numId w:val="1007"/>
+        </w:numPr>
+      </w:pPr>
+      <w:r>
+        <w:t xml:space="preserve">discriminant validity: show correlations with other</w:t>
+      </w:r>
+      <w:r>
+        <w:t xml:space="preserve"> </w:t>
+      </w:r>
+      <w:r>
+        <w:t xml:space="preserve">construct/properties thought not to be related to the construct?</w:t>
+      </w:r>
+    </w:p>
+    <w:p>
+      <w:pPr>
+        <w:pStyle w:val="Compact"/>
+        <w:numPr>
+          <w:ilvl w:val="0"/>
+          <w:numId w:val="1007"/>
+        </w:numPr>
+      </w:pPr>
+      <w:r>
+        <w:t xml:space="preserve">predictive validity: show correlations with constructs/properties</w:t>
+      </w:r>
+      <w:r>
+        <w:t xml:space="preserve"> </w:t>
+      </w:r>
+      <w:r>
+        <w:t xml:space="preserve">thought to be related, but not in the operationalization?</w:t>
+      </w:r>
+    </w:p>
+    <w:p>
+      <w:pPr>
+        <w:pStyle w:val="Compact"/>
+        <w:numPr>
+          <w:ilvl w:val="0"/>
+          <w:numId w:val="1007"/>
+        </w:numPr>
+      </w:pPr>
+      <w:r>
+        <w:t xml:space="preserve">hypothesis validity: shed light on relevant hypotheses about the</w:t>
+      </w:r>
+      <w:r>
+        <w:t xml:space="preserve"> </w:t>
+      </w:r>
+      <w:r>
+        <w:t xml:space="preserve">construct being measured?</w:t>
+      </w:r>
+    </w:p>
+    <w:p>
+      <w:pPr>
+        <w:pStyle w:val="Compact"/>
+        <w:numPr>
+          <w:ilvl w:val="0"/>
+          <w:numId w:val="1007"/>
+        </w:numPr>
+      </w:pPr>
+      <w:r>
+        <w:t xml:space="preserve">consequential validity: allow for the consequences obtained from the</w:t>
+      </w:r>
+      <w:r>
+        <w:t xml:space="preserve"> </w:t>
+      </w:r>
+      <w:r>
+        <w:t xml:space="preserve">measurement model to be assessed?</w:t>
       </w:r>
     </w:p>
     <w:p>
@@ -1753,160 +1897,192 @@
         <w:pStyle w:val="FirstParagraph"/>
       </w:pPr>
       <w:r>
-        <w:t xml:space="preserve">no single test for validity on purpose, because it requires thinking. do</w:t>
-      </w:r>
-      <w:r>
-        <w:t xml:space="preserve"> </w:t>
-      </w:r>
-      <w:r>
-        <w:t xml:space="preserve">our measurements:</w:t>
-      </w:r>
-    </w:p>
-    <w:p>
-      <w:pPr>
-        <w:pStyle w:val="Compact"/>
+        <w:t xml:space="preserve">metrology, standard deviation of standard deviations etc.</w:t>
+      </w:r>
+    </w:p>
+    <w:bookmarkStart w:id="34" w:name="ml-ignores-perspectives-of-annotators"/>
+    <w:p>
+      <w:pPr>
+        <w:pStyle w:val="Heading5"/>
+      </w:pPr>
+      <w:r>
+        <w:t xml:space="preserve">ML ignores perspectives of annotators</w:t>
+      </w:r>
+    </w:p>
+    <w:p>
+      <w:pPr>
+        <w:pStyle w:val="FirstParagraph"/>
+      </w:pPr>
+      <w:r>
+        <w:t xml:space="preserve">Cabitza et al. (2023)</w:t>
+      </w:r>
+      <w:r>
+        <w:t xml:space="preserve">: whether the target of the annotation is a subjective</w:t>
+      </w:r>
+      <w:r>
+        <w:t xml:space="preserve"> </w:t>
+      </w:r>
+      <w:r>
+        <w:t xml:space="preserve">phenomenon or not, disagreement is always irreducible. Yet ML typically</w:t>
+      </w:r>
+      <w:r>
+        <w:t xml:space="preserve"> </w:t>
+      </w:r>
+      <w:r>
+        <w:t xml:space="preserve">assumes there is a single</w:t>
+      </w:r>
+      <w:r>
+        <w:t xml:space="preserve"> </w:t>
+      </w:r>
+      <w:r>
+        <w:t xml:space="preserve">‘ground truth’</w:t>
+      </w:r>
+      <w:r>
+        <w:t xml:space="preserve">, and its best indicator is</w:t>
+      </w:r>
+      <w:r>
+        <w:t xml:space="preserve"> </w:t>
+      </w:r>
+      <w:r>
+        <w:t xml:space="preserve">inter-annotator agreement. But taking the perspectives of the annotators</w:t>
+      </w:r>
+      <w:r>
+        <w:t xml:space="preserve"> </w:t>
+      </w:r>
+      <w:r>
+        <w:t xml:space="preserve">into account, both in the data annotation but also the modelling phase</w:t>
+      </w:r>
+      <w:r>
+        <w:t xml:space="preserve"> </w:t>
+      </w:r>
+      <w:r>
+        <w:t xml:space="preserve">of ML projects has recently been shown to benefit ML modelling in a</w:t>
+      </w:r>
+      <w:r>
+        <w:t xml:space="preserve"> </w:t>
+      </w:r>
+      <w:r>
+        <w:t xml:space="preserve">number of contexts.</w:t>
+      </w:r>
+    </w:p>
+    <w:p>
+      <w:pPr>
+        <w:pStyle w:val="BodyText"/>
+      </w:pPr>
+      <w:r>
+        <w:t xml:space="preserve">weak perspectivist approach: taking perspectives into account while</w:t>
+      </w:r>
+      <w:r>
+        <w:t xml:space="preserve"> </w:t>
+      </w:r>
+      <w:r>
+        <w:t xml:space="preserve">designing and collecting annotations, but ultimately reducing</w:t>
+      </w:r>
+      <w:r>
+        <w:t xml:space="preserve"> </w:t>
+      </w:r>
+      <w:r>
+        <w:t xml:space="preserve">annotations to a single label or rating.</w:t>
+      </w:r>
+    </w:p>
+    <w:p>
+      <w:pPr>
+        <w:pStyle w:val="BodyText"/>
+      </w:pPr>
+      <w:r>
+        <w:t xml:space="preserve">strong perspectivist approach: taking perspectives into account for</w:t>
+      </w:r>
+      <w:r>
+        <w:t xml:space="preserve"> </w:t>
+      </w:r>
+      <w:r>
+        <w:t xml:space="preserve">ground truthing and modelling phases.</w:t>
+      </w:r>
+    </w:p>
+    <w:p>
+      <w:pPr>
+        <w:pStyle w:val="BodyText"/>
+      </w:pPr>
+      <w:r>
+        <w:t xml:space="preserve">benefits of this approach:</w:t>
+      </w:r>
+    </w:p>
+    <w:p>
+      <w:pPr>
         <w:numPr>
           <w:ilvl w:val="0"/>
-          <w:numId w:val="1008"/>
-        </w:numPr>
-      </w:pPr>
-      <w:r>
-        <w:t xml:space="preserve">face validity: look plausible/ sensible?</w:t>
-      </w:r>
-    </w:p>
-    <w:p>
-      <w:pPr>
-        <w:pStyle w:val="Compact"/>
+          <w:numId w:val="1009"/>
+        </w:numPr>
+      </w:pPr>
+      <w:r>
+        <w:t xml:space="preserve">is congruent with the reality of collecting annotations</w:t>
+      </w:r>
+    </w:p>
+    <w:p>
+      <w:pPr>
         <w:numPr>
           <w:ilvl w:val="0"/>
-          <w:numId w:val="1008"/>
-        </w:numPr>
-      </w:pPr>
-      <w:r>
-        <w:t xml:space="preserve">content validity: capture the construct?</w:t>
-      </w:r>
-    </w:p>
-    <w:p>
-      <w:pPr>
-        <w:pStyle w:val="Compact"/>
-        <w:numPr>
-          <w:ilvl w:val="1"/>
           <w:numId w:val="1009"/>
         </w:numPr>
       </w:pPr>
       <w:r>
-        <w:t xml:space="preserve">structural validity: show the inter-correlations we expect?</w:t>
-      </w:r>
-    </w:p>
-    <w:p>
-      <w:pPr>
-        <w:pStyle w:val="Compact"/>
-        <w:numPr>
-          <w:ilvl w:val="1"/>
+        <w:t xml:space="preserve">includes the signal in the variance of labels or ratings</w:t>
+      </w:r>
+    </w:p>
+    <w:p>
+      <w:pPr>
+        <w:numPr>
+          <w:ilvl w:val="0"/>
           <w:numId w:val="1009"/>
         </w:numPr>
       </w:pPr>
       <w:r>
-        <w:t xml:space="preserve">substantive validity: capture only observable properties thought</w:t>
-      </w:r>
-      <w:r>
-        <w:t xml:space="preserve"> </w:t>
-      </w:r>
-      <w:r>
-        <w:t xml:space="preserve">to be related to the construct?</w:t>
-      </w:r>
-    </w:p>
-    <w:p>
-      <w:pPr>
-        <w:pStyle w:val="Compact"/>
+        <w:t xml:space="preserve">avoids majority group perspective appearing to be</w:t>
+      </w:r>
+      <w:r>
+        <w:t xml:space="preserve"> </w:t>
+      </w:r>
+      <w:r>
+        <w:t xml:space="preserve">‘objective’</w:t>
+      </w:r>
+    </w:p>
+    <w:p>
+      <w:pPr>
         <w:numPr>
           <w:ilvl w:val="0"/>
-          <w:numId w:val="1008"/>
-        </w:numPr>
-      </w:pPr>
-      <w:r>
-        <w:t xml:space="preserve">convergent validity: show correlations with other validated methods?</w:t>
-      </w:r>
-    </w:p>
-    <w:p>
-      <w:pPr>
-        <w:pStyle w:val="Compact"/>
+          <w:numId w:val="1009"/>
+        </w:numPr>
+      </w:pPr>
+      <w:r>
+        <w:t xml:space="preserve">allows for the modelling of human errors and variances</w:t>
+      </w:r>
+    </w:p>
+    <w:p>
+      <w:pPr>
         <w:numPr>
           <w:ilvl w:val="0"/>
-          <w:numId w:val="1008"/>
-        </w:numPr>
-      </w:pPr>
-      <w:r>
-        <w:t xml:space="preserve">discriminant validity: show correlations with other</w:t>
-      </w:r>
-      <w:r>
-        <w:t xml:space="preserve"> </w:t>
-      </w:r>
-      <w:r>
-        <w:t xml:space="preserve">construct/properties thought not to be related to the construct?</w:t>
-      </w:r>
-    </w:p>
-    <w:p>
-      <w:pPr>
-        <w:pStyle w:val="Compact"/>
+          <w:numId w:val="1009"/>
+        </w:numPr>
+      </w:pPr>
+      <w:r>
+        <w:t xml:space="preserve">allows for uncertain, fuzzy, or soft model development</w:t>
+      </w:r>
+    </w:p>
+    <w:p>
+      <w:pPr>
         <w:numPr>
           <w:ilvl w:val="0"/>
-          <w:numId w:val="1008"/>
-        </w:numPr>
-      </w:pPr>
-      <w:r>
-        <w:t xml:space="preserve">predictive validity: show correlations with constructs/properties</w:t>
-      </w:r>
-      <w:r>
-        <w:t xml:space="preserve"> </w:t>
-      </w:r>
-      <w:r>
-        <w:t xml:space="preserve">thought to be related, but not in the operationalization?</w:t>
-      </w:r>
-    </w:p>
-    <w:p>
-      <w:pPr>
-        <w:pStyle w:val="Compact"/>
-        <w:numPr>
-          <w:ilvl w:val="0"/>
-          <w:numId w:val="1008"/>
-        </w:numPr>
-      </w:pPr>
-      <w:r>
-        <w:t xml:space="preserve">hypothesis validity: shed light on relevant hypotheses about the</w:t>
-      </w:r>
-      <w:r>
-        <w:t xml:space="preserve"> </w:t>
-      </w:r>
-      <w:r>
-        <w:t xml:space="preserve">construct being measured?</w:t>
-      </w:r>
-    </w:p>
-    <w:p>
-      <w:pPr>
-        <w:pStyle w:val="Compact"/>
-        <w:numPr>
-          <w:ilvl w:val="0"/>
-          <w:numId w:val="1008"/>
-        </w:numPr>
-      </w:pPr>
-      <w:r>
-        <w:t xml:space="preserve">consequential validity: allow for the consequences obtained from the</w:t>
-      </w:r>
-      <w:r>
-        <w:t xml:space="preserve"> </w:t>
-      </w:r>
-      <w:r>
-        <w:t xml:space="preserve">measurement model to be assessed?</w:t>
-      </w:r>
-    </w:p>
-    <w:bookmarkStart w:id="36" w:name="ml-ignores-perspectives-of-annotators"/>
-    <w:p>
-      <w:pPr>
-        <w:pStyle w:val="Heading5"/>
-      </w:pPr>
-      <w:r>
-        <w:t xml:space="preserve">ML ignores perspectives of annotators</w:t>
+          <w:numId w:val="1009"/>
+        </w:numPr>
+      </w:pPr>
+      <w:r>
+        <w:t xml:space="preserve">more complete report of the data generating process, as it also</w:t>
+      </w:r>
+      <w:r>
+        <w:t xml:space="preserve"> </w:t>
+      </w:r>
+      <w:r>
+        <w:t xml:space="preserve">reports uncertainty</w:t>
       </w:r>
     </w:p>
     <w:p>
@@ -1914,97 +2090,7 @@
         <w:pStyle w:val="FirstParagraph"/>
       </w:pPr>
       <w:r>
-        <w:t xml:space="preserve">Cabitza et al. (2023)</w:t>
-      </w:r>
-      <w:r>
-        <w:t xml:space="preserve">: whether the target of the annotation is a subjective</w:t>
-      </w:r>
-      <w:r>
-        <w:t xml:space="preserve"> </w:t>
-      </w:r>
-      <w:r>
-        <w:t xml:space="preserve">phenomenon or not, disagreement is always irreducible. Yet ML typically</w:t>
-      </w:r>
-      <w:r>
-        <w:t xml:space="preserve"> </w:t>
-      </w:r>
-      <w:r>
-        <w:t xml:space="preserve">assumes there is a single</w:t>
-      </w:r>
-      <w:r>
-        <w:t xml:space="preserve"> </w:t>
-      </w:r>
-      <w:r>
-        <w:t xml:space="preserve">‘ground truth’</w:t>
-      </w:r>
-      <w:r>
-        <w:t xml:space="preserve">, and its best indicator is</w:t>
-      </w:r>
-      <w:r>
-        <w:t xml:space="preserve"> </w:t>
-      </w:r>
-      <w:r>
-        <w:t xml:space="preserve">inter-annotator agreement. But taking the perspectives of the annotators</w:t>
-      </w:r>
-      <w:r>
-        <w:t xml:space="preserve"> </w:t>
-      </w:r>
-      <w:r>
-        <w:t xml:space="preserve">into account, both in the data annotation but also the modelling phase</w:t>
-      </w:r>
-      <w:r>
-        <w:t xml:space="preserve"> </w:t>
-      </w:r>
-      <w:r>
-        <w:t xml:space="preserve">of ML projects has recently been shown to benefit ML modelling in a</w:t>
-      </w:r>
-      <w:r>
-        <w:t xml:space="preserve"> </w:t>
-      </w:r>
-      <w:r>
-        <w:t xml:space="preserve">number of contexts.</w:t>
-      </w:r>
-    </w:p>
-    <w:p>
-      <w:pPr>
-        <w:pStyle w:val="BodyText"/>
-      </w:pPr>
-      <w:r>
-        <w:t xml:space="preserve">weak perspectivist approach: taking perspectives into account while</w:t>
-      </w:r>
-      <w:r>
-        <w:t xml:space="preserve"> </w:t>
-      </w:r>
-      <w:r>
-        <w:t xml:space="preserve">designing and collecting annotations, but ultimately reducing</w:t>
-      </w:r>
-      <w:r>
-        <w:t xml:space="preserve"> </w:t>
-      </w:r>
-      <w:r>
-        <w:t xml:space="preserve">annotations to a single label or rating.</w:t>
-      </w:r>
-    </w:p>
-    <w:p>
-      <w:pPr>
-        <w:pStyle w:val="BodyText"/>
-      </w:pPr>
-      <w:r>
-        <w:t xml:space="preserve">strong perspectivist approach: taking perspectives into account for</w:t>
-      </w:r>
-      <w:r>
-        <w:t xml:space="preserve"> </w:t>
-      </w:r>
-      <w:r>
-        <w:t xml:space="preserve">ground truthing and modelling phases.</w:t>
-      </w:r>
-    </w:p>
-    <w:p>
-      <w:pPr>
-        <w:pStyle w:val="BodyText"/>
-      </w:pPr>
-      <w:r>
-        <w:t xml:space="preserve">benefits of this approach:</w:t>
+        <w:t xml:space="preserve">downsides:</w:t>
       </w:r>
     </w:p>
     <w:p>
@@ -2015,7 +2101,13 @@
         </w:numPr>
       </w:pPr>
       <w:r>
-        <w:t xml:space="preserve">is congruent with the reality of collecting annotations</w:t>
+        <w:t xml:space="preserve">multiple raters, and therefore costs/time/rater availability are</w:t>
+      </w:r>
+      <w:r>
+        <w:t xml:space="preserve"> </w:t>
+      </w:r>
+      <w:r>
+        <w:t xml:space="preserve">issues</w:t>
       </w:r>
     </w:p>
     <w:p>
@@ -2026,7 +2118,7 @@
         </w:numPr>
       </w:pPr>
       <w:r>
-        <w:t xml:space="preserve">includes the signal in the variance of labels or ratings</w:t>
+        <w:t xml:space="preserve">need for perspectivist ML approaches</w:t>
       </w:r>
     </w:p>
     <w:p>
@@ -2037,52 +2129,7 @@
         </w:numPr>
       </w:pPr>
       <w:r>
-        <w:t xml:space="preserve">avoids majority group perspective appearing to be</w:t>
-      </w:r>
-      <w:r>
-        <w:t xml:space="preserve"> </w:t>
-      </w:r>
-      <w:r>
-        <w:t xml:space="preserve">‘objective’</w:t>
-      </w:r>
-    </w:p>
-    <w:p>
-      <w:pPr>
-        <w:numPr>
-          <w:ilvl w:val="0"/>
-          <w:numId w:val="1010"/>
-        </w:numPr>
-      </w:pPr>
-      <w:r>
-        <w:t xml:space="preserve">allows for the modelling of human errors and variances</w:t>
-      </w:r>
-    </w:p>
-    <w:p>
-      <w:pPr>
-        <w:numPr>
-          <w:ilvl w:val="0"/>
-          <w:numId w:val="1010"/>
-        </w:numPr>
-      </w:pPr>
-      <w:r>
-        <w:t xml:space="preserve">allows for uncertain, fuzzy, or soft model development</w:t>
-      </w:r>
-    </w:p>
-    <w:p>
-      <w:pPr>
-        <w:numPr>
-          <w:ilvl w:val="0"/>
-          <w:numId w:val="1010"/>
-        </w:numPr>
-      </w:pPr>
-      <w:r>
-        <w:t xml:space="preserve">more complete report of the data generating process, as it also</w:t>
-      </w:r>
-      <w:r>
-        <w:t xml:space="preserve"> </w:t>
-      </w:r>
-      <w:r>
-        <w:t xml:space="preserve">reports uncertainty</w:t>
+        <w:t xml:space="preserve">validation becomes more challenging</w:t>
       </w:r>
     </w:p>
     <w:p>
@@ -2090,7 +2137,7 @@
         <w:pStyle w:val="FirstParagraph"/>
       </w:pPr>
       <w:r>
-        <w:t xml:space="preserve">downsides:</w:t>
+        <w:t xml:space="preserve">recommendations:</w:t>
       </w:r>
     </w:p>
     <w:p>
@@ -2101,13 +2148,28 @@
         </w:numPr>
       </w:pPr>
       <w:r>
-        <w:t xml:space="preserve">multiple raters, and therefore costs/time/rater availability are</w:t>
-      </w:r>
-      <w:r>
-        <w:t xml:space="preserve"> </w:t>
-      </w:r>
-      <w:r>
-        <w:t xml:space="preserve">issues</w:t>
+        <w:t xml:space="preserve">complete labeling schemes, including</w:t>
+      </w:r>
+      <w:r>
+        <w:t xml:space="preserve"> </w:t>
+      </w:r>
+      <w:r>
+        <w:t xml:space="preserve">‘i don’t know’</w:t>
+      </w:r>
+      <w:r>
+        <w:t xml:space="preserve">,</w:t>
+      </w:r>
+      <w:r>
+        <w:t xml:space="preserve"> </w:t>
+      </w:r>
+      <w:r>
+        <w:t xml:space="preserve">‘none of these’</w:t>
+      </w:r>
+      <w:r>
+        <w:t xml:space="preserve"> </w:t>
+      </w:r>
+      <w:r>
+        <w:t xml:space="preserve">etc. categories, and the ability to express issues with label set</w:t>
       </w:r>
     </w:p>
     <w:p>
@@ -2118,7 +2180,7 @@
         </w:numPr>
       </w:pPr>
       <w:r>
-        <w:t xml:space="preserve">need for perspectivist ML approaches</w:t>
+        <w:t xml:space="preserve">enough raters</w:t>
       </w:r>
     </w:p>
     <w:p>
@@ -2129,7 +2191,106 @@
         </w:numPr>
       </w:pPr>
       <w:r>
-        <w:t xml:space="preserve">validation becomes more challenging</w:t>
+        <w:t xml:space="preserve">heterogenous raters</w:t>
+      </w:r>
+    </w:p>
+    <w:p>
+      <w:pPr>
+        <w:numPr>
+          <w:ilvl w:val="0"/>
+          <w:numId w:val="1011"/>
+        </w:numPr>
+      </w:pPr>
+      <w:r>
+        <w:t xml:space="preserve">adequate reporting:</w:t>
+      </w:r>
+    </w:p>
+    <w:p>
+      <w:pPr>
+        <w:numPr>
+          <w:ilvl w:val="1"/>
+          <w:numId w:val="1012"/>
+        </w:numPr>
+      </w:pPr>
+      <w:r>
+        <w:t xml:space="preserve">number of raters,</w:t>
+      </w:r>
+    </w:p>
+    <w:p>
+      <w:pPr>
+        <w:numPr>
+          <w:ilvl w:val="1"/>
+          <w:numId w:val="1012"/>
+        </w:numPr>
+      </w:pPr>
+      <w:r>
+        <w:t xml:space="preserve">rater expertise</w:t>
+      </w:r>
+    </w:p>
+    <w:p>
+      <w:pPr>
+        <w:numPr>
+          <w:ilvl w:val="1"/>
+          <w:numId w:val="1012"/>
+        </w:numPr>
+      </w:pPr>
+      <w:r>
+        <w:t xml:space="preserve">incentive</w:t>
+      </w:r>
+    </w:p>
+    <w:p>
+      <w:pPr>
+        <w:numPr>
+          <w:ilvl w:val="1"/>
+          <w:numId w:val="1012"/>
+        </w:numPr>
+      </w:pPr>
+      <w:r>
+        <w:t xml:space="preserve">instructions</w:t>
+      </w:r>
+    </w:p>
+    <w:p>
+      <w:pPr>
+        <w:numPr>
+          <w:ilvl w:val="1"/>
+          <w:numId w:val="1012"/>
+        </w:numPr>
+      </w:pPr>
+      <w:r>
+        <w:t xml:space="preserve">length of time for labelling</w:t>
+      </w:r>
+    </w:p>
+    <w:p>
+      <w:pPr>
+        <w:numPr>
+          <w:ilvl w:val="1"/>
+          <w:numId w:val="1012"/>
+        </w:numPr>
+      </w:pPr>
+      <w:r>
+        <w:t xml:space="preserve">inter rater agreement</w:t>
+      </w:r>
+    </w:p>
+    <w:p>
+      <w:pPr>
+        <w:numPr>
+          <w:ilvl w:val="1"/>
+          <w:numId w:val="1012"/>
+        </w:numPr>
+      </w:pPr>
+      <w:r>
+        <w:t xml:space="preserve">aggregation method</w:t>
+      </w:r>
+    </w:p>
+    <w:p>
+      <w:pPr>
+        <w:numPr>
+          <w:ilvl w:val="1"/>
+          <w:numId w:val="1012"/>
+        </w:numPr>
+      </w:pPr>
+      <w:r>
+        <w:t xml:space="preserve">confidence</w:t>
       </w:r>
     </w:p>
     <w:p>
@@ -2137,160 +2298,140 @@
         <w:pStyle w:val="FirstParagraph"/>
       </w:pPr>
       <w:r>
-        <w:t xml:space="preserve">recommendations:</w:t>
-      </w:r>
-    </w:p>
-    <w:p>
-      <w:pPr>
+        <w:t xml:space="preserve">Beyond errors in judgment are questions about the target for the</w:t>
+      </w:r>
+      <w:r>
+        <w:t xml:space="preserve"> </w:t>
+      </w:r>
+      <w:r>
+        <w:t xml:space="preserve">annotations. For at least some phenomena, the assumption that there is a</w:t>
+      </w:r>
+      <w:r>
+        <w:t xml:space="preserve"> </w:t>
+      </w:r>
+      <w:r>
+        <w:t xml:space="preserve">single ground-truth to approximate with annotations doesn’t hold</w:t>
+      </w:r>
+      <w:r>
+        <w:t xml:space="preserve"> </w:t>
+      </w:r>
+      <w:r>
+        <w:t xml:space="preserve">Aroyo &amp; Welty (2015)</w:t>
+      </w:r>
+      <w:r>
+        <w:t xml:space="preserve">.</w:t>
+      </w:r>
+    </w:p>
+    <w:p>
+      <w:pPr>
+        <w:pStyle w:val="BodyText"/>
+      </w:pPr>
+      <w:r>
+        <w:t xml:space="preserve">Aroyo &amp; Welty (2015)</w:t>
+      </w:r>
+    </w:p>
+    <w:p>
+      <w:pPr>
+        <w:pStyle w:val="BodyText"/>
+      </w:pPr>
+      <w:r>
+        <w:t xml:space="preserve">7</w:t>
+      </w:r>
+      <w:r>
+        <w:t xml:space="preserve"> </w:t>
+      </w:r>
+      <w:r>
+        <w:t xml:space="preserve">‘myths’</w:t>
+      </w:r>
+      <w:r>
+        <w:t xml:space="preserve"> </w:t>
+      </w:r>
+      <w:r>
+        <w:t xml:space="preserve">of human annotation:</w:t>
+      </w:r>
+    </w:p>
+    <w:p>
+      <w:pPr>
+        <w:pStyle w:val="Compact"/>
         <w:numPr>
           <w:ilvl w:val="0"/>
-          <w:numId w:val="1012"/>
-        </w:numPr>
-      </w:pPr>
-      <w:r>
-        <w:t xml:space="preserve">complete labeling schemes, including</w:t>
-      </w:r>
-      <w:r>
-        <w:t xml:space="preserve"> </w:t>
-      </w:r>
-      <w:r>
-        <w:t xml:space="preserve">‘i don’t know’</w:t>
-      </w:r>
-      <w:r>
-        <w:t xml:space="preserve">,</w:t>
-      </w:r>
-      <w:r>
-        <w:t xml:space="preserve"> </w:t>
-      </w:r>
-      <w:r>
-        <w:t xml:space="preserve">‘none of these’</w:t>
-      </w:r>
-      <w:r>
-        <w:t xml:space="preserve"> </w:t>
-      </w:r>
-      <w:r>
-        <w:t xml:space="preserve">etc. categories, and the ability to express issues with label set</w:t>
-      </w:r>
-    </w:p>
-    <w:p>
-      <w:pPr>
+          <w:numId w:val="1013"/>
+        </w:numPr>
+      </w:pPr>
+      <w:r>
+        <w:t xml:space="preserve">there is one truth</w:t>
+      </w:r>
+    </w:p>
+    <w:p>
+      <w:pPr>
+        <w:pStyle w:val="Compact"/>
         <w:numPr>
           <w:ilvl w:val="0"/>
-          <w:numId w:val="1012"/>
-        </w:numPr>
-      </w:pPr>
-      <w:r>
-        <w:t xml:space="preserve">enough raters</w:t>
-      </w:r>
-    </w:p>
-    <w:p>
-      <w:pPr>
+          <w:numId w:val="1013"/>
+        </w:numPr>
+      </w:pPr>
+      <w:r>
+        <w:t xml:space="preserve">disagreement is bad</w:t>
+      </w:r>
+    </w:p>
+    <w:p>
+      <w:pPr>
+        <w:pStyle w:val="Compact"/>
         <w:numPr>
           <w:ilvl w:val="0"/>
-          <w:numId w:val="1012"/>
-        </w:numPr>
-      </w:pPr>
-      <w:r>
-        <w:t xml:space="preserve">heterogenous raters</w:t>
-      </w:r>
-    </w:p>
-    <w:p>
-      <w:pPr>
+          <w:numId w:val="1013"/>
+        </w:numPr>
+      </w:pPr>
+      <w:r>
+        <w:t xml:space="preserve">detailed guidelines help</w:t>
+      </w:r>
+    </w:p>
+    <w:p>
+      <w:pPr>
+        <w:pStyle w:val="Compact"/>
         <w:numPr>
           <w:ilvl w:val="0"/>
-          <w:numId w:val="1012"/>
-        </w:numPr>
-      </w:pPr>
-      <w:r>
-        <w:t xml:space="preserve">adequate reporting:</w:t>
-      </w:r>
-    </w:p>
-    <w:p>
-      <w:pPr>
-        <w:numPr>
-          <w:ilvl w:val="1"/>
           <w:numId w:val="1013"/>
         </w:numPr>
       </w:pPr>
       <w:r>
-        <w:t xml:space="preserve">number of raters,</w:t>
-      </w:r>
-    </w:p>
-    <w:p>
-      <w:pPr>
-        <w:numPr>
-          <w:ilvl w:val="1"/>
+        <w:t xml:space="preserve">experts are better</w:t>
+      </w:r>
+    </w:p>
+    <w:p>
+      <w:pPr>
+        <w:pStyle w:val="Compact"/>
+        <w:numPr>
+          <w:ilvl w:val="0"/>
           <w:numId w:val="1013"/>
         </w:numPr>
       </w:pPr>
       <w:r>
-        <w:t xml:space="preserve">rater expertise</w:t>
-      </w:r>
-    </w:p>
-    <w:p>
-      <w:pPr>
-        <w:numPr>
-          <w:ilvl w:val="1"/>
+        <w:t xml:space="preserve">one annotator is enough</w:t>
+      </w:r>
+    </w:p>
+    <w:p>
+      <w:pPr>
+        <w:pStyle w:val="Compact"/>
+        <w:numPr>
+          <w:ilvl w:val="0"/>
           <w:numId w:val="1013"/>
         </w:numPr>
       </w:pPr>
       <w:r>
-        <w:t xml:space="preserve">incentive</w:t>
-      </w:r>
-    </w:p>
-    <w:p>
-      <w:pPr>
-        <w:numPr>
-          <w:ilvl w:val="1"/>
+        <w:t xml:space="preserve">all items are created equal</w:t>
+      </w:r>
+    </w:p>
+    <w:p>
+      <w:pPr>
+        <w:pStyle w:val="Compact"/>
+        <w:numPr>
+          <w:ilvl w:val="0"/>
           <w:numId w:val="1013"/>
         </w:numPr>
       </w:pPr>
       <w:r>
-        <w:t xml:space="preserve">instructions</w:t>
-      </w:r>
-    </w:p>
-    <w:p>
-      <w:pPr>
-        <w:numPr>
-          <w:ilvl w:val="1"/>
-          <w:numId w:val="1013"/>
-        </w:numPr>
-      </w:pPr>
-      <w:r>
-        <w:t xml:space="preserve">length of time for labelling</w:t>
-      </w:r>
-    </w:p>
-    <w:p>
-      <w:pPr>
-        <w:numPr>
-          <w:ilvl w:val="1"/>
-          <w:numId w:val="1013"/>
-        </w:numPr>
-      </w:pPr>
-      <w:r>
-        <w:t xml:space="preserve">inter rater agreement</w:t>
-      </w:r>
-    </w:p>
-    <w:p>
-      <w:pPr>
-        <w:numPr>
-          <w:ilvl w:val="1"/>
-          <w:numId w:val="1013"/>
-        </w:numPr>
-      </w:pPr>
-      <w:r>
-        <w:t xml:space="preserve">aggregation method</w:t>
-      </w:r>
-    </w:p>
-    <w:p>
-      <w:pPr>
-        <w:numPr>
-          <w:ilvl w:val="1"/>
-          <w:numId w:val="1013"/>
-        </w:numPr>
-      </w:pPr>
-      <w:r>
-        <w:t xml:space="preserve">confidence</w:t>
+        <w:t xml:space="preserve">once done, forever valid</w:t>
       </w:r>
     </w:p>
     <w:p>
@@ -2298,56 +2439,7 @@
         <w:pStyle w:val="FirstParagraph"/>
       </w:pPr>
       <w:r>
-        <w:t xml:space="preserve">Beyond errors in judgment are questions about the target for the</w:t>
-      </w:r>
-      <w:r>
-        <w:t xml:space="preserve"> </w:t>
-      </w:r>
-      <w:r>
-        <w:t xml:space="preserve">annotations. For at least some phenomena, the assumption that there is a</w:t>
-      </w:r>
-      <w:r>
-        <w:t xml:space="preserve"> </w:t>
-      </w:r>
-      <w:r>
-        <w:t xml:space="preserve">single ground-truth to approximate with annotations doesn’t hold</w:t>
-      </w:r>
-      <w:r>
-        <w:t xml:space="preserve"> </w:t>
-      </w:r>
-      <w:r>
-        <w:t xml:space="preserve">Aroyo &amp; Welty (2015)</w:t>
-      </w:r>
-      <w:r>
-        <w:t xml:space="preserve">.</w:t>
-      </w:r>
-    </w:p>
-    <w:p>
-      <w:pPr>
-        <w:pStyle w:val="BodyText"/>
-      </w:pPr>
-      <w:r>
-        <w:t xml:space="preserve">Aroyo &amp; Welty (2015)</w:t>
-      </w:r>
-    </w:p>
-    <w:p>
-      <w:pPr>
-        <w:pStyle w:val="BodyText"/>
-      </w:pPr>
-      <w:r>
-        <w:t xml:space="preserve">7</w:t>
-      </w:r>
-      <w:r>
-        <w:t xml:space="preserve"> </w:t>
-      </w:r>
-      <w:r>
-        <w:t xml:space="preserve">‘myths’</w:t>
-      </w:r>
-      <w:r>
-        <w:t xml:space="preserve"> </w:t>
-      </w:r>
-      <w:r>
-        <w:t xml:space="preserve">of human annotation:</w:t>
+        <w:t xml:space="preserve">For myths 1 and 2:</w:t>
       </w:r>
     </w:p>
     <w:p>
@@ -2359,7 +2451,13 @@
         </w:numPr>
       </w:pPr>
       <w:r>
-        <w:t xml:space="preserve">there is one truth</w:t>
+        <w:t xml:space="preserve">list examples from NLP where the disagreement from annotators is</w:t>
+      </w:r>
+      <w:r>
+        <w:t xml:space="preserve"> </w:t>
+      </w:r>
+      <w:r>
+        <w:t xml:space="preserve">sensible</w:t>
       </w:r>
     </w:p>
     <w:p>
@@ -2371,67 +2469,23 @@
         </w:numPr>
       </w:pPr>
       <w:r>
-        <w:t xml:space="preserve">disagreement is bad</w:t>
-      </w:r>
-    </w:p>
-    <w:p>
-      <w:pPr>
-        <w:pStyle w:val="Compact"/>
-        <w:numPr>
-          <w:ilvl w:val="0"/>
-          <w:numId w:val="1014"/>
-        </w:numPr>
-      </w:pPr>
-      <w:r>
-        <w:t xml:space="preserve">detailed guidelines help</w:t>
-      </w:r>
-    </w:p>
-    <w:p>
-      <w:pPr>
-        <w:pStyle w:val="Compact"/>
-        <w:numPr>
-          <w:ilvl w:val="0"/>
-          <w:numId w:val="1014"/>
-        </w:numPr>
-      </w:pPr>
-      <w:r>
-        <w:t xml:space="preserve">experts are better</w:t>
-      </w:r>
-    </w:p>
-    <w:p>
-      <w:pPr>
-        <w:pStyle w:val="Compact"/>
-        <w:numPr>
-          <w:ilvl w:val="0"/>
-          <w:numId w:val="1014"/>
-        </w:numPr>
-      </w:pPr>
-      <w:r>
-        <w:t xml:space="preserve">one annotator is enough</w:t>
-      </w:r>
-    </w:p>
-    <w:p>
-      <w:pPr>
-        <w:pStyle w:val="Compact"/>
-        <w:numPr>
-          <w:ilvl w:val="0"/>
-          <w:numId w:val="1014"/>
-        </w:numPr>
-      </w:pPr>
-      <w:r>
-        <w:t xml:space="preserve">all items are created equal</w:t>
-      </w:r>
-    </w:p>
-    <w:p>
-      <w:pPr>
-        <w:pStyle w:val="Compact"/>
-        <w:numPr>
-          <w:ilvl w:val="0"/>
-          <w:numId w:val="1014"/>
-        </w:numPr>
-      </w:pPr>
-      <w:r>
-        <w:t xml:space="preserve">once done, forever valid</w:t>
+        <w:t xml:space="preserve">they argue that the assumptions of a single ground truth, and that</w:t>
+      </w:r>
+      <w:r>
+        <w:t xml:space="preserve"> </w:t>
+      </w:r>
+      <w:r>
+        <w:t xml:space="preserve">disagreement is indicative of poor annotations are both false.</w:t>
+      </w:r>
+    </w:p>
+    <w:bookmarkEnd w:id="34"/>
+    <w:bookmarkStart w:id="35" w:name="inadequate-reporting"/>
+    <w:p>
+      <w:pPr>
+        <w:pStyle w:val="Heading5"/>
+      </w:pPr>
+      <w:r>
+        <w:t xml:space="preserve">Inadequate reporting</w:t>
       </w:r>
     </w:p>
     <w:p>
@@ -2439,144 +2493,81 @@
         <w:pStyle w:val="FirstParagraph"/>
       </w:pPr>
       <w:r>
-        <w:t xml:space="preserve">For myths 1 and 2:</w:t>
-      </w:r>
-    </w:p>
-    <w:p>
-      <w:pPr>
-        <w:pStyle w:val="Compact"/>
-        <w:numPr>
-          <w:ilvl w:val="0"/>
-          <w:numId w:val="1015"/>
-        </w:numPr>
-      </w:pPr>
-      <w:r>
-        <w:t xml:space="preserve">list examples from NLP where the disagreement from annotators is</w:t>
-      </w:r>
-      <w:r>
-        <w:t xml:space="preserve"> </w:t>
-      </w:r>
-      <w:r>
-        <w:t xml:space="preserve">sensible</w:t>
-      </w:r>
-    </w:p>
-    <w:p>
-      <w:pPr>
-        <w:pStyle w:val="Compact"/>
-        <w:numPr>
-          <w:ilvl w:val="0"/>
-          <w:numId w:val="1015"/>
-        </w:numPr>
-      </w:pPr>
-      <w:r>
-        <w:t xml:space="preserve">they argue that the assumptions of a single ground truth, and that</w:t>
-      </w:r>
-      <w:r>
-        <w:t xml:space="preserve"> </w:t>
-      </w:r>
-      <w:r>
-        <w:t xml:space="preserve">disagreement is indicative of poor annotations are both false.</w:t>
-      </w:r>
-    </w:p>
+        <w:t xml:space="preserve">Geiger et al. (2021)</w:t>
+      </w:r>
+      <w:r>
+        <w:t xml:space="preserve"> </w:t>
+      </w:r>
+      <w:r>
+        <w:t xml:space="preserve">ML science studies inadequately report</w:t>
+      </w:r>
+      <w:r>
+        <w:t xml:space="preserve"> </w:t>
+      </w:r>
+      <w:r>
+        <w:t xml:space="preserve">‘ground truth’</w:t>
+      </w:r>
+    </w:p>
+    <w:p>
+      <w:pPr>
+        <w:pStyle w:val="BodyText"/>
+      </w:pPr>
+      <w:r>
+        <w:t xml:space="preserve">Hullman et al. (2022)</w:t>
+      </w:r>
+      <w:r>
+        <w:t xml:space="preserve"> </w:t>
+      </w:r>
+      <w:r>
+        <w:t xml:space="preserve">thus we cannot know what data generating process the</w:t>
+      </w:r>
+      <w:r>
+        <w:t xml:space="preserve"> </w:t>
+      </w:r>
+      <w:r>
+        <w:t xml:space="preserve">resulting model represents</w:t>
+      </w:r>
+    </w:p>
+    <w:p>
+      <w:pPr>
+        <w:pStyle w:val="BodyText"/>
+      </w:pPr>
+      <w:r>
+        <w:t xml:space="preserve">[perhaps cat image parable here?]</w:t>
+      </w:r>
+    </w:p>
+    <w:p>
+      <w:pPr>
+        <w:pStyle w:val="BodyText"/>
+      </w:pPr>
+      <w:r>
+        <w:t xml:space="preserve">An investigation of 15 data science workers,</w:t>
+      </w:r>
+      <w:r>
+        <w:t xml:space="preserve"> </w:t>
+      </w:r>
+      <w:r>
+        <w:t xml:space="preserve">Muller et al. (2021)</w:t>
+      </w:r>
+      <w:r>
+        <w:t xml:space="preserve"> </w:t>
+      </w:r>
+      <w:r>
+        <w:t xml:space="preserve">observed common phases, which include determining the annotation scheme - all possible labels that can be attributed to digital representations of objects along with any relevant guidelines, the actual process of collecting labels, and the process by which the annotations are then aggregated into a single label. They note the difficulty of this work: issues in the annotation schemes are often discovered as annotation projects progress, requiring varying degrees of improvised adjustment.</w:t>
+      </w:r>
+    </w:p>
+    <w:bookmarkEnd w:id="35"/>
     <w:bookmarkEnd w:id="36"/>
-    <w:bookmarkStart w:id="37" w:name="inadequate-reporting"/>
-    <w:p>
-      <w:pPr>
-        <w:pStyle w:val="Heading5"/>
-      </w:pPr>
-      <w:r>
-        <w:t xml:space="preserve">Inadequate reporting</w:t>
-      </w:r>
-    </w:p>
-    <w:p>
-      <w:pPr>
-        <w:pStyle w:val="FirstParagraph"/>
-      </w:pPr>
-      <w:r>
-        <w:t xml:space="preserve">Geiger et al. (2021)</w:t>
-      </w:r>
-      <w:r>
-        <w:t xml:space="preserve"> </w:t>
-      </w:r>
-      <w:r>
-        <w:t xml:space="preserve">ML science studies inadequately report</w:t>
-      </w:r>
-      <w:r>
-        <w:t xml:space="preserve"> </w:t>
-      </w:r>
-      <w:r>
-        <w:t xml:space="preserve">‘ground truth’</w:t>
-      </w:r>
-    </w:p>
-    <w:p>
-      <w:pPr>
-        <w:pStyle w:val="BodyText"/>
-      </w:pPr>
-      <w:r>
-        <w:t xml:space="preserve">Hullman et al. (2022)</w:t>
-      </w:r>
-      <w:r>
-        <w:t xml:space="preserve"> </w:t>
-      </w:r>
-      <w:r>
-        <w:t xml:space="preserve">thus we cannot know what data generating process the</w:t>
-      </w:r>
-      <w:r>
-        <w:t xml:space="preserve"> </w:t>
-      </w:r>
-      <w:r>
-        <w:t xml:space="preserve">resulting model represents</w:t>
-      </w:r>
-    </w:p>
-    <w:p>
-      <w:pPr>
-        <w:pStyle w:val="BodyText"/>
-      </w:pPr>
-      <w:r>
-        <w:t xml:space="preserve">[perhaps cat image parable here?]</w:t>
-      </w:r>
-    </w:p>
-    <w:p>
-      <w:pPr>
-        <w:pStyle w:val="BodyText"/>
-      </w:pPr>
-      <w:r>
-        <w:t xml:space="preserve">An investigation of 15 data science workers,</w:t>
-      </w:r>
-      <w:r>
-        <w:t xml:space="preserve"> </w:t>
-      </w:r>
-      <w:r>
-        <w:t xml:space="preserve">Muller et al. (2021)</w:t>
-      </w:r>
-      <w:r>
-        <w:t xml:space="preserve"> </w:t>
-      </w:r>
-      <w:r>
-        <w:t xml:space="preserve">observed common phases, which include determining the annotation scheme - all possible labels that can be attributed to digital representations of objects along with any relevant guidelines, the actual process of collecting labels, and the process by which the annotations are then aggregated into a single label. They note the difficulty of this work: issues in the annotation schemes are often discovered as annotation projects progress, requiring varying degrees of improvised adjustment.</w:t>
-      </w:r>
-    </w:p>
     <w:bookmarkEnd w:id="37"/>
     <w:bookmarkEnd w:id="38"/>
     <w:bookmarkEnd w:id="39"/>
-    <w:bookmarkEnd w:id="40"/>
-    <w:bookmarkEnd w:id="41"/>
-    <w:bookmarkStart w:id="44" w:name="tools-from-social-science-can-help"/>
+    <w:bookmarkStart w:id="68" w:name="present-work-1"/>
     <w:p>
       <w:pPr>
         <w:pStyle w:val="Heading1"/>
       </w:pPr>
       <w:r>
-        <w:t xml:space="preserve">Tools from Social Science can help</w:t>
-      </w:r>
-    </w:p>
-    <w:bookmarkStart w:id="42" w:name="issues-with-sampling"/>
-    <w:p>
-      <w:pPr>
-        <w:pStyle w:val="Heading3"/>
-      </w:pPr>
-      <w:r>
-        <w:t xml:space="preserve">Issues with sampling</w:t>
+        <w:t xml:space="preserve">Present Work</w:t>
       </w:r>
     </w:p>
     <w:p>
@@ -2584,21 +2575,13 @@
         <w:pStyle w:val="FirstParagraph"/>
       </w:pPr>
       <w:r>
-        <w:t xml:space="preserve">Solutions to sampling problems can come from sampling theory:</w:t>
-      </w:r>
-      <w:r>
-        <w:t xml:space="preserve"> </w:t>
-      </w:r>
-      <w:r>
-        <w:t xml:space="preserve">Groves et al. (2009)</w:t>
-      </w:r>
-    </w:p>
-    <w:p>
-      <w:pPr>
-        <w:pStyle w:val="BodyText"/>
-      </w:pPr>
-      <w:r>
-        <w:t xml:space="preserve">considerations:</w:t>
+        <w:t xml:space="preserve">We incorporate these considerations in the design of our study, and</w:t>
+      </w:r>
+      <w:r>
+        <w:t xml:space="preserve"> </w:t>
+      </w:r>
+      <w:r>
+        <w:t xml:space="preserve">attempt to further the field in the following ways:</w:t>
       </w:r>
     </w:p>
     <w:p>
@@ -2606,17 +2589,11 @@
         <w:pStyle w:val="Compact"/>
         <w:numPr>
           <w:ilvl w:val="0"/>
-          <w:numId w:val="1016"/>
-        </w:numPr>
-      </w:pPr>
-      <w:r>
-        <w:t xml:space="preserve">sampling frame: the elements in from populations that you have</w:t>
-      </w:r>
-      <w:r>
-        <w:t xml:space="preserve"> </w:t>
-      </w:r>
-      <w:r>
-        <w:t xml:space="preserve">access to</w:t>
+          <w:numId w:val="1015"/>
+        </w:numPr>
+      </w:pPr>
+      <w:r>
+        <w:t xml:space="preserve">we attempt representative sampling of both media and respondents</w:t>
       </w:r>
     </w:p>
     <w:p>
@@ -2624,17 +2601,11 @@
         <w:pStyle w:val="Compact"/>
         <w:numPr>
           <w:ilvl w:val="0"/>
-          <w:numId w:val="1016"/>
-        </w:numPr>
-      </w:pPr>
-      <w:r>
-        <w:t xml:space="preserve">ineligible units: elements in the sampling frame that are not your</w:t>
-      </w:r>
-      <w:r>
-        <w:t xml:space="preserve"> </w:t>
-      </w:r>
-      <w:r>
-        <w:t xml:space="preserve">target</w:t>
+          <w:numId w:val="1015"/>
+        </w:numPr>
+      </w:pPr>
+      <w:r>
+        <w:t xml:space="preserve">we aim to estimate 10-dimensional psychological construct</w:t>
       </w:r>
     </w:p>
     <w:p>
@@ -2642,25 +2613,23 @@
         <w:pStyle w:val="Compact"/>
         <w:numPr>
           <w:ilvl w:val="0"/>
-          <w:numId w:val="1016"/>
-        </w:numPr>
-      </w:pPr>
-      <w:r>
-        <w:t xml:space="preserve">undercoverage: elements from target population that are not in the</w:t>
-      </w:r>
-      <w:r>
-        <w:t xml:space="preserve"> </w:t>
-      </w:r>
-      <w:r>
-        <w:t xml:space="preserve">frame</w:t>
-      </w:r>
-    </w:p>
-    <w:p>
-      <w:pPr>
-        <w:pStyle w:val="FirstParagraph"/>
-      </w:pPr>
-      <w:r>
-        <w:t xml:space="preserve">solutions:</w:t>
+          <w:numId w:val="1015"/>
+        </w:numPr>
+      </w:pPr>
+      <w:r>
+        <w:t xml:space="preserve">we select media that is ambiguous (i.e. that will result in</w:t>
+      </w:r>
+      <w:r>
+        <w:t xml:space="preserve"> </w:t>
+      </w:r>
+      <w:r>
+        <w:t xml:space="preserve">subjectivity in the ratings) as well as media that we expect not to</w:t>
+      </w:r>
+      <w:r>
+        <w:t xml:space="preserve"> </w:t>
+      </w:r>
+      <w:r>
+        <w:t xml:space="preserve">be ambiguous for comparison</w:t>
       </w:r>
     </w:p>
     <w:p>
@@ -2668,29 +2637,17 @@
         <w:pStyle w:val="Compact"/>
         <w:numPr>
           <w:ilvl w:val="0"/>
-          <w:numId w:val="1017"/>
-        </w:numPr>
-      </w:pPr>
-      <w:r>
-        <w:t xml:space="preserve">stratified sampling</w:t>
-      </w:r>
-    </w:p>
-    <w:bookmarkEnd w:id="42"/>
-    <w:bookmarkStart w:id="43" w:name="issues-with-instruments"/>
-    <w:p>
-      <w:pPr>
-        <w:pStyle w:val="Heading3"/>
-      </w:pPr>
-      <w:r>
-        <w:t xml:space="preserve">Issues with instruments</w:t>
-      </w:r>
-    </w:p>
-    <w:p>
-      <w:pPr>
-        <w:pStyle w:val="FirstParagraph"/>
-      </w:pPr>
-      <w:r>
-        <w:t xml:space="preserve">Beck et al. (2022)</w:t>
+          <w:numId w:val="1015"/>
+        </w:numPr>
+      </w:pPr>
+      <w:r>
+        <w:t xml:space="preserve">we estimate a-priori the number of ratings necessary rather than</w:t>
+      </w:r>
+      <w:r>
+        <w:t xml:space="preserve"> </w:t>
+      </w:r>
+      <w:r>
+        <w:t xml:space="preserve">assuming</w:t>
       </w:r>
     </w:p>
     <w:p>
@@ -2698,184 +2655,7 @@
         <w:pStyle w:val="Compact"/>
         <w:numPr>
           <w:ilvl w:val="0"/>
-          <w:numId w:val="1018"/>
-        </w:numPr>
-      </w:pPr>
-      <w:r>
-        <w:t xml:space="preserve">annotation collection requires design thinking</w:t>
-      </w:r>
-    </w:p>
-    <w:p>
-      <w:pPr>
-        <w:pStyle w:val="Compact"/>
-        <w:numPr>
-          <w:ilvl w:val="1"/>
-          <w:numId w:val="1019"/>
-        </w:numPr>
-      </w:pPr>
-      <w:r>
-        <w:t xml:space="preserve">Task Structure: specific wording and response options, including</w:t>
-      </w:r>
-      <w:r>
-        <w:t xml:space="preserve"> </w:t>
-      </w:r>
-      <w:r>
-        <w:t xml:space="preserve">debates over the inclusion of</w:t>
-      </w:r>
-      <w:r>
-        <w:t xml:space="preserve"> </w:t>
-      </w:r>
-      <w:r>
-        <w:t xml:space="preserve">“I don’t Know”</w:t>
-      </w:r>
-      <w:r>
-        <w:t xml:space="preserve"> </w:t>
-      </w:r>
-      <w:r>
-        <w:t xml:space="preserve">option</w:t>
-      </w:r>
-    </w:p>
-    <w:p>
-      <w:pPr>
-        <w:pStyle w:val="Compact"/>
-        <w:numPr>
-          <w:ilvl w:val="1"/>
-          <w:numId w:val="1019"/>
-        </w:numPr>
-      </w:pPr>
-      <w:r>
-        <w:t xml:space="preserve">Order Effects: specific judgements are affected by previous</w:t>
-      </w:r>
-      <w:r>
-        <w:t xml:space="preserve"> </w:t>
-      </w:r>
-      <w:r>
-        <w:t xml:space="preserve">perceptions</w:t>
-      </w:r>
-    </w:p>
-    <w:p>
-      <w:pPr>
-        <w:pStyle w:val="Compact"/>
-        <w:numPr>
-          <w:ilvl w:val="1"/>
-          <w:numId w:val="1019"/>
-        </w:numPr>
-      </w:pPr>
-      <w:r>
-        <w:t xml:space="preserve">Annotator Effects: backgrounds, opinions, experiences of</w:t>
-      </w:r>
-      <w:r>
-        <w:t xml:space="preserve"> </w:t>
-      </w:r>
-      <w:r>
-        <w:t xml:space="preserve">respondents affect responses</w:t>
-      </w:r>
-    </w:p>
-    <w:p>
-      <w:pPr>
-        <w:pStyle w:val="FirstParagraph"/>
-      </w:pPr>
-      <w:r>
-        <w:t xml:space="preserve">[another ref that describes the target as a latent variable]</w:t>
-      </w:r>
-    </w:p>
-    <w:bookmarkEnd w:id="43"/>
-    <w:bookmarkEnd w:id="44"/>
-    <w:bookmarkStart w:id="73" w:name="present-work-1"/>
-    <w:p>
-      <w:pPr>
-        <w:pStyle w:val="Heading1"/>
-      </w:pPr>
-      <w:r>
-        <w:t xml:space="preserve">Present Work</w:t>
-      </w:r>
-    </w:p>
-    <w:p>
-      <w:pPr>
-        <w:pStyle w:val="FirstParagraph"/>
-      </w:pPr>
-      <w:r>
-        <w:t xml:space="preserve">We incorporate these considerations in the design of our study, and</w:t>
-      </w:r>
-      <w:r>
-        <w:t xml:space="preserve"> </w:t>
-      </w:r>
-      <w:r>
-        <w:t xml:space="preserve">attempt to further the field in the following ways:</w:t>
-      </w:r>
-    </w:p>
-    <w:p>
-      <w:pPr>
-        <w:pStyle w:val="Compact"/>
-        <w:numPr>
-          <w:ilvl w:val="0"/>
-          <w:numId w:val="1020"/>
-        </w:numPr>
-      </w:pPr>
-      <w:r>
-        <w:t xml:space="preserve">we attempt representative sampling of both media and respondents</w:t>
-      </w:r>
-    </w:p>
-    <w:p>
-      <w:pPr>
-        <w:pStyle w:val="Compact"/>
-        <w:numPr>
-          <w:ilvl w:val="0"/>
-          <w:numId w:val="1020"/>
-        </w:numPr>
-      </w:pPr>
-      <w:r>
-        <w:t xml:space="preserve">we aim to estimate 10-dimensional psychological construct</w:t>
-      </w:r>
-    </w:p>
-    <w:p>
-      <w:pPr>
-        <w:pStyle w:val="Compact"/>
-        <w:numPr>
-          <w:ilvl w:val="0"/>
-          <w:numId w:val="1020"/>
-        </w:numPr>
-      </w:pPr>
-      <w:r>
-        <w:t xml:space="preserve">we select media that is ambiguous (i.e. that will result in</w:t>
-      </w:r>
-      <w:r>
-        <w:t xml:space="preserve"> </w:t>
-      </w:r>
-      <w:r>
-        <w:t xml:space="preserve">subjectivity in the ratings) as well as media that we expect not to</w:t>
-      </w:r>
-      <w:r>
-        <w:t xml:space="preserve"> </w:t>
-      </w:r>
-      <w:r>
-        <w:t xml:space="preserve">be ambiguous for comparison</w:t>
-      </w:r>
-    </w:p>
-    <w:p>
-      <w:pPr>
-        <w:pStyle w:val="Compact"/>
-        <w:numPr>
-          <w:ilvl w:val="0"/>
-          <w:numId w:val="1020"/>
-        </w:numPr>
-      </w:pPr>
-      <w:r>
-        <w:t xml:space="preserve">we estimate a-priori the number of ratings necessary rather than</w:t>
-      </w:r>
-      <w:r>
-        <w:t xml:space="preserve"> </w:t>
-      </w:r>
-      <w:r>
-        <w:t xml:space="preserve">assuming</w:t>
-      </w:r>
-    </w:p>
-    <w:p>
-      <w:pPr>
-        <w:pStyle w:val="Compact"/>
-        <w:numPr>
-          <w:ilvl w:val="0"/>
-          <w:numId w:val="1020"/>
+          <w:numId w:val="1015"/>
         </w:numPr>
       </w:pPr>
       <w:r>
@@ -2909,18 +2689,18 @@
           <wp:inline>
             <wp:extent cx="5334000" cy="4508040"/>
             <wp:effectExtent b="0" l="0" r="0" t="0"/>
-            <wp:docPr descr="" title="" id="46" name="Picture"/>
+            <wp:docPr descr="" title="" id="41" name="Picture"/>
             <a:graphic>
               <a:graphicData uri="http://schemas.openxmlformats.org/drawingml/2006/picture">
                 <pic:pic>
                   <pic:nvPicPr>
-                    <pic:cNvPr descr="images/Liem_2018_figure_2.png" id="47" name="Picture"/>
+                    <pic:cNvPr descr="images/Liem_2018_figure_2.png" id="42" name="Picture"/>
                     <pic:cNvPicPr>
                       <a:picLocks noChangeArrowheads="1" noChangeAspect="1"/>
                     </pic:cNvPicPr>
                   </pic:nvPicPr>
                   <pic:blipFill>
-                    <a:blip r:embed="rId45"/>
+                    <a:blip r:embed="rId40"/>
                     <a:stretch>
                       <a:fillRect/>
                     </a:stretch>
@@ -3012,7 +2792,7 @@
         <w:pStyle w:val="Compact"/>
         <w:numPr>
           <w:ilvl w:val="0"/>
-          <w:numId w:val="1021"/>
+          <w:numId w:val="1016"/>
         </w:numPr>
       </w:pPr>
       <w:r>
@@ -3030,7 +2810,7 @@
         <w:pStyle w:val="Compact"/>
         <w:numPr>
           <w:ilvl w:val="0"/>
-          <w:numId w:val="1021"/>
+          <w:numId w:val="1016"/>
         </w:numPr>
       </w:pPr>
       <w:r>
@@ -3066,7 +2846,7 @@
         <w:pStyle w:val="Compact"/>
         <w:numPr>
           <w:ilvl w:val="0"/>
-          <w:numId w:val="1021"/>
+          <w:numId w:val="1016"/>
         </w:numPr>
       </w:pPr>
       <w:r>
@@ -3090,7 +2870,7 @@
         <w:pStyle w:val="Compact"/>
         <w:numPr>
           <w:ilvl w:val="0"/>
-          <w:numId w:val="1021"/>
+          <w:numId w:val="1016"/>
         </w:numPr>
       </w:pPr>
       <w:r>
@@ -3108,7 +2888,7 @@
         <w:pStyle w:val="Compact"/>
         <w:numPr>
           <w:ilvl w:val="0"/>
-          <w:numId w:val="1021"/>
+          <w:numId w:val="1016"/>
         </w:numPr>
       </w:pPr>
       <w:r>
@@ -3259,7 +3039,7 @@
         <w:t xml:space="preserve">This thesis thus represents an attempt to define the target better.</w:t>
       </w:r>
     </w:p>
-    <w:bookmarkStart w:id="72" w:name="references"/>
+    <w:bookmarkStart w:id="67" w:name="references"/>
     <w:p>
       <w:pPr>
         <w:pStyle w:val="Heading2"/>
@@ -3268,8 +3048,8 @@
         <w:t xml:space="preserve">References</w:t>
       </w:r>
     </w:p>
-    <w:bookmarkStart w:id="71" w:name="refs"/>
-    <w:bookmarkStart w:id="48" w:name="ref-aroyo2015truth"/>
+    <w:bookmarkStart w:id="66" w:name="refs"/>
+    <w:bookmarkStart w:id="43" w:name="ref-aroyo2015truth"/>
     <w:p>
       <w:pPr>
         <w:pStyle w:val="Bibliography"/>
@@ -3304,8 +3084,8 @@
         <w:t xml:space="preserve">(1), 15–24.</w:t>
       </w:r>
     </w:p>
-    <w:bookmarkEnd w:id="48"/>
-    <w:bookmarkStart w:id="49" w:name="ref-artstein2008inter"/>
+    <w:bookmarkEnd w:id="43"/>
+    <w:bookmarkStart w:id="44" w:name="ref-artstein2008inter"/>
     <w:p>
       <w:pPr>
         <w:pStyle w:val="Bibliography"/>
@@ -3340,8 +3120,8 @@
         <w:t xml:space="preserve">(4), 555–596.</w:t>
       </w:r>
     </w:p>
-    <w:bookmarkEnd w:id="49"/>
-    <w:bookmarkStart w:id="50" w:name="ref-beck2022improving"/>
+    <w:bookmarkEnd w:id="44"/>
+    <w:bookmarkStart w:id="45" w:name="ref-beck2022improving"/>
     <w:p>
       <w:pPr>
         <w:pStyle w:val="Bibliography"/>
@@ -3363,8 +3143,8 @@
         <w:t xml:space="preserve">, 245–261.</w:t>
       </w:r>
     </w:p>
-    <w:bookmarkEnd w:id="50"/>
-    <w:bookmarkStart w:id="51" w:name="ref-birhane2022values"/>
+    <w:bookmarkEnd w:id="45"/>
+    <w:bookmarkStart w:id="46" w:name="ref-birhane2022values"/>
     <w:p>
       <w:pPr>
         <w:pStyle w:val="Bibliography"/>
@@ -3386,8 +3166,8 @@
         <w:t xml:space="preserve">, 173–184.</w:t>
       </w:r>
     </w:p>
-    <w:bookmarkEnd w:id="51"/>
-    <w:bookmarkStart w:id="52" w:name="ref-cabitza2023toward"/>
+    <w:bookmarkEnd w:id="46"/>
+    <w:bookmarkStart w:id="47" w:name="ref-cabitza2023toward"/>
     <w:p>
       <w:pPr>
         <w:pStyle w:val="Bibliography"/>
@@ -3422,8 +3202,8 @@
         <w:t xml:space="preserve">, 6860–6868.</w:t>
       </w:r>
     </w:p>
-    <w:bookmarkEnd w:id="52"/>
-    <w:bookmarkStart w:id="53" w:name="ref-cabitza2019elephant"/>
+    <w:bookmarkEnd w:id="47"/>
+    <w:bookmarkStart w:id="48" w:name="ref-cabitza2019elephant"/>
     <w:p>
       <w:pPr>
         <w:pStyle w:val="Bibliography"/>
@@ -3458,8 +3238,8 @@
         <w:t xml:space="preserve">(3), 475–490.</w:t>
       </w:r>
     </w:p>
-    <w:bookmarkEnd w:id="53"/>
-    <w:bookmarkStart w:id="54" w:name="ref-cohen1992statistical"/>
+    <w:bookmarkEnd w:id="48"/>
+    <w:bookmarkStart w:id="49" w:name="ref-cohen1992statistical"/>
     <w:p>
       <w:pPr>
         <w:pStyle w:val="Bibliography"/>
@@ -3494,8 +3274,8 @@
         <w:t xml:space="preserve">(3), 98–101.</w:t>
       </w:r>
     </w:p>
-    <w:bookmarkEnd w:id="54"/>
-    <w:bookmarkStart w:id="55" w:name="ref-deng2009imagenet"/>
+    <w:bookmarkEnd w:id="49"/>
+    <w:bookmarkStart w:id="50" w:name="ref-deng2009imagenet"/>
     <w:p>
       <w:pPr>
         <w:pStyle w:val="Bibliography"/>
@@ -3517,8 +3297,8 @@
         <w:t xml:space="preserve">, 248–255.</w:t>
       </w:r>
     </w:p>
-    <w:bookmarkEnd w:id="55"/>
-    <w:bookmarkStart w:id="56" w:name="ref-everingham2010pascal"/>
+    <w:bookmarkEnd w:id="50"/>
+    <w:bookmarkStart w:id="51" w:name="ref-everingham2010pascal"/>
     <w:p>
       <w:pPr>
         <w:pStyle w:val="Bibliography"/>
@@ -3553,8 +3333,8 @@
         <w:t xml:space="preserve">, 303–338.</w:t>
       </w:r>
     </w:p>
-    <w:bookmarkEnd w:id="56"/>
-    <w:bookmarkStart w:id="57" w:name="ref-geiger2021garbage"/>
+    <w:bookmarkEnd w:id="51"/>
+    <w:bookmarkStart w:id="52" w:name="ref-geiger2021garbage"/>
     <w:p>
       <w:pPr>
         <w:pStyle w:val="Bibliography"/>
@@ -3576,8 +3356,8 @@
         <w:t xml:space="preserve">.</w:t>
       </w:r>
     </w:p>
-    <w:bookmarkEnd w:id="57"/>
-    <w:bookmarkStart w:id="58" w:name="ref-geiger2020garbage"/>
+    <w:bookmarkEnd w:id="52"/>
+    <w:bookmarkStart w:id="53" w:name="ref-geiger2020garbage"/>
     <w:p>
       <w:pPr>
         <w:pStyle w:val="Bibliography"/>
@@ -3599,8 +3379,8 @@
         <w:t xml:space="preserve">, 325–336.</w:t>
       </w:r>
     </w:p>
-    <w:bookmarkEnd w:id="58"/>
-    <w:bookmarkStart w:id="59" w:name="ref-griffin2004perspectives"/>
+    <w:bookmarkEnd w:id="53"/>
+    <w:bookmarkStart w:id="54" w:name="ref-griffin2004perspectives"/>
     <w:p>
       <w:pPr>
         <w:pStyle w:val="Bibliography"/>
@@ -3635,8 +3415,8 @@
         <w:t xml:space="preserve">, 158–177.</w:t>
       </w:r>
     </w:p>
-    <w:bookmarkEnd w:id="59"/>
-    <w:bookmarkStart w:id="60" w:name="ref-groves2009survey"/>
+    <w:bookmarkEnd w:id="54"/>
+    <w:bookmarkStart w:id="55" w:name="ref-groves2009survey"/>
     <w:p>
       <w:pPr>
         <w:pStyle w:val="Bibliography"/>
@@ -3661,8 +3441,8 @@
         <w:t xml:space="preserve">(Vol. 561). John Wiley &amp; Sons.</w:t>
       </w:r>
     </w:p>
-    <w:bookmarkEnd w:id="60"/>
-    <w:bookmarkStart w:id="61" w:name="ref-hullman2022worst"/>
+    <w:bookmarkEnd w:id="55"/>
+    <w:bookmarkStart w:id="56" w:name="ref-hullman2022worst"/>
     <w:p>
       <w:pPr>
         <w:pStyle w:val="Bibliography"/>
@@ -3684,8 +3464,8 @@
         <w:t xml:space="preserve">, 335–348.</w:t>
       </w:r>
     </w:p>
-    <w:bookmarkEnd w:id="61"/>
-    <w:bookmarkStart w:id="62" w:name="ref-jacobs2021measurement"/>
+    <w:bookmarkEnd w:id="56"/>
+    <w:bookmarkStart w:id="57" w:name="ref-jacobs2021measurement"/>
     <w:p>
       <w:pPr>
         <w:pStyle w:val="Bibliography"/>
@@ -3707,8 +3487,8 @@
         <w:t xml:space="preserve">, 375–385.</w:t>
       </w:r>
     </w:p>
-    <w:bookmarkEnd w:id="62"/>
-    <w:bookmarkStart w:id="63" w:name="ref-liem2018psychology"/>
+    <w:bookmarkEnd w:id="57"/>
+    <w:bookmarkStart w:id="58" w:name="ref-liem2018psychology"/>
     <w:p>
       <w:pPr>
         <w:pStyle w:val="Bibliography"/>
@@ -3730,8 +3510,8 @@
         <w:t xml:space="preserve">, 197–253.</w:t>
       </w:r>
     </w:p>
-    <w:bookmarkEnd w:id="63"/>
-    <w:bookmarkStart w:id="64" w:name="ref-lin2014microsoft"/>
+    <w:bookmarkEnd w:id="58"/>
+    <w:bookmarkStart w:id="59" w:name="ref-lin2014microsoft"/>
     <w:p>
       <w:pPr>
         <w:pStyle w:val="Bibliography"/>
@@ -3753,8 +3533,8 @@
         <w:t xml:space="preserve">, 740–755.</w:t>
       </w:r>
     </w:p>
-    <w:bookmarkEnd w:id="64"/>
-    <w:bookmarkStart w:id="65" w:name="ref-muller2021designing"/>
+    <w:bookmarkEnd w:id="59"/>
+    <w:bookmarkStart w:id="60" w:name="ref-muller2021designing"/>
     <w:p>
       <w:pPr>
         <w:pStyle w:val="Bibliography"/>
@@ -3776,8 +3556,8 @@
         <w:t xml:space="preserve">, 1–16.</w:t>
       </w:r>
     </w:p>
-    <w:bookmarkEnd w:id="65"/>
-    <w:bookmarkStart w:id="66" w:name="ref-PustejovskyStubbsNLannotation"/>
+    <w:bookmarkEnd w:id="60"/>
+    <w:bookmarkStart w:id="61" w:name="ref-PustejovskyStubbsNLannotation"/>
     <w:p>
       <w:pPr>
         <w:pStyle w:val="Bibliography"/>
@@ -3809,8 +3589,8 @@
         <w:t xml:space="preserve">(First Edition). O’Reilly Media.</w:t>
       </w:r>
     </w:p>
-    <w:bookmarkEnd w:id="66"/>
-    <w:bookmarkStart w:id="67" w:name="ref-sambasivan2021everyone"/>
+    <w:bookmarkEnd w:id="61"/>
+    <w:bookmarkStart w:id="62" w:name="ref-sambasivan2021everyone"/>
     <w:p>
       <w:pPr>
         <w:pStyle w:val="Bibliography"/>
@@ -3841,8 +3621,8 @@
         <w:t xml:space="preserve">, 1–15.</w:t>
       </w:r>
     </w:p>
-    <w:bookmarkEnd w:id="67"/>
-    <w:bookmarkStart w:id="68" w:name="ref-sandri2023don"/>
+    <w:bookmarkEnd w:id="62"/>
+    <w:bookmarkStart w:id="63" w:name="ref-sandri2023don"/>
     <w:p>
       <w:pPr>
         <w:pStyle w:val="Bibliography"/>
@@ -3864,8 +3644,8 @@
         <w:t xml:space="preserve">, 2428–2441.</w:t>
       </w:r>
     </w:p>
-    <w:bookmarkEnd w:id="68"/>
-    <w:bookmarkStart w:id="69" w:name="ref-sav2023annotation"/>
+    <w:bookmarkEnd w:id="63"/>
+    <w:bookmarkStart w:id="64" w:name="ref-sav2023annotation"/>
     <w:p>
       <w:pPr>
         <w:pStyle w:val="Bibliography"/>
@@ -3887,8 +3667,8 @@
         <w:t xml:space="preserve">.</w:t>
       </w:r>
     </w:p>
-    <w:bookmarkEnd w:id="69"/>
-    <w:bookmarkStart w:id="70" w:name="ref-welty2019metrology"/>
+    <w:bookmarkEnd w:id="64"/>
+    <w:bookmarkStart w:id="65" w:name="ref-welty2019metrology"/>
     <w:p>
       <w:pPr>
         <w:pStyle w:val="Bibliography"/>
@@ -3910,10 +3690,10 @@
         <w:t xml:space="preserve">.</w:t>
       </w:r>
     </w:p>
-    <w:bookmarkEnd w:id="70"/>
-    <w:bookmarkEnd w:id="71"/>
-    <w:bookmarkEnd w:id="72"/>
-    <w:bookmarkEnd w:id="73"/>
+    <w:bookmarkEnd w:id="65"/>
+    <w:bookmarkEnd w:id="66"/>
+    <w:bookmarkEnd w:id="67"/>
+    <w:bookmarkEnd w:id="68"/>
     <w:sectPr/>
   </w:body>
 </w:document>
@@ -4031,80 +3811,6 @@
       </w:r>
       <w:r>
         <w:t xml:space="preserve">https://www.youtube.com/watch?v=06-AZXmwHjo</w:t>
-      </w:r>
-    </w:p>
-  </w:footnote>
-  <w:footnote w:id="33">
-    <w:p>
-      <w:pPr>
-        <w:pStyle w:val="FootnoteText"/>
-      </w:pPr>
-      <w:r>
-        <w:rPr>
-          <w:rStyle w:val="FootnoteReference"/>
-        </w:rPr>
-        <w:footnoteRef/>
-      </w:r>
-      <w:r>
-        <w:t xml:space="preserve"> </w:t>
-      </w:r>
-      <w:r>
-        <w:t xml:space="preserve">Griffin &amp; Brenner (2004)</w:t>
-      </w:r>
-      <w:r>
-        <w:t xml:space="preserve"> </w:t>
-      </w:r>
-      <w:r>
-        <w:t xml:space="preserve">note that much of this work was about</w:t>
-      </w:r>
-      <w:r>
-        <w:t xml:space="preserve"> </w:t>
-      </w:r>
-      <w:r>
-        <w:t xml:space="preserve">people guessing knowledge from an almanac, and then guessing how</w:t>
-      </w:r>
-      <w:r>
-        <w:t xml:space="preserve"> </w:t>
-      </w:r>
-      <w:r>
-        <w:t xml:space="preserve">accurate they were</w:t>
-      </w:r>
-    </w:p>
-  </w:footnote>
-  <w:footnote w:id="34">
-    <w:p>
-      <w:pPr>
-        <w:pStyle w:val="FootnoteText"/>
-      </w:pPr>
-      <w:r>
-        <w:rPr>
-          <w:rStyle w:val="FootnoteReference"/>
-        </w:rPr>
-        <w:footnoteRef/>
-      </w:r>
-      <w:r>
-        <w:t xml:space="preserve"> </w:t>
-      </w:r>
-      <w:r>
-        <w:t xml:space="preserve">Griffin &amp; Brenner (2004)</w:t>
-      </w:r>
-      <w:r>
-        <w:t xml:space="preserve"> </w:t>
-      </w:r>
-      <w:r>
-        <w:t xml:space="preserve">note that much of this work was about</w:t>
-      </w:r>
-      <w:r>
-        <w:t xml:space="preserve"> </w:t>
-      </w:r>
-      <w:r>
-        <w:t xml:space="preserve">people guessing knowledge from an almanac, and then guessing how</w:t>
-      </w:r>
-      <w:r>
-        <w:t xml:space="preserve"> </w:t>
-      </w:r>
-      <w:r>
-        <w:t xml:space="preserve">accurate they were</w:t>
       </w:r>
     </w:p>
   </w:footnote>
@@ -4341,21 +4047,6 @@
     <w:abstractNumId w:val="991"/>
   </w:num>
   <w:num w:numId="1016">
-    <w:abstractNumId w:val="991"/>
-  </w:num>
-  <w:num w:numId="1017">
-    <w:abstractNumId w:val="991"/>
-  </w:num>
-  <w:num w:numId="1018">
-    <w:abstractNumId w:val="991"/>
-  </w:num>
-  <w:num w:numId="1019">
-    <w:abstractNumId w:val="991"/>
-  </w:num>
-  <w:num w:numId="1020">
-    <w:abstractNumId w:val="991"/>
-  </w:num>
-  <w:num w:numId="1021">
     <w:abstractNumId w:val="991"/>
   </w:num>
 </w:numbering>

</xml_diff>

<commit_message>
perspectives section now appears before measurement section
</commit_message>
<xml_diff>
--- a/docs/index.docx
+++ b/docs/index.docx
@@ -452,7 +452,7 @@
     </w:p>
     <w:bookmarkEnd w:id="24"/>
     <w:bookmarkEnd w:id="25"/>
-    <w:bookmarkStart w:id="39" w:name="background"/>
+    <w:bookmarkStart w:id="38" w:name="background"/>
     <w:p>
       <w:pPr>
         <w:pStyle w:val="Heading1"/>
@@ -687,7 +687,7 @@
       </w:r>
     </w:p>
     <w:bookmarkEnd w:id="27"/>
-    <w:bookmarkStart w:id="38" w:name="Xef9155cd8e68d0489de91672a4758b0f3cfd053"/>
+    <w:bookmarkStart w:id="37" w:name="Xef9155cd8e68d0489de91672a4758b0f3cfd053"/>
     <w:p>
       <w:pPr>
         <w:pStyle w:val="Heading2"/>
@@ -1075,12 +1075,613 @@
       </w:r>
     </w:p>
     <w:bookmarkEnd w:id="28"/>
-    <w:bookmarkStart w:id="37" w:name="measurement-bias"/>
+    <w:bookmarkStart w:id="29" w:name="the-perspectives-of-annotators"/>
     <w:p>
       <w:pPr>
         <w:pStyle w:val="Heading3"/>
       </w:pPr>
       <w:r>
+        <w:t xml:space="preserve">The perspectives of annotators</w:t>
+      </w:r>
+    </w:p>
+    <w:p>
+      <w:pPr>
+        <w:pStyle w:val="FirstParagraph"/>
+      </w:pPr>
+      <w:r>
+        <w:t xml:space="preserve">The field of machine learning tends to treat all annotation variance as noise rather than signal. Often multiple ratings per piece of content are collected, aggregated, and only then shared, forming a singular</w:t>
+      </w:r>
+      <w:r>
+        <w:t xml:space="preserve"> </w:t>
+      </w:r>
+      <w:r>
+        <w:t xml:space="preserve">‘ground truth’</w:t>
+      </w:r>
+      <w:r>
+        <w:t xml:space="preserve"> </w:t>
+      </w:r>
+      <w:r>
+        <w:t xml:space="preserve">for the aspect of the content being labelled or rated, which then may see years of re-use. The quality of annotations is assessed using inter-annotator agreement, where more agreement is typically thought to indicate higher quality data</w:t>
+      </w:r>
+      <w:r>
+        <w:t xml:space="preserve"> </w:t>
+      </w:r>
+      <w:r>
+        <w:t xml:space="preserve">Aroyo &amp; Welty (2015)</w:t>
+      </w:r>
+      <w:r>
+        <w:t xml:space="preserve">. Thus, it is assumed that there is a singular canonical truth for each aspect / content pair, comprised of aggregated human responses, which forms a target to which we align our automated systems.</w:t>
+      </w:r>
+    </w:p>
+    <w:p>
+      <w:pPr>
+        <w:pStyle w:val="BodyText"/>
+      </w:pPr>
+      <w:r>
+        <w:t xml:space="preserve">However, disagreement is common.</w:t>
+      </w:r>
+      <w:r>
+        <w:t xml:space="preserve"> </w:t>
+      </w:r>
+      <w:r>
+        <w:t xml:space="preserve">Cabitza et al. (2023)</w:t>
+      </w:r>
+      <w:r>
+        <w:t xml:space="preserve"> </w:t>
+      </w:r>
+      <w:r>
+        <w:t xml:space="preserve">show that this is the case whether the task is typically thought of as subjective, e.g. NLP tasks</w:t>
+      </w:r>
+      <w:r>
+        <w:t xml:space="preserve"> </w:t>
+      </w:r>
+      <w:r>
+        <w:t xml:space="preserve">(Aroyo &amp; Welty, 2015)</w:t>
+      </w:r>
+      <w:r>
+        <w:t xml:space="preserve">, but also extend to tasks thought to be far less so, e.g. medical cases</w:t>
+      </w:r>
+      <w:r>
+        <w:t xml:space="preserve"> </w:t>
+      </w:r>
+      <w:r>
+        <w:t xml:space="preserve">(Cabitza et al., 2019)</w:t>
+      </w:r>
+      <w:r>
+        <w:t xml:space="preserve">. In both scenarios, disagreement, observable as variance in the human input is often removed via 1) adjusting annotator training and instruction so as to reduce variance in the human inputs at the time of collection, 2) adjusting annotations via discussion post-collection, thus allowing annotators to re-think their responses, or 3) completely post-hoc at the time of modeling, via methods like majority voting, without input from the annotators. Clearly, the data generated from a process that may result from e.g. thorough training for crowd-sourced workers, may vary from one in which annotators meet regularly to resolve disagreements.</w:t>
+      </w:r>
+    </w:p>
+    <w:p>
+      <w:pPr>
+        <w:pStyle w:val="BodyText"/>
+      </w:pPr>
+      <w:r>
+        <w:t xml:space="preserve">Further, some portion of variance in observed disagreement is signal rather than noise. People’s backgrounds may determine how they interpret content, such as hate speech.</w:t>
+      </w:r>
+      <w:r>
+        <w:t xml:space="preserve"> </w:t>
+      </w:r>
+      <w:r>
+        <w:t xml:space="preserve">Beck et al. (2022)</w:t>
+      </w:r>
+      <w:r>
+        <w:t xml:space="preserve">. suggest we should expect more variance to the degree that tasks measure opinion. Thus, although we expect hate speech exists, people’s perceptions of what constitutes hate speech may vary. Should perceptions vary by identifiable characteristics, e.g. gender identity, ethnicity etc., variance in perceptions may help unearth bias. Tasks may further vary based on the ambiguity of the stimuli themselves, both in terms of the mode (audio vs. image vs. video vs. text), specific medium (Tweet vs. podcast transcript), or even the specific piece of content being annotated</w:t>
+      </w:r>
+      <w:r>
+        <w:t xml:space="preserve"> </w:t>
+      </w:r>
+      <w:r>
+        <w:t xml:space="preserve">Aroyo &amp; Welty (2015)</w:t>
+      </w:r>
+      <w:r>
+        <w:t xml:space="preserve">.</w:t>
+      </w:r>
+    </w:p>
+    <w:p>
+      <w:pPr>
+        <w:pStyle w:val="BodyText"/>
+      </w:pPr>
+      <w:r>
+        <w:t xml:space="preserve">Cabitza et al. (2023)</w:t>
+      </w:r>
+      <w:r>
+        <w:t xml:space="preserve">: whether the target of the annotation is a subjective phenomenon or not, disagreement is always irreducible. Yet ML typically assumes there is a single</w:t>
+      </w:r>
+      <w:r>
+        <w:t xml:space="preserve"> </w:t>
+      </w:r>
+      <w:r>
+        <w:t xml:space="preserve">‘ground truth’</w:t>
+      </w:r>
+      <w:r>
+        <w:t xml:space="preserve">, and its best indicator is inter-annotator agreement. But taking the perspectives of the annotators into account, both in the data annotation but also the modelling phase of ML projects has recently been shown to benefit ML modelling in a number of contexts.</w:t>
+      </w:r>
+    </w:p>
+    <w:p>
+      <w:pPr>
+        <w:pStyle w:val="BodyText"/>
+      </w:pPr>
+      <w:r>
+        <w:t xml:space="preserve">Weak perspectivist approach: taking perspectives into account while designing and collecting annotations, but ultimately reducing annotations to a single label or rating. Strong perspectivist approach: taking perspectives into account for ground truthing and modelling phases.</w:t>
+      </w:r>
+    </w:p>
+    <w:p>
+      <w:pPr>
+        <w:pStyle w:val="BodyText"/>
+      </w:pPr>
+      <w:r>
+        <w:t xml:space="preserve">benefits of this approach:</w:t>
+      </w:r>
+    </w:p>
+    <w:p>
+      <w:pPr>
+        <w:pStyle w:val="Compact"/>
+        <w:numPr>
+          <w:ilvl w:val="0"/>
+          <w:numId w:val="1001"/>
+        </w:numPr>
+      </w:pPr>
+      <w:r>
+        <w:t xml:space="preserve">is congruent with the reality of collecting annotations</w:t>
+      </w:r>
+    </w:p>
+    <w:p>
+      <w:pPr>
+        <w:pStyle w:val="Compact"/>
+        <w:numPr>
+          <w:ilvl w:val="0"/>
+          <w:numId w:val="1001"/>
+        </w:numPr>
+      </w:pPr>
+      <w:r>
+        <w:t xml:space="preserve">includes the signal in the variance of labels or ratings</w:t>
+      </w:r>
+    </w:p>
+    <w:p>
+      <w:pPr>
+        <w:pStyle w:val="Compact"/>
+        <w:numPr>
+          <w:ilvl w:val="0"/>
+          <w:numId w:val="1001"/>
+        </w:numPr>
+      </w:pPr>
+      <w:r>
+        <w:t xml:space="preserve">avoids majority group perspective appearing to be</w:t>
+      </w:r>
+      <w:r>
+        <w:t xml:space="preserve"> </w:t>
+      </w:r>
+      <w:r>
+        <w:t xml:space="preserve">‘objective’</w:t>
+      </w:r>
+    </w:p>
+    <w:p>
+      <w:pPr>
+        <w:pStyle w:val="Compact"/>
+        <w:numPr>
+          <w:ilvl w:val="0"/>
+          <w:numId w:val="1001"/>
+        </w:numPr>
+      </w:pPr>
+      <w:r>
+        <w:t xml:space="preserve">allows for the modelling of human errors and variances</w:t>
+      </w:r>
+    </w:p>
+    <w:p>
+      <w:pPr>
+        <w:pStyle w:val="Compact"/>
+        <w:numPr>
+          <w:ilvl w:val="0"/>
+          <w:numId w:val="1001"/>
+        </w:numPr>
+      </w:pPr>
+      <w:r>
+        <w:t xml:space="preserve">allows for uncertain, fuzzy, or soft model development</w:t>
+      </w:r>
+    </w:p>
+    <w:p>
+      <w:pPr>
+        <w:pStyle w:val="Compact"/>
+        <w:numPr>
+          <w:ilvl w:val="0"/>
+          <w:numId w:val="1001"/>
+        </w:numPr>
+      </w:pPr>
+      <w:r>
+        <w:t xml:space="preserve">more complete report of the data generating process, as it also reports uncertainty</w:t>
+      </w:r>
+    </w:p>
+    <w:p>
+      <w:pPr>
+        <w:pStyle w:val="FirstParagraph"/>
+      </w:pPr>
+      <w:r>
+        <w:t xml:space="preserve">downsides:</w:t>
+      </w:r>
+    </w:p>
+    <w:p>
+      <w:pPr>
+        <w:pStyle w:val="Compact"/>
+        <w:numPr>
+          <w:ilvl w:val="0"/>
+          <w:numId w:val="1002"/>
+        </w:numPr>
+      </w:pPr>
+      <w:r>
+        <w:t xml:space="preserve">multiple raters, and therefore costs/time/rater availability are issues</w:t>
+      </w:r>
+    </w:p>
+    <w:p>
+      <w:pPr>
+        <w:pStyle w:val="Compact"/>
+        <w:numPr>
+          <w:ilvl w:val="0"/>
+          <w:numId w:val="1002"/>
+        </w:numPr>
+      </w:pPr>
+      <w:r>
+        <w:t xml:space="preserve">need for perspectivist ML approaches</w:t>
+      </w:r>
+    </w:p>
+    <w:p>
+      <w:pPr>
+        <w:pStyle w:val="Compact"/>
+        <w:numPr>
+          <w:ilvl w:val="0"/>
+          <w:numId w:val="1002"/>
+        </w:numPr>
+      </w:pPr>
+      <w:r>
+        <w:t xml:space="preserve">validation becomes more challenging</w:t>
+      </w:r>
+    </w:p>
+    <w:p>
+      <w:pPr>
+        <w:pStyle w:val="FirstParagraph"/>
+      </w:pPr>
+      <w:r>
+        <w:t xml:space="preserve">recommendations:</w:t>
+      </w:r>
+      <w:r>
+        <w:t xml:space="preserve"> </w:t>
+      </w:r>
+      <w:r>
+        <w:t xml:space="preserve">- complete labeling schemes, including</w:t>
+      </w:r>
+      <w:r>
+        <w:t xml:space="preserve"> </w:t>
+      </w:r>
+      <w:r>
+        <w:t xml:space="preserve">‘i don’t know’</w:t>
+      </w:r>
+      <w:r>
+        <w:t xml:space="preserve">,</w:t>
+      </w:r>
+      <w:r>
+        <w:t xml:space="preserve"> </w:t>
+      </w:r>
+      <w:r>
+        <w:t xml:space="preserve">‘none of these’</w:t>
+      </w:r>
+      <w:r>
+        <w:t xml:space="preserve"> </w:t>
+      </w:r>
+      <w:r>
+        <w:t xml:space="preserve">etc. categories, and the ability to express issues with label set</w:t>
+      </w:r>
+    </w:p>
+    <w:p>
+      <w:pPr>
+        <w:pStyle w:val="Compact"/>
+        <w:numPr>
+          <w:ilvl w:val="0"/>
+          <w:numId w:val="1003"/>
+        </w:numPr>
+      </w:pPr>
+      <w:r>
+        <w:t xml:space="preserve">enough raters</w:t>
+      </w:r>
+    </w:p>
+    <w:p>
+      <w:pPr>
+        <w:pStyle w:val="Compact"/>
+        <w:numPr>
+          <w:ilvl w:val="0"/>
+          <w:numId w:val="1003"/>
+        </w:numPr>
+      </w:pPr>
+      <w:r>
+        <w:t xml:space="preserve">heterogenous raters</w:t>
+      </w:r>
+    </w:p>
+    <w:p>
+      <w:pPr>
+        <w:pStyle w:val="Compact"/>
+        <w:numPr>
+          <w:ilvl w:val="0"/>
+          <w:numId w:val="1003"/>
+        </w:numPr>
+      </w:pPr>
+      <w:r>
+        <w:t xml:space="preserve">adequate reporting:</w:t>
+      </w:r>
+    </w:p>
+    <w:p>
+      <w:pPr>
+        <w:pStyle w:val="Compact"/>
+        <w:numPr>
+          <w:ilvl w:val="1"/>
+          <w:numId w:val="1004"/>
+        </w:numPr>
+      </w:pPr>
+      <w:r>
+        <w:t xml:space="preserve">number of raters,</w:t>
+      </w:r>
+    </w:p>
+    <w:p>
+      <w:pPr>
+        <w:pStyle w:val="Compact"/>
+        <w:numPr>
+          <w:ilvl w:val="1"/>
+          <w:numId w:val="1004"/>
+        </w:numPr>
+      </w:pPr>
+      <w:r>
+        <w:t xml:space="preserve">rater expertise</w:t>
+      </w:r>
+    </w:p>
+    <w:p>
+      <w:pPr>
+        <w:pStyle w:val="Compact"/>
+        <w:numPr>
+          <w:ilvl w:val="1"/>
+          <w:numId w:val="1004"/>
+        </w:numPr>
+      </w:pPr>
+      <w:r>
+        <w:t xml:space="preserve">incentive</w:t>
+      </w:r>
+    </w:p>
+    <w:p>
+      <w:pPr>
+        <w:pStyle w:val="Compact"/>
+        <w:numPr>
+          <w:ilvl w:val="1"/>
+          <w:numId w:val="1004"/>
+        </w:numPr>
+      </w:pPr>
+      <w:r>
+        <w:t xml:space="preserve">instructions</w:t>
+      </w:r>
+    </w:p>
+    <w:p>
+      <w:pPr>
+        <w:pStyle w:val="Compact"/>
+        <w:numPr>
+          <w:ilvl w:val="1"/>
+          <w:numId w:val="1004"/>
+        </w:numPr>
+      </w:pPr>
+      <w:r>
+        <w:t xml:space="preserve">length of time for labelling</w:t>
+      </w:r>
+    </w:p>
+    <w:p>
+      <w:pPr>
+        <w:pStyle w:val="Compact"/>
+        <w:numPr>
+          <w:ilvl w:val="1"/>
+          <w:numId w:val="1004"/>
+        </w:numPr>
+      </w:pPr>
+      <w:r>
+        <w:t xml:space="preserve">inter rater agreement</w:t>
+      </w:r>
+    </w:p>
+    <w:p>
+      <w:pPr>
+        <w:pStyle w:val="Compact"/>
+        <w:numPr>
+          <w:ilvl w:val="1"/>
+          <w:numId w:val="1004"/>
+        </w:numPr>
+      </w:pPr>
+      <w:r>
+        <w:t xml:space="preserve">aggregation method</w:t>
+      </w:r>
+    </w:p>
+    <w:p>
+      <w:pPr>
+        <w:pStyle w:val="Compact"/>
+        <w:numPr>
+          <w:ilvl w:val="1"/>
+          <w:numId w:val="1004"/>
+        </w:numPr>
+      </w:pPr>
+      <w:r>
+        <w:t xml:space="preserve">confidence</w:t>
+      </w:r>
+    </w:p>
+    <w:p>
+      <w:pPr>
+        <w:pStyle w:val="FirstParagraph"/>
+      </w:pPr>
+      <w:r>
+        <w:t xml:space="preserve">Beyond errors in judgment are questions about the target for the annotations. For at least some phenomena, the assumption that there is a single ground-truth to approximate with annotations doesn’t hold</w:t>
+      </w:r>
+      <w:r>
+        <w:t xml:space="preserve"> </w:t>
+      </w:r>
+      <w:r>
+        <w:t xml:space="preserve">Aroyo &amp; Welty (2015)</w:t>
+      </w:r>
+      <w:r>
+        <w:t xml:space="preserve">.</w:t>
+      </w:r>
+    </w:p>
+    <w:p>
+      <w:pPr>
+        <w:pStyle w:val="BodyText"/>
+      </w:pPr>
+      <w:r>
+        <w:t xml:space="preserve">Aroyo &amp; Welty (2015)</w:t>
+      </w:r>
+    </w:p>
+    <w:p>
+      <w:pPr>
+        <w:pStyle w:val="BodyText"/>
+      </w:pPr>
+      <w:r>
+        <w:t xml:space="preserve">7</w:t>
+      </w:r>
+      <w:r>
+        <w:t xml:space="preserve"> </w:t>
+      </w:r>
+      <w:r>
+        <w:t xml:space="preserve">‘myths’</w:t>
+      </w:r>
+      <w:r>
+        <w:t xml:space="preserve"> </w:t>
+      </w:r>
+      <w:r>
+        <w:t xml:space="preserve">of human annotation:</w:t>
+      </w:r>
+    </w:p>
+    <w:p>
+      <w:pPr>
+        <w:pStyle w:val="Compact"/>
+        <w:numPr>
+          <w:ilvl w:val="0"/>
+          <w:numId w:val="1005"/>
+        </w:numPr>
+      </w:pPr>
+      <w:r>
+        <w:t xml:space="preserve">there is one truth</w:t>
+      </w:r>
+    </w:p>
+    <w:p>
+      <w:pPr>
+        <w:pStyle w:val="Compact"/>
+        <w:numPr>
+          <w:ilvl w:val="0"/>
+          <w:numId w:val="1005"/>
+        </w:numPr>
+      </w:pPr>
+      <w:r>
+        <w:t xml:space="preserve">disagreement is bad</w:t>
+      </w:r>
+    </w:p>
+    <w:p>
+      <w:pPr>
+        <w:pStyle w:val="Compact"/>
+        <w:numPr>
+          <w:ilvl w:val="0"/>
+          <w:numId w:val="1005"/>
+        </w:numPr>
+      </w:pPr>
+      <w:r>
+        <w:t xml:space="preserve">detailed guidelines help</w:t>
+      </w:r>
+    </w:p>
+    <w:p>
+      <w:pPr>
+        <w:pStyle w:val="Compact"/>
+        <w:numPr>
+          <w:ilvl w:val="0"/>
+          <w:numId w:val="1005"/>
+        </w:numPr>
+      </w:pPr>
+      <w:r>
+        <w:t xml:space="preserve">experts are better</w:t>
+      </w:r>
+    </w:p>
+    <w:p>
+      <w:pPr>
+        <w:pStyle w:val="Compact"/>
+        <w:numPr>
+          <w:ilvl w:val="0"/>
+          <w:numId w:val="1005"/>
+        </w:numPr>
+      </w:pPr>
+      <w:r>
+        <w:t xml:space="preserve">one annotator is enough</w:t>
+      </w:r>
+    </w:p>
+    <w:p>
+      <w:pPr>
+        <w:pStyle w:val="Compact"/>
+        <w:numPr>
+          <w:ilvl w:val="0"/>
+          <w:numId w:val="1005"/>
+        </w:numPr>
+      </w:pPr>
+      <w:r>
+        <w:t xml:space="preserve">all items are created equal</w:t>
+      </w:r>
+    </w:p>
+    <w:p>
+      <w:pPr>
+        <w:pStyle w:val="Compact"/>
+        <w:numPr>
+          <w:ilvl w:val="0"/>
+          <w:numId w:val="1005"/>
+        </w:numPr>
+      </w:pPr>
+      <w:r>
+        <w:t xml:space="preserve">once done, forever valid</w:t>
+      </w:r>
+    </w:p>
+    <w:p>
+      <w:pPr>
+        <w:pStyle w:val="FirstParagraph"/>
+      </w:pPr>
+      <w:r>
+        <w:t xml:space="preserve">For myths 1 and 2:</w:t>
+      </w:r>
+    </w:p>
+    <w:p>
+      <w:pPr>
+        <w:pStyle w:val="Compact"/>
+        <w:numPr>
+          <w:ilvl w:val="0"/>
+          <w:numId w:val="1006"/>
+        </w:numPr>
+      </w:pPr>
+      <w:r>
+        <w:t xml:space="preserve">list examples from NLP where the disagreement from annotators is</w:t>
+      </w:r>
+      <w:r>
+        <w:t xml:space="preserve"> </w:t>
+      </w:r>
+      <w:r>
+        <w:t xml:space="preserve">sensible</w:t>
+      </w:r>
+    </w:p>
+    <w:p>
+      <w:pPr>
+        <w:pStyle w:val="Compact"/>
+        <w:numPr>
+          <w:ilvl w:val="0"/>
+          <w:numId w:val="1006"/>
+        </w:numPr>
+      </w:pPr>
+      <w:r>
+        <w:t xml:space="preserve">they argue that the assumptions of a single ground truth, and that</w:t>
+      </w:r>
+      <w:r>
+        <w:t xml:space="preserve"> </w:t>
+      </w:r>
+      <w:r>
+        <w:t xml:space="preserve">disagreement is indicative of poor annotations are both false.</w:t>
+      </w:r>
+    </w:p>
+    <w:bookmarkEnd w:id="29"/>
+    <w:bookmarkStart w:id="35" w:name="measurement-bias"/>
+    <w:p>
+      <w:pPr>
+        <w:pStyle w:val="Heading3"/>
+      </w:pPr>
+      <w:r>
         <w:t xml:space="preserve">Measurement bias</w:t>
       </w:r>
     </w:p>
@@ -1089,7 +1690,7 @@
         <w:pStyle w:val="FirstParagraph"/>
       </w:pPr>
       <w:r>
-        <w:t xml:space="preserve">Recent trends — especially in deep learning — prioritize empirical performance over theoretical assumptions about the data generating process. A systematic analysis of highly cited ML works shows that Performance, Generalization, Quantitative evidence, Efficiency, Building on past work, and Novelty are the primary values in ML work</w:t>
+        <w:t xml:space="preserve">Recent trends in Machine Learning (ML)— especially in deep learning — prioritize empirical performance over theoretical assumptions about the data generating process. A systematic analysis of highly cited ML works shows what is valued most: Performance, Generalization, Quantitative evidence, Efficiency, Building on past work, and Novelty</w:t>
       </w:r>
       <w:r>
         <w:t xml:space="preserve"> </w:t>
@@ -1098,7 +1699,7 @@
         <w:t xml:space="preserve">Birhane et al. (2022)</w:t>
       </w:r>
       <w:r>
-        <w:t xml:space="preserve">. Unlike the social sciences (e.g. psychology), ML work ignores attempts to model the process that gives rise to the data, assuming it cannot be learned, and aims instead at predictors that fall within accepted estimated error bounds</w:t>
+        <w:t xml:space="preserve">. Unlike the social sciences (e.g. psychology), ML work ignores attempts to model the process that gives rise to the data, and aims instead at predictive models whose outputs fall within some accepted estimated error bounds</w:t>
       </w:r>
       <w:r>
         <w:t xml:space="preserve"> </w:t>
@@ -1110,74 +1711,7 @@
         <w:t xml:space="preserve">. This is problematic as this kind of optimization doesn’t resemble real world deployment.</w:t>
       </w:r>
     </w:p>
-    <w:p>
-      <w:pPr>
-        <w:pStyle w:val="BodyText"/>
-      </w:pPr>
-      <w:r>
-        <w:t xml:space="preserve">The field of machine learning tends to treat all annotation variance as noise rather than signal. Often multiple ratings per piece of content are collected, aggregated, and only then shared, forming a singular</w:t>
-      </w:r>
-      <w:r>
-        <w:t xml:space="preserve"> </w:t>
-      </w:r>
-      <w:r>
-        <w:t xml:space="preserve">‘ground truth’</w:t>
-      </w:r>
-      <w:r>
-        <w:t xml:space="preserve"> </w:t>
-      </w:r>
-      <w:r>
-        <w:t xml:space="preserve">for the aspect of the content being labelled or rated, which then may see years of re-use. The quality of annotations is assessed using inter-annotator agreement, where more agreement is typically thought to indicate higher quality data</w:t>
-      </w:r>
-      <w:r>
-        <w:t xml:space="preserve"> </w:t>
-      </w:r>
-      <w:r>
-        <w:t xml:space="preserve">Aroyo &amp; Welty (2015)</w:t>
-      </w:r>
-      <w:r>
-        <w:t xml:space="preserve">. Thus, it is assumed that there is a singular canonical truth for each aspect / content pair, comprised of aggregated human responses, which forms a target to which we align our automated systems.</w:t>
-      </w:r>
-    </w:p>
-    <w:p>
-      <w:pPr>
-        <w:pStyle w:val="BodyText"/>
-      </w:pPr>
-      <w:r>
-        <w:t xml:space="preserve">However, disagreement is common.</w:t>
-      </w:r>
-      <w:r>
-        <w:t xml:space="preserve"> </w:t>
-      </w:r>
-      <w:r>
-        <w:t xml:space="preserve">Cabitza et al. (2023)</w:t>
-      </w:r>
-      <w:r>
-        <w:t xml:space="preserve"> </w:t>
-      </w:r>
-      <w:r>
-        <w:t xml:space="preserve">show that this is the case whether the task is typically thought of as subjective, e.g. NLP tasks</w:t>
-      </w:r>
-      <w:r>
-        <w:t xml:space="preserve"> </w:t>
-      </w:r>
-      <w:r>
-        <w:t xml:space="preserve">(Aroyo &amp; Welty, 2015)</w:t>
-      </w:r>
-      <w:r>
-        <w:t xml:space="preserve">, but also extend to tasks thought to be far less so, e.g. medical cases</w:t>
-      </w:r>
-      <w:r>
-        <w:t xml:space="preserve"> </w:t>
-      </w:r>
-      <w:r>
-        <w:t xml:space="preserve">(Cabitza et al., 2019)</w:t>
-      </w:r>
-      <w:r>
-        <w:t xml:space="preserve">. In both scenarios, disagreement, observable as variance in the human input is often removed via 1) adjusting annotator training and instruction so as to reduce variance in the human inputs at the time of collection, 2) adjusting annotations via discussion post-collection, thus allowing annotators to re-think their responses, or 3) completely post-hoc at the time of modeling, via methods like majority voting, without input from the annotators. Clearly, the data generated from a process that may result from e.g. thorough training for crowd-sourced workers, may vary from one in which annotators meet regularly to resolve disagreements.</w:t>
-      </w:r>
-    </w:p>
-    <w:bookmarkStart w:id="32" w:name="modelling-the-data-generating-process"/>
+    <w:bookmarkStart w:id="33" w:name="modelling-the-data-generating-process"/>
     <w:p>
       <w:pPr>
         <w:pStyle w:val="Heading4"/>
@@ -1189,44 +1723,24 @@
     <w:p>
       <w:pPr>
         <w:pStyle w:val="FirstParagraph"/>
-      </w:pPr>
-      <w:r>
-        <w:t xml:space="preserve">Gathering useful data from people is non-trivial, as human judgments are imperfect. One illustration involves their own knowledge.</w:t>
-      </w:r>
-      <w:r>
-        <w:t xml:space="preserve"> </w:t>
-      </w:r>
-      <w:r>
-        <w:t xml:space="preserve">Griffin &amp; Brenner (2004)</w:t>
-      </w:r>
-      <w:r>
-        <w:t xml:space="preserve"> </w:t>
-      </w:r>
-      <w:r>
-        <w:t xml:space="preserve">review errors and biases in people’s confidence in their judgements, based on answered questions from an almanac, and confidence in the correctness of the responses. They identify a number of patterns, e.g. over/under prediction whereby the confidence score is consistently higher/lower than accuracy, and review a number of reasons, e.g. confirmation bias whereby there is an increases tendency to favor interpretations that fit one’s understanding.</w:t>
-      </w:r>
-    </w:p>
-    <w:p>
-      <w:pPr>
-        <w:pStyle w:val="BodyText"/>
       </w:pPr>
       <w:r>
         <w:drawing>
           <wp:inline>
             <wp:extent cx="5334000" cy="6484841"/>
             <wp:effectExtent b="0" l="0" r="0" t="0"/>
-            <wp:docPr descr="" title="" id="30" name="Picture"/>
+            <wp:docPr descr="" title="" id="31" name="Picture"/>
             <a:graphic>
               <a:graphicData uri="http://schemas.openxmlformats.org/drawingml/2006/picture">
                 <pic:pic>
                   <pic:nvPicPr>
-                    <pic:cNvPr descr="images/Liem_2018_figure_1.png" id="31" name="Picture"/>
+                    <pic:cNvPr descr="images/Liem_2018_figure_1.png" id="32" name="Picture"/>
                     <pic:cNvPicPr>
                       <a:picLocks noChangeArrowheads="1" noChangeAspect="1"/>
                     </pic:cNvPicPr>
                   </pic:nvPicPr>
                   <pic:blipFill>
-                    <a:blip r:embed="rId29"/>
+                    <a:blip r:embed="rId30"/>
                     <a:stretch>
                       <a:fillRect/>
                     </a:stretch>
@@ -1270,7 +1784,7 @@
         <w:pStyle w:val="BodyText"/>
       </w:pPr>
       <w:r>
-        <w:t xml:space="preserve">Social and computational sciences traditionally have different focci. Where the social sciences emphasize an interpretable meaning of x and y, and where research design is informed by theory, the computational sciences instead focus on the learning procedure itself (see Fig 1.). A key difference in the way measurements are treated, is that the social sciences treat data from people as observations of an unknowable latent variable called a</w:t>
+        <w:t xml:space="preserve">The social sciences treat data from people as imperfect observations of a latent variable called a</w:t>
       </w:r>
       <w:r>
         <w:t xml:space="preserve"> </w:t>
@@ -1286,7 +1800,7 @@
         <w:t xml:space="preserve"> </w:t>
       </w:r>
       <w:r>
-        <w:t xml:space="preserve">- among the more well-known are Personality from the field of Psychology. Applicable to the gathering of annotations:</w:t>
+        <w:t xml:space="preserve">- among the more well-known are Personality from the field of Psychology. Social and computational sciences traditionally have different focci: where the social sciences emphasize an interpretable meaning of x and y, where x and y are not always directly observable, the computational sciences instead focus on the statistical procedure that correlates x in terms of y (see Fig 1.). Applying the latent variable approach to the gathering of annotations,</w:t>
       </w:r>
       <w:r>
         <w:t xml:space="preserve"> </w:t>
@@ -1298,7 +1812,7 @@
         <w:t xml:space="preserve"> </w:t>
       </w:r>
       <w:r>
-        <w:t xml:space="preserve">suggest there is an</w:t>
+        <w:t xml:space="preserve">suggest there is a</w:t>
       </w:r>
       <w:r>
         <w:t xml:space="preserve"> </w:t>
@@ -1319,7 +1833,18 @@
         <w:t xml:space="preserve">‘ground truth’</w:t>
       </w:r>
       <w:r>
-        <w:t xml:space="preserve">, and instead are imperfect indications that can be used to estimate the ground truth. For example:</w:t>
+        <w:t xml:space="preserve"> </w:t>
+      </w:r>
+      <w:r>
+        <w:t xml:space="preserve">as such a thing is unknowable, but instead are imperfect indications that can be used to estimate the ground truth.</w:t>
+      </w:r>
+    </w:p>
+    <w:p>
+      <w:pPr>
+        <w:pStyle w:val="BodyText"/>
+      </w:pPr>
+      <w:r>
+        <w:t xml:space="preserve">More concretely,</w:t>
       </w:r>
       <w:r>
         <w:t xml:space="preserve"> </w:t>
@@ -1376,51 +1901,141 @@
         <w:t xml:space="preserve">‘not present’</w:t>
       </w:r>
       <w:r>
-        <w:t xml:space="preserve">, but as a probablility. Thus the</w:t>
-      </w:r>
-      <w:r>
-        <w:t xml:space="preserve"> </w:t>
-      </w:r>
-      <w:r>
-        <w:t xml:space="preserve">‘crowd truth’</w:t>
-      </w:r>
-      <w:r>
-        <w:t xml:space="preserve"> </w:t>
-      </w:r>
-      <w:r>
-        <w:t xml:space="preserve">attempts to capture the</w:t>
-      </w:r>
-      <w:r>
-        <w:t xml:space="preserve"> </w:t>
-      </w:r>
-      <w:r>
-        <w:t xml:space="preserve">‘range of reasonable interpretations’</w:t>
+        <w:t xml:space="preserve">, but as a probability that an annotator labelled it as such. The probability that they may label it as such may in part explained by certain characteristics of theirs, such as their backgrounds, personal experiences etc.</w:t>
+      </w:r>
+      <w:r>
+        <w:t xml:space="preserve"> </w:t>
+      </w:r>
+      <w:r>
+        <w:t xml:space="preserve">(Beck et al., 2022)</w:t>
       </w:r>
       <w:r>
         <w:t xml:space="preserve">.</w:t>
       </w:r>
     </w:p>
+    <w:bookmarkEnd w:id="33"/>
+    <w:bookmarkStart w:id="34" w:name="X2df7c4c2993a693a086bd013952fd634c6c3e23"/>
+    <w:p>
+      <w:pPr>
+        <w:pStyle w:val="Heading4"/>
+      </w:pPr>
+      <w:r>
+        <w:t xml:space="preserve">Treat annotation generating process as an instrument</w:t>
+      </w:r>
+    </w:p>
+    <w:p>
+      <w:pPr>
+        <w:pStyle w:val="FirstParagraph"/>
+      </w:pPr>
+      <w:r>
+        <w:t xml:space="preserve">To measure constructs, the social sciences create instruments, often in the form of surveys to measure variables defined as latent, or indirectly observable, like the effectiveness of a teacher, or recidivism, the risk that someone will repeat a crime. As one may measure one’s height with a ruler, one may acknowledge that no measurement is perfect, but estimate one’s latent</w:t>
+      </w:r>
+      <w:r>
+        <w:t xml:space="preserve"> </w:t>
+      </w:r>
+      <w:r>
+        <w:t xml:space="preserve">‘height’</w:t>
+      </w:r>
+      <w:r>
+        <w:t xml:space="preserve"> </w:t>
+      </w:r>
+      <w:r>
+        <w:t xml:space="preserve">via multiple measurements</w:t>
+      </w:r>
+      <w:r>
+        <w:t xml:space="preserve"> </w:t>
+      </w:r>
+      <w:r>
+        <w:t xml:space="preserve">Jacobs &amp; Wallach (2021)</w:t>
+      </w:r>
+      <w:r>
+        <w:t xml:space="preserve">.</w:t>
+      </w:r>
+    </w:p>
     <w:p>
       <w:pPr>
         <w:pStyle w:val="BodyText"/>
       </w:pPr>
       <w:r>
-        <w:t xml:space="preserve">Beck et al. (2022)</w:t>
-      </w:r>
-      <w:r>
-        <w:t xml:space="preserve">: we should expect more variance to the degree that</w:t>
-      </w:r>
-      <w:r>
-        <w:t xml:space="preserve"> </w:t>
-      </w:r>
-      <w:r>
-        <w:t xml:space="preserve">tasks measure opinion show work on an intuitively perspective-based</w:t>
-      </w:r>
-      <w:r>
-        <w:t xml:space="preserve"> </w:t>
-      </w:r>
-      <w:r>
-        <w:t xml:space="preserve">use-case: hate speech</w:t>
+        <w:t xml:space="preserve">Similar to the ruler being an instrument to measure height, survey science treats the survey - the standardized process of collecting data from human input - like a measurement instrument. It thus seeks to minimize the influence of sources of</w:t>
+      </w:r>
+      <w:r>
+        <w:t xml:space="preserve"> </w:t>
+      </w:r>
+      <w:r>
+        <w:t xml:space="preserve">‘noise’</w:t>
+      </w:r>
+      <w:r>
+        <w:t xml:space="preserve">:</w:t>
+      </w:r>
+      <w:r>
+        <w:t xml:space="preserve"> </w:t>
+      </w:r>
+      <w:r>
+        <w:rPr>
+          <w:i/>
+          <w:iCs/>
+        </w:rPr>
+        <w:t xml:space="preserve">Task Structure</w:t>
+      </w:r>
+      <w:r>
+        <w:t xml:space="preserve"> </w:t>
+      </w:r>
+      <w:r>
+        <w:t xml:space="preserve">involves refining specific wording and response options, including deciding on the inclusion of</w:t>
+      </w:r>
+      <w:r>
+        <w:t xml:space="preserve"> </w:t>
+      </w:r>
+      <w:r>
+        <w:t xml:space="preserve">“I Don’t Know”</w:t>
+      </w:r>
+      <w:r>
+        <w:t xml:space="preserve"> </w:t>
+      </w:r>
+      <w:r>
+        <w:t xml:space="preserve">or otherwise neutral response options,</w:t>
+      </w:r>
+      <w:r>
+        <w:t xml:space="preserve"> </w:t>
+      </w:r>
+      <w:r>
+        <w:rPr>
+          <w:i/>
+          <w:iCs/>
+        </w:rPr>
+        <w:t xml:space="preserve">Order Effects</w:t>
+      </w:r>
+      <w:r>
+        <w:t xml:space="preserve"> </w:t>
+      </w:r>
+      <w:r>
+        <w:t xml:space="preserve">involves strategies to randomly present content, as judgements of a specific piece of content are affected by perceptions of immediately previous pieces of content, and</w:t>
+      </w:r>
+      <w:r>
+        <w:t xml:space="preserve"> </w:t>
+      </w:r>
+      <w:r>
+        <w:rPr>
+          <w:i/>
+          <w:iCs/>
+        </w:rPr>
+        <w:t xml:space="preserve">Annotator Effects</w:t>
+      </w:r>
+      <w:r>
+        <w:t xml:space="preserve"> </w:t>
+      </w:r>
+      <w:r>
+        <w:t xml:space="preserve">which involves strategies to appropriately account for differences in perception based on the backgrounds, experiences and opinions of the annotators</w:t>
+      </w:r>
+      <w:r>
+        <w:t xml:space="preserve"> </w:t>
+      </w:r>
+      <w:r>
+        <w:t xml:space="preserve">(Beck et al., 2022)</w:t>
+      </w:r>
+      <w:r>
+        <w:t xml:space="preserve">.</w:t>
       </w:r>
     </w:p>
     <w:p>
@@ -1428,330 +2043,7 @@
         <w:pStyle w:val="BodyText"/>
       </w:pPr>
       <w:r>
-        <w:t xml:space="preserve">Aroyo &amp; Welty (2015)</w:t>
-      </w:r>
-      <w:r>
-        <w:t xml:space="preserve"> </w:t>
-      </w:r>
-      <w:r>
-        <w:t xml:space="preserve">for myth 6: disagreement indicates that the media being rated is</w:t>
-      </w:r>
-      <w:r>
-        <w:t xml:space="preserve"> </w:t>
-      </w:r>
-      <w:r>
-        <w:t xml:space="preserve">ambiguous.</w:t>
-      </w:r>
-    </w:p>
-    <w:bookmarkEnd w:id="32"/>
-    <w:bookmarkStart w:id="36" w:name="X2df7c4c2993a693a086bd013952fd634c6c3e23"/>
-    <w:p>
-      <w:pPr>
-        <w:pStyle w:val="Heading4"/>
-      </w:pPr>
-      <w:r>
-        <w:t xml:space="preserve">Treat annotation generating process as an instrument</w:t>
-      </w:r>
-    </w:p>
-    <w:p>
-      <w:pPr>
-        <w:pStyle w:val="FirstParagraph"/>
-      </w:pPr>
-      <w:r>
-        <w:t xml:space="preserve">To measure constructs, the social sciences create instruments, often in the form of surveys to measure variables defined as latent, or indirectly observable, like the effectiveness of a teacher, or recidivism, the risk that someone will repeat a crime. As one may measure one’s height with a ruler, one may acknowledge that no measurement is perfect, but estimate one’s latent</w:t>
-      </w:r>
-      <w:r>
-        <w:t xml:space="preserve"> </w:t>
-      </w:r>
-      <w:r>
-        <w:t xml:space="preserve">‘height’</w:t>
-      </w:r>
-      <w:r>
-        <w:t xml:space="preserve"> </w:t>
-      </w:r>
-      <w:r>
-        <w:t xml:space="preserve">via multiple measurements</w:t>
-      </w:r>
-      <w:r>
-        <w:t xml:space="preserve"> </w:t>
-      </w:r>
-      <w:r>
         <w:t xml:space="preserve">Jacobs &amp; Wallach (2021)</w:t>
-      </w:r>
-      <w:r>
-        <w:t xml:space="preserve">.</w:t>
-      </w:r>
-    </w:p>
-    <w:p>
-      <w:pPr>
-        <w:pStyle w:val="BodyText"/>
-      </w:pPr>
-      <w:r>
-        <w:t xml:space="preserve">Beck et al. (2022)</w:t>
-      </w:r>
-    </w:p>
-    <w:p>
-      <w:pPr>
-        <w:pStyle w:val="Compact"/>
-        <w:numPr>
-          <w:ilvl w:val="0"/>
-          <w:numId w:val="1001"/>
-        </w:numPr>
-      </w:pPr>
-      <w:r>
-        <w:t xml:space="preserve">annotation collection requires design thinking</w:t>
-      </w:r>
-    </w:p>
-    <w:p>
-      <w:pPr>
-        <w:numPr>
-          <w:ilvl w:val="1"/>
-          <w:numId w:val="1002"/>
-        </w:numPr>
-      </w:pPr>
-      <w:r>
-        <w:t xml:space="preserve">Task Structure: specific wording and response options, including</w:t>
-      </w:r>
-      <w:r>
-        <w:t xml:space="preserve"> </w:t>
-      </w:r>
-      <w:r>
-        <w:t xml:space="preserve">debates over the inclusion of</w:t>
-      </w:r>
-      <w:r>
-        <w:t xml:space="preserve"> </w:t>
-      </w:r>
-      <w:r>
-        <w:t xml:space="preserve">“I don’t Know”</w:t>
-      </w:r>
-      <w:r>
-        <w:t xml:space="preserve"> </w:t>
-      </w:r>
-      <w:r>
-        <w:t xml:space="preserve">option</w:t>
-      </w:r>
-    </w:p>
-    <w:p>
-      <w:pPr>
-        <w:numPr>
-          <w:ilvl w:val="1"/>
-          <w:numId w:val="1002"/>
-        </w:numPr>
-      </w:pPr>
-      <w:r>
-        <w:t xml:space="preserve">Order Effects: specific judgements are affected by previous</w:t>
-      </w:r>
-      <w:r>
-        <w:t xml:space="preserve"> </w:t>
-      </w:r>
-      <w:r>
-        <w:t xml:space="preserve">perceptions</w:t>
-      </w:r>
-    </w:p>
-    <w:p>
-      <w:pPr>
-        <w:numPr>
-          <w:ilvl w:val="1"/>
-          <w:numId w:val="1002"/>
-        </w:numPr>
-      </w:pPr>
-      <w:r>
-        <w:t xml:space="preserve">Annotator Effects: backgrounds, opinions, experiences of</w:t>
-      </w:r>
-      <w:r>
-        <w:t xml:space="preserve"> </w:t>
-      </w:r>
-      <w:r>
-        <w:t xml:space="preserve">respondents affect responses</w:t>
-      </w:r>
-    </w:p>
-    <w:p>
-      <w:pPr>
-        <w:pStyle w:val="Heading3"/>
-        <w:numPr>
-          <w:ilvl w:val="1"/>
-          <w:numId w:val="1000"/>
-        </w:numPr>
-      </w:pPr>
-      <w:bookmarkStart w:id="33" w:name="issues-with-instruments"/>
-      <w:r>
-        <w:t xml:space="preserve">Issues with instruments</w:t>
-      </w:r>
-      <w:bookmarkEnd w:id="33"/>
-    </w:p>
-    <w:p>
-      <w:pPr>
-        <w:pStyle w:val="FirstParagraph"/>
-      </w:pPr>
-      <w:r>
-        <w:t xml:space="preserve">Beck et al. (2022)</w:t>
-      </w:r>
-    </w:p>
-    <w:p>
-      <w:pPr>
-        <w:pStyle w:val="Compact"/>
-        <w:numPr>
-          <w:ilvl w:val="0"/>
-          <w:numId w:val="1003"/>
-        </w:numPr>
-      </w:pPr>
-      <w:r>
-        <w:t xml:space="preserve">annotation collection requires design thinking</w:t>
-      </w:r>
-    </w:p>
-    <w:p>
-      <w:pPr>
-        <w:pStyle w:val="Compact"/>
-        <w:numPr>
-          <w:ilvl w:val="1"/>
-          <w:numId w:val="1004"/>
-        </w:numPr>
-      </w:pPr>
-      <w:r>
-        <w:t xml:space="preserve">Task Structure: specific wording and response options, including</w:t>
-      </w:r>
-      <w:r>
-        <w:t xml:space="preserve"> </w:t>
-      </w:r>
-      <w:r>
-        <w:t xml:space="preserve">debates over the inclusion of</w:t>
-      </w:r>
-      <w:r>
-        <w:t xml:space="preserve"> </w:t>
-      </w:r>
-      <w:r>
-        <w:t xml:space="preserve">“I don’t Know”</w:t>
-      </w:r>
-      <w:r>
-        <w:t xml:space="preserve"> </w:t>
-      </w:r>
-      <w:r>
-        <w:t xml:space="preserve">option</w:t>
-      </w:r>
-    </w:p>
-    <w:p>
-      <w:pPr>
-        <w:pStyle w:val="Compact"/>
-        <w:numPr>
-          <w:ilvl w:val="1"/>
-          <w:numId w:val="1004"/>
-        </w:numPr>
-      </w:pPr>
-      <w:r>
-        <w:t xml:space="preserve">Order Effects: specific judgements are affected by previous</w:t>
-      </w:r>
-      <w:r>
-        <w:t xml:space="preserve"> </w:t>
-      </w:r>
-      <w:r>
-        <w:t xml:space="preserve">perceptions</w:t>
-      </w:r>
-    </w:p>
-    <w:p>
-      <w:pPr>
-        <w:pStyle w:val="Compact"/>
-        <w:numPr>
-          <w:ilvl w:val="1"/>
-          <w:numId w:val="1004"/>
-        </w:numPr>
-      </w:pPr>
-      <w:r>
-        <w:t xml:space="preserve">Annotator Effects: backgrounds, opinions, experiences of</w:t>
-      </w:r>
-      <w:r>
-        <w:t xml:space="preserve"> </w:t>
-      </w:r>
-      <w:r>
-        <w:t xml:space="preserve">respondents affect responses</w:t>
-      </w:r>
-    </w:p>
-    <w:p>
-      <w:pPr>
-        <w:pStyle w:val="FirstParagraph"/>
-      </w:pPr>
-      <w:r>
-        <w:t xml:space="preserve">[another ref that describes the target as a latent variable]</w:t>
-      </w:r>
-    </w:p>
-    <w:p>
-      <w:pPr>
-        <w:pStyle w:val="BodyText"/>
-      </w:pPr>
-      <w:r>
-        <w:t xml:space="preserve">Jacobs &amp; Wallach (2021)</w:t>
-      </w:r>
-    </w:p>
-    <w:p>
-      <w:pPr>
-        <w:pStyle w:val="Compact"/>
-        <w:numPr>
-          <w:ilvl w:val="0"/>
-          <w:numId w:val="1005"/>
-        </w:numPr>
-      </w:pPr>
-      <w:r>
-        <w:t xml:space="preserve">reliability: do similar inputs to a measurement model present</w:t>
-      </w:r>
-      <w:r>
-        <w:t xml:space="preserve"> </w:t>
-      </w:r>
-      <w:r>
-        <w:t xml:space="preserve">similar outputs?</w:t>
-      </w:r>
-    </w:p>
-    <w:p>
-      <w:pPr>
-        <w:pStyle w:val="FirstParagraph"/>
-      </w:pPr>
-      <w:r>
-        <w:t xml:space="preserve">test-retest: are measurements of an unobservable latent construct taken</w:t>
-      </w:r>
-      <w:r>
-        <w:t xml:space="preserve"> </w:t>
-      </w:r>
-      <w:r>
-        <w:t xml:space="preserve">at different times via a measurement model similar, assuming the</w:t>
-      </w:r>
-      <w:r>
-        <w:t xml:space="preserve"> </w:t>
-      </w:r>
-      <w:r>
-        <w:t xml:space="preserve">construct hasn’t changed?</w:t>
-      </w:r>
-    </w:p>
-    <w:p>
-      <w:pPr>
-        <w:pStyle w:val="Compact"/>
-        <w:numPr>
-          <w:ilvl w:val="0"/>
-          <w:numId w:val="1006"/>
-        </w:numPr>
-      </w:pPr>
-      <w:r>
-        <w:t xml:space="preserve">validity: is it</w:t>
-      </w:r>
-      <w:r>
-        <w:t xml:space="preserve"> </w:t>
-      </w:r>
-      <w:r>
-        <w:t xml:space="preserve">‘right’</w:t>
-      </w:r>
-      <w:r>
-        <w:t xml:space="preserve">?</w:t>
-      </w:r>
-    </w:p>
-    <w:p>
-      <w:pPr>
-        <w:pStyle w:val="FirstParagraph"/>
-      </w:pPr>
-      <w:r>
-        <w:t xml:space="preserve">no single test for validity on purpose, because it requires thinking. do</w:t>
-      </w:r>
-      <w:r>
-        <w:t xml:space="preserve"> </w:t>
-      </w:r>
-      <w:r>
-        <w:t xml:space="preserve">our measurements:</w:t>
       </w:r>
     </w:p>
     <w:p>
@@ -1763,7 +2055,33 @@
         </w:numPr>
       </w:pPr>
       <w:r>
-        <w:t xml:space="preserve">face validity: look plausible/ sensible?</w:t>
+        <w:t xml:space="preserve">reliability: do similar inputs to a measurement model present</w:t>
+      </w:r>
+      <w:r>
+        <w:t xml:space="preserve"> </w:t>
+      </w:r>
+      <w:r>
+        <w:t xml:space="preserve">similar outputs?</w:t>
+      </w:r>
+    </w:p>
+    <w:p>
+      <w:pPr>
+        <w:pStyle w:val="FirstParagraph"/>
+      </w:pPr>
+      <w:r>
+        <w:t xml:space="preserve">test-retest: are measurements of an unobservable latent construct taken</w:t>
+      </w:r>
+      <w:r>
+        <w:t xml:space="preserve"> </w:t>
+      </w:r>
+      <w:r>
+        <w:t xml:space="preserve">at different times via a measurement model similar, assuming the</w:t>
+      </w:r>
+      <w:r>
+        <w:t xml:space="preserve"> </w:t>
+      </w:r>
+      <w:r>
+        <w:t xml:space="preserve">construct hasn’t changed?</w:t>
       </w:r>
     </w:p>
     <w:p>
@@ -1771,365 +2089,172 @@
         <w:pStyle w:val="Compact"/>
         <w:numPr>
           <w:ilvl w:val="0"/>
-          <w:numId w:val="1007"/>
-        </w:numPr>
-      </w:pPr>
-      <w:r>
-        <w:t xml:space="preserve">content validity: capture the construct?</w:t>
-      </w:r>
-    </w:p>
-    <w:p>
-      <w:pPr>
-        <w:pStyle w:val="Compact"/>
-        <w:numPr>
-          <w:ilvl w:val="1"/>
           <w:numId w:val="1008"/>
         </w:numPr>
       </w:pPr>
       <w:r>
-        <w:t xml:space="preserve">structural validity: show the inter-correlations we expect?</w:t>
+        <w:t xml:space="preserve">validity: is it</w:t>
+      </w:r>
+      <w:r>
+        <w:t xml:space="preserve"> </w:t>
+      </w:r>
+      <w:r>
+        <w:t xml:space="preserve">‘right’</w:t>
+      </w:r>
+      <w:r>
+        <w:t xml:space="preserve">?</w:t>
+      </w:r>
+    </w:p>
+    <w:p>
+      <w:pPr>
+        <w:pStyle w:val="FirstParagraph"/>
+      </w:pPr>
+      <w:r>
+        <w:t xml:space="preserve">no single test for validity on purpose, because it requires thinking. do</w:t>
+      </w:r>
+      <w:r>
+        <w:t xml:space="preserve"> </w:t>
+      </w:r>
+      <w:r>
+        <w:t xml:space="preserve">our measurements:</w:t>
       </w:r>
     </w:p>
     <w:p>
       <w:pPr>
         <w:pStyle w:val="Compact"/>
-        <w:numPr>
-          <w:ilvl w:val="1"/>
-          <w:numId w:val="1008"/>
-        </w:numPr>
-      </w:pPr>
-      <w:r>
-        <w:t xml:space="preserve">substantive validity: capture only observable properties thought</w:t>
-      </w:r>
-      <w:r>
-        <w:t xml:space="preserve"> </w:t>
-      </w:r>
-      <w:r>
-        <w:t xml:space="preserve">to be related to the construct?</w:t>
-      </w:r>
-    </w:p>
-    <w:p>
-      <w:pPr>
-        <w:pStyle w:val="Compact"/>
-        <w:numPr>
-          <w:ilvl w:val="0"/>
-          <w:numId w:val="1007"/>
-        </w:numPr>
-      </w:pPr>
-      <w:r>
-        <w:t xml:space="preserve">convergent validity: show correlations with other validated methods?</w:t>
-      </w:r>
-    </w:p>
-    <w:p>
-      <w:pPr>
-        <w:pStyle w:val="Compact"/>
-        <w:numPr>
-          <w:ilvl w:val="0"/>
-          <w:numId w:val="1007"/>
-        </w:numPr>
-      </w:pPr>
-      <w:r>
-        <w:t xml:space="preserve">discriminant validity: show correlations with other</w:t>
-      </w:r>
-      <w:r>
-        <w:t xml:space="preserve"> </w:t>
-      </w:r>
-      <w:r>
-        <w:t xml:space="preserve">construct/properties thought not to be related to the construct?</w:t>
-      </w:r>
-    </w:p>
-    <w:p>
-      <w:pPr>
-        <w:pStyle w:val="Compact"/>
-        <w:numPr>
-          <w:ilvl w:val="0"/>
-          <w:numId w:val="1007"/>
-        </w:numPr>
-      </w:pPr>
-      <w:r>
-        <w:t xml:space="preserve">predictive validity: show correlations with constructs/properties</w:t>
-      </w:r>
-      <w:r>
-        <w:t xml:space="preserve"> </w:t>
-      </w:r>
-      <w:r>
-        <w:t xml:space="preserve">thought to be related, but not in the operationalization?</w:t>
-      </w:r>
-    </w:p>
-    <w:p>
-      <w:pPr>
-        <w:pStyle w:val="Compact"/>
-        <w:numPr>
-          <w:ilvl w:val="0"/>
-          <w:numId w:val="1007"/>
-        </w:numPr>
-      </w:pPr>
-      <w:r>
-        <w:t xml:space="preserve">hypothesis validity: shed light on relevant hypotheses about the</w:t>
-      </w:r>
-      <w:r>
-        <w:t xml:space="preserve"> </w:t>
-      </w:r>
-      <w:r>
-        <w:t xml:space="preserve">construct being measured?</w:t>
-      </w:r>
-    </w:p>
-    <w:p>
-      <w:pPr>
-        <w:pStyle w:val="Compact"/>
-        <w:numPr>
-          <w:ilvl w:val="0"/>
-          <w:numId w:val="1007"/>
-        </w:numPr>
-      </w:pPr>
-      <w:r>
-        <w:t xml:space="preserve">consequential validity: allow for the consequences obtained from the</w:t>
-      </w:r>
-      <w:r>
-        <w:t xml:space="preserve"> </w:t>
-      </w:r>
-      <w:r>
-        <w:t xml:space="preserve">measurement model to be assessed?</w:t>
-      </w:r>
-    </w:p>
-    <w:p>
-      <w:pPr>
-        <w:pStyle w:val="FirstParagraph"/>
-      </w:pPr>
-      <w:r>
-        <w:t xml:space="preserve">metrology, standard deviation of standard deviations etc.</w:t>
-      </w:r>
-    </w:p>
-    <w:bookmarkStart w:id="34" w:name="ml-ignores-perspectives-of-annotators"/>
-    <w:p>
-      <w:pPr>
-        <w:pStyle w:val="Heading5"/>
-      </w:pPr>
-      <w:r>
-        <w:t xml:space="preserve">ML ignores perspectives of annotators</w:t>
-      </w:r>
-    </w:p>
-    <w:p>
-      <w:pPr>
-        <w:pStyle w:val="FirstParagraph"/>
-      </w:pPr>
-      <w:r>
-        <w:t xml:space="preserve">Cabitza et al. (2023)</w:t>
-      </w:r>
-      <w:r>
-        <w:t xml:space="preserve">: whether the target of the annotation is a subjective</w:t>
-      </w:r>
-      <w:r>
-        <w:t xml:space="preserve"> </w:t>
-      </w:r>
-      <w:r>
-        <w:t xml:space="preserve">phenomenon or not, disagreement is always irreducible. Yet ML typically</w:t>
-      </w:r>
-      <w:r>
-        <w:t xml:space="preserve"> </w:t>
-      </w:r>
-      <w:r>
-        <w:t xml:space="preserve">assumes there is a single</w:t>
-      </w:r>
-      <w:r>
-        <w:t xml:space="preserve"> </w:t>
-      </w:r>
-      <w:r>
-        <w:t xml:space="preserve">‘ground truth’</w:t>
-      </w:r>
-      <w:r>
-        <w:t xml:space="preserve">, and its best indicator is</w:t>
-      </w:r>
-      <w:r>
-        <w:t xml:space="preserve"> </w:t>
-      </w:r>
-      <w:r>
-        <w:t xml:space="preserve">inter-annotator agreement. But taking the perspectives of the annotators</w:t>
-      </w:r>
-      <w:r>
-        <w:t xml:space="preserve"> </w:t>
-      </w:r>
-      <w:r>
-        <w:t xml:space="preserve">into account, both in the data annotation but also the modelling phase</w:t>
-      </w:r>
-      <w:r>
-        <w:t xml:space="preserve"> </w:t>
-      </w:r>
-      <w:r>
-        <w:t xml:space="preserve">of ML projects has recently been shown to benefit ML modelling in a</w:t>
-      </w:r>
-      <w:r>
-        <w:t xml:space="preserve"> </w:t>
-      </w:r>
-      <w:r>
-        <w:t xml:space="preserve">number of contexts.</w:t>
-      </w:r>
-    </w:p>
-    <w:p>
-      <w:pPr>
-        <w:pStyle w:val="BodyText"/>
-      </w:pPr>
-      <w:r>
-        <w:t xml:space="preserve">weak perspectivist approach: taking perspectives into account while</w:t>
-      </w:r>
-      <w:r>
-        <w:t xml:space="preserve"> </w:t>
-      </w:r>
-      <w:r>
-        <w:t xml:space="preserve">designing and collecting annotations, but ultimately reducing</w:t>
-      </w:r>
-      <w:r>
-        <w:t xml:space="preserve"> </w:t>
-      </w:r>
-      <w:r>
-        <w:t xml:space="preserve">annotations to a single label or rating.</w:t>
-      </w:r>
-    </w:p>
-    <w:p>
-      <w:pPr>
-        <w:pStyle w:val="BodyText"/>
-      </w:pPr>
-      <w:r>
-        <w:t xml:space="preserve">strong perspectivist approach: taking perspectives into account for</w:t>
-      </w:r>
-      <w:r>
-        <w:t xml:space="preserve"> </w:t>
-      </w:r>
-      <w:r>
-        <w:t xml:space="preserve">ground truthing and modelling phases.</w:t>
-      </w:r>
-    </w:p>
-    <w:p>
-      <w:pPr>
-        <w:pStyle w:val="BodyText"/>
-      </w:pPr>
-      <w:r>
-        <w:t xml:space="preserve">benefits of this approach:</w:t>
-      </w:r>
-    </w:p>
-    <w:p>
-      <w:pPr>
         <w:numPr>
           <w:ilvl w:val="0"/>
           <w:numId w:val="1009"/>
         </w:numPr>
       </w:pPr>
       <w:r>
-        <w:t xml:space="preserve">is congruent with the reality of collecting annotations</w:t>
-      </w:r>
-    </w:p>
-    <w:p>
-      <w:pPr>
+        <w:t xml:space="preserve">face validity: look plausible/ sensible?</w:t>
+      </w:r>
+    </w:p>
+    <w:p>
+      <w:pPr>
+        <w:pStyle w:val="Compact"/>
         <w:numPr>
           <w:ilvl w:val="0"/>
           <w:numId w:val="1009"/>
         </w:numPr>
       </w:pPr>
       <w:r>
-        <w:t xml:space="preserve">includes the signal in the variance of labels or ratings</w:t>
-      </w:r>
-    </w:p>
-    <w:p>
-      <w:pPr>
+        <w:t xml:space="preserve">content validity: capture the construct?</w:t>
+      </w:r>
+    </w:p>
+    <w:p>
+      <w:pPr>
+        <w:pStyle w:val="Compact"/>
+        <w:numPr>
+          <w:ilvl w:val="1"/>
+          <w:numId w:val="1010"/>
+        </w:numPr>
+      </w:pPr>
+      <w:r>
+        <w:t xml:space="preserve">structural validity: show the inter-correlations we expect?</w:t>
+      </w:r>
+    </w:p>
+    <w:p>
+      <w:pPr>
+        <w:pStyle w:val="Compact"/>
+        <w:numPr>
+          <w:ilvl w:val="1"/>
+          <w:numId w:val="1010"/>
+        </w:numPr>
+      </w:pPr>
+      <w:r>
+        <w:t xml:space="preserve">substantive validity: capture only observable properties thought</w:t>
+      </w:r>
+      <w:r>
+        <w:t xml:space="preserve"> </w:t>
+      </w:r>
+      <w:r>
+        <w:t xml:space="preserve">to be related to the construct?</w:t>
+      </w:r>
+    </w:p>
+    <w:p>
+      <w:pPr>
+        <w:pStyle w:val="Compact"/>
         <w:numPr>
           <w:ilvl w:val="0"/>
           <w:numId w:val="1009"/>
         </w:numPr>
       </w:pPr>
       <w:r>
-        <w:t xml:space="preserve">avoids majority group perspective appearing to be</w:t>
-      </w:r>
-      <w:r>
-        <w:t xml:space="preserve"> </w:t>
-      </w:r>
-      <w:r>
-        <w:t xml:space="preserve">‘objective’</w:t>
-      </w:r>
-    </w:p>
-    <w:p>
-      <w:pPr>
+        <w:t xml:space="preserve">convergent validity: show correlations with other validated methods?</w:t>
+      </w:r>
+    </w:p>
+    <w:p>
+      <w:pPr>
+        <w:pStyle w:val="Compact"/>
         <w:numPr>
           <w:ilvl w:val="0"/>
           <w:numId w:val="1009"/>
         </w:numPr>
       </w:pPr>
       <w:r>
-        <w:t xml:space="preserve">allows for the modelling of human errors and variances</w:t>
-      </w:r>
-    </w:p>
-    <w:p>
-      <w:pPr>
+        <w:t xml:space="preserve">discriminant validity: show correlations with other</w:t>
+      </w:r>
+      <w:r>
+        <w:t xml:space="preserve"> </w:t>
+      </w:r>
+      <w:r>
+        <w:t xml:space="preserve">construct/properties thought not to be related to the construct?</w:t>
+      </w:r>
+    </w:p>
+    <w:p>
+      <w:pPr>
+        <w:pStyle w:val="Compact"/>
         <w:numPr>
           <w:ilvl w:val="0"/>
           <w:numId w:val="1009"/>
         </w:numPr>
       </w:pPr>
       <w:r>
-        <w:t xml:space="preserve">allows for uncertain, fuzzy, or soft model development</w:t>
-      </w:r>
-    </w:p>
-    <w:p>
-      <w:pPr>
+        <w:t xml:space="preserve">predictive validity: show correlations with constructs/properties</w:t>
+      </w:r>
+      <w:r>
+        <w:t xml:space="preserve"> </w:t>
+      </w:r>
+      <w:r>
+        <w:t xml:space="preserve">thought to be related, but not in the operationalization?</w:t>
+      </w:r>
+    </w:p>
+    <w:p>
+      <w:pPr>
+        <w:pStyle w:val="Compact"/>
         <w:numPr>
           <w:ilvl w:val="0"/>
           <w:numId w:val="1009"/>
         </w:numPr>
       </w:pPr>
       <w:r>
-        <w:t xml:space="preserve">more complete report of the data generating process, as it also</w:t>
-      </w:r>
-      <w:r>
-        <w:t xml:space="preserve"> </w:t>
-      </w:r>
-      <w:r>
-        <w:t xml:space="preserve">reports uncertainty</w:t>
-      </w:r>
-    </w:p>
-    <w:p>
-      <w:pPr>
-        <w:pStyle w:val="FirstParagraph"/>
-      </w:pPr>
-      <w:r>
-        <w:t xml:space="preserve">downsides:</w:t>
-      </w:r>
-    </w:p>
-    <w:p>
-      <w:pPr>
+        <w:t xml:space="preserve">hypothesis validity: shed light on relevant hypotheses about the</w:t>
+      </w:r>
+      <w:r>
+        <w:t xml:space="preserve"> </w:t>
+      </w:r>
+      <w:r>
+        <w:t xml:space="preserve">construct being measured?</w:t>
+      </w:r>
+    </w:p>
+    <w:p>
+      <w:pPr>
+        <w:pStyle w:val="Compact"/>
         <w:numPr>
           <w:ilvl w:val="0"/>
-          <w:numId w:val="1010"/>
+          <w:numId w:val="1009"/>
         </w:numPr>
       </w:pPr>
       <w:r>
-        <w:t xml:space="preserve">multiple raters, and therefore costs/time/rater availability are</w:t>
-      </w:r>
-      <w:r>
-        <w:t xml:space="preserve"> </w:t>
-      </w:r>
-      <w:r>
-        <w:t xml:space="preserve">issues</w:t>
-      </w:r>
-    </w:p>
-    <w:p>
-      <w:pPr>
-        <w:numPr>
-          <w:ilvl w:val="0"/>
-          <w:numId w:val="1010"/>
-        </w:numPr>
-      </w:pPr>
-      <w:r>
-        <w:t xml:space="preserve">need for perspectivist ML approaches</w:t>
-      </w:r>
-    </w:p>
-    <w:p>
-      <w:pPr>
-        <w:numPr>
-          <w:ilvl w:val="0"/>
-          <w:numId w:val="1010"/>
-        </w:numPr>
-      </w:pPr>
-      <w:r>
-        <w:t xml:space="preserve">validation becomes more challenging</w:t>
+        <w:t xml:space="preserve">consequential validity: allow for the consequences obtained from the</w:t>
+      </w:r>
+      <w:r>
+        <w:t xml:space="preserve"> </w:t>
+      </w:r>
+      <w:r>
+        <w:t xml:space="preserve">measurement model to be assessed?</w:t>
       </w:r>
     </w:p>
     <w:p>
@@ -2137,217 +2262,178 @@
         <w:pStyle w:val="FirstParagraph"/>
       </w:pPr>
       <w:r>
-        <w:t xml:space="preserve">recommendations:</w:t>
-      </w:r>
-    </w:p>
-    <w:p>
-      <w:pPr>
+        <w:t xml:space="preserve">metrology, standard deviation of standard deviations etc.</w:t>
+      </w:r>
+    </w:p>
+    <w:bookmarkEnd w:id="34"/>
+    <w:bookmarkEnd w:id="35"/>
+    <w:bookmarkStart w:id="36" w:name="inadequate-reporting"/>
+    <w:p>
+      <w:pPr>
+        <w:pStyle w:val="Heading3"/>
+      </w:pPr>
+      <w:r>
+        <w:t xml:space="preserve">Inadequate reporting</w:t>
+      </w:r>
+    </w:p>
+    <w:p>
+      <w:pPr>
+        <w:pStyle w:val="FirstParagraph"/>
+      </w:pPr>
+      <w:r>
+        <w:t xml:space="preserve">Geiger et al. (2021)</w:t>
+      </w:r>
+      <w:r>
+        <w:t xml:space="preserve"> </w:t>
+      </w:r>
+      <w:r>
+        <w:t xml:space="preserve">ML science studies inadequately report</w:t>
+      </w:r>
+      <w:r>
+        <w:t xml:space="preserve"> </w:t>
+      </w:r>
+      <w:r>
+        <w:t xml:space="preserve">‘ground truth’</w:t>
+      </w:r>
+    </w:p>
+    <w:p>
+      <w:pPr>
+        <w:pStyle w:val="BodyText"/>
+      </w:pPr>
+      <w:r>
+        <w:t xml:space="preserve">Hullman et al. (2022)</w:t>
+      </w:r>
+      <w:r>
+        <w:t xml:space="preserve"> </w:t>
+      </w:r>
+      <w:r>
+        <w:t xml:space="preserve">thus we cannot know what data generating process the</w:t>
+      </w:r>
+      <w:r>
+        <w:t xml:space="preserve"> </w:t>
+      </w:r>
+      <w:r>
+        <w:t xml:space="preserve">resulting model represents</w:t>
+      </w:r>
+    </w:p>
+    <w:p>
+      <w:pPr>
+        <w:pStyle w:val="BodyText"/>
+      </w:pPr>
+      <w:r>
+        <w:t xml:space="preserve">[perhaps cat image parable here?]</w:t>
+      </w:r>
+    </w:p>
+    <w:p>
+      <w:pPr>
+        <w:pStyle w:val="BodyText"/>
+      </w:pPr>
+      <w:r>
+        <w:t xml:space="preserve">An investigation of 15 data science workers,</w:t>
+      </w:r>
+      <w:r>
+        <w:t xml:space="preserve"> </w:t>
+      </w:r>
+      <w:r>
+        <w:t xml:space="preserve">Muller et al. (2021)</w:t>
+      </w:r>
+      <w:r>
+        <w:t xml:space="preserve"> </w:t>
+      </w:r>
+      <w:r>
+        <w:t xml:space="preserve">observed common phases, which include determining the annotation scheme - all possible labels that can be attributed to digital representations of objects along with any relevant guidelines, the actual process of collecting labels, and the process by which the annotations are then aggregated into a single label. They note the difficulty of this work: issues in the annotation schemes are often discovered as annotation projects progress, requiring varying degrees of improvised adjustment.</w:t>
+      </w:r>
+    </w:p>
+    <w:bookmarkEnd w:id="36"/>
+    <w:bookmarkEnd w:id="37"/>
+    <w:bookmarkEnd w:id="38"/>
+    <w:bookmarkStart w:id="66" w:name="present-work-1"/>
+    <w:p>
+      <w:pPr>
+        <w:pStyle w:val="Heading1"/>
+      </w:pPr>
+      <w:r>
+        <w:t xml:space="preserve">Present Work</w:t>
+      </w:r>
+    </w:p>
+    <w:p>
+      <w:pPr>
+        <w:pStyle w:val="FirstParagraph"/>
+      </w:pPr>
+      <w:r>
+        <w:t xml:space="preserve">We incorporate these considerations in the design of our study, and</w:t>
+      </w:r>
+      <w:r>
+        <w:t xml:space="preserve"> </w:t>
+      </w:r>
+      <w:r>
+        <w:t xml:space="preserve">attempt to further the field in the following ways:</w:t>
+      </w:r>
+    </w:p>
+    <w:p>
+      <w:pPr>
+        <w:pStyle w:val="Compact"/>
         <w:numPr>
           <w:ilvl w:val="0"/>
           <w:numId w:val="1011"/>
         </w:numPr>
       </w:pPr>
       <w:r>
-        <w:t xml:space="preserve">complete labeling schemes, including</w:t>
-      </w:r>
-      <w:r>
-        <w:t xml:space="preserve"> </w:t>
-      </w:r>
-      <w:r>
-        <w:t xml:space="preserve">‘i don’t know’</w:t>
-      </w:r>
-      <w:r>
-        <w:t xml:space="preserve">,</w:t>
-      </w:r>
-      <w:r>
-        <w:t xml:space="preserve"> </w:t>
-      </w:r>
-      <w:r>
-        <w:t xml:space="preserve">‘none of these’</w:t>
-      </w:r>
-      <w:r>
-        <w:t xml:space="preserve"> </w:t>
-      </w:r>
-      <w:r>
-        <w:t xml:space="preserve">etc. categories, and the ability to express issues with label set</w:t>
-      </w:r>
-    </w:p>
-    <w:p>
-      <w:pPr>
+        <w:t xml:space="preserve">we attempt representative sampling of both media and respondents</w:t>
+      </w:r>
+    </w:p>
+    <w:p>
+      <w:pPr>
+        <w:pStyle w:val="Compact"/>
         <w:numPr>
           <w:ilvl w:val="0"/>
           <w:numId w:val="1011"/>
         </w:numPr>
       </w:pPr>
       <w:r>
-        <w:t xml:space="preserve">enough raters</w:t>
-      </w:r>
-    </w:p>
-    <w:p>
-      <w:pPr>
+        <w:t xml:space="preserve">we aim to estimate 10-dimensional psychological construct</w:t>
+      </w:r>
+    </w:p>
+    <w:p>
+      <w:pPr>
+        <w:pStyle w:val="Compact"/>
         <w:numPr>
           <w:ilvl w:val="0"/>
           <w:numId w:val="1011"/>
         </w:numPr>
       </w:pPr>
       <w:r>
-        <w:t xml:space="preserve">heterogenous raters</w:t>
-      </w:r>
-    </w:p>
-    <w:p>
-      <w:pPr>
+        <w:t xml:space="preserve">we select media that is ambiguous (i.e. that will result in</w:t>
+      </w:r>
+      <w:r>
+        <w:t xml:space="preserve"> </w:t>
+      </w:r>
+      <w:r>
+        <w:t xml:space="preserve">subjectivity in the ratings) as well as media that we expect not to</w:t>
+      </w:r>
+      <w:r>
+        <w:t xml:space="preserve"> </w:t>
+      </w:r>
+      <w:r>
+        <w:t xml:space="preserve">be ambiguous for comparison</w:t>
+      </w:r>
+    </w:p>
+    <w:p>
+      <w:pPr>
+        <w:pStyle w:val="Compact"/>
         <w:numPr>
           <w:ilvl w:val="0"/>
           <w:numId w:val="1011"/>
         </w:numPr>
       </w:pPr>
       <w:r>
-        <w:t xml:space="preserve">adequate reporting:</w:t>
-      </w:r>
-    </w:p>
-    <w:p>
-      <w:pPr>
-        <w:numPr>
-          <w:ilvl w:val="1"/>
-          <w:numId w:val="1012"/>
-        </w:numPr>
-      </w:pPr>
-      <w:r>
-        <w:t xml:space="preserve">number of raters,</w:t>
-      </w:r>
-    </w:p>
-    <w:p>
-      <w:pPr>
-        <w:numPr>
-          <w:ilvl w:val="1"/>
-          <w:numId w:val="1012"/>
-        </w:numPr>
-      </w:pPr>
-      <w:r>
-        <w:t xml:space="preserve">rater expertise</w:t>
-      </w:r>
-    </w:p>
-    <w:p>
-      <w:pPr>
-        <w:numPr>
-          <w:ilvl w:val="1"/>
-          <w:numId w:val="1012"/>
-        </w:numPr>
-      </w:pPr>
-      <w:r>
-        <w:t xml:space="preserve">incentive</w:t>
-      </w:r>
-    </w:p>
-    <w:p>
-      <w:pPr>
-        <w:numPr>
-          <w:ilvl w:val="1"/>
-          <w:numId w:val="1012"/>
-        </w:numPr>
-      </w:pPr>
-      <w:r>
-        <w:t xml:space="preserve">instructions</w:t>
-      </w:r>
-    </w:p>
-    <w:p>
-      <w:pPr>
-        <w:numPr>
-          <w:ilvl w:val="1"/>
-          <w:numId w:val="1012"/>
-        </w:numPr>
-      </w:pPr>
-      <w:r>
-        <w:t xml:space="preserve">length of time for labelling</w:t>
-      </w:r>
-    </w:p>
-    <w:p>
-      <w:pPr>
-        <w:numPr>
-          <w:ilvl w:val="1"/>
-          <w:numId w:val="1012"/>
-        </w:numPr>
-      </w:pPr>
-      <w:r>
-        <w:t xml:space="preserve">inter rater agreement</w:t>
-      </w:r>
-    </w:p>
-    <w:p>
-      <w:pPr>
-        <w:numPr>
-          <w:ilvl w:val="1"/>
-          <w:numId w:val="1012"/>
-        </w:numPr>
-      </w:pPr>
-      <w:r>
-        <w:t xml:space="preserve">aggregation method</w:t>
-      </w:r>
-    </w:p>
-    <w:p>
-      <w:pPr>
-        <w:numPr>
-          <w:ilvl w:val="1"/>
-          <w:numId w:val="1012"/>
-        </w:numPr>
-      </w:pPr>
-      <w:r>
-        <w:t xml:space="preserve">confidence</w:t>
-      </w:r>
-    </w:p>
-    <w:p>
-      <w:pPr>
-        <w:pStyle w:val="FirstParagraph"/>
-      </w:pPr>
-      <w:r>
-        <w:t xml:space="preserve">Beyond errors in judgment are questions about the target for the</w:t>
-      </w:r>
-      <w:r>
-        <w:t xml:space="preserve"> </w:t>
-      </w:r>
-      <w:r>
-        <w:t xml:space="preserve">annotations. For at least some phenomena, the assumption that there is a</w:t>
-      </w:r>
-      <w:r>
-        <w:t xml:space="preserve"> </w:t>
-      </w:r>
-      <w:r>
-        <w:t xml:space="preserve">single ground-truth to approximate with annotations doesn’t hold</w:t>
-      </w:r>
-      <w:r>
-        <w:t xml:space="preserve"> </w:t>
-      </w:r>
-      <w:r>
-        <w:t xml:space="preserve">Aroyo &amp; Welty (2015)</w:t>
-      </w:r>
-      <w:r>
-        <w:t xml:space="preserve">.</w:t>
-      </w:r>
-    </w:p>
-    <w:p>
-      <w:pPr>
-        <w:pStyle w:val="BodyText"/>
-      </w:pPr>
-      <w:r>
-        <w:t xml:space="preserve">Aroyo &amp; Welty (2015)</w:t>
-      </w:r>
-    </w:p>
-    <w:p>
-      <w:pPr>
-        <w:pStyle w:val="BodyText"/>
-      </w:pPr>
-      <w:r>
-        <w:t xml:space="preserve">7</w:t>
-      </w:r>
-      <w:r>
-        <w:t xml:space="preserve"> </w:t>
-      </w:r>
-      <w:r>
-        <w:t xml:space="preserve">‘myths’</w:t>
-      </w:r>
-      <w:r>
-        <w:t xml:space="preserve"> </w:t>
-      </w:r>
-      <w:r>
-        <w:t xml:space="preserve">of human annotation:</w:t>
+        <w:t xml:space="preserve">we estimate a-priori the number of ratings necessary rather than</w:t>
+      </w:r>
+      <w:r>
+        <w:t xml:space="preserve"> </w:t>
+      </w:r>
+      <w:r>
+        <w:t xml:space="preserve">assuming</w:t>
       </w:r>
     </w:p>
     <w:p>
@@ -2355,307 +2441,7 @@
         <w:pStyle w:val="Compact"/>
         <w:numPr>
           <w:ilvl w:val="0"/>
-          <w:numId w:val="1013"/>
-        </w:numPr>
-      </w:pPr>
-      <w:r>
-        <w:t xml:space="preserve">there is one truth</w:t>
-      </w:r>
-    </w:p>
-    <w:p>
-      <w:pPr>
-        <w:pStyle w:val="Compact"/>
-        <w:numPr>
-          <w:ilvl w:val="0"/>
-          <w:numId w:val="1013"/>
-        </w:numPr>
-      </w:pPr>
-      <w:r>
-        <w:t xml:space="preserve">disagreement is bad</w:t>
-      </w:r>
-    </w:p>
-    <w:p>
-      <w:pPr>
-        <w:pStyle w:val="Compact"/>
-        <w:numPr>
-          <w:ilvl w:val="0"/>
-          <w:numId w:val="1013"/>
-        </w:numPr>
-      </w:pPr>
-      <w:r>
-        <w:t xml:space="preserve">detailed guidelines help</w:t>
-      </w:r>
-    </w:p>
-    <w:p>
-      <w:pPr>
-        <w:pStyle w:val="Compact"/>
-        <w:numPr>
-          <w:ilvl w:val="0"/>
-          <w:numId w:val="1013"/>
-        </w:numPr>
-      </w:pPr>
-      <w:r>
-        <w:t xml:space="preserve">experts are better</w:t>
-      </w:r>
-    </w:p>
-    <w:p>
-      <w:pPr>
-        <w:pStyle w:val="Compact"/>
-        <w:numPr>
-          <w:ilvl w:val="0"/>
-          <w:numId w:val="1013"/>
-        </w:numPr>
-      </w:pPr>
-      <w:r>
-        <w:t xml:space="preserve">one annotator is enough</w:t>
-      </w:r>
-    </w:p>
-    <w:p>
-      <w:pPr>
-        <w:pStyle w:val="Compact"/>
-        <w:numPr>
-          <w:ilvl w:val="0"/>
-          <w:numId w:val="1013"/>
-        </w:numPr>
-      </w:pPr>
-      <w:r>
-        <w:t xml:space="preserve">all items are created equal</w:t>
-      </w:r>
-    </w:p>
-    <w:p>
-      <w:pPr>
-        <w:pStyle w:val="Compact"/>
-        <w:numPr>
-          <w:ilvl w:val="0"/>
-          <w:numId w:val="1013"/>
-        </w:numPr>
-      </w:pPr>
-      <w:r>
-        <w:t xml:space="preserve">once done, forever valid</w:t>
-      </w:r>
-    </w:p>
-    <w:p>
-      <w:pPr>
-        <w:pStyle w:val="FirstParagraph"/>
-      </w:pPr>
-      <w:r>
-        <w:t xml:space="preserve">For myths 1 and 2:</w:t>
-      </w:r>
-    </w:p>
-    <w:p>
-      <w:pPr>
-        <w:pStyle w:val="Compact"/>
-        <w:numPr>
-          <w:ilvl w:val="0"/>
-          <w:numId w:val="1014"/>
-        </w:numPr>
-      </w:pPr>
-      <w:r>
-        <w:t xml:space="preserve">list examples from NLP where the disagreement from annotators is</w:t>
-      </w:r>
-      <w:r>
-        <w:t xml:space="preserve"> </w:t>
-      </w:r>
-      <w:r>
-        <w:t xml:space="preserve">sensible</w:t>
-      </w:r>
-    </w:p>
-    <w:p>
-      <w:pPr>
-        <w:pStyle w:val="Compact"/>
-        <w:numPr>
-          <w:ilvl w:val="0"/>
-          <w:numId w:val="1014"/>
-        </w:numPr>
-      </w:pPr>
-      <w:r>
-        <w:t xml:space="preserve">they argue that the assumptions of a single ground truth, and that</w:t>
-      </w:r>
-      <w:r>
-        <w:t xml:space="preserve"> </w:t>
-      </w:r>
-      <w:r>
-        <w:t xml:space="preserve">disagreement is indicative of poor annotations are both false.</w:t>
-      </w:r>
-    </w:p>
-    <w:bookmarkEnd w:id="34"/>
-    <w:bookmarkStart w:id="35" w:name="inadequate-reporting"/>
-    <w:p>
-      <w:pPr>
-        <w:pStyle w:val="Heading5"/>
-      </w:pPr>
-      <w:r>
-        <w:t xml:space="preserve">Inadequate reporting</w:t>
-      </w:r>
-    </w:p>
-    <w:p>
-      <w:pPr>
-        <w:pStyle w:val="FirstParagraph"/>
-      </w:pPr>
-      <w:r>
-        <w:t xml:space="preserve">Geiger et al. (2021)</w:t>
-      </w:r>
-      <w:r>
-        <w:t xml:space="preserve"> </w:t>
-      </w:r>
-      <w:r>
-        <w:t xml:space="preserve">ML science studies inadequately report</w:t>
-      </w:r>
-      <w:r>
-        <w:t xml:space="preserve"> </w:t>
-      </w:r>
-      <w:r>
-        <w:t xml:space="preserve">‘ground truth’</w:t>
-      </w:r>
-    </w:p>
-    <w:p>
-      <w:pPr>
-        <w:pStyle w:val="BodyText"/>
-      </w:pPr>
-      <w:r>
-        <w:t xml:space="preserve">Hullman et al. (2022)</w:t>
-      </w:r>
-      <w:r>
-        <w:t xml:space="preserve"> </w:t>
-      </w:r>
-      <w:r>
-        <w:t xml:space="preserve">thus we cannot know what data generating process the</w:t>
-      </w:r>
-      <w:r>
-        <w:t xml:space="preserve"> </w:t>
-      </w:r>
-      <w:r>
-        <w:t xml:space="preserve">resulting model represents</w:t>
-      </w:r>
-    </w:p>
-    <w:p>
-      <w:pPr>
-        <w:pStyle w:val="BodyText"/>
-      </w:pPr>
-      <w:r>
-        <w:t xml:space="preserve">[perhaps cat image parable here?]</w:t>
-      </w:r>
-    </w:p>
-    <w:p>
-      <w:pPr>
-        <w:pStyle w:val="BodyText"/>
-      </w:pPr>
-      <w:r>
-        <w:t xml:space="preserve">An investigation of 15 data science workers,</w:t>
-      </w:r>
-      <w:r>
-        <w:t xml:space="preserve"> </w:t>
-      </w:r>
-      <w:r>
-        <w:t xml:space="preserve">Muller et al. (2021)</w:t>
-      </w:r>
-      <w:r>
-        <w:t xml:space="preserve"> </w:t>
-      </w:r>
-      <w:r>
-        <w:t xml:space="preserve">observed common phases, which include determining the annotation scheme - all possible labels that can be attributed to digital representations of objects along with any relevant guidelines, the actual process of collecting labels, and the process by which the annotations are then aggregated into a single label. They note the difficulty of this work: issues in the annotation schemes are often discovered as annotation projects progress, requiring varying degrees of improvised adjustment.</w:t>
-      </w:r>
-    </w:p>
-    <w:bookmarkEnd w:id="35"/>
-    <w:bookmarkEnd w:id="36"/>
-    <w:bookmarkEnd w:id="37"/>
-    <w:bookmarkEnd w:id="38"/>
-    <w:bookmarkEnd w:id="39"/>
-    <w:bookmarkStart w:id="68" w:name="present-work-1"/>
-    <w:p>
-      <w:pPr>
-        <w:pStyle w:val="Heading1"/>
-      </w:pPr>
-      <w:r>
-        <w:t xml:space="preserve">Present Work</w:t>
-      </w:r>
-    </w:p>
-    <w:p>
-      <w:pPr>
-        <w:pStyle w:val="FirstParagraph"/>
-      </w:pPr>
-      <w:r>
-        <w:t xml:space="preserve">We incorporate these considerations in the design of our study, and</w:t>
-      </w:r>
-      <w:r>
-        <w:t xml:space="preserve"> </w:t>
-      </w:r>
-      <w:r>
-        <w:t xml:space="preserve">attempt to further the field in the following ways:</w:t>
-      </w:r>
-    </w:p>
-    <w:p>
-      <w:pPr>
-        <w:pStyle w:val="Compact"/>
-        <w:numPr>
-          <w:ilvl w:val="0"/>
-          <w:numId w:val="1015"/>
-        </w:numPr>
-      </w:pPr>
-      <w:r>
-        <w:t xml:space="preserve">we attempt representative sampling of both media and respondents</w:t>
-      </w:r>
-    </w:p>
-    <w:p>
-      <w:pPr>
-        <w:pStyle w:val="Compact"/>
-        <w:numPr>
-          <w:ilvl w:val="0"/>
-          <w:numId w:val="1015"/>
-        </w:numPr>
-      </w:pPr>
-      <w:r>
-        <w:t xml:space="preserve">we aim to estimate 10-dimensional psychological construct</w:t>
-      </w:r>
-    </w:p>
-    <w:p>
-      <w:pPr>
-        <w:pStyle w:val="Compact"/>
-        <w:numPr>
-          <w:ilvl w:val="0"/>
-          <w:numId w:val="1015"/>
-        </w:numPr>
-      </w:pPr>
-      <w:r>
-        <w:t xml:space="preserve">we select media that is ambiguous (i.e. that will result in</w:t>
-      </w:r>
-      <w:r>
-        <w:t xml:space="preserve"> </w:t>
-      </w:r>
-      <w:r>
-        <w:t xml:space="preserve">subjectivity in the ratings) as well as media that we expect not to</w:t>
-      </w:r>
-      <w:r>
-        <w:t xml:space="preserve"> </w:t>
-      </w:r>
-      <w:r>
-        <w:t xml:space="preserve">be ambiguous for comparison</w:t>
-      </w:r>
-    </w:p>
-    <w:p>
-      <w:pPr>
-        <w:pStyle w:val="Compact"/>
-        <w:numPr>
-          <w:ilvl w:val="0"/>
-          <w:numId w:val="1015"/>
-        </w:numPr>
-      </w:pPr>
-      <w:r>
-        <w:t xml:space="preserve">we estimate a-priori the number of ratings necessary rather than</w:t>
-      </w:r>
-      <w:r>
-        <w:t xml:space="preserve"> </w:t>
-      </w:r>
-      <w:r>
-        <w:t xml:space="preserve">assuming</w:t>
-      </w:r>
-    </w:p>
-    <w:p>
-      <w:pPr>
-        <w:pStyle w:val="Compact"/>
-        <w:numPr>
-          <w:ilvl w:val="0"/>
-          <w:numId w:val="1015"/>
+          <w:numId w:val="1011"/>
         </w:numPr>
       </w:pPr>
       <w:r>
@@ -2689,18 +2475,18 @@
           <wp:inline>
             <wp:extent cx="5334000" cy="4508040"/>
             <wp:effectExtent b="0" l="0" r="0" t="0"/>
-            <wp:docPr descr="" title="" id="41" name="Picture"/>
+            <wp:docPr descr="" title="" id="40" name="Picture"/>
             <a:graphic>
               <a:graphicData uri="http://schemas.openxmlformats.org/drawingml/2006/picture">
                 <pic:pic>
                   <pic:nvPicPr>
-                    <pic:cNvPr descr="images/Liem_2018_figure_2.png" id="42" name="Picture"/>
+                    <pic:cNvPr descr="images/Liem_2018_figure_2.png" id="41" name="Picture"/>
                     <pic:cNvPicPr>
                       <a:picLocks noChangeArrowheads="1" noChangeAspect="1"/>
                     </pic:cNvPicPr>
                   </pic:nvPicPr>
                   <pic:blipFill>
-                    <a:blip r:embed="rId40"/>
+                    <a:blip r:embed="rId39"/>
                     <a:stretch>
                       <a:fillRect/>
                     </a:stretch>
@@ -2792,7 +2578,7 @@
         <w:pStyle w:val="Compact"/>
         <w:numPr>
           <w:ilvl w:val="0"/>
-          <w:numId w:val="1016"/>
+          <w:numId w:val="1012"/>
         </w:numPr>
       </w:pPr>
       <w:r>
@@ -2810,7 +2596,7 @@
         <w:pStyle w:val="Compact"/>
         <w:numPr>
           <w:ilvl w:val="0"/>
-          <w:numId w:val="1016"/>
+          <w:numId w:val="1012"/>
         </w:numPr>
       </w:pPr>
       <w:r>
@@ -2846,7 +2632,7 @@
         <w:pStyle w:val="Compact"/>
         <w:numPr>
           <w:ilvl w:val="0"/>
-          <w:numId w:val="1016"/>
+          <w:numId w:val="1012"/>
         </w:numPr>
       </w:pPr>
       <w:r>
@@ -2870,7 +2656,7 @@
         <w:pStyle w:val="Compact"/>
         <w:numPr>
           <w:ilvl w:val="0"/>
-          <w:numId w:val="1016"/>
+          <w:numId w:val="1012"/>
         </w:numPr>
       </w:pPr>
       <w:r>
@@ -2888,7 +2674,7 @@
         <w:pStyle w:val="Compact"/>
         <w:numPr>
           <w:ilvl w:val="0"/>
-          <w:numId w:val="1016"/>
+          <w:numId w:val="1012"/>
         </w:numPr>
       </w:pPr>
       <w:r>
@@ -3039,7 +2825,7 @@
         <w:t xml:space="preserve">This thesis thus represents an attempt to define the target better.</w:t>
       </w:r>
     </w:p>
-    <w:bookmarkStart w:id="67" w:name="references"/>
+    <w:bookmarkStart w:id="65" w:name="references"/>
     <w:p>
       <w:pPr>
         <w:pStyle w:val="Heading2"/>
@@ -3048,8 +2834,8 @@
         <w:t xml:space="preserve">References</w:t>
       </w:r>
     </w:p>
-    <w:bookmarkStart w:id="66" w:name="refs"/>
-    <w:bookmarkStart w:id="43" w:name="ref-aroyo2015truth"/>
+    <w:bookmarkStart w:id="64" w:name="refs"/>
+    <w:bookmarkStart w:id="42" w:name="ref-aroyo2015truth"/>
     <w:p>
       <w:pPr>
         <w:pStyle w:val="Bibliography"/>
@@ -3084,8 +2870,8 @@
         <w:t xml:space="preserve">(1), 15–24.</w:t>
       </w:r>
     </w:p>
-    <w:bookmarkEnd w:id="43"/>
-    <w:bookmarkStart w:id="44" w:name="ref-artstein2008inter"/>
+    <w:bookmarkEnd w:id="42"/>
+    <w:bookmarkStart w:id="43" w:name="ref-artstein2008inter"/>
     <w:p>
       <w:pPr>
         <w:pStyle w:val="Bibliography"/>
@@ -3120,8 +2906,8 @@
         <w:t xml:space="preserve">(4), 555–596.</w:t>
       </w:r>
     </w:p>
-    <w:bookmarkEnd w:id="44"/>
-    <w:bookmarkStart w:id="45" w:name="ref-beck2022improving"/>
+    <w:bookmarkEnd w:id="43"/>
+    <w:bookmarkStart w:id="44" w:name="ref-beck2022improving"/>
     <w:p>
       <w:pPr>
         <w:pStyle w:val="Bibliography"/>
@@ -3143,8 +2929,8 @@
         <w:t xml:space="preserve">, 245–261.</w:t>
       </w:r>
     </w:p>
-    <w:bookmarkEnd w:id="45"/>
-    <w:bookmarkStart w:id="46" w:name="ref-birhane2022values"/>
+    <w:bookmarkEnd w:id="44"/>
+    <w:bookmarkStart w:id="45" w:name="ref-birhane2022values"/>
     <w:p>
       <w:pPr>
         <w:pStyle w:val="Bibliography"/>
@@ -3166,8 +2952,8 @@
         <w:t xml:space="preserve">, 173–184.</w:t>
       </w:r>
     </w:p>
-    <w:bookmarkEnd w:id="46"/>
-    <w:bookmarkStart w:id="47" w:name="ref-cabitza2023toward"/>
+    <w:bookmarkEnd w:id="45"/>
+    <w:bookmarkStart w:id="46" w:name="ref-cabitza2023toward"/>
     <w:p>
       <w:pPr>
         <w:pStyle w:val="Bibliography"/>
@@ -3202,8 +2988,8 @@
         <w:t xml:space="preserve">, 6860–6868.</w:t>
       </w:r>
     </w:p>
-    <w:bookmarkEnd w:id="47"/>
-    <w:bookmarkStart w:id="48" w:name="ref-cabitza2019elephant"/>
+    <w:bookmarkEnd w:id="46"/>
+    <w:bookmarkStart w:id="47" w:name="ref-cabitza2019elephant"/>
     <w:p>
       <w:pPr>
         <w:pStyle w:val="Bibliography"/>
@@ -3238,8 +3024,8 @@
         <w:t xml:space="preserve">(3), 475–490.</w:t>
       </w:r>
     </w:p>
-    <w:bookmarkEnd w:id="48"/>
-    <w:bookmarkStart w:id="49" w:name="ref-cohen1992statistical"/>
+    <w:bookmarkEnd w:id="47"/>
+    <w:bookmarkStart w:id="48" w:name="ref-cohen1992statistical"/>
     <w:p>
       <w:pPr>
         <w:pStyle w:val="Bibliography"/>
@@ -3274,8 +3060,8 @@
         <w:t xml:space="preserve">(3), 98–101.</w:t>
       </w:r>
     </w:p>
-    <w:bookmarkEnd w:id="49"/>
-    <w:bookmarkStart w:id="50" w:name="ref-deng2009imagenet"/>
+    <w:bookmarkEnd w:id="48"/>
+    <w:bookmarkStart w:id="49" w:name="ref-deng2009imagenet"/>
     <w:p>
       <w:pPr>
         <w:pStyle w:val="Bibliography"/>
@@ -3297,8 +3083,8 @@
         <w:t xml:space="preserve">, 248–255.</w:t>
       </w:r>
     </w:p>
-    <w:bookmarkEnd w:id="50"/>
-    <w:bookmarkStart w:id="51" w:name="ref-everingham2010pascal"/>
+    <w:bookmarkEnd w:id="49"/>
+    <w:bookmarkStart w:id="50" w:name="ref-everingham2010pascal"/>
     <w:p>
       <w:pPr>
         <w:pStyle w:val="Bibliography"/>
@@ -3333,8 +3119,8 @@
         <w:t xml:space="preserve">, 303–338.</w:t>
       </w:r>
     </w:p>
-    <w:bookmarkEnd w:id="51"/>
-    <w:bookmarkStart w:id="52" w:name="ref-geiger2021garbage"/>
+    <w:bookmarkEnd w:id="50"/>
+    <w:bookmarkStart w:id="51" w:name="ref-geiger2021garbage"/>
     <w:p>
       <w:pPr>
         <w:pStyle w:val="Bibliography"/>
@@ -3356,8 +3142,8 @@
         <w:t xml:space="preserve">.</w:t>
       </w:r>
     </w:p>
-    <w:bookmarkEnd w:id="52"/>
-    <w:bookmarkStart w:id="53" w:name="ref-geiger2020garbage"/>
+    <w:bookmarkEnd w:id="51"/>
+    <w:bookmarkStart w:id="52" w:name="ref-geiger2020garbage"/>
     <w:p>
       <w:pPr>
         <w:pStyle w:val="Bibliography"/>
@@ -3379,14 +3165,14 @@
         <w:t xml:space="preserve">, 325–336.</w:t>
       </w:r>
     </w:p>
-    <w:bookmarkEnd w:id="53"/>
-    <w:bookmarkStart w:id="54" w:name="ref-griffin2004perspectives"/>
+    <w:bookmarkEnd w:id="52"/>
+    <w:bookmarkStart w:id="53" w:name="ref-groves2009survey"/>
     <w:p>
       <w:pPr>
         <w:pStyle w:val="Bibliography"/>
       </w:pPr>
       <w:r>
-        <w:t xml:space="preserve">Griffin, D., &amp; Brenner, L. (2004). Perspectives on probability judgment calibration.</w:t>
+        <w:t xml:space="preserve">Groves, R. M., Fowler Jr, F. J., Couper, M. P., Lepkowski, J. M., Singer, E., &amp; Tourangeau, R. (2009).</w:t>
       </w:r>
       <w:r>
         <w:t xml:space="preserve"> </w:t>
@@ -3396,10 +3182,23 @@
           <w:i/>
           <w:iCs/>
         </w:rPr>
-        <w:t xml:space="preserve">Blackwell Handbook of Judgment and Decision Making</w:t>
-      </w:r>
-      <w:r>
-        <w:t xml:space="preserve">,</w:t>
+        <w:t xml:space="preserve">Survey methodology</w:t>
+      </w:r>
+      <w:r>
+        <w:t xml:space="preserve"> </w:t>
+      </w:r>
+      <w:r>
+        <w:t xml:space="preserve">(Vol. 561). John Wiley &amp; Sons.</w:t>
+      </w:r>
+    </w:p>
+    <w:bookmarkEnd w:id="53"/>
+    <w:bookmarkStart w:id="54" w:name="ref-hullman2022worst"/>
+    <w:p>
+      <w:pPr>
+        <w:pStyle w:val="Bibliography"/>
+      </w:pPr>
+      <w:r>
+        <w:t xml:space="preserve">Hullman, J., Kapoor, S., Nanayakkara, P., Gelman, A., &amp; Narayanan, A. (2022). The worst of both worlds: A comparative analysis of errors in learning from data in psychology and machine learning.</w:t>
       </w:r>
       <w:r>
         <w:t xml:space="preserve"> </w:t>
@@ -3409,20 +3208,20 @@
           <w:i/>
           <w:iCs/>
         </w:rPr>
-        <w:t xml:space="preserve">199</w:t>
-      </w:r>
-      <w:r>
-        <w:t xml:space="preserve">, 158–177.</w:t>
+        <w:t xml:space="preserve">Proceedings of the 2022 AAAI/ACM Conference on AI, Ethics, and Society</w:t>
+      </w:r>
+      <w:r>
+        <w:t xml:space="preserve">, 335–348.</w:t>
       </w:r>
     </w:p>
     <w:bookmarkEnd w:id="54"/>
-    <w:bookmarkStart w:id="55" w:name="ref-groves2009survey"/>
+    <w:bookmarkStart w:id="55" w:name="ref-jacobs2021measurement"/>
     <w:p>
       <w:pPr>
         <w:pStyle w:val="Bibliography"/>
       </w:pPr>
       <w:r>
-        <w:t xml:space="preserve">Groves, R. M., Fowler Jr, F. J., Couper, M. P., Lepkowski, J. M., Singer, E., &amp; Tourangeau, R. (2009).</w:t>
+        <w:t xml:space="preserve">Jacobs, A. Z., &amp; Wallach, H. (2021). Measurement and fairness.</w:t>
       </w:r>
       <w:r>
         <w:t xml:space="preserve"> </w:t>
@@ -3432,23 +3231,20 @@
           <w:i/>
           <w:iCs/>
         </w:rPr>
-        <w:t xml:space="preserve">Survey methodology</w:t>
-      </w:r>
-      <w:r>
-        <w:t xml:space="preserve"> </w:t>
-      </w:r>
-      <w:r>
-        <w:t xml:space="preserve">(Vol. 561). John Wiley &amp; Sons.</w:t>
+        <w:t xml:space="preserve">Proceedings of the 2021 ACM Conference on Fairness, Accountability, and Transparency</w:t>
+      </w:r>
+      <w:r>
+        <w:t xml:space="preserve">, 375–385.</w:t>
       </w:r>
     </w:p>
     <w:bookmarkEnd w:id="55"/>
-    <w:bookmarkStart w:id="56" w:name="ref-hullman2022worst"/>
+    <w:bookmarkStart w:id="56" w:name="ref-liem2018psychology"/>
     <w:p>
       <w:pPr>
         <w:pStyle w:val="Bibliography"/>
       </w:pPr>
       <w:r>
-        <w:t xml:space="preserve">Hullman, J., Kapoor, S., Nanayakkara, P., Gelman, A., &amp; Narayanan, A. (2022). The worst of both worlds: A comparative analysis of errors in learning from data in psychology and machine learning.</w:t>
+        <w:t xml:space="preserve">Liem, C. C., Langer, M., Demetriou, A., Hiemstra, A. M., Sukma Wicaksana, A., Born, M. P., &amp; König, C. J. (2018). Psychology meets machine learning: Interdisciplinary perspectives on algorithmic job candidate screening.</w:t>
       </w:r>
       <w:r>
         <w:t xml:space="preserve"> </w:t>
@@ -3458,20 +3254,20 @@
           <w:i/>
           <w:iCs/>
         </w:rPr>
-        <w:t xml:space="preserve">Proceedings of the 2022 AAAI/ACM Conference on AI, Ethics, and Society</w:t>
-      </w:r>
-      <w:r>
-        <w:t xml:space="preserve">, 335–348.</w:t>
+        <w:t xml:space="preserve">Explainable and Interpretable Models in Computer Vision and Machine Learning</w:t>
+      </w:r>
+      <w:r>
+        <w:t xml:space="preserve">, 197–253.</w:t>
       </w:r>
     </w:p>
     <w:bookmarkEnd w:id="56"/>
-    <w:bookmarkStart w:id="57" w:name="ref-jacobs2021measurement"/>
+    <w:bookmarkStart w:id="57" w:name="ref-lin2014microsoft"/>
     <w:p>
       <w:pPr>
         <w:pStyle w:val="Bibliography"/>
       </w:pPr>
       <w:r>
-        <w:t xml:space="preserve">Jacobs, A. Z., &amp; Wallach, H. (2021). Measurement and fairness.</w:t>
+        <w:t xml:space="preserve">Lin, T.-Y., Maire, M., Belongie, S., Hays, J., Perona, P., Ramanan, D., Dollár, P., &amp; Zitnick, C. L. (2014). Microsoft coco: Common objects in context.</w:t>
       </w:r>
       <w:r>
         <w:t xml:space="preserve"> </w:t>
@@ -3481,20 +3277,20 @@
           <w:i/>
           <w:iCs/>
         </w:rPr>
-        <w:t xml:space="preserve">Proceedings of the 2021 ACM Conference on Fairness, Accountability, and Transparency</w:t>
-      </w:r>
-      <w:r>
-        <w:t xml:space="preserve">, 375–385.</w:t>
+        <w:t xml:space="preserve">Computer Vision–ECCV 2014: 13th European Conference, Zurich, Switzerland, September 6-12, 2014, Proceedings, Part v 13</w:t>
+      </w:r>
+      <w:r>
+        <w:t xml:space="preserve">, 740–755.</w:t>
       </w:r>
     </w:p>
     <w:bookmarkEnd w:id="57"/>
-    <w:bookmarkStart w:id="58" w:name="ref-liem2018psychology"/>
+    <w:bookmarkStart w:id="58" w:name="ref-muller2021designing"/>
     <w:p>
       <w:pPr>
         <w:pStyle w:val="Bibliography"/>
       </w:pPr>
       <w:r>
-        <w:t xml:space="preserve">Liem, C. C., Langer, M., Demetriou, A., Hiemstra, A. M., Sukma Wicaksana, A., Born, M. P., &amp; König, C. J. (2018). Psychology meets machine learning: Interdisciplinary perspectives on algorithmic job candidate screening.</w:t>
+        <w:t xml:space="preserve">Muller, M., Wolf, C. T., Andres, J., Desmond, M., Joshi, N. N., Ashktorab, Z., Sharma, A., Brimijoin, K., Pan, Q., Duesterwald, E., et al. (2021). Designing ground truth and the social life of labels.</w:t>
       </w:r>
       <w:r>
         <w:t xml:space="preserve"> </w:t>
@@ -3504,20 +3300,20 @@
           <w:i/>
           <w:iCs/>
         </w:rPr>
-        <w:t xml:space="preserve">Explainable and Interpretable Models in Computer Vision and Machine Learning</w:t>
-      </w:r>
-      <w:r>
-        <w:t xml:space="preserve">, 197–253.</w:t>
+        <w:t xml:space="preserve">Proceedings of the 2021 CHI Conference on Human Factors in Computing Systems</w:t>
+      </w:r>
+      <w:r>
+        <w:t xml:space="preserve">, 1–16.</w:t>
       </w:r>
     </w:p>
     <w:bookmarkEnd w:id="58"/>
-    <w:bookmarkStart w:id="59" w:name="ref-lin2014microsoft"/>
+    <w:bookmarkStart w:id="59" w:name="ref-PustejovskyStubbsNLannotation"/>
     <w:p>
       <w:pPr>
         <w:pStyle w:val="Bibliography"/>
       </w:pPr>
       <w:r>
-        <w:t xml:space="preserve">Lin, T.-Y., Maire, M., Belongie, S., Hays, J., Perona, P., Ramanan, D., Dollár, P., &amp; Zitnick, C. L. (2014). Microsoft coco: Common objects in context.</w:t>
+        <w:t xml:space="preserve">Pustejovsky, J., &amp; Stubbs, A. (2013).</w:t>
       </w:r>
       <w:r>
         <w:t xml:space="preserve"> </w:t>
@@ -3527,43 +3323,39 @@
           <w:i/>
           <w:iCs/>
         </w:rPr>
-        <w:t xml:space="preserve">Computer Vision–ECCV 2014: 13th European Conference, Zurich, Switzerland, September 6-12, 2014, Proceedings, Part v 13</w:t>
-      </w:r>
-      <w:r>
-        <w:t xml:space="preserve">, 740–755.</w:t>
-      </w:r>
-    </w:p>
-    <w:bookmarkEnd w:id="59"/>
-    <w:bookmarkStart w:id="60" w:name="ref-muller2021designing"/>
-    <w:p>
-      <w:pPr>
-        <w:pStyle w:val="Bibliography"/>
-      </w:pPr>
-      <w:r>
-        <w:t xml:space="preserve">Muller, M., Wolf, C. T., Andres, J., Desmond, M., Joshi, N. N., Ashktorab, Z., Sharma, A., Brimijoin, K., Pan, Q., Duesterwald, E., et al. (2021). Designing ground truth and the social life of labels.</w:t>
-      </w:r>
-      <w:r>
-        <w:t xml:space="preserve"> </w:t>
+        <w:t xml:space="preserve">Natural language annotation for machine learning</w:t>
       </w:r>
       <w:r>
         <w:rPr>
           <w:i/>
           <w:iCs/>
         </w:rPr>
-        <w:t xml:space="preserve">Proceedings of the 2021 CHI Conference on Human Factors in Computing Systems</w:t>
-      </w:r>
-      <w:r>
-        <w:t xml:space="preserve">, 1–16.</w:t>
-      </w:r>
-    </w:p>
-    <w:bookmarkEnd w:id="60"/>
-    <w:bookmarkStart w:id="61" w:name="ref-PustejovskyStubbsNLannotation"/>
+        <w:t xml:space="preserve"> </w:t>
+      </w:r>
+      <w:r>
+        <w:t xml:space="preserve"> </w:t>
+      </w:r>
+      <w:r>
+        <w:t xml:space="preserve">(First Edition). O’Reilly Media.</w:t>
+      </w:r>
+    </w:p>
+    <w:bookmarkEnd w:id="59"/>
+    <w:bookmarkStart w:id="60" w:name="ref-sambasivan2021everyone"/>
     <w:p>
       <w:pPr>
         <w:pStyle w:val="Bibliography"/>
       </w:pPr>
       <w:r>
-        <w:t xml:space="preserve">Pustejovsky, J., &amp; Stubbs, A. (2013).</w:t>
+        <w:t xml:space="preserve">Sambasivan, N., Kapania, S., Highfill, H., Akrong, D., Paritosh, P., &amp; Aroyo, L. M. (2021).</w:t>
+      </w:r>
+      <w:r>
+        <w:t xml:space="preserve"> </w:t>
+      </w:r>
+      <w:r>
+        <w:t xml:space="preserve">“Everyone wants to do the model work, not the data work”</w:t>
+      </w:r>
+      <w:r>
+        <w:t xml:space="preserve">: Data cascades in high-stakes AI.</w:t>
       </w:r>
       <w:r>
         <w:t xml:space="preserve"> </w:t>
@@ -3573,39 +3365,43 @@
           <w:i/>
           <w:iCs/>
         </w:rPr>
-        <w:t xml:space="preserve">Natural language annotation for machine learning</w:t>
+        <w:t xml:space="preserve">Proceedings of the 2021 CHI Conference on Human Factors in Computing Systems</w:t>
+      </w:r>
+      <w:r>
+        <w:t xml:space="preserve">, 1–15.</w:t>
+      </w:r>
+    </w:p>
+    <w:bookmarkEnd w:id="60"/>
+    <w:bookmarkStart w:id="61" w:name="ref-sandri2023don"/>
+    <w:p>
+      <w:pPr>
+        <w:pStyle w:val="Bibliography"/>
+      </w:pPr>
+      <w:r>
+        <w:t xml:space="preserve">Sandri, M., Leonardelli, E., Tonelli, S., &amp; Ježek, E. (2023). Why don’t you do it right? Analysing annotators’ disagreement in subjective tasks.</w:t>
+      </w:r>
+      <w:r>
+        <w:t xml:space="preserve"> </w:t>
       </w:r>
       <w:r>
         <w:rPr>
           <w:i/>
           <w:iCs/>
         </w:rPr>
-        <w:t xml:space="preserve"> </w:t>
-      </w:r>
-      <w:r>
-        <w:t xml:space="preserve"> </w:t>
-      </w:r>
-      <w:r>
-        <w:t xml:space="preserve">(First Edition). O’Reilly Media.</w:t>
+        <w:t xml:space="preserve">Proceedings of the 17th Conference of the European Chapter of the Association for Computational Linguistics</w:t>
+      </w:r>
+      <w:r>
+        <w:t xml:space="preserve">, 2428–2441.</w:t>
       </w:r>
     </w:p>
     <w:bookmarkEnd w:id="61"/>
-    <w:bookmarkStart w:id="62" w:name="ref-sambasivan2021everyone"/>
+    <w:bookmarkStart w:id="62" w:name="ref-sav2023annotation"/>
     <w:p>
       <w:pPr>
         <w:pStyle w:val="Bibliography"/>
       </w:pPr>
       <w:r>
-        <w:t xml:space="preserve">Sambasivan, N., Kapania, S., Highfill, H., Akrong, D., Paritosh, P., &amp; Aroyo, L. M. (2021).</w:t>
-      </w:r>
-      <w:r>
-        <w:t xml:space="preserve"> </w:t>
-      </w:r>
-      <w:r>
-        <w:t xml:space="preserve">“Everyone wants to do the model work, not the data work”</w:t>
-      </w:r>
-      <w:r>
-        <w:t xml:space="preserve">: Data cascades in high-stakes AI.</w:t>
+        <w:t xml:space="preserve">Sav, A.-G., Demetriou, A. M., &amp; Liem, C. C. (2023). Annotation practices in societally impactful machine learning applications: What are popular recommender systems models actually trained on?</w:t>
       </w:r>
       <w:r>
         <w:t xml:space="preserve"> </w:t>
@@ -3615,20 +3411,20 @@
           <w:i/>
           <w:iCs/>
         </w:rPr>
-        <w:t xml:space="preserve">Proceedings of the 2021 CHI Conference on Human Factors in Computing Systems</w:t>
-      </w:r>
-      <w:r>
-        <w:t xml:space="preserve">, 1–15.</w:t>
+        <w:t xml:space="preserve">Perspectives@ RecSys</w:t>
+      </w:r>
+      <w:r>
+        <w:t xml:space="preserve">.</w:t>
       </w:r>
     </w:p>
     <w:bookmarkEnd w:id="62"/>
-    <w:bookmarkStart w:id="63" w:name="ref-sandri2023don"/>
+    <w:bookmarkStart w:id="63" w:name="ref-welty2019metrology"/>
     <w:p>
       <w:pPr>
         <w:pStyle w:val="Bibliography"/>
       </w:pPr>
       <w:r>
-        <w:t xml:space="preserve">Sandri, M., Leonardelli, E., Tonelli, S., &amp; Ježek, E. (2023). Why don’t you do it right? Analysing annotators’ disagreement in subjective tasks.</w:t>
+        <w:t xml:space="preserve">Welty, C., Paritosh, P., &amp; Aroyo, L. (2019). Metrology for AI: From benchmarks to instruments.</w:t>
       </w:r>
       <w:r>
         <w:t xml:space="preserve"> </w:t>
@@ -3638,62 +3434,16 @@
           <w:i/>
           <w:iCs/>
         </w:rPr>
-        <w:t xml:space="preserve">Proceedings of the 17th Conference of the European Chapter of the Association for Computational Linguistics</w:t>
-      </w:r>
-      <w:r>
-        <w:t xml:space="preserve">, 2428–2441.</w:t>
+        <w:t xml:space="preserve">arXiv Preprint arXiv:1911.01875</w:t>
+      </w:r>
+      <w:r>
+        <w:t xml:space="preserve">.</w:t>
       </w:r>
     </w:p>
     <w:bookmarkEnd w:id="63"/>
-    <w:bookmarkStart w:id="64" w:name="ref-sav2023annotation"/>
-    <w:p>
-      <w:pPr>
-        <w:pStyle w:val="Bibliography"/>
-      </w:pPr>
-      <w:r>
-        <w:t xml:space="preserve">Sav, A.-G., Demetriou, A. M., &amp; Liem, C. C. (2023). Annotation practices in societally impactful machine learning applications: What are popular recommender systems models actually trained on?</w:t>
-      </w:r>
-      <w:r>
-        <w:t xml:space="preserve"> </w:t>
-      </w:r>
-      <w:r>
-        <w:rPr>
-          <w:i/>
-          <w:iCs/>
-        </w:rPr>
-        <w:t xml:space="preserve">Perspectives@ RecSys</w:t>
-      </w:r>
-      <w:r>
-        <w:t xml:space="preserve">.</w:t>
-      </w:r>
-    </w:p>
     <w:bookmarkEnd w:id="64"/>
-    <w:bookmarkStart w:id="65" w:name="ref-welty2019metrology"/>
-    <w:p>
-      <w:pPr>
-        <w:pStyle w:val="Bibliography"/>
-      </w:pPr>
-      <w:r>
-        <w:t xml:space="preserve">Welty, C., Paritosh, P., &amp; Aroyo, L. (2019). Metrology for AI: From benchmarks to instruments.</w:t>
-      </w:r>
-      <w:r>
-        <w:t xml:space="preserve"> </w:t>
-      </w:r>
-      <w:r>
-        <w:rPr>
-          <w:i/>
-          <w:iCs/>
-        </w:rPr>
-        <w:t xml:space="preserve">arXiv Preprint arXiv:1911.01875</w:t>
-      </w:r>
-      <w:r>
-        <w:t xml:space="preserve">.</w:t>
-      </w:r>
-    </w:p>
     <w:bookmarkEnd w:id="65"/>
     <w:bookmarkEnd w:id="66"/>
-    <w:bookmarkEnd w:id="67"/>
-    <w:bookmarkEnd w:id="68"/>
     <w:sectPr/>
   </w:body>
 </w:document>
@@ -4035,18 +3785,6 @@
     <w:abstractNumId w:val="991"/>
   </w:num>
   <w:num w:numId="1012">
-    <w:abstractNumId w:val="991"/>
-  </w:num>
-  <w:num w:numId="1013">
-    <w:abstractNumId w:val="991"/>
-  </w:num>
-  <w:num w:numId="1014">
-    <w:abstractNumId w:val="991"/>
-  </w:num>
-  <w:num w:numId="1015">
-    <w:abstractNumId w:val="991"/>
-  </w:num>
-  <w:num w:numId="1016">
     <w:abstractNumId w:val="991"/>
   </w:num>
 </w:numbering>

</xml_diff>

<commit_message>
completed draft of perspective section
</commit_message>
<xml_diff>
--- a/docs/index.docx
+++ b/docs/index.docx
@@ -452,7 +452,7 @@
     </w:p>
     <w:bookmarkEnd w:id="24"/>
     <w:bookmarkEnd w:id="25"/>
-    <w:bookmarkStart w:id="38" w:name="background"/>
+    <w:bookmarkStart w:id="37" w:name="background"/>
     <w:p>
       <w:pPr>
         <w:pStyle w:val="Heading1"/>
@@ -687,7 +687,7 @@
       </w:r>
     </w:p>
     <w:bookmarkEnd w:id="27"/>
-    <w:bookmarkStart w:id="37" w:name="Xef9155cd8e68d0489de91672a4758b0f3cfd053"/>
+    <w:bookmarkStart w:id="36" w:name="Xef9155cd8e68d0489de91672a4758b0f3cfd053"/>
     <w:p>
       <w:pPr>
         <w:pStyle w:val="Heading2"/>
@@ -701,6 +701,32 @@
         <w:pStyle w:val="FirstParagraph"/>
       </w:pPr>
       <w:r>
+        <w:t xml:space="preserve">Recent trends in Machine Learning (ML)— especially in deep learning — prioritize empirical performance over theoretical assumptions about the data generating process. A systematic analysis of highly cited ML works shows what is valued most: Performance, Generalization, Quantitative evidence, Efficiency, Building on past work, and Novelty</w:t>
+      </w:r>
+      <w:r>
+        <w:t xml:space="preserve"> </w:t>
+      </w:r>
+      <w:r>
+        <w:t xml:space="preserve">Birhane et al. (2022)</w:t>
+      </w:r>
+      <w:r>
+        <w:t xml:space="preserve">. Unlike the social sciences (e.g. psychology), ML work ignores attempts to model the process that gives rise to the data, and aims instead at predictive models whose outputs fall within some accepted estimated error bounds, resulting in poor or even biased reference data design</w:t>
+      </w:r>
+      <w:r>
+        <w:t xml:space="preserve"> </w:t>
+      </w:r>
+      <w:r>
+        <w:t xml:space="preserve">(Hullman et al., 2022)</w:t>
+      </w:r>
+      <w:r>
+        <w:t xml:space="preserve">.</w:t>
+      </w:r>
+    </w:p>
+    <w:p>
+      <w:pPr>
+        <w:pStyle w:val="BodyText"/>
+      </w:pPr>
+      <w:r>
         <w:t xml:space="preserve">Considering the ever-presence of human influence on the reference data, best practices, considerations, and frameworks from the social sciences could inform designs, but have yet to be broadly applied in the computational sciences</w:t>
       </w:r>
       <w:r>
@@ -790,37 +816,63 @@
         <w:t xml:space="preserve">(Muller et al., 2021)</w:t>
       </w:r>
       <w:r>
-        <w:t xml:space="preserve">. Commonly observed shortcomings of this process include: 1) measurement biases in the annotations collected</w:t>
+        <w:t xml:space="preserve">. Further, an investigation of 15 data science workers,</w:t>
+      </w:r>
+      <w:r>
+        <w:t xml:space="preserve"> </w:t>
+      </w:r>
+      <w:r>
+        <w:t xml:space="preserve">Muller et al. (2021)</w:t>
+      </w:r>
+      <w:r>
+        <w:t xml:space="preserve"> </w:t>
+      </w:r>
+      <w:r>
+        <w:t xml:space="preserve">observed common phases, which include determining the annotation scheme - a) all possible labels that can be attributed to digital representations of objects along with any relevant guidelines, b) the actual process of collecting labels, and c) the process by which the annotations are then aggregated into a single label. They note the difficulty of this work: issues in the annotation schemes are often discovered as annotation projects progress, requiring varying degrees of improvised adjustment. For any of these components, decisions are made that impact the resulting reference data, whether or not they are being made by design.</w:t>
+      </w:r>
+    </w:p>
+    <w:p>
+      <w:pPr>
+        <w:pStyle w:val="BodyText"/>
+      </w:pPr>
+      <w:r>
+        <w:t xml:space="preserve">Commonly observed shortcomings of refernce data include: 1) representational biases in the content sampled for inclusion in training/evaluation datasets</w:t>
+      </w:r>
+      <w:r>
+        <w:t xml:space="preserve"> </w:t>
+      </w:r>
+      <w:r>
+        <w:t xml:space="preserve">(Hullman et al., 2022)</w:t>
+      </w:r>
+      <w:r>
+        <w:t xml:space="preserve">, 2) a fallacious assumption of a single canonical</w:t>
+      </w:r>
+      <w:r>
+        <w:t xml:space="preserve"> </w:t>
+      </w:r>
+      <w:r>
+        <w:t xml:space="preserve">‘ground-truth’</w:t>
+      </w:r>
+      <w:r>
+        <w:t xml:space="preserve"> </w:t>
+      </w:r>
+      <w:r>
+        <w:t xml:space="preserve">when there are a range of reasonable interpretations</w:t>
+      </w:r>
+      <w:r>
+        <w:t xml:space="preserve"> </w:t>
+      </w:r>
+      <w:r>
+        <w:t xml:space="preserve">(Aroyo &amp; Welty, 2015; Cabitza et al., 2023)</w:t>
+      </w:r>
+      <w:r>
+        <w:t xml:space="preserve">, 3) measurement biases in the annotations collected</w:t>
       </w:r>
       <w:r>
         <w:t xml:space="preserve"> </w:t>
       </w:r>
       <w:r>
         <w:t xml:space="preserve">(Beck et al., 2022; Hullman et al., 2022; Jacobs &amp; Wallach, 2021)</w:t>
-      </w:r>
-      <w:r>
-        <w:t xml:space="preserve">, 2) a fallacious assumption of a single canonical</w:t>
-      </w:r>
-      <w:r>
-        <w:t xml:space="preserve"> </w:t>
-      </w:r>
-      <w:r>
-        <w:t xml:space="preserve">‘ground-truth’</w:t>
-      </w:r>
-      <w:r>
-        <w:t xml:space="preserve"> </w:t>
-      </w:r>
-      <w:r>
-        <w:t xml:space="preserve">(Aroyo &amp; Welty, 2015; Cabitza et al., 2023)</w:t>
-      </w:r>
-      <w:r>
-        <w:t xml:space="preserve">, 3) representational biases in the content sampled for inclusion in training/evaluation datasets</w:t>
-      </w:r>
-      <w:r>
-        <w:t xml:space="preserve"> </w:t>
-      </w:r>
-      <w:r>
-        <w:t xml:space="preserve">(Hullman et al., 2022)</w:t>
       </w:r>
       <w:r>
         <w:t xml:space="preserve">, and 4) poor reporting of necessary information regarding the annotation-collection process</w:t>
@@ -931,17 +983,7 @@
         <w:t xml:space="preserve"> </w:t>
       </w:r>
       <w:r>
-        <w:t xml:space="preserve">(</w:t>
-      </w:r>
-      <w:r>
-        <w:rPr>
-          <w:b/>
-          <w:bCs/>
-        </w:rPr>
-        <w:t xml:space="preserve">cabitza2023?</w:t>
-      </w:r>
-      <w:r>
-        <w:t xml:space="preserve">)</w:t>
+        <w:t xml:space="preserve">(Cabitza et al., 2023)</w:t>
       </w:r>
       <w:r>
         <w:t xml:space="preserve">, based on the range of reasonable interpretations of that target in that media</w:t>
@@ -950,17 +992,7 @@
         <w:t xml:space="preserve"> </w:t>
       </w:r>
       <w:r>
-        <w:t xml:space="preserve">(</w:t>
-      </w:r>
-      <w:r>
-        <w:rPr>
-          <w:b/>
-          <w:bCs/>
-        </w:rPr>
-        <w:t xml:space="preserve">arroyo2015truth?</w:t>
-      </w:r>
-      <w:r>
-        <w:t xml:space="preserve">)</w:t>
+        <w:t xml:space="preserve">(Aroyo &amp; Welty, 2015)</w:t>
       </w:r>
       <w:r>
         <w:t xml:space="preserve">.</w:t>
@@ -972,7 +1004,7 @@
         <w:pStyle w:val="Heading3"/>
       </w:pPr>
       <w:r>
-        <w:t xml:space="preserve">Representational Bias</w:t>
+        <w:t xml:space="preserve">Representational bias</w:t>
       </w:r>
     </w:p>
     <w:p>
@@ -1075,7 +1107,7 @@
       </w:r>
     </w:p>
     <w:bookmarkEnd w:id="28"/>
-    <w:bookmarkStart w:id="29" w:name="the-perspectives-of-annotators"/>
+    <w:bookmarkStart w:id="30" w:name="the-perspectives-of-annotators"/>
     <w:p>
       <w:pPr>
         <w:pStyle w:val="Heading3"/>
@@ -1101,7 +1133,7 @@
         <w:t xml:space="preserve"> </w:t>
       </w:r>
       <w:r>
-        <w:t xml:space="preserve">for the aspect of the content being labelled or rated, which then may see years of re-use. The quality of annotations is assessed using inter-annotator agreement, where more agreement is typically thought to indicate higher quality data</w:t>
+        <w:t xml:space="preserve">for the aspect of the content being labelled or rated. The quality of annotations is typically assessed using inter-annotator agreement, where more agreement is typically thought to indicate higher quality data</w:t>
       </w:r>
       <w:r>
         <w:t xml:space="preserve"> </w:t>
@@ -1118,7 +1150,16 @@
         <w:pStyle w:val="BodyText"/>
       </w:pPr>
       <w:r>
-        <w:t xml:space="preserve">However, disagreement is common.</w:t>
+        <w:t xml:space="preserve">However, disagreement is common and never fully reducible</w:t>
+      </w:r>
+      <w:r>
+        <w:t xml:space="preserve"> </w:t>
+      </w:r>
+      <w:r>
+        <w:t xml:space="preserve">(Cabitza et al., 2019)</w:t>
+      </w:r>
+      <w:r>
+        <w:t xml:space="preserve">.</w:t>
       </w:r>
       <w:r>
         <w:t xml:space="preserve"> </w:t>
@@ -1139,7 +1180,7 @@
         <w:t xml:space="preserve">(Aroyo &amp; Welty, 2015)</w:t>
       </w:r>
       <w:r>
-        <w:t xml:space="preserve">, but also extend to tasks thought to be far less so, e.g. medical cases</w:t>
+        <w:t xml:space="preserve">, but also in tasks thought to be far less so, e.g. medical cases</w:t>
       </w:r>
       <w:r>
         <w:t xml:space="preserve"> </w:t>
@@ -1148,7 +1189,7 @@
         <w:t xml:space="preserve">(Cabitza et al., 2019)</w:t>
       </w:r>
       <w:r>
-        <w:t xml:space="preserve">. In both scenarios, disagreement, observable as variance in the human input is often removed via 1) adjusting annotator training and instruction so as to reduce variance in the human inputs at the time of collection, 2) adjusting annotations via discussion post-collection, thus allowing annotators to re-think their responses, or 3) completely post-hoc at the time of modeling, via methods like majority voting, without input from the annotators. Clearly, the data generated from a process that may result from e.g. thorough training for crowd-sourced workers, may vary from one in which annotators meet regularly to resolve disagreements.</w:t>
+        <w:t xml:space="preserve">. Disagreement, observable as variance in the human input, is often removed via 1) adjusting annotator training and instruction so as to reduce variance in the human inputs at the time of collection, 2) adjusting annotations via discussion post-collection, thus allowing annotators to establish conventions, discuss views, and re-think their responses, or 3) completely post-hoc at the time of modeling, via methods like majority voting, without input from the annotators. Each method of reducing variance - e.g. thorough training for crowd-sourced workers, regular annotator meetings to resolve disagreements, or taking a mean of ratings or majority vote - may result in different data independent of content, or the phenomenon of interest being annotated in the content.</w:t>
       </w:r>
     </w:p>
     <w:p>
@@ -1156,7 +1197,37 @@
         <w:pStyle w:val="BodyText"/>
       </w:pPr>
       <w:r>
-        <w:t xml:space="preserve">Further, some portion of variance in observed disagreement is signal rather than noise. People’s backgrounds may determine how they interpret content, such as hate speech.</w:t>
+        <w:t xml:space="preserve">Further, variance in observed disagreement can be signal rather than noise. This signal may help to better understand the content being annotated: annotations may vary based on the ambiguity of the stimuli themselves, both in terms of the mode (audio vs. image vs. video vs. text), specific medium (Tweet vs. podcast transcript), or even the specific piece of content being annotated</w:t>
+      </w:r>
+      <w:r>
+        <w:t xml:space="preserve"> </w:t>
+      </w:r>
+      <w:r>
+        <w:t xml:space="preserve">(Aroyo &amp; Welty, 2015)</w:t>
+      </w:r>
+      <w:r>
+        <w:t xml:space="preserve">. Thus, not all pieces of content are equally unambiguous, and more ambiguous content is likely to result in greater variances in human input. This signal may help better understand the phenomenon of interest being annotated in the content: for at least some phenomena, the assumption that there is a single ground-truth to approximate with annotations doesn’t hold</w:t>
+      </w:r>
+      <w:r>
+        <w:t xml:space="preserve"> </w:t>
+      </w:r>
+      <w:r>
+        <w:t xml:space="preserve">(Aroyo &amp; Welty, 2015; Beck et al., 2022; Cabitza et al., 2023)</w:t>
+      </w:r>
+      <w:r>
+        <w:t xml:space="preserve">. More broadly, variances in the ratings may inform a finite</w:t>
+      </w:r>
+      <w:r>
+        <w:t xml:space="preserve"> </w:t>
+      </w:r>
+      <w:r>
+        <w:t xml:space="preserve">“range of reasonable interpretations”</w:t>
+      </w:r>
+      <w:r>
+        <w:t xml:space="preserve"> </w:t>
+      </w:r>
+      <w:r>
+        <w:t xml:space="preserve">of the phenomenon of interest being annotated in each piece of content, rather than a singular point. This signal may also help to better understand the background of annotators: people’s ethnic and/or cultural backgrounds may determine how they interpret content, and thus characteristics of the annotators may explain variance in the annotations. For example, although we expect hate speech exists, people’s perceptions of what constitutes hate speech may vary</w:t>
       </w:r>
       <w:r>
         <w:t xml:space="preserve"> </w:t>
@@ -1165,13 +1236,19 @@
         <w:t xml:space="preserve">Beck et al. (2022)</w:t>
       </w:r>
       <w:r>
-        <w:t xml:space="preserve">. suggest we should expect more variance to the degree that tasks measure opinion. Thus, although we expect hate speech exists, people’s perceptions of what constitutes hate speech may vary. Should perceptions vary by identifiable characteristics, e.g. gender identity, ethnicity etc., variance in perceptions may help unearth bias. Tasks may further vary based on the ambiguity of the stimuli themselves, both in terms of the mode (audio vs. image vs. video vs. text), specific medium (Tweet vs. podcast transcript), or even the specific piece of content being annotated</w:t>
-      </w:r>
-      <w:r>
-        <w:t xml:space="preserve"> </w:t>
-      </w:r>
-      <w:r>
-        <w:t xml:space="preserve">Aroyo &amp; Welty (2015)</w:t>
+        <w:t xml:space="preserve">. Showing that perceptions vary by identifiable characteristics, e.g. gender identity, ethnicity etc. may help unearth biases, whereby a single group perspective appears</w:t>
+      </w:r>
+      <w:r>
+        <w:t xml:space="preserve"> </w:t>
+      </w:r>
+      <w:r>
+        <w:t xml:space="preserve">‘objective’</w:t>
+      </w:r>
+      <w:r>
+        <w:t xml:space="preserve"> </w:t>
+      </w:r>
+      <w:r>
+        <w:t xml:space="preserve">(Cabitza et al., 2023)</w:t>
       </w:r>
       <w:r>
         <w:t xml:space="preserve">.</w:t>
@@ -1182,10 +1259,163 @@
         <w:pStyle w:val="BodyText"/>
       </w:pPr>
       <w:r>
-        <w:t xml:space="preserve">Cabitza et al. (2023)</w:t>
-      </w:r>
-      <w:r>
-        <w:t xml:space="preserve">: whether the target of the annotation is a subjective phenomenon or not, disagreement is always irreducible. Yet ML typically assumes there is a single</w:t>
+        <w:t xml:space="preserve">Taking an approach to gathering reference data that attempts to account for the perspectives of the annotators is referred to as the</w:t>
+      </w:r>
+      <w:r>
+        <w:t xml:space="preserve"> </w:t>
+      </w:r>
+      <w:r>
+        <w:rPr>
+          <w:i/>
+          <w:iCs/>
+        </w:rPr>
+        <w:t xml:space="preserve">perspectivist</w:t>
+      </w:r>
+      <w:r>
+        <w:rPr>
+          <w:rStyle w:val="FootnoteReference"/>
+        </w:rPr>
+        <w:footnoteReference w:id="29"/>
+      </w:r>
+      <w:r>
+        <w:t xml:space="preserve"> </w:t>
+      </w:r>
+      <w:r>
+        <w:t xml:space="preserve">approach. It can apply to both the data annotation but also the modelling phase of ML projects, where benefits to ML models has been shown in a number of contexts</w:t>
+      </w:r>
+      <w:r>
+        <w:t xml:space="preserve"> </w:t>
+      </w:r>
+      <w:r>
+        <w:t xml:space="preserve">(Cabitza et al., 2023)</w:t>
+      </w:r>
+      <w:r>
+        <w:t xml:space="preserve">. Although typically focused on the annotation of language data, perspectivist approaches can be broadly applied to annotations in reference data:</w:t>
+      </w:r>
+      <w:r>
+        <w:t xml:space="preserve"> </w:t>
+      </w:r>
+      <w:r>
+        <w:rPr>
+          <w:i/>
+          <w:iCs/>
+        </w:rPr>
+        <w:t xml:space="preserve">weak</w:t>
+      </w:r>
+      <w:r>
+        <w:t xml:space="preserve"> </w:t>
+      </w:r>
+      <w:r>
+        <w:t xml:space="preserve">perspectivist approaches involve taking perspectives into account while designing and collecting annotations e.g. by ensuring heterogenous raters and gathering enough ratings, as well as sharing and reporting the disaggregated data, but ultimately reducing annotations to a single label or rating for modeling.</w:t>
+      </w:r>
+      <w:r>
+        <w:t xml:space="preserve"> </w:t>
+      </w:r>
+      <w:r>
+        <w:rPr>
+          <w:i/>
+          <w:iCs/>
+        </w:rPr>
+        <w:t xml:space="preserve">Strong</w:t>
+      </w:r>
+      <w:r>
+        <w:t xml:space="preserve"> </w:t>
+      </w:r>
+      <w:r>
+        <w:t xml:space="preserve">perspectivist approaches involve taking perspectives into account for ground truthing and modelling phases.</w:t>
+      </w:r>
+    </w:p>
+    <w:p>
+      <w:pPr>
+        <w:pStyle w:val="BodyText"/>
+      </w:pPr>
+      <w:r>
+        <w:t xml:space="preserve">Taking the perspectivist approach has a number of clear benefits, but also costs. It involves substantially more effort required to design the process that will result in annotations, higher costs in terms of the number of annotations and annotators needed in order to examine sources of variance, and challenges validating the data. In addition there are thus far few perspectivist modelling approaches that make full use of the variance in inputs</w:t>
+      </w:r>
+      <w:r>
+        <w:t xml:space="preserve"> </w:t>
+      </w:r>
+      <w:r>
+        <w:t xml:space="preserve">(Cabitza et al., 2023)</w:t>
+      </w:r>
+      <w:r>
+        <w:t xml:space="preserve">. However, the perspectivist approach better reflects the reality that collecting annotations is a process that generates data with a number of relevant components</w:t>
+      </w:r>
+      <w:r>
+        <w:t xml:space="preserve"> </w:t>
+      </w:r>
+      <w:r>
+        <w:t xml:space="preserve">(Hullman et al., 2022; Jacobs &amp; Wallach, 2021)</w:t>
+      </w:r>
+      <w:r>
+        <w:t xml:space="preserve">. Further, it is a more complete report of the data resulting from the annotation process: the inclusion of the varying inputs in turn allows for better understanding of the content being annotated, the annotators annotating it, and the phenomenon of interest being annotated, which in turn allows for the development of models that make use of this information</w:t>
+      </w:r>
+      <w:r>
+        <w:t xml:space="preserve"> </w:t>
+      </w:r>
+      <w:r>
+        <w:t xml:space="preserve">(Cabitza et al., 2023)</w:t>
+      </w:r>
+      <w:r>
+        <w:t xml:space="preserve">. This thesis makes use of stratified sampling among annotators in order to account for multiple perspectives.</w:t>
+      </w:r>
+    </w:p>
+    <w:bookmarkEnd w:id="30"/>
+    <w:bookmarkStart w:id="34" w:name="measurement-bias"/>
+    <w:p>
+      <w:pPr>
+        <w:pStyle w:val="Heading3"/>
+      </w:pPr>
+      <w:r>
+        <w:t xml:space="preserve">Measurement bias</w:t>
+      </w:r>
+    </w:p>
+    <w:p>
+      <w:pPr>
+        <w:pStyle w:val="FirstParagraph"/>
+      </w:pPr>
+      <w:r>
+        <w:t xml:space="preserve">The social sciences treat data from people as imperfect observations of a latent variable called a</w:t>
+      </w:r>
+      <w:r>
+        <w:t xml:space="preserve"> </w:t>
+      </w:r>
+      <w:r>
+        <w:rPr>
+          <w:i/>
+          <w:iCs/>
+        </w:rPr>
+        <w:t xml:space="preserve">construct</w:t>
+      </w:r>
+      <w:r>
+        <w:t xml:space="preserve"> </w:t>
+      </w:r>
+      <w:r>
+        <w:t xml:space="preserve">- among the more well-known are Personality from the field of Psychology. Social and computational sciences traditionally have different focci: where the social sciences emphasize an interpretable meaning of x and y, where x and y are not always directly observable, the computational sciences instead focus on the statistical procedure that correlates x in terms of y (see Fig 1.). Applying the latent variable approach to the gathering of annotations,</w:t>
+      </w:r>
+      <w:r>
+        <w:t xml:space="preserve"> </w:t>
+      </w:r>
+      <w:r>
+        <w:t xml:space="preserve">Jacobs &amp; Wallach (2021)</w:t>
+      </w:r>
+      <w:r>
+        <w:t xml:space="preserve"> </w:t>
+      </w:r>
+      <w:r>
+        <w:t xml:space="preserve">suggest there is a</w:t>
+      </w:r>
+      <w:r>
+        <w:t xml:space="preserve"> </w:t>
+      </w:r>
+      <w:r>
+        <w:t xml:space="preserve">‘measurement error model’</w:t>
+      </w:r>
+      <w:r>
+        <w:t xml:space="preserve"> </w:t>
+      </w:r>
+      <w:r>
+        <w:t xml:space="preserve">(a term they borrow from the field of Economics), that links the unobservable latent variable, and properties that we can observe - in our case, the data produced when people label or annotate. Thus, the annotations we observe can not be the</w:t>
       </w:r>
       <w:r>
         <w:t xml:space="preserve"> </w:t>
@@ -1194,553 +1424,33 @@
         <w:t xml:space="preserve">‘ground truth’</w:t>
       </w:r>
       <w:r>
-        <w:t xml:space="preserve">, and its best indicator is inter-annotator agreement. But taking the perspectives of the annotators into account, both in the data annotation but also the modelling phase of ML projects has recently been shown to benefit ML modelling in a number of contexts.</w:t>
+        <w:t xml:space="preserve"> </w:t>
+      </w:r>
+      <w:r>
+        <w:t xml:space="preserve">as such a thing is unknowable. Rather, each annotation is an imperfect indication that can be used to estimate the ground truth.</w:t>
       </w:r>
     </w:p>
     <w:p>
       <w:pPr>
         <w:pStyle w:val="BodyText"/>
-      </w:pPr>
-      <w:r>
-        <w:t xml:space="preserve">Weak perspectivist approach: taking perspectives into account while designing and collecting annotations, but ultimately reducing annotations to a single label or rating. Strong perspectivist approach: taking perspectives into account for ground truthing and modelling phases.</w:t>
-      </w:r>
-    </w:p>
-    <w:p>
-      <w:pPr>
-        <w:pStyle w:val="BodyText"/>
-      </w:pPr>
-      <w:r>
-        <w:t xml:space="preserve">benefits of this approach:</w:t>
-      </w:r>
-    </w:p>
-    <w:p>
-      <w:pPr>
-        <w:pStyle w:val="Compact"/>
-        <w:numPr>
-          <w:ilvl w:val="0"/>
-          <w:numId w:val="1001"/>
-        </w:numPr>
-      </w:pPr>
-      <w:r>
-        <w:t xml:space="preserve">is congruent with the reality of collecting annotations</w:t>
-      </w:r>
-    </w:p>
-    <w:p>
-      <w:pPr>
-        <w:pStyle w:val="Compact"/>
-        <w:numPr>
-          <w:ilvl w:val="0"/>
-          <w:numId w:val="1001"/>
-        </w:numPr>
-      </w:pPr>
-      <w:r>
-        <w:t xml:space="preserve">includes the signal in the variance of labels or ratings</w:t>
-      </w:r>
-    </w:p>
-    <w:p>
-      <w:pPr>
-        <w:pStyle w:val="Compact"/>
-        <w:numPr>
-          <w:ilvl w:val="0"/>
-          <w:numId w:val="1001"/>
-        </w:numPr>
-      </w:pPr>
-      <w:r>
-        <w:t xml:space="preserve">avoids majority group perspective appearing to be</w:t>
-      </w:r>
-      <w:r>
-        <w:t xml:space="preserve"> </w:t>
-      </w:r>
-      <w:r>
-        <w:t xml:space="preserve">‘objective’</w:t>
-      </w:r>
-    </w:p>
-    <w:p>
-      <w:pPr>
-        <w:pStyle w:val="Compact"/>
-        <w:numPr>
-          <w:ilvl w:val="0"/>
-          <w:numId w:val="1001"/>
-        </w:numPr>
-      </w:pPr>
-      <w:r>
-        <w:t xml:space="preserve">allows for the modelling of human errors and variances</w:t>
-      </w:r>
-    </w:p>
-    <w:p>
-      <w:pPr>
-        <w:pStyle w:val="Compact"/>
-        <w:numPr>
-          <w:ilvl w:val="0"/>
-          <w:numId w:val="1001"/>
-        </w:numPr>
-      </w:pPr>
-      <w:r>
-        <w:t xml:space="preserve">allows for uncertain, fuzzy, or soft model development</w:t>
-      </w:r>
-    </w:p>
-    <w:p>
-      <w:pPr>
-        <w:pStyle w:val="Compact"/>
-        <w:numPr>
-          <w:ilvl w:val="0"/>
-          <w:numId w:val="1001"/>
-        </w:numPr>
-      </w:pPr>
-      <w:r>
-        <w:t xml:space="preserve">more complete report of the data generating process, as it also reports uncertainty</w:t>
-      </w:r>
-    </w:p>
-    <w:p>
-      <w:pPr>
-        <w:pStyle w:val="FirstParagraph"/>
-      </w:pPr>
-      <w:r>
-        <w:t xml:space="preserve">downsides:</w:t>
-      </w:r>
-    </w:p>
-    <w:p>
-      <w:pPr>
-        <w:pStyle w:val="Compact"/>
-        <w:numPr>
-          <w:ilvl w:val="0"/>
-          <w:numId w:val="1002"/>
-        </w:numPr>
-      </w:pPr>
-      <w:r>
-        <w:t xml:space="preserve">multiple raters, and therefore costs/time/rater availability are issues</w:t>
-      </w:r>
-    </w:p>
-    <w:p>
-      <w:pPr>
-        <w:pStyle w:val="Compact"/>
-        <w:numPr>
-          <w:ilvl w:val="0"/>
-          <w:numId w:val="1002"/>
-        </w:numPr>
-      </w:pPr>
-      <w:r>
-        <w:t xml:space="preserve">need for perspectivist ML approaches</w:t>
-      </w:r>
-    </w:p>
-    <w:p>
-      <w:pPr>
-        <w:pStyle w:val="Compact"/>
-        <w:numPr>
-          <w:ilvl w:val="0"/>
-          <w:numId w:val="1002"/>
-        </w:numPr>
-      </w:pPr>
-      <w:r>
-        <w:t xml:space="preserve">validation becomes more challenging</w:t>
-      </w:r>
-    </w:p>
-    <w:p>
-      <w:pPr>
-        <w:pStyle w:val="FirstParagraph"/>
-      </w:pPr>
-      <w:r>
-        <w:t xml:space="preserve">recommendations:</w:t>
-      </w:r>
-      <w:r>
-        <w:t xml:space="preserve"> </w:t>
-      </w:r>
-      <w:r>
-        <w:t xml:space="preserve">- complete labeling schemes, including</w:t>
-      </w:r>
-      <w:r>
-        <w:t xml:space="preserve"> </w:t>
-      </w:r>
-      <w:r>
-        <w:t xml:space="preserve">‘i don’t know’</w:t>
-      </w:r>
-      <w:r>
-        <w:t xml:space="preserve">,</w:t>
-      </w:r>
-      <w:r>
-        <w:t xml:space="preserve"> </w:t>
-      </w:r>
-      <w:r>
-        <w:t xml:space="preserve">‘none of these’</w:t>
-      </w:r>
-      <w:r>
-        <w:t xml:space="preserve"> </w:t>
-      </w:r>
-      <w:r>
-        <w:t xml:space="preserve">etc. categories, and the ability to express issues with label set</w:t>
-      </w:r>
-    </w:p>
-    <w:p>
-      <w:pPr>
-        <w:pStyle w:val="Compact"/>
-        <w:numPr>
-          <w:ilvl w:val="0"/>
-          <w:numId w:val="1003"/>
-        </w:numPr>
-      </w:pPr>
-      <w:r>
-        <w:t xml:space="preserve">enough raters</w:t>
-      </w:r>
-    </w:p>
-    <w:p>
-      <w:pPr>
-        <w:pStyle w:val="Compact"/>
-        <w:numPr>
-          <w:ilvl w:val="0"/>
-          <w:numId w:val="1003"/>
-        </w:numPr>
-      </w:pPr>
-      <w:r>
-        <w:t xml:space="preserve">heterogenous raters</w:t>
-      </w:r>
-    </w:p>
-    <w:p>
-      <w:pPr>
-        <w:pStyle w:val="Compact"/>
-        <w:numPr>
-          <w:ilvl w:val="0"/>
-          <w:numId w:val="1003"/>
-        </w:numPr>
-      </w:pPr>
-      <w:r>
-        <w:t xml:space="preserve">adequate reporting:</w:t>
-      </w:r>
-    </w:p>
-    <w:p>
-      <w:pPr>
-        <w:pStyle w:val="Compact"/>
-        <w:numPr>
-          <w:ilvl w:val="1"/>
-          <w:numId w:val="1004"/>
-        </w:numPr>
-      </w:pPr>
-      <w:r>
-        <w:t xml:space="preserve">number of raters,</w:t>
-      </w:r>
-    </w:p>
-    <w:p>
-      <w:pPr>
-        <w:pStyle w:val="Compact"/>
-        <w:numPr>
-          <w:ilvl w:val="1"/>
-          <w:numId w:val="1004"/>
-        </w:numPr>
-      </w:pPr>
-      <w:r>
-        <w:t xml:space="preserve">rater expertise</w:t>
-      </w:r>
-    </w:p>
-    <w:p>
-      <w:pPr>
-        <w:pStyle w:val="Compact"/>
-        <w:numPr>
-          <w:ilvl w:val="1"/>
-          <w:numId w:val="1004"/>
-        </w:numPr>
-      </w:pPr>
-      <w:r>
-        <w:t xml:space="preserve">incentive</w:t>
-      </w:r>
-    </w:p>
-    <w:p>
-      <w:pPr>
-        <w:pStyle w:val="Compact"/>
-        <w:numPr>
-          <w:ilvl w:val="1"/>
-          <w:numId w:val="1004"/>
-        </w:numPr>
-      </w:pPr>
-      <w:r>
-        <w:t xml:space="preserve">instructions</w:t>
-      </w:r>
-    </w:p>
-    <w:p>
-      <w:pPr>
-        <w:pStyle w:val="Compact"/>
-        <w:numPr>
-          <w:ilvl w:val="1"/>
-          <w:numId w:val="1004"/>
-        </w:numPr>
-      </w:pPr>
-      <w:r>
-        <w:t xml:space="preserve">length of time for labelling</w:t>
-      </w:r>
-    </w:p>
-    <w:p>
-      <w:pPr>
-        <w:pStyle w:val="Compact"/>
-        <w:numPr>
-          <w:ilvl w:val="1"/>
-          <w:numId w:val="1004"/>
-        </w:numPr>
-      </w:pPr>
-      <w:r>
-        <w:t xml:space="preserve">inter rater agreement</w:t>
-      </w:r>
-    </w:p>
-    <w:p>
-      <w:pPr>
-        <w:pStyle w:val="Compact"/>
-        <w:numPr>
-          <w:ilvl w:val="1"/>
-          <w:numId w:val="1004"/>
-        </w:numPr>
-      </w:pPr>
-      <w:r>
-        <w:t xml:space="preserve">aggregation method</w:t>
-      </w:r>
-    </w:p>
-    <w:p>
-      <w:pPr>
-        <w:pStyle w:val="Compact"/>
-        <w:numPr>
-          <w:ilvl w:val="1"/>
-          <w:numId w:val="1004"/>
-        </w:numPr>
-      </w:pPr>
-      <w:r>
-        <w:t xml:space="preserve">confidence</w:t>
-      </w:r>
-    </w:p>
-    <w:p>
-      <w:pPr>
-        <w:pStyle w:val="FirstParagraph"/>
-      </w:pPr>
-      <w:r>
-        <w:t xml:space="preserve">Beyond errors in judgment are questions about the target for the annotations. For at least some phenomena, the assumption that there is a single ground-truth to approximate with annotations doesn’t hold</w:t>
-      </w:r>
-      <w:r>
-        <w:t xml:space="preserve"> </w:t>
-      </w:r>
-      <w:r>
-        <w:t xml:space="preserve">Aroyo &amp; Welty (2015)</w:t>
-      </w:r>
-      <w:r>
-        <w:t xml:space="preserve">.</w:t>
-      </w:r>
-    </w:p>
-    <w:p>
-      <w:pPr>
-        <w:pStyle w:val="BodyText"/>
-      </w:pPr>
-      <w:r>
-        <w:t xml:space="preserve">Aroyo &amp; Welty (2015)</w:t>
-      </w:r>
-    </w:p>
-    <w:p>
-      <w:pPr>
-        <w:pStyle w:val="BodyText"/>
-      </w:pPr>
-      <w:r>
-        <w:t xml:space="preserve">7</w:t>
-      </w:r>
-      <w:r>
-        <w:t xml:space="preserve"> </w:t>
-      </w:r>
-      <w:r>
-        <w:t xml:space="preserve">‘myths’</w:t>
-      </w:r>
-      <w:r>
-        <w:t xml:space="preserve"> </w:t>
-      </w:r>
-      <w:r>
-        <w:t xml:space="preserve">of human annotation:</w:t>
-      </w:r>
-    </w:p>
-    <w:p>
-      <w:pPr>
-        <w:pStyle w:val="Compact"/>
-        <w:numPr>
-          <w:ilvl w:val="0"/>
-          <w:numId w:val="1005"/>
-        </w:numPr>
-      </w:pPr>
-      <w:r>
-        <w:t xml:space="preserve">there is one truth</w:t>
-      </w:r>
-    </w:p>
-    <w:p>
-      <w:pPr>
-        <w:pStyle w:val="Compact"/>
-        <w:numPr>
-          <w:ilvl w:val="0"/>
-          <w:numId w:val="1005"/>
-        </w:numPr>
-      </w:pPr>
-      <w:r>
-        <w:t xml:space="preserve">disagreement is bad</w:t>
-      </w:r>
-    </w:p>
-    <w:p>
-      <w:pPr>
-        <w:pStyle w:val="Compact"/>
-        <w:numPr>
-          <w:ilvl w:val="0"/>
-          <w:numId w:val="1005"/>
-        </w:numPr>
-      </w:pPr>
-      <w:r>
-        <w:t xml:space="preserve">detailed guidelines help</w:t>
-      </w:r>
-    </w:p>
-    <w:p>
-      <w:pPr>
-        <w:pStyle w:val="Compact"/>
-        <w:numPr>
-          <w:ilvl w:val="0"/>
-          <w:numId w:val="1005"/>
-        </w:numPr>
-      </w:pPr>
-      <w:r>
-        <w:t xml:space="preserve">experts are better</w:t>
-      </w:r>
-    </w:p>
-    <w:p>
-      <w:pPr>
-        <w:pStyle w:val="Compact"/>
-        <w:numPr>
-          <w:ilvl w:val="0"/>
-          <w:numId w:val="1005"/>
-        </w:numPr>
-      </w:pPr>
-      <w:r>
-        <w:t xml:space="preserve">one annotator is enough</w:t>
-      </w:r>
-    </w:p>
-    <w:p>
-      <w:pPr>
-        <w:pStyle w:val="Compact"/>
-        <w:numPr>
-          <w:ilvl w:val="0"/>
-          <w:numId w:val="1005"/>
-        </w:numPr>
-      </w:pPr>
-      <w:r>
-        <w:t xml:space="preserve">all items are created equal</w:t>
-      </w:r>
-    </w:p>
-    <w:p>
-      <w:pPr>
-        <w:pStyle w:val="Compact"/>
-        <w:numPr>
-          <w:ilvl w:val="0"/>
-          <w:numId w:val="1005"/>
-        </w:numPr>
-      </w:pPr>
-      <w:r>
-        <w:t xml:space="preserve">once done, forever valid</w:t>
-      </w:r>
-    </w:p>
-    <w:p>
-      <w:pPr>
-        <w:pStyle w:val="FirstParagraph"/>
-      </w:pPr>
-      <w:r>
-        <w:t xml:space="preserve">For myths 1 and 2:</w:t>
-      </w:r>
-    </w:p>
-    <w:p>
-      <w:pPr>
-        <w:pStyle w:val="Compact"/>
-        <w:numPr>
-          <w:ilvl w:val="0"/>
-          <w:numId w:val="1006"/>
-        </w:numPr>
-      </w:pPr>
-      <w:r>
-        <w:t xml:space="preserve">list examples from NLP where the disagreement from annotators is</w:t>
-      </w:r>
-      <w:r>
-        <w:t xml:space="preserve"> </w:t>
-      </w:r>
-      <w:r>
-        <w:t xml:space="preserve">sensible</w:t>
-      </w:r>
-    </w:p>
-    <w:p>
-      <w:pPr>
-        <w:pStyle w:val="Compact"/>
-        <w:numPr>
-          <w:ilvl w:val="0"/>
-          <w:numId w:val="1006"/>
-        </w:numPr>
-      </w:pPr>
-      <w:r>
-        <w:t xml:space="preserve">they argue that the assumptions of a single ground truth, and that</w:t>
-      </w:r>
-      <w:r>
-        <w:t xml:space="preserve"> </w:t>
-      </w:r>
-      <w:r>
-        <w:t xml:space="preserve">disagreement is indicative of poor annotations are both false.</w:t>
-      </w:r>
-    </w:p>
-    <w:bookmarkEnd w:id="29"/>
-    <w:bookmarkStart w:id="35" w:name="measurement-bias"/>
-    <w:p>
-      <w:pPr>
-        <w:pStyle w:val="Heading3"/>
-      </w:pPr>
-      <w:r>
-        <w:t xml:space="preserve">Measurement bias</w:t>
-      </w:r>
-    </w:p>
-    <w:p>
-      <w:pPr>
-        <w:pStyle w:val="FirstParagraph"/>
-      </w:pPr>
-      <w:r>
-        <w:t xml:space="preserve">Recent trends in Machine Learning (ML)— especially in deep learning — prioritize empirical performance over theoretical assumptions about the data generating process. A systematic analysis of highly cited ML works shows what is valued most: Performance, Generalization, Quantitative evidence, Efficiency, Building on past work, and Novelty</w:t>
-      </w:r>
-      <w:r>
-        <w:t xml:space="preserve"> </w:t>
-      </w:r>
-      <w:r>
-        <w:t xml:space="preserve">Birhane et al. (2022)</w:t>
-      </w:r>
-      <w:r>
-        <w:t xml:space="preserve">. Unlike the social sciences (e.g. psychology), ML work ignores attempts to model the process that gives rise to the data, and aims instead at predictive models whose outputs fall within some accepted estimated error bounds</w:t>
-      </w:r>
-      <w:r>
-        <w:t xml:space="preserve"> </w:t>
-      </w:r>
-      <w:r>
-        <w:t xml:space="preserve">(Hullman et al., 2022)</w:t>
-      </w:r>
-      <w:r>
-        <w:t xml:space="preserve">. This is problematic as this kind of optimization doesn’t resemble real world deployment.</w:t>
-      </w:r>
-    </w:p>
-    <w:bookmarkStart w:id="33" w:name="modelling-the-data-generating-process"/>
-    <w:p>
-      <w:pPr>
-        <w:pStyle w:val="Heading4"/>
-      </w:pPr>
-      <w:r>
-        <w:t xml:space="preserve">Modelling the data-generating process</w:t>
-      </w:r>
-    </w:p>
-    <w:p>
-      <w:pPr>
-        <w:pStyle w:val="FirstParagraph"/>
       </w:pPr>
       <w:r>
         <w:drawing>
           <wp:inline>
             <wp:extent cx="5334000" cy="6484841"/>
             <wp:effectExtent b="0" l="0" r="0" t="0"/>
-            <wp:docPr descr="" title="" id="31" name="Picture"/>
+            <wp:docPr descr="" title="" id="32" name="Picture"/>
             <a:graphic>
               <a:graphicData uri="http://schemas.openxmlformats.org/drawingml/2006/picture">
                 <pic:pic>
                   <pic:nvPicPr>
-                    <pic:cNvPr descr="images/Liem_2018_figure_1.png" id="32" name="Picture"/>
+                    <pic:cNvPr descr="images/Liem_2018_figure_1.png" id="33" name="Picture"/>
                     <pic:cNvPicPr>
                       <a:picLocks noChangeArrowheads="1" noChangeAspect="1"/>
                     </pic:cNvPicPr>
                   </pic:nvPicPr>
                   <pic:blipFill>
-                    <a:blip r:embed="rId30"/>
+                    <a:blip r:embed="rId31"/>
                     <a:stretch>
                       <a:fillRect/>
                     </a:stretch>
@@ -1784,7 +1494,119 @@
         <w:pStyle w:val="BodyText"/>
       </w:pPr>
       <w:r>
-        <w:t xml:space="preserve">The social sciences treat data from people as imperfect observations of a latent variable called a</w:t>
+        <w:t xml:space="preserve">More concretely,</w:t>
+      </w:r>
+      <w:r>
+        <w:t xml:space="preserve"> </w:t>
+      </w:r>
+      <w:r>
+        <w:t xml:space="preserve">Aroyo &amp; Welty (2015)</w:t>
+      </w:r>
+      <w:r>
+        <w:t xml:space="preserve"> </w:t>
+      </w:r>
+      <w:r>
+        <w:t xml:space="preserve">operationalize their term</w:t>
+      </w:r>
+      <w:r>
+        <w:t xml:space="preserve"> </w:t>
+      </w:r>
+      <w:r>
+        <w:t xml:space="preserve">‘crowd truth’</w:t>
+      </w:r>
+      <w:r>
+        <w:t xml:space="preserve"> </w:t>
+      </w:r>
+      <w:r>
+        <w:t xml:space="preserve">as the</w:t>
+      </w:r>
+      <w:r>
+        <w:t xml:space="preserve"> </w:t>
+      </w:r>
+      <w:r>
+        <w:t xml:space="preserve">‘gold standard’</w:t>
+      </w:r>
+      <w:r>
+        <w:t xml:space="preserve"> </w:t>
+      </w:r>
+      <w:r>
+        <w:t xml:space="preserve">being the probability that a sentence contains an element, based on the probability that an annotator annotated that sentence with that element i.e. the label isn’t represented as</w:t>
+      </w:r>
+      <w:r>
+        <w:t xml:space="preserve"> </w:t>
+      </w:r>
+      <w:r>
+        <w:t xml:space="preserve">‘present’</w:t>
+      </w:r>
+      <w:r>
+        <w:t xml:space="preserve"> </w:t>
+      </w:r>
+      <w:r>
+        <w:t xml:space="preserve">or</w:t>
+      </w:r>
+      <w:r>
+        <w:t xml:space="preserve"> </w:t>
+      </w:r>
+      <w:r>
+        <w:t xml:space="preserve">‘not present’</w:t>
+      </w:r>
+      <w:r>
+        <w:t xml:space="preserve">, but as a probability that an annotator labelled it as such. The probability that they may label it as such may in part explained by certain characteristics of theirs, such as their backgrounds, personal experiences etc.</w:t>
+      </w:r>
+      <w:r>
+        <w:t xml:space="preserve"> </w:t>
+      </w:r>
+      <w:r>
+        <w:t xml:space="preserve">(Beck et al., 2022)</w:t>
+      </w:r>
+      <w:r>
+        <w:t xml:space="preserve">.</w:t>
+      </w:r>
+    </w:p>
+    <w:p>
+      <w:pPr>
+        <w:pStyle w:val="BodyText"/>
+      </w:pPr>
+      <w:r>
+        <w:t xml:space="preserve">To measure constructs, the social sciences create instruments, often in the form of surveys to measure variables defined as latent, or indirectly observable, like the effectiveness of a teacher, or recidivism, the risk that someone will repeat a crime. As one may measure one’s height with a ruler, one may acknowledge that no measurement is perfect, but estimate one’s latent</w:t>
+      </w:r>
+      <w:r>
+        <w:t xml:space="preserve"> </w:t>
+      </w:r>
+      <w:r>
+        <w:t xml:space="preserve">‘height’</w:t>
+      </w:r>
+      <w:r>
+        <w:t xml:space="preserve"> </w:t>
+      </w:r>
+      <w:r>
+        <w:t xml:space="preserve">via multiple measurements</w:t>
+      </w:r>
+      <w:r>
+        <w:t xml:space="preserve"> </w:t>
+      </w:r>
+      <w:r>
+        <w:t xml:space="preserve">Jacobs &amp; Wallach (2021)</w:t>
+      </w:r>
+      <w:r>
+        <w:t xml:space="preserve">.</w:t>
+      </w:r>
+    </w:p>
+    <w:p>
+      <w:pPr>
+        <w:pStyle w:val="BodyText"/>
+      </w:pPr>
+      <w:r>
+        <w:t xml:space="preserve">Similar to the ruler being an instrument to measure height, survey science treats the survey - the standardized process of collecting data from human input - like a measurement instrument. It thus seeks to minimize the influence of sources of</w:t>
+      </w:r>
+      <w:r>
+        <w:t xml:space="preserve"> </w:t>
+      </w:r>
+      <w:r>
+        <w:t xml:space="preserve">‘noise’</w:t>
+      </w:r>
+      <w:r>
+        <w:t xml:space="preserve">:</w:t>
       </w:r>
       <w:r>
         <w:t xml:space="preserve"> </w:t>
@@ -1794,179 +1616,25 @@
           <w:i/>
           <w:iCs/>
         </w:rPr>
-        <w:t xml:space="preserve">construct</w:t>
-      </w:r>
-      <w:r>
-        <w:t xml:space="preserve"> </w:t>
-      </w:r>
-      <w:r>
-        <w:t xml:space="preserve">- among the more well-known are Personality from the field of Psychology. Social and computational sciences traditionally have different focci: where the social sciences emphasize an interpretable meaning of x and y, where x and y are not always directly observable, the computational sciences instead focus on the statistical procedure that correlates x in terms of y (see Fig 1.). Applying the latent variable approach to the gathering of annotations,</w:t>
-      </w:r>
-      <w:r>
-        <w:t xml:space="preserve"> </w:t>
-      </w:r>
-      <w:r>
-        <w:t xml:space="preserve">Jacobs &amp; Wallach (2021)</w:t>
-      </w:r>
-      <w:r>
-        <w:t xml:space="preserve"> </w:t>
-      </w:r>
-      <w:r>
-        <w:t xml:space="preserve">suggest there is a</w:t>
-      </w:r>
-      <w:r>
-        <w:t xml:space="preserve"> </w:t>
-      </w:r>
-      <w:r>
-        <w:t xml:space="preserve">‘measurement error model’</w:t>
-      </w:r>
-      <w:r>
-        <w:t xml:space="preserve"> </w:t>
-      </w:r>
-      <w:r>
-        <w:t xml:space="preserve">(a term they borrow from the field of Economics), that links the unobservable latent variable, and properties that we can observe - in our case, the data produced when people label or annotate. Thus, the annotations we observe can not be the</w:t>
-      </w:r>
-      <w:r>
-        <w:t xml:space="preserve"> </w:t>
-      </w:r>
-      <w:r>
-        <w:t xml:space="preserve">‘ground truth’</w:t>
-      </w:r>
-      <w:r>
-        <w:t xml:space="preserve"> </w:t>
-      </w:r>
-      <w:r>
-        <w:t xml:space="preserve">as such a thing is unknowable, but instead are imperfect indications that can be used to estimate the ground truth.</w:t>
-      </w:r>
-    </w:p>
-    <w:p>
-      <w:pPr>
-        <w:pStyle w:val="BodyText"/>
-      </w:pPr>
-      <w:r>
-        <w:t xml:space="preserve">More concretely,</w:t>
-      </w:r>
-      <w:r>
-        <w:t xml:space="preserve"> </w:t>
-      </w:r>
-      <w:r>
-        <w:t xml:space="preserve">Aroyo &amp; Welty (2015)</w:t>
-      </w:r>
-      <w:r>
-        <w:t xml:space="preserve"> </w:t>
-      </w:r>
-      <w:r>
-        <w:t xml:space="preserve">operationalize their term</w:t>
-      </w:r>
-      <w:r>
-        <w:t xml:space="preserve"> </w:t>
-      </w:r>
-      <w:r>
-        <w:t xml:space="preserve">‘crowd truth’</w:t>
-      </w:r>
-      <w:r>
-        <w:t xml:space="preserve"> </w:t>
-      </w:r>
-      <w:r>
-        <w:t xml:space="preserve">as the</w:t>
-      </w:r>
-      <w:r>
-        <w:t xml:space="preserve"> </w:t>
-      </w:r>
-      <w:r>
-        <w:t xml:space="preserve">‘gold standard’</w:t>
-      </w:r>
-      <w:r>
-        <w:t xml:space="preserve"> </w:t>
-      </w:r>
-      <w:r>
-        <w:t xml:space="preserve">being the probability that a sentence contains an element, based on the probability that an annotator annotated that sentence with that element i.e. the label isn’t represented as</w:t>
-      </w:r>
-      <w:r>
-        <w:t xml:space="preserve"> </w:t>
-      </w:r>
-      <w:r>
-        <w:t xml:space="preserve">‘present’</w:t>
-      </w:r>
-      <w:r>
-        <w:t xml:space="preserve"> </w:t>
-      </w:r>
-      <w:r>
-        <w:t xml:space="preserve">or</w:t>
-      </w:r>
-      <w:r>
-        <w:t xml:space="preserve"> </w:t>
-      </w:r>
-      <w:r>
-        <w:t xml:space="preserve">‘not present’</w:t>
-      </w:r>
-      <w:r>
-        <w:t xml:space="preserve">, but as a probability that an annotator labelled it as such. The probability that they may label it as such may in part explained by certain characteristics of theirs, such as their backgrounds, personal experiences etc.</w:t>
-      </w:r>
-      <w:r>
-        <w:t xml:space="preserve"> </w:t>
-      </w:r>
-      <w:r>
-        <w:t xml:space="preserve">(Beck et al., 2022)</w:t>
-      </w:r>
-      <w:r>
-        <w:t xml:space="preserve">.</w:t>
-      </w:r>
-    </w:p>
-    <w:bookmarkEnd w:id="33"/>
-    <w:bookmarkStart w:id="34" w:name="X2df7c4c2993a693a086bd013952fd634c6c3e23"/>
-    <w:p>
-      <w:pPr>
-        <w:pStyle w:val="Heading4"/>
-      </w:pPr>
-      <w:r>
-        <w:t xml:space="preserve">Treat annotation generating process as an instrument</w:t>
-      </w:r>
-    </w:p>
-    <w:p>
-      <w:pPr>
-        <w:pStyle w:val="FirstParagraph"/>
-      </w:pPr>
-      <w:r>
-        <w:t xml:space="preserve">To measure constructs, the social sciences create instruments, often in the form of surveys to measure variables defined as latent, or indirectly observable, like the effectiveness of a teacher, or recidivism, the risk that someone will repeat a crime. As one may measure one’s height with a ruler, one may acknowledge that no measurement is perfect, but estimate one’s latent</w:t>
-      </w:r>
-      <w:r>
-        <w:t xml:space="preserve"> </w:t>
-      </w:r>
-      <w:r>
-        <w:t xml:space="preserve">‘height’</w:t>
-      </w:r>
-      <w:r>
-        <w:t xml:space="preserve"> </w:t>
-      </w:r>
-      <w:r>
-        <w:t xml:space="preserve">via multiple measurements</w:t>
-      </w:r>
-      <w:r>
-        <w:t xml:space="preserve"> </w:t>
-      </w:r>
-      <w:r>
-        <w:t xml:space="preserve">Jacobs &amp; Wallach (2021)</w:t>
-      </w:r>
-      <w:r>
-        <w:t xml:space="preserve">.</w:t>
-      </w:r>
-    </w:p>
-    <w:p>
-      <w:pPr>
-        <w:pStyle w:val="BodyText"/>
-      </w:pPr>
-      <w:r>
-        <w:t xml:space="preserve">Similar to the ruler being an instrument to measure height, survey science treats the survey - the standardized process of collecting data from human input - like a measurement instrument. It thus seeks to minimize the influence of sources of</w:t>
-      </w:r>
-      <w:r>
-        <w:t xml:space="preserve"> </w:t>
-      </w:r>
-      <w:r>
-        <w:t xml:space="preserve">‘noise’</w:t>
-      </w:r>
-      <w:r>
-        <w:t xml:space="preserve">:</w:t>
+        <w:t xml:space="preserve">Task Structure</w:t>
+      </w:r>
+      <w:r>
+        <w:t xml:space="preserve"> </w:t>
+      </w:r>
+      <w:r>
+        <w:t xml:space="preserve">involves refining specific wording and response options, including deciding on the inclusion of</w:t>
+      </w:r>
+      <w:r>
+        <w:t xml:space="preserve"> </w:t>
+      </w:r>
+      <w:r>
+        <w:t xml:space="preserve">“I Don’t Know”</w:t>
+      </w:r>
+      <w:r>
+        <w:t xml:space="preserve"> </w:t>
+      </w:r>
+      <w:r>
+        <w:t xml:space="preserve">or otherwise neutral response options,</w:t>
       </w:r>
       <w:r>
         <w:t xml:space="preserve"> </w:t>
@@ -1976,25 +1644,13 @@
           <w:i/>
           <w:iCs/>
         </w:rPr>
-        <w:t xml:space="preserve">Task Structure</w:t>
-      </w:r>
-      <w:r>
-        <w:t xml:space="preserve"> </w:t>
-      </w:r>
-      <w:r>
-        <w:t xml:space="preserve">involves refining specific wording and response options, including deciding on the inclusion of</w:t>
-      </w:r>
-      <w:r>
-        <w:t xml:space="preserve"> </w:t>
-      </w:r>
-      <w:r>
-        <w:t xml:space="preserve">“I Don’t Know”</w:t>
-      </w:r>
-      <w:r>
-        <w:t xml:space="preserve"> </w:t>
-      </w:r>
-      <w:r>
-        <w:t xml:space="preserve">or otherwise neutral response options,</w:t>
+        <w:t xml:space="preserve">Order Effects</w:t>
+      </w:r>
+      <w:r>
+        <w:t xml:space="preserve"> </w:t>
+      </w:r>
+      <w:r>
+        <w:t xml:space="preserve">involves strategies to randomly present content, as judgements of a specific piece of content are affected by perceptions of immediately previous pieces of content, and</w:t>
       </w:r>
       <w:r>
         <w:t xml:space="preserve"> </w:t>
@@ -2004,22 +1660,6 @@
           <w:i/>
           <w:iCs/>
         </w:rPr>
-        <w:t xml:space="preserve">Order Effects</w:t>
-      </w:r>
-      <w:r>
-        <w:t xml:space="preserve"> </w:t>
-      </w:r>
-      <w:r>
-        <w:t xml:space="preserve">involves strategies to randomly present content, as judgements of a specific piece of content are affected by perceptions of immediately previous pieces of content, and</w:t>
-      </w:r>
-      <w:r>
-        <w:t xml:space="preserve"> </w:t>
-      </w:r>
-      <w:r>
-        <w:rPr>
-          <w:i/>
-          <w:iCs/>
-        </w:rPr>
         <w:t xml:space="preserve">Annotator Effects</w:t>
       </w:r>
       <w:r>
@@ -2036,6 +1676,14 @@
       </w:r>
       <w:r>
         <w:t xml:space="preserve">.</w:t>
+      </w:r>
+    </w:p>
+    <w:p>
+      <w:pPr>
+        <w:pStyle w:val="BodyText"/>
+      </w:pPr>
+      <w:r>
+        <w:t xml:space="preserve">Tools from a number of fields can assist in determining the usefulness of a measurement instrument, including whatever process is used to gather annotations.</w:t>
       </w:r>
     </w:p>
     <w:p>
@@ -2051,7 +1699,7 @@
         <w:pStyle w:val="Compact"/>
         <w:numPr>
           <w:ilvl w:val="0"/>
-          <w:numId w:val="1007"/>
+          <w:numId w:val="1001"/>
         </w:numPr>
       </w:pPr>
       <w:r>
@@ -2089,7 +1737,7 @@
         <w:pStyle w:val="Compact"/>
         <w:numPr>
           <w:ilvl w:val="0"/>
-          <w:numId w:val="1008"/>
+          <w:numId w:val="1002"/>
         </w:numPr>
       </w:pPr>
       <w:r>
@@ -2124,7 +1772,7 @@
         <w:pStyle w:val="Compact"/>
         <w:numPr>
           <w:ilvl w:val="0"/>
-          <w:numId w:val="1009"/>
+          <w:numId w:val="1003"/>
         </w:numPr>
       </w:pPr>
       <w:r>
@@ -2136,7 +1784,7 @@
         <w:pStyle w:val="Compact"/>
         <w:numPr>
           <w:ilvl w:val="0"/>
-          <w:numId w:val="1009"/>
+          <w:numId w:val="1003"/>
         </w:numPr>
       </w:pPr>
       <w:r>
@@ -2148,7 +1796,7 @@
         <w:pStyle w:val="Compact"/>
         <w:numPr>
           <w:ilvl w:val="1"/>
-          <w:numId w:val="1010"/>
+          <w:numId w:val="1004"/>
         </w:numPr>
       </w:pPr>
       <w:r>
@@ -2160,7 +1808,7 @@
         <w:pStyle w:val="Compact"/>
         <w:numPr>
           <w:ilvl w:val="1"/>
-          <w:numId w:val="1010"/>
+          <w:numId w:val="1004"/>
         </w:numPr>
       </w:pPr>
       <w:r>
@@ -2178,7 +1826,7 @@
         <w:pStyle w:val="Compact"/>
         <w:numPr>
           <w:ilvl w:val="0"/>
-          <w:numId w:val="1009"/>
+          <w:numId w:val="1003"/>
         </w:numPr>
       </w:pPr>
       <w:r>
@@ -2190,7 +1838,7 @@
         <w:pStyle w:val="Compact"/>
         <w:numPr>
           <w:ilvl w:val="0"/>
-          <w:numId w:val="1009"/>
+          <w:numId w:val="1003"/>
         </w:numPr>
       </w:pPr>
       <w:r>
@@ -2208,7 +1856,7 @@
         <w:pStyle w:val="Compact"/>
         <w:numPr>
           <w:ilvl w:val="0"/>
-          <w:numId w:val="1009"/>
+          <w:numId w:val="1003"/>
         </w:numPr>
       </w:pPr>
       <w:r>
@@ -2226,7 +1874,7 @@
         <w:pStyle w:val="Compact"/>
         <w:numPr>
           <w:ilvl w:val="0"/>
-          <w:numId w:val="1009"/>
+          <w:numId w:val="1003"/>
         </w:numPr>
       </w:pPr>
       <w:r>
@@ -2244,7 +1892,7 @@
         <w:pStyle w:val="Compact"/>
         <w:numPr>
           <w:ilvl w:val="0"/>
-          <w:numId w:val="1009"/>
+          <w:numId w:val="1003"/>
         </w:numPr>
       </w:pPr>
       <w:r>
@@ -2266,88 +1914,119 @@
       </w:r>
     </w:p>
     <w:bookmarkEnd w:id="34"/>
+    <w:bookmarkStart w:id="35" w:name="inadequate-reporting"/>
+    <w:p>
+      <w:pPr>
+        <w:pStyle w:val="Heading3"/>
+      </w:pPr>
+      <w:r>
+        <w:t xml:space="preserve">Inadequate reporting</w:t>
+      </w:r>
+    </w:p>
+    <w:p>
+      <w:pPr>
+        <w:pStyle w:val="FirstParagraph"/>
+      </w:pPr>
+      <w:r>
+        <w:t xml:space="preserve">Geiger et al. (2021)</w:t>
+      </w:r>
+      <w:r>
+        <w:t xml:space="preserve"> </w:t>
+      </w:r>
+      <w:r>
+        <w:t xml:space="preserve">ML science studies inadequately report</w:t>
+      </w:r>
+      <w:r>
+        <w:t xml:space="preserve"> </w:t>
+      </w:r>
+      <w:r>
+        <w:t xml:space="preserve">‘ground truth’</w:t>
+      </w:r>
+      <w:r>
+        <w:t xml:space="preserve"> </w:t>
+      </w:r>
+      <w:r>
+        <w:t xml:space="preserve">Hullman et al. (2022)</w:t>
+      </w:r>
+      <w:r>
+        <w:t xml:space="preserve"> </w:t>
+      </w:r>
+      <w:r>
+        <w:t xml:space="preserve">thus we cannot know what data generating process the</w:t>
+      </w:r>
+      <w:r>
+        <w:t xml:space="preserve"> </w:t>
+      </w:r>
+      <w:r>
+        <w:t xml:space="preserve">resulting model represents</w:t>
+      </w:r>
+    </w:p>
+    <w:p>
+      <w:pPr>
+        <w:pStyle w:val="BodyText"/>
+      </w:pPr>
+      <w:r>
+        <w:t xml:space="preserve">Cabitza et al. (2023)</w:t>
+      </w:r>
+      <w:r>
+        <w:t xml:space="preserve"> </w:t>
+      </w:r>
+      <w:r>
+        <w:t xml:space="preserve">- adequate reporting:</w:t>
+      </w:r>
+      <w:r>
+        <w:t xml:space="preserve"> </w:t>
+      </w:r>
+      <w:r>
+        <w:t xml:space="preserve">- number of raters,</w:t>
+      </w:r>
+      <w:r>
+        <w:t xml:space="preserve"> </w:t>
+      </w:r>
+      <w:r>
+        <w:t xml:space="preserve">- rater expertise</w:t>
+      </w:r>
+      <w:r>
+        <w:t xml:space="preserve"> </w:t>
+      </w:r>
+      <w:r>
+        <w:t xml:space="preserve">- incentive</w:t>
+      </w:r>
+      <w:r>
+        <w:t xml:space="preserve"> </w:t>
+      </w:r>
+      <w:r>
+        <w:t xml:space="preserve">- instructions</w:t>
+      </w:r>
+      <w:r>
+        <w:t xml:space="preserve"> </w:t>
+      </w:r>
+      <w:r>
+        <w:t xml:space="preserve">- length of time for labelling</w:t>
+      </w:r>
+      <w:r>
+        <w:t xml:space="preserve"> </w:t>
+      </w:r>
+      <w:r>
+        <w:t xml:space="preserve">- inter rater agreement</w:t>
+      </w:r>
+      <w:r>
+        <w:t xml:space="preserve"> </w:t>
+      </w:r>
+      <w:r>
+        <w:t xml:space="preserve">- aggregation method</w:t>
+      </w:r>
+      <w:r>
+        <w:t xml:space="preserve"> </w:t>
+      </w:r>
+      <w:r>
+        <w:t xml:space="preserve">- confidence</w:t>
+      </w:r>
+    </w:p>
     <w:bookmarkEnd w:id="35"/>
-    <w:bookmarkStart w:id="36" w:name="inadequate-reporting"/>
-    <w:p>
-      <w:pPr>
-        <w:pStyle w:val="Heading3"/>
-      </w:pPr>
-      <w:r>
-        <w:t xml:space="preserve">Inadequate reporting</w:t>
-      </w:r>
-    </w:p>
-    <w:p>
-      <w:pPr>
-        <w:pStyle w:val="FirstParagraph"/>
-      </w:pPr>
-      <w:r>
-        <w:t xml:space="preserve">Geiger et al. (2021)</w:t>
-      </w:r>
-      <w:r>
-        <w:t xml:space="preserve"> </w:t>
-      </w:r>
-      <w:r>
-        <w:t xml:space="preserve">ML science studies inadequately report</w:t>
-      </w:r>
-      <w:r>
-        <w:t xml:space="preserve"> </w:t>
-      </w:r>
-      <w:r>
-        <w:t xml:space="preserve">‘ground truth’</w:t>
-      </w:r>
-    </w:p>
-    <w:p>
-      <w:pPr>
-        <w:pStyle w:val="BodyText"/>
-      </w:pPr>
-      <w:r>
-        <w:t xml:space="preserve">Hullman et al. (2022)</w:t>
-      </w:r>
-      <w:r>
-        <w:t xml:space="preserve"> </w:t>
-      </w:r>
-      <w:r>
-        <w:t xml:space="preserve">thus we cannot know what data generating process the</w:t>
-      </w:r>
-      <w:r>
-        <w:t xml:space="preserve"> </w:t>
-      </w:r>
-      <w:r>
-        <w:t xml:space="preserve">resulting model represents</w:t>
-      </w:r>
-    </w:p>
-    <w:p>
-      <w:pPr>
-        <w:pStyle w:val="BodyText"/>
-      </w:pPr>
-      <w:r>
-        <w:t xml:space="preserve">[perhaps cat image parable here?]</w:t>
-      </w:r>
-    </w:p>
-    <w:p>
-      <w:pPr>
-        <w:pStyle w:val="BodyText"/>
-      </w:pPr>
-      <w:r>
-        <w:t xml:space="preserve">An investigation of 15 data science workers,</w:t>
-      </w:r>
-      <w:r>
-        <w:t xml:space="preserve"> </w:t>
-      </w:r>
-      <w:r>
-        <w:t xml:space="preserve">Muller et al. (2021)</w:t>
-      </w:r>
-      <w:r>
-        <w:t xml:space="preserve"> </w:t>
-      </w:r>
-      <w:r>
-        <w:t xml:space="preserve">observed common phases, which include determining the annotation scheme - all possible labels that can be attributed to digital representations of objects along with any relevant guidelines, the actual process of collecting labels, and the process by which the annotations are then aggregated into a single label. They note the difficulty of this work: issues in the annotation schemes are often discovered as annotation projects progress, requiring varying degrees of improvised adjustment.</w:t>
-      </w:r>
-    </w:p>
     <w:bookmarkEnd w:id="36"/>
     <w:bookmarkEnd w:id="37"/>
-    <w:bookmarkEnd w:id="38"/>
-    <w:bookmarkStart w:id="66" w:name="present-work-1"/>
+    <w:bookmarkStart w:id="65" w:name="present-work-1"/>
     <w:p>
       <w:pPr>
         <w:pStyle w:val="Heading1"/>
@@ -2361,13 +2040,15 @@
         <w:pStyle w:val="FirstParagraph"/>
       </w:pPr>
       <w:r>
-        <w:t xml:space="preserve">We incorporate these considerations in the design of our study, and</w:t>
-      </w:r>
-      <w:r>
-        <w:t xml:space="preserve"> </w:t>
-      </w:r>
-      <w:r>
-        <w:t xml:space="preserve">attempt to further the field in the following ways:</w:t>
+        <w:t xml:space="preserve">This thesis attempts to synthesize recommendations on how to better collect data to be used as reference and possibly training. It accounts for the aforementioned shortcomings in the design of study, using recommendations from the social sciences and syntheses of material from survey science, metrology.</w:t>
+      </w:r>
+    </w:p>
+    <w:p>
+      <w:pPr>
+        <w:pStyle w:val="BodyText"/>
+      </w:pPr>
+      <w:r>
+        <w:t xml:space="preserve">This thesis attempts to further the field in the following ways:</w:t>
       </w:r>
     </w:p>
     <w:p>
@@ -2375,7 +2056,7 @@
         <w:pStyle w:val="Compact"/>
         <w:numPr>
           <w:ilvl w:val="0"/>
-          <w:numId w:val="1011"/>
+          <w:numId w:val="1005"/>
         </w:numPr>
       </w:pPr>
       <w:r>
@@ -2387,7 +2068,7 @@
         <w:pStyle w:val="Compact"/>
         <w:numPr>
           <w:ilvl w:val="0"/>
-          <w:numId w:val="1011"/>
+          <w:numId w:val="1005"/>
         </w:numPr>
       </w:pPr>
       <w:r>
@@ -2399,7 +2080,7 @@
         <w:pStyle w:val="Compact"/>
         <w:numPr>
           <w:ilvl w:val="0"/>
-          <w:numId w:val="1011"/>
+          <w:numId w:val="1005"/>
         </w:numPr>
       </w:pPr>
       <w:r>
@@ -2423,7 +2104,7 @@
         <w:pStyle w:val="Compact"/>
         <w:numPr>
           <w:ilvl w:val="0"/>
-          <w:numId w:val="1011"/>
+          <w:numId w:val="1005"/>
         </w:numPr>
       </w:pPr>
       <w:r>
@@ -2441,7 +2122,7 @@
         <w:pStyle w:val="Compact"/>
         <w:numPr>
           <w:ilvl w:val="0"/>
-          <w:numId w:val="1011"/>
+          <w:numId w:val="1005"/>
         </w:numPr>
       </w:pPr>
       <w:r>
@@ -2453,7 +2134,7 @@
         <w:pStyle w:val="FirstParagraph"/>
       </w:pPr>
       <w:r>
-        <w:t xml:space="preserve">case study of this thesis works towards path (b) in</w:t>
+        <w:t xml:space="preserve">The primary case study of this thesis works towards path (b) in</w:t>
       </w:r>
       <w:r>
         <w:t xml:space="preserve"> </w:t>
@@ -2462,10 +2143,7 @@
         <w:t xml:space="preserve">Liem et al. (2018)</w:t>
       </w:r>
       <w:r>
-        <w:t xml:space="preserve"> </w:t>
-      </w:r>
-      <w:r>
-        <w:t xml:space="preserve">shown in:</w:t>
+        <w:t xml:space="preserve">, shown in:</w:t>
       </w:r>
       <w:r>
         <w:t xml:space="preserve"> </w:t>
@@ -2475,18 +2153,18 @@
           <wp:inline>
             <wp:extent cx="5334000" cy="4508040"/>
             <wp:effectExtent b="0" l="0" r="0" t="0"/>
-            <wp:docPr descr="" title="" id="40" name="Picture"/>
+            <wp:docPr descr="" title="" id="39" name="Picture"/>
             <a:graphic>
               <a:graphicData uri="http://schemas.openxmlformats.org/drawingml/2006/picture">
                 <pic:pic>
                   <pic:nvPicPr>
-                    <pic:cNvPr descr="images/Liem_2018_figure_2.png" id="41" name="Picture"/>
+                    <pic:cNvPr descr="images/Liem_2018_figure_2.png" id="40" name="Picture"/>
                     <pic:cNvPicPr>
                       <a:picLocks noChangeArrowheads="1" noChangeAspect="1"/>
                     </pic:cNvPicPr>
                   </pic:nvPicPr>
                   <pic:blipFill>
-                    <a:blip r:embed="rId39"/>
+                    <a:blip r:embed="rId38"/>
                     <a:stretch>
                       <a:fillRect/>
                     </a:stretch>
@@ -2512,57 +2190,8 @@
           </wp:inline>
         </w:drawing>
       </w:r>
-    </w:p>
-    <w:p>
-      <w:pPr>
-        <w:pStyle w:val="BodyText"/>
-      </w:pPr>
-      <w:r>
-        <w:t xml:space="preserve">This thesis incorporates techniques and considerations from the social</w:t>
-      </w:r>
-      <w:r>
-        <w:t xml:space="preserve"> </w:t>
-      </w:r>
-      <w:r>
-        <w:t xml:space="preserve">sciences to address the aforementioned shortcomings.</w:t>
-      </w:r>
-    </w:p>
-    <w:p>
-      <w:pPr>
-        <w:pStyle w:val="BodyText"/>
-      </w:pPr>
-      <w:r>
-        <w:t xml:space="preserve">showcases a design for a challenging ground-truthing project, in terms</w:t>
-      </w:r>
-      <w:r>
-        <w:t xml:space="preserve"> </w:t>
-      </w:r>
-      <w:r>
-        <w:t xml:space="preserve">of the complexity of the phenomenon of interest, ambiguity in the media</w:t>
-      </w:r>
-      <w:r>
-        <w:t xml:space="preserve"> </w:t>
-      </w:r>
-      <w:r>
-        <w:t xml:space="preserve">that selected and annotated. It incorporates design choices to address</w:t>
-      </w:r>
-      <w:r>
-        <w:t xml:space="preserve"> </w:t>
-      </w:r>
-      <w:r>
-        <w:t xml:space="preserve">the aforementioned shortcomings into a singular framework, guided by</w:t>
-      </w:r>
-      <w:r>
-        <w:t xml:space="preserve"> </w:t>
-      </w:r>
-      <w:r>
-        <w:t xml:space="preserve">best practices in the social sciences, which it then extends. It focuses</w:t>
-      </w:r>
-      <w:r>
-        <w:t xml:space="preserve"> </w:t>
-      </w:r>
-      <w:r>
-        <w:t xml:space="preserve">unambiguously on the aspect most relevant to the</w:t>
+      <w:r>
+        <w:t xml:space="preserve">, and showcases a design for a challenging ground-truthing project, in terms of the complexity of the phenomenon of interest, ambiguity in the media that selected and annotated. It incorporates design choices to address the aforementioned shortcomings into a singular framework, guided by best practices in the social sciences, which it then extends.</w:t>
       </w:r>
     </w:p>
     <w:p>
@@ -2578,7 +2207,7 @@
         <w:pStyle w:val="Compact"/>
         <w:numPr>
           <w:ilvl w:val="0"/>
-          <w:numId w:val="1012"/>
+          <w:numId w:val="1006"/>
         </w:numPr>
       </w:pPr>
       <w:r>
@@ -2596,7 +2225,7 @@
         <w:pStyle w:val="Compact"/>
         <w:numPr>
           <w:ilvl w:val="0"/>
-          <w:numId w:val="1012"/>
+          <w:numId w:val="1006"/>
         </w:numPr>
       </w:pPr>
       <w:r>
@@ -2632,7 +2261,7 @@
         <w:pStyle w:val="Compact"/>
         <w:numPr>
           <w:ilvl w:val="0"/>
-          <w:numId w:val="1012"/>
+          <w:numId w:val="1006"/>
         </w:numPr>
       </w:pPr>
       <w:r>
@@ -2656,7 +2285,7 @@
         <w:pStyle w:val="Compact"/>
         <w:numPr>
           <w:ilvl w:val="0"/>
-          <w:numId w:val="1012"/>
+          <w:numId w:val="1006"/>
         </w:numPr>
       </w:pPr>
       <w:r>
@@ -2674,7 +2303,7 @@
         <w:pStyle w:val="Compact"/>
         <w:numPr>
           <w:ilvl w:val="0"/>
-          <w:numId w:val="1012"/>
+          <w:numId w:val="1006"/>
         </w:numPr>
       </w:pPr>
       <w:r>
@@ -2782,6 +2411,45 @@
       <w:r>
         <w:t xml:space="preserve">Perspectivism</w:t>
       </w:r>
+      <w:r>
+        <w:t xml:space="preserve"> </w:t>
+      </w:r>
+      <w:r>
+        <w:t xml:space="preserve">Cabitza et al. (2023)</w:t>
+      </w:r>
+      <w:r>
+        <w:t xml:space="preserve"> </w:t>
+      </w:r>
+      <w:r>
+        <w:t xml:space="preserve">recommendations:</w:t>
+      </w:r>
+      <w:r>
+        <w:t xml:space="preserve"> </w:t>
+      </w:r>
+      <w:r>
+        <w:t xml:space="preserve">- complete labeling schemes, including</w:t>
+      </w:r>
+      <w:r>
+        <w:t xml:space="preserve"> </w:t>
+      </w:r>
+      <w:r>
+        <w:t xml:space="preserve">‘i don’t know’</w:t>
+      </w:r>
+      <w:r>
+        <w:t xml:space="preserve">,</w:t>
+      </w:r>
+      <w:r>
+        <w:t xml:space="preserve"> </w:t>
+      </w:r>
+      <w:r>
+        <w:t xml:space="preserve">‘none of these’</w:t>
+      </w:r>
+      <w:r>
+        <w:t xml:space="preserve"> </w:t>
+      </w:r>
+      <w:r>
+        <w:t xml:space="preserve">etc. categories, and the ability to express issues with label set</w:t>
+      </w:r>
     </w:p>
     <w:p>
       <w:pPr>
@@ -2804,28 +2472,10 @@
         <w:pStyle w:val="BodyText"/>
       </w:pPr>
       <w:r>
-        <w:t xml:space="preserve">And although imperfect as leaderboard scores can be gamed, and do not</w:t>
-      </w:r>
-      <w:r>
-        <w:t xml:space="preserve"> </w:t>
-      </w:r>
-      <w:r>
-        <w:t xml:space="preserve">perfectly represent the deployment environment, the typical leaderboard</w:t>
-      </w:r>
-      <w:r>
-        <w:t xml:space="preserve"> </w:t>
-      </w:r>
-      <w:r>
-        <w:t xml:space="preserve">approach has shown evidence that progress can be made towards a target.</w:t>
-      </w:r>
-      <w:r>
-        <w:t xml:space="preserve"> </w:t>
-      </w:r>
-      <w:r>
-        <w:t xml:space="preserve">This thesis thus represents an attempt to define the target better.</w:t>
-      </w:r>
-    </w:p>
-    <w:bookmarkStart w:id="65" w:name="references"/>
+        <w:t xml:space="preserve">And although imperfect as leaderboard scores can be gamed, and do not perfectly represent the deployment environment, the typical leaderboard approach has shown evidence that progress can be made towards a target. This thesis thus represents an attempt to define the target better.</w:t>
+      </w:r>
+    </w:p>
+    <w:bookmarkStart w:id="64" w:name="references"/>
     <w:p>
       <w:pPr>
         <w:pStyle w:val="Heading2"/>
@@ -2834,8 +2484,8 @@
         <w:t xml:space="preserve">References</w:t>
       </w:r>
     </w:p>
-    <w:bookmarkStart w:id="64" w:name="refs"/>
-    <w:bookmarkStart w:id="42" w:name="ref-aroyo2015truth"/>
+    <w:bookmarkStart w:id="63" w:name="refs"/>
+    <w:bookmarkStart w:id="41" w:name="ref-aroyo2015truth"/>
     <w:p>
       <w:pPr>
         <w:pStyle w:val="Bibliography"/>
@@ -2870,8 +2520,8 @@
         <w:t xml:space="preserve">(1), 15–24.</w:t>
       </w:r>
     </w:p>
-    <w:bookmarkEnd w:id="42"/>
-    <w:bookmarkStart w:id="43" w:name="ref-artstein2008inter"/>
+    <w:bookmarkEnd w:id="41"/>
+    <w:bookmarkStart w:id="42" w:name="ref-artstein2008inter"/>
     <w:p>
       <w:pPr>
         <w:pStyle w:val="Bibliography"/>
@@ -2906,8 +2556,8 @@
         <w:t xml:space="preserve">(4), 555–596.</w:t>
       </w:r>
     </w:p>
-    <w:bookmarkEnd w:id="43"/>
-    <w:bookmarkStart w:id="44" w:name="ref-beck2022improving"/>
+    <w:bookmarkEnd w:id="42"/>
+    <w:bookmarkStart w:id="43" w:name="ref-beck2022improving"/>
     <w:p>
       <w:pPr>
         <w:pStyle w:val="Bibliography"/>
@@ -2929,8 +2579,8 @@
         <w:t xml:space="preserve">, 245–261.</w:t>
       </w:r>
     </w:p>
-    <w:bookmarkEnd w:id="44"/>
-    <w:bookmarkStart w:id="45" w:name="ref-birhane2022values"/>
+    <w:bookmarkEnd w:id="43"/>
+    <w:bookmarkStart w:id="44" w:name="ref-birhane2022values"/>
     <w:p>
       <w:pPr>
         <w:pStyle w:val="Bibliography"/>
@@ -2952,8 +2602,8 @@
         <w:t xml:space="preserve">, 173–184.</w:t>
       </w:r>
     </w:p>
-    <w:bookmarkEnd w:id="45"/>
-    <w:bookmarkStart w:id="46" w:name="ref-cabitza2023toward"/>
+    <w:bookmarkEnd w:id="44"/>
+    <w:bookmarkStart w:id="45" w:name="ref-cabitza2023toward"/>
     <w:p>
       <w:pPr>
         <w:pStyle w:val="Bibliography"/>
@@ -2988,8 +2638,8 @@
         <w:t xml:space="preserve">, 6860–6868.</w:t>
       </w:r>
     </w:p>
-    <w:bookmarkEnd w:id="46"/>
-    <w:bookmarkStart w:id="47" w:name="ref-cabitza2019elephant"/>
+    <w:bookmarkEnd w:id="45"/>
+    <w:bookmarkStart w:id="46" w:name="ref-cabitza2019elephant"/>
     <w:p>
       <w:pPr>
         <w:pStyle w:val="Bibliography"/>
@@ -3024,8 +2674,8 @@
         <w:t xml:space="preserve">(3), 475–490.</w:t>
       </w:r>
     </w:p>
-    <w:bookmarkEnd w:id="47"/>
-    <w:bookmarkStart w:id="48" w:name="ref-cohen1992statistical"/>
+    <w:bookmarkEnd w:id="46"/>
+    <w:bookmarkStart w:id="47" w:name="ref-cohen1992statistical"/>
     <w:p>
       <w:pPr>
         <w:pStyle w:val="Bibliography"/>
@@ -3060,8 +2710,8 @@
         <w:t xml:space="preserve">(3), 98–101.</w:t>
       </w:r>
     </w:p>
-    <w:bookmarkEnd w:id="48"/>
-    <w:bookmarkStart w:id="49" w:name="ref-deng2009imagenet"/>
+    <w:bookmarkEnd w:id="47"/>
+    <w:bookmarkStart w:id="48" w:name="ref-deng2009imagenet"/>
     <w:p>
       <w:pPr>
         <w:pStyle w:val="Bibliography"/>
@@ -3083,8 +2733,8 @@
         <w:t xml:space="preserve">, 248–255.</w:t>
       </w:r>
     </w:p>
-    <w:bookmarkEnd w:id="49"/>
-    <w:bookmarkStart w:id="50" w:name="ref-everingham2010pascal"/>
+    <w:bookmarkEnd w:id="48"/>
+    <w:bookmarkStart w:id="49" w:name="ref-everingham2010pascal"/>
     <w:p>
       <w:pPr>
         <w:pStyle w:val="Bibliography"/>
@@ -3119,8 +2769,8 @@
         <w:t xml:space="preserve">, 303–338.</w:t>
       </w:r>
     </w:p>
-    <w:bookmarkEnd w:id="50"/>
-    <w:bookmarkStart w:id="51" w:name="ref-geiger2021garbage"/>
+    <w:bookmarkEnd w:id="49"/>
+    <w:bookmarkStart w:id="50" w:name="ref-geiger2021garbage"/>
     <w:p>
       <w:pPr>
         <w:pStyle w:val="Bibliography"/>
@@ -3142,8 +2792,8 @@
         <w:t xml:space="preserve">.</w:t>
       </w:r>
     </w:p>
-    <w:bookmarkEnd w:id="51"/>
-    <w:bookmarkStart w:id="52" w:name="ref-geiger2020garbage"/>
+    <w:bookmarkEnd w:id="50"/>
+    <w:bookmarkStart w:id="51" w:name="ref-geiger2020garbage"/>
     <w:p>
       <w:pPr>
         <w:pStyle w:val="Bibliography"/>
@@ -3165,8 +2815,8 @@
         <w:t xml:space="preserve">, 325–336.</w:t>
       </w:r>
     </w:p>
-    <w:bookmarkEnd w:id="52"/>
-    <w:bookmarkStart w:id="53" w:name="ref-groves2009survey"/>
+    <w:bookmarkEnd w:id="51"/>
+    <w:bookmarkStart w:id="52" w:name="ref-groves2009survey"/>
     <w:p>
       <w:pPr>
         <w:pStyle w:val="Bibliography"/>
@@ -3191,8 +2841,8 @@
         <w:t xml:space="preserve">(Vol. 561). John Wiley &amp; Sons.</w:t>
       </w:r>
     </w:p>
-    <w:bookmarkEnd w:id="53"/>
-    <w:bookmarkStart w:id="54" w:name="ref-hullman2022worst"/>
+    <w:bookmarkEnd w:id="52"/>
+    <w:bookmarkStart w:id="53" w:name="ref-hullman2022worst"/>
     <w:p>
       <w:pPr>
         <w:pStyle w:val="Bibliography"/>
@@ -3214,8 +2864,8 @@
         <w:t xml:space="preserve">, 335–348.</w:t>
       </w:r>
     </w:p>
-    <w:bookmarkEnd w:id="54"/>
-    <w:bookmarkStart w:id="55" w:name="ref-jacobs2021measurement"/>
+    <w:bookmarkEnd w:id="53"/>
+    <w:bookmarkStart w:id="54" w:name="ref-jacobs2021measurement"/>
     <w:p>
       <w:pPr>
         <w:pStyle w:val="Bibliography"/>
@@ -3237,8 +2887,8 @@
         <w:t xml:space="preserve">, 375–385.</w:t>
       </w:r>
     </w:p>
-    <w:bookmarkEnd w:id="55"/>
-    <w:bookmarkStart w:id="56" w:name="ref-liem2018psychology"/>
+    <w:bookmarkEnd w:id="54"/>
+    <w:bookmarkStart w:id="55" w:name="ref-liem2018psychology"/>
     <w:p>
       <w:pPr>
         <w:pStyle w:val="Bibliography"/>
@@ -3260,8 +2910,8 @@
         <w:t xml:space="preserve">, 197–253.</w:t>
       </w:r>
     </w:p>
-    <w:bookmarkEnd w:id="56"/>
-    <w:bookmarkStart w:id="57" w:name="ref-lin2014microsoft"/>
+    <w:bookmarkEnd w:id="55"/>
+    <w:bookmarkStart w:id="56" w:name="ref-lin2014microsoft"/>
     <w:p>
       <w:pPr>
         <w:pStyle w:val="Bibliography"/>
@@ -3283,8 +2933,8 @@
         <w:t xml:space="preserve">, 740–755.</w:t>
       </w:r>
     </w:p>
-    <w:bookmarkEnd w:id="57"/>
-    <w:bookmarkStart w:id="58" w:name="ref-muller2021designing"/>
+    <w:bookmarkEnd w:id="56"/>
+    <w:bookmarkStart w:id="57" w:name="ref-muller2021designing"/>
     <w:p>
       <w:pPr>
         <w:pStyle w:val="Bibliography"/>
@@ -3306,8 +2956,8 @@
         <w:t xml:space="preserve">, 1–16.</w:t>
       </w:r>
     </w:p>
-    <w:bookmarkEnd w:id="58"/>
-    <w:bookmarkStart w:id="59" w:name="ref-PustejovskyStubbsNLannotation"/>
+    <w:bookmarkEnd w:id="57"/>
+    <w:bookmarkStart w:id="58" w:name="ref-PustejovskyStubbsNLannotation"/>
     <w:p>
       <w:pPr>
         <w:pStyle w:val="Bibliography"/>
@@ -3339,8 +2989,8 @@
         <w:t xml:space="preserve">(First Edition). O’Reilly Media.</w:t>
       </w:r>
     </w:p>
-    <w:bookmarkEnd w:id="59"/>
-    <w:bookmarkStart w:id="60" w:name="ref-sambasivan2021everyone"/>
+    <w:bookmarkEnd w:id="58"/>
+    <w:bookmarkStart w:id="59" w:name="ref-sambasivan2021everyone"/>
     <w:p>
       <w:pPr>
         <w:pStyle w:val="Bibliography"/>
@@ -3371,8 +3021,8 @@
         <w:t xml:space="preserve">, 1–15.</w:t>
       </w:r>
     </w:p>
-    <w:bookmarkEnd w:id="60"/>
-    <w:bookmarkStart w:id="61" w:name="ref-sandri2023don"/>
+    <w:bookmarkEnd w:id="59"/>
+    <w:bookmarkStart w:id="60" w:name="ref-sandri2023don"/>
     <w:p>
       <w:pPr>
         <w:pStyle w:val="Bibliography"/>
@@ -3394,8 +3044,8 @@
         <w:t xml:space="preserve">, 2428–2441.</w:t>
       </w:r>
     </w:p>
-    <w:bookmarkEnd w:id="61"/>
-    <w:bookmarkStart w:id="62" w:name="ref-sav2023annotation"/>
+    <w:bookmarkEnd w:id="60"/>
+    <w:bookmarkStart w:id="61" w:name="ref-sav2023annotation"/>
     <w:p>
       <w:pPr>
         <w:pStyle w:val="Bibliography"/>
@@ -3417,8 +3067,8 @@
         <w:t xml:space="preserve">.</w:t>
       </w:r>
     </w:p>
-    <w:bookmarkEnd w:id="62"/>
-    <w:bookmarkStart w:id="63" w:name="ref-welty2019metrology"/>
+    <w:bookmarkEnd w:id="61"/>
+    <w:bookmarkStart w:id="62" w:name="ref-welty2019metrology"/>
     <w:p>
       <w:pPr>
         <w:pStyle w:val="Bibliography"/>
@@ -3440,10 +3090,10 @@
         <w:t xml:space="preserve">.</w:t>
       </w:r>
     </w:p>
+    <w:bookmarkEnd w:id="62"/>
     <w:bookmarkEnd w:id="63"/>
     <w:bookmarkEnd w:id="64"/>
     <w:bookmarkEnd w:id="65"/>
-    <w:bookmarkEnd w:id="66"/>
     <w:sectPr/>
   </w:body>
 </w:document>
@@ -3561,6 +3211,25 @@
       </w:r>
       <w:r>
         <w:t xml:space="preserve">https://www.youtube.com/watch?v=06-AZXmwHjo</w:t>
+      </w:r>
+    </w:p>
+  </w:footnote>
+  <w:footnote w:id="29">
+    <w:p>
+      <w:pPr>
+        <w:pStyle w:val="FootnoteText"/>
+      </w:pPr>
+      <w:r>
+        <w:rPr>
+          <w:rStyle w:val="FootnoteReference"/>
+        </w:rPr>
+        <w:footnoteRef/>
+      </w:r>
+      <w:r>
+        <w:t xml:space="preserve"> </w:t>
+      </w:r>
+      <w:r>
+        <w:t xml:space="preserve">https://pdai.info/</w:t>
       </w:r>
     </w:p>
   </w:footnote>
@@ -3767,24 +3436,6 @@
     <w:abstractNumId w:val="991"/>
   </w:num>
   <w:num w:numId="1006">
-    <w:abstractNumId w:val="991"/>
-  </w:num>
-  <w:num w:numId="1007">
-    <w:abstractNumId w:val="991"/>
-  </w:num>
-  <w:num w:numId="1008">
-    <w:abstractNumId w:val="991"/>
-  </w:num>
-  <w:num w:numId="1009">
-    <w:abstractNumId w:val="991"/>
-  </w:num>
-  <w:num w:numId="1010">
-    <w:abstractNumId w:val="991"/>
-  </w:num>
-  <w:num w:numId="1011">
-    <w:abstractNumId w:val="991"/>
-  </w:num>
-  <w:num w:numId="1012">
     <w:abstractNumId w:val="991"/>
   </w:num>
 </w:numbering>

</xml_diff>

<commit_message>
completed draft of measurement bias section
</commit_message>
<xml_diff>
--- a/docs/index.docx
+++ b/docs/index.docx
@@ -531,7 +531,35 @@
         <w:pStyle w:val="BodyText"/>
       </w:pPr>
       <w:r>
-        <w:t xml:space="preserve">Furthermore, training/reference data sets are often re-used, magnifying their impact.</w:t>
+        <w:t xml:space="preserve">Furthermore, training/reference data sets are often re-used, in some cases treated as</w:t>
+      </w:r>
+      <w:r>
+        <w:t xml:space="preserve"> </w:t>
+      </w:r>
+      <w:r>
+        <w:rPr>
+          <w:i/>
+          <w:iCs/>
+        </w:rPr>
+        <w:t xml:space="preserve">benchmarks</w:t>
+      </w:r>
+      <w:r>
+        <w:t xml:space="preserve"> </w:t>
+      </w:r>
+      <w:r>
+        <w:t xml:space="preserve">- measurement instruments used to produce comparable quantitative assessments of models</w:t>
+      </w:r>
+      <w:r>
+        <w:t xml:space="preserve"> </w:t>
+      </w:r>
+      <w:r>
+        <w:t xml:space="preserve">(Welty et al., 2019)</w:t>
+      </w:r>
+      <w:r>
+        <w:t xml:space="preserve"> </w:t>
+      </w:r>
+      <w:r>
+        <w:t xml:space="preserve">- magnifying their impact.</w:t>
       </w:r>
       <w:r>
         <w:t xml:space="preserve"> </w:t>
@@ -683,7 +711,19 @@
         <w:t xml:space="preserve">(Muller et al., 2021)</w:t>
       </w:r>
       <w:r>
-        <w:t xml:space="preserve">, yet would greatly benefit from design.</w:t>
+        <w:t xml:space="preserve">, yet would greatly benefit from design. Building on this,</w:t>
+      </w:r>
+      <w:r>
+        <w:t xml:space="preserve"> </w:t>
+      </w:r>
+      <w:r>
+        <w:t xml:space="preserve">Welty et al. (2019)</w:t>
+      </w:r>
+      <w:r>
+        <w:t xml:space="preserve"> </w:t>
+      </w:r>
+      <w:r>
+        <w:t xml:space="preserve">argue that datasets used to evaluate AI systems should be treated as measurement instruments in their own right. Drawing on the science of metrology, they propose that benchmark datasets ought to be evaluated using criteria analogous to those used for physical measurement tools.</w:t>
       </w:r>
     </w:p>
     <w:bookmarkEnd w:id="27"/>
@@ -1142,7 +1182,73 @@
         <w:t xml:space="preserve">Aroyo &amp; Welty (2015)</w:t>
       </w:r>
       <w:r>
-        <w:t xml:space="preserve">. Thus, it is assumed that there is a singular canonical truth for each aspect / content pair, comprised of aggregated human responses, which forms a target to which we align our automated systems.</w:t>
+        <w:t xml:space="preserve">. Thus, it is assumed that there is a singular canonical truth for each aspect / content pair, comprised of aggregated human responses, visible as the general agreement of human response, and which forms a target to which we align our automated systems. To illustrate more accurate representation of human responses, however,</w:t>
+      </w:r>
+      <w:r>
+        <w:t xml:space="preserve"> </w:t>
+      </w:r>
+      <w:r>
+        <w:t xml:space="preserve">Aroyo &amp; Welty (2015)</w:t>
+      </w:r>
+      <w:r>
+        <w:t xml:space="preserve"> </w:t>
+      </w:r>
+      <w:r>
+        <w:t xml:space="preserve">operationalize their term</w:t>
+      </w:r>
+      <w:r>
+        <w:t xml:space="preserve"> </w:t>
+      </w:r>
+      <w:r>
+        <w:t xml:space="preserve">‘crowd truth’</w:t>
+      </w:r>
+      <w:r>
+        <w:t xml:space="preserve"> </w:t>
+      </w:r>
+      <w:r>
+        <w:t xml:space="preserve">as the</w:t>
+      </w:r>
+      <w:r>
+        <w:t xml:space="preserve"> </w:t>
+      </w:r>
+      <w:r>
+        <w:t xml:space="preserve">‘gold standard’</w:t>
+      </w:r>
+      <w:r>
+        <w:t xml:space="preserve"> </w:t>
+      </w:r>
+      <w:r>
+        <w:t xml:space="preserve">being the probability that a sentence contains an element, based on the probability that an annotator annotated that sentence with that element i.e. the label isn’t represented as</w:t>
+      </w:r>
+      <w:r>
+        <w:t xml:space="preserve"> </w:t>
+      </w:r>
+      <w:r>
+        <w:t xml:space="preserve">‘present’</w:t>
+      </w:r>
+      <w:r>
+        <w:t xml:space="preserve"> </w:t>
+      </w:r>
+      <w:r>
+        <w:t xml:space="preserve">or</w:t>
+      </w:r>
+      <w:r>
+        <w:t xml:space="preserve"> </w:t>
+      </w:r>
+      <w:r>
+        <w:t xml:space="preserve">‘not present’</w:t>
+      </w:r>
+      <w:r>
+        <w:t xml:space="preserve">, but as a probability that an annotator labelled it as such. The probability that they may label it as such may in part explained by certain characteristics of theirs, such as their backgrounds, personal experiences etc.</w:t>
+      </w:r>
+      <w:r>
+        <w:t xml:space="preserve"> </w:t>
+      </w:r>
+      <w:r>
+        <w:t xml:space="preserve">(Beck et al., 2022)</w:t>
+      </w:r>
+      <w:r>
+        <w:t xml:space="preserve">.</w:t>
       </w:r>
     </w:p>
     <w:p>
@@ -1150,7 +1256,7 @@
         <w:pStyle w:val="BodyText"/>
       </w:pPr>
       <w:r>
-        <w:t xml:space="preserve">However, disagreement is common and never fully reducible</w:t>
+        <w:t xml:space="preserve">Disagreement is common and never fully reducible</w:t>
       </w:r>
       <w:r>
         <w:t xml:space="preserve"> </w:t>
@@ -1391,7 +1497,88 @@
         <w:t xml:space="preserve"> </w:t>
       </w:r>
       <w:r>
-        <w:t xml:space="preserve">- among the more well-known are Personality from the field of Psychology. Social and computational sciences traditionally have different focci: where the social sciences emphasize an interpretable meaning of x and y, where x and y are not always directly observable, the computational sciences instead focus on the statistical procedure that correlates x in terms of y (see Fig 1.). Applying the latent variable approach to the gathering of annotations,</w:t>
+        <w:t xml:space="preserve">- like the effectiveness of a teacher, or recidivism i.e. the risk that someone will repeat a crime, or personality from the field of Psychology. Social and computational sciences traditionally have different focci: where the social sciences emphasize an interpretable meaning of</w:t>
+      </w:r>
+      <w:r>
+        <w:t xml:space="preserve"> </w:t>
+      </w:r>
+      <m:oMath>
+        <m:r>
+          <m:t>x</m:t>
+        </m:r>
+      </m:oMath>
+      <w:r>
+        <w:t xml:space="preserve"> </w:t>
+      </w:r>
+      <w:r>
+        <w:t xml:space="preserve">and</w:t>
+      </w:r>
+      <w:r>
+        <w:t xml:space="preserve"> </w:t>
+      </w:r>
+      <m:oMath>
+        <m:r>
+          <m:t>y</m:t>
+        </m:r>
+      </m:oMath>
+      <w:r>
+        <w:t xml:space="preserve">, where</w:t>
+      </w:r>
+      <w:r>
+        <w:t xml:space="preserve"> </w:t>
+      </w:r>
+      <m:oMath>
+        <m:r>
+          <m:t>x</m:t>
+        </m:r>
+      </m:oMath>
+      <w:r>
+        <w:t xml:space="preserve"> </w:t>
+      </w:r>
+      <w:r>
+        <w:t xml:space="preserve">and</w:t>
+      </w:r>
+      <w:r>
+        <w:t xml:space="preserve"> </w:t>
+      </w:r>
+      <m:oMath>
+        <m:r>
+          <m:t>y</m:t>
+        </m:r>
+      </m:oMath>
+      <w:r>
+        <w:t xml:space="preserve"> </w:t>
+      </w:r>
+      <w:r>
+        <w:t xml:space="preserve">are not always directly observable, the computational sciences instead focus on the statistical procedure that correlates</w:t>
+      </w:r>
+      <w:r>
+        <w:t xml:space="preserve"> </w:t>
+      </w:r>
+      <m:oMath>
+        <m:r>
+          <m:t>x</m:t>
+        </m:r>
+      </m:oMath>
+      <w:r>
+        <w:t xml:space="preserve"> </w:t>
+      </w:r>
+      <w:r>
+        <w:t xml:space="preserve">in terms of</w:t>
+      </w:r>
+      <w:r>
+        <w:t xml:space="preserve"> </w:t>
+      </w:r>
+      <m:oMath>
+        <m:r>
+          <m:t>y</m:t>
+        </m:r>
+      </m:oMath>
+      <w:r>
+        <w:t xml:space="preserve"> </w:t>
+      </w:r>
+      <w:r>
+        <w:t xml:space="preserve">(see Fig 1.). Applying the latent variable approach to the gathering of annotations,</w:t>
       </w:r>
       <w:r>
         <w:t xml:space="preserve"> </w:t>
@@ -1494,64 +1681,119 @@
         <w:pStyle w:val="BodyText"/>
       </w:pPr>
       <w:r>
-        <w:t xml:space="preserve">More concretely,</w:t>
-      </w:r>
-      <w:r>
-        <w:t xml:space="preserve"> </w:t>
-      </w:r>
-      <w:r>
-        <w:t xml:space="preserve">Aroyo &amp; Welty (2015)</w:t>
-      </w:r>
-      <w:r>
-        <w:t xml:space="preserve"> </w:t>
-      </w:r>
-      <w:r>
-        <w:t xml:space="preserve">operationalize their term</w:t>
-      </w:r>
-      <w:r>
-        <w:t xml:space="preserve"> </w:t>
-      </w:r>
-      <w:r>
-        <w:t xml:space="preserve">‘crowd truth’</w:t>
-      </w:r>
-      <w:r>
-        <w:t xml:space="preserve"> </w:t>
-      </w:r>
-      <w:r>
-        <w:t xml:space="preserve">as the</w:t>
-      </w:r>
-      <w:r>
-        <w:t xml:space="preserve"> </w:t>
-      </w:r>
-      <w:r>
-        <w:t xml:space="preserve">‘gold standard’</w:t>
-      </w:r>
-      <w:r>
-        <w:t xml:space="preserve"> </w:t>
-      </w:r>
-      <w:r>
-        <w:t xml:space="preserve">being the probability that a sentence contains an element, based on the probability that an annotator annotated that sentence with that element i.e. the label isn’t represented as</w:t>
-      </w:r>
-      <w:r>
-        <w:t xml:space="preserve"> </w:t>
-      </w:r>
-      <w:r>
-        <w:t xml:space="preserve">‘present’</w:t>
-      </w:r>
-      <w:r>
-        <w:t xml:space="preserve"> </w:t>
-      </w:r>
-      <w:r>
-        <w:t xml:space="preserve">or</w:t>
-      </w:r>
-      <w:r>
-        <w:t xml:space="preserve"> </w:t>
-      </w:r>
-      <w:r>
-        <w:t xml:space="preserve">‘not present’</w:t>
-      </w:r>
-      <w:r>
-        <w:t xml:space="preserve">, but as a probability that an annotator labelled it as such. The probability that they may label it as such may in part explained by certain characteristics of theirs, such as their backgrounds, personal experiences etc.</w:t>
+        <w:t xml:space="preserve">To measure constructs the social sciences like Psychology, Survey Science and Cognitive Science research and develop</w:t>
+      </w:r>
+      <w:r>
+        <w:t xml:space="preserve"> </w:t>
+      </w:r>
+      <w:r>
+        <w:rPr>
+          <w:i/>
+          <w:iCs/>
+        </w:rPr>
+        <w:t xml:space="preserve">instruments</w:t>
+      </w:r>
+      <w:r>
+        <w:t xml:space="preserve">: standardized, systematic procedures designed to compare individuals</w:t>
+      </w:r>
+      <w:r>
+        <w:t xml:space="preserve"> </w:t>
+      </w:r>
+      <w:r>
+        <w:t xml:space="preserve">(Cronbach, 1960)</w:t>
+      </w:r>
+      <w:r>
+        <w:t xml:space="preserve">. These are often in the form of surveys or standardized tasks designed to measure variables defined as latent, or indirectly observable. As one may measure one’s height with a ruler, one may acknowledge that no measurement is perfect, but estimate one’s latent</w:t>
+      </w:r>
+      <w:r>
+        <w:t xml:space="preserve"> </w:t>
+      </w:r>
+      <w:r>
+        <w:t xml:space="preserve">‘height’</w:t>
+      </w:r>
+      <w:r>
+        <w:t xml:space="preserve"> </w:t>
+      </w:r>
+      <w:r>
+        <w:t xml:space="preserve">via multiple measurements</w:t>
+      </w:r>
+      <w:r>
+        <w:t xml:space="preserve"> </w:t>
+      </w:r>
+      <w:r>
+        <w:t xml:space="preserve">Jacobs &amp; Wallach (2021)</w:t>
+      </w:r>
+      <w:r>
+        <w:t xml:space="preserve">. Similar to the ruler being an instrument to measure height, survey science treats the survey - the standardized process of collecting data from human input - like a measurement instrument. It thus seeks to minimize the influence of sources of</w:t>
+      </w:r>
+      <w:r>
+        <w:t xml:space="preserve"> </w:t>
+      </w:r>
+      <w:r>
+        <w:t xml:space="preserve">‘noise’</w:t>
+      </w:r>
+      <w:r>
+        <w:t xml:space="preserve">:</w:t>
+      </w:r>
+      <w:r>
+        <w:t xml:space="preserve"> </w:t>
+      </w:r>
+      <w:r>
+        <w:rPr>
+          <w:i/>
+          <w:iCs/>
+        </w:rPr>
+        <w:t xml:space="preserve">Task Structure</w:t>
+      </w:r>
+      <w:r>
+        <w:t xml:space="preserve"> </w:t>
+      </w:r>
+      <w:r>
+        <w:t xml:space="preserve">involves refining specific wording and response options, including deciding on the inclusion of</w:t>
+      </w:r>
+      <w:r>
+        <w:t xml:space="preserve"> </w:t>
+      </w:r>
+      <w:r>
+        <w:t xml:space="preserve">“I Don’t Know”</w:t>
+      </w:r>
+      <w:r>
+        <w:t xml:space="preserve"> </w:t>
+      </w:r>
+      <w:r>
+        <w:t xml:space="preserve">or otherwise neutral response options,</w:t>
+      </w:r>
+      <w:r>
+        <w:t xml:space="preserve"> </w:t>
+      </w:r>
+      <w:r>
+        <w:rPr>
+          <w:i/>
+          <w:iCs/>
+        </w:rPr>
+        <w:t xml:space="preserve">Order Effects</w:t>
+      </w:r>
+      <w:r>
+        <w:t xml:space="preserve"> </w:t>
+      </w:r>
+      <w:r>
+        <w:t xml:space="preserve">involves strategies to randomly present content, as judgements of a specific piece of content are affected by perceptions of immediately previous pieces of content, and</w:t>
+      </w:r>
+      <w:r>
+        <w:t xml:space="preserve"> </w:t>
+      </w:r>
+      <w:r>
+        <w:rPr>
+          <w:i/>
+          <w:iCs/>
+        </w:rPr>
+        <w:t xml:space="preserve">Annotator Effects</w:t>
+      </w:r>
+      <w:r>
+        <w:t xml:space="preserve"> </w:t>
+      </w:r>
+      <w:r>
+        <w:t xml:space="preserve">which involves strategies to appropriately account for differences in perception based on the backgrounds, experiences and opinions of the annotators</w:t>
       </w:r>
       <w:r>
         <w:t xml:space="preserve"> </w:t>
@@ -1568,25 +1810,98 @@
         <w:pStyle w:val="BodyText"/>
       </w:pPr>
       <w:r>
-        <w:t xml:space="preserve">To measure constructs, the social sciences create instruments, often in the form of surveys to measure variables defined as latent, or indirectly observable, like the effectiveness of a teacher, or recidivism, the risk that someone will repeat a crime. As one may measure one’s height with a ruler, one may acknowledge that no measurement is perfect, but estimate one’s latent</w:t>
-      </w:r>
-      <w:r>
-        <w:t xml:space="preserve"> </w:t>
-      </w:r>
-      <w:r>
-        <w:t xml:space="preserve">‘height’</w:t>
-      </w:r>
-      <w:r>
-        <w:t xml:space="preserve"> </w:t>
-      </w:r>
-      <w:r>
-        <w:t xml:space="preserve">via multiple measurements</w:t>
-      </w:r>
-      <w:r>
-        <w:t xml:space="preserve"> </w:t>
-      </w:r>
-      <w:r>
-        <w:t xml:space="preserve">Jacobs &amp; Wallach (2021)</w:t>
+        <w:t xml:space="preserve">A number of fields provide frameworks for assessing the quality of a measurement instrument, including psychometrics</w:t>
+      </w:r>
+      <w:r>
+        <w:t xml:space="preserve"> </w:t>
+      </w:r>
+      <w:r>
+        <w:t xml:space="preserve">(Jacobs &amp; Wallach, 2021)</w:t>
+      </w:r>
+      <w:r>
+        <w:t xml:space="preserve">, survey science</w:t>
+      </w:r>
+      <w:r>
+        <w:t xml:space="preserve"> </w:t>
+      </w:r>
+      <w:r>
+        <w:t xml:space="preserve">(Beck et al., 2022)</w:t>
+      </w:r>
+      <w:r>
+        <w:t xml:space="preserve">, and metrology - the science of measurement -</w:t>
+      </w:r>
+      <w:r>
+        <w:t xml:space="preserve"> </w:t>
+      </w:r>
+      <w:r>
+        <w:t xml:space="preserve">(Welty et al., 2019)</w:t>
+      </w:r>
+      <w:r>
+        <w:t xml:space="preserve">. For instance, the concept of</w:t>
+      </w:r>
+      <w:r>
+        <w:t xml:space="preserve"> </w:t>
+      </w:r>
+      <w:r>
+        <w:rPr>
+          <w:i/>
+          <w:iCs/>
+        </w:rPr>
+        <w:t xml:space="preserve">reliability</w:t>
+      </w:r>
+      <w:r>
+        <w:t xml:space="preserve"> </w:t>
+      </w:r>
+      <w:r>
+        <w:t xml:space="preserve">asks whether similar inputs consistently produce similar outputs, either across annotators (inter-rater reliability) or over time (test-retest reliability). The related concept of</w:t>
+      </w:r>
+      <w:r>
+        <w:t xml:space="preserve"> </w:t>
+      </w:r>
+      <w:r>
+        <w:rPr>
+          <w:i/>
+          <w:iCs/>
+        </w:rPr>
+        <w:t xml:space="preserve">precision</w:t>
+      </w:r>
+      <w:r>
+        <w:t xml:space="preserve"> </w:t>
+      </w:r>
+      <w:r>
+        <w:t xml:space="preserve">in metrology, separates the similarity of measurements from an instrument into</w:t>
+      </w:r>
+      <w:r>
+        <w:t xml:space="preserve"> </w:t>
+      </w:r>
+      <w:r>
+        <w:rPr>
+          <w:i/>
+          <w:iCs/>
+        </w:rPr>
+        <w:t xml:space="preserve">repeatability</w:t>
+      </w:r>
+      <w:r>
+        <w:t xml:space="preserve">, the similarity of measurements given that the operator, equipment, calibration, environment, and time between measurements are held constant, and</w:t>
+      </w:r>
+      <w:r>
+        <w:t xml:space="preserve"> </w:t>
+      </w:r>
+      <w:r>
+        <w:rPr>
+          <w:i/>
+          <w:iCs/>
+        </w:rPr>
+        <w:t xml:space="preserve">reproducibility</w:t>
+      </w:r>
+      <w:r>
+        <w:t xml:space="preserve">, the similarity of measurements given that the aforementioned are not held constant</w:t>
+      </w:r>
+      <w:r>
+        <w:t xml:space="preserve"> </w:t>
+      </w:r>
+      <w:r>
+        <w:t xml:space="preserve">(Welty et al., 2019)</w:t>
       </w:r>
       <w:r>
         <w:t xml:space="preserve">.</w:t>
@@ -1597,85 +1912,80 @@
         <w:pStyle w:val="BodyText"/>
       </w:pPr>
       <w:r>
-        <w:t xml:space="preserve">Similar to the ruler being an instrument to measure height, survey science treats the survey - the standardized process of collecting data from human input - like a measurement instrument. It thus seeks to minimize the influence of sources of</w:t>
-      </w:r>
-      <w:r>
-        <w:t xml:space="preserve"> </w:t>
-      </w:r>
-      <w:r>
-        <w:t xml:space="preserve">‘noise’</w:t>
-      </w:r>
-      <w:r>
-        <w:t xml:space="preserve">:</w:t>
-      </w:r>
-      <w:r>
-        <w:t xml:space="preserve"> </w:t>
-      </w:r>
-      <w:r>
-        <w:rPr>
-          <w:i/>
-          <w:iCs/>
-        </w:rPr>
-        <w:t xml:space="preserve">Task Structure</w:t>
-      </w:r>
-      <w:r>
-        <w:t xml:space="preserve"> </w:t>
-      </w:r>
-      <w:r>
-        <w:t xml:space="preserve">involves refining specific wording and response options, including deciding on the inclusion of</w:t>
-      </w:r>
-      <w:r>
-        <w:t xml:space="preserve"> </w:t>
-      </w:r>
-      <w:r>
-        <w:t xml:space="preserve">“I Don’t Know”</w:t>
-      </w:r>
-      <w:r>
-        <w:t xml:space="preserve"> </w:t>
-      </w:r>
-      <w:r>
-        <w:t xml:space="preserve">or otherwise neutral response options,</w:t>
-      </w:r>
-      <w:r>
-        <w:t xml:space="preserve"> </w:t>
-      </w:r>
-      <w:r>
-        <w:rPr>
-          <w:i/>
-          <w:iCs/>
-        </w:rPr>
-        <w:t xml:space="preserve">Order Effects</w:t>
-      </w:r>
-      <w:r>
-        <w:t xml:space="preserve"> </w:t>
-      </w:r>
-      <w:r>
-        <w:t xml:space="preserve">involves strategies to randomly present content, as judgements of a specific piece of content are affected by perceptions of immediately previous pieces of content, and</w:t>
-      </w:r>
-      <w:r>
-        <w:t xml:space="preserve"> </w:t>
-      </w:r>
-      <w:r>
-        <w:rPr>
-          <w:i/>
-          <w:iCs/>
-        </w:rPr>
-        <w:t xml:space="preserve">Annotator Effects</w:t>
-      </w:r>
-      <w:r>
-        <w:t xml:space="preserve"> </w:t>
-      </w:r>
-      <w:r>
-        <w:t xml:space="preserve">which involves strategies to appropriately account for differences in perception based on the backgrounds, experiences and opinions of the annotators</w:t>
-      </w:r>
-      <w:r>
-        <w:t xml:space="preserve"> </w:t>
-      </w:r>
-      <w:r>
-        <w:t xml:space="preserve">(Beck et al., 2022)</w:t>
-      </w:r>
-      <w:r>
-        <w:t xml:space="preserve">.</w:t>
+        <w:t xml:space="preserve">Beyond consistency,</w:t>
+      </w:r>
+      <w:r>
+        <w:t xml:space="preserve"> </w:t>
+      </w:r>
+      <w:r>
+        <w:rPr>
+          <w:i/>
+          <w:iCs/>
+        </w:rPr>
+        <w:t xml:space="preserve">validity</w:t>
+      </w:r>
+      <w:r>
+        <w:t xml:space="preserve"> </w:t>
+      </w:r>
+      <w:r>
+        <w:t xml:space="preserve">addresses whether the instrument is actually measuring what it claims to measure</w:t>
+      </w:r>
+      <w:r>
+        <w:t xml:space="preserve"> </w:t>
+      </w:r>
+      <w:r>
+        <w:t xml:space="preserve">(Jacobs &amp; Wallach, 2021)</w:t>
+      </w:r>
+      <w:r>
+        <w:t xml:space="preserve">. This includes checks for face validity (does it seem plausible?), content validity (does it cover the full scope of the concept?), and structural or substantive validity (do the internal patterns make sense given extant theory?). Other forms such as convergent and discriminant validity test whether the measure behaves as expected relative to related or unrelated constructs, while predictive, hypothesis, and consequential validity consider what the measurement enables: does it support useful predictions, align with theoretical expectations, or have appropriate consequences in applied contexts? Although there is no one-size-fits-all solution to estimating the quality of an instrument, these various tools provide insights into whether the measurements appear to have qualities fitting of good measurements.</w:t>
+      </w:r>
+    </w:p>
+    <w:bookmarkEnd w:id="34"/>
+    <w:bookmarkStart w:id="35" w:name="inadequate-reporting"/>
+    <w:p>
+      <w:pPr>
+        <w:pStyle w:val="Heading3"/>
+      </w:pPr>
+      <w:r>
+        <w:t xml:space="preserve">Inadequate reporting</w:t>
+      </w:r>
+    </w:p>
+    <w:p>
+      <w:pPr>
+        <w:pStyle w:val="FirstParagraph"/>
+      </w:pPr>
+      <w:r>
+        <w:t xml:space="preserve">Geiger et al. (2021)</w:t>
+      </w:r>
+      <w:r>
+        <w:t xml:space="preserve"> </w:t>
+      </w:r>
+      <w:r>
+        <w:t xml:space="preserve">ML science studies inadequately report</w:t>
+      </w:r>
+      <w:r>
+        <w:t xml:space="preserve"> </w:t>
+      </w:r>
+      <w:r>
+        <w:t xml:space="preserve">‘ground truth’</w:t>
+      </w:r>
+      <w:r>
+        <w:t xml:space="preserve"> </w:t>
+      </w:r>
+      <w:r>
+        <w:t xml:space="preserve">Hullman et al. (2022)</w:t>
+      </w:r>
+      <w:r>
+        <w:t xml:space="preserve"> </w:t>
+      </w:r>
+      <w:r>
+        <w:t xml:space="preserve">thus we cannot know what data generating process the</w:t>
+      </w:r>
+      <w:r>
+        <w:t xml:space="preserve"> </w:t>
+      </w:r>
+      <w:r>
+        <w:t xml:space="preserve">resulting model represents</w:t>
       </w:r>
     </w:p>
     <w:p>
@@ -1683,7 +1993,81 @@
         <w:pStyle w:val="BodyText"/>
       </w:pPr>
       <w:r>
-        <w:t xml:space="preserve">Tools from a number of fields can assist in determining the usefulness of a measurement instrument, including whatever process is used to gather annotations.</w:t>
+        <w:t xml:space="preserve">Cabitza et al. (2023)</w:t>
+      </w:r>
+      <w:r>
+        <w:t xml:space="preserve"> </w:t>
+      </w:r>
+      <w:r>
+        <w:t xml:space="preserve">- adequate reporting:</w:t>
+      </w:r>
+      <w:r>
+        <w:t xml:space="preserve"> </w:t>
+      </w:r>
+      <w:r>
+        <w:t xml:space="preserve">- number of raters,</w:t>
+      </w:r>
+      <w:r>
+        <w:t xml:space="preserve"> </w:t>
+      </w:r>
+      <w:r>
+        <w:t xml:space="preserve">- rater expertise</w:t>
+      </w:r>
+      <w:r>
+        <w:t xml:space="preserve"> </w:t>
+      </w:r>
+      <w:r>
+        <w:t xml:space="preserve">- incentive</w:t>
+      </w:r>
+      <w:r>
+        <w:t xml:space="preserve"> </w:t>
+      </w:r>
+      <w:r>
+        <w:t xml:space="preserve">- instructions</w:t>
+      </w:r>
+      <w:r>
+        <w:t xml:space="preserve"> </w:t>
+      </w:r>
+      <w:r>
+        <w:t xml:space="preserve">- length of time for labelling</w:t>
+      </w:r>
+      <w:r>
+        <w:t xml:space="preserve"> </w:t>
+      </w:r>
+      <w:r>
+        <w:t xml:space="preserve">- inter rater agreement</w:t>
+      </w:r>
+      <w:r>
+        <w:t xml:space="preserve"> </w:t>
+      </w:r>
+      <w:r>
+        <w:t xml:space="preserve">- aggregation method</w:t>
+      </w:r>
+      <w:r>
+        <w:t xml:space="preserve"> </w:t>
+      </w:r>
+      <w:r>
+        <w:t xml:space="preserve">- confidence</w:t>
+      </w:r>
+    </w:p>
+    <w:bookmarkEnd w:id="35"/>
+    <w:bookmarkEnd w:id="36"/>
+    <w:bookmarkEnd w:id="37"/>
+    <w:bookmarkStart w:id="66" w:name="present-work-1"/>
+    <w:p>
+      <w:pPr>
+        <w:pStyle w:val="Heading1"/>
+      </w:pPr>
+      <w:r>
+        <w:t xml:space="preserve">Present Work</w:t>
+      </w:r>
+    </w:p>
+    <w:p>
+      <w:pPr>
+        <w:pStyle w:val="FirstParagraph"/>
+      </w:pPr>
+      <w:r>
+        <w:t xml:space="preserve">This thesis attempts to synthesize recommendations on how to better collect data to be used as reference and possibly training. It accounts for the aforementioned shortcomings in the design of study, using recommendations from the social sciences and syntheses of material from survey science, metrology.</w:t>
       </w:r>
     </w:p>
     <w:p>
@@ -1691,7 +2075,7 @@
         <w:pStyle w:val="BodyText"/>
       </w:pPr>
       <w:r>
-        <w:t xml:space="preserve">Jacobs &amp; Wallach (2021)</w:t>
+        <w:t xml:space="preserve">This thesis attempts to further the field in the following ways:</w:t>
       </w:r>
     </w:p>
     <w:p>
@@ -1703,33 +2087,7 @@
         </w:numPr>
       </w:pPr>
       <w:r>
-        <w:t xml:space="preserve">reliability: do similar inputs to a measurement model present</w:t>
-      </w:r>
-      <w:r>
-        <w:t xml:space="preserve"> </w:t>
-      </w:r>
-      <w:r>
-        <w:t xml:space="preserve">similar outputs?</w:t>
-      </w:r>
-    </w:p>
-    <w:p>
-      <w:pPr>
-        <w:pStyle w:val="FirstParagraph"/>
-      </w:pPr>
-      <w:r>
-        <w:t xml:space="preserve">test-retest: are measurements of an unobservable latent construct taken</w:t>
-      </w:r>
-      <w:r>
-        <w:t xml:space="preserve"> </w:t>
-      </w:r>
-      <w:r>
-        <w:t xml:space="preserve">at different times via a measurement model similar, assuming the</w:t>
-      </w:r>
-      <w:r>
-        <w:t xml:space="preserve"> </w:t>
-      </w:r>
-      <w:r>
-        <w:t xml:space="preserve">construct hasn’t changed?</w:t>
+        <w:t xml:space="preserve">we attempt representative sampling of both media and respondents</w:t>
       </w:r>
     </w:p>
     <w:p>
@@ -1737,34 +2095,11 @@
         <w:pStyle w:val="Compact"/>
         <w:numPr>
           <w:ilvl w:val="0"/>
-          <w:numId w:val="1002"/>
+          <w:numId w:val="1001"/>
         </w:numPr>
       </w:pPr>
       <w:r>
-        <w:t xml:space="preserve">validity: is it</w:t>
-      </w:r>
-      <w:r>
-        <w:t xml:space="preserve"> </w:t>
-      </w:r>
-      <w:r>
-        <w:t xml:space="preserve">‘right’</w:t>
-      </w:r>
-      <w:r>
-        <w:t xml:space="preserve">?</w:t>
-      </w:r>
-    </w:p>
-    <w:p>
-      <w:pPr>
-        <w:pStyle w:val="FirstParagraph"/>
-      </w:pPr>
-      <w:r>
-        <w:t xml:space="preserve">no single test for validity on purpose, because it requires thinking. do</w:t>
-      </w:r>
-      <w:r>
-        <w:t xml:space="preserve"> </w:t>
-      </w:r>
-      <w:r>
-        <w:t xml:space="preserve">our measurements:</w:t>
+        <w:t xml:space="preserve">we aim to estimate 10-dimensional psychological construct</w:t>
       </w:r>
     </w:p>
     <w:p>
@@ -1772,11 +2107,23 @@
         <w:pStyle w:val="Compact"/>
         <w:numPr>
           <w:ilvl w:val="0"/>
-          <w:numId w:val="1003"/>
+          <w:numId w:val="1001"/>
         </w:numPr>
       </w:pPr>
       <w:r>
-        <w:t xml:space="preserve">face validity: look plausible/ sensible?</w:t>
+        <w:t xml:space="preserve">we select media that is ambiguous (i.e. that will result in</w:t>
+      </w:r>
+      <w:r>
+        <w:t xml:space="preserve"> </w:t>
+      </w:r>
+      <w:r>
+        <w:t xml:space="preserve">subjectivity in the ratings) as well as media that we expect not to</w:t>
+      </w:r>
+      <w:r>
+        <w:t xml:space="preserve"> </w:t>
+      </w:r>
+      <w:r>
+        <w:t xml:space="preserve">be ambiguous for comparison</w:t>
       </w:r>
     </w:p>
     <w:p>
@@ -1784,41 +2131,17 @@
         <w:pStyle w:val="Compact"/>
         <w:numPr>
           <w:ilvl w:val="0"/>
-          <w:numId w:val="1003"/>
+          <w:numId w:val="1001"/>
         </w:numPr>
       </w:pPr>
       <w:r>
-        <w:t xml:space="preserve">content validity: capture the construct?</w:t>
-      </w:r>
-    </w:p>
-    <w:p>
-      <w:pPr>
-        <w:pStyle w:val="Compact"/>
-        <w:numPr>
-          <w:ilvl w:val="1"/>
-          <w:numId w:val="1004"/>
-        </w:numPr>
-      </w:pPr>
-      <w:r>
-        <w:t xml:space="preserve">structural validity: show the inter-correlations we expect?</w:t>
-      </w:r>
-    </w:p>
-    <w:p>
-      <w:pPr>
-        <w:pStyle w:val="Compact"/>
-        <w:numPr>
-          <w:ilvl w:val="1"/>
-          <w:numId w:val="1004"/>
-        </w:numPr>
-      </w:pPr>
-      <w:r>
-        <w:t xml:space="preserve">substantive validity: capture only observable properties thought</w:t>
-      </w:r>
-      <w:r>
-        <w:t xml:space="preserve"> </w:t>
-      </w:r>
-      <w:r>
-        <w:t xml:space="preserve">to be related to the construct?</w:t>
+        <w:t xml:space="preserve">we estimate a-priori the number of ratings necessary rather than</w:t>
+      </w:r>
+      <w:r>
+        <w:t xml:space="preserve"> </w:t>
+      </w:r>
+      <w:r>
+        <w:t xml:space="preserve">assuming</w:t>
       </w:r>
     </w:p>
     <w:p>
@@ -1826,303 +2149,7 @@
         <w:pStyle w:val="Compact"/>
         <w:numPr>
           <w:ilvl w:val="0"/>
-          <w:numId w:val="1003"/>
-        </w:numPr>
-      </w:pPr>
-      <w:r>
-        <w:t xml:space="preserve">convergent validity: show correlations with other validated methods?</w:t>
-      </w:r>
-    </w:p>
-    <w:p>
-      <w:pPr>
-        <w:pStyle w:val="Compact"/>
-        <w:numPr>
-          <w:ilvl w:val="0"/>
-          <w:numId w:val="1003"/>
-        </w:numPr>
-      </w:pPr>
-      <w:r>
-        <w:t xml:space="preserve">discriminant validity: show correlations with other</w:t>
-      </w:r>
-      <w:r>
-        <w:t xml:space="preserve"> </w:t>
-      </w:r>
-      <w:r>
-        <w:t xml:space="preserve">construct/properties thought not to be related to the construct?</w:t>
-      </w:r>
-    </w:p>
-    <w:p>
-      <w:pPr>
-        <w:pStyle w:val="Compact"/>
-        <w:numPr>
-          <w:ilvl w:val="0"/>
-          <w:numId w:val="1003"/>
-        </w:numPr>
-      </w:pPr>
-      <w:r>
-        <w:t xml:space="preserve">predictive validity: show correlations with constructs/properties</w:t>
-      </w:r>
-      <w:r>
-        <w:t xml:space="preserve"> </w:t>
-      </w:r>
-      <w:r>
-        <w:t xml:space="preserve">thought to be related, but not in the operationalization?</w:t>
-      </w:r>
-    </w:p>
-    <w:p>
-      <w:pPr>
-        <w:pStyle w:val="Compact"/>
-        <w:numPr>
-          <w:ilvl w:val="0"/>
-          <w:numId w:val="1003"/>
-        </w:numPr>
-      </w:pPr>
-      <w:r>
-        <w:t xml:space="preserve">hypothesis validity: shed light on relevant hypotheses about the</w:t>
-      </w:r>
-      <w:r>
-        <w:t xml:space="preserve"> </w:t>
-      </w:r>
-      <w:r>
-        <w:t xml:space="preserve">construct being measured?</w:t>
-      </w:r>
-    </w:p>
-    <w:p>
-      <w:pPr>
-        <w:pStyle w:val="Compact"/>
-        <w:numPr>
-          <w:ilvl w:val="0"/>
-          <w:numId w:val="1003"/>
-        </w:numPr>
-      </w:pPr>
-      <w:r>
-        <w:t xml:space="preserve">consequential validity: allow for the consequences obtained from the</w:t>
-      </w:r>
-      <w:r>
-        <w:t xml:space="preserve"> </w:t>
-      </w:r>
-      <w:r>
-        <w:t xml:space="preserve">measurement model to be assessed?</w:t>
-      </w:r>
-    </w:p>
-    <w:p>
-      <w:pPr>
-        <w:pStyle w:val="FirstParagraph"/>
-      </w:pPr>
-      <w:r>
-        <w:t xml:space="preserve">metrology, standard deviation of standard deviations etc.</w:t>
-      </w:r>
-    </w:p>
-    <w:bookmarkEnd w:id="34"/>
-    <w:bookmarkStart w:id="35" w:name="inadequate-reporting"/>
-    <w:p>
-      <w:pPr>
-        <w:pStyle w:val="Heading3"/>
-      </w:pPr>
-      <w:r>
-        <w:t xml:space="preserve">Inadequate reporting</w:t>
-      </w:r>
-    </w:p>
-    <w:p>
-      <w:pPr>
-        <w:pStyle w:val="FirstParagraph"/>
-      </w:pPr>
-      <w:r>
-        <w:t xml:space="preserve">Geiger et al. (2021)</w:t>
-      </w:r>
-      <w:r>
-        <w:t xml:space="preserve"> </w:t>
-      </w:r>
-      <w:r>
-        <w:t xml:space="preserve">ML science studies inadequately report</w:t>
-      </w:r>
-      <w:r>
-        <w:t xml:space="preserve"> </w:t>
-      </w:r>
-      <w:r>
-        <w:t xml:space="preserve">‘ground truth’</w:t>
-      </w:r>
-      <w:r>
-        <w:t xml:space="preserve"> </w:t>
-      </w:r>
-      <w:r>
-        <w:t xml:space="preserve">Hullman et al. (2022)</w:t>
-      </w:r>
-      <w:r>
-        <w:t xml:space="preserve"> </w:t>
-      </w:r>
-      <w:r>
-        <w:t xml:space="preserve">thus we cannot know what data generating process the</w:t>
-      </w:r>
-      <w:r>
-        <w:t xml:space="preserve"> </w:t>
-      </w:r>
-      <w:r>
-        <w:t xml:space="preserve">resulting model represents</w:t>
-      </w:r>
-    </w:p>
-    <w:p>
-      <w:pPr>
-        <w:pStyle w:val="BodyText"/>
-      </w:pPr>
-      <w:r>
-        <w:t xml:space="preserve">Cabitza et al. (2023)</w:t>
-      </w:r>
-      <w:r>
-        <w:t xml:space="preserve"> </w:t>
-      </w:r>
-      <w:r>
-        <w:t xml:space="preserve">- adequate reporting:</w:t>
-      </w:r>
-      <w:r>
-        <w:t xml:space="preserve"> </w:t>
-      </w:r>
-      <w:r>
-        <w:t xml:space="preserve">- number of raters,</w:t>
-      </w:r>
-      <w:r>
-        <w:t xml:space="preserve"> </w:t>
-      </w:r>
-      <w:r>
-        <w:t xml:space="preserve">- rater expertise</w:t>
-      </w:r>
-      <w:r>
-        <w:t xml:space="preserve"> </w:t>
-      </w:r>
-      <w:r>
-        <w:t xml:space="preserve">- incentive</w:t>
-      </w:r>
-      <w:r>
-        <w:t xml:space="preserve"> </w:t>
-      </w:r>
-      <w:r>
-        <w:t xml:space="preserve">- instructions</w:t>
-      </w:r>
-      <w:r>
-        <w:t xml:space="preserve"> </w:t>
-      </w:r>
-      <w:r>
-        <w:t xml:space="preserve">- length of time for labelling</w:t>
-      </w:r>
-      <w:r>
-        <w:t xml:space="preserve"> </w:t>
-      </w:r>
-      <w:r>
-        <w:t xml:space="preserve">- inter rater agreement</w:t>
-      </w:r>
-      <w:r>
-        <w:t xml:space="preserve"> </w:t>
-      </w:r>
-      <w:r>
-        <w:t xml:space="preserve">- aggregation method</w:t>
-      </w:r>
-      <w:r>
-        <w:t xml:space="preserve"> </w:t>
-      </w:r>
-      <w:r>
-        <w:t xml:space="preserve">- confidence</w:t>
-      </w:r>
-    </w:p>
-    <w:bookmarkEnd w:id="35"/>
-    <w:bookmarkEnd w:id="36"/>
-    <w:bookmarkEnd w:id="37"/>
-    <w:bookmarkStart w:id="65" w:name="present-work-1"/>
-    <w:p>
-      <w:pPr>
-        <w:pStyle w:val="Heading1"/>
-      </w:pPr>
-      <w:r>
-        <w:t xml:space="preserve">Present Work</w:t>
-      </w:r>
-    </w:p>
-    <w:p>
-      <w:pPr>
-        <w:pStyle w:val="FirstParagraph"/>
-      </w:pPr>
-      <w:r>
-        <w:t xml:space="preserve">This thesis attempts to synthesize recommendations on how to better collect data to be used as reference and possibly training. It accounts for the aforementioned shortcomings in the design of study, using recommendations from the social sciences and syntheses of material from survey science, metrology.</w:t>
-      </w:r>
-    </w:p>
-    <w:p>
-      <w:pPr>
-        <w:pStyle w:val="BodyText"/>
-      </w:pPr>
-      <w:r>
-        <w:t xml:space="preserve">This thesis attempts to further the field in the following ways:</w:t>
-      </w:r>
-    </w:p>
-    <w:p>
-      <w:pPr>
-        <w:pStyle w:val="Compact"/>
-        <w:numPr>
-          <w:ilvl w:val="0"/>
-          <w:numId w:val="1005"/>
-        </w:numPr>
-      </w:pPr>
-      <w:r>
-        <w:t xml:space="preserve">we attempt representative sampling of both media and respondents</w:t>
-      </w:r>
-    </w:p>
-    <w:p>
-      <w:pPr>
-        <w:pStyle w:val="Compact"/>
-        <w:numPr>
-          <w:ilvl w:val="0"/>
-          <w:numId w:val="1005"/>
-        </w:numPr>
-      </w:pPr>
-      <w:r>
-        <w:t xml:space="preserve">we aim to estimate 10-dimensional psychological construct</w:t>
-      </w:r>
-    </w:p>
-    <w:p>
-      <w:pPr>
-        <w:pStyle w:val="Compact"/>
-        <w:numPr>
-          <w:ilvl w:val="0"/>
-          <w:numId w:val="1005"/>
-        </w:numPr>
-      </w:pPr>
-      <w:r>
-        <w:t xml:space="preserve">we select media that is ambiguous (i.e. that will result in</w:t>
-      </w:r>
-      <w:r>
-        <w:t xml:space="preserve"> </w:t>
-      </w:r>
-      <w:r>
-        <w:t xml:space="preserve">subjectivity in the ratings) as well as media that we expect not to</w:t>
-      </w:r>
-      <w:r>
-        <w:t xml:space="preserve"> </w:t>
-      </w:r>
-      <w:r>
-        <w:t xml:space="preserve">be ambiguous for comparison</w:t>
-      </w:r>
-    </w:p>
-    <w:p>
-      <w:pPr>
-        <w:pStyle w:val="Compact"/>
-        <w:numPr>
-          <w:ilvl w:val="0"/>
-          <w:numId w:val="1005"/>
-        </w:numPr>
-      </w:pPr>
-      <w:r>
-        <w:t xml:space="preserve">we estimate a-priori the number of ratings necessary rather than</w:t>
-      </w:r>
-      <w:r>
-        <w:t xml:space="preserve"> </w:t>
-      </w:r>
-      <w:r>
-        <w:t xml:space="preserve">assuming</w:t>
-      </w:r>
-    </w:p>
-    <w:p>
-      <w:pPr>
-        <w:pStyle w:val="Compact"/>
-        <w:numPr>
-          <w:ilvl w:val="0"/>
-          <w:numId w:val="1005"/>
+          <w:numId w:val="1001"/>
         </w:numPr>
       </w:pPr>
       <w:r>
@@ -2207,7 +2234,7 @@
         <w:pStyle w:val="Compact"/>
         <w:numPr>
           <w:ilvl w:val="0"/>
-          <w:numId w:val="1006"/>
+          <w:numId w:val="1002"/>
         </w:numPr>
       </w:pPr>
       <w:r>
@@ -2225,7 +2252,7 @@
         <w:pStyle w:val="Compact"/>
         <w:numPr>
           <w:ilvl w:val="0"/>
-          <w:numId w:val="1006"/>
+          <w:numId w:val="1002"/>
         </w:numPr>
       </w:pPr>
       <w:r>
@@ -2261,7 +2288,7 @@
         <w:pStyle w:val="Compact"/>
         <w:numPr>
           <w:ilvl w:val="0"/>
-          <w:numId w:val="1006"/>
+          <w:numId w:val="1002"/>
         </w:numPr>
       </w:pPr>
       <w:r>
@@ -2285,7 +2312,7 @@
         <w:pStyle w:val="Compact"/>
         <w:numPr>
           <w:ilvl w:val="0"/>
-          <w:numId w:val="1006"/>
+          <w:numId w:val="1002"/>
         </w:numPr>
       </w:pPr>
       <w:r>
@@ -2303,7 +2330,7 @@
         <w:pStyle w:val="Compact"/>
         <w:numPr>
           <w:ilvl w:val="0"/>
-          <w:numId w:val="1006"/>
+          <w:numId w:val="1002"/>
         </w:numPr>
       </w:pPr>
       <w:r>
@@ -2475,7 +2502,7 @@
         <w:t xml:space="preserve">And although imperfect as leaderboard scores can be gamed, and do not perfectly represent the deployment environment, the typical leaderboard approach has shown evidence that progress can be made towards a target. This thesis thus represents an attempt to define the target better.</w:t>
       </w:r>
     </w:p>
-    <w:bookmarkStart w:id="64" w:name="references"/>
+    <w:bookmarkStart w:id="65" w:name="references"/>
     <w:p>
       <w:pPr>
         <w:pStyle w:val="Heading2"/>
@@ -2484,7 +2511,7 @@
         <w:t xml:space="preserve">References</w:t>
       </w:r>
     </w:p>
-    <w:bookmarkStart w:id="63" w:name="refs"/>
+    <w:bookmarkStart w:id="64" w:name="refs"/>
     <w:bookmarkStart w:id="41" w:name="ref-aroyo2015truth"/>
     <w:p>
       <w:pPr>
@@ -2711,12 +2738,35 @@
       </w:r>
     </w:p>
     <w:bookmarkEnd w:id="47"/>
-    <w:bookmarkStart w:id="48" w:name="ref-deng2009imagenet"/>
+    <w:bookmarkStart w:id="48" w:name="ref-cronbach1960essentials"/>
     <w:p>
       <w:pPr>
         <w:pStyle w:val="Bibliography"/>
       </w:pPr>
       <w:r>
+        <w:t xml:space="preserve">Cronbach, L. J. (1960).</w:t>
+      </w:r>
+      <w:r>
+        <w:t xml:space="preserve"> </w:t>
+      </w:r>
+      <w:r>
+        <w:rPr>
+          <w:i/>
+          <w:iCs/>
+        </w:rPr>
+        <w:t xml:space="preserve">Essentials of psychological testing, 2nd edition</w:t>
+      </w:r>
+      <w:r>
+        <w:t xml:space="preserve">. Harper.</w:t>
+      </w:r>
+    </w:p>
+    <w:bookmarkEnd w:id="48"/>
+    <w:bookmarkStart w:id="49" w:name="ref-deng2009imagenet"/>
+    <w:p>
+      <w:pPr>
+        <w:pStyle w:val="Bibliography"/>
+      </w:pPr>
+      <w:r>
         <w:t xml:space="preserve">Deng, J., Dong, W., Socher, R., Li, L.-J., Li, K., &amp; Fei-Fei, L. (2009). Imagenet: A large-scale hierarchical image database.</w:t>
       </w:r>
       <w:r>
@@ -2733,8 +2783,8 @@
         <w:t xml:space="preserve">, 248–255.</w:t>
       </w:r>
     </w:p>
-    <w:bookmarkEnd w:id="48"/>
-    <w:bookmarkStart w:id="49" w:name="ref-everingham2010pascal"/>
+    <w:bookmarkEnd w:id="49"/>
+    <w:bookmarkStart w:id="50" w:name="ref-everingham2010pascal"/>
     <w:p>
       <w:pPr>
         <w:pStyle w:val="Bibliography"/>
@@ -2769,8 +2819,8 @@
         <w:t xml:space="preserve">, 303–338.</w:t>
       </w:r>
     </w:p>
-    <w:bookmarkEnd w:id="49"/>
-    <w:bookmarkStart w:id="50" w:name="ref-geiger2021garbage"/>
+    <w:bookmarkEnd w:id="50"/>
+    <w:bookmarkStart w:id="51" w:name="ref-geiger2021garbage"/>
     <w:p>
       <w:pPr>
         <w:pStyle w:val="Bibliography"/>
@@ -2792,8 +2842,8 @@
         <w:t xml:space="preserve">.</w:t>
       </w:r>
     </w:p>
-    <w:bookmarkEnd w:id="50"/>
-    <w:bookmarkStart w:id="51" w:name="ref-geiger2020garbage"/>
+    <w:bookmarkEnd w:id="51"/>
+    <w:bookmarkStart w:id="52" w:name="ref-geiger2020garbage"/>
     <w:p>
       <w:pPr>
         <w:pStyle w:val="Bibliography"/>
@@ -2815,8 +2865,8 @@
         <w:t xml:space="preserve">, 325–336.</w:t>
       </w:r>
     </w:p>
-    <w:bookmarkEnd w:id="51"/>
-    <w:bookmarkStart w:id="52" w:name="ref-groves2009survey"/>
+    <w:bookmarkEnd w:id="52"/>
+    <w:bookmarkStart w:id="53" w:name="ref-groves2009survey"/>
     <w:p>
       <w:pPr>
         <w:pStyle w:val="Bibliography"/>
@@ -2841,8 +2891,8 @@
         <w:t xml:space="preserve">(Vol. 561). John Wiley &amp; Sons.</w:t>
       </w:r>
     </w:p>
-    <w:bookmarkEnd w:id="52"/>
-    <w:bookmarkStart w:id="53" w:name="ref-hullman2022worst"/>
+    <w:bookmarkEnd w:id="53"/>
+    <w:bookmarkStart w:id="54" w:name="ref-hullman2022worst"/>
     <w:p>
       <w:pPr>
         <w:pStyle w:val="Bibliography"/>
@@ -2864,8 +2914,8 @@
         <w:t xml:space="preserve">, 335–348.</w:t>
       </w:r>
     </w:p>
-    <w:bookmarkEnd w:id="53"/>
-    <w:bookmarkStart w:id="54" w:name="ref-jacobs2021measurement"/>
+    <w:bookmarkEnd w:id="54"/>
+    <w:bookmarkStart w:id="55" w:name="ref-jacobs2021measurement"/>
     <w:p>
       <w:pPr>
         <w:pStyle w:val="Bibliography"/>
@@ -2887,8 +2937,8 @@
         <w:t xml:space="preserve">, 375–385.</w:t>
       </w:r>
     </w:p>
-    <w:bookmarkEnd w:id="54"/>
-    <w:bookmarkStart w:id="55" w:name="ref-liem2018psychology"/>
+    <w:bookmarkEnd w:id="55"/>
+    <w:bookmarkStart w:id="56" w:name="ref-liem2018psychology"/>
     <w:p>
       <w:pPr>
         <w:pStyle w:val="Bibliography"/>
@@ -2910,8 +2960,8 @@
         <w:t xml:space="preserve">, 197–253.</w:t>
       </w:r>
     </w:p>
-    <w:bookmarkEnd w:id="55"/>
-    <w:bookmarkStart w:id="56" w:name="ref-lin2014microsoft"/>
+    <w:bookmarkEnd w:id="56"/>
+    <w:bookmarkStart w:id="57" w:name="ref-lin2014microsoft"/>
     <w:p>
       <w:pPr>
         <w:pStyle w:val="Bibliography"/>
@@ -2933,8 +2983,8 @@
         <w:t xml:space="preserve">, 740–755.</w:t>
       </w:r>
     </w:p>
-    <w:bookmarkEnd w:id="56"/>
-    <w:bookmarkStart w:id="57" w:name="ref-muller2021designing"/>
+    <w:bookmarkEnd w:id="57"/>
+    <w:bookmarkStart w:id="58" w:name="ref-muller2021designing"/>
     <w:p>
       <w:pPr>
         <w:pStyle w:val="Bibliography"/>
@@ -2956,8 +3006,8 @@
         <w:t xml:space="preserve">, 1–16.</w:t>
       </w:r>
     </w:p>
-    <w:bookmarkEnd w:id="57"/>
-    <w:bookmarkStart w:id="58" w:name="ref-PustejovskyStubbsNLannotation"/>
+    <w:bookmarkEnd w:id="58"/>
+    <w:bookmarkStart w:id="59" w:name="ref-PustejovskyStubbsNLannotation"/>
     <w:p>
       <w:pPr>
         <w:pStyle w:val="Bibliography"/>
@@ -2989,8 +3039,8 @@
         <w:t xml:space="preserve">(First Edition). O’Reilly Media.</w:t>
       </w:r>
     </w:p>
-    <w:bookmarkEnd w:id="58"/>
-    <w:bookmarkStart w:id="59" w:name="ref-sambasivan2021everyone"/>
+    <w:bookmarkEnd w:id="59"/>
+    <w:bookmarkStart w:id="60" w:name="ref-sambasivan2021everyone"/>
     <w:p>
       <w:pPr>
         <w:pStyle w:val="Bibliography"/>
@@ -3021,8 +3071,8 @@
         <w:t xml:space="preserve">, 1–15.</w:t>
       </w:r>
     </w:p>
-    <w:bookmarkEnd w:id="59"/>
-    <w:bookmarkStart w:id="60" w:name="ref-sandri2023don"/>
+    <w:bookmarkEnd w:id="60"/>
+    <w:bookmarkStart w:id="61" w:name="ref-sandri2023don"/>
     <w:p>
       <w:pPr>
         <w:pStyle w:val="Bibliography"/>
@@ -3044,8 +3094,8 @@
         <w:t xml:space="preserve">, 2428–2441.</w:t>
       </w:r>
     </w:p>
-    <w:bookmarkEnd w:id="60"/>
-    <w:bookmarkStart w:id="61" w:name="ref-sav2023annotation"/>
+    <w:bookmarkEnd w:id="61"/>
+    <w:bookmarkStart w:id="62" w:name="ref-sav2023annotation"/>
     <w:p>
       <w:pPr>
         <w:pStyle w:val="Bibliography"/>
@@ -3067,8 +3117,8 @@
         <w:t xml:space="preserve">.</w:t>
       </w:r>
     </w:p>
-    <w:bookmarkEnd w:id="61"/>
-    <w:bookmarkStart w:id="62" w:name="ref-welty2019metrology"/>
+    <w:bookmarkEnd w:id="62"/>
+    <w:bookmarkStart w:id="63" w:name="ref-welty2019metrology"/>
     <w:p>
       <w:pPr>
         <w:pStyle w:val="Bibliography"/>
@@ -3090,10 +3140,10 @@
         <w:t xml:space="preserve">.</w:t>
       </w:r>
     </w:p>
-    <w:bookmarkEnd w:id="62"/>
     <w:bookmarkEnd w:id="63"/>
     <w:bookmarkEnd w:id="64"/>
     <w:bookmarkEnd w:id="65"/>
+    <w:bookmarkEnd w:id="66"/>
     <w:sectPr/>
   </w:body>
 </w:document>
@@ -3424,18 +3474,6 @@
     <w:abstractNumId w:val="991"/>
   </w:num>
   <w:num w:numId="1002">
-    <w:abstractNumId w:val="991"/>
-  </w:num>
-  <w:num w:numId="1003">
-    <w:abstractNumId w:val="991"/>
-  </w:num>
-  <w:num w:numId="1004">
-    <w:abstractNumId w:val="991"/>
-  </w:num>
-  <w:num w:numId="1005">
-    <w:abstractNumId w:val="991"/>
-  </w:num>
-  <w:num w:numId="1006">
     <w:abstractNumId w:val="991"/>
   </w:num>
 </w:numbering>

</xml_diff>

<commit_message>
added brief section on bias, and reformulated the title to be about prostpective ground truthing
</commit_message>
<xml_diff>
--- a/docs/index.docx
+++ b/docs/index.docx
@@ -7,7 +7,31 @@
         <w:pStyle w:val="Title"/>
       </w:pPr>
       <w:r>
-        <w:t xml:space="preserve">Advancing Perspectivist Ground Truthing with Social Science</w:t>
+        <w:t xml:space="preserve">Prospective Ground-Truthing:</w:t>
+      </w:r>
+    </w:p>
+    <w:p>
+      <w:pPr>
+        <w:pStyle w:val="Subtitle"/>
+      </w:pPr>
+      <w:r>
+        <w:t xml:space="preserve">An</w:t>
+      </w:r>
+      <w:r>
+        <w:t xml:space="preserve"> </w:t>
+      </w:r>
+      <w:r>
+        <w:rPr>
+          <w:i/>
+          <w:iCs/>
+        </w:rPr>
+        <w:t xml:space="preserve">a-priori</w:t>
+      </w:r>
+      <w:r>
+        <w:t xml:space="preserve"> </w:t>
+      </w:r>
+      <w:r>
+        <w:t xml:space="preserve">approach to data design for AI</w:t>
       </w:r>
     </w:p>
     <w:sdt>
@@ -59,7 +83,7 @@
         <w:t xml:space="preserve">(Palmer, 2006)</w:t>
       </w:r>
       <w:r>
-        <w:t xml:space="preserve">. The suggestion then was that, by analyzing data, one gains insights which have value:</w:t>
+        <w:t xml:space="preserve">. The suggestion then was that, by analyzing data, one gains insights which have value. Rephrased, the suggestion is that, data can be made useful, of processed correctly once it’s been collected:</w:t>
       </w:r>
     </w:p>
     <w:p>
@@ -86,26 +110,117 @@
         <w:pStyle w:val="FirstParagraph"/>
       </w:pPr>
       <w:r>
-        <w:t xml:space="preserve">AI systems take this value one step further, automating tasks - pieces of work typically carried out by people. But like insights, AI systems are trained on data, and must also be placed in a context to be understood:</w:t>
-      </w:r>
-    </w:p>
-    <w:p>
-      <w:pPr>
-        <w:pStyle w:val="BlockText"/>
-      </w:pPr>
-      <w:r>
-        <w:t xml:space="preserve">“First we must understand that data is not insight. It is easy to grab a single fact and extrapolate that one fact into an actionable direction. But without context a fact is just that a fact, it is not an insight.”</w:t>
-      </w:r>
-    </w:p>
-    <w:p>
-      <w:pPr>
-        <w:pStyle w:val="BlockText"/>
-      </w:pPr>
-      <w:r>
-        <w:t xml:space="preserve">Palmer (2006)</w:t>
-      </w:r>
-      <w:r>
-        <w:t xml:space="preserve">, describing Clive Humby’s talk</w:t>
+        <w:t xml:space="preserve">AI systems take this value one step further, automating tasks - pieces of work typically carried out by people - and are increasingly applied broadly in high-stakes environments. In a poll of IT professionals across countries and sectors, 42% globally, with 18% in the government sector and 25% in the healthcare industry responding that their organization had already deployed AI, and a further 40% globally, with 49% in the government and 47% in the healthcare industry responding that their organization was exploring AI use</w:t>
+      </w:r>
+      <w:r>
+        <w:t xml:space="preserve"> </w:t>
+      </w:r>
+      <w:r>
+        <w:rPr>
+          <w:rStyle w:val="FootnoteReference"/>
+        </w:rPr>
+        <w:footnoteReference w:id="20"/>
+      </w:r>
+      <w:r>
+        <w:t xml:space="preserve">.</w:t>
+      </w:r>
+    </w:p>
+    <w:p>
+      <w:pPr>
+        <w:pStyle w:val="BodyText"/>
+      </w:pPr>
+      <w:r>
+        <w:t xml:space="preserve">AI systems show issues with</w:t>
+      </w:r>
+      <w:r>
+        <w:t xml:space="preserve"> </w:t>
+      </w:r>
+      <w:r>
+        <w:rPr>
+          <w:i/>
+          <w:iCs/>
+        </w:rPr>
+        <w:t xml:space="preserve">fairness</w:t>
+      </w:r>
+      <w:r>
+        <w:t xml:space="preserve"> </w:t>
+      </w:r>
+      <w:r>
+        <w:t xml:space="preserve">-</w:t>
+      </w:r>
+      <w:r>
+        <w:t xml:space="preserve"> </w:t>
+      </w:r>
+      <w:r>
+        <w:t xml:space="preserve">“absence of any prejudice or favoritism toward an individual or group based on their inherent or acquired characteristics”</w:t>
+      </w:r>
+      <w:r>
+        <w:t xml:space="preserve"> </w:t>
+      </w:r>
+      <w:r>
+        <w:t xml:space="preserve">(Mehrabi et al., 2021)</w:t>
+      </w:r>
+      <w:r>
+        <w:t xml:space="preserve">. One group of contributors are related to bias in the data used to train or evaluate AI systems</w:t>
+      </w:r>
+      <w:r>
+        <w:t xml:space="preserve"> </w:t>
+      </w:r>
+      <w:r>
+        <w:t xml:space="preserve">(Mavrogiorgos et al., 2024; Mehrabi et al., 2021)</w:t>
+      </w:r>
+      <w:r>
+        <w:t xml:space="preserve">. Solutions thus far often focus on fixing bias once it’s collected</w:t>
+      </w:r>
+      <w:r>
+        <w:t xml:space="preserve"> </w:t>
+      </w:r>
+      <w:r>
+        <w:t xml:space="preserve">(Mavrogiorgos et al., 2024)</w:t>
+      </w:r>
+      <w:r>
+        <w:t xml:space="preserve"> </w:t>
+      </w:r>
+      <w:r>
+        <w:t xml:space="preserve">- essentially treating data like crude oil, with a focus on refinement.</w:t>
+      </w:r>
+    </w:p>
+    <w:p>
+      <w:pPr>
+        <w:pStyle w:val="BodyText"/>
+      </w:pPr>
+      <w:r>
+        <w:t xml:space="preserve">This thesis argues that data used for AI systems requires more than refinement, but rather design prior to collection. Essentially, current demands for data require not only refinement, but research and design prior to collection to determine how best to gather data for the given usecase - coined</w:t>
+      </w:r>
+      <w:r>
+        <w:t xml:space="preserve"> </w:t>
+      </w:r>
+      <w:r>
+        <w:rPr>
+          <w:i/>
+          <w:iCs/>
+        </w:rPr>
+        <w:t xml:space="preserve">Prospective Ground-Truthing</w:t>
+      </w:r>
+      <w:r>
+        <w:t xml:space="preserve">.</w:t>
+      </w:r>
+    </w:p>
+    <w:p>
+      <w:pPr>
+        <w:pStyle w:val="BodyText"/>
+      </w:pPr>
+      <w:r>
+        <w:t xml:space="preserve">Though works report on design principles drawn from established practices from relevant fields, these have yet to be broadly adopted. The thesis synthesizes design principles from the social sciences with principles from the computational sciences, for the purposes of collecting data to be used in AI systems. It reports on a case-study aimed at applying these principles. Following the case study, this thesis notes the additional effort and cost in approaching data collection this way, and presents a suggestion for a change in infrastructure to support more modern approaches to data collection for AI systems.</w:t>
+      </w:r>
+    </w:p>
+    <w:bookmarkStart w:id="26" w:name="introduction"/>
+    <w:p>
+      <w:pPr>
+        <w:pStyle w:val="Heading1"/>
+      </w:pPr>
+      <w:r>
+        <w:t xml:space="preserve">Introduction</w:t>
       </w:r>
     </w:p>
     <w:p>
@@ -113,16 +228,424 @@
         <w:pStyle w:val="FirstParagraph"/>
       </w:pPr>
       <w:r>
-        <w:t xml:space="preserve">This thesis argues that data used for requires more than refinement, but rather design prior to collection. Essentially, current demands for systems require not only refinement, but research and design prior to collection, as well as contemporary reporting standards. Though some works report on design principles, drawn from established practices from relevant fields, these have yet to be broadly adopted. The thesis synthesizes design principles from the social sciences with principles from the computational sciences, for the purposes of collecting data to be used in AI systems. It reports on a case-study aimed at applying these principles. Following the case study, this thesis notes the additional effort and cost in approaching data collection this way, and presents a suggestion for a change in infrastructure to support more modern approaches to data collection for AI systems.</w:t>
-      </w:r>
-    </w:p>
-    <w:bookmarkStart w:id="25" w:name="introduction"/>
+        <w:t xml:space="preserve">AI systems run on data. Data are used to</w:t>
+      </w:r>
+      <w:r>
+        <w:t xml:space="preserve"> </w:t>
+      </w:r>
+      <w:r>
+        <w:t xml:space="preserve">‘train’</w:t>
+      </w:r>
+      <w:r>
+        <w:t xml:space="preserve"> </w:t>
+      </w:r>
+      <w:r>
+        <w:rPr>
+          <w:i/>
+          <w:iCs/>
+        </w:rPr>
+        <w:t xml:space="preserve">models</w:t>
+      </w:r>
+      <w:r>
+        <w:t xml:space="preserve"> </w:t>
+      </w:r>
+      <w:r>
+        <w:t xml:space="preserve">- imperfect, simplified mathematical or computational representations of a phenomenon or process in the real world</w:t>
+      </w:r>
+      <w:r>
+        <w:t xml:space="preserve"> </w:t>
+      </w:r>
+      <w:r>
+        <w:rPr>
+          <w:rStyle w:val="FootnoteReference"/>
+        </w:rPr>
+        <w:footnoteReference w:id="21"/>
+      </w:r>
+      <w:r>
+        <w:t xml:space="preserve">. Where an AI system is a complete application with integrated components e.g. an interface, programmatic logic, and one or more models aimed at performing tasks typically requiring human intelligence</w:t>
+      </w:r>
+      <w:r>
+        <w:rPr>
+          <w:rStyle w:val="FootnoteReference"/>
+        </w:rPr>
+        <w:footnoteReference w:id="22"/>
+      </w:r>
+      <w:r>
+        <w:t xml:space="preserve">, the models themselves are embedded components that take inputs (e.g. media like text, images, audio, or data) and produce outputs (e.g. classifications, predictions or some form of decision). Model</w:t>
+      </w:r>
+      <w:r>
+        <w:t xml:space="preserve"> </w:t>
+      </w:r>
+      <w:r>
+        <w:rPr>
+          <w:i/>
+          <w:iCs/>
+        </w:rPr>
+        <w:t xml:space="preserve">behavior</w:t>
+      </w:r>
+      <w:r>
+        <w:t xml:space="preserve"> </w:t>
+      </w:r>
+      <w:r>
+        <w:t xml:space="preserve">- the model’s output or response to a given input - is determined by their</w:t>
+      </w:r>
+      <w:r>
+        <w:t xml:space="preserve"> </w:t>
+      </w:r>
+      <w:r>
+        <w:rPr>
+          <w:i/>
+          <w:iCs/>
+        </w:rPr>
+        <w:t xml:space="preserve">parameters</w:t>
+      </w:r>
+      <w:r>
+        <w:t xml:space="preserve"> </w:t>
+      </w:r>
+      <w:r>
+        <w:t xml:space="preserve">- internal settings or values</w:t>
+      </w:r>
+      <w:r>
+        <w:rPr>
+          <w:rStyle w:val="FootnoteReference"/>
+        </w:rPr>
+        <w:footnoteReference w:id="23"/>
+      </w:r>
+      <w:r>
+        <w:t xml:space="preserve">.</w:t>
+      </w:r>
+      <w:r>
+        <w:t xml:space="preserve"> </w:t>
+      </w:r>
+      <w:r>
+        <w:rPr>
+          <w:i/>
+          <w:iCs/>
+        </w:rPr>
+        <w:t xml:space="preserve">Algorithms</w:t>
+      </w:r>
+      <w:r>
+        <w:t xml:space="preserve"> </w:t>
+      </w:r>
+      <w:r>
+        <w:t xml:space="preserve">- step by step instructions, executed in order</w:t>
+      </w:r>
+      <w:r>
+        <w:rPr>
+          <w:rStyle w:val="FootnoteReference"/>
+        </w:rPr>
+        <w:footnoteReference w:id="24"/>
+      </w:r>
+      <w:r>
+        <w:t xml:space="preserve"> </w:t>
+      </w:r>
+      <w:r>
+        <w:t xml:space="preserve">- are used to estimate model parameters from the</w:t>
+      </w:r>
+      <w:r>
+        <w:t xml:space="preserve"> </w:t>
+      </w:r>
+      <w:r>
+        <w:t xml:space="preserve">‘training’</w:t>
+      </w:r>
+      <w:r>
+        <w:t xml:space="preserve"> </w:t>
+      </w:r>
+      <w:r>
+        <w:t xml:space="preserve">data. As models used in AI systems are designed to perform tasks, their performance is often evaluated empirically by comparing their outputs to a reference. This reference is often a second form of data, referred to as the</w:t>
+      </w:r>
+      <w:r>
+        <w:t xml:space="preserve"> </w:t>
+      </w:r>
+      <w:r>
+        <w:t xml:space="preserve">‘ground truth’</w:t>
+      </w:r>
+      <w:r>
+        <w:t xml:space="preserve"> </w:t>
+      </w:r>
+      <w:r>
+        <w:t xml:space="preserve">or</w:t>
+      </w:r>
+      <w:r>
+        <w:t xml:space="preserve"> </w:t>
+      </w:r>
+      <w:r>
+        <w:t xml:space="preserve">‘gold standard’</w:t>
+      </w:r>
+      <w:r>
+        <w:t xml:space="preserve">, which represents the ideal expected output of the system.</w:t>
+      </w:r>
+    </w:p>
+    <w:p>
+      <w:pPr>
+        <w:pStyle w:val="BodyText"/>
+      </w:pPr>
+      <w:r>
+        <w:t xml:space="preserve">Thus, AI systems require two forms of carefully collected data: training data to estimate model parameters, and reference data to evaluate model outputs. Training data may be tabular data, but is often a form of media - text, audio, images, or video - whereas reference data often contains aggregated input from humans</w:t>
+      </w:r>
+      <w:r>
+        <w:t xml:space="preserve"> </w:t>
+      </w:r>
+      <w:r>
+        <w:t xml:space="preserve">(Geiger et al., 2020, 2021; Muller et al., 2021; Sav et al., 2023)</w:t>
+      </w:r>
+      <w:r>
+        <w:t xml:space="preserve">. Data sets designed for training, reference or both, are often re-used, likely due to the ease of access - often an online form and a mere download - compared to the effort and cost required to design, collect, and evaluate such data sets. Human input may be collected explicitly - where a phenomenon of interest is set as a target, and humans are given a task whereby their responses produce data relevant to the target. Common scenarios include human judges annotating, labeling, or rating a) individual pieces of content of the same form as the training data, or b) generated system outputs for the presence/absence, or degree of the phenomenon of interest</w:t>
+      </w:r>
+      <w:r>
+        <w:t xml:space="preserve">(Muller et al., 2021)</w:t>
+      </w:r>
+      <w:r>
+        <w:t xml:space="preserve">. Data may also be collected implicitly - where digital traces of human behavior, e.g. media consumption, form the target</w:t>
+      </w:r>
+      <w:r>
+        <w:t xml:space="preserve"> </w:t>
+      </w:r>
+      <w:r>
+        <w:t xml:space="preserve">(Sav et al., 2023)</w:t>
+      </w:r>
+      <w:r>
+        <w:t xml:space="preserve">.</w:t>
+      </w:r>
+    </w:p>
+    <w:p>
+      <w:pPr>
+        <w:pStyle w:val="BodyText"/>
+      </w:pPr>
+      <w:r>
+        <w:t xml:space="preserve">Qualities of both forms of data (training and reference) determine the quality of the system, whether used to train the system, to evaluate it, or both. Parameters are estimated from the training data, with the aim that observable patterns will be recognized in the data, and affect the behavior of the model used by the system. Thus, if the model accurately reflects the data, parameters will accurately reflect imperfections, inaccuracies, biases etc. in the data as well. Also, as models are evaluated by comparing their outputs to reference data, such that preferred models are those whose outputs most closely resemble the reference data</w:t>
+      </w:r>
+      <w:r>
+        <w:t xml:space="preserve"> </w:t>
+      </w:r>
+      <w:r>
+        <w:t xml:space="preserve">(Birhane et al., 2022)</w:t>
+      </w:r>
+      <w:r>
+        <w:t xml:space="preserve">, imperfections in the reference are also reflected in the models preferred. Thus, the best possible performance in the real world directly corresponds to the degree to which training and reference data represent the phenomenon of interest, in the environment to which it is to be deployed. And thus, evaluating a model in an AI system involves two measurement problems: 1) measuring the phenomenon of interest in the media selected for inclusion in the reference and/or training data, and 2) measuring the similarity of the output of a model to the reference</w:t>
+      </w:r>
+      <w:r>
+        <w:t xml:space="preserve"> </w:t>
+      </w:r>
+      <w:r>
+        <w:t xml:space="preserve">(Welty et al., 2019)</w:t>
+      </w:r>
+      <w:r>
+        <w:t xml:space="preserve">. While the second has received extensive attention, the first has not.</w:t>
+      </w:r>
+    </w:p>
+    <w:p>
+      <w:pPr>
+        <w:pStyle w:val="BodyText"/>
+      </w:pPr>
+      <w:r>
+        <w:t xml:space="preserve">Human input is never identical even when submitted carefully - in other words, people do not perfectly agree</w:t>
+      </w:r>
+      <w:r>
+        <w:t xml:space="preserve"> </w:t>
+      </w:r>
+      <w:r>
+        <w:t xml:space="preserve">(Cabitza et al., 2023)</w:t>
+      </w:r>
+      <w:r>
+        <w:t xml:space="preserve">. As most models are only compatible with a single reference point per piece of content, multiple inputs are often collected from different people with reference to items of content, and subsequently aggregated. This ignores the process that produced the reference data by assuming a singular</w:t>
+      </w:r>
+      <w:r>
+        <w:t xml:space="preserve"> </w:t>
+      </w:r>
+      <w:r>
+        <w:t xml:space="preserve">‘ground truth’</w:t>
+      </w:r>
+      <w:r>
+        <w:t xml:space="preserve"> </w:t>
+      </w:r>
+      <w:r>
+        <w:t xml:space="preserve">per piece of content and treating all disagreement as</w:t>
+      </w:r>
+      <w:r>
+        <w:t xml:space="preserve"> </w:t>
+      </w:r>
+      <w:r>
+        <w:t xml:space="preserve">‘noise’</w:t>
+      </w:r>
+      <w:r>
+        <w:t xml:space="preserve"> </w:t>
+      </w:r>
+      <w:r>
+        <w:t xml:space="preserve">rather than</w:t>
+      </w:r>
+      <w:r>
+        <w:t xml:space="preserve"> </w:t>
+      </w:r>
+      <w:r>
+        <w:t xml:space="preserve">‘signal’</w:t>
+      </w:r>
+      <w:r>
+        <w:t xml:space="preserve">, leading to biased or inaccurate reference data</w:t>
+      </w:r>
+      <w:r>
+        <w:t xml:space="preserve"> </w:t>
+      </w:r>
+      <w:r>
+        <w:t xml:space="preserve">(Aroyo &amp; Welty, 2015; Cabitza et al., 2023)</w:t>
+      </w:r>
+      <w:r>
+        <w:t xml:space="preserve">. Thus, relevant distributions in the data used as the reference and/or training must resemble those in the environment to which the system will be deployed</w:t>
+      </w:r>
+      <w:r>
+        <w:t xml:space="preserve"> </w:t>
+      </w:r>
+      <w:r>
+        <w:t xml:space="preserve">(Hullman et al., 2022)</w:t>
+      </w:r>
+      <w:r>
+        <w:t xml:space="preserve">, but also account for the fact that human input is never identical</w:t>
+      </w:r>
+      <w:r>
+        <w:t xml:space="preserve"> </w:t>
+      </w:r>
+      <w:r>
+        <w:t xml:space="preserve">(Aroyo &amp; Welty, 2015; Cabitza et al., 2023)</w:t>
+      </w:r>
+      <w:r>
+        <w:t xml:space="preserve">.</w:t>
+      </w:r>
+    </w:p>
+    <w:p>
+      <w:pPr>
+        <w:pStyle w:val="BodyText"/>
+      </w:pPr>
+      <w:r>
+        <w:t xml:space="preserve">Although the true values of the relevant distributions are unknowable, cues to whether human input resembles useful measurements can be calculated</w:t>
+      </w:r>
+      <w:r>
+        <w:t xml:space="preserve"> </w:t>
+      </w:r>
+      <w:r>
+        <w:t xml:space="preserve">(Jacobs &amp; Wallach, 2021; Welty et al., 2019)</w:t>
+      </w:r>
+      <w:r>
+        <w:t xml:space="preserve">, and can account for a range of reasonable interpretations in the reference</w:t>
+      </w:r>
+      <w:r>
+        <w:t xml:space="preserve"> </w:t>
+      </w:r>
+      <w:r>
+        <w:t xml:space="preserve">(Aroyo &amp; Welty, 2015; Cabitza et al., 2023)</w:t>
+      </w:r>
+      <w:r>
+        <w:t xml:space="preserve">. The social sciences have developed sampling methods to represent distributions in populations which can be adapted to the collection of content</w:t>
+      </w:r>
+      <w:r>
+        <w:t xml:space="preserve"> </w:t>
+      </w:r>
+      <w:r>
+        <w:t xml:space="preserve">(Groves et al., 2009)</w:t>
+      </w:r>
+      <w:r>
+        <w:t xml:space="preserve">, and syntheses show how to leverage variance in human input using knowledge from survey science</w:t>
+      </w:r>
+      <w:r>
+        <w:t xml:space="preserve"> </w:t>
+      </w:r>
+      <w:r>
+        <w:t xml:space="preserve">(Beck et al., 2022)</w:t>
+      </w:r>
+      <w:r>
+        <w:t xml:space="preserve">, metrology</w:t>
+      </w:r>
+      <w:r>
+        <w:t xml:space="preserve"> </w:t>
+      </w:r>
+      <w:r>
+        <w:t xml:space="preserve">(Welty et al., 2019)</w:t>
+      </w:r>
+      <w:r>
+        <w:t xml:space="preserve">, psychometrics</w:t>
+      </w:r>
+      <w:r>
+        <w:t xml:space="preserve"> </w:t>
+      </w:r>
+      <w:r>
+        <w:t xml:space="preserve">(Jacobs &amp; Wallach, 2021)</w:t>
+      </w:r>
+      <w:r>
+        <w:t xml:space="preserve">, and the perspective approach to ground-truthing</w:t>
+      </w:r>
+      <w:r>
+        <w:t xml:space="preserve"> </w:t>
+      </w:r>
+      <w:r>
+        <w:t xml:space="preserve">(Cabitza et al., 2023)</w:t>
+      </w:r>
+      <w:r>
+        <w:t xml:space="preserve">. Yet, knowledge from these fields has broadly not been applied in the field of Machine Learning, leading to issues of representation and measurement</w:t>
+      </w:r>
+      <w:r>
+        <w:t xml:space="preserve"> </w:t>
+      </w:r>
+      <w:r>
+        <w:t xml:space="preserve">(Hullman et al., 2022)</w:t>
+      </w:r>
+      <w:r>
+        <w:t xml:space="preserve">.</w:t>
+      </w:r>
+    </w:p>
+    <w:bookmarkStart w:id="25" w:name="present-work"/>
+    <w:p>
+      <w:pPr>
+        <w:pStyle w:val="Heading2"/>
+      </w:pPr>
+      <w:r>
+        <w:t xml:space="preserve">Present Work</w:t>
+      </w:r>
+    </w:p>
+    <w:p>
+      <w:pPr>
+        <w:pStyle w:val="FirstParagraph"/>
+      </w:pPr>
+      <w:r>
+        <w:t xml:space="preserve">Present work firstly attempts to synthesize input from various fields on how to better gather reference data to be used the</w:t>
+      </w:r>
+      <w:r>
+        <w:t xml:space="preserve"> </w:t>
+      </w:r>
+      <w:r>
+        <w:t xml:space="preserve">‘ground truth’</w:t>
+      </w:r>
+      <w:r>
+        <w:t xml:space="preserve"> </w:t>
+      </w:r>
+      <w:r>
+        <w:t xml:space="preserve">for the models that underlie AI systems. Present work then attempts to demonstrate the potential of synthesizing knowledge from the social sciences (psychometrics, survey science) related to sampling and measurement, with extant work on more useful content collection for use in machine learning tasks (metrology, perspectivist ground-truthing). Building on prior work reviewed herein, its main contribution is a synthesized framework that can be used to ground challenging phenomena in various media, following principles from prior work. A secondary contribution is a case study spanning several manuscripts, of a complex evaluation data set creation project. A third contribution, is knowledge directly applicable to the grounding of personal values in text, such as our annotation procedure, analysis of reference data, and statistics of interest for planning and estimating the costs associated. A final contribution is immediately applicable results that work towards estimating personal values in song lyrics using language models.</w:t>
+      </w:r>
+    </w:p>
+    <w:p>
+      <w:pPr>
+        <w:pStyle w:val="BodyText"/>
+      </w:pPr>
+      <w:r>
+        <w:t xml:space="preserve">Included in this thesis are two manuscripts that further motivate the case study: 1) the first reviews strengths and weaknesses of datasets used in the field of Recommender Systems, 2) the second reviews how poor data practices in the field of Signal Processing related to datasets whose interconnections were poorly reported, misleading results. The case study demonstrates the use of principles from the Social Sciences to solve problems of representation and measurement across 4 manuscripts: personal values in song lyrics. In a 5th manuscript, the same principles are applied to a second form of text, political speeches, expected to vary in terms of use of ambiguous language. Despite the moderate success in automatically estimating values in lyrics, this work demonstrates a failure with speeches. It includes recommendations for analyses to observe the potential for success or failure, and to estimate cost via less expensive pilot studies. This thesis follows the case study with work that 6) highlights the potential for shortcomings in the interpretation of AI system evaluations should a more epistemologically sophisticated framework for evaluation not be adopted, and 7) highlights an important component of scientific infrastructure needed for rigorous work on data sets for Machine Learning: the treatment of scientific work as open-source artifacts.</w:t>
+      </w:r>
+    </w:p>
+    <w:bookmarkEnd w:id="25"/>
+    <w:bookmarkEnd w:id="26"/>
+    <w:bookmarkStart w:id="38" w:name="background"/>
     <w:p>
       <w:pPr>
         <w:pStyle w:val="Heading1"/>
       </w:pPr>
       <w:r>
-        <w:t xml:space="preserve">Introduction</w:t>
+        <w:t xml:space="preserve">Background</w:t>
+      </w:r>
+    </w:p>
+    <w:bookmarkStart w:id="28" w:name="reference-data-comes-from-humans"/>
+    <w:p>
+      <w:pPr>
+        <w:pStyle w:val="Heading2"/>
+      </w:pPr>
+      <w:r>
+        <w:t xml:space="preserve">Reference data comes from humans</w:t>
       </w:r>
     </w:p>
     <w:p>
@@ -130,1454 +653,1029 @@
         <w:pStyle w:val="FirstParagraph"/>
       </w:pPr>
       <w:r>
-        <w:t xml:space="preserve">AI systems run on data. Data are used to</w:t>
-      </w:r>
-      <w:r>
-        <w:t xml:space="preserve"> </w:t>
-      </w:r>
-      <w:r>
-        <w:t xml:space="preserve">‘train’</w:t>
-      </w:r>
-      <w:r>
-        <w:t xml:space="preserve"> </w:t>
-      </w:r>
-      <w:r>
-        <w:rPr>
-          <w:i/>
-          <w:iCs/>
-        </w:rPr>
-        <w:t xml:space="preserve">models</w:t>
-      </w:r>
-      <w:r>
-        <w:t xml:space="preserve"> </w:t>
-      </w:r>
-      <w:r>
-        <w:t xml:space="preserve">- imperfect, simplified mathematical or computational representations of a phenomenon or process in the real world</w:t>
-      </w:r>
-      <w:r>
-        <w:t xml:space="preserve"> </w:t>
+        <w:t xml:space="preserve">AI runs on data generated by humans. Reference data often uses responses from humans in the form of labels or annotations of content.</w:t>
+      </w:r>
+      <w:r>
+        <w:t xml:space="preserve"> </w:t>
+      </w:r>
+      <w:r>
+        <w:t xml:space="preserve">“[D]ata annotation is the practice of labeling a set of digital representations of objects”</w:t>
+      </w:r>
+      <w:r>
+        <w:t xml:space="preserve"> </w:t>
+      </w:r>
+      <w:r>
+        <w:t xml:space="preserve">(Cabitza et al., 2023)</w:t>
+      </w:r>
+      <w:r>
+        <w:t xml:space="preserve">. Although few studies have systematically examined the frequency of use of data from humans, it has been shown that reference data includes human input either explicitly or implicitly very often.</w:t>
+      </w:r>
+      <w:r>
+        <w:t xml:space="preserve"> </w:t>
+      </w:r>
+      <w:r>
+        <w:t xml:space="preserve">Geiger et al. (2021)</w:t>
+      </w:r>
+      <w:r>
+        <w:t xml:space="preserve"> </w:t>
+      </w:r>
+      <w:r>
+        <w:t xml:space="preserve">systematically review 200 randomly sampled papers from 3 broad domains, Social Sciences &amp; Humanities, Life &amp; Biomedical Sciences and Physical &amp; Environmental Sciences. Out of the 140 studies that were classification tasks, 73.05% (or 103 papers) used labels derived from human responses as the reference.</w:t>
+      </w:r>
+      <w:r>
+        <w:t xml:space="preserve"> </w:t>
+      </w:r>
+      <w:r>
+        <w:t xml:space="preserve">Geiger et al. (2020)</w:t>
+      </w:r>
+      <w:r>
+        <w:t xml:space="preserve"> </w:t>
+      </w:r>
+      <w:r>
+        <w:t xml:space="preserve">reviewed 164 papers whose classifiers were trained on Twitter data and observed that 65% of the works reviewed used human annotations for the purposes of training. They further note that this quantity did not include human annotations used for validation, or other meta-data e.g. hashtags contributed by humans. In some domains the contribution of humans is in the form of digital traces, as in the domain of Recommender Systems where it was observed that, out of the most highly cited papers between 2018 and 2022, 86% of the datasets used were transaction data released by vendors such as Amazon or Yelp</w:t>
+      </w:r>
+      <w:r>
+        <w:t xml:space="preserve"> </w:t>
+      </w:r>
+      <w:r>
+        <w:t xml:space="preserve">(Sav et al., 2023)</w:t>
+      </w:r>
+      <w:r>
+        <w:t xml:space="preserve">. Whether human input is explicit or implicit, it is present in almost all reference data.</w:t>
+      </w:r>
+    </w:p>
+    <w:p>
+      <w:pPr>
+        <w:pStyle w:val="BodyText"/>
+      </w:pPr>
+      <w:r>
+        <w:t xml:space="preserve">Furthermore, training/reference data sets are often re-used, in some cases treated as</w:t>
+      </w:r>
+      <w:r>
+        <w:t xml:space="preserve"> </w:t>
+      </w:r>
+      <w:r>
+        <w:rPr>
+          <w:i/>
+          <w:iCs/>
+        </w:rPr>
+        <w:t xml:space="preserve">benchmarks</w:t>
+      </w:r>
+      <w:r>
+        <w:t xml:space="preserve"> </w:t>
+      </w:r>
+      <w:r>
+        <w:t xml:space="preserve">- measurement instruments used to produce comparable quantitative assessments of models</w:t>
+      </w:r>
+      <w:r>
+        <w:t xml:space="preserve"> </w:t>
+      </w:r>
+      <w:r>
+        <w:t xml:space="preserve">(Welty et al., 2019)</w:t>
+      </w:r>
+      <w:r>
+        <w:t xml:space="preserve"> </w:t>
+      </w:r>
+      <w:r>
+        <w:t xml:space="preserve">- magnifying their impact.</w:t>
+      </w:r>
+      <w:r>
+        <w:t xml:space="preserve"> </w:t>
+      </w:r>
+      <w:r>
+        <w:t xml:space="preserve">Geiger et al. (2021)</w:t>
+      </w:r>
+      <w:r>
+        <w:t xml:space="preserve"> </w:t>
+      </w:r>
+      <w:r>
+        <w:t xml:space="preserve">observed that 56.31% of the classification tasks that were reviewed (or 58 papers) used only</w:t>
+      </w:r>
+      <w:r>
+        <w:t xml:space="preserve"> </w:t>
+      </w:r>
+      <w:r>
+        <w:t xml:space="preserve">‘external’</w:t>
+      </w:r>
+      <w:r>
+        <w:t xml:space="preserve"> </w:t>
+      </w:r>
+      <w:r>
+        <w:t xml:space="preserve">human labels, i.e. labels that were not collected specifically for the work in the paper,</w:t>
+      </w:r>
+      <w:r>
+        <w:t xml:space="preserve"> </w:t>
+      </w:r>
+      <w:r>
+        <w:t xml:space="preserve">Geiger et al. (2020)</w:t>
+      </w:r>
+      <w:r>
+        <w:t xml:space="preserve"> </w:t>
+      </w:r>
+      <w:r>
+        <w:t xml:space="preserve">observed that 33.3% of the papers used external annotations, and</w:t>
+      </w:r>
+      <w:r>
+        <w:t xml:space="preserve"> </w:t>
+      </w:r>
+      <w:r>
+        <w:t xml:space="preserve">Sav et al. (2023)</w:t>
+      </w:r>
+      <w:r>
+        <w:t xml:space="preserve"> </w:t>
+      </w:r>
+      <w:r>
+        <w:t xml:space="preserve">observed that just 4 data sets appeared in at least 10% of works reviewed, with the most commonly used data set appearing in 33% of the works reviewed. Examining the most highly cited papers in IEEE CVPR from 2020-2022, the initial papers announcing the benchmark, along with the training and reference data received citation counts in the tens of thousands: Imagenet</w:t>
+      </w:r>
+      <w:r>
+        <w:t xml:space="preserve"> </w:t>
+      </w:r>
+      <w:r>
+        <w:t xml:space="preserve">(Deng et al., 2009)</w:t>
+      </w:r>
+      <w:r>
+        <w:t xml:space="preserve"> </w:t>
+      </w:r>
+      <w:r>
+        <w:t xml:space="preserve">shows over 52k citations, COCO</w:t>
+      </w:r>
+      <w:r>
+        <w:t xml:space="preserve"> </w:t>
+      </w:r>
+      <w:r>
+        <w:t xml:space="preserve">(Lin et al., 2014)</w:t>
+      </w:r>
+      <w:r>
+        <w:t xml:space="preserve"> </w:t>
+      </w:r>
+      <w:r>
+        <w:t xml:space="preserve">shows over 29k, Pascal VOC</w:t>
+      </w:r>
+      <w:r>
+        <w:t xml:space="preserve"> </w:t>
+      </w:r>
+      <w:r>
+        <w:t xml:space="preserve">(Everingham et al., 2010)</w:t>
+      </w:r>
+      <w:r>
+        <w:t xml:space="preserve"> </w:t>
+      </w:r>
+      <w:r>
+        <w:t xml:space="preserve">shows over 15k, according to SCOPUS as of April 2025. Thus, these human input data sets have the potential for long lasting effects on work that follows.</w:t>
+      </w:r>
+    </w:p>
+    <w:p>
+      <w:pPr>
+        <w:pStyle w:val="BodyText"/>
+      </w:pPr>
+      <w:r>
+        <w:t xml:space="preserve">Although far more emphasis is placed on whether models achieve state of the art</w:t>
+      </w:r>
+      <w:r>
+        <w:t xml:space="preserve"> </w:t>
+      </w:r>
+      <w:r>
+        <w:t xml:space="preserve">‘performance’</w:t>
+      </w:r>
+      <w:r>
+        <w:t xml:space="preserve"> </w:t>
+      </w:r>
+      <w:r>
+        <w:t xml:space="preserve">or efficiency</w:t>
+      </w:r>
+      <w:r>
+        <w:t xml:space="preserve"> </w:t>
+      </w:r>
+      <w:r>
+        <w:t xml:space="preserve">(Birhane et al., 2022)</w:t>
+      </w:r>
+      <w:r>
+        <w:t xml:space="preserve">, scholars over the past decade have attempted to draw attention to a lack of sophistication in how training and reference data are selected and evaluated</w:t>
+      </w:r>
+      <w:r>
+        <w:t xml:space="preserve"> </w:t>
+      </w:r>
+      <w:r>
+        <w:t xml:space="preserve">(Aroyo &amp; Welty, 2015)</w:t>
+      </w:r>
+      <w:r>
+        <w:t xml:space="preserve">. It has been argued that a focus on improving the data for a given task, will result in bigger gains than a focus on improving model</w:t>
       </w:r>
       <w:r>
         <w:rPr>
           <w:rStyle w:val="FootnoteReference"/>
         </w:rPr>
-        <w:footnoteReference w:id="20"/>
-      </w:r>
-      <w:r>
-        <w:t xml:space="preserve">. Where an AI system is a complete application with integrated components e.g. an interface, programmatic logic, and one or more models aimed at performing tasks typically requiring human intelligence</w:t>
+        <w:footnoteReference w:id="27"/>
+      </w:r>
+      <w:r>
+        <w:t xml:space="preserve">. Importantly,</w:t>
+      </w:r>
+      <w:r>
+        <w:t xml:space="preserve"> </w:t>
+      </w:r>
+      <w:r>
+        <w:t xml:space="preserve">Hullman et al. (2022)</w:t>
+      </w:r>
+      <w:r>
+        <w:t xml:space="preserve"> </w:t>
+      </w:r>
+      <w:r>
+        <w:t xml:space="preserve">show that optimizing for predictive accuracy does not absolve researchers from shortcomings in reference/training data, a situation exacerbated by the often re-use of data sets. A solution rather entails acknowledging that, whether deliberate or not, informed or not, organized or improvised, data are generated by process that may or may not be deliberately designed</w:t>
+      </w:r>
+      <w:r>
+        <w:t xml:space="preserve"> </w:t>
+      </w:r>
+      <w:r>
+        <w:t xml:space="preserve">(Muller et al., 2021)</w:t>
+      </w:r>
+      <w:r>
+        <w:t xml:space="preserve">, yet would greatly benefit from design. Building on this,</w:t>
+      </w:r>
+      <w:r>
+        <w:t xml:space="preserve"> </w:t>
+      </w:r>
+      <w:r>
+        <w:t xml:space="preserve">Welty et al. (2019)</w:t>
+      </w:r>
+      <w:r>
+        <w:t xml:space="preserve"> </w:t>
+      </w:r>
+      <w:r>
+        <w:t xml:space="preserve">argue that datasets used to evaluate AI systems should be treated as measurement instruments in their own right. Drawing on the science of metrology, they propose that benchmark datasets ought to be evaluated using criteria analogous to those used for physical measurement tools.</w:t>
+      </w:r>
+    </w:p>
+    <w:bookmarkEnd w:id="28"/>
+    <w:bookmarkStart w:id="37" w:name="Xef9155cd8e68d0489de91672a4758b0f3cfd053"/>
+    <w:p>
+      <w:pPr>
+        <w:pStyle w:val="Heading2"/>
+      </w:pPr>
+      <w:r>
+        <w:t xml:space="preserve">Common shortcomings of reference data design</w:t>
+      </w:r>
+    </w:p>
+    <w:p>
+      <w:pPr>
+        <w:pStyle w:val="FirstParagraph"/>
+      </w:pPr>
+      <w:r>
+        <w:t xml:space="preserve">Recent trends in Machine Learning (ML) — especially in deep learning — prioritize empirical performance over theoretical assumptions about the data generating process. A systematic analysis of highly cited ML works shows what is valued most: Performance, Generalization, Quantitative evidence, Efficiency, Building on past work, and Novelty</w:t>
+      </w:r>
+      <w:r>
+        <w:t xml:space="preserve"> </w:t>
+      </w:r>
+      <w:r>
+        <w:t xml:space="preserve">Birhane et al. (2022)</w:t>
+      </w:r>
+      <w:r>
+        <w:t xml:space="preserve">. Unlike the social sciences (e.g. psychology), ML work often ignores attempts to model the process that gives rise to the data, and aims instead at predictive models whose outputs fall within some accepted estimated error bounds, resulting in poor or even biased reference data design</w:t>
+      </w:r>
+      <w:r>
+        <w:t xml:space="preserve"> </w:t>
+      </w:r>
+      <w:r>
+        <w:t xml:space="preserve">(Hullman et al., 2022)</w:t>
+      </w:r>
+      <w:r>
+        <w:t xml:space="preserve">.</w:t>
+      </w:r>
+    </w:p>
+    <w:p>
+      <w:pPr>
+        <w:pStyle w:val="BodyText"/>
+      </w:pPr>
+      <w:r>
+        <w:t xml:space="preserve">Considering the ever-presence of human influence on the reference data, best practices, considerations, and frameworks from the social sciences could inform designs, but have yet to be broadly applied in the computational sciences</w:t>
+      </w:r>
+      <w:r>
+        <w:t xml:space="preserve"> </w:t>
+      </w:r>
+      <w:r>
+        <w:t xml:space="preserve">(Beck et al., 2022; Jacobs &amp; Wallach, 2021)</w:t>
+      </w:r>
+      <w:r>
+        <w:t xml:space="preserve">. One reason for this gap may be that ML researchers prefer to work on building systems and evaluating their performance rather than researching, designing and executing ground-truthing projects</w:t>
+      </w:r>
+      <w:r>
+        <w:t xml:space="preserve"> </w:t>
+      </w:r>
+      <w:r>
+        <w:t xml:space="preserve">(Muller et al., 2021; Sambasivan et al., 2021)</w:t>
+      </w:r>
+      <w:r>
+        <w:t xml:space="preserve">. Another may be a lack of focus on these topics in textbooks, and thus in education more broadly</w:t>
+      </w:r>
+      <w:r>
+        <w:t xml:space="preserve"> </w:t>
+      </w:r>
+      <w:r>
+        <w:t xml:space="preserve">(Geiger et al., 2020)</w:t>
+      </w:r>
+      <w:r>
+        <w:t xml:space="preserve">. A third may be that the social and computational sciences have conceptually different focci: the computational sciences focus on the statistical model the system with substantially less emphasis on the content, whereas the social sciences treat the statistical model as a means to better understanding the relationships in the content</w:t>
+      </w:r>
+      <w:r>
+        <w:t xml:space="preserve"> </w:t>
+      </w:r>
+      <w:r>
+        <w:t xml:space="preserve">(C. C. Liem et al., 2018)</w:t>
+      </w:r>
+      <w:r>
+        <w:t xml:space="preserve">. Psychology research thus contains many more research projects in which datasets are collected using responses from people, whereas datasets tend to be re-used extensively in machine learning work</w:t>
+      </w:r>
+      <w:r>
+        <w:t xml:space="preserve"> </w:t>
+      </w:r>
+      <w:r>
+        <w:t xml:space="preserve">(Geiger et al., 2021)</w:t>
+      </w:r>
+      <w:r>
+        <w:t xml:space="preserve">. A further more practical complication is that work on these topics lacks the acknowledgement that ground-truthing is indeed a measurement problem, and lacks a central academic</w:t>
+      </w:r>
+      <w:r>
+        <w:t xml:space="preserve"> </w:t>
+      </w:r>
+      <w:r>
+        <w:t xml:space="preserve">‘home’</w:t>
+      </w:r>
+      <w:r>
+        <w:t xml:space="preserve">: where psychology and economics have psychometrics and econometrics respectively, fields dedicated to studying field-specific measurement practices, the study of ground-truthing lacks a central banner under which academic work can accumulate and disseminate.</w:t>
+      </w:r>
+    </w:p>
+    <w:p>
+      <w:pPr>
+        <w:pStyle w:val="BodyText"/>
+      </w:pPr>
+      <w:r>
+        <w:t xml:space="preserve">Decisions such as the selection of items for training data</w:t>
+      </w:r>
+      <w:r>
+        <w:t xml:space="preserve"> </w:t>
+      </w:r>
+      <w:r>
+        <w:t xml:space="preserve">(Hullman et al., 2022)</w:t>
+      </w:r>
+      <w:r>
+        <w:t xml:space="preserve">, and the collection of human responses for reference data</w:t>
+      </w:r>
+      <w:r>
+        <w:t xml:space="preserve"> </w:t>
+      </w:r>
+      <w:r>
+        <w:t xml:space="preserve">(Beck et al., 2022)</w:t>
+      </w:r>
+      <w:r>
+        <w:t xml:space="preserve">, are part of a design of a process that results in data</w:t>
+      </w:r>
+      <w:r>
+        <w:t xml:space="preserve"> </w:t>
+      </w:r>
+      <w:r>
+        <w:t xml:space="preserve">(Muller et al., 2021)</w:t>
+      </w:r>
+      <w:r>
+        <w:t xml:space="preserve">. For example, an investigation of 15 data science workers,</w:t>
+      </w:r>
+      <w:r>
+        <w:t xml:space="preserve"> </w:t>
+      </w:r>
+      <w:r>
+        <w:t xml:space="preserve">Muller et al. (2021)</w:t>
+      </w:r>
+      <w:r>
+        <w:t xml:space="preserve"> </w:t>
+      </w:r>
+      <w:r>
+        <w:t xml:space="preserve">observed common phases, which include determining the annotation scheme - a) all possible labels that can be attributed to digital representations of objects along with any relevant guidelines, b) the actual process of collecting labels, and c) the process by which the annotations are then aggregated into a single label. They note the difficulty of this work: issues in the annotation schemes are often discovered as annotation projects progress, requiring varying degrees of improvised adjustment. For any of these components, decisions are made that impact the resulting reference data, whether or not they are being made by design.</w:t>
+      </w:r>
+    </w:p>
+    <w:p>
+      <w:pPr>
+        <w:pStyle w:val="BodyText"/>
+      </w:pPr>
+      <w:r>
+        <w:t xml:space="preserve">Commonly observed shortcomings of data used in AI systems include: 1) representational biases in the content sampled for inclusion in training/evaluation datasets</w:t>
+      </w:r>
+      <w:r>
+        <w:t xml:space="preserve"> </w:t>
+      </w:r>
+      <w:r>
+        <w:t xml:space="preserve">(Hullman et al., 2022)</w:t>
+      </w:r>
+      <w:r>
+        <w:t xml:space="preserve">, 2) a fallacious assumption of a single canonical</w:t>
+      </w:r>
+      <w:r>
+        <w:t xml:space="preserve"> </w:t>
+      </w:r>
+      <w:r>
+        <w:t xml:space="preserve">‘ground-truth’</w:t>
+      </w:r>
+      <w:r>
+        <w:t xml:space="preserve"> </w:t>
+      </w:r>
+      <w:r>
+        <w:t xml:space="preserve">when there are a range of reasonable interpretations</w:t>
+      </w:r>
+      <w:r>
+        <w:t xml:space="preserve"> </w:t>
+      </w:r>
+      <w:r>
+        <w:t xml:space="preserve">(Aroyo &amp; Welty, 2015; Cabitza et al., 2023)</w:t>
+      </w:r>
+      <w:r>
+        <w:t xml:space="preserve">, 3) measurement biases in the annotations collected</w:t>
+      </w:r>
+      <w:r>
+        <w:t xml:space="preserve"> </w:t>
+      </w:r>
+      <w:r>
+        <w:t xml:space="preserve">(Beck et al., 2022; Hullman et al., 2022; Jacobs &amp; Wallach, 2021)</w:t>
+      </w:r>
+      <w:r>
+        <w:t xml:space="preserve">, and 4) poor reporting of necessary information regarding the annotation-collection process</w:t>
+      </w:r>
+      <w:r>
+        <w:t xml:space="preserve"> </w:t>
+      </w:r>
+      <w:r>
+        <w:t xml:space="preserve">(Geiger et al., 2021; Hullman et al., 2022)</w:t>
+      </w:r>
+      <w:r>
+        <w:t xml:space="preserve">.</w:t>
+      </w:r>
+    </w:p>
+    <w:p>
+      <w:pPr>
+        <w:pStyle w:val="BodyText"/>
+      </w:pPr>
+      <w:r>
+        <w:t xml:space="preserve">An additional consideration that receives little attention is 5) the estimation of the number of annotations to gather, where fields that focus on gathering data from humans typically also have a strong emphasis on</w:t>
+      </w:r>
+      <w:r>
+        <w:t xml:space="preserve"> </w:t>
+      </w:r>
+      <w:r>
+        <w:rPr>
+          <w:i/>
+          <w:iCs/>
+        </w:rPr>
+        <w:t xml:space="preserve">a-priori</w:t>
+      </w:r>
+      <w:r>
+        <w:t xml:space="preserve"> </w:t>
+      </w:r>
+      <w:r>
+        <w:t xml:space="preserve">decisions, such as the pre-registration of calculated of target sample sizes estimated via statistical power analysis</w:t>
+      </w:r>
+      <w:r>
+        <w:t xml:space="preserve"> </w:t>
+      </w:r>
+      <w:r>
+        <w:t xml:space="preserve">(Cohen, 1992)</w:t>
+      </w:r>
+      <w:r>
+        <w:t xml:space="preserve">, to mitigate sources of bias that come from the researcher. These considerations are absent in computational fields which appear to favor differing rules of thumb: e.g. in a well-cited textbook,</w:t>
+      </w:r>
+      <w:r>
+        <w:t xml:space="preserve"> </w:t>
+      </w:r>
+      <w:r>
+        <w:t xml:space="preserve">Pustejovsky &amp; Stubbs (2013)</w:t>
+      </w:r>
+      <w:r>
+        <w:t xml:space="preserve"> </w:t>
+      </w:r>
+      <w:r>
+        <w:t xml:space="preserve">suggest to</w:t>
+      </w:r>
+      <w:r>
+        <w:t xml:space="preserve"> </w:t>
+      </w:r>
+      <w:r>
+        <w:t xml:space="preserve">“have your corpus annotated by at least two people (more is preferable, but not always practical)”</w:t>
+      </w:r>
+      <w:r>
+        <w:t xml:space="preserve">, whereas</w:t>
+      </w:r>
+      <w:r>
+        <w:t xml:space="preserve"> </w:t>
+      </w:r>
+      <w:r>
+        <w:t xml:space="preserve">Artstein &amp; Poesio (2008)</w:t>
+      </w:r>
+      <w:r>
+        <w:t xml:space="preserve"> </w:t>
+      </w:r>
+      <w:r>
+        <w:t xml:space="preserve">suggest that</w:t>
+      </w:r>
+      <w:r>
+        <w:t xml:space="preserve"> </w:t>
+      </w:r>
+      <w:r>
+        <w:t xml:space="preserve">“measuring reliability with only two coders is seldom enough, except for small-scale studies”</w:t>
+      </w:r>
+      <w:r>
+        <w:t xml:space="preserve">.On the one hand, corpora tend to be very large, and resources are finite, making cost a primary factor in design decisions. On the other hand, rules of thumb lack clear substantiation in light of the both 1) the phenomenon being grounded and 2) the ambiguity of the media in which it is grounded. In other words, more variance is expected in annotation targets to the degree they are subjective or based on opinion</w:t>
+      </w:r>
+      <w:r>
+        <w:t xml:space="preserve"> </w:t>
+      </w:r>
+      <w:r>
+        <w:t xml:space="preserve">(Beck et al., 2022)</w:t>
+      </w:r>
+      <w:r>
+        <w:t xml:space="preserve">, and more variance is expected in content to the degree to which it is ambiguous - i.e. can be interpreted in multiple ways - such as figurative language</w:t>
+      </w:r>
+      <w:r>
+        <w:t xml:space="preserve"> </w:t>
+      </w:r>
+      <w:r>
+        <w:t xml:space="preserve">(Sandri et al., 2023)</w:t>
+      </w:r>
+      <w:r>
+        <w:t xml:space="preserve">. Further, some degree of variance will always be present when there are multiple annotations or ratings for a given piece of media independent of the target</w:t>
+      </w:r>
+      <w:r>
+        <w:t xml:space="preserve"> </w:t>
+      </w:r>
+      <w:r>
+        <w:t xml:space="preserve">(Cabitza et al., 2023)</w:t>
+      </w:r>
+      <w:r>
+        <w:t xml:space="preserve">, and based on the range of reasonable interpretations of that target in that media</w:t>
+      </w:r>
+      <w:r>
+        <w:t xml:space="preserve"> </w:t>
+      </w:r>
+      <w:r>
+        <w:t xml:space="preserve">(Aroyo &amp; Welty, 2015)</w:t>
+      </w:r>
+      <w:r>
+        <w:t xml:space="preserve">.</w:t>
+      </w:r>
+    </w:p>
+    <w:bookmarkStart w:id="29" w:name="representational-bias"/>
+    <w:p>
+      <w:pPr>
+        <w:pStyle w:val="Heading3"/>
+      </w:pPr>
+      <w:r>
+        <w:t xml:space="preserve">Representational bias</w:t>
+      </w:r>
+    </w:p>
+    <w:p>
+      <w:pPr>
+        <w:pStyle w:val="FirstParagraph"/>
+      </w:pPr>
+      <w:r>
+        <w:t xml:space="preserve">When sampling content to include in training/test datasets, samples for the training/test sets will ideally be drawn from the same distribution as the content in which they will eventually be deployed.</w:t>
+      </w:r>
+      <w:r>
+        <w:t xml:space="preserve"> </w:t>
+      </w:r>
+      <w:r>
+        <w:rPr>
+          <w:i/>
+          <w:iCs/>
+        </w:rPr>
+        <w:t xml:space="preserve">Representation bias</w:t>
+      </w:r>
+      <w:r>
+        <w:t xml:space="preserve"> </w:t>
+      </w:r>
+      <w:r>
+        <w:t xml:space="preserve">in content selected for training and/or evaluation datasets refers to the degree to which relevant distributions in data used as reference and/or training data resemble distributions in the environment to which a system is deployed</w:t>
+      </w:r>
+      <w:r>
+        <w:t xml:space="preserve"> </w:t>
+      </w:r>
+      <w:r>
+        <w:t xml:space="preserve">(Hullman et al., 2022)</w:t>
+      </w:r>
+      <w:r>
+        <w:t xml:space="preserve">. If data used for training under-represents parts of the input space of an algorithm that then estimates parameters from that input space, the model resulting will have higher error rates for those under-represented parts of the input space when deployed. If content is selected without appropriate design aimed at representing the population from which samples are drawn, the overall distribution will not represent the population it was drawn from. Thus, optimizing for predictive accuracy using very large datasets does not</w:t>
+      </w:r>
+      <w:r>
+        <w:t xml:space="preserve"> </w:t>
+      </w:r>
+      <w:r>
+        <w:t xml:space="preserve">‘absolve’</w:t>
+      </w:r>
+      <w:r>
+        <w:t xml:space="preserve"> </w:t>
+      </w:r>
+      <w:r>
+        <w:t xml:space="preserve">researchers from having to consider the data generating process, and this includes sampling pieces of content to be annotated.</w:t>
+      </w:r>
+    </w:p>
+    <w:p>
+      <w:pPr>
+        <w:pStyle w:val="BodyText"/>
+      </w:pPr>
+      <w:r>
+        <w:t xml:space="preserve">Approaches to representation problems can come from Sampling Theory, which frames the problem as one of selecting elements of a population, from which a sample must be drawn, and where the aim is that measurements of interest in the sample resemble measurements of interest in the population</w:t>
+      </w:r>
+      <w:r>
+        <w:t xml:space="preserve"> </w:t>
+      </w:r>
+      <w:r>
+        <w:t xml:space="preserve">(Groves et al., 2009)</w:t>
+      </w:r>
+      <w:r>
+        <w:t xml:space="preserve">. This framework is typically applied to selecting people for inclusion in survey studies, whereby their responses to questions lend themselves to inference about a target population. Although there is no</w:t>
+      </w:r>
+      <w:r>
+        <w:t xml:space="preserve"> </w:t>
+      </w:r>
+      <w:r>
+        <w:t xml:space="preserve">‘one-size-fits-all’</w:t>
+      </w:r>
+      <w:r>
+        <w:t xml:space="preserve"> </w:t>
+      </w:r>
+      <w:r>
+        <w:t xml:space="preserve">solution to sampling, this thesis makes use of</w:t>
+      </w:r>
+      <w:r>
+        <w:t xml:space="preserve"> </w:t>
+      </w:r>
+      <w:r>
+        <w:rPr>
+          <w:i/>
+          <w:iCs/>
+        </w:rPr>
+        <w:t xml:space="preserve">stratified random sampling</w:t>
+      </w:r>
+      <w:r>
+        <w:t xml:space="preserve"> </w:t>
+      </w:r>
+      <w:r>
+        <w:t xml:space="preserve">as a general strategy: namely, the identification of groups of elements within a population that may affect the measurements in question, and the random sampling of elements within the groups, with approximately equal observations. In principle, this allows for the representation of the groups in population, on the measurement of interest, with some margin of error</w:t>
+      </w:r>
+      <w:r>
+        <w:t xml:space="preserve"> </w:t>
+      </w:r>
+      <w:r>
+        <w:t xml:space="preserve">(Groves et al., 2009)</w:t>
+      </w:r>
+      <w:r>
+        <w:t xml:space="preserve">.</w:t>
+      </w:r>
+    </w:p>
+    <w:bookmarkEnd w:id="29"/>
+    <w:bookmarkStart w:id="31" w:name="the-perspectives-of-annotators"/>
+    <w:p>
+      <w:pPr>
+        <w:pStyle w:val="Heading3"/>
+      </w:pPr>
+      <w:r>
+        <w:t xml:space="preserve">The perspectives of annotators</w:t>
+      </w:r>
+    </w:p>
+    <w:p>
+      <w:pPr>
+        <w:pStyle w:val="FirstParagraph"/>
+      </w:pPr>
+      <w:r>
+        <w:t xml:space="preserve">The field of machine learning tends to treat all annotation variance as noise rather than signal. Often multiple ratings per piece of content are collected, aggregated, and only then shared, forming a singular</w:t>
+      </w:r>
+      <w:r>
+        <w:t xml:space="preserve"> </w:t>
+      </w:r>
+      <w:r>
+        <w:t xml:space="preserve">‘ground truth’</w:t>
+      </w:r>
+      <w:r>
+        <w:t xml:space="preserve"> </w:t>
+      </w:r>
+      <w:r>
+        <w:t xml:space="preserve">for the aspect of the content being labelled or rated. The quality of annotations is typically assessed using inter-annotator agreement, where more agreement is typically thought to indicate higher quality data</w:t>
+      </w:r>
+      <w:r>
+        <w:t xml:space="preserve"> </w:t>
+      </w:r>
+      <w:r>
+        <w:t xml:space="preserve">Aroyo &amp; Welty (2015)</w:t>
+      </w:r>
+      <w:r>
+        <w:t xml:space="preserve">. Thus, it is assumed that there is a singular canonical truth for each aspect / content pair, comprised of aggregated human responses, visible as the general agreement of human response, and which forms a target to which we align our automated systems. To illustrate more accurate representation of human responses, however,</w:t>
+      </w:r>
+      <w:r>
+        <w:t xml:space="preserve"> </w:t>
+      </w:r>
+      <w:r>
+        <w:t xml:space="preserve">Aroyo &amp; Welty (2015)</w:t>
+      </w:r>
+      <w:r>
+        <w:t xml:space="preserve"> </w:t>
+      </w:r>
+      <w:r>
+        <w:t xml:space="preserve">operationalize their term</w:t>
+      </w:r>
+      <w:r>
+        <w:t xml:space="preserve"> </w:t>
+      </w:r>
+      <w:r>
+        <w:t xml:space="preserve">‘crowd truth’</w:t>
+      </w:r>
+      <w:r>
+        <w:t xml:space="preserve"> </w:t>
+      </w:r>
+      <w:r>
+        <w:t xml:space="preserve">as the</w:t>
+      </w:r>
+      <w:r>
+        <w:t xml:space="preserve"> </w:t>
+      </w:r>
+      <w:r>
+        <w:t xml:space="preserve">‘gold standard’</w:t>
+      </w:r>
+      <w:r>
+        <w:t xml:space="preserve"> </w:t>
+      </w:r>
+      <w:r>
+        <w:t xml:space="preserve">being the probability that a sentence contains an element, based on the probability that an annotator annotated that sentence with that element i.e. the label isn’t represented as</w:t>
+      </w:r>
+      <w:r>
+        <w:t xml:space="preserve"> </w:t>
+      </w:r>
+      <w:r>
+        <w:t xml:space="preserve">‘present’</w:t>
+      </w:r>
+      <w:r>
+        <w:t xml:space="preserve"> </w:t>
+      </w:r>
+      <w:r>
+        <w:t xml:space="preserve">or</w:t>
+      </w:r>
+      <w:r>
+        <w:t xml:space="preserve"> </w:t>
+      </w:r>
+      <w:r>
+        <w:t xml:space="preserve">‘not present’</w:t>
+      </w:r>
+      <w:r>
+        <w:t xml:space="preserve">, but as a probability that an annotator labelled it as such. The probability that they may label it as such may in part explained by certain characteristics of theirs, such as their backgrounds, personal experiences etc.</w:t>
+      </w:r>
+      <w:r>
+        <w:t xml:space="preserve"> </w:t>
+      </w:r>
+      <w:r>
+        <w:t xml:space="preserve">(Beck et al., 2022)</w:t>
+      </w:r>
+      <w:r>
+        <w:t xml:space="preserve">.</w:t>
+      </w:r>
+    </w:p>
+    <w:p>
+      <w:pPr>
+        <w:pStyle w:val="BodyText"/>
+      </w:pPr>
+      <w:r>
+        <w:t xml:space="preserve">Disagreement is common and never fully reducible</w:t>
+      </w:r>
+      <w:r>
+        <w:t xml:space="preserve"> </w:t>
+      </w:r>
+      <w:r>
+        <w:t xml:space="preserve">(Cabitza et al., 2019)</w:t>
+      </w:r>
+      <w:r>
+        <w:t xml:space="preserve">.</w:t>
+      </w:r>
+      <w:r>
+        <w:t xml:space="preserve"> </w:t>
+      </w:r>
+      <w:r>
+        <w:t xml:space="preserve">Cabitza et al. (2023)</w:t>
+      </w:r>
+      <w:r>
+        <w:t xml:space="preserve"> </w:t>
+      </w:r>
+      <w:r>
+        <w:t xml:space="preserve">show that this is the case whether the task is typically thought of as subjective, e.g. NLP tasks</w:t>
+      </w:r>
+      <w:r>
+        <w:t xml:space="preserve"> </w:t>
+      </w:r>
+      <w:r>
+        <w:t xml:space="preserve">(Aroyo &amp; Welty, 2015)</w:t>
+      </w:r>
+      <w:r>
+        <w:t xml:space="preserve">, but also in tasks thought to be far less so, e.g. medical cases</w:t>
+      </w:r>
+      <w:r>
+        <w:t xml:space="preserve"> </w:t>
+      </w:r>
+      <w:r>
+        <w:t xml:space="preserve">(Cabitza et al., 2019)</w:t>
+      </w:r>
+      <w:r>
+        <w:t xml:space="preserve">. Disagreement, observable as variance in the human input, is often removed via 1) adjusting annotator training and instruction so as to reduce variance in the human inputs at the time of collection, 2) adjusting annotations via discussion post-collection, thus allowing annotators to establish conventions, discuss views, and re-think their responses, or 3) completely post-hoc at the time of modeling, via methods like majority voting, without input from the annotators. Each method of reducing variance - e.g. thorough training for crowd-sourced workers, regular annotator meetings to resolve disagreements, or taking a mean of ratings or majority vote - may result in different data independent of content, or the phenomenon of interest being annotated in the content.</w:t>
+      </w:r>
+    </w:p>
+    <w:p>
+      <w:pPr>
+        <w:pStyle w:val="BodyText"/>
+      </w:pPr>
+      <w:r>
+        <w:t xml:space="preserve">Further, variance in observed disagreement can be signal rather than noise. This signal may help to better understand the content being annotated: annotations may vary based on the ambiguity of the stimuli themselves, both in terms of the mode (audio vs. image vs. video vs. text), specific medium (Tweet vs. podcast transcript), or even the specific piece of content being annotated</w:t>
+      </w:r>
+      <w:r>
+        <w:t xml:space="preserve"> </w:t>
+      </w:r>
+      <w:r>
+        <w:t xml:space="preserve">(Aroyo &amp; Welty, 2015)</w:t>
+      </w:r>
+      <w:r>
+        <w:t xml:space="preserve">. Thus, not all pieces of content are equally unambiguous, and more ambiguous content is likely to result in greater variances in human input. This signal may help better understand the phenomenon of interest being annotated in the content: for at least some phenomena, the assumption that there is a single ground-truth to approximate with annotations doesn’t hold</w:t>
+      </w:r>
+      <w:r>
+        <w:t xml:space="preserve"> </w:t>
+      </w:r>
+      <w:r>
+        <w:t xml:space="preserve">(Aroyo &amp; Welty, 2015; Beck et al., 2022; Cabitza et al., 2023)</w:t>
+      </w:r>
+      <w:r>
+        <w:t xml:space="preserve">. More broadly, variances in the ratings may inform a finite</w:t>
+      </w:r>
+      <w:r>
+        <w:t xml:space="preserve"> </w:t>
+      </w:r>
+      <w:r>
+        <w:t xml:space="preserve">“range of reasonable interpretations”</w:t>
+      </w:r>
+      <w:r>
+        <w:t xml:space="preserve"> </w:t>
+      </w:r>
+      <w:r>
+        <w:t xml:space="preserve">of the phenomenon of interest being annotated in each piece of content, rather than a singular point. This signal may also help to better understand the background of annotators: people’s ethnic and/or cultural backgrounds may determine how they interpret content, and thus characteristics of the annotators may explain variance in the annotations. For example, although we expect hate speech exists, people’s perceptions of what constitutes hate speech may vary</w:t>
+      </w:r>
+      <w:r>
+        <w:t xml:space="preserve"> </w:t>
+      </w:r>
+      <w:r>
+        <w:t xml:space="preserve">Beck et al. (2022)</w:t>
+      </w:r>
+      <w:r>
+        <w:t xml:space="preserve">. Showing that perceptions vary by identifiable characteristics, e.g. gender identity, ethnicity etc. may help unearth biases, whereby a single group perspective appears</w:t>
+      </w:r>
+      <w:r>
+        <w:t xml:space="preserve"> </w:t>
+      </w:r>
+      <w:r>
+        <w:t xml:space="preserve">‘objective’</w:t>
+      </w:r>
+      <w:r>
+        <w:t xml:space="preserve"> </w:t>
+      </w:r>
+      <w:r>
+        <w:t xml:space="preserve">(Cabitza et al., 2023)</w:t>
+      </w:r>
+      <w:r>
+        <w:t xml:space="preserve">.</w:t>
+      </w:r>
+    </w:p>
+    <w:p>
+      <w:pPr>
+        <w:pStyle w:val="BodyText"/>
+      </w:pPr>
+      <w:r>
+        <w:t xml:space="preserve">Taking an approach to gathering reference data that attempts to account for the perspectives of the annotators is referred to as the</w:t>
+      </w:r>
+      <w:r>
+        <w:t xml:space="preserve"> </w:t>
+      </w:r>
+      <w:r>
+        <w:rPr>
+          <w:i/>
+          <w:iCs/>
+        </w:rPr>
+        <w:t xml:space="preserve">perspectivist</w:t>
       </w:r>
       <w:r>
         <w:rPr>
           <w:rStyle w:val="FootnoteReference"/>
         </w:rPr>
-        <w:footnoteReference w:id="21"/>
-      </w:r>
-      <w:r>
-        <w:t xml:space="preserve">, the models themselves are embedded components that take inputs (e.g. media like text, images, audio, or data) and produce outputs (e.g. classifications, predictions or some form of decision). Model</w:t>
-      </w:r>
-      <w:r>
-        <w:t xml:space="preserve"> </w:t>
-      </w:r>
-      <w:r>
-        <w:rPr>
-          <w:i/>
-          <w:iCs/>
-        </w:rPr>
-        <w:t xml:space="preserve">behavior</w:t>
-      </w:r>
-      <w:r>
-        <w:t xml:space="preserve"> </w:t>
-      </w:r>
-      <w:r>
-        <w:t xml:space="preserve">- the model’s output or response to a given input - is determined by their</w:t>
-      </w:r>
-      <w:r>
-        <w:t xml:space="preserve"> </w:t>
-      </w:r>
-      <w:r>
-        <w:rPr>
-          <w:i/>
-          <w:iCs/>
-        </w:rPr>
-        <w:t xml:space="preserve">parameters</w:t>
-      </w:r>
-      <w:r>
-        <w:t xml:space="preserve"> </w:t>
-      </w:r>
-      <w:r>
-        <w:t xml:space="preserve">- internal settings or values</w:t>
-      </w:r>
-      <w:r>
-        <w:rPr>
-          <w:rStyle w:val="FootnoteReference"/>
-        </w:rPr>
-        <w:footnoteReference w:id="22"/>
+        <w:footnoteReference w:id="30"/>
+      </w:r>
+      <w:r>
+        <w:t xml:space="preserve"> </w:t>
+      </w:r>
+      <w:r>
+        <w:t xml:space="preserve">approach. It can apply to both the data annotation but also the modelling phase of ML projects, where benefits to ML models has been shown in a number of contexts</w:t>
+      </w:r>
+      <w:r>
+        <w:t xml:space="preserve"> </w:t>
+      </w:r>
+      <w:r>
+        <w:t xml:space="preserve">(Cabitza et al., 2023)</w:t>
+      </w:r>
+      <w:r>
+        <w:t xml:space="preserve">. Although typically focused on the annotation of language data, perspectivist approaches can be broadly applied to annotations in reference data:</w:t>
+      </w:r>
+      <w:r>
+        <w:t xml:space="preserve"> </w:t>
+      </w:r>
+      <w:r>
+        <w:rPr>
+          <w:i/>
+          <w:iCs/>
+        </w:rPr>
+        <w:t xml:space="preserve">weak</w:t>
+      </w:r>
+      <w:r>
+        <w:t xml:space="preserve"> </w:t>
+      </w:r>
+      <w:r>
+        <w:t xml:space="preserve">perspectivist approaches involve taking perspectives into account while designing and collecting annotations e.g. by ensuring heterogenous raters and gathering enough ratings, as well as sharing and reporting the disaggregated data, but ultimately reducing annotations to a single label or rating for modeling.</w:t>
+      </w:r>
+      <w:r>
+        <w:t xml:space="preserve"> </w:t>
+      </w:r>
+      <w:r>
+        <w:rPr>
+          <w:i/>
+          <w:iCs/>
+        </w:rPr>
+        <w:t xml:space="preserve">Strong</w:t>
+      </w:r>
+      <w:r>
+        <w:t xml:space="preserve"> </w:t>
+      </w:r>
+      <w:r>
+        <w:t xml:space="preserve">perspectivist approaches involve taking perspectives into account for ground truthing and modelling phases.</w:t>
+      </w:r>
+    </w:p>
+    <w:p>
+      <w:pPr>
+        <w:pStyle w:val="BodyText"/>
+      </w:pPr>
+      <w:r>
+        <w:t xml:space="preserve">Taking the perspectivist approach has a number of clear benefits, but also costs. It involves substantially more effort required to design the process that will result in annotations, higher costs in terms of the number of annotations and annotators needed in order to examine sources of variance, and challenges validating the data. In addition there are thus far few perspectivist modelling approaches that make full use of the variance in inputs</w:t>
+      </w:r>
+      <w:r>
+        <w:t xml:space="preserve"> </w:t>
+      </w:r>
+      <w:r>
+        <w:t xml:space="preserve">(Cabitza et al., 2023)</w:t>
+      </w:r>
+      <w:r>
+        <w:t xml:space="preserve">. However, the perspectivist approach better reflects the reality that collecting annotations is a process that generates data with a number of relevant components</w:t>
+      </w:r>
+      <w:r>
+        <w:t xml:space="preserve"> </w:t>
+      </w:r>
+      <w:r>
+        <w:t xml:space="preserve">(Hullman et al., 2022; Jacobs &amp; Wallach, 2021)</w:t>
+      </w:r>
+      <w:r>
+        <w:t xml:space="preserve">. Further, it is a more complete report of the data resulting from the annotation process: the inclusion of the varying inputs in turn allows for better understanding of the content being annotated, the annotators annotating it, and the phenomenon of interest being annotated, which in turn allows for the development of models that make use of this information</w:t>
+      </w:r>
+      <w:r>
+        <w:t xml:space="preserve"> </w:t>
+      </w:r>
+      <w:r>
+        <w:t xml:space="preserve">(Cabitza et al., 2023)</w:t>
+      </w:r>
+      <w:r>
+        <w:t xml:space="preserve">. This thesis accounts for annotator perspectives by collecting data using stratified sampling</w:t>
+      </w:r>
+      <w:r>
+        <w:t xml:space="preserve"> </w:t>
+      </w:r>
+      <w:r>
+        <w:t xml:space="preserve">(Groves et al., 2009)</w:t>
+      </w:r>
+      <w:r>
+        <w:t xml:space="preserve"> </w:t>
+      </w:r>
+      <w:r>
+        <w:t xml:space="preserve">among annotators, using cross-classified multilevel models to assess whether participant characteristics have statistically significant effects on their ratings</w:t>
+      </w:r>
+      <w:r>
+        <w:t xml:space="preserve"> </w:t>
+      </w:r>
+      <w:r>
+        <w:t xml:space="preserve">(Doedens et al., 2022)</w:t>
+      </w:r>
+      <w:r>
+        <w:t xml:space="preserve">, and reporting disaggregated data</w:t>
+      </w:r>
+      <w:r>
+        <w:t xml:space="preserve"> </w:t>
+      </w:r>
+      <w:r>
+        <w:t xml:space="preserve">(Cabitza et al., 2023)</w:t>
       </w:r>
       <w:r>
         <w:t xml:space="preserve">.</w:t>
       </w:r>
-      <w:r>
-        <w:t xml:space="preserve"> </w:t>
-      </w:r>
-      <w:r>
-        <w:rPr>
-          <w:i/>
-          <w:iCs/>
-        </w:rPr>
-        <w:t xml:space="preserve">Algorithms</w:t>
-      </w:r>
-      <w:r>
-        <w:t xml:space="preserve"> </w:t>
-      </w:r>
-      <w:r>
-        <w:t xml:space="preserve">- step by step instructions, executed in order</w:t>
-      </w:r>
-      <w:r>
-        <w:rPr>
-          <w:rStyle w:val="FootnoteReference"/>
-        </w:rPr>
-        <w:footnoteReference w:id="23"/>
-      </w:r>
-      <w:r>
-        <w:t xml:space="preserve"> </w:t>
-      </w:r>
-      <w:r>
-        <w:t xml:space="preserve">- are used to estimate model parameters from the</w:t>
-      </w:r>
-      <w:r>
-        <w:t xml:space="preserve"> </w:t>
-      </w:r>
-      <w:r>
-        <w:t xml:space="preserve">‘training’</w:t>
-      </w:r>
-      <w:r>
-        <w:t xml:space="preserve"> </w:t>
-      </w:r>
-      <w:r>
-        <w:t xml:space="preserve">data. As models used in AI systems are designed to perform tasks, their performance is often evaluated empirically by comparing their outputs to a reference. This reference is often a second form of data, referred to as the</w:t>
-      </w:r>
-      <w:r>
-        <w:t xml:space="preserve"> </w:t>
-      </w:r>
-      <w:r>
-        <w:t xml:space="preserve">‘ground truth’</w:t>
-      </w:r>
-      <w:r>
-        <w:t xml:space="preserve"> </w:t>
-      </w:r>
-      <w:r>
-        <w:t xml:space="preserve">or</w:t>
-      </w:r>
-      <w:r>
-        <w:t xml:space="preserve"> </w:t>
-      </w:r>
-      <w:r>
-        <w:t xml:space="preserve">‘gold standard’</w:t>
-      </w:r>
-      <w:r>
-        <w:t xml:space="preserve">, which represents the ideal expected output of the system.</w:t>
-      </w:r>
-    </w:p>
-    <w:p>
-      <w:pPr>
-        <w:pStyle w:val="BodyText"/>
-      </w:pPr>
-      <w:r>
-        <w:t xml:space="preserve">Thus, AI systems require two forms of carefully collected data: training data to estimate model parameters, and reference data to evaluate model outputs. Training data may be tabular data, but is often a form of media - text, audio, images, or video - whereas reference data often contains aggregated input from humans</w:t>
-      </w:r>
-      <w:r>
-        <w:t xml:space="preserve"> </w:t>
-      </w:r>
-      <w:r>
-        <w:t xml:space="preserve">(Geiger et al., 2020, 2021; Muller et al., 2021; Sav et al., 2023)</w:t>
-      </w:r>
-      <w:r>
-        <w:t xml:space="preserve">. Data sets designed for training, reference or both, are often re-used, likely due to the ease of access - often an online form and a mere download - compared to the effort and cost required to design, collect, and evaluate such data sets. Human input may be collected explicitly - where a phenomenon of interest is set as a target, and humans are given a task whereby their responses produce data relevant to the target. Common scenarios include human judges annotating, labeling, or rating a) individual pieces of content of the same form as the training data, or b) generated system outputs for the presence/absence, or degree of the phenomenon of interest</w:t>
-      </w:r>
-      <w:r>
-        <w:t xml:space="preserve">(Muller et al., 2021)</w:t>
-      </w:r>
-      <w:r>
-        <w:t xml:space="preserve">. Data may also be collected implicitly - where digital traces of human behavior, e.g. media consumption, form the target</w:t>
-      </w:r>
-      <w:r>
-        <w:t xml:space="preserve"> </w:t>
-      </w:r>
-      <w:r>
-        <w:t xml:space="preserve">(Sav et al., 2023)</w:t>
-      </w:r>
-      <w:r>
-        <w:t xml:space="preserve">.</w:t>
-      </w:r>
-    </w:p>
-    <w:p>
-      <w:pPr>
-        <w:pStyle w:val="BodyText"/>
-      </w:pPr>
-      <w:r>
-        <w:t xml:space="preserve">Qualities of both forms of data (training and reference) determine the quality of the system, whether used to train the system, to evaluate it, or both. Parameters are estimated from the training data, with the aim that observable patterns will be recognized in the data, and affect the behavior of the model used by the system. Thus, if the model accurately reflects the data, parameters will accurately reflect imperfections, inaccuracies, biases etc. in the data as well. Also, as models are evaluated by comparing their outputs to reference data, such that preferred models are those whose outputs most closely resemble the reference data</w:t>
-      </w:r>
-      <w:r>
-        <w:t xml:space="preserve"> </w:t>
-      </w:r>
-      <w:r>
-        <w:t xml:space="preserve">(Birhane et al., 2022)</w:t>
-      </w:r>
-      <w:r>
-        <w:t xml:space="preserve">, imperfections in the reference are also reflected in the models preferred. Thus, the best possible performance in the real world directly corresponds to the degree to which training and reference data represent the phenomenon of interest, in the environment to which it is to be deployed. And thus, evaluating a model in an AI system involves two measurement problems: 1) measuring the phenomenon of interest in the media selected for inclusion in the reference and/or training data, and 2) measuring the similarity of the output of a model to the reference</w:t>
-      </w:r>
-      <w:r>
-        <w:t xml:space="preserve"> </w:t>
-      </w:r>
-      <w:r>
-        <w:t xml:space="preserve">(Welty et al., 2019)</w:t>
-      </w:r>
-      <w:r>
-        <w:t xml:space="preserve">. While the second has received extensive attention, the first has not.</w:t>
-      </w:r>
-    </w:p>
-    <w:p>
-      <w:pPr>
-        <w:pStyle w:val="BodyText"/>
-      </w:pPr>
-      <w:r>
-        <w:t xml:space="preserve">Human input is never identical even when submitted carefully - in other words, people do not perfectly agree</w:t>
-      </w:r>
-      <w:r>
-        <w:t xml:space="preserve"> </w:t>
-      </w:r>
-      <w:r>
-        <w:t xml:space="preserve">(Cabitza et al., 2023)</w:t>
-      </w:r>
-      <w:r>
-        <w:t xml:space="preserve">. As most models are only compatible with a single reference point per piece of content, multiple inputs are often collected from different people with reference to items of content, and subsequently aggregated. This ignores the process that produced the reference data by assuming a singular</w:t>
-      </w:r>
-      <w:r>
-        <w:t xml:space="preserve"> </w:t>
-      </w:r>
-      <w:r>
-        <w:t xml:space="preserve">‘ground truth’</w:t>
-      </w:r>
-      <w:r>
-        <w:t xml:space="preserve"> </w:t>
-      </w:r>
-      <w:r>
-        <w:t xml:space="preserve">per piece of content and treating all disagreement as</w:t>
-      </w:r>
-      <w:r>
-        <w:t xml:space="preserve"> </w:t>
-      </w:r>
-      <w:r>
-        <w:t xml:space="preserve">‘noise’</w:t>
-      </w:r>
-      <w:r>
-        <w:t xml:space="preserve"> </w:t>
-      </w:r>
-      <w:r>
-        <w:t xml:space="preserve">rather than</w:t>
-      </w:r>
-      <w:r>
-        <w:t xml:space="preserve"> </w:t>
-      </w:r>
-      <w:r>
-        <w:t xml:space="preserve">‘signal’</w:t>
-      </w:r>
-      <w:r>
-        <w:t xml:space="preserve">, leading to biased or inaccurate reference data</w:t>
-      </w:r>
-      <w:r>
-        <w:t xml:space="preserve"> </w:t>
-      </w:r>
-      <w:r>
-        <w:t xml:space="preserve">(Aroyo &amp; Welty, 2015; Cabitza et al., 2023)</w:t>
-      </w:r>
-      <w:r>
-        <w:t xml:space="preserve">. Thus, relevant distributions in the data used as the reference and/or training must resemble those in the environment to which the system will be deployed</w:t>
-      </w:r>
-      <w:r>
-        <w:t xml:space="preserve"> </w:t>
-      </w:r>
-      <w:r>
-        <w:t xml:space="preserve">(Hullman et al., 2022)</w:t>
-      </w:r>
-      <w:r>
-        <w:t xml:space="preserve">, but also account for the fact that human input is never identical</w:t>
-      </w:r>
-      <w:r>
-        <w:t xml:space="preserve"> </w:t>
-      </w:r>
-      <w:r>
-        <w:t xml:space="preserve">(Aroyo &amp; Welty, 2015; Cabitza et al., 2023)</w:t>
-      </w:r>
-      <w:r>
-        <w:t xml:space="preserve">.</w:t>
-      </w:r>
-    </w:p>
-    <w:p>
-      <w:pPr>
-        <w:pStyle w:val="BodyText"/>
-      </w:pPr>
-      <w:r>
-        <w:t xml:space="preserve">Although the true values of the relevant distributions are unknowable, cues to whether human input resembles useful measurements can be calculated</w:t>
-      </w:r>
-      <w:r>
-        <w:t xml:space="preserve"> </w:t>
-      </w:r>
-      <w:r>
-        <w:t xml:space="preserve">(Jacobs &amp; Wallach, 2021; Welty et al., 2019)</w:t>
-      </w:r>
-      <w:r>
-        <w:t xml:space="preserve">, and can account for a range of reasonable interpretations in the reference</w:t>
-      </w:r>
-      <w:r>
-        <w:t xml:space="preserve"> </w:t>
-      </w:r>
-      <w:r>
-        <w:t xml:space="preserve">(Aroyo &amp; Welty, 2015; Cabitza et al., 2023)</w:t>
-      </w:r>
-      <w:r>
-        <w:t xml:space="preserve">. The social sciences have developed sampling methods to represent distributions in populations which can be adapted to the collection of content</w:t>
-      </w:r>
-      <w:r>
-        <w:t xml:space="preserve"> </w:t>
-      </w:r>
-      <w:r>
-        <w:t xml:space="preserve">(Groves et al., 2009)</w:t>
-      </w:r>
-      <w:r>
-        <w:t xml:space="preserve">, and syntheses show how to leverage variance in human input using knowledge from survey science</w:t>
-      </w:r>
-      <w:r>
-        <w:t xml:space="preserve"> </w:t>
-      </w:r>
-      <w:r>
-        <w:t xml:space="preserve">(Beck et al., 2022)</w:t>
-      </w:r>
-      <w:r>
-        <w:t xml:space="preserve">, metrology</w:t>
-      </w:r>
-      <w:r>
-        <w:t xml:space="preserve"> </w:t>
-      </w:r>
-      <w:r>
-        <w:t xml:space="preserve">(Welty et al., 2019)</w:t>
-      </w:r>
-      <w:r>
-        <w:t xml:space="preserve">, psychometrics</w:t>
-      </w:r>
-      <w:r>
-        <w:t xml:space="preserve"> </w:t>
-      </w:r>
-      <w:r>
-        <w:t xml:space="preserve">(Jacobs &amp; Wallach, 2021)</w:t>
-      </w:r>
-      <w:r>
-        <w:t xml:space="preserve">, and the perspective approach to ground-truthing</w:t>
-      </w:r>
-      <w:r>
-        <w:t xml:space="preserve"> </w:t>
-      </w:r>
-      <w:r>
-        <w:t xml:space="preserve">(Cabitza et al., 2023)</w:t>
-      </w:r>
-      <w:r>
-        <w:t xml:space="preserve">. Yet, knowledge from these fields has broadly not been applied in the field of Machine Learning, leading to issues of representation and measurement</w:t>
-      </w:r>
-      <w:r>
-        <w:t xml:space="preserve"> </w:t>
-      </w:r>
-      <w:r>
-        <w:t xml:space="preserve">(Hullman et al., 2022)</w:t>
-      </w:r>
-      <w:r>
-        <w:t xml:space="preserve">.</w:t>
-      </w:r>
-    </w:p>
-    <w:bookmarkStart w:id="24" w:name="present-work"/>
-    <w:p>
-      <w:pPr>
-        <w:pStyle w:val="Heading2"/>
-      </w:pPr>
-      <w:r>
-        <w:t xml:space="preserve">Present Work</w:t>
-      </w:r>
-    </w:p>
-    <w:p>
-      <w:pPr>
-        <w:pStyle w:val="FirstParagraph"/>
-      </w:pPr>
-      <w:r>
-        <w:t xml:space="preserve">Present work firstly attempts to synthesize input from various fields on how to better gather reference data to be used the</w:t>
-      </w:r>
-      <w:r>
-        <w:t xml:space="preserve"> </w:t>
-      </w:r>
-      <w:r>
-        <w:t xml:space="preserve">‘ground truth’</w:t>
-      </w:r>
-      <w:r>
-        <w:t xml:space="preserve"> </w:t>
-      </w:r>
-      <w:r>
-        <w:t xml:space="preserve">for the models that underlie AI systems. Present work then attempts to demonstrate the potential of synthesizing knowledge from the social sciences (psychometrics, survey science) related to sampling and measurement, with extant work on more useful content collection for use in machine learning tasks (metrology, perspectivist ground-truthing). Building on prior work reviewed herein, its main contribution is a synthesized framework that can be used to ground challenging phenomena in various media, following principles from prior work. A secondary contribution is a case study spanning several manuscripts, of a complex evaluation data set creation project. A third contribution, is knowledge directly applicable to the grounding of personal values in text, such as our annotation procedure, analysis of reference data, and statistics of interest for planning and estimating the costs associated. A final contribution is immediately applicable results that work towards estimating personal values in song lyrics using language models.</w:t>
-      </w:r>
-    </w:p>
-    <w:p>
-      <w:pPr>
-        <w:pStyle w:val="BodyText"/>
-      </w:pPr>
-      <w:r>
-        <w:t xml:space="preserve">Included in this thesis are two manuscripts that further motivate the case study: 1) the first reviews strengths and weaknesses of datasets used in the field of Recommender Systems, 2) the second reviews how poor data practices in the field of Signal Processing related to datasets whose interconnections were poorly reported, misleading results. The case study demonstrates the use of principles from the Social Sciences to solve problems of representation and measurement across 4 manuscripts: personal values in song lyrics. In a 5th manuscript, the same principles are applied to a second form of text, political speeches, expected to vary in terms of use of ambiguous language. Despite the moderate success in automatically estimating values in lyrics, this work demonstrates a failure with speeches. It includes recommendations for analyses to observe the potential for success or failure, and to estimate cost via less expensive pilot studies. This thesis follows the case study with work that 6) highlights the potential for shortcomings in the interpretation of AI system evaluations should a more epistemologically sophisticated framework for evaluation not be adopted, and 7) highlights an important component of scientific infrastructure needed for rigorous work on data sets for Machine Learning: the treatment of scientific work as open-source artifacts.</w:t>
-      </w:r>
-    </w:p>
-    <w:bookmarkEnd w:id="24"/>
-    <w:bookmarkEnd w:id="25"/>
-    <w:bookmarkStart w:id="37" w:name="background"/>
-    <w:p>
-      <w:pPr>
-        <w:pStyle w:val="Heading1"/>
-      </w:pPr>
-      <w:r>
-        <w:t xml:space="preserve">Background</w:t>
-      </w:r>
-    </w:p>
-    <w:bookmarkStart w:id="27" w:name="reference-data-comes-from-humans"/>
-    <w:p>
-      <w:pPr>
-        <w:pStyle w:val="Heading2"/>
-      </w:pPr>
-      <w:r>
-        <w:t xml:space="preserve">Reference data comes from humans</w:t>
-      </w:r>
-    </w:p>
-    <w:p>
-      <w:pPr>
-        <w:pStyle w:val="FirstParagraph"/>
-      </w:pPr>
-      <w:r>
-        <w:t xml:space="preserve">AI runs on data generated by humans. Reference data often uses responses from humans in the form of labels or annotations of content.</w:t>
-      </w:r>
-      <w:r>
-        <w:t xml:space="preserve"> </w:t>
-      </w:r>
-      <w:r>
-        <w:t xml:space="preserve">“[D]ata annotation is the practice of labeling a set of digital representations of objects”</w:t>
-      </w:r>
-      <w:r>
-        <w:t xml:space="preserve"> </w:t>
-      </w:r>
-      <w:r>
-        <w:t xml:space="preserve">(Cabitza et al., 2023)</w:t>
-      </w:r>
-      <w:r>
-        <w:t xml:space="preserve">. Although few studies have systematically examined the frequency of use of data from humans, it has been shown that reference data includes human input either explicitly or implicitly very often.</w:t>
-      </w:r>
-      <w:r>
-        <w:t xml:space="preserve"> </w:t>
-      </w:r>
-      <w:r>
-        <w:t xml:space="preserve">Geiger et al. (2021)</w:t>
-      </w:r>
-      <w:r>
-        <w:t xml:space="preserve"> </w:t>
-      </w:r>
-      <w:r>
-        <w:t xml:space="preserve">systematically review 200 randomly sampled papers from 3 broad domains, Social Sciences &amp; Humanities, Life &amp; Biomedical Sciences and Physical &amp; Environmental Sciences. Out of the 140 studies that were classification tasks, 73.05% (or 103 papers) used labels derived from human responses as the reference.</w:t>
-      </w:r>
-      <w:r>
-        <w:t xml:space="preserve"> </w:t>
-      </w:r>
-      <w:r>
-        <w:t xml:space="preserve">Geiger et al. (2020)</w:t>
-      </w:r>
-      <w:r>
-        <w:t xml:space="preserve"> </w:t>
-      </w:r>
-      <w:r>
-        <w:t xml:space="preserve">reviewed 164 papers whose classifiers were trained on Twitter data and observed that 65% of the works reviewed used human annotations for the purposes of training. They further note that this quantity did not include human annotations used for validation, or other meta-data e.g. hashtags contributed by humans. In some domains the contribution of humans is in the form of digital traces, as in the domain of Recommender Systems where it was observed that, out of the most highly cited papers between 2018 and 2022, 86% of the datasets used were transaction data released by vendors such as Amazon or Yelp</w:t>
-      </w:r>
-      <w:r>
-        <w:t xml:space="preserve"> </w:t>
-      </w:r>
-      <w:r>
-        <w:t xml:space="preserve">(Sav et al., 2023)</w:t>
-      </w:r>
-      <w:r>
-        <w:t xml:space="preserve">. Whether human input is explicit or implicit, it is present in almost all reference data.</w:t>
-      </w:r>
-    </w:p>
-    <w:p>
-      <w:pPr>
-        <w:pStyle w:val="BodyText"/>
-      </w:pPr>
-      <w:r>
-        <w:t xml:space="preserve">Furthermore, training/reference data sets are often re-used, in some cases treated as</w:t>
-      </w:r>
-      <w:r>
-        <w:t xml:space="preserve"> </w:t>
-      </w:r>
-      <w:r>
-        <w:rPr>
-          <w:i/>
-          <w:iCs/>
-        </w:rPr>
-        <w:t xml:space="preserve">benchmarks</w:t>
-      </w:r>
-      <w:r>
-        <w:t xml:space="preserve"> </w:t>
-      </w:r>
-      <w:r>
-        <w:t xml:space="preserve">- measurement instruments used to produce comparable quantitative assessments of models</w:t>
-      </w:r>
-      <w:r>
-        <w:t xml:space="preserve"> </w:t>
-      </w:r>
-      <w:r>
-        <w:t xml:space="preserve">(Welty et al., 2019)</w:t>
-      </w:r>
-      <w:r>
-        <w:t xml:space="preserve"> </w:t>
-      </w:r>
-      <w:r>
-        <w:t xml:space="preserve">- magnifying their impact.</w:t>
-      </w:r>
-      <w:r>
-        <w:t xml:space="preserve"> </w:t>
-      </w:r>
-      <w:r>
-        <w:t xml:space="preserve">Geiger et al. (2021)</w:t>
-      </w:r>
-      <w:r>
-        <w:t xml:space="preserve"> </w:t>
-      </w:r>
-      <w:r>
-        <w:t xml:space="preserve">observed that 56.31% of the classification tasks that were reviewed (or 58 papers) used only</w:t>
-      </w:r>
-      <w:r>
-        <w:t xml:space="preserve"> </w:t>
-      </w:r>
-      <w:r>
-        <w:t xml:space="preserve">‘external’</w:t>
-      </w:r>
-      <w:r>
-        <w:t xml:space="preserve"> </w:t>
-      </w:r>
-      <w:r>
-        <w:t xml:space="preserve">human labels, i.e. labels that were not collected specifically for the work in the paper,</w:t>
-      </w:r>
-      <w:r>
-        <w:t xml:space="preserve"> </w:t>
-      </w:r>
-      <w:r>
-        <w:t xml:space="preserve">Geiger et al. (2020)</w:t>
-      </w:r>
-      <w:r>
-        <w:t xml:space="preserve"> </w:t>
-      </w:r>
-      <w:r>
-        <w:t xml:space="preserve">observed that 33.3% of the papers used external annotations, and</w:t>
-      </w:r>
-      <w:r>
-        <w:t xml:space="preserve"> </w:t>
-      </w:r>
-      <w:r>
-        <w:t xml:space="preserve">Sav et al. (2023)</w:t>
-      </w:r>
-      <w:r>
-        <w:t xml:space="preserve"> </w:t>
-      </w:r>
-      <w:r>
-        <w:t xml:space="preserve">observed that just 4 data sets appeared in at least 10% of works reviewed, with the most commonly used data set appearing in 33% of the works reviewed. Examining the most highly cited papers in IEEE CVPR from 2020-2022, the initial papers announcing the benchmark, along with the training and reference data received citation counts in the tens of thousands: Imagenet</w:t>
-      </w:r>
-      <w:r>
-        <w:t xml:space="preserve"> </w:t>
-      </w:r>
-      <w:r>
-        <w:t xml:space="preserve">(Deng et al., 2009)</w:t>
-      </w:r>
-      <w:r>
-        <w:t xml:space="preserve"> </w:t>
-      </w:r>
-      <w:r>
-        <w:t xml:space="preserve">shows over 52k citations, COCO</w:t>
-      </w:r>
-      <w:r>
-        <w:t xml:space="preserve"> </w:t>
-      </w:r>
-      <w:r>
-        <w:t xml:space="preserve">(Lin et al., 2014)</w:t>
-      </w:r>
-      <w:r>
-        <w:t xml:space="preserve"> </w:t>
-      </w:r>
-      <w:r>
-        <w:t xml:space="preserve">shows over 29k, Pascal VOC</w:t>
-      </w:r>
-      <w:r>
-        <w:t xml:space="preserve"> </w:t>
-      </w:r>
-      <w:r>
-        <w:t xml:space="preserve">(Everingham et al., 2010)</w:t>
-      </w:r>
-      <w:r>
-        <w:t xml:space="preserve"> </w:t>
-      </w:r>
-      <w:r>
-        <w:t xml:space="preserve">shows over 15k, according to SCOPUS as of April 2025. Thus, these human input data sets have the potential for long lasting effects on work that follows.</w:t>
-      </w:r>
-    </w:p>
-    <w:p>
-      <w:pPr>
-        <w:pStyle w:val="BodyText"/>
-      </w:pPr>
-      <w:r>
-        <w:t xml:space="preserve">Although far more emphasis is placed on whether models achieve state of the art</w:t>
-      </w:r>
-      <w:r>
-        <w:t xml:space="preserve"> </w:t>
-      </w:r>
-      <w:r>
-        <w:t xml:space="preserve">‘performance’</w:t>
-      </w:r>
-      <w:r>
-        <w:t xml:space="preserve"> </w:t>
-      </w:r>
-      <w:r>
-        <w:t xml:space="preserve">or efficiency</w:t>
-      </w:r>
-      <w:r>
-        <w:t xml:space="preserve"> </w:t>
-      </w:r>
-      <w:r>
-        <w:t xml:space="preserve">(Birhane et al., 2022)</w:t>
-      </w:r>
-      <w:r>
-        <w:t xml:space="preserve">, scholars over the past decade have attempted to draw attention to a lack of sophistication in how training and reference data are selected and evaluated</w:t>
-      </w:r>
-      <w:r>
-        <w:t xml:space="preserve"> </w:t>
-      </w:r>
-      <w:r>
-        <w:t xml:space="preserve">(Aroyo &amp; Welty, 2015)</w:t>
-      </w:r>
-      <w:r>
-        <w:t xml:space="preserve">. It has been argued that a focus on improving the data for a given task, will result in bigger gains than a focus on improving model</w:t>
-      </w:r>
-      <w:r>
-        <w:rPr>
-          <w:rStyle w:val="FootnoteReference"/>
-        </w:rPr>
-        <w:footnoteReference w:id="26"/>
-      </w:r>
-      <w:r>
-        <w:t xml:space="preserve">. Importantly,</w:t>
-      </w:r>
-      <w:r>
-        <w:t xml:space="preserve"> </w:t>
-      </w:r>
-      <w:r>
-        <w:t xml:space="preserve">Hullman et al. (2022)</w:t>
-      </w:r>
-      <w:r>
-        <w:t xml:space="preserve"> </w:t>
-      </w:r>
-      <w:r>
-        <w:t xml:space="preserve">show that optimizing for predictive accuracy does not absolve researchers from shortcomings in reference/training data, a situation exacerbated by the often re-use of data sets. A solution rather entails acknowledging that, whether deliberate or not, informed or not, organized or improvised, data are generated by process that may or may not be deliberately designed</w:t>
-      </w:r>
-      <w:r>
-        <w:t xml:space="preserve"> </w:t>
-      </w:r>
-      <w:r>
-        <w:t xml:space="preserve">(Muller et al., 2021)</w:t>
-      </w:r>
-      <w:r>
-        <w:t xml:space="preserve">, yet would greatly benefit from design. Building on this,</w:t>
-      </w:r>
-      <w:r>
-        <w:t xml:space="preserve"> </w:t>
-      </w:r>
-      <w:r>
-        <w:t xml:space="preserve">Welty et al. (2019)</w:t>
-      </w:r>
-      <w:r>
-        <w:t xml:space="preserve"> </w:t>
-      </w:r>
-      <w:r>
-        <w:t xml:space="preserve">argue that datasets used to evaluate AI systems should be treated as measurement instruments in their own right. Drawing on the science of metrology, they propose that benchmark datasets ought to be evaluated using criteria analogous to those used for physical measurement tools.</w:t>
-      </w:r>
-    </w:p>
-    <w:bookmarkEnd w:id="27"/>
-    <w:bookmarkStart w:id="36" w:name="Xef9155cd8e68d0489de91672a4758b0f3cfd053"/>
-    <w:p>
-      <w:pPr>
-        <w:pStyle w:val="Heading2"/>
-      </w:pPr>
-      <w:r>
-        <w:t xml:space="preserve">Common shortcomings of reference data design</w:t>
-      </w:r>
-    </w:p>
-    <w:p>
-      <w:pPr>
-        <w:pStyle w:val="FirstParagraph"/>
-      </w:pPr>
-      <w:r>
-        <w:t xml:space="preserve">Recent trends in Machine Learning (ML) — especially in deep learning — prioritize empirical performance over theoretical assumptions about the data generating process. A systematic analysis of highly cited ML works shows what is valued most: Performance, Generalization, Quantitative evidence, Efficiency, Building on past work, and Novelty</w:t>
-      </w:r>
-      <w:r>
-        <w:t xml:space="preserve"> </w:t>
-      </w:r>
-      <w:r>
-        <w:t xml:space="preserve">Birhane et al. (2022)</w:t>
-      </w:r>
-      <w:r>
-        <w:t xml:space="preserve">. Unlike the social sciences (e.g. psychology), ML work often ignores attempts to model the process that gives rise to the data, and aims instead at predictive models whose outputs fall within some accepted estimated error bounds, resulting in poor or even biased reference data design</w:t>
-      </w:r>
-      <w:r>
-        <w:t xml:space="preserve"> </w:t>
-      </w:r>
-      <w:r>
-        <w:t xml:space="preserve">(Hullman et al., 2022)</w:t>
-      </w:r>
-      <w:r>
-        <w:t xml:space="preserve">.</w:t>
-      </w:r>
-    </w:p>
-    <w:p>
-      <w:pPr>
-        <w:pStyle w:val="BodyText"/>
-      </w:pPr>
-      <w:r>
-        <w:t xml:space="preserve">Considering the ever-presence of human influence on the reference data, best practices, considerations, and frameworks from the social sciences could inform designs, but have yet to be broadly applied in the computational sciences</w:t>
-      </w:r>
-      <w:r>
-        <w:t xml:space="preserve"> </w:t>
-      </w:r>
-      <w:r>
-        <w:t xml:space="preserve">(Beck et al., 2022; Jacobs &amp; Wallach, 2021)</w:t>
-      </w:r>
-      <w:r>
-        <w:t xml:space="preserve">. One reason for this gap may be that ML researchers prefer to work on building systems and evaluating their performance rather than researching, designing and executing ground-truthing projects</w:t>
-      </w:r>
-      <w:r>
-        <w:t xml:space="preserve"> </w:t>
-      </w:r>
-      <w:r>
-        <w:t xml:space="preserve">(Muller et al., 2021; Sambasivan et al., 2021)</w:t>
-      </w:r>
-      <w:r>
-        <w:t xml:space="preserve">. Another may be a lack of focus on these topics in textbooks, and thus in education more broadly</w:t>
-      </w:r>
-      <w:r>
-        <w:t xml:space="preserve"> </w:t>
-      </w:r>
-      <w:r>
-        <w:t xml:space="preserve">(Geiger et al., 2020)</w:t>
-      </w:r>
-      <w:r>
-        <w:t xml:space="preserve">. A third may be that the social and computational sciences have conceptually different focci: the computational sciences focus on the statistical model the system with substantially less emphasis on the content, whereas the social sciences treat the statistical model as a means to better understanding the relationships in the content</w:t>
-      </w:r>
-      <w:r>
-        <w:t xml:space="preserve"> </w:t>
-      </w:r>
-      <w:r>
-        <w:t xml:space="preserve">(C. C. Liem et al., 2018)</w:t>
-      </w:r>
-      <w:r>
-        <w:t xml:space="preserve">. Psychology research thus contains many more research projects in which datasets are collected using responses from people, whereas datasets tend to be re-used extensively in machine learning work</w:t>
-      </w:r>
-      <w:r>
-        <w:t xml:space="preserve"> </w:t>
-      </w:r>
-      <w:r>
-        <w:t xml:space="preserve">(Geiger et al., 2021)</w:t>
-      </w:r>
-      <w:r>
-        <w:t xml:space="preserve">. A further more practical complication is that work on these topics lacks the acknowledgement that ground-truthing is indeed a measurement problem, and lacks a central academic</w:t>
-      </w:r>
-      <w:r>
-        <w:t xml:space="preserve"> </w:t>
-      </w:r>
-      <w:r>
-        <w:t xml:space="preserve">‘home’</w:t>
-      </w:r>
-      <w:r>
-        <w:t xml:space="preserve">: where psychology and economics have psychometrics and econometrics respectively, fields dedicated to studying field-specific measurement practices, the study of ground-truthing lacks a central banner under which academic work can accumulate and disseminate.</w:t>
-      </w:r>
-    </w:p>
-    <w:p>
-      <w:pPr>
-        <w:pStyle w:val="BodyText"/>
-      </w:pPr>
-      <w:r>
-        <w:t xml:space="preserve">Decisions such as the selection of items for training data</w:t>
-      </w:r>
-      <w:r>
-        <w:t xml:space="preserve"> </w:t>
-      </w:r>
-      <w:r>
-        <w:t xml:space="preserve">(Hullman et al., 2022)</w:t>
-      </w:r>
-      <w:r>
-        <w:t xml:space="preserve">, and the collection of human responses for reference data</w:t>
-      </w:r>
-      <w:r>
-        <w:t xml:space="preserve"> </w:t>
-      </w:r>
-      <w:r>
-        <w:t xml:space="preserve">(Beck et al., 2022)</w:t>
-      </w:r>
-      <w:r>
-        <w:t xml:space="preserve">, are part of a design of a process that results in data</w:t>
-      </w:r>
-      <w:r>
-        <w:t xml:space="preserve"> </w:t>
-      </w:r>
-      <w:r>
-        <w:t xml:space="preserve">(Muller et al., 2021)</w:t>
-      </w:r>
-      <w:r>
-        <w:t xml:space="preserve">. For example, an investigation of 15 data science workers,</w:t>
-      </w:r>
-      <w:r>
-        <w:t xml:space="preserve"> </w:t>
-      </w:r>
-      <w:r>
-        <w:t xml:space="preserve">Muller et al. (2021)</w:t>
-      </w:r>
-      <w:r>
-        <w:t xml:space="preserve"> </w:t>
-      </w:r>
-      <w:r>
-        <w:t xml:space="preserve">observed common phases, which include determining the annotation scheme - a) all possible labels that can be attributed to digital representations of objects along with any relevant guidelines, b) the actual process of collecting labels, and c) the process by which the annotations are then aggregated into a single label. They note the difficulty of this work: issues in the annotation schemes are often discovered as annotation projects progress, requiring varying degrees of improvised adjustment. For any of these components, decisions are made that impact the resulting reference data, whether or not they are being made by design.</w:t>
-      </w:r>
-    </w:p>
-    <w:p>
-      <w:pPr>
-        <w:pStyle w:val="BodyText"/>
-      </w:pPr>
-      <w:r>
-        <w:t xml:space="preserve">Commonly observed shortcomings of data used in AI systems include: 1) representational biases in the content sampled for inclusion in training/evaluation datasets</w:t>
-      </w:r>
-      <w:r>
-        <w:t xml:space="preserve"> </w:t>
-      </w:r>
-      <w:r>
-        <w:t xml:space="preserve">(Hullman et al., 2022)</w:t>
-      </w:r>
-      <w:r>
-        <w:t xml:space="preserve">, 2) a fallacious assumption of a single canonical</w:t>
-      </w:r>
-      <w:r>
-        <w:t xml:space="preserve"> </w:t>
-      </w:r>
-      <w:r>
-        <w:t xml:space="preserve">‘ground-truth’</w:t>
-      </w:r>
-      <w:r>
-        <w:t xml:space="preserve"> </w:t>
-      </w:r>
-      <w:r>
-        <w:t xml:space="preserve">when there are a range of reasonable interpretations</w:t>
-      </w:r>
-      <w:r>
-        <w:t xml:space="preserve"> </w:t>
-      </w:r>
-      <w:r>
-        <w:t xml:space="preserve">(Aroyo &amp; Welty, 2015; Cabitza et al., 2023)</w:t>
-      </w:r>
-      <w:r>
-        <w:t xml:space="preserve">, 3) measurement biases in the annotations collected</w:t>
-      </w:r>
-      <w:r>
-        <w:t xml:space="preserve"> </w:t>
-      </w:r>
-      <w:r>
-        <w:t xml:space="preserve">(Beck et al., 2022; Hullman et al., 2022; Jacobs &amp; Wallach, 2021)</w:t>
-      </w:r>
-      <w:r>
-        <w:t xml:space="preserve">, and 4) poor reporting of necessary information regarding the annotation-collection process</w:t>
-      </w:r>
-      <w:r>
-        <w:t xml:space="preserve"> </w:t>
-      </w:r>
-      <w:r>
-        <w:t xml:space="preserve">(Geiger et al., 2021; Hullman et al., 2022)</w:t>
-      </w:r>
-      <w:r>
-        <w:t xml:space="preserve">.</w:t>
-      </w:r>
-    </w:p>
-    <w:p>
-      <w:pPr>
-        <w:pStyle w:val="BodyText"/>
-      </w:pPr>
-      <w:r>
-        <w:t xml:space="preserve">An additional consideration that receives little attention is 5) the estimation of the number of annotations to gather, where fields that focus on gathering data from humans typically also have a strong emphasis on</w:t>
-      </w:r>
-      <w:r>
-        <w:t xml:space="preserve"> </w:t>
-      </w:r>
-      <w:r>
-        <w:rPr>
-          <w:i/>
-          <w:iCs/>
-        </w:rPr>
-        <w:t xml:space="preserve">a-priori</w:t>
-      </w:r>
-      <w:r>
-        <w:t xml:space="preserve"> </w:t>
-      </w:r>
-      <w:r>
-        <w:t xml:space="preserve">decisions, such as the pre-registration of calculated of target sample sizes estimated via statistical power analysis</w:t>
-      </w:r>
-      <w:r>
-        <w:t xml:space="preserve"> </w:t>
-      </w:r>
-      <w:r>
-        <w:t xml:space="preserve">(Cohen, 1992)</w:t>
-      </w:r>
-      <w:r>
-        <w:t xml:space="preserve">, to mitigate sources of bias that come from the researcher. These considerations are absent in computational fields which appear to favor differing rules of thumb: e.g. in a well-cited textbook,</w:t>
-      </w:r>
-      <w:r>
-        <w:t xml:space="preserve"> </w:t>
-      </w:r>
-      <w:r>
-        <w:t xml:space="preserve">Pustejovsky &amp; Stubbs (2013)</w:t>
-      </w:r>
-      <w:r>
-        <w:t xml:space="preserve"> </w:t>
-      </w:r>
-      <w:r>
-        <w:t xml:space="preserve">suggest to</w:t>
-      </w:r>
-      <w:r>
-        <w:t xml:space="preserve"> </w:t>
-      </w:r>
-      <w:r>
-        <w:t xml:space="preserve">“have your corpus annotated by at least two people (more is preferable, but not always practical)”</w:t>
-      </w:r>
-      <w:r>
-        <w:t xml:space="preserve">, whereas</w:t>
-      </w:r>
-      <w:r>
-        <w:t xml:space="preserve"> </w:t>
-      </w:r>
-      <w:r>
-        <w:t xml:space="preserve">Artstein &amp; Poesio (2008)</w:t>
-      </w:r>
-      <w:r>
-        <w:t xml:space="preserve"> </w:t>
-      </w:r>
-      <w:r>
-        <w:t xml:space="preserve">suggest that</w:t>
-      </w:r>
-      <w:r>
-        <w:t xml:space="preserve"> </w:t>
-      </w:r>
-      <w:r>
-        <w:t xml:space="preserve">“measuring reliability with only two coders is seldom enough, except for small-scale studies”</w:t>
-      </w:r>
-      <w:r>
-        <w:t xml:space="preserve">.On the one hand, corpora tend to be very large, and resources are finite, making cost a primary factor in design decisions. On the other hand, rules of thumb lack clear substantiation in light of the both 1) the phenomenon being grounded and 2) the ambiguity of the media in which it is grounded. In other words, more variance is expected in annotation targets to the degree they are subjective or based on opinion</w:t>
-      </w:r>
-      <w:r>
-        <w:t xml:space="preserve"> </w:t>
-      </w:r>
-      <w:r>
-        <w:t xml:space="preserve">(Beck et al., 2022)</w:t>
-      </w:r>
-      <w:r>
-        <w:t xml:space="preserve">, and more variance is expected in content to the degree to which it is ambiguous - i.e. can be interpreted in multiple ways - such as figurative language</w:t>
-      </w:r>
-      <w:r>
-        <w:t xml:space="preserve"> </w:t>
-      </w:r>
-      <w:r>
-        <w:t xml:space="preserve">(Sandri et al., 2023)</w:t>
-      </w:r>
-      <w:r>
-        <w:t xml:space="preserve">. Further, some degree of variance will always be present when there are multiple annotations or ratings for a given piece of media independent of the target</w:t>
-      </w:r>
-      <w:r>
-        <w:t xml:space="preserve"> </w:t>
-      </w:r>
-      <w:r>
-        <w:t xml:space="preserve">(Cabitza et al., 2023)</w:t>
-      </w:r>
-      <w:r>
-        <w:t xml:space="preserve">, and based on the range of reasonable interpretations of that target in that media</w:t>
-      </w:r>
-      <w:r>
-        <w:t xml:space="preserve"> </w:t>
-      </w:r>
-      <w:r>
-        <w:t xml:space="preserve">(Aroyo &amp; Welty, 2015)</w:t>
-      </w:r>
-      <w:r>
-        <w:t xml:space="preserve">.</w:t>
-      </w:r>
-    </w:p>
-    <w:bookmarkStart w:id="28" w:name="representational-bias"/>
-    <w:p>
-      <w:pPr>
-        <w:pStyle w:val="Heading3"/>
-      </w:pPr>
-      <w:r>
-        <w:t xml:space="preserve">Representational bias</w:t>
-      </w:r>
-    </w:p>
-    <w:p>
-      <w:pPr>
-        <w:pStyle w:val="FirstParagraph"/>
-      </w:pPr>
-      <w:r>
-        <w:t xml:space="preserve">When sampling content to include in training/test datasets, samples for the training/test sets will ideally be drawn from the same distribution as the content in which they will eventually be deployed.</w:t>
-      </w:r>
-      <w:r>
-        <w:t xml:space="preserve"> </w:t>
-      </w:r>
-      <w:r>
-        <w:rPr>
-          <w:i/>
-          <w:iCs/>
-        </w:rPr>
-        <w:t xml:space="preserve">Representation bias</w:t>
-      </w:r>
-      <w:r>
-        <w:t xml:space="preserve"> </w:t>
-      </w:r>
-      <w:r>
-        <w:t xml:space="preserve">in content selected for training and/or evaluation datasets refers to the degree to which relevant distributions in data used as reference and/or training data resemble distributions in the environment to which a system is deployed</w:t>
-      </w:r>
-      <w:r>
-        <w:t xml:space="preserve"> </w:t>
-      </w:r>
-      <w:r>
-        <w:t xml:space="preserve">(Hullman et al., 2022)</w:t>
-      </w:r>
-      <w:r>
-        <w:t xml:space="preserve">. If data used for training under-represents parts of the input space of an algorithm that then estimates parameters from that input space, the model resulting will have higher error rates for those under-represented parts of the input space when deployed. If content is selected without appropriate design aimed at representing the population from which samples are drawn, the overall distribution will not represent the population it was drawn from. Thus, optimizing for predictive accuracy using very large datasets does not</w:t>
-      </w:r>
-      <w:r>
-        <w:t xml:space="preserve"> </w:t>
-      </w:r>
-      <w:r>
-        <w:t xml:space="preserve">‘absolve’</w:t>
-      </w:r>
-      <w:r>
-        <w:t xml:space="preserve"> </w:t>
-      </w:r>
-      <w:r>
-        <w:t xml:space="preserve">researchers from having to consider the data generating process, and this includes sampling pieces of content to be annotated.</w:t>
-      </w:r>
-    </w:p>
-    <w:p>
-      <w:pPr>
-        <w:pStyle w:val="BodyText"/>
-      </w:pPr>
-      <w:r>
-        <w:t xml:space="preserve">Approaches to representation problems can come from Sampling Theory, which frames the problem as one of selecting elements of a population, from which a sample must be drawn, and where the aim is that measurements of interest in the sample resemble measurements of interest in the population</w:t>
-      </w:r>
-      <w:r>
-        <w:t xml:space="preserve"> </w:t>
-      </w:r>
-      <w:r>
-        <w:t xml:space="preserve">(Groves et al., 2009)</w:t>
-      </w:r>
-      <w:r>
-        <w:t xml:space="preserve">. This framework is typically applied to selecting people for inclusion in survey studies, whereby their responses to questions lend themselves to inference about a target population. Although there is no</w:t>
-      </w:r>
-      <w:r>
-        <w:t xml:space="preserve"> </w:t>
-      </w:r>
-      <w:r>
-        <w:t xml:space="preserve">‘one-size-fits-all’</w:t>
-      </w:r>
-      <w:r>
-        <w:t xml:space="preserve"> </w:t>
-      </w:r>
-      <w:r>
-        <w:t xml:space="preserve">solution to sampling, this thesis makes use of</w:t>
-      </w:r>
-      <w:r>
-        <w:t xml:space="preserve"> </w:t>
-      </w:r>
-      <w:r>
-        <w:rPr>
-          <w:i/>
-          <w:iCs/>
-        </w:rPr>
-        <w:t xml:space="preserve">stratified random sampling</w:t>
-      </w:r>
-      <w:r>
-        <w:t xml:space="preserve"> </w:t>
-      </w:r>
-      <w:r>
-        <w:t xml:space="preserve">as a general strategy: namely, the identification of groups of elements within a population that may affect the measurements in question, and the random sampling of elements within the groups, with approximately equal observations. In principle, this allows for the representation of the groups in population, on the measurement of interest, with some margin of error</w:t>
-      </w:r>
-      <w:r>
-        <w:t xml:space="preserve"> </w:t>
-      </w:r>
-      <w:r>
-        <w:t xml:space="preserve">(Groves et al., 2009)</w:t>
-      </w:r>
-      <w:r>
-        <w:t xml:space="preserve">.</w:t>
-      </w:r>
-    </w:p>
-    <w:bookmarkEnd w:id="28"/>
-    <w:bookmarkStart w:id="30" w:name="the-perspectives-of-annotators"/>
-    <w:p>
-      <w:pPr>
-        <w:pStyle w:val="Heading3"/>
-      </w:pPr>
-      <w:r>
-        <w:t xml:space="preserve">The perspectives of annotators</w:t>
-      </w:r>
-    </w:p>
-    <w:p>
-      <w:pPr>
-        <w:pStyle w:val="FirstParagraph"/>
-      </w:pPr>
-      <w:r>
-        <w:t xml:space="preserve">The field of machine learning tends to treat all annotation variance as noise rather than signal. Often multiple ratings per piece of content are collected, aggregated, and only then shared, forming a singular</w:t>
-      </w:r>
-      <w:r>
-        <w:t xml:space="preserve"> </w:t>
-      </w:r>
-      <w:r>
-        <w:t xml:space="preserve">‘ground truth’</w:t>
-      </w:r>
-      <w:r>
-        <w:t xml:space="preserve"> </w:t>
-      </w:r>
-      <w:r>
-        <w:t xml:space="preserve">for the aspect of the content being labelled or rated. The quality of annotations is typically assessed using inter-annotator agreement, where more agreement is typically thought to indicate higher quality data</w:t>
-      </w:r>
-      <w:r>
-        <w:t xml:space="preserve"> </w:t>
-      </w:r>
-      <w:r>
-        <w:t xml:space="preserve">Aroyo &amp; Welty (2015)</w:t>
-      </w:r>
-      <w:r>
-        <w:t xml:space="preserve">. Thus, it is assumed that there is a singular canonical truth for each aspect / content pair, comprised of aggregated human responses, visible as the general agreement of human response, and which forms a target to which we align our automated systems. To illustrate more accurate representation of human responses, however,</w:t>
-      </w:r>
-      <w:r>
-        <w:t xml:space="preserve"> </w:t>
-      </w:r>
-      <w:r>
-        <w:t xml:space="preserve">Aroyo &amp; Welty (2015)</w:t>
-      </w:r>
-      <w:r>
-        <w:t xml:space="preserve"> </w:t>
-      </w:r>
-      <w:r>
-        <w:t xml:space="preserve">operationalize their term</w:t>
-      </w:r>
-      <w:r>
-        <w:t xml:space="preserve"> </w:t>
-      </w:r>
-      <w:r>
-        <w:t xml:space="preserve">‘crowd truth’</w:t>
-      </w:r>
-      <w:r>
-        <w:t xml:space="preserve"> </w:t>
-      </w:r>
-      <w:r>
-        <w:t xml:space="preserve">as the</w:t>
-      </w:r>
-      <w:r>
-        <w:t xml:space="preserve"> </w:t>
-      </w:r>
-      <w:r>
-        <w:t xml:space="preserve">‘gold standard’</w:t>
-      </w:r>
-      <w:r>
-        <w:t xml:space="preserve"> </w:t>
-      </w:r>
-      <w:r>
-        <w:t xml:space="preserve">being the probability that a sentence contains an element, based on the probability that an annotator annotated that sentence with that element i.e. the label isn’t represented as</w:t>
-      </w:r>
-      <w:r>
-        <w:t xml:space="preserve"> </w:t>
-      </w:r>
-      <w:r>
-        <w:t xml:space="preserve">‘present’</w:t>
-      </w:r>
-      <w:r>
-        <w:t xml:space="preserve"> </w:t>
-      </w:r>
-      <w:r>
-        <w:t xml:space="preserve">or</w:t>
-      </w:r>
-      <w:r>
-        <w:t xml:space="preserve"> </w:t>
-      </w:r>
-      <w:r>
-        <w:t xml:space="preserve">‘not present’</w:t>
-      </w:r>
-      <w:r>
-        <w:t xml:space="preserve">, but as a probability that an annotator labelled it as such. The probability that they may label it as such may in part explained by certain characteristics of theirs, such as their backgrounds, personal experiences etc.</w:t>
-      </w:r>
-      <w:r>
-        <w:t xml:space="preserve"> </w:t>
-      </w:r>
-      <w:r>
-        <w:t xml:space="preserve">(Beck et al., 2022)</w:t>
-      </w:r>
-      <w:r>
-        <w:t xml:space="preserve">.</w:t>
-      </w:r>
-    </w:p>
-    <w:p>
-      <w:pPr>
-        <w:pStyle w:val="BodyText"/>
-      </w:pPr>
-      <w:r>
-        <w:t xml:space="preserve">Disagreement is common and never fully reducible</w:t>
-      </w:r>
-      <w:r>
-        <w:t xml:space="preserve"> </w:t>
-      </w:r>
-      <w:r>
-        <w:t xml:space="preserve">(Cabitza et al., 2019)</w:t>
-      </w:r>
-      <w:r>
-        <w:t xml:space="preserve">.</w:t>
-      </w:r>
-      <w:r>
-        <w:t xml:space="preserve"> </w:t>
-      </w:r>
-      <w:r>
-        <w:t xml:space="preserve">Cabitza et al. (2023)</w:t>
-      </w:r>
-      <w:r>
-        <w:t xml:space="preserve"> </w:t>
-      </w:r>
-      <w:r>
-        <w:t xml:space="preserve">show that this is the case whether the task is typically thought of as subjective, e.g. NLP tasks</w:t>
-      </w:r>
-      <w:r>
-        <w:t xml:space="preserve"> </w:t>
-      </w:r>
-      <w:r>
-        <w:t xml:space="preserve">(Aroyo &amp; Welty, 2015)</w:t>
-      </w:r>
-      <w:r>
-        <w:t xml:space="preserve">, but also in tasks thought to be far less so, e.g. medical cases</w:t>
-      </w:r>
-      <w:r>
-        <w:t xml:space="preserve"> </w:t>
-      </w:r>
-      <w:r>
-        <w:t xml:space="preserve">(Cabitza et al., 2019)</w:t>
-      </w:r>
-      <w:r>
-        <w:t xml:space="preserve">. Disagreement, observable as variance in the human input, is often removed via 1) adjusting annotator training and instruction so as to reduce variance in the human inputs at the time of collection, 2) adjusting annotations via discussion post-collection, thus allowing annotators to establish conventions, discuss views, and re-think their responses, or 3) completely post-hoc at the time of modeling, via methods like majority voting, without input from the annotators. Each method of reducing variance - e.g. thorough training for crowd-sourced workers, regular annotator meetings to resolve disagreements, or taking a mean of ratings or majority vote - may result in different data independent of content, or the phenomenon of interest being annotated in the content.</w:t>
-      </w:r>
-    </w:p>
-    <w:p>
-      <w:pPr>
-        <w:pStyle w:val="BodyText"/>
-      </w:pPr>
-      <w:r>
-        <w:t xml:space="preserve">Further, variance in observed disagreement can be signal rather than noise. This signal may help to better understand the content being annotated: annotations may vary based on the ambiguity of the stimuli themselves, both in terms of the mode (audio vs. image vs. video vs. text), specific medium (Tweet vs. podcast transcript), or even the specific piece of content being annotated</w:t>
-      </w:r>
-      <w:r>
-        <w:t xml:space="preserve"> </w:t>
-      </w:r>
-      <w:r>
-        <w:t xml:space="preserve">(Aroyo &amp; Welty, 2015)</w:t>
-      </w:r>
-      <w:r>
-        <w:t xml:space="preserve">. Thus, not all pieces of content are equally unambiguous, and more ambiguous content is likely to result in greater variances in human input. This signal may help better understand the phenomenon of interest being annotated in the content: for at least some phenomena, the assumption that there is a single ground-truth to approximate with annotations doesn’t hold</w:t>
-      </w:r>
-      <w:r>
-        <w:t xml:space="preserve"> </w:t>
-      </w:r>
-      <w:r>
-        <w:t xml:space="preserve">(Aroyo &amp; Welty, 2015; Beck et al., 2022; Cabitza et al., 2023)</w:t>
-      </w:r>
-      <w:r>
-        <w:t xml:space="preserve">. More broadly, variances in the ratings may inform a finite</w:t>
-      </w:r>
-      <w:r>
-        <w:t xml:space="preserve"> </w:t>
-      </w:r>
-      <w:r>
-        <w:t xml:space="preserve">“range of reasonable interpretations”</w:t>
-      </w:r>
-      <w:r>
-        <w:t xml:space="preserve"> </w:t>
-      </w:r>
-      <w:r>
-        <w:t xml:space="preserve">of the phenomenon of interest being annotated in each piece of content, rather than a singular point. This signal may also help to better understand the background of annotators: people’s ethnic and/or cultural backgrounds may determine how they interpret content, and thus characteristics of the annotators may explain variance in the annotations. For example, although we expect hate speech exists, people’s perceptions of what constitutes hate speech may vary</w:t>
-      </w:r>
-      <w:r>
-        <w:t xml:space="preserve"> </w:t>
-      </w:r>
-      <w:r>
-        <w:t xml:space="preserve">Beck et al. (2022)</w:t>
-      </w:r>
-      <w:r>
-        <w:t xml:space="preserve">. Showing that perceptions vary by identifiable characteristics, e.g. gender identity, ethnicity etc. may help unearth biases, whereby a single group perspective appears</w:t>
-      </w:r>
-      <w:r>
-        <w:t xml:space="preserve"> </w:t>
-      </w:r>
-      <w:r>
-        <w:t xml:space="preserve">‘objective’</w:t>
-      </w:r>
-      <w:r>
-        <w:t xml:space="preserve"> </w:t>
-      </w:r>
-      <w:r>
-        <w:t xml:space="preserve">(Cabitza et al., 2023)</w:t>
-      </w:r>
-      <w:r>
-        <w:t xml:space="preserve">.</w:t>
-      </w:r>
-    </w:p>
-    <w:p>
-      <w:pPr>
-        <w:pStyle w:val="BodyText"/>
-      </w:pPr>
-      <w:r>
-        <w:t xml:space="preserve">Taking an approach to gathering reference data that attempts to account for the perspectives of the annotators is referred to as the</w:t>
-      </w:r>
-      <w:r>
-        <w:t xml:space="preserve"> </w:t>
-      </w:r>
-      <w:r>
-        <w:rPr>
-          <w:i/>
-          <w:iCs/>
-        </w:rPr>
-        <w:t xml:space="preserve">perspectivist</w:t>
-      </w:r>
-      <w:r>
-        <w:rPr>
-          <w:rStyle w:val="FootnoteReference"/>
-        </w:rPr>
-        <w:footnoteReference w:id="29"/>
-      </w:r>
-      <w:r>
-        <w:t xml:space="preserve"> </w:t>
-      </w:r>
-      <w:r>
-        <w:t xml:space="preserve">approach. It can apply to both the data annotation but also the modelling phase of ML projects, where benefits to ML models has been shown in a number of contexts</w:t>
-      </w:r>
-      <w:r>
-        <w:t xml:space="preserve"> </w:t>
-      </w:r>
-      <w:r>
-        <w:t xml:space="preserve">(Cabitza et al., 2023)</w:t>
-      </w:r>
-      <w:r>
-        <w:t xml:space="preserve">. Although typically focused on the annotation of language data, perspectivist approaches can be broadly applied to annotations in reference data:</w:t>
-      </w:r>
-      <w:r>
-        <w:t xml:space="preserve"> </w:t>
-      </w:r>
-      <w:r>
-        <w:rPr>
-          <w:i/>
-          <w:iCs/>
-        </w:rPr>
-        <w:t xml:space="preserve">weak</w:t>
-      </w:r>
-      <w:r>
-        <w:t xml:space="preserve"> </w:t>
-      </w:r>
-      <w:r>
-        <w:t xml:space="preserve">perspectivist approaches involve taking perspectives into account while designing and collecting annotations e.g. by ensuring heterogenous raters and gathering enough ratings, as well as sharing and reporting the disaggregated data, but ultimately reducing annotations to a single label or rating for modeling.</w:t>
-      </w:r>
-      <w:r>
-        <w:t xml:space="preserve"> </w:t>
-      </w:r>
-      <w:r>
-        <w:rPr>
-          <w:i/>
-          <w:iCs/>
-        </w:rPr>
-        <w:t xml:space="preserve">Strong</w:t>
-      </w:r>
-      <w:r>
-        <w:t xml:space="preserve"> </w:t>
-      </w:r>
-      <w:r>
-        <w:t xml:space="preserve">perspectivist approaches involve taking perspectives into account for ground truthing and modelling phases.</w:t>
-      </w:r>
-    </w:p>
-    <w:p>
-      <w:pPr>
-        <w:pStyle w:val="BodyText"/>
-      </w:pPr>
-      <w:r>
-        <w:t xml:space="preserve">Taking the perspectivist approach has a number of clear benefits, but also costs. It involves substantially more effort required to design the process that will result in annotations, higher costs in terms of the number of annotations and annotators needed in order to examine sources of variance, and challenges validating the data. In addition there are thus far few perspectivist modelling approaches that make full use of the variance in inputs</w:t>
-      </w:r>
-      <w:r>
-        <w:t xml:space="preserve"> </w:t>
-      </w:r>
-      <w:r>
-        <w:t xml:space="preserve">(Cabitza et al., 2023)</w:t>
-      </w:r>
-      <w:r>
-        <w:t xml:space="preserve">. However, the perspectivist approach better reflects the reality that collecting annotations is a process that generates data with a number of relevant components</w:t>
-      </w:r>
-      <w:r>
-        <w:t xml:space="preserve"> </w:t>
-      </w:r>
-      <w:r>
-        <w:t xml:space="preserve">(Hullman et al., 2022; Jacobs &amp; Wallach, 2021)</w:t>
-      </w:r>
-      <w:r>
-        <w:t xml:space="preserve">. Further, it is a more complete report of the data resulting from the annotation process: the inclusion of the varying inputs in turn allows for better understanding of the content being annotated, the annotators annotating it, and the phenomenon of interest being annotated, which in turn allows for the development of models that make use of this information</w:t>
-      </w:r>
-      <w:r>
-        <w:t xml:space="preserve"> </w:t>
-      </w:r>
-      <w:r>
-        <w:t xml:space="preserve">(Cabitza et al., 2023)</w:t>
-      </w:r>
-      <w:r>
-        <w:t xml:space="preserve">. This thesis accounts for annotator perspectives by collecting data using stratified sampling</w:t>
-      </w:r>
-      <w:r>
-        <w:t xml:space="preserve"> </w:t>
-      </w:r>
-      <w:r>
-        <w:t xml:space="preserve">(Groves et al., 2009)</w:t>
-      </w:r>
-      <w:r>
-        <w:t xml:space="preserve"> </w:t>
-      </w:r>
-      <w:r>
-        <w:t xml:space="preserve">among annotators, using cross-classified multilevel models to assess whether participant characteristics have statistically significant effects on their ratings</w:t>
-      </w:r>
-      <w:r>
-        <w:t xml:space="preserve"> </w:t>
-      </w:r>
-      <w:r>
-        <w:t xml:space="preserve">(Doedens et al., 2022)</w:t>
-      </w:r>
-      <w:r>
-        <w:t xml:space="preserve">, and reporting disaggregated data</w:t>
-      </w:r>
-      <w:r>
-        <w:t xml:space="preserve"> </w:t>
-      </w:r>
-      <w:r>
-        <w:t xml:space="preserve">(Cabitza et al., 2023)</w:t>
-      </w:r>
-      <w:r>
-        <w:t xml:space="preserve">.</w:t>
-      </w:r>
-    </w:p>
-    <w:bookmarkEnd w:id="30"/>
-    <w:bookmarkStart w:id="34" w:name="measurement-bias"/>
+    </w:p>
+    <w:bookmarkEnd w:id="31"/>
+    <w:bookmarkStart w:id="35" w:name="measurement-bias"/>
     <w:p>
       <w:pPr>
         <w:pStyle w:val="Heading3"/>
@@ -1745,18 +1843,18 @@
           <wp:inline>
             <wp:extent cx="5334000" cy="6484841"/>
             <wp:effectExtent b="0" l="0" r="0" t="0"/>
-            <wp:docPr descr="" title="" id="32" name="Picture"/>
+            <wp:docPr descr="" title="" id="33" name="Picture"/>
             <a:graphic>
               <a:graphicData uri="http://schemas.openxmlformats.org/drawingml/2006/picture">
                 <pic:pic>
                   <pic:nvPicPr>
-                    <pic:cNvPr descr="images/Liem_2018_figure_1.png" id="33" name="Picture"/>
+                    <pic:cNvPr descr="images/Liem_2018_figure_1.png" id="34" name="Picture"/>
                     <pic:cNvPicPr>
                       <a:picLocks noChangeArrowheads="1" noChangeAspect="1"/>
                     </pic:cNvPicPr>
                   </pic:nvPicPr>
                   <pic:blipFill>
-                    <a:blip r:embed="rId31"/>
+                    <a:blip r:embed="rId32"/>
                     <a:stretch>
                       <a:fillRect/>
                     </a:stretch>
@@ -2084,8 +2182,8 @@
         <w:t xml:space="preserve">Although there is no one-size-fits-all solution to estimating the quality of an instrument, these various tools provide insights into whether the measurements appear to have qualities fitting of good measurements. This case study in this thesis builds on extant work by starting with a validated questionnaire. It then makes use of estimates of inter-rater reliability, precision, structural validity, to assess the quality of measurements.</w:t>
       </w:r>
     </w:p>
-    <w:bookmarkEnd w:id="34"/>
-    <w:bookmarkStart w:id="35" w:name="inadequate-reporting"/>
+    <w:bookmarkEnd w:id="35"/>
+    <w:bookmarkStart w:id="36" w:name="inadequate-reporting"/>
     <w:p>
       <w:pPr>
         <w:pStyle w:val="Heading3"/>
@@ -2176,10 +2274,10 @@
         <w:t xml:space="preserve">further emphasize that adequate reporting should include details such as the number and expertise of raters, their incentives, instructions provided, time spent per annotation, inter-rater agreement metrics, the method used to aggregate annotations, and any confidence measures. These elements are necessary not only for reproducibility but also for evaluating the quality and appropriateness of the annotation process itself. Without them, assessments of model performance risk being built on shaky foundations, misrepresenting both the model and the phenomenon it is intended to capture.</w:t>
       </w:r>
     </w:p>
-    <w:bookmarkEnd w:id="35"/>
     <w:bookmarkEnd w:id="36"/>
     <w:bookmarkEnd w:id="37"/>
-    <w:bookmarkStart w:id="75" w:name="present-work-1"/>
+    <w:bookmarkEnd w:id="38"/>
+    <w:bookmarkStart w:id="78" w:name="present-work-1"/>
     <w:p>
       <w:pPr>
         <w:pStyle w:val="Heading1"/>
@@ -2274,18 +2372,18 @@
           <wp:inline>
             <wp:extent cx="5334000" cy="4508040"/>
             <wp:effectExtent b="0" l="0" r="0" t="0"/>
-            <wp:docPr descr="" title="" id="39" name="Picture"/>
+            <wp:docPr descr="" title="" id="40" name="Picture"/>
             <a:graphic>
               <a:graphicData uri="http://schemas.openxmlformats.org/drawingml/2006/picture">
                 <pic:pic>
                   <pic:nvPicPr>
-                    <pic:cNvPr descr="images/Liem_2018_figure_2.png" id="40" name="Picture"/>
+                    <pic:cNvPr descr="images/Liem_2018_figure_2.png" id="41" name="Picture"/>
                     <pic:cNvPicPr>
                       <a:picLocks noChangeArrowheads="1" noChangeAspect="1"/>
                     </pic:cNvPicPr>
                   </pic:nvPicPr>
                   <pic:blipFill>
-                    <a:blip r:embed="rId38"/>
+                    <a:blip r:embed="rId39"/>
                     <a:stretch>
                       <a:fillRect/>
                     </a:stretch>
@@ -2365,7 +2463,7 @@
         <w:t xml:space="preserve">. Finally I conclude in chapter 10.</w:t>
       </w:r>
     </w:p>
-    <w:bookmarkStart w:id="74" w:name="references"/>
+    <w:bookmarkStart w:id="77" w:name="references"/>
     <w:p>
       <w:pPr>
         <w:pStyle w:val="Heading2"/>
@@ -2374,8 +2472,8 @@
         <w:t xml:space="preserve">References</w:t>
       </w:r>
     </w:p>
-    <w:bookmarkStart w:id="73" w:name="refs"/>
-    <w:bookmarkStart w:id="41" w:name="ref-altmeyer2024position"/>
+    <w:bookmarkStart w:id="76" w:name="refs"/>
+    <w:bookmarkStart w:id="42" w:name="ref-altmeyer2024position"/>
     <w:p>
       <w:pPr>
         <w:pStyle w:val="Bibliography"/>
@@ -2397,8 +2495,8 @@
         <w:t xml:space="preserve">.</w:t>
       </w:r>
     </w:p>
-    <w:bookmarkEnd w:id="41"/>
-    <w:bookmarkStart w:id="42" w:name="ref-aroyo2015truth"/>
+    <w:bookmarkEnd w:id="42"/>
+    <w:bookmarkStart w:id="43" w:name="ref-aroyo2015truth"/>
     <w:p>
       <w:pPr>
         <w:pStyle w:val="Bibliography"/>
@@ -2433,8 +2531,8 @@
         <w:t xml:space="preserve">(1), 15–24.</w:t>
       </w:r>
     </w:p>
-    <w:bookmarkEnd w:id="42"/>
-    <w:bookmarkStart w:id="43" w:name="ref-artstein2008inter"/>
+    <w:bookmarkEnd w:id="43"/>
+    <w:bookmarkStart w:id="44" w:name="ref-artstein2008inter"/>
     <w:p>
       <w:pPr>
         <w:pStyle w:val="Bibliography"/>
@@ -2469,8 +2567,8 @@
         <w:t xml:space="preserve">(4), 555–596.</w:t>
       </w:r>
     </w:p>
-    <w:bookmarkEnd w:id="43"/>
-    <w:bookmarkStart w:id="44" w:name="ref-beck2022improving"/>
+    <w:bookmarkEnd w:id="44"/>
+    <w:bookmarkStart w:id="45" w:name="ref-beck2022improving"/>
     <w:p>
       <w:pPr>
         <w:pStyle w:val="Bibliography"/>
@@ -2492,8 +2590,8 @@
         <w:t xml:space="preserve">, 245–261.</w:t>
       </w:r>
     </w:p>
-    <w:bookmarkEnd w:id="44"/>
-    <w:bookmarkStart w:id="45" w:name="ref-birhane2022values"/>
+    <w:bookmarkEnd w:id="45"/>
+    <w:bookmarkStart w:id="46" w:name="ref-birhane2022values"/>
     <w:p>
       <w:pPr>
         <w:pStyle w:val="Bibliography"/>
@@ -2515,8 +2613,8 @@
         <w:t xml:space="preserve">, 173–184.</w:t>
       </w:r>
     </w:p>
-    <w:bookmarkEnd w:id="45"/>
-    <w:bookmarkStart w:id="46" w:name="ref-cabitza2023toward"/>
+    <w:bookmarkEnd w:id="46"/>
+    <w:bookmarkStart w:id="47" w:name="ref-cabitza2023toward"/>
     <w:p>
       <w:pPr>
         <w:pStyle w:val="Bibliography"/>
@@ -2551,8 +2649,8 @@
         <w:t xml:space="preserve">, 6860–6868.</w:t>
       </w:r>
     </w:p>
-    <w:bookmarkEnd w:id="46"/>
-    <w:bookmarkStart w:id="47" w:name="ref-cabitza2019elephant"/>
+    <w:bookmarkEnd w:id="47"/>
+    <w:bookmarkStart w:id="48" w:name="ref-cabitza2019elephant"/>
     <w:p>
       <w:pPr>
         <w:pStyle w:val="Bibliography"/>
@@ -2587,8 +2685,8 @@
         <w:t xml:space="preserve">(3), 475–490.</w:t>
       </w:r>
     </w:p>
-    <w:bookmarkEnd w:id="47"/>
-    <w:bookmarkStart w:id="48" w:name="ref-cohen1992statistical"/>
+    <w:bookmarkEnd w:id="48"/>
+    <w:bookmarkStart w:id="49" w:name="ref-cohen1992statistical"/>
     <w:p>
       <w:pPr>
         <w:pStyle w:val="Bibliography"/>
@@ -2623,8 +2721,8 @@
         <w:t xml:space="preserve">(3), 98–101.</w:t>
       </w:r>
     </w:p>
-    <w:bookmarkEnd w:id="48"/>
-    <w:bookmarkStart w:id="49" w:name="ref-cronbach1960essentials"/>
+    <w:bookmarkEnd w:id="49"/>
+    <w:bookmarkStart w:id="50" w:name="ref-cronbach1960essentials"/>
     <w:p>
       <w:pPr>
         <w:pStyle w:val="Bibliography"/>
@@ -2646,8 +2744,8 @@
         <w:t xml:space="preserve">. Harper.</w:t>
       </w:r>
     </w:p>
-    <w:bookmarkEnd w:id="49"/>
-    <w:bookmarkStart w:id="50" w:name="ref-cronbach1955construct"/>
+    <w:bookmarkEnd w:id="50"/>
+    <w:bookmarkStart w:id="51" w:name="ref-cronbach1955construct"/>
     <w:p>
       <w:pPr>
         <w:pStyle w:val="Bibliography"/>
@@ -2682,8 +2780,8 @@
         <w:t xml:space="preserve">(4), 281.</w:t>
       </w:r>
     </w:p>
-    <w:bookmarkEnd w:id="50"/>
-    <w:bookmarkStart w:id="51" w:name="ref-deng2009imagenet"/>
+    <w:bookmarkEnd w:id="51"/>
+    <w:bookmarkStart w:id="52" w:name="ref-deng2009imagenet"/>
     <w:p>
       <w:pPr>
         <w:pStyle w:val="Bibliography"/>
@@ -2705,8 +2803,8 @@
         <w:t xml:space="preserve">, 248–255.</w:t>
       </w:r>
     </w:p>
-    <w:bookmarkEnd w:id="51"/>
-    <w:bookmarkStart w:id="52" w:name="ref-doedens2022cross"/>
+    <w:bookmarkEnd w:id="52"/>
+    <w:bookmarkStart w:id="53" w:name="ref-doedens2022cross"/>
     <w:p>
       <w:pPr>
         <w:pStyle w:val="Bibliography"/>
@@ -2741,8 +2839,8 @@
         <w:t xml:space="preserve">, 39–46.</w:t>
       </w:r>
     </w:p>
-    <w:bookmarkEnd w:id="52"/>
-    <w:bookmarkStart w:id="53" w:name="ref-everingham2010pascal"/>
+    <w:bookmarkEnd w:id="53"/>
+    <w:bookmarkStart w:id="54" w:name="ref-everingham2010pascal"/>
     <w:p>
       <w:pPr>
         <w:pStyle w:val="Bibliography"/>
@@ -2777,8 +2875,8 @@
         <w:t xml:space="preserve">, 303–338.</w:t>
       </w:r>
     </w:p>
-    <w:bookmarkEnd w:id="53"/>
-    <w:bookmarkStart w:id="54" w:name="ref-geiger2021garbage"/>
+    <w:bookmarkEnd w:id="54"/>
+    <w:bookmarkStart w:id="55" w:name="ref-geiger2021garbage"/>
     <w:p>
       <w:pPr>
         <w:pStyle w:val="Bibliography"/>
@@ -2800,8 +2898,8 @@
         <w:t xml:space="preserve">.</w:t>
       </w:r>
     </w:p>
-    <w:bookmarkEnd w:id="54"/>
-    <w:bookmarkStart w:id="55" w:name="ref-geiger2020garbage"/>
+    <w:bookmarkEnd w:id="55"/>
+    <w:bookmarkStart w:id="56" w:name="ref-geiger2020garbage"/>
     <w:p>
       <w:pPr>
         <w:pStyle w:val="Bibliography"/>
@@ -2823,8 +2921,8 @@
         <w:t xml:space="preserve">, 325–336.</w:t>
       </w:r>
     </w:p>
-    <w:bookmarkEnd w:id="55"/>
-    <w:bookmarkStart w:id="56" w:name="ref-groves2009survey"/>
+    <w:bookmarkEnd w:id="56"/>
+    <w:bookmarkStart w:id="57" w:name="ref-groves2009survey"/>
     <w:p>
       <w:pPr>
         <w:pStyle w:val="Bibliography"/>
@@ -2849,8 +2947,8 @@
         <w:t xml:space="preserve">(Vol. 561). John Wiley &amp; Sons.</w:t>
       </w:r>
     </w:p>
-    <w:bookmarkEnd w:id="56"/>
-    <w:bookmarkStart w:id="57" w:name="ref-hullman2022worst"/>
+    <w:bookmarkEnd w:id="57"/>
+    <w:bookmarkStart w:id="58" w:name="ref-hullman2022worst"/>
     <w:p>
       <w:pPr>
         <w:pStyle w:val="Bibliography"/>
@@ -2872,8 +2970,8 @@
         <w:t xml:space="preserve">, 335–348.</w:t>
       </w:r>
     </w:p>
-    <w:bookmarkEnd w:id="57"/>
-    <w:bookmarkStart w:id="58" w:name="ref-jacobs2021measurement"/>
+    <w:bookmarkEnd w:id="58"/>
+    <w:bookmarkStart w:id="59" w:name="ref-jacobs2021measurement"/>
     <w:p>
       <w:pPr>
         <w:pStyle w:val="Bibliography"/>
@@ -2895,8 +2993,8 @@
         <w:t xml:space="preserve">, 375–385.</w:t>
       </w:r>
     </w:p>
-    <w:bookmarkEnd w:id="58"/>
-    <w:bookmarkStart w:id="60" w:name="ref-liem2023treat"/>
+    <w:bookmarkEnd w:id="59"/>
+    <w:bookmarkStart w:id="61" w:name="ref-liem2023treat"/>
     <w:p>
       <w:pPr>
         <w:pStyle w:val="Bibliography"/>
@@ -2920,7 +3018,7 @@
       <w:r>
         <w:t xml:space="preserve"> </w:t>
       </w:r>
-      <w:hyperlink r:id="rId59">
+      <w:hyperlink r:id="rId60">
         <w:r>
           <w:rPr>
             <w:rStyle w:val="Hyperlink"/>
@@ -2929,8 +3027,8 @@
         </w:r>
       </w:hyperlink>
     </w:p>
-    <w:bookmarkEnd w:id="60"/>
-    <w:bookmarkStart w:id="62" w:name="ref-liem2024quest"/>
+    <w:bookmarkEnd w:id="61"/>
+    <w:bookmarkStart w:id="63" w:name="ref-liem2024quest"/>
     <w:p>
       <w:pPr>
         <w:pStyle w:val="Bibliography"/>
@@ -2954,7 +3052,7 @@
       <w:r>
         <w:t xml:space="preserve"> </w:t>
       </w:r>
-      <w:hyperlink r:id="rId61">
+      <w:hyperlink r:id="rId62">
         <w:r>
           <w:rPr>
             <w:rStyle w:val="Hyperlink"/>
@@ -2963,8 +3061,8 @@
         </w:r>
       </w:hyperlink>
     </w:p>
-    <w:bookmarkEnd w:id="62"/>
-    <w:bookmarkStart w:id="63" w:name="ref-liem2018psychology"/>
+    <w:bookmarkEnd w:id="63"/>
+    <w:bookmarkStart w:id="64" w:name="ref-liem2018psychology"/>
     <w:p>
       <w:pPr>
         <w:pStyle w:val="Bibliography"/>
@@ -2986,8 +3084,8 @@
         <w:t xml:space="preserve">, 197–253.</w:t>
       </w:r>
     </w:p>
-    <w:bookmarkEnd w:id="63"/>
-    <w:bookmarkStart w:id="64" w:name="ref-lin2014microsoft"/>
+    <w:bookmarkEnd w:id="64"/>
+    <w:bookmarkStart w:id="65" w:name="ref-lin2014microsoft"/>
     <w:p>
       <w:pPr>
         <w:pStyle w:val="Bibliography"/>
@@ -3009,13 +3107,85 @@
         <w:t xml:space="preserve">, 740–755.</w:t>
       </w:r>
     </w:p>
-    <w:bookmarkEnd w:id="64"/>
-    <w:bookmarkStart w:id="65" w:name="ref-muller2021designing"/>
+    <w:bookmarkEnd w:id="65"/>
+    <w:bookmarkStart w:id="66" w:name="ref-mavrogiorgos2024bias"/>
     <w:p>
       <w:pPr>
         <w:pStyle w:val="Bibliography"/>
       </w:pPr>
       <w:r>
+        <w:t xml:space="preserve">Mavrogiorgos, K., Kiourtis, A., Mavrogiorgou, A., Menychtas, A., &amp; Kyriazis, D. (2024). Bias in machine learning: A literature review.</w:t>
+      </w:r>
+      <w:r>
+        <w:t xml:space="preserve"> </w:t>
+      </w:r>
+      <w:r>
+        <w:rPr>
+          <w:i/>
+          <w:iCs/>
+        </w:rPr>
+        <w:t xml:space="preserve">Applied Sciences</w:t>
+      </w:r>
+      <w:r>
+        <w:t xml:space="preserve">,</w:t>
+      </w:r>
+      <w:r>
+        <w:t xml:space="preserve"> </w:t>
+      </w:r>
+      <w:r>
+        <w:rPr>
+          <w:i/>
+          <w:iCs/>
+        </w:rPr>
+        <w:t xml:space="preserve">14</w:t>
+      </w:r>
+      <w:r>
+        <w:t xml:space="preserve">(19), 8860.</w:t>
+      </w:r>
+    </w:p>
+    <w:bookmarkEnd w:id="66"/>
+    <w:bookmarkStart w:id="67" w:name="ref-mehrabi2021survey"/>
+    <w:p>
+      <w:pPr>
+        <w:pStyle w:val="Bibliography"/>
+      </w:pPr>
+      <w:r>
+        <w:t xml:space="preserve">Mehrabi, N., Morstatter, F., Saxena, N., Lerman, K., &amp; Galstyan, A. (2021). A survey on bias and fairness in machine learning.</w:t>
+      </w:r>
+      <w:r>
+        <w:t xml:space="preserve"> </w:t>
+      </w:r>
+      <w:r>
+        <w:rPr>
+          <w:i/>
+          <w:iCs/>
+        </w:rPr>
+        <w:t xml:space="preserve">ACM Computing Surveys (CSUR)</w:t>
+      </w:r>
+      <w:r>
+        <w:t xml:space="preserve">,</w:t>
+      </w:r>
+      <w:r>
+        <w:t xml:space="preserve"> </w:t>
+      </w:r>
+      <w:r>
+        <w:rPr>
+          <w:i/>
+          <w:iCs/>
+        </w:rPr>
+        <w:t xml:space="preserve">54</w:t>
+      </w:r>
+      <w:r>
+        <w:t xml:space="preserve">(6), 1–35.</w:t>
+      </w:r>
+    </w:p>
+    <w:bookmarkEnd w:id="67"/>
+    <w:bookmarkStart w:id="68" w:name="ref-muller2021designing"/>
+    <w:p>
+      <w:pPr>
+        <w:pStyle w:val="Bibliography"/>
+      </w:pPr>
+      <w:r>
         <w:t xml:space="preserve">Muller, M., Wolf, C. T., Andres, J., Desmond, M., Joshi, N. N., Ashktorab, Z., Sharma, A., Brimijoin, K., Pan, Q., Duesterwald, E., et al. (2021). Designing ground truth and the social life of labels.</w:t>
       </w:r>
       <w:r>
@@ -3032,8 +3202,8 @@
         <w:t xml:space="preserve">, 1–16.</w:t>
       </w:r>
     </w:p>
-    <w:bookmarkEnd w:id="65"/>
-    <w:bookmarkStart w:id="67" w:name="ref-palmer2006data"/>
+    <w:bookmarkEnd w:id="68"/>
+    <w:bookmarkStart w:id="70" w:name="ref-palmer2006data"/>
     <w:p>
       <w:pPr>
         <w:pStyle w:val="Bibliography"/>
@@ -3057,7 +3227,7 @@
       <w:r>
         <w:t xml:space="preserve"> </w:t>
       </w:r>
-      <w:hyperlink r:id="rId66">
+      <w:hyperlink r:id="rId69">
         <w:r>
           <w:rPr>
             <w:rStyle w:val="Hyperlink"/>
@@ -3066,8 +3236,8 @@
         </w:r>
       </w:hyperlink>
     </w:p>
-    <w:bookmarkEnd w:id="67"/>
-    <w:bookmarkStart w:id="68" w:name="ref-PustejovskyStubbsNLannotation"/>
+    <w:bookmarkEnd w:id="70"/>
+    <w:bookmarkStart w:id="71" w:name="ref-PustejovskyStubbsNLannotation"/>
     <w:p>
       <w:pPr>
         <w:pStyle w:val="Bibliography"/>
@@ -3099,8 +3269,8 @@
         <w:t xml:space="preserve">(First Edition). O’Reilly Media.</w:t>
       </w:r>
     </w:p>
-    <w:bookmarkEnd w:id="68"/>
-    <w:bookmarkStart w:id="69" w:name="ref-sambasivan2021everyone"/>
+    <w:bookmarkEnd w:id="71"/>
+    <w:bookmarkStart w:id="72" w:name="ref-sambasivan2021everyone"/>
     <w:p>
       <w:pPr>
         <w:pStyle w:val="Bibliography"/>
@@ -3131,8 +3301,8 @@
         <w:t xml:space="preserve">, 1–15.</w:t>
       </w:r>
     </w:p>
-    <w:bookmarkEnd w:id="69"/>
-    <w:bookmarkStart w:id="70" w:name="ref-sandri2023don"/>
+    <w:bookmarkEnd w:id="72"/>
+    <w:bookmarkStart w:id="73" w:name="ref-sandri2023don"/>
     <w:p>
       <w:pPr>
         <w:pStyle w:val="Bibliography"/>
@@ -3154,8 +3324,8 @@
         <w:t xml:space="preserve">, 2428–2441.</w:t>
       </w:r>
     </w:p>
-    <w:bookmarkEnd w:id="70"/>
-    <w:bookmarkStart w:id="71" w:name="ref-sav2023annotation"/>
+    <w:bookmarkEnd w:id="73"/>
+    <w:bookmarkStart w:id="74" w:name="ref-sav2023annotation"/>
     <w:p>
       <w:pPr>
         <w:pStyle w:val="Bibliography"/>
@@ -3177,8 +3347,8 @@
         <w:t xml:space="preserve">.</w:t>
       </w:r>
     </w:p>
-    <w:bookmarkEnd w:id="71"/>
-    <w:bookmarkStart w:id="72" w:name="ref-welty2019metrology"/>
+    <w:bookmarkEnd w:id="74"/>
+    <w:bookmarkStart w:id="75" w:name="ref-welty2019metrology"/>
     <w:p>
       <w:pPr>
         <w:pStyle w:val="Bibliography"/>
@@ -3200,10 +3370,10 @@
         <w:t xml:space="preserve">.</w:t>
       </w:r>
     </w:p>
-    <w:bookmarkEnd w:id="72"/>
-    <w:bookmarkEnd w:id="73"/>
-    <w:bookmarkEnd w:id="74"/>
     <w:bookmarkEnd w:id="75"/>
+    <w:bookmarkEnd w:id="76"/>
+    <w:bookmarkEnd w:id="77"/>
+    <w:bookmarkEnd w:id="78"/>
     <w:sectPr/>
   </w:body>
 </w:document>
@@ -3244,7 +3414,7 @@
         <w:t xml:space="preserve"> </w:t>
       </w:r>
       <w:r>
-        <w:t xml:space="preserve">https://en.wikipedia.org/wiki/Scientific_modelling</w:t>
+        <w:t xml:space="preserve">https://pdai.info/</w:t>
       </w:r>
     </w:p>
   </w:footnote>
@@ -3263,7 +3433,7 @@
         <w:t xml:space="preserve"> </w:t>
       </w:r>
       <w:r>
-        <w:t xml:space="preserve">https://en.wikipedia.org/wiki/Artificial_intelligence</w:t>
+        <w:t xml:space="preserve">https://en.wikipedia.org/wiki/Scientific_modelling</w:t>
       </w:r>
     </w:p>
   </w:footnote>
@@ -3282,7 +3452,7 @@
         <w:t xml:space="preserve"> </w:t>
       </w:r>
       <w:r>
-        <w:t xml:space="preserve">https://en.wikipedia.org/wiki/Statistical_parameter</w:t>
+        <w:t xml:space="preserve">https://en.wikipedia.org/wiki/Artificial_intelligence</w:t>
       </w:r>
     </w:p>
   </w:footnote>
@@ -3301,11 +3471,30 @@
         <w:t xml:space="preserve"> </w:t>
       </w:r>
       <w:r>
+        <w:t xml:space="preserve">https://en.wikipedia.org/wiki/Statistical_parameter</w:t>
+      </w:r>
+    </w:p>
+  </w:footnote>
+  <w:footnote w:id="24">
+    <w:p>
+      <w:pPr>
+        <w:pStyle w:val="FootnoteText"/>
+      </w:pPr>
+      <w:r>
+        <w:rPr>
+          <w:rStyle w:val="FootnoteReference"/>
+        </w:rPr>
+        <w:footnoteRef/>
+      </w:r>
+      <w:r>
+        <w:t xml:space="preserve"> </w:t>
+      </w:r>
+      <w:r>
         <w:t xml:space="preserve">https://en.wikipedia.org/wiki/Algorithm</w:t>
       </w:r>
     </w:p>
   </w:footnote>
-  <w:footnote w:id="26">
+  <w:footnote w:id="27">
     <w:p>
       <w:pPr>
         <w:pStyle w:val="FootnoteText"/>
@@ -3324,7 +3513,7 @@
       </w:r>
     </w:p>
   </w:footnote>
-  <w:footnote w:id="29">
+  <w:footnote w:id="30">
     <w:p>
       <w:pPr>
         <w:pStyle w:val="FootnoteText"/>

</xml_diff>